<commit_message>
resquisitos na doc adicionados
</commit_message>
<xml_diff>
--- a/Documentação/modelo Documento do Projeto GF 1o Semestre - v01.docx
+++ b/Documentação/modelo Documento do Projeto GF 1o Semestre - v01.docx
@@ -2993,8 +2993,1293 @@
       <w:r>
         <w:t>Apresentar a lista dos requisitos, a classificação e o Product Backlog do Projeto</w:t>
       </w:r>
-    </w:p>
+      <w:r>
+        <w:t>.</w:t>
+      </w:r>
+    </w:p>
+    <w:p>
+      <w:r>
+        <w:tab/>
+      </w:r>
+    </w:p>
+    <w:tbl>
+      <w:tblPr>
+        <w:tblStyle w:val="Tabelacomgrade10"/>
+        <w:tblpPr w:leftFromText="141" w:rightFromText="141" w:vertAnchor="page" w:horzAnchor="margin" w:tblpY="5326"/>
+        <w:tblW w:w="0" w:type="auto"/>
+        <w:tblLook w:val="04A0" w:firstRow="1" w:lastRow="0" w:firstColumn="1" w:lastColumn="0" w:noHBand="0" w:noVBand="1"/>
+      </w:tblPr>
+      <w:tblGrid>
+        <w:gridCol w:w="2831"/>
+        <w:gridCol w:w="2831"/>
+        <w:gridCol w:w="2832"/>
+      </w:tblGrid>
+      <w:tr>
+        <w:tc>
+          <w:tcPr>
+            <w:tcW w:w="2831" w:type="dxa"/>
+            <w:shd w:val="clear" w:color="auto" w:fill="44546A"/>
+          </w:tcPr>
+          <w:p>
+            <w:pPr>
+              <w:tabs>
+                <w:tab w:val="clear" w:pos="851"/>
+              </w:tabs>
+              <w:spacing w:line="240" w:lineRule="auto"/>
+              <w:jc w:val="left"/>
+              <w:rPr>
+                <w:rFonts w:ascii="Calibri" w:hAnsi="Calibri"/>
+                <w:color w:val="FFFFFF"/>
+              </w:rPr>
+            </w:pPr>
+            <w:r>
+              <w:rPr>
+                <w:rFonts w:ascii="Calibri" w:hAnsi="Calibri"/>
+                <w:color w:val="FFFFFF"/>
+              </w:rPr>
+              <w:t>ID</w:t>
+            </w:r>
+          </w:p>
+        </w:tc>
+        <w:tc>
+          <w:tcPr>
+            <w:tcW w:w="2831" w:type="dxa"/>
+            <w:shd w:val="clear" w:color="auto" w:fill="44546A"/>
+          </w:tcPr>
+          <w:p>
+            <w:pPr>
+              <w:tabs>
+                <w:tab w:val="clear" w:pos="851"/>
+              </w:tabs>
+              <w:spacing w:line="240" w:lineRule="auto"/>
+              <w:jc w:val="left"/>
+              <w:rPr>
+                <w:rFonts w:ascii="Calibri" w:hAnsi="Calibri"/>
+                <w:color w:val="FFFFFF"/>
+              </w:rPr>
+            </w:pPr>
+            <w:r>
+              <w:rPr>
+                <w:rFonts w:ascii="Calibri" w:hAnsi="Calibri"/>
+                <w:color w:val="FFFFFF"/>
+              </w:rPr>
+              <w:t>REQUISITOS FUNCIONAIS</w:t>
+            </w:r>
+          </w:p>
+        </w:tc>
+        <w:tc>
+          <w:tcPr>
+            <w:tcW w:w="2832" w:type="dxa"/>
+            <w:shd w:val="clear" w:color="auto" w:fill="44546A"/>
+          </w:tcPr>
+          <w:p>
+            <w:pPr>
+              <w:tabs>
+                <w:tab w:val="clear" w:pos="851"/>
+              </w:tabs>
+              <w:spacing w:line="240" w:lineRule="auto"/>
+              <w:jc w:val="left"/>
+              <w:rPr>
+                <w:rFonts w:ascii="Calibri" w:hAnsi="Calibri"/>
+                <w:color w:val="FFFFFF"/>
+              </w:rPr>
+            </w:pPr>
+            <w:r>
+              <w:rPr>
+                <w:rFonts w:ascii="Calibri" w:hAnsi="Calibri"/>
+                <w:color w:val="FFFFFF"/>
+              </w:rPr>
+              <w:t>PRIORIDADE</w:t>
+            </w:r>
+          </w:p>
+        </w:tc>
+      </w:tr>
+      <w:tr>
+        <w:tc>
+          <w:tcPr>
+            <w:tcW w:w="2831" w:type="dxa"/>
+            <w:shd w:val="clear" w:color="auto" w:fill="F2F2F2"/>
+          </w:tcPr>
+          <w:p>
+            <w:pPr>
+              <w:tabs>
+                <w:tab w:val="clear" w:pos="851"/>
+              </w:tabs>
+              <w:spacing w:line="240" w:lineRule="auto"/>
+              <w:jc w:val="left"/>
+              <w:rPr>
+                <w:rFonts w:ascii="Calibri Light" w:hAnsi="Calibri Light" w:cs="Calibri Light"/>
+              </w:rPr>
+            </w:pPr>
+            <w:r>
+              <w:rPr>
+                <w:rFonts w:ascii="Calibri Light" w:hAnsi="Calibri Light" w:cs="Calibri Light"/>
+              </w:rPr>
+              <w:t>1</w:t>
+            </w:r>
+          </w:p>
+        </w:tc>
+        <w:tc>
+          <w:tcPr>
+            <w:tcW w:w="2831" w:type="dxa"/>
+            <w:shd w:val="clear" w:color="auto" w:fill="F2F2F2"/>
+          </w:tcPr>
+          <w:p>
+            <w:pPr>
+              <w:tabs>
+                <w:tab w:val="clear" w:pos="851"/>
+              </w:tabs>
+              <w:spacing w:line="240" w:lineRule="auto"/>
+              <w:jc w:val="left"/>
+              <w:rPr>
+                <w:rFonts w:ascii="Calibri Light" w:hAnsi="Calibri Light" w:cs="Calibri Light"/>
+              </w:rPr>
+            </w:pPr>
+            <w:r>
+              <w:rPr>
+                <w:rFonts w:ascii="Calibri Light" w:hAnsi="Calibri Light" w:cs="Calibri Light"/>
+              </w:rPr>
+              <w:t>Para acessar o sistema o usuário deverá ter um cadastro prévio;</w:t>
+            </w:r>
+          </w:p>
+        </w:tc>
+        <w:tc>
+          <w:tcPr>
+            <w:tcW w:w="2832" w:type="dxa"/>
+            <w:shd w:val="clear" w:color="auto" w:fill="F2F2F2"/>
+          </w:tcPr>
+          <w:p>
+            <w:pPr>
+              <w:tabs>
+                <w:tab w:val="clear" w:pos="851"/>
+              </w:tabs>
+              <w:spacing w:line="240" w:lineRule="auto"/>
+              <w:jc w:val="left"/>
+              <w:rPr>
+                <w:rFonts w:ascii="Calibri Light" w:hAnsi="Calibri Light" w:cs="Calibri Light"/>
+              </w:rPr>
+            </w:pPr>
+            <w:r>
+              <w:rPr>
+                <w:rFonts w:ascii="Calibri Light" w:hAnsi="Calibri Light" w:cs="Calibri Light"/>
+              </w:rPr>
+              <w:t>Essencial</w:t>
+            </w:r>
+          </w:p>
+        </w:tc>
+      </w:tr>
+      <w:tr>
+        <w:tc>
+          <w:tcPr>
+            <w:tcW w:w="2831" w:type="dxa"/>
+            <w:shd w:val="clear" w:color="auto" w:fill="F2F2F2"/>
+          </w:tcPr>
+          <w:p>
+            <w:pPr>
+              <w:tabs>
+                <w:tab w:val="clear" w:pos="851"/>
+              </w:tabs>
+              <w:spacing w:line="240" w:lineRule="auto"/>
+              <w:jc w:val="left"/>
+              <w:rPr>
+                <w:rFonts w:ascii="Calibri Light" w:hAnsi="Calibri Light" w:cs="Calibri Light"/>
+              </w:rPr>
+            </w:pPr>
+            <w:r>
+              <w:rPr>
+                <w:rFonts w:ascii="Calibri Light" w:hAnsi="Calibri Light" w:cs="Calibri Light"/>
+              </w:rPr>
+              <w:t>2</w:t>
+            </w:r>
+          </w:p>
+        </w:tc>
+        <w:tc>
+          <w:tcPr>
+            <w:tcW w:w="2831" w:type="dxa"/>
+            <w:shd w:val="clear" w:color="auto" w:fill="F2F2F2"/>
+          </w:tcPr>
+          <w:p>
+            <w:pPr>
+              <w:tabs>
+                <w:tab w:val="clear" w:pos="851"/>
+              </w:tabs>
+              <w:spacing w:line="240" w:lineRule="auto"/>
+              <w:jc w:val="left"/>
+              <w:rPr>
+                <w:rFonts w:ascii="Calibri Light" w:hAnsi="Calibri Light" w:cs="Calibri Light"/>
+              </w:rPr>
+            </w:pPr>
+            <w:r>
+              <w:rPr>
+                <w:rFonts w:ascii="Calibri Light" w:hAnsi="Calibri Light" w:cs="Calibri Light"/>
+              </w:rPr>
+              <w:t>Cada usuário terá um nível de acesso (Administradores, Médicos e Enfermeiros);</w:t>
+            </w:r>
+          </w:p>
+        </w:tc>
+        <w:tc>
+          <w:tcPr>
+            <w:tcW w:w="2832" w:type="dxa"/>
+            <w:shd w:val="clear" w:color="auto" w:fill="F2F2F2"/>
+          </w:tcPr>
+          <w:p>
+            <w:pPr>
+              <w:tabs>
+                <w:tab w:val="clear" w:pos="851"/>
+              </w:tabs>
+              <w:spacing w:line="240" w:lineRule="auto"/>
+              <w:jc w:val="left"/>
+              <w:rPr>
+                <w:rFonts w:ascii="Calibri Light" w:hAnsi="Calibri Light" w:cs="Calibri Light"/>
+              </w:rPr>
+            </w:pPr>
+            <w:r>
+              <w:rPr>
+                <w:rFonts w:ascii="Calibri Light" w:hAnsi="Calibri Light" w:cs="Calibri Light"/>
+              </w:rPr>
+              <w:t>Essencial</w:t>
+            </w:r>
+          </w:p>
+        </w:tc>
+      </w:tr>
+      <w:tr>
+        <w:tc>
+          <w:tcPr>
+            <w:tcW w:w="2831" w:type="dxa"/>
+            <w:shd w:val="clear" w:color="auto" w:fill="F2F2F2"/>
+          </w:tcPr>
+          <w:p>
+            <w:pPr>
+              <w:tabs>
+                <w:tab w:val="clear" w:pos="851"/>
+              </w:tabs>
+              <w:spacing w:line="240" w:lineRule="auto"/>
+              <w:jc w:val="left"/>
+              <w:rPr>
+                <w:rFonts w:ascii="Calibri Light" w:hAnsi="Calibri Light" w:cs="Calibri Light"/>
+              </w:rPr>
+            </w:pPr>
+            <w:r>
+              <w:rPr>
+                <w:rFonts w:ascii="Calibri Light" w:hAnsi="Calibri Light" w:cs="Calibri Light"/>
+              </w:rPr>
+              <w:t>3</w:t>
+            </w:r>
+          </w:p>
+        </w:tc>
+        <w:tc>
+          <w:tcPr>
+            <w:tcW w:w="2831" w:type="dxa"/>
+            <w:shd w:val="clear" w:color="auto" w:fill="F2F2F2"/>
+          </w:tcPr>
+          <w:p>
+            <w:pPr>
+              <w:tabs>
+                <w:tab w:val="clear" w:pos="851"/>
+              </w:tabs>
+              <w:spacing w:line="240" w:lineRule="auto"/>
+              <w:jc w:val="left"/>
+              <w:rPr>
+                <w:rFonts w:ascii="Calibri Light" w:hAnsi="Calibri Light" w:cs="Calibri Light"/>
+              </w:rPr>
+            </w:pPr>
+            <w:r>
+              <w:rPr>
+                <w:rFonts w:ascii="Calibri Light" w:hAnsi="Calibri Light" w:cs="Calibri Light"/>
+              </w:rPr>
+              <w:t>O sistema deverá fazer o CRUD de incubadoras;</w:t>
+            </w:r>
+          </w:p>
+          <w:p>
+            <w:pPr>
+              <w:tabs>
+                <w:tab w:val="clear" w:pos="851"/>
+              </w:tabs>
+              <w:spacing w:line="240" w:lineRule="auto"/>
+              <w:jc w:val="left"/>
+              <w:rPr>
+                <w:rFonts w:ascii="Calibri Light" w:hAnsi="Calibri Light" w:cs="Calibri Light"/>
+              </w:rPr>
+            </w:pPr>
+          </w:p>
+        </w:tc>
+        <w:tc>
+          <w:tcPr>
+            <w:tcW w:w="2832" w:type="dxa"/>
+            <w:shd w:val="clear" w:color="auto" w:fill="F2F2F2"/>
+          </w:tcPr>
+          <w:p>
+            <w:pPr>
+              <w:tabs>
+                <w:tab w:val="clear" w:pos="851"/>
+              </w:tabs>
+              <w:spacing w:line="240" w:lineRule="auto"/>
+              <w:jc w:val="left"/>
+              <w:rPr>
+                <w:rFonts w:ascii="Calibri Light" w:hAnsi="Calibri Light" w:cs="Calibri Light"/>
+              </w:rPr>
+            </w:pPr>
+            <w:r>
+              <w:rPr>
+                <w:rFonts w:ascii="Calibri Light" w:hAnsi="Calibri Light" w:cs="Calibri Light"/>
+              </w:rPr>
+              <w:t>Essencial</w:t>
+            </w:r>
+          </w:p>
+        </w:tc>
+      </w:tr>
+      <w:tr>
+        <w:tc>
+          <w:tcPr>
+            <w:tcW w:w="2831" w:type="dxa"/>
+            <w:shd w:val="clear" w:color="auto" w:fill="F2F2F2"/>
+          </w:tcPr>
+          <w:p>
+            <w:pPr>
+              <w:tabs>
+                <w:tab w:val="clear" w:pos="851"/>
+              </w:tabs>
+              <w:spacing w:line="240" w:lineRule="auto"/>
+              <w:jc w:val="left"/>
+              <w:rPr>
+                <w:rFonts w:ascii="Calibri Light" w:hAnsi="Calibri Light" w:cs="Calibri Light"/>
+              </w:rPr>
+            </w:pPr>
+            <w:r>
+              <w:rPr>
+                <w:rFonts w:ascii="Calibri Light" w:hAnsi="Calibri Light" w:cs="Calibri Light"/>
+              </w:rPr>
+              <w:t>4</w:t>
+            </w:r>
+          </w:p>
+        </w:tc>
+        <w:tc>
+          <w:tcPr>
+            <w:tcW w:w="2831" w:type="dxa"/>
+            <w:shd w:val="clear" w:color="auto" w:fill="F2F2F2"/>
+          </w:tcPr>
+          <w:p>
+            <w:pPr>
+              <w:tabs>
+                <w:tab w:val="clear" w:pos="851"/>
+              </w:tabs>
+              <w:spacing w:line="240" w:lineRule="auto"/>
+              <w:jc w:val="left"/>
+              <w:rPr>
+                <w:rFonts w:ascii="Calibri Light" w:hAnsi="Calibri Light" w:cs="Calibri Light"/>
+              </w:rPr>
+            </w:pPr>
+            <w:r>
+              <w:rPr>
+                <w:rFonts w:ascii="Calibri Light" w:hAnsi="Calibri Light" w:cs="Calibri Light"/>
+              </w:rPr>
+              <w:t>O sistema deverá obter temperatura e umidade das incubadoras físicas relacionadas  a cada incubadora cadastrada;</w:t>
+            </w:r>
+          </w:p>
+        </w:tc>
+        <w:tc>
+          <w:tcPr>
+            <w:tcW w:w="2832" w:type="dxa"/>
+            <w:shd w:val="clear" w:color="auto" w:fill="F2F2F2"/>
+          </w:tcPr>
+          <w:p>
+            <w:pPr>
+              <w:tabs>
+                <w:tab w:val="clear" w:pos="851"/>
+              </w:tabs>
+              <w:spacing w:line="240" w:lineRule="auto"/>
+              <w:jc w:val="left"/>
+              <w:rPr>
+                <w:rFonts w:ascii="Calibri Light" w:hAnsi="Calibri Light" w:cs="Calibri Light"/>
+              </w:rPr>
+            </w:pPr>
+            <w:r>
+              <w:rPr>
+                <w:rFonts w:ascii="Calibri Light" w:hAnsi="Calibri Light" w:cs="Calibri Light"/>
+              </w:rPr>
+              <w:t>Essencial</w:t>
+            </w:r>
+          </w:p>
+        </w:tc>
+      </w:tr>
+      <w:tr>
+        <w:tc>
+          <w:tcPr>
+            <w:tcW w:w="2831" w:type="dxa"/>
+            <w:shd w:val="clear" w:color="auto" w:fill="F2F2F2"/>
+          </w:tcPr>
+          <w:p>
+            <w:pPr>
+              <w:tabs>
+                <w:tab w:val="clear" w:pos="851"/>
+              </w:tabs>
+              <w:spacing w:line="240" w:lineRule="auto"/>
+              <w:jc w:val="left"/>
+              <w:rPr>
+                <w:rFonts w:ascii="Calibri Light" w:hAnsi="Calibri Light" w:cs="Calibri Light"/>
+              </w:rPr>
+            </w:pPr>
+            <w:r>
+              <w:rPr>
+                <w:rFonts w:ascii="Calibri Light" w:hAnsi="Calibri Light" w:cs="Calibri Light"/>
+              </w:rPr>
+              <w:t>5</w:t>
+            </w:r>
+          </w:p>
+        </w:tc>
+        <w:tc>
+          <w:tcPr>
+            <w:tcW w:w="2831" w:type="dxa"/>
+            <w:shd w:val="clear" w:color="auto" w:fill="F2F2F2"/>
+          </w:tcPr>
+          <w:p>
+            <w:pPr>
+              <w:tabs>
+                <w:tab w:val="clear" w:pos="851"/>
+              </w:tabs>
+              <w:spacing w:line="240" w:lineRule="auto"/>
+              <w:jc w:val="left"/>
+              <w:rPr>
+                <w:rFonts w:ascii="Calibri Light" w:hAnsi="Calibri Light" w:cs="Calibri Light"/>
+              </w:rPr>
+            </w:pPr>
+            <w:r>
+              <w:rPr>
+                <w:rFonts w:ascii="Calibri Light" w:hAnsi="Calibri Light" w:cs="Calibri Light"/>
+              </w:rPr>
+              <w:t>O sistema deverá permitir o CRUD de recém-nascidos nas incubadoras;</w:t>
+            </w:r>
+          </w:p>
+        </w:tc>
+        <w:tc>
+          <w:tcPr>
+            <w:tcW w:w="2832" w:type="dxa"/>
+            <w:shd w:val="clear" w:color="auto" w:fill="F2F2F2"/>
+          </w:tcPr>
+          <w:p>
+            <w:pPr>
+              <w:tabs>
+                <w:tab w:val="clear" w:pos="851"/>
+              </w:tabs>
+              <w:spacing w:line="240" w:lineRule="auto"/>
+              <w:jc w:val="left"/>
+              <w:rPr>
+                <w:rFonts w:ascii="Calibri Light" w:hAnsi="Calibri Light" w:cs="Calibri Light"/>
+              </w:rPr>
+            </w:pPr>
+            <w:r>
+              <w:rPr>
+                <w:rFonts w:ascii="Calibri Light" w:hAnsi="Calibri Light" w:cs="Calibri Light"/>
+              </w:rPr>
+              <w:t>Essencial</w:t>
+            </w:r>
+          </w:p>
+        </w:tc>
+      </w:tr>
+      <w:tr>
+        <w:tc>
+          <w:tcPr>
+            <w:tcW w:w="2831" w:type="dxa"/>
+            <w:shd w:val="clear" w:color="auto" w:fill="F2F2F2"/>
+          </w:tcPr>
+          <w:p>
+            <w:pPr>
+              <w:tabs>
+                <w:tab w:val="clear" w:pos="851"/>
+              </w:tabs>
+              <w:spacing w:line="240" w:lineRule="auto"/>
+              <w:jc w:val="left"/>
+              <w:rPr>
+                <w:rFonts w:ascii="Calibri Light" w:hAnsi="Calibri Light" w:cs="Calibri Light"/>
+              </w:rPr>
+            </w:pPr>
+            <w:r>
+              <w:rPr>
+                <w:rFonts w:ascii="Calibri Light" w:hAnsi="Calibri Light" w:cs="Calibri Light"/>
+              </w:rPr>
+              <w:t>6</w:t>
+            </w:r>
+          </w:p>
+        </w:tc>
+        <w:tc>
+          <w:tcPr>
+            <w:tcW w:w="2831" w:type="dxa"/>
+            <w:shd w:val="clear" w:color="auto" w:fill="F2F2F2"/>
+          </w:tcPr>
+          <w:p>
+            <w:pPr>
+              <w:tabs>
+                <w:tab w:val="clear" w:pos="851"/>
+              </w:tabs>
+              <w:spacing w:line="240" w:lineRule="auto"/>
+              <w:jc w:val="left"/>
+              <w:rPr>
+                <w:rFonts w:ascii="Calibri Light" w:hAnsi="Calibri Light" w:cs="Calibri Light"/>
+              </w:rPr>
+            </w:pPr>
+            <w:r>
+              <w:rPr>
+                <w:rFonts w:ascii="Calibri Light" w:hAnsi="Calibri Light" w:cs="Calibri Light"/>
+              </w:rPr>
+              <w:t>O sistema deverá exibir a temperatura e umidade em forma de gráfico;</w:t>
+            </w:r>
+          </w:p>
+        </w:tc>
+        <w:tc>
+          <w:tcPr>
+            <w:tcW w:w="2832" w:type="dxa"/>
+            <w:shd w:val="clear" w:color="auto" w:fill="F2F2F2"/>
+          </w:tcPr>
+          <w:p>
+            <w:pPr>
+              <w:tabs>
+                <w:tab w:val="clear" w:pos="851"/>
+              </w:tabs>
+              <w:spacing w:line="240" w:lineRule="auto"/>
+              <w:jc w:val="left"/>
+              <w:rPr>
+                <w:rFonts w:ascii="Calibri Light" w:hAnsi="Calibri Light" w:cs="Calibri Light"/>
+              </w:rPr>
+            </w:pPr>
+            <w:r>
+              <w:rPr>
+                <w:rFonts w:ascii="Calibri Light" w:hAnsi="Calibri Light" w:cs="Calibri Light"/>
+              </w:rPr>
+              <w:t>Importante</w:t>
+            </w:r>
+          </w:p>
+        </w:tc>
+      </w:tr>
+      <w:tr>
+        <w:tc>
+          <w:tcPr>
+            <w:tcW w:w="2831" w:type="dxa"/>
+            <w:shd w:val="clear" w:color="auto" w:fill="F2F2F2"/>
+          </w:tcPr>
+          <w:p>
+            <w:pPr>
+              <w:tabs>
+                <w:tab w:val="clear" w:pos="851"/>
+              </w:tabs>
+              <w:spacing w:line="240" w:lineRule="auto"/>
+              <w:jc w:val="left"/>
+              <w:rPr>
+                <w:rFonts w:ascii="Calibri Light" w:hAnsi="Calibri Light" w:cs="Calibri Light"/>
+              </w:rPr>
+            </w:pPr>
+            <w:r>
+              <w:rPr>
+                <w:rFonts w:ascii="Calibri Light" w:hAnsi="Calibri Light" w:cs="Calibri Light"/>
+              </w:rPr>
+              <w:t>7</w:t>
+            </w:r>
+          </w:p>
+        </w:tc>
+        <w:tc>
+          <w:tcPr>
+            <w:tcW w:w="2831" w:type="dxa"/>
+            <w:shd w:val="clear" w:color="auto" w:fill="F2F2F2"/>
+          </w:tcPr>
+          <w:p>
+            <w:pPr>
+              <w:tabs>
+                <w:tab w:val="clear" w:pos="851"/>
+              </w:tabs>
+              <w:spacing w:line="240" w:lineRule="auto"/>
+              <w:jc w:val="left"/>
+              <w:rPr>
+                <w:rFonts w:ascii="Calibri Light" w:hAnsi="Calibri Light" w:cs="Calibri Light"/>
+              </w:rPr>
+            </w:pPr>
+            <w:r>
+              <w:rPr>
+                <w:rFonts w:ascii="Calibri Light" w:hAnsi="Calibri Light" w:cs="Calibri Light"/>
+              </w:rPr>
+              <w:t>O sistema deverá permitir dar alta a um recém-nascido seguido de um relatório;</w:t>
+            </w:r>
+          </w:p>
+        </w:tc>
+        <w:tc>
+          <w:tcPr>
+            <w:tcW w:w="2832" w:type="dxa"/>
+            <w:shd w:val="clear" w:color="auto" w:fill="F2F2F2"/>
+          </w:tcPr>
+          <w:p>
+            <w:pPr>
+              <w:tabs>
+                <w:tab w:val="clear" w:pos="851"/>
+              </w:tabs>
+              <w:spacing w:line="240" w:lineRule="auto"/>
+              <w:jc w:val="left"/>
+              <w:rPr>
+                <w:rFonts w:ascii="Calibri Light" w:hAnsi="Calibri Light" w:cs="Calibri Light"/>
+              </w:rPr>
+            </w:pPr>
+            <w:r>
+              <w:rPr>
+                <w:rFonts w:ascii="Calibri Light" w:hAnsi="Calibri Light" w:cs="Calibri Light"/>
+              </w:rPr>
+              <w:t>Essencial</w:t>
+            </w:r>
+          </w:p>
+        </w:tc>
+      </w:tr>
+    </w:tbl>
     <w:p/>
+    <w:p/>
+    <w:p/>
+    <w:p/>
+    <w:p/>
+    <w:p/>
+    <w:p/>
+    <w:p/>
+    <w:p/>
+    <w:p/>
+    <w:p/>
+    <w:p/>
+    <w:p/>
+    <w:p/>
+    <w:p/>
+    <w:p/>
+    <w:p/>
+    <w:tbl>
+      <w:tblPr>
+        <w:tblStyle w:val="Tabelacomgrade20"/>
+        <w:tblpPr w:leftFromText="141" w:rightFromText="141" w:vertAnchor="text" w:horzAnchor="margin" w:tblpY="-65"/>
+        <w:tblW w:w="0" w:type="auto"/>
+        <w:tblLook w:val="04A0" w:firstRow="1" w:lastRow="0" w:firstColumn="1" w:lastColumn="0" w:noHBand="0" w:noVBand="1"/>
+      </w:tblPr>
+      <w:tblGrid>
+        <w:gridCol w:w="2831"/>
+        <w:gridCol w:w="2976"/>
+        <w:gridCol w:w="2687"/>
+      </w:tblGrid>
+      <w:tr>
+        <w:tc>
+          <w:tcPr>
+            <w:tcW w:w="2831" w:type="dxa"/>
+            <w:shd w:val="clear" w:color="auto" w:fill="44546A"/>
+          </w:tcPr>
+          <w:p>
+            <w:pPr>
+              <w:tabs>
+                <w:tab w:val="clear" w:pos="851"/>
+              </w:tabs>
+              <w:spacing w:line="240" w:lineRule="auto"/>
+              <w:jc w:val="left"/>
+              <w:rPr>
+                <w:rFonts w:ascii="Calibri" w:hAnsi="Calibri"/>
+                <w:color w:val="FFFFFF"/>
+              </w:rPr>
+            </w:pPr>
+            <w:r>
+              <w:rPr>
+                <w:rFonts w:ascii="Calibri" w:hAnsi="Calibri"/>
+                <w:color w:val="FFFFFF"/>
+              </w:rPr>
+              <w:t>ID</w:t>
+            </w:r>
+          </w:p>
+        </w:tc>
+        <w:tc>
+          <w:tcPr>
+            <w:tcW w:w="2976" w:type="dxa"/>
+            <w:shd w:val="clear" w:color="auto" w:fill="44546A"/>
+          </w:tcPr>
+          <w:p>
+            <w:pPr>
+              <w:tabs>
+                <w:tab w:val="clear" w:pos="851"/>
+              </w:tabs>
+              <w:spacing w:line="240" w:lineRule="auto"/>
+              <w:jc w:val="left"/>
+              <w:rPr>
+                <w:rFonts w:ascii="Calibri" w:hAnsi="Calibri"/>
+                <w:color w:val="FFFFFF"/>
+              </w:rPr>
+            </w:pPr>
+            <w:r>
+              <w:rPr>
+                <w:rFonts w:ascii="Calibri" w:hAnsi="Calibri"/>
+                <w:color w:val="FFFFFF"/>
+              </w:rPr>
+              <w:t>REQUISITOS NÂO FUNCIONAIS</w:t>
+            </w:r>
+          </w:p>
+        </w:tc>
+        <w:tc>
+          <w:tcPr>
+            <w:tcW w:w="2687" w:type="dxa"/>
+            <w:shd w:val="clear" w:color="auto" w:fill="44546A"/>
+          </w:tcPr>
+          <w:p>
+            <w:pPr>
+              <w:tabs>
+                <w:tab w:val="clear" w:pos="851"/>
+              </w:tabs>
+              <w:spacing w:line="240" w:lineRule="auto"/>
+              <w:jc w:val="left"/>
+              <w:rPr>
+                <w:rFonts w:ascii="Calibri" w:hAnsi="Calibri"/>
+                <w:color w:val="FFFFFF"/>
+              </w:rPr>
+            </w:pPr>
+            <w:r>
+              <w:rPr>
+                <w:rFonts w:ascii="Calibri" w:hAnsi="Calibri"/>
+                <w:color w:val="FFFFFF"/>
+              </w:rPr>
+              <w:t>PRIORIDADE</w:t>
+            </w:r>
+          </w:p>
+        </w:tc>
+      </w:tr>
+      <w:tr>
+        <w:tc>
+          <w:tcPr>
+            <w:tcW w:w="2831" w:type="dxa"/>
+            <w:shd w:val="clear" w:color="auto" w:fill="F2F2F2"/>
+          </w:tcPr>
+          <w:p>
+            <w:pPr>
+              <w:tabs>
+                <w:tab w:val="clear" w:pos="851"/>
+              </w:tabs>
+              <w:spacing w:line="240" w:lineRule="auto"/>
+              <w:jc w:val="left"/>
+              <w:rPr>
+                <w:rFonts w:ascii="Calibri Light" w:hAnsi="Calibri Light" w:cs="Calibri Light"/>
+              </w:rPr>
+            </w:pPr>
+            <w:r>
+              <w:rPr>
+                <w:rFonts w:ascii="Calibri Light" w:hAnsi="Calibri Light" w:cs="Calibri Light"/>
+              </w:rPr>
+              <w:t>1</w:t>
+            </w:r>
+          </w:p>
+        </w:tc>
+        <w:tc>
+          <w:tcPr>
+            <w:tcW w:w="2976" w:type="dxa"/>
+            <w:shd w:val="clear" w:color="auto" w:fill="F2F2F2"/>
+          </w:tcPr>
+          <w:p>
+            <w:pPr>
+              <w:tabs>
+                <w:tab w:val="clear" w:pos="851"/>
+              </w:tabs>
+              <w:spacing w:line="240" w:lineRule="auto"/>
+              <w:jc w:val="left"/>
+              <w:rPr>
+                <w:rFonts w:ascii="Calibri Light" w:hAnsi="Calibri Light" w:cs="Calibri Light"/>
+              </w:rPr>
+            </w:pPr>
+            <w:r>
+              <w:rPr>
+                <w:rFonts w:ascii="Calibri Light" w:hAnsi="Calibri Light" w:cs="Calibri Light"/>
+              </w:rPr>
+              <w:t xml:space="preserve">O sistema ficará em produção em plataforma </w:t>
+            </w:r>
+            <w:r>
+              <w:rPr>
+                <w:rFonts w:ascii="Calibri Light" w:hAnsi="Calibri Light" w:cs="Calibri Light"/>
+                <w:i/>
+              </w:rPr>
+              <w:t xml:space="preserve">Cloud </w:t>
+            </w:r>
+            <w:r>
+              <w:rPr>
+                <w:rFonts w:ascii="Calibri Light" w:hAnsi="Calibri Light" w:cs="Calibri Light"/>
+              </w:rPr>
+              <w:t>com Windows Server;</w:t>
+            </w:r>
+          </w:p>
+        </w:tc>
+        <w:tc>
+          <w:tcPr>
+            <w:tcW w:w="2687" w:type="dxa"/>
+            <w:shd w:val="clear" w:color="auto" w:fill="F2F2F2"/>
+          </w:tcPr>
+          <w:p>
+            <w:pPr>
+              <w:tabs>
+                <w:tab w:val="clear" w:pos="851"/>
+              </w:tabs>
+              <w:spacing w:line="240" w:lineRule="auto"/>
+              <w:jc w:val="left"/>
+              <w:rPr>
+                <w:rFonts w:ascii="Calibri Light" w:hAnsi="Calibri Light" w:cs="Calibri Light"/>
+              </w:rPr>
+            </w:pPr>
+            <w:r>
+              <w:rPr>
+                <w:rFonts w:ascii="Calibri Light" w:hAnsi="Calibri Light" w:cs="Calibri Light"/>
+              </w:rPr>
+              <w:t xml:space="preserve">Essencial </w:t>
+            </w:r>
+          </w:p>
+        </w:tc>
+      </w:tr>
+      <w:tr>
+        <w:tc>
+          <w:tcPr>
+            <w:tcW w:w="2831" w:type="dxa"/>
+            <w:shd w:val="clear" w:color="auto" w:fill="F2F2F2"/>
+          </w:tcPr>
+          <w:p>
+            <w:pPr>
+              <w:tabs>
+                <w:tab w:val="clear" w:pos="851"/>
+              </w:tabs>
+              <w:spacing w:line="240" w:lineRule="auto"/>
+              <w:jc w:val="left"/>
+              <w:rPr>
+                <w:rFonts w:ascii="Calibri Light" w:hAnsi="Calibri Light" w:cs="Calibri Light"/>
+              </w:rPr>
+            </w:pPr>
+            <w:r>
+              <w:rPr>
+                <w:rFonts w:ascii="Calibri Light" w:hAnsi="Calibri Light" w:cs="Calibri Light"/>
+              </w:rPr>
+              <w:t>2</w:t>
+            </w:r>
+          </w:p>
+        </w:tc>
+        <w:tc>
+          <w:tcPr>
+            <w:tcW w:w="2976" w:type="dxa"/>
+            <w:shd w:val="clear" w:color="auto" w:fill="F2F2F2"/>
+          </w:tcPr>
+          <w:p>
+            <w:pPr>
+              <w:tabs>
+                <w:tab w:val="clear" w:pos="851"/>
+              </w:tabs>
+              <w:spacing w:line="240" w:lineRule="auto"/>
+              <w:jc w:val="left"/>
+              <w:rPr>
+                <w:rFonts w:ascii="Calibri Light" w:hAnsi="Calibri Light" w:cs="Calibri Light"/>
+              </w:rPr>
+            </w:pPr>
+            <w:r>
+              <w:rPr>
+                <w:rFonts w:ascii="Calibri Light" w:hAnsi="Calibri Light" w:cs="Calibri Light"/>
+              </w:rPr>
+              <w:t xml:space="preserve">Requisitos de desempenho: Processador Clock 2.0, RAM 4 GB, Armazenamento 1 GB escalável (Mínimo) em </w:t>
+            </w:r>
+            <w:r>
+              <w:rPr>
+                <w:rFonts w:ascii="Calibri Light" w:hAnsi="Calibri Light" w:cs="Calibri Light"/>
+                <w:i/>
+              </w:rPr>
+              <w:t>Cloud</w:t>
+            </w:r>
+            <w:r>
+              <w:rPr>
+                <w:rFonts w:ascii="Calibri Light" w:hAnsi="Calibri Light" w:cs="Calibri Light"/>
+              </w:rPr>
+              <w:t>;</w:t>
+            </w:r>
+          </w:p>
+        </w:tc>
+        <w:tc>
+          <w:tcPr>
+            <w:tcW w:w="2687" w:type="dxa"/>
+            <w:shd w:val="clear" w:color="auto" w:fill="F2F2F2"/>
+          </w:tcPr>
+          <w:p>
+            <w:pPr>
+              <w:tabs>
+                <w:tab w:val="clear" w:pos="851"/>
+              </w:tabs>
+              <w:spacing w:line="240" w:lineRule="auto"/>
+              <w:jc w:val="left"/>
+              <w:rPr>
+                <w:rFonts w:ascii="Calibri Light" w:hAnsi="Calibri Light" w:cs="Calibri Light"/>
+              </w:rPr>
+            </w:pPr>
+            <w:r>
+              <w:rPr>
+                <w:rFonts w:ascii="Calibri Light" w:hAnsi="Calibri Light" w:cs="Calibri Light"/>
+              </w:rPr>
+              <w:t>Importante</w:t>
+            </w:r>
+          </w:p>
+          <w:p>
+            <w:pPr>
+              <w:tabs>
+                <w:tab w:val="clear" w:pos="851"/>
+              </w:tabs>
+              <w:spacing w:line="240" w:lineRule="auto"/>
+              <w:jc w:val="left"/>
+              <w:rPr>
+                <w:rFonts w:ascii="Calibri Light" w:hAnsi="Calibri Light" w:cs="Calibri Light"/>
+              </w:rPr>
+            </w:pPr>
+          </w:p>
+          <w:p>
+            <w:pPr>
+              <w:tabs>
+                <w:tab w:val="clear" w:pos="851"/>
+              </w:tabs>
+              <w:spacing w:line="240" w:lineRule="auto"/>
+              <w:jc w:val="left"/>
+              <w:rPr>
+                <w:rFonts w:ascii="Calibri Light" w:hAnsi="Calibri Light" w:cs="Calibri Light"/>
+              </w:rPr>
+            </w:pPr>
+          </w:p>
+          <w:p>
+            <w:pPr>
+              <w:tabs>
+                <w:tab w:val="clear" w:pos="851"/>
+              </w:tabs>
+              <w:spacing w:line="240" w:lineRule="auto"/>
+              <w:jc w:val="left"/>
+              <w:rPr>
+                <w:rFonts w:ascii="Calibri Light" w:hAnsi="Calibri Light" w:cs="Calibri Light"/>
+              </w:rPr>
+            </w:pPr>
+          </w:p>
+          <w:p>
+            <w:pPr>
+              <w:tabs>
+                <w:tab w:val="clear" w:pos="851"/>
+              </w:tabs>
+              <w:spacing w:line="240" w:lineRule="auto"/>
+              <w:jc w:val="left"/>
+              <w:rPr>
+                <w:rFonts w:ascii="Calibri Light" w:hAnsi="Calibri Light" w:cs="Calibri Light"/>
+              </w:rPr>
+            </w:pPr>
+          </w:p>
+          <w:p>
+            <w:pPr>
+              <w:tabs>
+                <w:tab w:val="clear" w:pos="851"/>
+              </w:tabs>
+              <w:spacing w:line="240" w:lineRule="auto"/>
+              <w:jc w:val="left"/>
+              <w:rPr>
+                <w:rFonts w:ascii="Calibri Light" w:hAnsi="Calibri Light" w:cs="Calibri Light"/>
+              </w:rPr>
+            </w:pPr>
+          </w:p>
+        </w:tc>
+      </w:tr>
+      <w:tr>
+        <w:tc>
+          <w:tcPr>
+            <w:tcW w:w="2831" w:type="dxa"/>
+            <w:shd w:val="clear" w:color="auto" w:fill="F2F2F2"/>
+          </w:tcPr>
+          <w:p>
+            <w:pPr>
+              <w:tabs>
+                <w:tab w:val="clear" w:pos="851"/>
+              </w:tabs>
+              <w:spacing w:line="240" w:lineRule="auto"/>
+              <w:jc w:val="left"/>
+              <w:rPr>
+                <w:rFonts w:ascii="Calibri Light" w:hAnsi="Calibri Light" w:cs="Calibri Light"/>
+              </w:rPr>
+            </w:pPr>
+            <w:r>
+              <w:rPr>
+                <w:rFonts w:ascii="Calibri Light" w:hAnsi="Calibri Light" w:cs="Calibri Light"/>
+              </w:rPr>
+              <w:lastRenderedPageBreak/>
+              <w:t>3</w:t>
+            </w:r>
+          </w:p>
+        </w:tc>
+        <w:tc>
+          <w:tcPr>
+            <w:tcW w:w="2976" w:type="dxa"/>
+            <w:shd w:val="clear" w:color="auto" w:fill="F2F2F2"/>
+          </w:tcPr>
+          <w:p>
+            <w:pPr>
+              <w:tabs>
+                <w:tab w:val="clear" w:pos="851"/>
+              </w:tabs>
+              <w:spacing w:line="240" w:lineRule="auto"/>
+              <w:jc w:val="left"/>
+              <w:rPr>
+                <w:rFonts w:ascii="Calibri Light" w:hAnsi="Calibri Light" w:cs="Calibri Light"/>
+              </w:rPr>
+            </w:pPr>
+            <w:r>
+              <w:rPr>
+                <w:rFonts w:ascii="Calibri Light" w:hAnsi="Calibri Light" w:cs="Calibri Light"/>
+              </w:rPr>
+              <w:t>O Sistema poderá ser executado em navegadores: Opera, Chrome, Edge, Firefox. O sistema não dará suporte ao navegador Internet Explorer;</w:t>
+            </w:r>
+          </w:p>
+        </w:tc>
+        <w:tc>
+          <w:tcPr>
+            <w:tcW w:w="2687" w:type="dxa"/>
+            <w:shd w:val="clear" w:color="auto" w:fill="F2F2F2"/>
+          </w:tcPr>
+          <w:p>
+            <w:pPr>
+              <w:tabs>
+                <w:tab w:val="clear" w:pos="851"/>
+              </w:tabs>
+              <w:spacing w:line="240" w:lineRule="auto"/>
+              <w:jc w:val="left"/>
+              <w:rPr>
+                <w:rFonts w:ascii="Calibri Light" w:hAnsi="Calibri Light" w:cs="Calibri Light"/>
+              </w:rPr>
+            </w:pPr>
+            <w:r>
+              <w:rPr>
+                <w:rFonts w:ascii="Calibri Light" w:hAnsi="Calibri Light" w:cs="Calibri Light"/>
+              </w:rPr>
+              <w:t>Importante</w:t>
+            </w:r>
+          </w:p>
+        </w:tc>
+      </w:tr>
+      <w:tr>
+        <w:tc>
+          <w:tcPr>
+            <w:tcW w:w="2831" w:type="dxa"/>
+            <w:shd w:val="clear" w:color="auto" w:fill="F2F2F2"/>
+          </w:tcPr>
+          <w:p>
+            <w:pPr>
+              <w:tabs>
+                <w:tab w:val="clear" w:pos="851"/>
+              </w:tabs>
+              <w:spacing w:line="240" w:lineRule="auto"/>
+              <w:jc w:val="left"/>
+              <w:rPr>
+                <w:rFonts w:ascii="Calibri Light" w:hAnsi="Calibri Light" w:cs="Calibri Light"/>
+              </w:rPr>
+            </w:pPr>
+            <w:r>
+              <w:rPr>
+                <w:rFonts w:ascii="Calibri Light" w:hAnsi="Calibri Light" w:cs="Calibri Light"/>
+              </w:rPr>
+              <w:t>4</w:t>
+            </w:r>
+          </w:p>
+        </w:tc>
+        <w:tc>
+          <w:tcPr>
+            <w:tcW w:w="2976" w:type="dxa"/>
+            <w:shd w:val="clear" w:color="auto" w:fill="F2F2F2"/>
+          </w:tcPr>
+          <w:p>
+            <w:pPr>
+              <w:tabs>
+                <w:tab w:val="clear" w:pos="851"/>
+              </w:tabs>
+              <w:spacing w:line="240" w:lineRule="auto"/>
+              <w:jc w:val="left"/>
+              <w:rPr>
+                <w:rFonts w:ascii="Calibri Light" w:hAnsi="Calibri Light" w:cs="Calibri Light"/>
+              </w:rPr>
+            </w:pPr>
+            <w:r>
+              <w:rPr>
+                <w:rFonts w:ascii="Calibri Light" w:hAnsi="Calibri Light" w:cs="Calibri Light"/>
+              </w:rPr>
+              <w:t>Para o sistema ser executado com performance  deverá estar conectado a uma rede 4MB (Mínimo) via Wifi;</w:t>
+            </w:r>
+          </w:p>
+        </w:tc>
+        <w:tc>
+          <w:tcPr>
+            <w:tcW w:w="2687" w:type="dxa"/>
+            <w:shd w:val="clear" w:color="auto" w:fill="F2F2F2"/>
+          </w:tcPr>
+          <w:p>
+            <w:pPr>
+              <w:tabs>
+                <w:tab w:val="clear" w:pos="851"/>
+              </w:tabs>
+              <w:spacing w:line="240" w:lineRule="auto"/>
+              <w:jc w:val="left"/>
+              <w:rPr>
+                <w:rFonts w:ascii="Calibri Light" w:hAnsi="Calibri Light" w:cs="Calibri Light"/>
+              </w:rPr>
+            </w:pPr>
+            <w:r>
+              <w:rPr>
+                <w:rFonts w:ascii="Calibri Light" w:hAnsi="Calibri Light" w:cs="Calibri Light"/>
+              </w:rPr>
+              <w:t>Essencial</w:t>
+            </w:r>
+          </w:p>
+        </w:tc>
+      </w:tr>
+      <w:tr>
+        <w:tc>
+          <w:tcPr>
+            <w:tcW w:w="2831" w:type="dxa"/>
+            <w:shd w:val="clear" w:color="auto" w:fill="F2F2F2"/>
+          </w:tcPr>
+          <w:p>
+            <w:pPr>
+              <w:tabs>
+                <w:tab w:val="clear" w:pos="851"/>
+              </w:tabs>
+              <w:spacing w:line="240" w:lineRule="auto"/>
+              <w:jc w:val="left"/>
+              <w:rPr>
+                <w:rFonts w:ascii="Calibri Light" w:hAnsi="Calibri Light" w:cs="Calibri Light"/>
+              </w:rPr>
+            </w:pPr>
+            <w:r>
+              <w:rPr>
+                <w:rFonts w:ascii="Calibri Light" w:hAnsi="Calibri Light" w:cs="Calibri Light"/>
+              </w:rPr>
+              <w:t>5</w:t>
+            </w:r>
+          </w:p>
+        </w:tc>
+        <w:tc>
+          <w:tcPr>
+            <w:tcW w:w="2976" w:type="dxa"/>
+            <w:shd w:val="clear" w:color="auto" w:fill="F2F2F2"/>
+          </w:tcPr>
+          <w:p>
+            <w:pPr>
+              <w:tabs>
+                <w:tab w:val="clear" w:pos="851"/>
+              </w:tabs>
+              <w:spacing w:line="240" w:lineRule="auto"/>
+              <w:jc w:val="left"/>
+              <w:rPr>
+                <w:rFonts w:ascii="Calibri Light" w:hAnsi="Calibri Light" w:cs="Calibri Light"/>
+              </w:rPr>
+            </w:pPr>
+            <w:r>
+              <w:rPr>
+                <w:rFonts w:ascii="Calibri Light" w:hAnsi="Calibri Light" w:cs="Calibri Light"/>
+              </w:rPr>
+              <w:t>O sistema deverá ter uma disponibilidade de 99,98% ano;</w:t>
+            </w:r>
+          </w:p>
+        </w:tc>
+        <w:tc>
+          <w:tcPr>
+            <w:tcW w:w="2687" w:type="dxa"/>
+            <w:shd w:val="clear" w:color="auto" w:fill="F2F2F2"/>
+          </w:tcPr>
+          <w:p>
+            <w:pPr>
+              <w:tabs>
+                <w:tab w:val="clear" w:pos="851"/>
+              </w:tabs>
+              <w:spacing w:line="240" w:lineRule="auto"/>
+              <w:jc w:val="left"/>
+              <w:rPr>
+                <w:rFonts w:ascii="Calibri Light" w:hAnsi="Calibri Light" w:cs="Calibri Light"/>
+              </w:rPr>
+            </w:pPr>
+            <w:r>
+              <w:rPr>
+                <w:rFonts w:ascii="Calibri Light" w:hAnsi="Calibri Light" w:cs="Calibri Light"/>
+              </w:rPr>
+              <w:t>Essencial</w:t>
+            </w:r>
+          </w:p>
+        </w:tc>
+      </w:tr>
+      <w:tr>
+        <w:tc>
+          <w:tcPr>
+            <w:tcW w:w="2831" w:type="dxa"/>
+            <w:shd w:val="clear" w:color="auto" w:fill="F2F2F2"/>
+          </w:tcPr>
+          <w:p>
+            <w:pPr>
+              <w:tabs>
+                <w:tab w:val="clear" w:pos="851"/>
+              </w:tabs>
+              <w:spacing w:line="240" w:lineRule="auto"/>
+              <w:jc w:val="left"/>
+              <w:rPr>
+                <w:rFonts w:ascii="Calibri Light" w:hAnsi="Calibri Light" w:cs="Calibri Light"/>
+              </w:rPr>
+            </w:pPr>
+            <w:r>
+              <w:rPr>
+                <w:rFonts w:ascii="Calibri Light" w:hAnsi="Calibri Light" w:cs="Calibri Light"/>
+              </w:rPr>
+              <w:t>6</w:t>
+            </w:r>
+            <w:bookmarkStart w:id="16" w:name="_GoBack"/>
+            <w:bookmarkEnd w:id="16"/>
+          </w:p>
+        </w:tc>
+        <w:tc>
+          <w:tcPr>
+            <w:tcW w:w="2976" w:type="dxa"/>
+            <w:shd w:val="clear" w:color="auto" w:fill="F2F2F2"/>
+          </w:tcPr>
+          <w:p>
+            <w:pPr>
+              <w:tabs>
+                <w:tab w:val="clear" w:pos="851"/>
+              </w:tabs>
+              <w:spacing w:line="240" w:lineRule="auto"/>
+              <w:jc w:val="left"/>
+              <w:rPr>
+                <w:rFonts w:ascii="Calibri Light" w:hAnsi="Calibri Light" w:cs="Calibri Light"/>
+              </w:rPr>
+            </w:pPr>
+            <w:r>
+              <w:rPr>
+                <w:rFonts w:ascii="Calibri Light" w:hAnsi="Calibri Light" w:cs="Calibri Light"/>
+              </w:rPr>
+              <w:t>O sistema deverá ter alta performance na exibição dos dados de temperatura e umidade, com tempo de resposta de no máximo 3 segundos.</w:t>
+            </w:r>
+          </w:p>
+        </w:tc>
+        <w:tc>
+          <w:tcPr>
+            <w:tcW w:w="2687" w:type="dxa"/>
+            <w:shd w:val="clear" w:color="auto" w:fill="F2F2F2"/>
+          </w:tcPr>
+          <w:p>
+            <w:pPr>
+              <w:tabs>
+                <w:tab w:val="clear" w:pos="851"/>
+              </w:tabs>
+              <w:spacing w:line="240" w:lineRule="auto"/>
+              <w:jc w:val="left"/>
+              <w:rPr>
+                <w:rFonts w:ascii="Calibri Light" w:hAnsi="Calibri Light" w:cs="Calibri Light"/>
+              </w:rPr>
+            </w:pPr>
+            <w:r>
+              <w:rPr>
+                <w:rFonts w:ascii="Calibri Light" w:hAnsi="Calibri Light" w:cs="Calibri Light"/>
+              </w:rPr>
+              <w:t>Essencial</w:t>
+            </w:r>
+          </w:p>
+        </w:tc>
+      </w:tr>
+    </w:tbl>
+    <w:p/>
+    <w:p/>
+    <w:p/>
+    <w:p/>
+    <w:p/>
+    <w:p/>
+    <w:p/>
+    <w:p/>
+    <w:p/>
+    <w:p/>
+    <w:p/>
+    <w:p/>
     <w:p>
       <w:pPr>
         <w:pStyle w:val="Ttulo2"/>
@@ -3002,22 +4287,20 @@
           <w:b/>
         </w:rPr>
       </w:pPr>
-      <w:bookmarkStart w:id="16" w:name="_Toc512519598"/>
+      <w:bookmarkStart w:id="17" w:name="_Toc512519598"/>
       <w:r>
         <w:rPr>
           <w:b/>
         </w:rPr>
         <w:t>Sprints / sprint backlog</w:t>
       </w:r>
-      <w:bookmarkEnd w:id="16"/>
+      <w:bookmarkEnd w:id="17"/>
       <w:r>
         <w:rPr>
           <w:b/>
         </w:rPr>
         <w:t xml:space="preserve"> </w:t>
       </w:r>
-      <w:bookmarkStart w:id="17" w:name="_GoBack"/>
-      <w:bookmarkEnd w:id="17"/>
     </w:p>
     <w:p>
       <w:r>
@@ -4785,7 +6068,7 @@
         <w:rStyle w:val="Nmerodepgina"/>
         <w:noProof/>
       </w:rPr>
-      <w:t>14</w:t>
+      <w:t>15</w:t>
     </w:r>
     <w:r>
       <w:rPr>
@@ -4936,7 +6219,7 @@
         <w:rStyle w:val="Nmerodepgina"/>
         <w:noProof/>
       </w:rPr>
-      <w:t>16</w:t>
+      <w:t>17</w:t>
     </w:r>
     <w:r>
       <w:rPr>
@@ -5091,7 +6374,7 @@
         <w:rStyle w:val="Nmerodepgina"/>
         <w:noProof/>
       </w:rPr>
-      <w:t>17</w:t>
+      <w:t>18</w:t>
     </w:r>
     <w:r>
       <w:rPr>
@@ -5634,7 +6917,7 @@
         <w:rStyle w:val="Nmerodepgina"/>
         <w:noProof/>
       </w:rPr>
-      <w:t>12</w:t>
+      <w:t>13</w:t>
     </w:r>
     <w:r>
       <w:rPr>
@@ -15052,6 +16335,52 @@
       <w:contextualSpacing/>
     </w:pPr>
   </w:style>
+  <w:style w:type="table" w:customStyle="1" w:styleId="Tabelacomgrade10">
+    <w:name w:val="Tabela com grade1"/>
+    <w:basedOn w:val="Tabelanormal"/>
+    <w:next w:val="Tabelacomgrade"/>
+    <w:uiPriority w:val="39"/>
+    <w:rsid w:val="00D67DA5"/>
+    <w:rPr>
+      <w:rFonts w:ascii="Calibri" w:eastAsia="Calibri" w:hAnsi="Calibri"/>
+      <w:sz w:val="22"/>
+      <w:szCs w:val="22"/>
+      <w:lang w:eastAsia="en-US"/>
+    </w:rPr>
+    <w:tblPr>
+      <w:tblBorders>
+        <w:top w:val="single" w:sz="4" w:space="0" w:color="auto"/>
+        <w:left w:val="single" w:sz="4" w:space="0" w:color="auto"/>
+        <w:bottom w:val="single" w:sz="4" w:space="0" w:color="auto"/>
+        <w:right w:val="single" w:sz="4" w:space="0" w:color="auto"/>
+        <w:insideH w:val="single" w:sz="4" w:space="0" w:color="auto"/>
+        <w:insideV w:val="single" w:sz="4" w:space="0" w:color="auto"/>
+      </w:tblBorders>
+    </w:tblPr>
+  </w:style>
+  <w:style w:type="table" w:customStyle="1" w:styleId="Tabelacomgrade20">
+    <w:name w:val="Tabela com grade2"/>
+    <w:basedOn w:val="Tabelanormal"/>
+    <w:next w:val="Tabelacomgrade"/>
+    <w:uiPriority w:val="39"/>
+    <w:rsid w:val="000633CA"/>
+    <w:rPr>
+      <w:rFonts w:ascii="Calibri" w:eastAsia="Calibri" w:hAnsi="Calibri"/>
+      <w:sz w:val="22"/>
+      <w:szCs w:val="22"/>
+      <w:lang w:eastAsia="en-US"/>
+    </w:rPr>
+    <w:tblPr>
+      <w:tblBorders>
+        <w:top w:val="single" w:sz="4" w:space="0" w:color="auto"/>
+        <w:left w:val="single" w:sz="4" w:space="0" w:color="auto"/>
+        <w:bottom w:val="single" w:sz="4" w:space="0" w:color="auto"/>
+        <w:right w:val="single" w:sz="4" w:space="0" w:color="auto"/>
+        <w:insideH w:val="single" w:sz="4" w:space="0" w:color="auto"/>
+        <w:insideV w:val="single" w:sz="4" w:space="0" w:color="auto"/>
+      </w:tblBorders>
+    </w:tblPr>
+  </w:style>
 </w:styles>
 </file>
 
@@ -15343,7 +16672,7 @@
 </file>
 
 <file path=customXml/itemProps1.xml><?xml version="1.0" encoding="utf-8"?>
-<ds:datastoreItem xmlns:ds="http://schemas.openxmlformats.org/officeDocument/2006/customXml" ds:itemID="{A4351A52-8A7A-4B1F-8EC4-B77DBEEEAC9E}">
+<ds:datastoreItem xmlns:ds="http://schemas.openxmlformats.org/officeDocument/2006/customXml" ds:itemID="{00C7BB1B-CBA1-4316-BC93-8E7316B8468D}">
   <ds:schemaRefs>
     <ds:schemaRef ds:uri="http://schemas.openxmlformats.org/officeDocument/2006/bibliography"/>
   </ds:schemaRefs>

</xml_diff>

<commit_message>
prototipo de telas na documentacao
</commit_message>
<xml_diff>
--- a/Documentação/modelo Documento do Projeto GF 1o Semestre - v01.docx
+++ b/Documentação/modelo Documento do Projeto GF 1o Semestre - v01.docx
@@ -3000,12 +3000,13 @@
     <w:p>
       <w:r>
         <w:tab/>
+        <w:t>Requisitos funcionais:</w:t>
       </w:r>
     </w:p>
     <w:tbl>
       <w:tblPr>
         <w:tblStyle w:val="Tabelacomgrade10"/>
-        <w:tblpPr w:leftFromText="141" w:rightFromText="141" w:vertAnchor="page" w:horzAnchor="margin" w:tblpY="5326"/>
+        <w:tblpPr w:leftFromText="141" w:rightFromText="141" w:vertAnchor="page" w:horzAnchor="margin" w:tblpY="5571"/>
         <w:tblW w:w="0" w:type="auto"/>
         <w:tblLook w:val="04A0" w:firstRow="1" w:lastRow="0" w:firstColumn="1" w:lastColumn="0" w:noHBand="0" w:noVBand="1"/>
       </w:tblPr>
@@ -3627,6 +3628,11 @@
     </w:tbl>
     <w:p/>
     <w:p/>
+    <w:p>
+      <w:r>
+        <w:tab/>
+      </w:r>
+    </w:p>
     <w:p/>
     <w:p/>
     <w:p/>
@@ -3640,12 +3646,16 @@
     <w:p/>
     <w:p/>
     <w:p/>
-    <w:p/>
-    <w:p/>
+    <w:p>
+      <w:r>
+        <w:tab/>
+        <w:t>Requisitos não funcionais:</w:t>
+      </w:r>
+    </w:p>
     <w:tbl>
       <w:tblPr>
         <w:tblStyle w:val="Tabelacomgrade20"/>
-        <w:tblpPr w:leftFromText="141" w:rightFromText="141" w:vertAnchor="text" w:horzAnchor="margin" w:tblpY="-65"/>
+        <w:tblpPr w:leftFromText="141" w:rightFromText="141" w:vertAnchor="text" w:horzAnchor="margin" w:tblpY="102"/>
         <w:tblW w:w="0" w:type="auto"/>
         <w:tblLook w:val="04A0" w:firstRow="1" w:lastRow="0" w:firstColumn="1" w:lastColumn="0" w:noHBand="0" w:noVBand="1"/>
       </w:tblPr>
@@ -3942,30 +3952,6 @@
               </w:rPr>
             </w:pPr>
           </w:p>
-          <w:p>
-            <w:pPr>
-              <w:tabs>
-                <w:tab w:val="clear" w:pos="851"/>
-              </w:tabs>
-              <w:spacing w:line="240" w:lineRule="auto"/>
-              <w:jc w:val="left"/>
-              <w:rPr>
-                <w:rFonts w:ascii="Calibri Light" w:hAnsi="Calibri Light" w:cs="Calibri Light"/>
-              </w:rPr>
-            </w:pPr>
-          </w:p>
-          <w:p>
-            <w:pPr>
-              <w:tabs>
-                <w:tab w:val="clear" w:pos="851"/>
-              </w:tabs>
-              <w:spacing w:line="240" w:lineRule="auto"/>
-              <w:jc w:val="left"/>
-              <w:rPr>
-                <w:rFonts w:ascii="Calibri Light" w:hAnsi="Calibri Light" w:cs="Calibri Light"/>
-              </w:rPr>
-            </w:pPr>
-          </w:p>
         </w:tc>
       </w:tr>
       <w:tr>
@@ -3989,7 +3975,6 @@
               <w:rPr>
                 <w:rFonts w:ascii="Calibri Light" w:hAnsi="Calibri Light" w:cs="Calibri Light"/>
               </w:rPr>
-              <w:lastRenderedPageBreak/>
               <w:t>3</w:t>
             </w:r>
           </w:p>
@@ -4014,7 +3999,14 @@
               <w:rPr>
                 <w:rFonts w:ascii="Calibri Light" w:hAnsi="Calibri Light" w:cs="Calibri Light"/>
               </w:rPr>
-              <w:t>O Sistema poderá ser executado em navegadores: Opera, Chrome, Edge, Firefox. O sistema não dará suporte ao navegador Internet Explorer;</w:t>
+              <w:t xml:space="preserve">O Sistema poderá ser </w:t>
+            </w:r>
+            <w:r>
+              <w:rPr>
+                <w:rFonts w:ascii="Calibri Light" w:hAnsi="Calibri Light" w:cs="Calibri Light"/>
+              </w:rPr>
+              <w:lastRenderedPageBreak/>
+              <w:t>executado em navegadores: Opera, Chrome, Edge, Firefox. O sistema não dará suporte ao navegador Internet Explorer;</w:t>
             </w:r>
           </w:p>
         </w:tc>
@@ -4038,6 +4030,7 @@
               <w:rPr>
                 <w:rFonts w:ascii="Calibri Light" w:hAnsi="Calibri Light" w:cs="Calibri Light"/>
               </w:rPr>
+              <w:lastRenderedPageBreak/>
               <w:t>Importante</w:t>
             </w:r>
           </w:p>
@@ -4064,6 +4057,7 @@
               <w:rPr>
                 <w:rFonts w:ascii="Calibri Light" w:hAnsi="Calibri Light" w:cs="Calibri Light"/>
               </w:rPr>
+              <w:lastRenderedPageBreak/>
               <w:t>4</w:t>
             </w:r>
           </w:p>
@@ -4214,8 +4208,6 @@
               </w:rPr>
               <w:t>6</w:t>
             </w:r>
-            <w:bookmarkStart w:id="16" w:name="_GoBack"/>
-            <w:bookmarkEnd w:id="16"/>
           </w:p>
         </w:tc>
         <w:tc>
@@ -4279,9 +4271,145 @@
     <w:p/>
     <w:p/>
     <w:p/>
+    <w:p>
+      <w:r>
+        <w:tab/>
+        <w:t>Protótipos de telas:</w:t>
+      </w:r>
+      <w:bookmarkStart w:id="16" w:name="_GoBack"/>
+      <w:bookmarkEnd w:id="16"/>
+    </w:p>
+    <w:p>
+      <w:pPr>
+        <w:pStyle w:val="PargrafodaLista"/>
+        <w:numPr>
+          <w:ilvl w:val="0"/>
+          <w:numId w:val="48"/>
+        </w:numPr>
+      </w:pPr>
+      <w:r>
+        <w:t xml:space="preserve"> Tela de login</w:t>
+      </w:r>
+    </w:p>
+    <w:p>
+      <w:r>
+        <w:pict w14:anchorId="5A7940FA">
+          <v:shape id="_x0000_i1126" type="#_x0000_t75" style="width:340.5pt;height:183.75pt">
+            <v:imagedata r:id="rId20" o:title="1-login"/>
+          </v:shape>
+        </w:pict>
+      </w:r>
+    </w:p>
+    <w:p>
+      <w:pPr>
+        <w:pStyle w:val="PargrafodaLista"/>
+        <w:numPr>
+          <w:ilvl w:val="0"/>
+          <w:numId w:val="48"/>
+        </w:numPr>
+      </w:pPr>
+      <w:r>
+        <w:t xml:space="preserve"> Home</w:t>
+      </w:r>
+    </w:p>
+    <w:p>
+      <w:r>
+        <w:pict w14:anchorId="31946BC2">
+          <v:shape id="_x0000_i1130" type="#_x0000_t75" style="width:340.5pt;height:184.5pt">
+            <v:imagedata r:id="rId21" o:title="2-home"/>
+          </v:shape>
+        </w:pict>
+      </w:r>
+    </w:p>
+    <w:p>
+      <w:pPr>
+        <w:pStyle w:val="PargrafodaLista"/>
+        <w:numPr>
+          <w:ilvl w:val="0"/>
+          <w:numId w:val="48"/>
+        </w:numPr>
+      </w:pPr>
+      <w:r>
+        <w:lastRenderedPageBreak/>
+        <w:t xml:space="preserve"> Incubadoras</w:t>
+      </w:r>
+    </w:p>
+    <w:p>
+      <w:r>
+        <w:pict w14:anchorId="6649150D">
+          <v:shape id="_x0000_i1131" type="#_x0000_t75" style="width:340.5pt;height:188.25pt">
+            <v:imagedata r:id="rId22" o:title="3-incubadoras"/>
+          </v:shape>
+        </w:pict>
+      </w:r>
+    </w:p>
+    <w:p>
+      <w:pPr>
+        <w:pStyle w:val="PargrafodaLista"/>
+        <w:numPr>
+          <w:ilvl w:val="0"/>
+          <w:numId w:val="48"/>
+        </w:numPr>
+      </w:pPr>
+      <w:r>
+        <w:t xml:space="preserve"> Detalhes da incubadora</w:t>
+      </w:r>
+    </w:p>
+    <w:p>
+      <w:r>
+        <w:pict w14:anchorId="6EE36296">
+          <v:shape id="_x0000_i1133" type="#_x0000_t75" style="width:340.5pt;height:188.25pt">
+            <v:imagedata r:id="rId23" o:title="4-detalhes"/>
+          </v:shape>
+        </w:pict>
+      </w:r>
+    </w:p>
+    <w:p>
+      <w:pPr>
+        <w:pStyle w:val="PargrafodaLista"/>
+        <w:numPr>
+          <w:ilvl w:val="0"/>
+          <w:numId w:val="48"/>
+        </w:numPr>
+      </w:pPr>
+      <w:r>
+        <w:t xml:space="preserve"> Dados</w:t>
+      </w:r>
+    </w:p>
+    <w:p>
+      <w:r>
+        <w:pict w14:anchorId="008A9EDD">
+          <v:shape id="_x0000_i1134" type="#_x0000_t75" style="width:340.5pt;height:184.5pt">
+            <v:imagedata r:id="rId24" o:title="5-dados"/>
+          </v:shape>
+        </w:pict>
+      </w:r>
+    </w:p>
     <w:p/>
     <w:p>
       <w:pPr>
+        <w:pStyle w:val="PargrafodaLista"/>
+        <w:numPr>
+          <w:ilvl w:val="0"/>
+          <w:numId w:val="48"/>
+        </w:numPr>
+      </w:pPr>
+      <w:r>
+        <w:lastRenderedPageBreak/>
+        <w:t xml:space="preserve"> Configurações</w:t>
+      </w:r>
+    </w:p>
+    <w:p>
+      <w:r>
+        <w:pict w14:anchorId="0449ECE6">
+          <v:shape id="_x0000_i1136" type="#_x0000_t75" style="width:340.5pt;height:184.5pt">
+            <v:imagedata r:id="rId25" o:title="6-configuraçoes"/>
+          </v:shape>
+        </w:pict>
+      </w:r>
+    </w:p>
+    <w:p>
+      <w:pPr>
         <w:pStyle w:val="Ttulo2"/>
         <w:rPr>
           <w:b/>
@@ -4311,302 +4439,6 @@
       </w:r>
     </w:p>
     <w:p/>
-    <w:p>
-      <w:pPr>
-        <w:sectPr>
-          <w:headerReference w:type="even" r:id="rId20"/>
-          <w:headerReference w:type="default" r:id="rId21"/>
-          <w:footerReference w:type="even" r:id="rId22"/>
-          <w:footerReference w:type="default" r:id="rId23"/>
-          <w:headerReference w:type="first" r:id="rId24"/>
-          <w:footerReference w:type="first" r:id="rId25"/>
-          <w:pgSz w:w="11907" w:h="16840" w:code="9"/>
-          <w:pgMar w:top="1701" w:right="1134" w:bottom="1531" w:left="1701" w:header="709" w:footer="709" w:gutter="0"/>
-          <w:cols w:space="708"/>
-          <w:titlePg/>
-          <w:docGrid w:linePitch="360"/>
-        </w:sectPr>
-      </w:pPr>
-    </w:p>
-    <w:p>
-      <w:pPr>
-        <w:pStyle w:val="FolhadeRostodosCaptulos"/>
-      </w:pPr>
-      <w:r>
-        <w:lastRenderedPageBreak/>
-        <w:fldChar w:fldCharType="begin"/>
-      </w:r>
-      <w:r>
-        <w:instrText xml:space="preserve"> REF _Ref125306944 \w </w:instrText>
-      </w:r>
-      <w:r>
-        <w:fldChar w:fldCharType="separate"/>
-      </w:r>
-      <w:r>
-        <w:t>3</w:t>
-      </w:r>
-      <w:r>
-        <w:fldChar w:fldCharType="end"/>
-      </w:r>
-      <w:r>
-        <w:tab/>
-      </w:r>
-      <w:r>
-        <w:t>desenvolvimento do projeto</w:t>
-      </w:r>
-    </w:p>
-    <w:p>
-      <w:pPr>
-        <w:pStyle w:val="Ttulo1"/>
-        <w:rPr>
-          <w:color w:val="000000"/>
-        </w:rPr>
-      </w:pPr>
-      <w:bookmarkStart w:id="18" w:name="_Toc512519599"/>
-      <w:r>
-        <w:rPr>
-          <w:color w:val="000000"/>
-        </w:rPr>
-        <w:lastRenderedPageBreak/>
-        <w:t>desenvolvimento do projeto</w:t>
-      </w:r>
-      <w:bookmarkEnd w:id="18"/>
-    </w:p>
-    <w:p/>
-    <w:p>
-      <w:pPr>
-        <w:pStyle w:val="Ttulo2"/>
-        <w:rPr>
-          <w:b/>
-        </w:rPr>
-      </w:pPr>
-      <w:bookmarkStart w:id="19" w:name="_Toc512519600"/>
-      <w:r>
-        <w:rPr>
-          <w:b/>
-        </w:rPr>
-        <w:t>Solução Técnica – Aquisição de dados via Arduino</w:t>
-      </w:r>
-      <w:bookmarkEnd w:id="19"/>
-      <w:r>
-        <w:rPr>
-          <w:b/>
-        </w:rPr>
-        <w:t xml:space="preserve"> </w:t>
-      </w:r>
-    </w:p>
-    <w:p>
-      <w:r>
-        <w:tab/>
-      </w:r>
-      <w:r>
-        <w:t>Descrição da solução, detalhamento dos componentes utilizados, diagramas de arquitetura</w:t>
-      </w:r>
-      <w:r>
-        <w:t>, etc.</w:t>
-      </w:r>
-    </w:p>
-    <w:p>
-      <w:pPr>
-        <w:spacing w:line="240" w:lineRule="auto"/>
-        <w:jc w:val="left"/>
-        <w:rPr>
-          <w:rFonts w:cs="Arial"/>
-          <w:b/>
-          <w:bCs/>
-          <w:color w:val="000000"/>
-        </w:rPr>
-      </w:pPr>
-    </w:p>
-    <w:p>
-      <w:bookmarkStart w:id="20" w:name="_Toc154569928"/>
-    </w:p>
-    <w:p>
-      <w:pPr>
-        <w:pStyle w:val="Ttulo2"/>
-        <w:rPr>
-          <w:b/>
-        </w:rPr>
-      </w:pPr>
-      <w:bookmarkStart w:id="21" w:name="_Toc512519601"/>
-      <w:r>
-        <w:rPr>
-          <w:b/>
-        </w:rPr>
-        <w:t>Solução Técnica - Aplicação</w:t>
-      </w:r>
-      <w:bookmarkEnd w:id="21"/>
-      <w:r>
-        <w:rPr>
-          <w:b/>
-        </w:rPr>
-        <w:t xml:space="preserve"> </w:t>
-      </w:r>
-    </w:p>
-    <w:p>
-      <w:r>
-        <w:tab/>
-      </w:r>
-      <w:r>
-        <w:t>Descrição da solução, detalhamento dos componentes utilizados, camadas (rede local/nuvem), diagramas de arquitetura</w:t>
-      </w:r>
-      <w:r>
-        <w:t>.</w:t>
-      </w:r>
-    </w:p>
-    <w:p>
-      <w:pPr>
-        <w:spacing w:line="240" w:lineRule="auto"/>
-        <w:jc w:val="left"/>
-        <w:rPr>
-          <w:rFonts w:cs="Arial"/>
-          <w:b/>
-          <w:bCs/>
-          <w:color w:val="000000"/>
-        </w:rPr>
-      </w:pPr>
-    </w:p>
-    <w:p/>
-    <w:p>
-      <w:pPr>
-        <w:pStyle w:val="Ttulo2"/>
-        <w:rPr>
-          <w:b/>
-        </w:rPr>
-      </w:pPr>
-      <w:bookmarkStart w:id="22" w:name="_Toc512519602"/>
-      <w:r>
-        <w:rPr>
-          <w:b/>
-        </w:rPr>
-        <w:t>Banco de Dados</w:t>
-      </w:r>
-      <w:bookmarkEnd w:id="22"/>
-      <w:r>
-        <w:rPr>
-          <w:b/>
-        </w:rPr>
-        <w:t xml:space="preserve"> </w:t>
-      </w:r>
-    </w:p>
-    <w:p>
-      <w:r>
-        <w:tab/>
-      </w:r>
-      <w:r>
-        <w:t>Modelo Conceitual, Lógico e Físico do Banco de Dados</w:t>
-      </w:r>
-    </w:p>
-    <w:p>
-      <w:pPr>
-        <w:spacing w:line="240" w:lineRule="auto"/>
-        <w:jc w:val="left"/>
-        <w:rPr>
-          <w:rFonts w:cs="Arial"/>
-          <w:b/>
-          <w:bCs/>
-          <w:color w:val="000000"/>
-        </w:rPr>
-      </w:pPr>
-    </w:p>
-    <w:p/>
-    <w:p>
-      <w:pPr>
-        <w:pStyle w:val="Ttulo2"/>
-        <w:rPr>
-          <w:b/>
-        </w:rPr>
-      </w:pPr>
-      <w:bookmarkStart w:id="23" w:name="_Toc512519603"/>
-      <w:r>
-        <w:rPr>
-          <w:b/>
-        </w:rPr>
-        <w:t>Protótipo das telas, lógica e usabilidade</w:t>
-      </w:r>
-      <w:bookmarkEnd w:id="23"/>
-      <w:r>
-        <w:rPr>
-          <w:b/>
-        </w:rPr>
-        <w:t xml:space="preserve"> </w:t>
-      </w:r>
-    </w:p>
-    <w:p>
-      <w:r>
-        <w:tab/>
-      </w:r>
-      <w:r>
-        <w:t>Apresentar as telas construídas e sua lógica de navegação</w:t>
-      </w:r>
-    </w:p>
-    <w:p>
-      <w:pPr>
-        <w:spacing w:line="240" w:lineRule="auto"/>
-        <w:jc w:val="left"/>
-        <w:rPr>
-          <w:rFonts w:cs="Arial"/>
-          <w:b/>
-          <w:bCs/>
-          <w:color w:val="000000"/>
-        </w:rPr>
-      </w:pPr>
-    </w:p>
-    <w:p>
-      <w:pPr>
-        <w:spacing w:line="240" w:lineRule="auto"/>
-        <w:jc w:val="left"/>
-        <w:rPr>
-          <w:rFonts w:cs="Arial"/>
-          <w:b/>
-          <w:bCs/>
-          <w:color w:val="000000"/>
-        </w:rPr>
-      </w:pPr>
-    </w:p>
-    <w:p/>
-    <w:p>
-      <w:pPr>
-        <w:pStyle w:val="Ttulo2"/>
-        <w:rPr>
-          <w:b/>
-        </w:rPr>
-      </w:pPr>
-      <w:bookmarkStart w:id="24" w:name="_Toc512519604"/>
-      <w:r>
-        <w:rPr>
-          <w:b/>
-        </w:rPr>
-        <w:t>Testes</w:t>
-      </w:r>
-      <w:bookmarkEnd w:id="24"/>
-      <w:r>
-        <w:rPr>
-          <w:b/>
-        </w:rPr>
-        <w:t xml:space="preserve"> </w:t>
-      </w:r>
-    </w:p>
-    <w:p>
-      <w:r>
-        <w:tab/>
-      </w:r>
-      <w:r>
-        <w:t>A partir dos requisitos, apresentar o Test Case / Guia de Homologação da solução + evidências de teste</w:t>
-      </w:r>
-    </w:p>
-    <w:p>
-      <w:pPr>
-        <w:spacing w:line="240" w:lineRule="auto"/>
-        <w:jc w:val="left"/>
-        <w:rPr>
-          <w:rFonts w:cs="Arial"/>
-          <w:b/>
-          <w:bCs/>
-          <w:color w:val="000000"/>
-        </w:rPr>
-      </w:pPr>
-    </w:p>
     <w:p>
       <w:pPr>
         <w:sectPr>
@@ -4617,14 +4449,13 @@
           <w:headerReference w:type="first" r:id="rId30"/>
           <w:footerReference w:type="first" r:id="rId31"/>
           <w:pgSz w:w="11907" w:h="16840" w:code="9"/>
-          <w:pgMar w:top="1701" w:right="1134" w:bottom="1531" w:left="1701" w:header="720" w:footer="720" w:gutter="0"/>
+          <w:pgMar w:top="1701" w:right="1134" w:bottom="1531" w:left="1701" w:header="709" w:footer="709" w:gutter="0"/>
           <w:cols w:space="708"/>
           <w:titlePg/>
           <w:docGrid w:linePitch="360"/>
         </w:sectPr>
       </w:pPr>
     </w:p>
-    <w:bookmarkEnd w:id="20"/>
     <w:p>
       <w:pPr>
         <w:pStyle w:val="FolhadeRostodosCaptulos"/>
@@ -4634,13 +4465,13 @@
         <w:fldChar w:fldCharType="begin"/>
       </w:r>
       <w:r>
-        <w:instrText xml:space="preserve"> REF _Ref125307006 \w </w:instrText>
+        <w:instrText xml:space="preserve"> REF _Ref125306944 \w </w:instrText>
       </w:r>
       <w:r>
         <w:fldChar w:fldCharType="separate"/>
       </w:r>
       <w:r>
-        <w:t>4</w:t>
+        <w:t>3</w:t>
       </w:r>
       <w:r>
         <w:fldChar w:fldCharType="end"/>
@@ -4649,19 +4480,25 @@
         <w:tab/>
       </w:r>
       <w:r>
-        <w:t>implantação do projeto</w:t>
+        <w:t>desenvolvimento do projeto</w:t>
       </w:r>
     </w:p>
     <w:p>
       <w:pPr>
         <w:pStyle w:val="Ttulo1"/>
-      </w:pPr>
-      <w:bookmarkStart w:id="25" w:name="_Toc512519605"/>
-      <w:r>
+        <w:rPr>
+          <w:color w:val="000000"/>
+        </w:rPr>
+      </w:pPr>
+      <w:bookmarkStart w:id="18" w:name="_Toc512519599"/>
+      <w:r>
+        <w:rPr>
+          <w:color w:val="000000"/>
+        </w:rPr>
         <w:lastRenderedPageBreak/>
-        <w:t>implantação do projeto</w:t>
-      </w:r>
-      <w:bookmarkEnd w:id="25"/>
+        <w:t>desenvolvimento do projeto</w:t>
+      </w:r>
+      <w:bookmarkEnd w:id="18"/>
     </w:p>
     <w:p/>
     <w:p>
@@ -4671,14 +4508,14 @@
           <w:b/>
         </w:rPr>
       </w:pPr>
-      <w:bookmarkStart w:id="26" w:name="_Toc512519606"/>
+      <w:bookmarkStart w:id="19" w:name="_Toc512519600"/>
       <w:r>
         <w:rPr>
           <w:b/>
         </w:rPr>
-        <w:t>Manual de Instalação da solução</w:t>
-      </w:r>
-      <w:bookmarkEnd w:id="26"/>
+        <w:t>Solução Técnica – Aquisição de dados via Arduino</w:t>
+      </w:r>
+      <w:bookmarkEnd w:id="19"/>
       <w:r>
         <w:rPr>
           <w:b/>
@@ -4691,13 +4528,10 @@
         <w:tab/>
       </w:r>
       <w:r>
-        <w:t>Descritivo básico da instalação da solução e principais cuidados</w:t>
-      </w:r>
-      <w:r>
-        <w:t>. Guia de instalação</w:t>
-      </w:r>
-      <w:r>
-        <w:t xml:space="preserve"> e uso.</w:t>
+        <w:t>Descrição da solução, detalhamento dos componentes utilizados, diagramas de arquitetura</w:t>
+      </w:r>
+      <w:r>
+        <w:t>, etc.</w:t>
       </w:r>
     </w:p>
     <w:p>
@@ -4713,6 +4547,42 @@
       </w:pPr>
     </w:p>
     <w:p>
+      <w:bookmarkStart w:id="20" w:name="_Toc154569928"/>
+    </w:p>
+    <w:p>
+      <w:pPr>
+        <w:pStyle w:val="Ttulo2"/>
+        <w:rPr>
+          <w:b/>
+        </w:rPr>
+      </w:pPr>
+      <w:bookmarkStart w:id="21" w:name="_Toc512519601"/>
+      <w:r>
+        <w:rPr>
+          <w:b/>
+        </w:rPr>
+        <w:t>Solução Técnica - Aplicação</w:t>
+      </w:r>
+      <w:bookmarkEnd w:id="21"/>
+      <w:r>
+        <w:rPr>
+          <w:b/>
+        </w:rPr>
+        <w:t xml:space="preserve"> </w:t>
+      </w:r>
+    </w:p>
+    <w:p>
+      <w:r>
+        <w:tab/>
+      </w:r>
+      <w:r>
+        <w:t>Descrição da solução, detalhamento dos componentes utilizados, camadas (rede local/nuvem), diagramas de arquitetura</w:t>
+      </w:r>
+      <w:r>
+        <w:t>.</w:t>
+      </w:r>
+    </w:p>
+    <w:p>
       <w:pPr>
         <w:spacing w:line="240" w:lineRule="auto"/>
         <w:jc w:val="left"/>
@@ -4732,14 +4602,14 @@
           <w:b/>
         </w:rPr>
       </w:pPr>
-      <w:bookmarkStart w:id="27" w:name="_Toc512519607"/>
+      <w:bookmarkStart w:id="22" w:name="_Toc512519602"/>
       <w:r>
         <w:rPr>
           <w:b/>
         </w:rPr>
-        <w:t>Processo de Atendimento e Suporte</w:t>
-      </w:r>
-      <w:bookmarkEnd w:id="27"/>
+        <w:t>Banco de Dados</w:t>
+      </w:r>
+      <w:bookmarkEnd w:id="22"/>
       <w:r>
         <w:rPr>
           <w:b/>
@@ -4749,50 +4619,10 @@
     </w:p>
     <w:p>
       <w:r>
-        <w:t>Desenho e apresentação do Processo de Suporte</w:t>
-      </w:r>
-      <w:r>
-        <w:t xml:space="preserve"> (diagrama BPM-N);</w:t>
-      </w:r>
-      <w:r>
-        <w:t xml:space="preserve"> </w:t>
-      </w:r>
-    </w:p>
-    <w:p>
-      <w:r>
-        <w:t>Apresentação e detalhamento da ferramenta utilizada</w:t>
-      </w:r>
-      <w:r>
-        <w:t xml:space="preserve"> para Help Desk/Suporte</w:t>
-      </w:r>
-      <w:r>
-        <w:t>;</w:t>
-      </w:r>
-    </w:p>
-    <w:p>
-      <w:r>
-        <w:t>Canais de atendimento</w:t>
-      </w:r>
-      <w:r>
-        <w:t xml:space="preserve"> (telefone,</w:t>
-      </w:r>
-      <w:r>
-        <w:t xml:space="preserve"> </w:t>
-      </w:r>
-      <w:r>
-        <w:t>e-m</w:t>
-      </w:r>
-      <w:r>
-        <w:t>a</w:t>
-      </w:r>
-      <w:r>
-        <w:t>il, chat)</w:t>
-      </w:r>
-      <w:r>
-        <w:t>, níveis de suporte, base de conhecimento na ferramenta</w:t>
-      </w:r>
-      <w:r>
-        <w:t xml:space="preserve"> selecionada.</w:t>
+        <w:tab/>
+      </w:r>
+      <w:r>
+        <w:t>Modelo Conceitual, Lógico e Físico do Banco de Dados</w:t>
       </w:r>
     </w:p>
     <w:p>
@@ -4807,30 +4637,113 @@
         </w:rPr>
       </w:pPr>
     </w:p>
-    <w:p>
-      <w:pPr>
-        <w:rPr>
-          <w:noProof/>
-        </w:rPr>
-      </w:pPr>
-    </w:p>
-    <w:p>
-      <w:pPr>
-        <w:rPr>
-          <w:noProof/>
-        </w:rPr>
-      </w:pPr>
-    </w:p>
-    <w:p>
-      <w:pPr>
-        <w:rPr>
-          <w:noProof/>
-        </w:rPr>
+    <w:p/>
+    <w:p>
+      <w:pPr>
+        <w:pStyle w:val="Ttulo2"/>
+        <w:rPr>
+          <w:b/>
+        </w:rPr>
+      </w:pPr>
+      <w:bookmarkStart w:id="23" w:name="_Toc512519603"/>
+      <w:r>
+        <w:rPr>
+          <w:b/>
+        </w:rPr>
+        <w:t>Protótipo das telas, lógica e usabilidade</w:t>
+      </w:r>
+      <w:bookmarkEnd w:id="23"/>
+      <w:r>
+        <w:rPr>
+          <w:b/>
+        </w:rPr>
+        <w:t xml:space="preserve"> </w:t>
+      </w:r>
+    </w:p>
+    <w:p>
+      <w:r>
+        <w:tab/>
+      </w:r>
+      <w:r>
+        <w:t>Apresentar as telas construídas e sua lógica de navegação</w:t>
+      </w:r>
+    </w:p>
+    <w:p>
+      <w:pPr>
+        <w:spacing w:line="240" w:lineRule="auto"/>
+        <w:jc w:val="left"/>
+        <w:rPr>
+          <w:rFonts w:cs="Arial"/>
+          <w:b/>
+          <w:bCs/>
+          <w:color w:val="000000"/>
+        </w:rPr>
+      </w:pPr>
+    </w:p>
+    <w:p>
+      <w:pPr>
+        <w:spacing w:line="240" w:lineRule="auto"/>
+        <w:jc w:val="left"/>
+        <w:rPr>
+          <w:rFonts w:cs="Arial"/>
+          <w:b/>
+          <w:bCs/>
+          <w:color w:val="000000"/>
+        </w:rPr>
+      </w:pPr>
+    </w:p>
+    <w:p/>
+    <w:p>
+      <w:pPr>
+        <w:pStyle w:val="Ttulo2"/>
+        <w:rPr>
+          <w:b/>
+        </w:rPr>
+      </w:pPr>
+      <w:bookmarkStart w:id="24" w:name="_Toc512519604"/>
+      <w:r>
+        <w:rPr>
+          <w:b/>
+        </w:rPr>
+        <w:t>Testes</w:t>
+      </w:r>
+      <w:bookmarkEnd w:id="24"/>
+      <w:r>
+        <w:rPr>
+          <w:b/>
+        </w:rPr>
+        <w:t xml:space="preserve"> </w:t>
+      </w:r>
+    </w:p>
+    <w:p>
+      <w:r>
+        <w:tab/>
+      </w:r>
+      <w:r>
+        <w:t>A partir dos requisitos, apresentar o Test Case / Guia de Homologação da solução + evidências de teste</w:t>
+      </w:r>
+    </w:p>
+    <w:p>
+      <w:pPr>
+        <w:spacing w:line="240" w:lineRule="auto"/>
+        <w:jc w:val="left"/>
+        <w:rPr>
+          <w:rFonts w:cs="Arial"/>
+          <w:b/>
+          <w:bCs/>
+          <w:color w:val="000000"/>
+        </w:rPr>
+      </w:pPr>
+    </w:p>
+    <w:p>
+      <w:pPr>
         <w:sectPr>
-          <w:headerReference w:type="default" r:id="rId32"/>
-          <w:footerReference w:type="default" r:id="rId33"/>
-          <w:headerReference w:type="first" r:id="rId34"/>
-          <w:footerReference w:type="first" r:id="rId35"/>
+          <w:headerReference w:type="even" r:id="rId32"/>
+          <w:headerReference w:type="default" r:id="rId33"/>
+          <w:footerReference w:type="even" r:id="rId34"/>
+          <w:footerReference w:type="default" r:id="rId35"/>
+          <w:headerReference w:type="first" r:id="rId36"/>
+          <w:footerReference w:type="first" r:id="rId37"/>
           <w:pgSz w:w="11907" w:h="16840" w:code="9"/>
           <w:pgMar w:top="1701" w:right="1134" w:bottom="1531" w:left="1701" w:header="720" w:footer="720" w:gutter="0"/>
           <w:cols w:space="708"/>
@@ -4839,6 +4752,221 @@
         </w:sectPr>
       </w:pPr>
     </w:p>
+    <w:bookmarkEnd w:id="20"/>
+    <w:p>
+      <w:pPr>
+        <w:pStyle w:val="FolhadeRostodosCaptulos"/>
+      </w:pPr>
+      <w:r>
+        <w:lastRenderedPageBreak/>
+        <w:fldChar w:fldCharType="begin"/>
+      </w:r>
+      <w:r>
+        <w:instrText xml:space="preserve"> REF _Ref125307006 \w </w:instrText>
+      </w:r>
+      <w:r>
+        <w:fldChar w:fldCharType="separate"/>
+      </w:r>
+      <w:r>
+        <w:t>4</w:t>
+      </w:r>
+      <w:r>
+        <w:fldChar w:fldCharType="end"/>
+      </w:r>
+      <w:r>
+        <w:tab/>
+      </w:r>
+      <w:r>
+        <w:t>implantação do projeto</w:t>
+      </w:r>
+    </w:p>
+    <w:p>
+      <w:pPr>
+        <w:pStyle w:val="Ttulo1"/>
+      </w:pPr>
+      <w:bookmarkStart w:id="25" w:name="_Toc512519605"/>
+      <w:r>
+        <w:lastRenderedPageBreak/>
+        <w:t>implantação do projeto</w:t>
+      </w:r>
+      <w:bookmarkEnd w:id="25"/>
+    </w:p>
+    <w:p/>
+    <w:p>
+      <w:pPr>
+        <w:pStyle w:val="Ttulo2"/>
+        <w:rPr>
+          <w:b/>
+        </w:rPr>
+      </w:pPr>
+      <w:bookmarkStart w:id="26" w:name="_Toc512519606"/>
+      <w:r>
+        <w:rPr>
+          <w:b/>
+        </w:rPr>
+        <w:t>Manual de Instalação da solução</w:t>
+      </w:r>
+      <w:bookmarkEnd w:id="26"/>
+      <w:r>
+        <w:rPr>
+          <w:b/>
+        </w:rPr>
+        <w:t xml:space="preserve"> </w:t>
+      </w:r>
+    </w:p>
+    <w:p>
+      <w:r>
+        <w:tab/>
+      </w:r>
+      <w:r>
+        <w:t>Descritivo básico da instalação da solução e principais cuidados</w:t>
+      </w:r>
+      <w:r>
+        <w:t>. Guia de instalação</w:t>
+      </w:r>
+      <w:r>
+        <w:t xml:space="preserve"> e uso.</w:t>
+      </w:r>
+    </w:p>
+    <w:p>
+      <w:pPr>
+        <w:spacing w:line="240" w:lineRule="auto"/>
+        <w:jc w:val="left"/>
+        <w:rPr>
+          <w:rFonts w:cs="Arial"/>
+          <w:b/>
+          <w:bCs/>
+          <w:color w:val="000000"/>
+        </w:rPr>
+      </w:pPr>
+    </w:p>
+    <w:p>
+      <w:pPr>
+        <w:spacing w:line="240" w:lineRule="auto"/>
+        <w:jc w:val="left"/>
+        <w:rPr>
+          <w:rFonts w:cs="Arial"/>
+          <w:b/>
+          <w:bCs/>
+          <w:color w:val="000000"/>
+        </w:rPr>
+      </w:pPr>
+    </w:p>
+    <w:p/>
+    <w:p>
+      <w:pPr>
+        <w:pStyle w:val="Ttulo2"/>
+        <w:rPr>
+          <w:b/>
+        </w:rPr>
+      </w:pPr>
+      <w:bookmarkStart w:id="27" w:name="_Toc512519607"/>
+      <w:r>
+        <w:rPr>
+          <w:b/>
+        </w:rPr>
+        <w:t>Processo de Atendimento e Suporte</w:t>
+      </w:r>
+      <w:bookmarkEnd w:id="27"/>
+      <w:r>
+        <w:rPr>
+          <w:b/>
+        </w:rPr>
+        <w:t xml:space="preserve"> </w:t>
+      </w:r>
+    </w:p>
+    <w:p>
+      <w:r>
+        <w:t>Desenho e apresentação do Processo de Suporte</w:t>
+      </w:r>
+      <w:r>
+        <w:t xml:space="preserve"> (diagrama BPM-N);</w:t>
+      </w:r>
+      <w:r>
+        <w:t xml:space="preserve"> </w:t>
+      </w:r>
+    </w:p>
+    <w:p>
+      <w:r>
+        <w:t>Apresentação e detalhamento da ferramenta utilizada</w:t>
+      </w:r>
+      <w:r>
+        <w:t xml:space="preserve"> para Help Desk/Suporte</w:t>
+      </w:r>
+      <w:r>
+        <w:t>;</w:t>
+      </w:r>
+    </w:p>
+    <w:p>
+      <w:r>
+        <w:t>Canais de atendimento</w:t>
+      </w:r>
+      <w:r>
+        <w:t xml:space="preserve"> (telefone,</w:t>
+      </w:r>
+      <w:r>
+        <w:t xml:space="preserve"> </w:t>
+      </w:r>
+      <w:r>
+        <w:t>e-m</w:t>
+      </w:r>
+      <w:r>
+        <w:t>a</w:t>
+      </w:r>
+      <w:r>
+        <w:t>il, chat)</w:t>
+      </w:r>
+      <w:r>
+        <w:t>, níveis de suporte, base de conhecimento na ferramenta</w:t>
+      </w:r>
+      <w:r>
+        <w:t xml:space="preserve"> selecionada.</w:t>
+      </w:r>
+    </w:p>
+    <w:p>
+      <w:pPr>
+        <w:spacing w:line="240" w:lineRule="auto"/>
+        <w:jc w:val="left"/>
+        <w:rPr>
+          <w:rFonts w:cs="Arial"/>
+          <w:b/>
+          <w:bCs/>
+          <w:color w:val="000000"/>
+        </w:rPr>
+      </w:pPr>
+    </w:p>
+    <w:p>
+      <w:pPr>
+        <w:rPr>
+          <w:noProof/>
+        </w:rPr>
+      </w:pPr>
+    </w:p>
+    <w:p>
+      <w:pPr>
+        <w:rPr>
+          <w:noProof/>
+        </w:rPr>
+      </w:pPr>
+    </w:p>
+    <w:p>
+      <w:pPr>
+        <w:rPr>
+          <w:noProof/>
+        </w:rPr>
+        <w:sectPr>
+          <w:headerReference w:type="default" r:id="rId38"/>
+          <w:footerReference w:type="default" r:id="rId39"/>
+          <w:headerReference w:type="first" r:id="rId40"/>
+          <w:footerReference w:type="first" r:id="rId41"/>
+          <w:pgSz w:w="11907" w:h="16840" w:code="9"/>
+          <w:pgMar w:top="1701" w:right="1134" w:bottom="1531" w:left="1701" w:header="720" w:footer="720" w:gutter="0"/>
+          <w:cols w:space="708"/>
+          <w:titlePg/>
+          <w:docGrid w:linePitch="360"/>
+        </w:sectPr>
+      </w:pPr>
+    </w:p>
     <w:p>
       <w:pPr>
         <w:pStyle w:val="FolhadeRostodosCaptulos"/>
@@ -5090,11 +5218,11 @@
           <w:tab w:val="clear" w:pos="851"/>
         </w:tabs>
         <w:sectPr>
-          <w:headerReference w:type="even" r:id="rId36"/>
-          <w:headerReference w:type="default" r:id="rId37"/>
-          <w:footerReference w:type="default" r:id="rId38"/>
-          <w:headerReference w:type="first" r:id="rId39"/>
-          <w:footerReference w:type="first" r:id="rId40"/>
+          <w:headerReference w:type="even" r:id="rId42"/>
+          <w:headerReference w:type="default" r:id="rId43"/>
+          <w:footerReference w:type="default" r:id="rId44"/>
+          <w:headerReference w:type="first" r:id="rId45"/>
+          <w:footerReference w:type="first" r:id="rId46"/>
           <w:type w:val="continuous"/>
           <w:pgSz w:w="11907" w:h="16840" w:code="9"/>
           <w:pgMar w:top="1701" w:right="1134" w:bottom="1531" w:left="1701" w:header="720" w:footer="720" w:gutter="0"/>
@@ -5182,7 +5310,7 @@
         </w:rPr>
         <w:t xml:space="preserve">v. 32, n. 3, p. 635-40, Apr-May 2004. ISSN 0363-5465 (Print). Disponível em: &lt; </w:t>
       </w:r>
-      <w:hyperlink r:id="rId41" w:history="1">
+      <w:hyperlink r:id="rId47" w:history="1">
         <w:r>
           <w:rPr>
             <w:rStyle w:val="Hyperlink"/>
@@ -5465,7 +5593,7 @@
         </w:rPr>
         <w:t xml:space="preserve">Disponível em: &lt; </w:t>
       </w:r>
-      <w:hyperlink r:id="rId42" w:history="1">
+      <w:hyperlink r:id="rId48" w:history="1">
         <w:r>
           <w:rPr>
             <w:rStyle w:val="Hyperlink"/>
@@ -5526,11 +5654,11 @@
       <w:pPr>
         <w:pStyle w:val="Referncias"/>
         <w:sectPr>
-          <w:headerReference w:type="even" r:id="rId43"/>
-          <w:headerReference w:type="default" r:id="rId44"/>
-          <w:footerReference w:type="default" r:id="rId45"/>
-          <w:headerReference w:type="first" r:id="rId46"/>
-          <w:footerReference w:type="first" r:id="rId47"/>
+          <w:headerReference w:type="even" r:id="rId49"/>
+          <w:headerReference w:type="default" r:id="rId50"/>
+          <w:footerReference w:type="default" r:id="rId51"/>
+          <w:headerReference w:type="first" r:id="rId52"/>
+          <w:footerReference w:type="first" r:id="rId53"/>
           <w:pgSz w:w="11907" w:h="16840" w:code="9"/>
           <w:pgMar w:top="1701" w:right="1134" w:bottom="1531" w:left="1701" w:header="709" w:footer="709" w:gutter="0"/>
           <w:cols w:space="708"/>
@@ -5544,10 +5672,10 @@
       </w:pPr>
     </w:p>
     <w:sectPr>
-      <w:headerReference w:type="default" r:id="rId48"/>
-      <w:footerReference w:type="default" r:id="rId49"/>
-      <w:headerReference w:type="first" r:id="rId50"/>
-      <w:footerReference w:type="first" r:id="rId51"/>
+      <w:headerReference w:type="default" r:id="rId54"/>
+      <w:footerReference w:type="default" r:id="rId55"/>
+      <w:headerReference w:type="first" r:id="rId56"/>
+      <w:footerReference w:type="first" r:id="rId57"/>
       <w:pgSz w:w="11907" w:h="16840" w:code="9"/>
       <w:pgMar w:top="1701" w:right="1134" w:bottom="1531" w:left="1701" w:header="709" w:footer="709" w:gutter="0"/>
       <w:cols w:space="708"/>
@@ -6068,7 +6196,7 @@
         <w:rStyle w:val="Nmerodepgina"/>
         <w:noProof/>
       </w:rPr>
-      <w:t>15</w:t>
+      <w:t>17</w:t>
     </w:r>
     <w:r>
       <w:rPr>
@@ -6219,7 +6347,7 @@
         <w:rStyle w:val="Nmerodepgina"/>
         <w:noProof/>
       </w:rPr>
-      <w:t>17</w:t>
+      <w:t>19</w:t>
     </w:r>
     <w:r>
       <w:rPr>
@@ -6374,7 +6502,7 @@
         <w:rStyle w:val="Nmerodepgina"/>
         <w:noProof/>
       </w:rPr>
-      <w:t>18</w:t>
+      <w:t>20</w:t>
     </w:r>
     <w:r>
       <w:rPr>
@@ -6778,7 +6906,7 @@
         <w:rStyle w:val="Nmerodepgina"/>
         <w:noProof/>
       </w:rPr>
-      <w:t>10</w:t>
+      <w:t>11</w:t>
     </w:r>
     <w:r>
       <w:rPr>
@@ -6917,7 +7045,7 @@
         <w:rStyle w:val="Nmerodepgina"/>
         <w:noProof/>
       </w:rPr>
-      <w:t>13</w:t>
+      <w:t>15</w:t>
     </w:r>
     <w:r>
       <w:rPr>
@@ -9117,6 +9245,119 @@
     </w:lvl>
   </w:abstractNum>
   <w:abstractNum w:abstractNumId="27" w15:restartNumberingAfterBreak="0">
+    <w:nsid w:val="548B23ED"/>
+    <w:multiLevelType w:val="hybridMultilevel"/>
+    <w:tmpl w:val="D0E6ADD8"/>
+    <w:lvl w:ilvl="0" w:tplc="04160001">
+      <w:start w:val="1"/>
+      <w:numFmt w:val="bullet"/>
+      <w:lvlText w:val=""/>
+      <w:lvlJc w:val="left"/>
+      <w:pPr>
+        <w:ind w:left="1081" w:hanging="360"/>
+      </w:pPr>
+      <w:rPr>
+        <w:rFonts w:ascii="Symbol" w:hAnsi="Symbol" w:hint="default"/>
+      </w:rPr>
+    </w:lvl>
+    <w:lvl w:ilvl="1" w:tplc="04160003" w:tentative="1">
+      <w:start w:val="1"/>
+      <w:numFmt w:val="bullet"/>
+      <w:lvlText w:val="o"/>
+      <w:lvlJc w:val="left"/>
+      <w:pPr>
+        <w:ind w:left="1801" w:hanging="360"/>
+      </w:pPr>
+      <w:rPr>
+        <w:rFonts w:ascii="Courier New" w:hAnsi="Courier New" w:cs="Courier New" w:hint="default"/>
+      </w:rPr>
+    </w:lvl>
+    <w:lvl w:ilvl="2" w:tplc="04160005" w:tentative="1">
+      <w:start w:val="1"/>
+      <w:numFmt w:val="bullet"/>
+      <w:lvlText w:val=""/>
+      <w:lvlJc w:val="left"/>
+      <w:pPr>
+        <w:ind w:left="2521" w:hanging="360"/>
+      </w:pPr>
+      <w:rPr>
+        <w:rFonts w:ascii="Wingdings" w:hAnsi="Wingdings" w:hint="default"/>
+      </w:rPr>
+    </w:lvl>
+    <w:lvl w:ilvl="3" w:tplc="04160001" w:tentative="1">
+      <w:start w:val="1"/>
+      <w:numFmt w:val="bullet"/>
+      <w:lvlText w:val=""/>
+      <w:lvlJc w:val="left"/>
+      <w:pPr>
+        <w:ind w:left="3241" w:hanging="360"/>
+      </w:pPr>
+      <w:rPr>
+        <w:rFonts w:ascii="Symbol" w:hAnsi="Symbol" w:hint="default"/>
+      </w:rPr>
+    </w:lvl>
+    <w:lvl w:ilvl="4" w:tplc="04160003" w:tentative="1">
+      <w:start w:val="1"/>
+      <w:numFmt w:val="bullet"/>
+      <w:lvlText w:val="o"/>
+      <w:lvlJc w:val="left"/>
+      <w:pPr>
+        <w:ind w:left="3961" w:hanging="360"/>
+      </w:pPr>
+      <w:rPr>
+        <w:rFonts w:ascii="Courier New" w:hAnsi="Courier New" w:cs="Courier New" w:hint="default"/>
+      </w:rPr>
+    </w:lvl>
+    <w:lvl w:ilvl="5" w:tplc="04160005" w:tentative="1">
+      <w:start w:val="1"/>
+      <w:numFmt w:val="bullet"/>
+      <w:lvlText w:val=""/>
+      <w:lvlJc w:val="left"/>
+      <w:pPr>
+        <w:ind w:left="4681" w:hanging="360"/>
+      </w:pPr>
+      <w:rPr>
+        <w:rFonts w:ascii="Wingdings" w:hAnsi="Wingdings" w:hint="default"/>
+      </w:rPr>
+    </w:lvl>
+    <w:lvl w:ilvl="6" w:tplc="04160001" w:tentative="1">
+      <w:start w:val="1"/>
+      <w:numFmt w:val="bullet"/>
+      <w:lvlText w:val=""/>
+      <w:lvlJc w:val="left"/>
+      <w:pPr>
+        <w:ind w:left="5401" w:hanging="360"/>
+      </w:pPr>
+      <w:rPr>
+        <w:rFonts w:ascii="Symbol" w:hAnsi="Symbol" w:hint="default"/>
+      </w:rPr>
+    </w:lvl>
+    <w:lvl w:ilvl="7" w:tplc="04160003" w:tentative="1">
+      <w:start w:val="1"/>
+      <w:numFmt w:val="bullet"/>
+      <w:lvlText w:val="o"/>
+      <w:lvlJc w:val="left"/>
+      <w:pPr>
+        <w:ind w:left="6121" w:hanging="360"/>
+      </w:pPr>
+      <w:rPr>
+        <w:rFonts w:ascii="Courier New" w:hAnsi="Courier New" w:cs="Courier New" w:hint="default"/>
+      </w:rPr>
+    </w:lvl>
+    <w:lvl w:ilvl="8" w:tplc="04160005" w:tentative="1">
+      <w:start w:val="1"/>
+      <w:numFmt w:val="bullet"/>
+      <w:lvlText w:val=""/>
+      <w:lvlJc w:val="left"/>
+      <w:pPr>
+        <w:ind w:left="6841" w:hanging="360"/>
+      </w:pPr>
+      <w:rPr>
+        <w:rFonts w:ascii="Wingdings" w:hAnsi="Wingdings" w:hint="default"/>
+      </w:rPr>
+    </w:lvl>
+  </w:abstractNum>
+  <w:abstractNum w:abstractNumId="28" w15:restartNumberingAfterBreak="0">
     <w:nsid w:val="58A85D81"/>
     <w:multiLevelType w:val="hybridMultilevel"/>
     <w:tmpl w:val="F4B6A2D4"/>
@@ -9205,19 +9446,19 @@
       </w:pPr>
     </w:lvl>
   </w:abstractNum>
-  <w:abstractNum w:abstractNumId="28" w15:restartNumberingAfterBreak="0">
+  <w:abstractNum w:abstractNumId="29" w15:restartNumberingAfterBreak="0">
     <w:nsid w:val="5A261AB3"/>
     <w:multiLevelType w:val="multilevel"/>
     <w:tmpl w:val="0416001F"/>
     <w:numStyleLink w:val="111111"/>
   </w:abstractNum>
-  <w:abstractNum w:abstractNumId="29" w15:restartNumberingAfterBreak="0">
+  <w:abstractNum w:abstractNumId="30" w15:restartNumberingAfterBreak="0">
     <w:nsid w:val="5C1C5EC1"/>
     <w:multiLevelType w:val="multilevel"/>
     <w:tmpl w:val="0416001F"/>
     <w:numStyleLink w:val="111111"/>
   </w:abstractNum>
-  <w:abstractNum w:abstractNumId="30" w15:restartNumberingAfterBreak="0">
+  <w:abstractNum w:abstractNumId="31" w15:restartNumberingAfterBreak="0">
     <w:nsid w:val="60D21E28"/>
     <w:multiLevelType w:val="hybridMultilevel"/>
     <w:tmpl w:val="435215CC"/>
@@ -9358,7 +9599,7 @@
       </w:rPr>
     </w:lvl>
   </w:abstractNum>
-  <w:abstractNum w:abstractNumId="31" w15:restartNumberingAfterBreak="0">
+  <w:abstractNum w:abstractNumId="32" w15:restartNumberingAfterBreak="0">
     <w:nsid w:val="6CE02215"/>
     <w:multiLevelType w:val="multilevel"/>
     <w:tmpl w:val="0416001F"/>
@@ -9499,7 +9740,7 @@
       </w:rPr>
     </w:lvl>
   </w:abstractNum>
-  <w:abstractNum w:abstractNumId="32" w15:restartNumberingAfterBreak="0">
+  <w:abstractNum w:abstractNumId="33" w15:restartNumberingAfterBreak="0">
     <w:nsid w:val="728410E5"/>
     <w:multiLevelType w:val="hybridMultilevel"/>
     <w:tmpl w:val="9E28CB10"/>
@@ -9640,7 +9881,96 @@
       </w:rPr>
     </w:lvl>
   </w:abstractNum>
-  <w:abstractNum w:abstractNumId="33" w15:restartNumberingAfterBreak="0">
+  <w:abstractNum w:abstractNumId="34" w15:restartNumberingAfterBreak="0">
+    <w:nsid w:val="739C6C5A"/>
+    <w:multiLevelType w:val="hybridMultilevel"/>
+    <w:tmpl w:val="2672701E"/>
+    <w:lvl w:ilvl="0" w:tplc="407E9330">
+      <w:start w:val="1"/>
+      <w:numFmt w:val="decimal"/>
+      <w:lvlText w:val="%1-"/>
+      <w:lvlJc w:val="left"/>
+      <w:pPr>
+        <w:ind w:left="721" w:hanging="360"/>
+      </w:pPr>
+      <w:rPr>
+        <w:rFonts w:hint="default"/>
+      </w:rPr>
+    </w:lvl>
+    <w:lvl w:ilvl="1" w:tplc="04160019" w:tentative="1">
+      <w:start w:val="1"/>
+      <w:numFmt w:val="lowerLetter"/>
+      <w:lvlText w:val="%2."/>
+      <w:lvlJc w:val="left"/>
+      <w:pPr>
+        <w:ind w:left="1441" w:hanging="360"/>
+      </w:pPr>
+    </w:lvl>
+    <w:lvl w:ilvl="2" w:tplc="0416001B" w:tentative="1">
+      <w:start w:val="1"/>
+      <w:numFmt w:val="lowerRoman"/>
+      <w:lvlText w:val="%3."/>
+      <w:lvlJc w:val="right"/>
+      <w:pPr>
+        <w:ind w:left="2161" w:hanging="180"/>
+      </w:pPr>
+    </w:lvl>
+    <w:lvl w:ilvl="3" w:tplc="0416000F" w:tentative="1">
+      <w:start w:val="1"/>
+      <w:numFmt w:val="decimal"/>
+      <w:lvlText w:val="%4."/>
+      <w:lvlJc w:val="left"/>
+      <w:pPr>
+        <w:ind w:left="2881" w:hanging="360"/>
+      </w:pPr>
+    </w:lvl>
+    <w:lvl w:ilvl="4" w:tplc="04160019" w:tentative="1">
+      <w:start w:val="1"/>
+      <w:numFmt w:val="lowerLetter"/>
+      <w:lvlText w:val="%5."/>
+      <w:lvlJc w:val="left"/>
+      <w:pPr>
+        <w:ind w:left="3601" w:hanging="360"/>
+      </w:pPr>
+    </w:lvl>
+    <w:lvl w:ilvl="5" w:tplc="0416001B" w:tentative="1">
+      <w:start w:val="1"/>
+      <w:numFmt w:val="lowerRoman"/>
+      <w:lvlText w:val="%6."/>
+      <w:lvlJc w:val="right"/>
+      <w:pPr>
+        <w:ind w:left="4321" w:hanging="180"/>
+      </w:pPr>
+    </w:lvl>
+    <w:lvl w:ilvl="6" w:tplc="0416000F" w:tentative="1">
+      <w:start w:val="1"/>
+      <w:numFmt w:val="decimal"/>
+      <w:lvlText w:val="%7."/>
+      <w:lvlJc w:val="left"/>
+      <w:pPr>
+        <w:ind w:left="5041" w:hanging="360"/>
+      </w:pPr>
+    </w:lvl>
+    <w:lvl w:ilvl="7" w:tplc="04160019" w:tentative="1">
+      <w:start w:val="1"/>
+      <w:numFmt w:val="lowerLetter"/>
+      <w:lvlText w:val="%8."/>
+      <w:lvlJc w:val="left"/>
+      <w:pPr>
+        <w:ind w:left="5761" w:hanging="360"/>
+      </w:pPr>
+    </w:lvl>
+    <w:lvl w:ilvl="8" w:tplc="0416001B" w:tentative="1">
+      <w:start w:val="1"/>
+      <w:numFmt w:val="lowerRoman"/>
+      <w:lvlText w:val="%9."/>
+      <w:lvlJc w:val="right"/>
+      <w:pPr>
+        <w:ind w:left="6481" w:hanging="180"/>
+      </w:pPr>
+    </w:lvl>
+  </w:abstractNum>
+  <w:abstractNum w:abstractNumId="35" w15:restartNumberingAfterBreak="0">
     <w:nsid w:val="7A7A7378"/>
     <w:multiLevelType w:val="hybridMultilevel"/>
     <w:tmpl w:val="1A9C2790"/>
@@ -9851,7 +10181,7 @@
     <w:abstractNumId w:val="25"/>
   </w:num>
   <w:num w:numId="24">
-    <w:abstractNumId w:val="31"/>
+    <w:abstractNumId w:val="32"/>
   </w:num>
   <w:num w:numId="25">
     <w:abstractNumId w:val="14"/>
@@ -9863,13 +10193,13 @@
     <w:abstractNumId w:val="26"/>
   </w:num>
   <w:num w:numId="28">
-    <w:abstractNumId w:val="30"/>
+    <w:abstractNumId w:val="31"/>
   </w:num>
   <w:num w:numId="29">
     <w:abstractNumId w:val="16"/>
   </w:num>
   <w:num w:numId="30">
-    <w:abstractNumId w:val="32"/>
+    <w:abstractNumId w:val="33"/>
   </w:num>
   <w:num w:numId="31">
     <w:abstractNumId w:val="17"/>
@@ -9878,7 +10208,7 @@
     <w:abstractNumId w:val="24"/>
   </w:num>
   <w:num w:numId="33">
-    <w:abstractNumId w:val="33"/>
+    <w:abstractNumId w:val="35"/>
   </w:num>
   <w:num w:numId="34">
     <w:abstractNumId w:val="13"/>
@@ -9896,10 +10226,10 @@
     <w:abstractNumId w:val="15"/>
   </w:num>
   <w:num w:numId="39">
-    <w:abstractNumId w:val="29"/>
+    <w:abstractNumId w:val="30"/>
   </w:num>
   <w:num w:numId="40">
-    <w:abstractNumId w:val="28"/>
+    <w:abstractNumId w:val="29"/>
   </w:num>
   <w:num w:numId="41">
     <w:abstractNumId w:val="21"/>
@@ -9917,6 +10247,12 @@
     <w:abstractNumId w:val="11"/>
   </w:num>
   <w:num w:numId="46">
+    <w:abstractNumId w:val="28"/>
+  </w:num>
+  <w:num w:numId="47">
+    <w:abstractNumId w:val="34"/>
+  </w:num>
+  <w:num w:numId="48">
     <w:abstractNumId w:val="27"/>
   </w:num>
   <w:numIdMacAtCleanup w:val="26"/>
@@ -16672,7 +17008,7 @@
 </file>
 
 <file path=customXml/itemProps1.xml><?xml version="1.0" encoding="utf-8"?>
-<ds:datastoreItem xmlns:ds="http://schemas.openxmlformats.org/officeDocument/2006/customXml" ds:itemID="{00C7BB1B-CBA1-4316-BC93-8E7316B8468D}">
+<ds:datastoreItem xmlns:ds="http://schemas.openxmlformats.org/officeDocument/2006/customXml" ds:itemID="{A739C875-189D-4AF8-95C4-89F1FE88C2E4}">
   <ds:schemaRefs>
     <ds:schemaRef ds:uri="http://schemas.openxmlformats.org/officeDocument/2006/bibliography"/>
   </ds:schemaRefs>

</xml_diff>

<commit_message>
doc - requisitos att
</commit_message>
<xml_diff>
--- a/Documentação/modelo Documento do Projeto GF 1o Semestre - v01.docx
+++ b/Documentação/modelo Documento do Projeto GF 1o Semestre - v01.docx
@@ -3264,7 +3264,6 @@
             </w:tcBorders>
             <w:shd w:val="clear" w:color="000000" w:fill="F2F2F2"/>
             <w:vAlign w:val="center"/>
-            <w:hideMark/>
           </w:tcPr>
           <w:p>
             <w:pPr>
@@ -3281,11 +3280,11 @@
             </w:pPr>
             <w:r>
               <w:rPr>
-                <w:rFonts w:ascii="Calibri Light" w:eastAsia="Calibri" w:hAnsi="Calibri Light" w:cs="Calibri Light"/>
+                <w:rFonts w:ascii="Calibri Light" w:hAnsi="Calibri Light" w:cs="Calibri Light"/>
                 <w:color w:val="000000"/>
                 <w:lang w:eastAsia="pt-BR"/>
               </w:rPr>
-              <w:t>Para acessar o sistema o usuário deverá ter um cadastro prévio;</w:t>
+              <w:t>A aplicação web terá sistema de login</w:t>
             </w:r>
           </w:p>
         </w:tc>
@@ -3341,6 +3340,116 @@
             </w:tcBorders>
             <w:shd w:val="clear" w:color="000000" w:fill="F2F2F2"/>
             <w:vAlign w:val="center"/>
+          </w:tcPr>
+          <w:p>
+            <w:pPr>
+              <w:tabs>
+                <w:tab w:val="clear" w:pos="851"/>
+              </w:tabs>
+              <w:spacing w:line="240" w:lineRule="auto"/>
+              <w:jc w:val="left"/>
+              <w:rPr>
+                <w:rFonts w:ascii="Calibri Light" w:eastAsia="Calibri" w:hAnsi="Calibri Light" w:cs="Calibri Light"/>
+                <w:color w:val="000000"/>
+                <w:lang w:eastAsia="pt-BR"/>
+              </w:rPr>
+            </w:pPr>
+            <w:r>
+              <w:rPr>
+                <w:rFonts w:ascii="Calibri Light" w:eastAsia="Calibri" w:hAnsi="Calibri Light" w:cs="Calibri Light"/>
+                <w:color w:val="000000"/>
+                <w:lang w:eastAsia="pt-BR"/>
+              </w:rPr>
+              <w:t>2</w:t>
+            </w:r>
+          </w:p>
+        </w:tc>
+        <w:tc>
+          <w:tcPr>
+            <w:tcW w:w="8031" w:type="dxa"/>
+            <w:tcBorders>
+              <w:top w:val="nil"/>
+              <w:left w:val="nil"/>
+              <w:bottom w:val="single" w:sz="8" w:space="0" w:color="auto"/>
+              <w:right w:val="single" w:sz="8" w:space="0" w:color="auto"/>
+            </w:tcBorders>
+            <w:shd w:val="clear" w:color="000000" w:fill="F2F2F2"/>
+            <w:vAlign w:val="center"/>
+          </w:tcPr>
+          <w:p>
+            <w:pPr>
+              <w:tabs>
+                <w:tab w:val="clear" w:pos="851"/>
+              </w:tabs>
+              <w:spacing w:line="240" w:lineRule="auto"/>
+              <w:jc w:val="left"/>
+              <w:rPr>
+                <w:rFonts w:ascii="Calibri Light" w:eastAsia="Calibri" w:hAnsi="Calibri Light" w:cs="Calibri Light"/>
+                <w:color w:val="000000"/>
+                <w:lang w:eastAsia="pt-BR"/>
+              </w:rPr>
+            </w:pPr>
+            <w:r>
+              <w:rPr>
+                <w:rFonts w:ascii="Calibri Light" w:eastAsia="Calibri" w:hAnsi="Calibri Light" w:cs="Calibri Light"/>
+                <w:color w:val="000000"/>
+                <w:lang w:eastAsia="pt-BR"/>
+              </w:rPr>
+              <w:t>Para acessar o sistema o usuário deverá ter um cadastro prévio;</w:t>
+            </w:r>
+          </w:p>
+        </w:tc>
+        <w:tc>
+          <w:tcPr>
+            <w:tcW w:w="1420" w:type="dxa"/>
+            <w:tcBorders>
+              <w:top w:val="nil"/>
+              <w:left w:val="nil"/>
+              <w:bottom w:val="single" w:sz="8" w:space="0" w:color="auto"/>
+              <w:right w:val="single" w:sz="8" w:space="0" w:color="auto"/>
+            </w:tcBorders>
+            <w:shd w:val="clear" w:color="000000" w:fill="F2F2F2"/>
+            <w:vAlign w:val="center"/>
+          </w:tcPr>
+          <w:p>
+            <w:pPr>
+              <w:tabs>
+                <w:tab w:val="clear" w:pos="851"/>
+              </w:tabs>
+              <w:spacing w:line="240" w:lineRule="auto"/>
+              <w:jc w:val="left"/>
+              <w:rPr>
+                <w:rFonts w:ascii="Calibri Light" w:eastAsia="Calibri" w:hAnsi="Calibri Light" w:cs="Calibri Light"/>
+                <w:color w:val="000000"/>
+                <w:lang w:eastAsia="pt-BR"/>
+              </w:rPr>
+            </w:pPr>
+            <w:r>
+              <w:rPr>
+                <w:rFonts w:ascii="Calibri Light" w:eastAsia="Calibri" w:hAnsi="Calibri Light" w:cs="Calibri Light"/>
+                <w:color w:val="000000"/>
+                <w:lang w:eastAsia="pt-BR"/>
+              </w:rPr>
+              <w:t>Essencial</w:t>
+            </w:r>
+          </w:p>
+        </w:tc>
+      </w:tr>
+      <w:tr>
+        <w:trPr>
+          <w:trHeight w:val="525"/>
+        </w:trPr>
+        <w:tc>
+          <w:tcPr>
+            <w:tcW w:w="349" w:type="dxa"/>
+            <w:tcBorders>
+              <w:top w:val="nil"/>
+              <w:left w:val="single" w:sz="8" w:space="0" w:color="auto"/>
+              <w:bottom w:val="single" w:sz="8" w:space="0" w:color="auto"/>
+              <w:right w:val="single" w:sz="8" w:space="0" w:color="auto"/>
+            </w:tcBorders>
+            <w:shd w:val="clear" w:color="000000" w:fill="F2F2F2"/>
+            <w:vAlign w:val="center"/>
             <w:hideMark/>
           </w:tcPr>
           <w:p>
@@ -3362,7 +3471,7 @@
                 <w:color w:val="000000"/>
                 <w:lang w:eastAsia="pt-BR"/>
               </w:rPr>
-              <w:t>2</w:t>
+              <w:t>3</w:t>
             </w:r>
           </w:p>
         </w:tc>
@@ -3476,7 +3585,7 @@
                 <w:color w:val="000000"/>
                 <w:lang w:eastAsia="pt-BR"/>
               </w:rPr>
-              <w:t>3</w:t>
+              <w:t>4</w:t>
             </w:r>
           </w:p>
         </w:tc>
@@ -3680,119 +3789,6 @@
                 <w:color w:val="000000"/>
                 <w:lang w:eastAsia="pt-BR"/>
               </w:rPr>
-              <w:t>4</w:t>
-            </w:r>
-          </w:p>
-        </w:tc>
-        <w:tc>
-          <w:tcPr>
-            <w:tcW w:w="8031" w:type="dxa"/>
-            <w:tcBorders>
-              <w:top w:val="nil"/>
-              <w:left w:val="nil"/>
-              <w:bottom w:val="single" w:sz="8" w:space="0" w:color="auto"/>
-              <w:right w:val="single" w:sz="8" w:space="0" w:color="auto"/>
-            </w:tcBorders>
-            <w:shd w:val="clear" w:color="000000" w:fill="F2F2F2"/>
-            <w:vAlign w:val="center"/>
-            <w:hideMark/>
-          </w:tcPr>
-          <w:p>
-            <w:pPr>
-              <w:tabs>
-                <w:tab w:val="clear" w:pos="851"/>
-              </w:tabs>
-              <w:spacing w:line="240" w:lineRule="auto"/>
-              <w:jc w:val="left"/>
-              <w:rPr>
-                <w:rFonts w:ascii="Calibri Light" w:hAnsi="Calibri Light" w:cs="Calibri Light"/>
-                <w:color w:val="000000"/>
-                <w:lang w:eastAsia="pt-BR"/>
-              </w:rPr>
-            </w:pPr>
-            <w:r>
-              <w:rPr>
-                <w:rFonts w:ascii="Calibri Light" w:eastAsia="Calibri" w:hAnsi="Calibri Light" w:cs="Calibri Light"/>
-                <w:color w:val="000000"/>
-                <w:lang w:eastAsia="pt-BR"/>
-              </w:rPr>
-              <w:t>O sistema deverá obter temperatura e umidade das incubadoras físicas relacionadas  a cada incubadora cadastrada;</w:t>
-            </w:r>
-          </w:p>
-        </w:tc>
-        <w:tc>
-          <w:tcPr>
-            <w:tcW w:w="1420" w:type="dxa"/>
-            <w:tcBorders>
-              <w:top w:val="nil"/>
-              <w:left w:val="nil"/>
-              <w:bottom w:val="single" w:sz="8" w:space="0" w:color="auto"/>
-              <w:right w:val="single" w:sz="8" w:space="0" w:color="auto"/>
-            </w:tcBorders>
-            <w:shd w:val="clear" w:color="000000" w:fill="F2F2F2"/>
-            <w:vAlign w:val="center"/>
-            <w:hideMark/>
-          </w:tcPr>
-          <w:p>
-            <w:pPr>
-              <w:tabs>
-                <w:tab w:val="clear" w:pos="851"/>
-              </w:tabs>
-              <w:spacing w:line="240" w:lineRule="auto"/>
-              <w:jc w:val="left"/>
-              <w:rPr>
-                <w:rFonts w:ascii="Calibri Light" w:hAnsi="Calibri Light" w:cs="Calibri Light"/>
-                <w:color w:val="000000"/>
-                <w:lang w:eastAsia="pt-BR"/>
-              </w:rPr>
-            </w:pPr>
-            <w:r>
-              <w:rPr>
-                <w:rFonts w:ascii="Calibri Light" w:eastAsia="Calibri" w:hAnsi="Calibri Light" w:cs="Calibri Light"/>
-                <w:color w:val="000000"/>
-                <w:lang w:eastAsia="pt-BR"/>
-              </w:rPr>
-              <w:t>Essencial</w:t>
-            </w:r>
-          </w:p>
-        </w:tc>
-      </w:tr>
-      <w:tr>
-        <w:trPr>
-          <w:trHeight w:val="525"/>
-        </w:trPr>
-        <w:tc>
-          <w:tcPr>
-            <w:tcW w:w="349" w:type="dxa"/>
-            <w:tcBorders>
-              <w:top w:val="nil"/>
-              <w:left w:val="single" w:sz="8" w:space="0" w:color="auto"/>
-              <w:bottom w:val="single" w:sz="8" w:space="0" w:color="auto"/>
-              <w:right w:val="single" w:sz="8" w:space="0" w:color="auto"/>
-            </w:tcBorders>
-            <w:shd w:val="clear" w:color="000000" w:fill="F2F2F2"/>
-            <w:vAlign w:val="center"/>
-            <w:hideMark/>
-          </w:tcPr>
-          <w:p>
-            <w:pPr>
-              <w:tabs>
-                <w:tab w:val="clear" w:pos="851"/>
-              </w:tabs>
-              <w:spacing w:line="240" w:lineRule="auto"/>
-              <w:jc w:val="left"/>
-              <w:rPr>
-                <w:rFonts w:ascii="Calibri Light" w:hAnsi="Calibri Light" w:cs="Calibri Light"/>
-                <w:color w:val="000000"/>
-                <w:lang w:eastAsia="pt-BR"/>
-              </w:rPr>
-            </w:pPr>
-            <w:r>
-              <w:rPr>
-                <w:rFonts w:ascii="Calibri Light" w:eastAsia="Calibri" w:hAnsi="Calibri Light" w:cs="Calibri Light"/>
-                <w:color w:val="000000"/>
-                <w:lang w:eastAsia="pt-BR"/>
-              </w:rPr>
               <w:t>5</w:t>
             </w:r>
           </w:p>
@@ -3921,6 +3917,118 @@
             </w:tcBorders>
             <w:shd w:val="clear" w:color="000000" w:fill="F2F2F2"/>
             <w:vAlign w:val="center"/>
+          </w:tcPr>
+          <w:p>
+            <w:pPr>
+              <w:tabs>
+                <w:tab w:val="clear" w:pos="851"/>
+              </w:tabs>
+              <w:spacing w:line="240" w:lineRule="auto"/>
+              <w:jc w:val="left"/>
+              <w:rPr>
+                <w:rFonts w:ascii="Calibri Light" w:hAnsi="Calibri Light" w:cs="Calibri Light"/>
+                <w:color w:val="000000"/>
+                <w:lang w:eastAsia="pt-BR"/>
+              </w:rPr>
+            </w:pPr>
+            <w:r>
+              <w:rPr>
+                <w:rFonts w:ascii="Calibri Light" w:eastAsia="Calibri" w:hAnsi="Calibri Light" w:cs="Calibri Light"/>
+                <w:color w:val="000000"/>
+                <w:lang w:eastAsia="pt-BR"/>
+              </w:rPr>
+              <w:t>O sistema deverá obter temperatura e umidade das incubadoras físicas relacionadas  a cada incubadora cadastrada;</w:t>
+            </w:r>
+          </w:p>
+        </w:tc>
+        <w:tc>
+          <w:tcPr>
+            <w:tcW w:w="1420" w:type="dxa"/>
+            <w:tcBorders>
+              <w:top w:val="nil"/>
+              <w:left w:val="nil"/>
+              <w:bottom w:val="single" w:sz="8" w:space="0" w:color="auto"/>
+              <w:right w:val="single" w:sz="8" w:space="0" w:color="auto"/>
+            </w:tcBorders>
+            <w:shd w:val="clear" w:color="000000" w:fill="F2F2F2"/>
+            <w:vAlign w:val="center"/>
+            <w:hideMark/>
+          </w:tcPr>
+          <w:p>
+            <w:pPr>
+              <w:tabs>
+                <w:tab w:val="clear" w:pos="851"/>
+              </w:tabs>
+              <w:spacing w:line="240" w:lineRule="auto"/>
+              <w:jc w:val="left"/>
+              <w:rPr>
+                <w:rFonts w:ascii="Calibri Light" w:hAnsi="Calibri Light" w:cs="Calibri Light"/>
+                <w:color w:val="000000"/>
+                <w:lang w:eastAsia="pt-BR"/>
+              </w:rPr>
+            </w:pPr>
+            <w:r>
+              <w:rPr>
+                <w:rFonts w:ascii="Calibri Light" w:eastAsia="Calibri" w:hAnsi="Calibri Light" w:cs="Calibri Light"/>
+                <w:color w:val="000000"/>
+                <w:lang w:eastAsia="pt-BR"/>
+              </w:rPr>
+              <w:t>Essencial</w:t>
+            </w:r>
+          </w:p>
+        </w:tc>
+      </w:tr>
+      <w:tr>
+        <w:trPr>
+          <w:trHeight w:val="525"/>
+        </w:trPr>
+        <w:tc>
+          <w:tcPr>
+            <w:tcW w:w="349" w:type="dxa"/>
+            <w:tcBorders>
+              <w:top w:val="nil"/>
+              <w:left w:val="single" w:sz="8" w:space="0" w:color="auto"/>
+              <w:bottom w:val="single" w:sz="8" w:space="0" w:color="auto"/>
+              <w:right w:val="single" w:sz="8" w:space="0" w:color="auto"/>
+            </w:tcBorders>
+            <w:shd w:val="clear" w:color="000000" w:fill="F2F2F2"/>
+            <w:vAlign w:val="center"/>
+            <w:hideMark/>
+          </w:tcPr>
+          <w:p>
+            <w:pPr>
+              <w:tabs>
+                <w:tab w:val="clear" w:pos="851"/>
+              </w:tabs>
+              <w:spacing w:line="240" w:lineRule="auto"/>
+              <w:jc w:val="left"/>
+              <w:rPr>
+                <w:rFonts w:ascii="Calibri Light" w:hAnsi="Calibri Light" w:cs="Calibri Light"/>
+                <w:color w:val="000000"/>
+                <w:lang w:eastAsia="pt-BR"/>
+              </w:rPr>
+            </w:pPr>
+            <w:r>
+              <w:rPr>
+                <w:rFonts w:ascii="Calibri Light" w:eastAsia="Calibri" w:hAnsi="Calibri Light" w:cs="Calibri Light"/>
+                <w:color w:val="000000"/>
+                <w:lang w:eastAsia="pt-BR"/>
+              </w:rPr>
+              <w:t>7</w:t>
+            </w:r>
+          </w:p>
+        </w:tc>
+        <w:tc>
+          <w:tcPr>
+            <w:tcW w:w="8031" w:type="dxa"/>
+            <w:tcBorders>
+              <w:top w:val="nil"/>
+              <w:left w:val="nil"/>
+              <w:bottom w:val="single" w:sz="8" w:space="0" w:color="auto"/>
+              <w:right w:val="single" w:sz="8" w:space="0" w:color="auto"/>
+            </w:tcBorders>
+            <w:shd w:val="clear" w:color="000000" w:fill="F2F2F2"/>
+            <w:vAlign w:val="center"/>
             <w:hideMark/>
           </w:tcPr>
           <w:p>
@@ -4018,7 +4126,7 @@
                 <w:color w:val="000000"/>
                 <w:lang w:eastAsia="pt-BR"/>
               </w:rPr>
-              <w:t>7</w:t>
+              <w:t>8</w:t>
             </w:r>
           </w:p>
         </w:tc>
@@ -4129,7 +4237,7 @@
                 <w:color w:val="000000"/>
                 <w:lang w:eastAsia="pt-BR"/>
               </w:rPr>
-              <w:t>8</w:t>
+              <w:t>9</w:t>
             </w:r>
           </w:p>
         </w:tc>
@@ -4429,17 +4537,7 @@
                 <w:color w:val="000000"/>
                 <w:lang w:eastAsia="pt-BR"/>
               </w:rPr>
-              <w:t>O sistema ficará em produção em pl</w:t>
-            </w:r>
-            <w:bookmarkStart w:id="16" w:name="_GoBack"/>
-            <w:bookmarkEnd w:id="16"/>
-            <w:r>
-              <w:rPr>
-                <w:rFonts w:ascii="Calibri Light" w:eastAsia="Calibri" w:hAnsi="Calibri Light" w:cs="Calibri Light"/>
-                <w:color w:val="000000"/>
-                <w:lang w:eastAsia="pt-BR"/>
-              </w:rPr>
-              <w:t xml:space="preserve">ataforma </w:t>
+              <w:t xml:space="preserve">O sistema ficará em produção em plataforma </w:t>
             </w:r>
             <w:r>
               <w:rPr>
@@ -4520,7 +4618,7 @@
       </w:tr>
       <w:tr>
         <w:trPr>
-          <w:trHeight w:val="780"/>
+          <w:trHeight w:val="530"/>
         </w:trPr>
         <w:tc>
           <w:tcPr>
@@ -4590,7 +4688,7 @@
                 <w:color w:val="000000"/>
                 <w:lang w:eastAsia="pt-BR"/>
               </w:rPr>
-              <w:t>O sistema deverá ter alta performance na exibição dos dados de temperatura e umidade, com tempo de resposta de no máximo 3 segundos.</w:t>
+              <w:t>O sistema contará com um Arduino UNO e um sensor DHT11;</w:t>
             </w:r>
           </w:p>
         </w:tc>
@@ -4877,7 +4975,7 @@
       </w:tr>
       <w:tr>
         <w:trPr>
-          <w:trHeight w:val="900"/>
+          <w:trHeight w:val="689"/>
         </w:trPr>
         <w:tc>
           <w:tcPr>
@@ -5011,7 +5109,7 @@
     <w:p>
       <w:r>
         <w:pict w14:anchorId="5A7940FA">
-          <v:shape id="_x0000_i1027" type="#_x0000_t75" style="width:340.5pt;height:183.75pt">
+          <v:shape id="_x0000_i1036" type="#_x0000_t75" style="width:340.5pt;height:183.75pt">
             <v:imagedata r:id="rId21" o:title="1-login"/>
           </v:shape>
         </w:pict>
@@ -5047,19 +5145,27 @@
         </w:numPr>
       </w:pPr>
       <w:r>
-        <w:t xml:space="preserve"> Incubadoras</w:t>
-      </w:r>
-    </w:p>
-    <w:p>
-      <w:r>
-        <w:lastRenderedPageBreak/>
-        <w:pict w14:anchorId="6649150D">
-          <v:shape id="_x0000_i1029" type="#_x0000_t75" style="width:340.5pt;height:188.25pt">
+        <w:rPr>
+          <w:noProof/>
+        </w:rPr>
+        <w:pict w14:anchorId="40EA241F">
+          <v:shape id="_x0000_s1034" type="#_x0000_t75" style="position:absolute;left:0;text-align:left;margin-left:-.3pt;margin-top:20.9pt;width:340.5pt;height:188.25pt;z-index:-251657216;mso-position-horizontal-relative:text;mso-position-vertical-relative:text;mso-width-relative:page;mso-height-relative:page" wrapcoords="-48 0 -48 21514 21600 21514 21600 0 -48 0">
             <v:imagedata r:id="rId23" o:title="3-incubadoras"/>
+            <w10:wrap type="tight"/>
           </v:shape>
         </w:pict>
       </w:r>
-    </w:p>
+      <w:r>
+        <w:t xml:space="preserve"> Incubadoras</w:t>
+      </w:r>
+    </w:p>
+    <w:p/>
+    <w:p/>
+    <w:p/>
+    <w:p/>
+    <w:p/>
+    <w:p/>
+    <w:p/>
     <w:p>
       <w:pPr>
         <w:pStyle w:val="PargrafodaLista"/>
@@ -5069,8 +5175,11 @@
         </w:numPr>
       </w:pPr>
       <w:r>
+        <w:lastRenderedPageBreak/>
         <w:t xml:space="preserve"> Detalhes da incubadora</w:t>
       </w:r>
+      <w:bookmarkStart w:id="16" w:name="_GoBack"/>
+      <w:bookmarkEnd w:id="16"/>
     </w:p>
     <w:p>
       <w:r>
@@ -5117,7 +5226,6 @@
     </w:p>
     <w:p>
       <w:r>
-        <w:lastRenderedPageBreak/>
         <w:pict w14:anchorId="0449ECE6">
           <v:shape id="_x0000_i1032" type="#_x0000_t75" style="width:340.5pt;height:184.5pt">
             <v:imagedata r:id="rId26" o:title="6-configuraçoes"/>
@@ -5137,6 +5245,7 @@
         <w:rPr>
           <w:b/>
         </w:rPr>
+        <w:lastRenderedPageBreak/>
         <w:t>Sprints / sprint backlog</w:t>
       </w:r>
       <w:bookmarkEnd w:id="17"/>
@@ -7601,7 +7710,7 @@
         <w:rStyle w:val="Nmerodepgina"/>
         <w:noProof/>
       </w:rPr>
-      <w:t>10</w:t>
+      <w:t>13</w:t>
     </w:r>
     <w:r>
       <w:rPr>
@@ -17703,7 +17812,7 @@
 </file>
 
 <file path=customXml/itemProps1.xml><?xml version="1.0" encoding="utf-8"?>
-<ds:datastoreItem xmlns:ds="http://schemas.openxmlformats.org/officeDocument/2006/customXml" ds:itemID="{49D56E7A-668A-4943-8BCE-971C505EF7A2}">
+<ds:datastoreItem xmlns:ds="http://schemas.openxmlformats.org/officeDocument/2006/customXml" ds:itemID="{441880EA-FD9C-4898-A5E3-5DCD80FFE233}">
   <ds:schemaRefs>
     <ds:schemaRef ds:uri="http://schemas.openxmlformats.org/officeDocument/2006/bibliography"/>
   </ds:schemaRefs>

</xml_diff>

<commit_message>
ferramenta de gestao att
</commit_message>
<xml_diff>
--- a/Documentação/modelo Documento do Projeto GF 1o Semestre - v01.docx
+++ b/Documentação/modelo Documento do Projeto GF 1o Semestre - v01.docx
@@ -2249,11 +2249,22 @@
       <w:pPr>
         <w:pStyle w:val="FolhadeRostodosCaptulos"/>
       </w:pPr>
-      <w:fldSimple w:instr=" REF _Ref125306779 \w ">
-        <w:r>
-          <w:t>1</w:t>
-        </w:r>
-      </w:fldSimple>
+      <w:r>
+        <w:lastRenderedPageBreak/>
+        <w:fldChar w:fldCharType="begin"/>
+      </w:r>
+      <w:r>
+        <w:instrText xml:space="preserve"> REF _Ref125306779 \w </w:instrText>
+      </w:r>
+      <w:r>
+        <w:fldChar w:fldCharType="separate"/>
+      </w:r>
+      <w:r>
+        <w:t>1</w:t>
+      </w:r>
+      <w:r>
+        <w:fldChar w:fldCharType="end"/>
+      </w:r>
       <w:r>
         <w:tab/>
       </w:r>
@@ -2424,8 +2435,6 @@
         </w:rPr>
         <w:t xml:space="preserve"> de Souza</w:t>
       </w:r>
-      <w:bookmarkStart w:id="6" w:name="_GoBack"/>
-      <w:bookmarkEnd w:id="6"/>
     </w:p>
     <w:p>
       <w:pPr>
@@ -2522,15 +2531,14 @@
       </w:pPr>
       <w:r>
         <w:rPr>
-          <w:rFonts w:cs="Arial"/>
           <w:noProof/>
           <w:lang w:eastAsia="pt-BR"/>
         </w:rPr>
         <w:drawing>
-          <wp:inline distT="0" distB="0" distL="0" distR="0" wp14:anchorId="7091A941" wp14:editId="64795E49">
-            <wp:extent cx="2144177" cy="2314575"/>
+          <wp:inline distT="0" distB="0" distL="0" distR="0" wp14:anchorId="57B2D585" wp14:editId="4FF03CB1">
+            <wp:extent cx="2800350" cy="2371099"/>
             <wp:effectExtent l="0" t="0" r="0" b="0"/>
-            <wp:docPr id="5" name="Imagem 5"/>
+            <wp:docPr id="6" name="Imagem 6" descr="C:\Users\aluno\Desktop\grupo-bandtec\Artes\pngs\insensorLogo.png"/>
             <wp:cNvGraphicFramePr>
               <a:graphicFrameLocks xmlns:a="http://schemas.openxmlformats.org/drawingml/2006/main" noChangeAspect="1"/>
             </wp:cNvGraphicFramePr>
@@ -2538,12 +2546,12 @@
               <a:graphicData uri="http://schemas.openxmlformats.org/drawingml/2006/picture">
                 <pic:pic xmlns:pic="http://schemas.openxmlformats.org/drawingml/2006/picture">
                   <pic:nvPicPr>
-                    <pic:cNvPr id="0" name="Picture 10"/>
+                    <pic:cNvPr id="0" name="Picture 7" descr="C:\Users\aluno\Desktop\grupo-bandtec\Artes\pngs\insensorLogo.png"/>
                     <pic:cNvPicPr>
                       <a:picLocks noChangeAspect="1" noChangeArrowheads="1"/>
                     </pic:cNvPicPr>
                   </pic:nvPicPr>
-                  <pic:blipFill>
+                  <pic:blipFill rotWithShape="1">
                     <a:blip r:embed="rId13">
                       <a:extLst>
                         <a:ext uri="{28A0092B-C50C-407E-A947-70E740481C1C}">
@@ -2551,15 +2559,13 @@
                         </a:ext>
                       </a:extLst>
                     </a:blip>
-                    <a:srcRect/>
-                    <a:stretch>
-                      <a:fillRect/>
-                    </a:stretch>
+                    <a:srcRect t="8394" b="6934"/>
+                    <a:stretch/>
                   </pic:blipFill>
                   <pic:spPr bwMode="auto">
                     <a:xfrm>
                       <a:off x="0" y="0"/>
-                      <a:ext cx="2181601" cy="2354973"/>
+                      <a:ext cx="2801222" cy="2371837"/>
                     </a:xfrm>
                     <a:prstGeom prst="rect">
                       <a:avLst/>
@@ -2568,6 +2574,11 @@
                     <a:ln>
                       <a:noFill/>
                     </a:ln>
+                    <a:extLst>
+                      <a:ext uri="{53640926-AAD7-44D8-BBD7-CCE9431645EC}">
+                        <a14:shadowObscured xmlns:a14="http://schemas.microsoft.com/office/drawing/2010/main"/>
+                      </a:ext>
+                    </a:extLst>
                   </pic:spPr>
                 </pic:pic>
               </a:graphicData>
@@ -2583,8 +2594,8 @@
           <w:b/>
         </w:rPr>
       </w:pPr>
-      <w:bookmarkStart w:id="7" w:name="_Toc512519589"/>
-      <w:bookmarkStart w:id="8" w:name="_Toc124080447"/>
+      <w:bookmarkStart w:id="6" w:name="_Toc512519589"/>
+      <w:bookmarkStart w:id="7" w:name="_Toc124080447"/>
       <w:r>
         <w:rPr>
           <w:b/>
@@ -2592,7 +2603,7 @@
         <w:lastRenderedPageBreak/>
         <w:t>Problema / justificativa do projeto</w:t>
       </w:r>
-      <w:bookmarkEnd w:id="7"/>
+      <w:bookmarkEnd w:id="6"/>
       <w:r>
         <w:tab/>
       </w:r>
@@ -2624,7 +2635,7 @@
         <w:pStyle w:val="PargrafodaLista"/>
         <w:numPr>
           <w:ilvl w:val="0"/>
-          <w:numId w:val="46"/>
+          <w:numId w:val="14"/>
         </w:numPr>
       </w:pPr>
       <w:r>
@@ -2636,7 +2647,7 @@
         <w:pStyle w:val="PargrafodaLista"/>
         <w:numPr>
           <w:ilvl w:val="0"/>
-          <w:numId w:val="46"/>
+          <w:numId w:val="14"/>
         </w:numPr>
       </w:pPr>
       <w:r>
@@ -2648,7 +2659,7 @@
         <w:pStyle w:val="PargrafodaLista"/>
         <w:numPr>
           <w:ilvl w:val="0"/>
-          <w:numId w:val="46"/>
+          <w:numId w:val="14"/>
         </w:numPr>
       </w:pPr>
       <w:r>
@@ -2660,7 +2671,7 @@
         <w:pStyle w:val="PargrafodaLista"/>
         <w:numPr>
           <w:ilvl w:val="0"/>
-          <w:numId w:val="46"/>
+          <w:numId w:val="14"/>
         </w:numPr>
       </w:pPr>
       <w:r>
@@ -2674,14 +2685,14 @@
           <w:b/>
         </w:rPr>
       </w:pPr>
-      <w:bookmarkStart w:id="9" w:name="_Toc512519590"/>
+      <w:bookmarkStart w:id="8" w:name="_Toc512519590"/>
       <w:r>
         <w:rPr>
           <w:b/>
         </w:rPr>
         <w:t>contexto</w:t>
       </w:r>
-      <w:bookmarkEnd w:id="9"/>
+      <w:bookmarkEnd w:id="8"/>
     </w:p>
     <w:p>
       <w:r>
@@ -2744,14 +2755,14 @@
           <w:b/>
         </w:rPr>
       </w:pPr>
-      <w:bookmarkStart w:id="10" w:name="_Toc512519591"/>
+      <w:bookmarkStart w:id="9" w:name="_Toc512519591"/>
       <w:r>
         <w:rPr>
           <w:b/>
         </w:rPr>
         <w:t>objetivo da solução</w:t>
       </w:r>
-      <w:bookmarkEnd w:id="10"/>
+      <w:bookmarkEnd w:id="9"/>
     </w:p>
     <w:p>
       <w:r>
@@ -2780,14 +2791,14 @@
           <w:b/>
         </w:rPr>
       </w:pPr>
-      <w:bookmarkStart w:id="11" w:name="_Toc512519592"/>
+      <w:bookmarkStart w:id="10" w:name="_Toc512519592"/>
       <w:r>
         <w:rPr>
           <w:b/>
         </w:rPr>
         <w:t>diagrama da solução</w:t>
       </w:r>
-      <w:bookmarkEnd w:id="11"/>
+      <w:bookmarkEnd w:id="10"/>
     </w:p>
     <w:p>
       <w:pPr>
@@ -2825,13 +2836,13 @@
             <v:path o:extrusionok="f" gradientshapeok="t" o:connecttype="rect"/>
             <o:lock v:ext="edit" aspectratio="t"/>
           </v:shapetype>
-          <v:shape id="_x0000_i1026" type="#_x0000_t75" style="width:432.75pt;height:187.5pt">
+          <v:shape id="_x0000_i1025" type="#_x0000_t75" style="width:432.75pt;height:187.5pt">
             <v:imagedata r:id="rId19" o:title="arqLowLevel" croptop="8674f" cropbottom="8674f" cropleft="1628f" cropright="1302f"/>
           </v:shape>
         </w:pict>
       </w:r>
     </w:p>
-    <w:bookmarkEnd w:id="8"/>
+    <w:bookmarkEnd w:id="7"/>
     <w:p>
       <w:pPr>
         <w:pStyle w:val="FolhadeRostodosCaptulos"/>
@@ -2864,31 +2875,31 @@
         <w:pStyle w:val="Ttulo1"/>
         <w:numPr>
           <w:ilvl w:val="0"/>
-          <w:numId w:val="36"/>
+          <w:numId w:val="13"/>
         </w:numPr>
       </w:pPr>
-      <w:bookmarkStart w:id="12" w:name="_Toc512519593"/>
+      <w:bookmarkStart w:id="11" w:name="_Toc512519593"/>
       <w:r>
         <w:lastRenderedPageBreak/>
         <w:t>PLANEJAMENTO DO PROJETO</w:t>
       </w:r>
+      <w:bookmarkEnd w:id="11"/>
+    </w:p>
+    <w:p>
+      <w:pPr>
+        <w:pStyle w:val="Ttulo2"/>
+        <w:rPr>
+          <w:b/>
+        </w:rPr>
+      </w:pPr>
+      <w:bookmarkStart w:id="12" w:name="_Toc512519594"/>
+      <w:r>
+        <w:rPr>
+          <w:b/>
+        </w:rPr>
+        <w:t>Definição da Equipe do projeto</w:t>
+      </w:r>
       <w:bookmarkEnd w:id="12"/>
-    </w:p>
-    <w:p>
-      <w:pPr>
-        <w:pStyle w:val="Ttulo2"/>
-        <w:rPr>
-          <w:b/>
-        </w:rPr>
-      </w:pPr>
-      <w:bookmarkStart w:id="13" w:name="_Toc512519594"/>
-      <w:r>
-        <w:rPr>
-          <w:b/>
-        </w:rPr>
-        <w:t>Definição da Equipe do projeto</w:t>
-      </w:r>
-      <w:bookmarkEnd w:id="13"/>
       <w:r>
         <w:rPr>
           <w:b/>
@@ -2962,14 +2973,14 @@
           <w:b/>
         </w:rPr>
       </w:pPr>
-      <w:bookmarkStart w:id="14" w:name="_Toc512519595"/>
+      <w:bookmarkStart w:id="13" w:name="_Toc512519595"/>
       <w:r>
         <w:rPr>
           <w:b/>
         </w:rPr>
         <w:t>PROCESSO E FERRAMENTA DE GESTÃO DE PROJETOS</w:t>
       </w:r>
-      <w:bookmarkEnd w:id="14"/>
+      <w:bookmarkEnd w:id="13"/>
       <w:r>
         <w:rPr>
           <w:b/>
@@ -3023,20 +3034,34 @@
           <w:lang w:eastAsia="pt-BR"/>
         </w:rPr>
         <w:tab/>
-        <w:t>Ferammenta de gestão de projetos: Trello</w:t>
-      </w:r>
-    </w:p>
-    <w:p>
+        <w:t>Ferra</w:t>
+      </w:r>
       <w:r>
         <w:rPr>
           <w:noProof/>
           <w:lang w:eastAsia="pt-BR"/>
         </w:rPr>
+        <w:t>menta de gestão de projetos: Trello</w:t>
+      </w:r>
+      <w:r>
+        <w:rPr>
+          <w:noProof/>
+          <w:lang w:eastAsia="pt-BR"/>
+        </w:rPr>
+        <w:t>.</w:t>
+      </w:r>
+    </w:p>
+    <w:p>
+      <w:r>
+        <w:rPr>
+          <w:noProof/>
+          <w:lang w:eastAsia="pt-BR"/>
+        </w:rPr>
         <w:drawing>
-          <wp:inline distT="0" distB="0" distL="0" distR="0" wp14:anchorId="1894A765" wp14:editId="09705703">
-            <wp:extent cx="5760720" cy="2741295"/>
+          <wp:inline distT="0" distB="0" distL="0" distR="0" wp14:anchorId="6C774227" wp14:editId="2983C8E0">
+            <wp:extent cx="5760720" cy="2787650"/>
             <wp:effectExtent l="0" t="0" r="0" b="0"/>
-            <wp:docPr id="2" name="Imagem 2"/>
+            <wp:docPr id="8" name="Imagem 8"/>
             <wp:cNvGraphicFramePr>
               <a:graphicFrameLocks xmlns:a="http://schemas.openxmlformats.org/drawingml/2006/main" noChangeAspect="1"/>
             </wp:cNvGraphicFramePr>
@@ -3056,7 +3081,7 @@
                   <pic:spPr>
                     <a:xfrm>
                       <a:off x="0" y="0"/>
-                      <a:ext cx="5760720" cy="2741295"/>
+                      <a:ext cx="5760720" cy="2787650"/>
                     </a:xfrm>
                     <a:prstGeom prst="rect">
                       <a:avLst/>
@@ -3070,6 +3095,139 @@
       </w:r>
     </w:p>
     <w:p>
+      <w:r>
+        <w:tab/>
+        <w:t>Através do uso da ferramenta Trello,</w:t>
+      </w:r>
+      <w:r>
+        <w:t xml:space="preserve"> que possibilita o acesso à informação sobre o projeto para todos os membros da equipe, foi possível garantir o conhecimento de todos sobre os seguintes tópicos</w:t>
+      </w:r>
+      <w:r>
+        <w:t>:</w:t>
+      </w:r>
+    </w:p>
+    <w:p/>
+    <w:p>
+      <w:pPr>
+        <w:pStyle w:val="PargrafodaLista"/>
+        <w:numPr>
+          <w:ilvl w:val="0"/>
+          <w:numId w:val="17"/>
+        </w:numPr>
+        <w:rPr>
+          <w:b/>
+        </w:rPr>
+      </w:pPr>
+      <w:r>
+        <w:rPr>
+          <w:b/>
+        </w:rPr>
+        <w:lastRenderedPageBreak/>
+        <w:t>Andamento</w:t>
+      </w:r>
+      <w:r>
+        <w:rPr>
+          <w:b/>
+        </w:rPr>
+        <w:t xml:space="preserve"> do projeto</w:t>
+      </w:r>
+    </w:p>
+    <w:p>
+      <w:pPr>
+        <w:ind w:left="360"/>
+      </w:pPr>
+      <w:r>
+        <w:tab/>
+      </w:r>
+      <w:r>
+        <w:t>F</w:t>
+      </w:r>
+      <w:r>
+        <w:t xml:space="preserve">oram utilizadas etiquetas de “Não iniciado”, “Em progresso” e “Completo” </w:t>
+      </w:r>
+      <w:r>
+        <w:t>como</w:t>
+      </w:r>
+      <w:r>
+        <w:t xml:space="preserve"> cl</w:t>
+      </w:r>
+      <w:r>
+        <w:t>assificação de cada atividade, p</w:t>
+      </w:r>
+      <w:r>
+        <w:t>ara garantir que todos os membros da equipe tivessem o conhecimento de como est</w:t>
+      </w:r>
+      <w:r>
+        <w:t>á o progresso das tarefas.</w:t>
+      </w:r>
+    </w:p>
+    <w:p>
+      <w:pPr>
+        <w:ind w:left="360"/>
+      </w:pPr>
+    </w:p>
+    <w:p>
+      <w:pPr>
+        <w:pStyle w:val="PargrafodaLista"/>
+        <w:numPr>
+          <w:ilvl w:val="0"/>
+          <w:numId w:val="16"/>
+        </w:numPr>
+      </w:pPr>
+      <w:r>
+        <w:rPr>
+          <w:b/>
+        </w:rPr>
+        <w:t>Responsabilidade de cada membro</w:t>
+      </w:r>
+    </w:p>
+    <w:p>
+      <w:pPr>
+        <w:ind w:left="360"/>
+      </w:pPr>
+      <w:r>
+        <w:tab/>
+        <w:t>Através do recurso de designar responsáveis para cada atividade do projeto, foi garantido o benefício de que cada membro pôde acessar a plataforma a qualquer momento e checar qual tarefa estava designada para ele.</w:t>
+      </w:r>
+    </w:p>
+    <w:p>
+      <w:pPr>
+        <w:ind w:left="360"/>
+      </w:pPr>
+    </w:p>
+    <w:p>
+      <w:pPr>
+        <w:pStyle w:val="PargrafodaLista"/>
+        <w:numPr>
+          <w:ilvl w:val="0"/>
+          <w:numId w:val="16"/>
+        </w:numPr>
+      </w:pPr>
+      <w:r>
+        <w:rPr>
+          <w:b/>
+        </w:rPr>
+        <w:t>Definição de datas de entrega</w:t>
+      </w:r>
+    </w:p>
+    <w:p>
+      <w:pPr>
+        <w:ind w:left="360"/>
+      </w:pPr>
+      <w:r>
+        <w:tab/>
+        <w:t xml:space="preserve">Utilizando a ferramenta de definição de </w:t>
+      </w:r>
+      <w:r>
+        <w:t>prazos</w:t>
+      </w:r>
+      <w:r>
+        <w:t xml:space="preserve"> de entrega, foi possível manter todos os membros do grupo atentos às datas para que se minimizem os atrasos e imprevistos.</w:t>
+      </w:r>
+      <w:bookmarkStart w:id="14" w:name="_GoBack"/>
+      <w:bookmarkEnd w:id="14"/>
+    </w:p>
+    <w:p>
       <w:pPr>
         <w:pStyle w:val="Ttulo2"/>
         <w:rPr>
@@ -3081,7 +3239,6 @@
         <w:rPr>
           <w:b/>
         </w:rPr>
-        <w:lastRenderedPageBreak/>
         <w:t>Gestão dos Riscos do Projeto</w:t>
       </w:r>
       <w:bookmarkEnd w:id="15"/>
@@ -3845,6 +4002,7 @@
                 <w:color w:val="000000"/>
                 <w:lang w:eastAsia="pt-BR"/>
               </w:rPr>
+              <w:lastRenderedPageBreak/>
               <w:t>5</w:t>
             </w:r>
           </w:p>
@@ -5065,7 +5223,6 @@
                 <w:color w:val="000000"/>
                 <w:lang w:eastAsia="pt-BR"/>
               </w:rPr>
-              <w:lastRenderedPageBreak/>
               <w:t>5</w:t>
             </w:r>
           </w:p>
@@ -5155,7 +5312,7 @@
         <w:pStyle w:val="PargrafodaLista"/>
         <w:numPr>
           <w:ilvl w:val="0"/>
-          <w:numId w:val="48"/>
+          <w:numId w:val="15"/>
         </w:numPr>
       </w:pPr>
       <w:r>
@@ -5165,7 +5322,7 @@
     <w:p>
       <w:r>
         <w:pict w14:anchorId="5A7940FA">
-          <v:shape id="_x0000_i1027" type="#_x0000_t75" style="width:340.5pt;height:183.75pt">
+          <v:shape id="_x0000_i1026" type="#_x0000_t75" style="width:340.5pt;height:183.75pt">
             <v:imagedata r:id="rId21" o:title="1-login"/>
           </v:shape>
         </w:pict>
@@ -5176,7 +5333,7 @@
         <w:pStyle w:val="PargrafodaLista"/>
         <w:numPr>
           <w:ilvl w:val="0"/>
-          <w:numId w:val="48"/>
+          <w:numId w:val="15"/>
         </w:numPr>
       </w:pPr>
       <w:r>
@@ -5185,8 +5342,9 @@
     </w:p>
     <w:p>
       <w:r>
+        <w:lastRenderedPageBreak/>
         <w:pict w14:anchorId="31946BC2">
-          <v:shape id="_x0000_i1028" type="#_x0000_t75" style="width:340.5pt;height:185.25pt">
+          <v:shape id="_x0000_i1027" type="#_x0000_t75" style="width:340.5pt;height:185.25pt">
             <v:imagedata r:id="rId22" o:title="2-home"/>
           </v:shape>
         </w:pict>
@@ -5197,7 +5355,7 @@
         <w:pStyle w:val="PargrafodaLista"/>
         <w:numPr>
           <w:ilvl w:val="0"/>
-          <w:numId w:val="48"/>
+          <w:numId w:val="15"/>
         </w:numPr>
       </w:pPr>
       <w:r>
@@ -5227,18 +5385,17 @@
         <w:pStyle w:val="PargrafodaLista"/>
         <w:numPr>
           <w:ilvl w:val="0"/>
-          <w:numId w:val="48"/>
+          <w:numId w:val="15"/>
         </w:numPr>
       </w:pPr>
       <w:r>
-        <w:lastRenderedPageBreak/>
         <w:t xml:space="preserve"> Detalhes da incubadora</w:t>
       </w:r>
     </w:p>
     <w:p>
       <w:r>
         <w:pict w14:anchorId="6EE36296">
-          <v:shape id="_x0000_i1029" type="#_x0000_t75" style="width:340.5pt;height:188.25pt">
+          <v:shape id="_x0000_i1028" type="#_x0000_t75" style="width:340.5pt;height:188.25pt">
             <v:imagedata r:id="rId24" o:title="4-detalhes"/>
           </v:shape>
         </w:pict>
@@ -5249,7 +5406,7 @@
         <w:pStyle w:val="PargrafodaLista"/>
         <w:numPr>
           <w:ilvl w:val="0"/>
-          <w:numId w:val="48"/>
+          <w:numId w:val="15"/>
         </w:numPr>
       </w:pPr>
       <w:r>
@@ -5258,8 +5415,9 @@
     </w:p>
     <w:p>
       <w:r>
+        <w:lastRenderedPageBreak/>
         <w:pict w14:anchorId="008A9EDD">
-          <v:shape id="_x0000_i1030" type="#_x0000_t75" style="width:340.5pt;height:184.5pt">
+          <v:shape id="_x0000_i1029" type="#_x0000_t75" style="width:340.5pt;height:184.5pt">
             <v:imagedata r:id="rId25" o:title="5-dados"/>
           </v:shape>
         </w:pict>
@@ -5271,7 +5429,7 @@
         <w:pStyle w:val="PargrafodaLista"/>
         <w:numPr>
           <w:ilvl w:val="0"/>
-          <w:numId w:val="48"/>
+          <w:numId w:val="15"/>
         </w:numPr>
       </w:pPr>
       <w:r>
@@ -5281,7 +5439,7 @@
     <w:p>
       <w:r>
         <w:pict w14:anchorId="0449ECE6">
-          <v:shape id="_x0000_i1031" type="#_x0000_t75" style="width:340.5pt;height:184.5pt">
+          <v:shape id="_x0000_i1030" type="#_x0000_t75" style="width:340.5pt;height:184.5pt">
             <v:imagedata r:id="rId26" o:title="6-configuraçoes"/>
           </v:shape>
         </w:pict>
@@ -5299,7 +5457,6 @@
         <w:rPr>
           <w:b/>
         </w:rPr>
-        <w:lastRenderedPageBreak/>
         <w:t>Sprints / sprint backlog</w:t>
       </w:r>
       <w:bookmarkEnd w:id="17"/>
@@ -5340,11 +5497,22 @@
       <w:pPr>
         <w:pStyle w:val="FolhadeRostodosCaptulos"/>
       </w:pPr>
-      <w:fldSimple w:instr=" REF _Ref125306944 \w ">
-        <w:r>
-          <w:t>3</w:t>
-        </w:r>
-      </w:fldSimple>
+      <w:r>
+        <w:lastRenderedPageBreak/>
+        <w:fldChar w:fldCharType="begin"/>
+      </w:r>
+      <w:r>
+        <w:instrText xml:space="preserve"> REF _Ref125306944 \w </w:instrText>
+      </w:r>
+      <w:r>
+        <w:fldChar w:fldCharType="separate"/>
+      </w:r>
+      <w:r>
+        <w:t>3</w:t>
+      </w:r>
+      <w:r>
+        <w:fldChar w:fldCharType="end"/>
+      </w:r>
       <w:r>
         <w:tab/>
       </w:r>
@@ -5840,29 +6008,30 @@
       <w:pPr>
         <w:pStyle w:val="FolhadeRostodosCaptulos"/>
       </w:pPr>
-      <w:fldSimple w:instr=" REF _Ref125307146 \w ">
+      <w:r>
+        <w:lastRenderedPageBreak/>
+        <w:fldChar w:fldCharType="begin"/>
+      </w:r>
+      <w:r>
+        <w:instrText xml:space="preserve"> REF _Ref125307146 \w </w:instrText>
+      </w:r>
+      <w:r>
+        <w:fldChar w:fldCharType="separate"/>
+      </w:r>
+      <w:r>
+        <w:t>5</w:t>
+      </w:r>
+      <w:r>
+        <w:fldChar w:fldCharType="end"/>
+      </w:r>
+      <w:r>
+        <w:tab/>
+      </w:r>
+      <w:fldSimple w:instr=" REF _Ref125307146 ">
         <w:r>
-          <w:t>5</w:t>
+          <w:t>CONCLUSÕES</w:t>
         </w:r>
       </w:fldSimple>
-      <w:r>
-        <w:tab/>
-      </w:r>
-      <w:r>
-        <w:fldChar w:fldCharType="begin"/>
-      </w:r>
-      <w:r>
-        <w:instrText xml:space="preserve"> REF _Ref125307146 </w:instrText>
-      </w:r>
-      <w:r>
-        <w:fldChar w:fldCharType="separate"/>
-      </w:r>
-      <w:r>
-        <w:t>CONCLUSÕES</w:t>
-      </w:r>
-      <w:r>
-        <w:fldChar w:fldCharType="end"/>
-      </w:r>
     </w:p>
     <w:p>
       <w:pPr>
@@ -7626,7 +7795,7 @@
         <w:rStyle w:val="Nmerodepgina"/>
         <w:noProof/>
       </w:rPr>
-      <w:t>5</w:t>
+      <w:t>7</w:t>
     </w:r>
     <w:r>
       <w:rPr>
@@ -7774,7 +7943,7 @@
         <w:rStyle w:val="Nmerodepgina"/>
         <w:noProof/>
       </w:rPr>
-      <w:t>13</w:t>
+      <w:t>9</w:t>
     </w:r>
     <w:r>
       <w:rPr>
@@ -7939,432 +8108,6 @@
 <file path=word/numbering.xml><?xml version="1.0" encoding="utf-8"?>
 <w:numbering xmlns:wpc="http://schemas.microsoft.com/office/word/2010/wordprocessingCanvas" xmlns:cx="http://schemas.microsoft.com/office/drawing/2014/chartex" xmlns:mc="http://schemas.openxmlformats.org/markup-compatibility/2006" xmlns:o="urn:schemas-microsoft-com:office:office" xmlns:r="http://schemas.openxmlformats.org/officeDocument/2006/relationships" xmlns:m="http://schemas.openxmlformats.org/officeDocument/2006/math" xmlns:v="urn:schemas-microsoft-com:vml" xmlns:wp14="http://schemas.microsoft.com/office/word/2010/wordprocessingDrawing" xmlns:wp="http://schemas.openxmlformats.org/drawingml/2006/wordprocessingDrawing" xmlns:w10="urn:schemas-microsoft-com:office:word" xmlns:w="http://schemas.openxmlformats.org/wordprocessingml/2006/main" xmlns:w14="http://schemas.microsoft.com/office/word/2010/wordml" xmlns:w15="http://schemas.microsoft.com/office/word/2012/wordml" xmlns:w16se="http://schemas.microsoft.com/office/word/2015/wordml/symex" xmlns:wpg="http://schemas.microsoft.com/office/word/2010/wordprocessingGroup" xmlns:wpi="http://schemas.microsoft.com/office/word/2010/wordprocessingInk" xmlns:wne="http://schemas.microsoft.com/office/word/2006/wordml" xmlns:wps="http://schemas.microsoft.com/office/word/2010/wordprocessingShape" mc:Ignorable="w14 w15 w16se wp14">
   <w:abstractNum w:abstractNumId="0" w15:restartNumberingAfterBreak="0">
-    <w:nsid w:val="FFFFFF7C"/>
-    <w:multiLevelType w:val="singleLevel"/>
-    <w:tmpl w:val="DD0CA246"/>
-    <w:lvl w:ilvl="0">
-      <w:start w:val="1"/>
-      <w:numFmt w:val="decimal"/>
-      <w:lvlText w:val="%1."/>
-      <w:lvlJc w:val="left"/>
-      <w:pPr>
-        <w:tabs>
-          <w:tab w:val="num" w:pos="1492"/>
-        </w:tabs>
-        <w:ind w:left="1492" w:hanging="360"/>
-      </w:pPr>
-      <w:rPr>
-        <w:rFonts w:cs="Times New Roman"/>
-      </w:rPr>
-    </w:lvl>
-  </w:abstractNum>
-  <w:abstractNum w:abstractNumId="1" w15:restartNumberingAfterBreak="0">
-    <w:nsid w:val="FFFFFF7D"/>
-    <w:multiLevelType w:val="singleLevel"/>
-    <w:tmpl w:val="3E2C9D24"/>
-    <w:lvl w:ilvl="0">
-      <w:start w:val="1"/>
-      <w:numFmt w:val="decimal"/>
-      <w:lvlText w:val="%1."/>
-      <w:lvlJc w:val="left"/>
-      <w:pPr>
-        <w:tabs>
-          <w:tab w:val="num" w:pos="1209"/>
-        </w:tabs>
-        <w:ind w:left="1209" w:hanging="360"/>
-      </w:pPr>
-      <w:rPr>
-        <w:rFonts w:cs="Times New Roman"/>
-      </w:rPr>
-    </w:lvl>
-  </w:abstractNum>
-  <w:abstractNum w:abstractNumId="2" w15:restartNumberingAfterBreak="0">
-    <w:nsid w:val="FFFFFF7E"/>
-    <w:multiLevelType w:val="singleLevel"/>
-    <w:tmpl w:val="40A20322"/>
-    <w:lvl w:ilvl="0">
-      <w:start w:val="1"/>
-      <w:numFmt w:val="decimal"/>
-      <w:lvlText w:val="%1."/>
-      <w:lvlJc w:val="left"/>
-      <w:pPr>
-        <w:tabs>
-          <w:tab w:val="num" w:pos="926"/>
-        </w:tabs>
-        <w:ind w:left="926" w:hanging="360"/>
-      </w:pPr>
-      <w:rPr>
-        <w:rFonts w:cs="Times New Roman"/>
-      </w:rPr>
-    </w:lvl>
-  </w:abstractNum>
-  <w:abstractNum w:abstractNumId="3" w15:restartNumberingAfterBreak="0">
-    <w:nsid w:val="FFFFFF7F"/>
-    <w:multiLevelType w:val="singleLevel"/>
-    <w:tmpl w:val="C636A9D2"/>
-    <w:lvl w:ilvl="0">
-      <w:start w:val="1"/>
-      <w:numFmt w:val="decimal"/>
-      <w:lvlText w:val="%1."/>
-      <w:lvlJc w:val="left"/>
-      <w:pPr>
-        <w:tabs>
-          <w:tab w:val="num" w:pos="643"/>
-        </w:tabs>
-        <w:ind w:left="643" w:hanging="360"/>
-      </w:pPr>
-      <w:rPr>
-        <w:rFonts w:cs="Times New Roman"/>
-      </w:rPr>
-    </w:lvl>
-  </w:abstractNum>
-  <w:abstractNum w:abstractNumId="4" w15:restartNumberingAfterBreak="0">
-    <w:nsid w:val="FFFFFF80"/>
-    <w:multiLevelType w:val="singleLevel"/>
-    <w:tmpl w:val="3670DC0A"/>
-    <w:lvl w:ilvl="0">
-      <w:start w:val="1"/>
-      <w:numFmt w:val="bullet"/>
-      <w:lvlText w:val=""/>
-      <w:lvlJc w:val="left"/>
-      <w:pPr>
-        <w:tabs>
-          <w:tab w:val="num" w:pos="1492"/>
-        </w:tabs>
-        <w:ind w:left="1492" w:hanging="360"/>
-      </w:pPr>
-      <w:rPr>
-        <w:rFonts w:ascii="Symbol" w:hAnsi="Symbol" w:hint="default"/>
-      </w:rPr>
-    </w:lvl>
-  </w:abstractNum>
-  <w:abstractNum w:abstractNumId="5" w15:restartNumberingAfterBreak="0">
-    <w:nsid w:val="FFFFFF81"/>
-    <w:multiLevelType w:val="singleLevel"/>
-    <w:tmpl w:val="92789246"/>
-    <w:lvl w:ilvl="0">
-      <w:start w:val="1"/>
-      <w:numFmt w:val="bullet"/>
-      <w:lvlText w:val=""/>
-      <w:lvlJc w:val="left"/>
-      <w:pPr>
-        <w:tabs>
-          <w:tab w:val="num" w:pos="1209"/>
-        </w:tabs>
-        <w:ind w:left="1209" w:hanging="360"/>
-      </w:pPr>
-      <w:rPr>
-        <w:rFonts w:ascii="Symbol" w:hAnsi="Symbol" w:hint="default"/>
-      </w:rPr>
-    </w:lvl>
-  </w:abstractNum>
-  <w:abstractNum w:abstractNumId="6" w15:restartNumberingAfterBreak="0">
-    <w:nsid w:val="FFFFFF82"/>
-    <w:multiLevelType w:val="singleLevel"/>
-    <w:tmpl w:val="108653EA"/>
-    <w:lvl w:ilvl="0">
-      <w:start w:val="1"/>
-      <w:numFmt w:val="bullet"/>
-      <w:lvlText w:val=""/>
-      <w:lvlJc w:val="left"/>
-      <w:pPr>
-        <w:tabs>
-          <w:tab w:val="num" w:pos="926"/>
-        </w:tabs>
-        <w:ind w:left="926" w:hanging="360"/>
-      </w:pPr>
-      <w:rPr>
-        <w:rFonts w:ascii="Symbol" w:hAnsi="Symbol" w:hint="default"/>
-      </w:rPr>
-    </w:lvl>
-  </w:abstractNum>
-  <w:abstractNum w:abstractNumId="7" w15:restartNumberingAfterBreak="0">
-    <w:nsid w:val="FFFFFF83"/>
-    <w:multiLevelType w:val="singleLevel"/>
-    <w:tmpl w:val="5BC62A1A"/>
-    <w:lvl w:ilvl="0">
-      <w:start w:val="1"/>
-      <w:numFmt w:val="bullet"/>
-      <w:lvlText w:val=""/>
-      <w:lvlJc w:val="left"/>
-      <w:pPr>
-        <w:tabs>
-          <w:tab w:val="num" w:pos="643"/>
-        </w:tabs>
-        <w:ind w:left="643" w:hanging="360"/>
-      </w:pPr>
-      <w:rPr>
-        <w:rFonts w:ascii="Symbol" w:hAnsi="Symbol" w:hint="default"/>
-      </w:rPr>
-    </w:lvl>
-  </w:abstractNum>
-  <w:abstractNum w:abstractNumId="8" w15:restartNumberingAfterBreak="0">
-    <w:nsid w:val="FFFFFF88"/>
-    <w:multiLevelType w:val="singleLevel"/>
-    <w:tmpl w:val="CD26D272"/>
-    <w:lvl w:ilvl="0">
-      <w:start w:val="1"/>
-      <w:numFmt w:val="decimal"/>
-      <w:lvlText w:val="%1."/>
-      <w:lvlJc w:val="left"/>
-      <w:pPr>
-        <w:tabs>
-          <w:tab w:val="num" w:pos="360"/>
-        </w:tabs>
-        <w:ind w:left="360" w:hanging="360"/>
-      </w:pPr>
-      <w:rPr>
-        <w:rFonts w:cs="Times New Roman"/>
-      </w:rPr>
-    </w:lvl>
-  </w:abstractNum>
-  <w:abstractNum w:abstractNumId="9" w15:restartNumberingAfterBreak="0">
-    <w:nsid w:val="FFFFFF89"/>
-    <w:multiLevelType w:val="singleLevel"/>
-    <w:tmpl w:val="6BD8BC84"/>
-    <w:lvl w:ilvl="0">
-      <w:start w:val="1"/>
-      <w:numFmt w:val="bullet"/>
-      <w:lvlText w:val=""/>
-      <w:lvlJc w:val="left"/>
-      <w:pPr>
-        <w:tabs>
-          <w:tab w:val="num" w:pos="360"/>
-        </w:tabs>
-        <w:ind w:left="360" w:hanging="360"/>
-      </w:pPr>
-      <w:rPr>
-        <w:rFonts w:ascii="Symbol" w:hAnsi="Symbol" w:hint="default"/>
-      </w:rPr>
-    </w:lvl>
-  </w:abstractNum>
-  <w:abstractNum w:abstractNumId="10" w15:restartNumberingAfterBreak="0">
-    <w:nsid w:val="01FC57EA"/>
-    <w:multiLevelType w:val="hybridMultilevel"/>
-    <w:tmpl w:val="FFB68448"/>
-    <w:lvl w:ilvl="0" w:tplc="04160001">
-      <w:start w:val="1"/>
-      <w:numFmt w:val="bullet"/>
-      <w:lvlText w:val=""/>
-      <w:lvlJc w:val="left"/>
-      <w:pPr>
-        <w:tabs>
-          <w:tab w:val="num" w:pos="720"/>
-        </w:tabs>
-        <w:ind w:left="720" w:hanging="360"/>
-      </w:pPr>
-      <w:rPr>
-        <w:rFonts w:ascii="Symbol" w:hAnsi="Symbol" w:hint="default"/>
-      </w:rPr>
-    </w:lvl>
-    <w:lvl w:ilvl="1" w:tplc="04160003" w:tentative="1">
-      <w:start w:val="1"/>
-      <w:numFmt w:val="bullet"/>
-      <w:lvlText w:val="o"/>
-      <w:lvlJc w:val="left"/>
-      <w:pPr>
-        <w:tabs>
-          <w:tab w:val="num" w:pos="1440"/>
-        </w:tabs>
-        <w:ind w:left="1440" w:hanging="360"/>
-      </w:pPr>
-      <w:rPr>
-        <w:rFonts w:ascii="Courier New" w:hAnsi="Courier New" w:hint="default"/>
-      </w:rPr>
-    </w:lvl>
-    <w:lvl w:ilvl="2" w:tplc="04160005" w:tentative="1">
-      <w:start w:val="1"/>
-      <w:numFmt w:val="bullet"/>
-      <w:lvlText w:val=""/>
-      <w:lvlJc w:val="left"/>
-      <w:pPr>
-        <w:tabs>
-          <w:tab w:val="num" w:pos="2160"/>
-        </w:tabs>
-        <w:ind w:left="2160" w:hanging="360"/>
-      </w:pPr>
-      <w:rPr>
-        <w:rFonts w:ascii="Wingdings" w:hAnsi="Wingdings" w:hint="default"/>
-      </w:rPr>
-    </w:lvl>
-    <w:lvl w:ilvl="3" w:tplc="04160001" w:tentative="1">
-      <w:start w:val="1"/>
-      <w:numFmt w:val="bullet"/>
-      <w:lvlText w:val=""/>
-      <w:lvlJc w:val="left"/>
-      <w:pPr>
-        <w:tabs>
-          <w:tab w:val="num" w:pos="2880"/>
-        </w:tabs>
-        <w:ind w:left="2880" w:hanging="360"/>
-      </w:pPr>
-      <w:rPr>
-        <w:rFonts w:ascii="Symbol" w:hAnsi="Symbol" w:hint="default"/>
-      </w:rPr>
-    </w:lvl>
-    <w:lvl w:ilvl="4" w:tplc="04160003" w:tentative="1">
-      <w:start w:val="1"/>
-      <w:numFmt w:val="bullet"/>
-      <w:lvlText w:val="o"/>
-      <w:lvlJc w:val="left"/>
-      <w:pPr>
-        <w:tabs>
-          <w:tab w:val="num" w:pos="3600"/>
-        </w:tabs>
-        <w:ind w:left="3600" w:hanging="360"/>
-      </w:pPr>
-      <w:rPr>
-        <w:rFonts w:ascii="Courier New" w:hAnsi="Courier New" w:hint="default"/>
-      </w:rPr>
-    </w:lvl>
-    <w:lvl w:ilvl="5" w:tplc="04160005" w:tentative="1">
-      <w:start w:val="1"/>
-      <w:numFmt w:val="bullet"/>
-      <w:lvlText w:val=""/>
-      <w:lvlJc w:val="left"/>
-      <w:pPr>
-        <w:tabs>
-          <w:tab w:val="num" w:pos="4320"/>
-        </w:tabs>
-        <w:ind w:left="4320" w:hanging="360"/>
-      </w:pPr>
-      <w:rPr>
-        <w:rFonts w:ascii="Wingdings" w:hAnsi="Wingdings" w:hint="default"/>
-      </w:rPr>
-    </w:lvl>
-    <w:lvl w:ilvl="6" w:tplc="04160001" w:tentative="1">
-      <w:start w:val="1"/>
-      <w:numFmt w:val="bullet"/>
-      <w:lvlText w:val=""/>
-      <w:lvlJc w:val="left"/>
-      <w:pPr>
-        <w:tabs>
-          <w:tab w:val="num" w:pos="5040"/>
-        </w:tabs>
-        <w:ind w:left="5040" w:hanging="360"/>
-      </w:pPr>
-      <w:rPr>
-        <w:rFonts w:ascii="Symbol" w:hAnsi="Symbol" w:hint="default"/>
-      </w:rPr>
-    </w:lvl>
-    <w:lvl w:ilvl="7" w:tplc="04160003" w:tentative="1">
-      <w:start w:val="1"/>
-      <w:numFmt w:val="bullet"/>
-      <w:lvlText w:val="o"/>
-      <w:lvlJc w:val="left"/>
-      <w:pPr>
-        <w:tabs>
-          <w:tab w:val="num" w:pos="5760"/>
-        </w:tabs>
-        <w:ind w:left="5760" w:hanging="360"/>
-      </w:pPr>
-      <w:rPr>
-        <w:rFonts w:ascii="Courier New" w:hAnsi="Courier New" w:hint="default"/>
-      </w:rPr>
-    </w:lvl>
-    <w:lvl w:ilvl="8" w:tplc="04160005" w:tentative="1">
-      <w:start w:val="1"/>
-      <w:numFmt w:val="bullet"/>
-      <w:lvlText w:val=""/>
-      <w:lvlJc w:val="left"/>
-      <w:pPr>
-        <w:tabs>
-          <w:tab w:val="num" w:pos="6480"/>
-        </w:tabs>
-        <w:ind w:left="6480" w:hanging="360"/>
-      </w:pPr>
-      <w:rPr>
-        <w:rFonts w:ascii="Wingdings" w:hAnsi="Wingdings" w:hint="default"/>
-      </w:rPr>
-    </w:lvl>
-  </w:abstractNum>
-  <w:abstractNum w:abstractNumId="11" w15:restartNumberingAfterBreak="0">
-    <w:nsid w:val="07F86F64"/>
-    <w:multiLevelType w:val="multilevel"/>
-    <w:tmpl w:val="FFFFFFFF"/>
-    <w:lvl w:ilvl="0">
-      <w:start w:val="1"/>
-      <w:numFmt w:val="decimal"/>
-      <w:lvlText w:val="%1."/>
-      <w:lvlJc w:val="left"/>
-      <w:pPr>
-        <w:ind w:left="360" w:hanging="360"/>
-      </w:pPr>
-    </w:lvl>
-    <w:lvl w:ilvl="1">
-      <w:start w:val="1"/>
-      <w:numFmt w:val="decimal"/>
-      <w:lvlText w:val="%1.%2."/>
-      <w:lvlJc w:val="left"/>
-      <w:pPr>
-        <w:ind w:left="792" w:hanging="432"/>
-      </w:pPr>
-    </w:lvl>
-    <w:lvl w:ilvl="2">
-      <w:start w:val="1"/>
-      <w:numFmt w:val="decimal"/>
-      <w:lvlText w:val="%1.%2.%3."/>
-      <w:lvlJc w:val="left"/>
-      <w:pPr>
-        <w:ind w:left="1224" w:hanging="504"/>
-      </w:pPr>
-    </w:lvl>
-    <w:lvl w:ilvl="3">
-      <w:start w:val="1"/>
-      <w:numFmt w:val="decimal"/>
-      <w:lvlText w:val="%1.%2.%3.%4."/>
-      <w:lvlJc w:val="left"/>
-      <w:pPr>
-        <w:ind w:left="1728" w:hanging="648"/>
-      </w:pPr>
-    </w:lvl>
-    <w:lvl w:ilvl="4">
-      <w:start w:val="1"/>
-      <w:numFmt w:val="decimal"/>
-      <w:lvlText w:val="%1.%2.%3.%4.%5."/>
-      <w:lvlJc w:val="left"/>
-      <w:pPr>
-        <w:ind w:left="2232" w:hanging="792"/>
-      </w:pPr>
-    </w:lvl>
-    <w:lvl w:ilvl="5">
-      <w:start w:val="1"/>
-      <w:numFmt w:val="decimal"/>
-      <w:lvlText w:val="%1.%2.%3.%4.%5.%6."/>
-      <w:lvlJc w:val="left"/>
-      <w:pPr>
-        <w:ind w:left="2736" w:hanging="936"/>
-      </w:pPr>
-    </w:lvl>
-    <w:lvl w:ilvl="6">
-      <w:start w:val="1"/>
-      <w:numFmt w:val="decimal"/>
-      <w:lvlText w:val="%1.%2.%3.%4.%5.%6.%7."/>
-      <w:lvlJc w:val="left"/>
-      <w:pPr>
-        <w:ind w:left="3240" w:hanging="1080"/>
-      </w:pPr>
-    </w:lvl>
-    <w:lvl w:ilvl="7">
-      <w:start w:val="1"/>
-      <w:numFmt w:val="decimal"/>
-      <w:lvlText w:val="%1.%2.%3.%4.%5.%6.%7.%8."/>
-      <w:lvlJc w:val="left"/>
-      <w:pPr>
-        <w:ind w:left="3744" w:hanging="1224"/>
-      </w:pPr>
-    </w:lvl>
-    <w:lvl w:ilvl="8">
-      <w:start w:val="1"/>
-      <w:numFmt w:val="decimal"/>
-      <w:lvlText w:val="%1.%2.%3.%4.%5.%6.%7.%8.%9."/>
-      <w:lvlJc w:val="left"/>
-      <w:pPr>
-        <w:ind w:left="4320" w:hanging="1440"/>
-      </w:pPr>
-    </w:lvl>
-  </w:abstractNum>
-  <w:abstractNum w:abstractNumId="12" w15:restartNumberingAfterBreak="0">
     <w:nsid w:val="0A494A6A"/>
     <w:multiLevelType w:val="multilevel"/>
     <w:tmpl w:val="B8D66354"/>
@@ -8510,13 +8253,120 @@
       </w:rPr>
     </w:lvl>
   </w:abstractNum>
-  <w:abstractNum w:abstractNumId="13" w15:restartNumberingAfterBreak="0">
-    <w:nsid w:val="12FC0EDE"/>
-    <w:multiLevelType w:val="multilevel"/>
-    <w:tmpl w:val="D8EA3752"/>
-    <w:numStyleLink w:val="ListaNumerada-Nmeros"/>
+  <w:abstractNum w:abstractNumId="1" w15:restartNumberingAfterBreak="0">
+    <w:nsid w:val="18163C36"/>
+    <w:multiLevelType w:val="hybridMultilevel"/>
+    <w:tmpl w:val="48542B08"/>
+    <w:lvl w:ilvl="0" w:tplc="04160001">
+      <w:start w:val="1"/>
+      <w:numFmt w:val="bullet"/>
+      <w:lvlText w:val=""/>
+      <w:lvlJc w:val="left"/>
+      <w:pPr>
+        <w:ind w:left="720" w:hanging="360"/>
+      </w:pPr>
+      <w:rPr>
+        <w:rFonts w:ascii="Symbol" w:hAnsi="Symbol" w:hint="default"/>
+      </w:rPr>
+    </w:lvl>
+    <w:lvl w:ilvl="1" w:tplc="04160003" w:tentative="1">
+      <w:start w:val="1"/>
+      <w:numFmt w:val="bullet"/>
+      <w:lvlText w:val="o"/>
+      <w:lvlJc w:val="left"/>
+      <w:pPr>
+        <w:ind w:left="1440" w:hanging="360"/>
+      </w:pPr>
+      <w:rPr>
+        <w:rFonts w:ascii="Courier New" w:hAnsi="Courier New" w:cs="Courier New" w:hint="default"/>
+      </w:rPr>
+    </w:lvl>
+    <w:lvl w:ilvl="2" w:tplc="04160005" w:tentative="1">
+      <w:start w:val="1"/>
+      <w:numFmt w:val="bullet"/>
+      <w:lvlText w:val=""/>
+      <w:lvlJc w:val="left"/>
+      <w:pPr>
+        <w:ind w:left="2160" w:hanging="360"/>
+      </w:pPr>
+      <w:rPr>
+        <w:rFonts w:ascii="Wingdings" w:hAnsi="Wingdings" w:hint="default"/>
+      </w:rPr>
+    </w:lvl>
+    <w:lvl w:ilvl="3" w:tplc="04160001" w:tentative="1">
+      <w:start w:val="1"/>
+      <w:numFmt w:val="bullet"/>
+      <w:lvlText w:val=""/>
+      <w:lvlJc w:val="left"/>
+      <w:pPr>
+        <w:ind w:left="2880" w:hanging="360"/>
+      </w:pPr>
+      <w:rPr>
+        <w:rFonts w:ascii="Symbol" w:hAnsi="Symbol" w:hint="default"/>
+      </w:rPr>
+    </w:lvl>
+    <w:lvl w:ilvl="4" w:tplc="04160003" w:tentative="1">
+      <w:start w:val="1"/>
+      <w:numFmt w:val="bullet"/>
+      <w:lvlText w:val="o"/>
+      <w:lvlJc w:val="left"/>
+      <w:pPr>
+        <w:ind w:left="3600" w:hanging="360"/>
+      </w:pPr>
+      <w:rPr>
+        <w:rFonts w:ascii="Courier New" w:hAnsi="Courier New" w:cs="Courier New" w:hint="default"/>
+      </w:rPr>
+    </w:lvl>
+    <w:lvl w:ilvl="5" w:tplc="04160005" w:tentative="1">
+      <w:start w:val="1"/>
+      <w:numFmt w:val="bullet"/>
+      <w:lvlText w:val=""/>
+      <w:lvlJc w:val="left"/>
+      <w:pPr>
+        <w:ind w:left="4320" w:hanging="360"/>
+      </w:pPr>
+      <w:rPr>
+        <w:rFonts w:ascii="Wingdings" w:hAnsi="Wingdings" w:hint="default"/>
+      </w:rPr>
+    </w:lvl>
+    <w:lvl w:ilvl="6" w:tplc="04160001" w:tentative="1">
+      <w:start w:val="1"/>
+      <w:numFmt w:val="bullet"/>
+      <w:lvlText w:val=""/>
+      <w:lvlJc w:val="left"/>
+      <w:pPr>
+        <w:ind w:left="5040" w:hanging="360"/>
+      </w:pPr>
+      <w:rPr>
+        <w:rFonts w:ascii="Symbol" w:hAnsi="Symbol" w:hint="default"/>
+      </w:rPr>
+    </w:lvl>
+    <w:lvl w:ilvl="7" w:tplc="04160003" w:tentative="1">
+      <w:start w:val="1"/>
+      <w:numFmt w:val="bullet"/>
+      <w:lvlText w:val="o"/>
+      <w:lvlJc w:val="left"/>
+      <w:pPr>
+        <w:ind w:left="5760" w:hanging="360"/>
+      </w:pPr>
+      <w:rPr>
+        <w:rFonts w:ascii="Courier New" w:hAnsi="Courier New" w:cs="Courier New" w:hint="default"/>
+      </w:rPr>
+    </w:lvl>
+    <w:lvl w:ilvl="8" w:tplc="04160005" w:tentative="1">
+      <w:start w:val="1"/>
+      <w:numFmt w:val="bullet"/>
+      <w:lvlText w:val=""/>
+      <w:lvlJc w:val="left"/>
+      <w:pPr>
+        <w:ind w:left="6480" w:hanging="360"/>
+      </w:pPr>
+      <w:rPr>
+        <w:rFonts w:ascii="Wingdings" w:hAnsi="Wingdings" w:hint="default"/>
+      </w:rPr>
+    </w:lvl>
   </w:abstractNum>
-  <w:abstractNum w:abstractNumId="14" w15:restartNumberingAfterBreak="0">
+  <w:abstractNum w:abstractNumId="2" w15:restartNumberingAfterBreak="0">
     <w:nsid w:val="18B6213B"/>
     <w:multiLevelType w:val="multilevel"/>
     <w:tmpl w:val="0416001D"/>
@@ -8657,19 +8507,16 @@
       </w:rPr>
     </w:lvl>
   </w:abstractNum>
-  <w:abstractNum w:abstractNumId="15" w15:restartNumberingAfterBreak="0">
-    <w:nsid w:val="1E1D70FE"/>
+  <w:abstractNum w:abstractNumId="3" w15:restartNumberingAfterBreak="0">
+    <w:nsid w:val="1C941E4D"/>
     <w:multiLevelType w:val="hybridMultilevel"/>
-    <w:tmpl w:val="260AAF50"/>
+    <w:tmpl w:val="69881F70"/>
     <w:lvl w:ilvl="0" w:tplc="04160001">
       <w:start w:val="1"/>
       <w:numFmt w:val="bullet"/>
       <w:lvlText w:val=""/>
       <w:lvlJc w:val="left"/>
       <w:pPr>
-        <w:tabs>
-          <w:tab w:val="num" w:pos="720"/>
-        </w:tabs>
         <w:ind w:left="720" w:hanging="360"/>
       </w:pPr>
       <w:rPr>
@@ -8682,13 +8529,10 @@
       <w:lvlText w:val="o"/>
       <w:lvlJc w:val="left"/>
       <w:pPr>
-        <w:tabs>
-          <w:tab w:val="num" w:pos="1440"/>
-        </w:tabs>
         <w:ind w:left="1440" w:hanging="360"/>
       </w:pPr>
       <w:rPr>
-        <w:rFonts w:ascii="Courier New" w:hAnsi="Courier New" w:hint="default"/>
+        <w:rFonts w:ascii="Courier New" w:hAnsi="Courier New" w:cs="Courier New" w:hint="default"/>
       </w:rPr>
     </w:lvl>
     <w:lvl w:ilvl="2" w:tplc="04160005" w:tentative="1">
@@ -8697,9 +8541,6 @@
       <w:lvlText w:val=""/>
       <w:lvlJc w:val="left"/>
       <w:pPr>
-        <w:tabs>
-          <w:tab w:val="num" w:pos="2160"/>
-        </w:tabs>
         <w:ind w:left="2160" w:hanging="360"/>
       </w:pPr>
       <w:rPr>
@@ -8712,9 +8553,6 @@
       <w:lvlText w:val=""/>
       <w:lvlJc w:val="left"/>
       <w:pPr>
-        <w:tabs>
-          <w:tab w:val="num" w:pos="2880"/>
-        </w:tabs>
         <w:ind w:left="2880" w:hanging="360"/>
       </w:pPr>
       <w:rPr>
@@ -8727,13 +8565,10 @@
       <w:lvlText w:val="o"/>
       <w:lvlJc w:val="left"/>
       <w:pPr>
-        <w:tabs>
-          <w:tab w:val="num" w:pos="3600"/>
-        </w:tabs>
         <w:ind w:left="3600" w:hanging="360"/>
       </w:pPr>
       <w:rPr>
-        <w:rFonts w:ascii="Courier New" w:hAnsi="Courier New" w:hint="default"/>
+        <w:rFonts w:ascii="Courier New" w:hAnsi="Courier New" w:cs="Courier New" w:hint="default"/>
       </w:rPr>
     </w:lvl>
     <w:lvl w:ilvl="5" w:tplc="04160005" w:tentative="1">
@@ -8742,9 +8577,6 @@
       <w:lvlText w:val=""/>
       <w:lvlJc w:val="left"/>
       <w:pPr>
-        <w:tabs>
-          <w:tab w:val="num" w:pos="4320"/>
-        </w:tabs>
         <w:ind w:left="4320" w:hanging="360"/>
       </w:pPr>
       <w:rPr>
@@ -8757,9 +8589,6 @@
       <w:lvlText w:val=""/>
       <w:lvlJc w:val="left"/>
       <w:pPr>
-        <w:tabs>
-          <w:tab w:val="num" w:pos="5040"/>
-        </w:tabs>
         <w:ind w:left="5040" w:hanging="360"/>
       </w:pPr>
       <w:rPr>
@@ -8772,13 +8601,10 @@
       <w:lvlText w:val="o"/>
       <w:lvlJc w:val="left"/>
       <w:pPr>
-        <w:tabs>
-          <w:tab w:val="num" w:pos="5760"/>
-        </w:tabs>
         <w:ind w:left="5760" w:hanging="360"/>
       </w:pPr>
       <w:rPr>
-        <w:rFonts w:ascii="Courier New" w:hAnsi="Courier New" w:hint="default"/>
+        <w:rFonts w:ascii="Courier New" w:hAnsi="Courier New" w:cs="Courier New" w:hint="default"/>
       </w:rPr>
     </w:lvl>
     <w:lvl w:ilvl="8" w:tplc="04160005" w:tentative="1">
@@ -8787,9 +8613,6 @@
       <w:lvlText w:val=""/>
       <w:lvlJc w:val="left"/>
       <w:pPr>
-        <w:tabs>
-          <w:tab w:val="num" w:pos="6480"/>
-        </w:tabs>
         <w:ind w:left="6480" w:hanging="360"/>
       </w:pPr>
       <w:rPr>
@@ -8797,7 +8620,7 @@
       </w:rPr>
     </w:lvl>
   </w:abstractNum>
-  <w:abstractNum w:abstractNumId="16" w15:restartNumberingAfterBreak="0">
+  <w:abstractNum w:abstractNumId="4" w15:restartNumberingAfterBreak="0">
     <w:nsid w:val="1E531D6C"/>
     <w:multiLevelType w:val="multilevel"/>
     <w:tmpl w:val="D8EA3752"/>
@@ -8938,7 +8761,7 @@
       </w:rPr>
     </w:lvl>
   </w:abstractNum>
-  <w:abstractNum w:abstractNumId="17" w15:restartNumberingAfterBreak="0">
+  <w:abstractNum w:abstractNumId="5" w15:restartNumberingAfterBreak="0">
     <w:nsid w:val="1F6B7663"/>
     <w:multiLevelType w:val="hybridMultilevel"/>
     <w:tmpl w:val="511882E6"/>
@@ -9079,466 +8902,7 @@
       </w:rPr>
     </w:lvl>
   </w:abstractNum>
-  <w:abstractNum w:abstractNumId="18" w15:restartNumberingAfterBreak="0">
-    <w:nsid w:val="266C312B"/>
-    <w:multiLevelType w:val="multilevel"/>
-    <w:tmpl w:val="FFFFFFFF"/>
-    <w:lvl w:ilvl="0">
-      <w:start w:val="1"/>
-      <w:numFmt w:val="upperRoman"/>
-      <w:lvlText w:val="Article %1."/>
-      <w:lvlJc w:val="left"/>
-      <w:pPr>
-        <w:ind w:left="0" w:firstLine="0"/>
-      </w:pPr>
-    </w:lvl>
-    <w:lvl w:ilvl="1">
-      <w:start w:val="1"/>
-      <w:numFmt w:val="decimalZero"/>
-      <w:isLgl/>
-      <w:lvlText w:val="Section %1.%2"/>
-      <w:lvlJc w:val="left"/>
-      <w:pPr>
-        <w:ind w:left="0" w:firstLine="0"/>
-      </w:pPr>
-    </w:lvl>
-    <w:lvl w:ilvl="2">
-      <w:start w:val="1"/>
-      <w:numFmt w:val="lowerLetter"/>
-      <w:lvlText w:val="(%3)"/>
-      <w:lvlJc w:val="left"/>
-      <w:pPr>
-        <w:ind w:left="720" w:hanging="432"/>
-      </w:pPr>
-    </w:lvl>
-    <w:lvl w:ilvl="3">
-      <w:start w:val="1"/>
-      <w:numFmt w:val="lowerRoman"/>
-      <w:lvlText w:val="(%4)"/>
-      <w:lvlJc w:val="right"/>
-      <w:pPr>
-        <w:ind w:left="864" w:hanging="144"/>
-      </w:pPr>
-    </w:lvl>
-    <w:lvl w:ilvl="4">
-      <w:start w:val="1"/>
-      <w:numFmt w:val="decimal"/>
-      <w:lvlText w:val="%5)"/>
-      <w:lvlJc w:val="left"/>
-      <w:pPr>
-        <w:ind w:left="1008" w:hanging="432"/>
-      </w:pPr>
-    </w:lvl>
-    <w:lvl w:ilvl="5">
-      <w:start w:val="1"/>
-      <w:numFmt w:val="lowerLetter"/>
-      <w:lvlText w:val="%6)"/>
-      <w:lvlJc w:val="left"/>
-      <w:pPr>
-        <w:ind w:left="1152" w:hanging="432"/>
-      </w:pPr>
-    </w:lvl>
-    <w:lvl w:ilvl="6">
-      <w:start w:val="1"/>
-      <w:numFmt w:val="lowerRoman"/>
-      <w:lvlText w:val="%7)"/>
-      <w:lvlJc w:val="right"/>
-      <w:pPr>
-        <w:ind w:left="1296" w:hanging="288"/>
-      </w:pPr>
-    </w:lvl>
-    <w:lvl w:ilvl="7">
-      <w:start w:val="1"/>
-      <w:numFmt w:val="lowerLetter"/>
-      <w:lvlText w:val="%8."/>
-      <w:lvlJc w:val="left"/>
-      <w:pPr>
-        <w:ind w:left="1440" w:hanging="432"/>
-      </w:pPr>
-    </w:lvl>
-    <w:lvl w:ilvl="8">
-      <w:start w:val="1"/>
-      <w:numFmt w:val="lowerRoman"/>
-      <w:lvlText w:val="%9."/>
-      <w:lvlJc w:val="right"/>
-      <w:pPr>
-        <w:ind w:left="1584" w:hanging="144"/>
-      </w:pPr>
-    </w:lvl>
-  </w:abstractNum>
-  <w:abstractNum w:abstractNumId="19" w15:restartNumberingAfterBreak="0">
-    <w:nsid w:val="2AFD6339"/>
-    <w:multiLevelType w:val="multilevel"/>
-    <w:tmpl w:val="F5A2E7F6"/>
-    <w:lvl w:ilvl="0">
-      <w:start w:val="1"/>
-      <w:numFmt w:val="decimal"/>
-      <w:lvlText w:val="%1  "/>
-      <w:lvlJc w:val="left"/>
-      <w:pPr>
-        <w:tabs>
-          <w:tab w:val="num" w:pos="397"/>
-        </w:tabs>
-        <w:ind w:left="397" w:hanging="397"/>
-      </w:pPr>
-      <w:rPr>
-        <w:rFonts w:cs="Times New Roman" w:hint="default"/>
-      </w:rPr>
-    </w:lvl>
-    <w:lvl w:ilvl="1">
-      <w:start w:val="1"/>
-      <w:numFmt w:val="decimal"/>
-      <w:lvlText w:val="%1.%2  "/>
-      <w:lvlJc w:val="left"/>
-      <w:pPr>
-        <w:tabs>
-          <w:tab w:val="num" w:pos="601"/>
-        </w:tabs>
-        <w:ind w:left="601" w:hanging="601"/>
-      </w:pPr>
-      <w:rPr>
-        <w:rFonts w:cs="Times New Roman" w:hint="default"/>
-      </w:rPr>
-    </w:lvl>
-    <w:lvl w:ilvl="2">
-      <w:start w:val="1"/>
-      <w:numFmt w:val="decimal"/>
-      <w:lvlText w:val="%1.%2.%3  "/>
-      <w:lvlJc w:val="left"/>
-      <w:pPr>
-        <w:tabs>
-          <w:tab w:val="num" w:pos="805"/>
-        </w:tabs>
-        <w:ind w:left="805" w:hanging="805"/>
-      </w:pPr>
-      <w:rPr>
-        <w:rFonts w:cs="Times New Roman" w:hint="default"/>
-      </w:rPr>
-    </w:lvl>
-    <w:lvl w:ilvl="3">
-      <w:start w:val="1"/>
-      <w:numFmt w:val="decimal"/>
-      <w:lvlText w:val="%1.%2.%3.%4  "/>
-      <w:lvlJc w:val="left"/>
-      <w:pPr>
-        <w:tabs>
-          <w:tab w:val="num" w:pos="1015"/>
-        </w:tabs>
-        <w:ind w:left="1015" w:hanging="1015"/>
-      </w:pPr>
-      <w:rPr>
-        <w:rFonts w:cs="Times New Roman" w:hint="default"/>
-      </w:rPr>
-    </w:lvl>
-    <w:lvl w:ilvl="4">
-      <w:start w:val="1"/>
-      <w:numFmt w:val="decimal"/>
-      <w:lvlText w:val="%1.%2.%3.%4.%5  "/>
-      <w:lvlJc w:val="left"/>
-      <w:pPr>
-        <w:tabs>
-          <w:tab w:val="num" w:pos="1219"/>
-        </w:tabs>
-        <w:ind w:left="1219" w:hanging="1219"/>
-      </w:pPr>
-      <w:rPr>
-        <w:rFonts w:cs="Times New Roman" w:hint="default"/>
-      </w:rPr>
-    </w:lvl>
-    <w:lvl w:ilvl="5">
-      <w:start w:val="1"/>
-      <w:numFmt w:val="decimal"/>
-      <w:lvlText w:val="%1.%2.%3.%4.%5.%6  "/>
-      <w:lvlJc w:val="left"/>
-      <w:pPr>
-        <w:tabs>
-          <w:tab w:val="num" w:pos="1423"/>
-        </w:tabs>
-        <w:ind w:left="1423" w:hanging="1423"/>
-      </w:pPr>
-      <w:rPr>
-        <w:rFonts w:cs="Times New Roman" w:hint="default"/>
-      </w:rPr>
-    </w:lvl>
-    <w:lvl w:ilvl="6">
-      <w:start w:val="1"/>
-      <w:numFmt w:val="decimal"/>
-      <w:lvlText w:val="%1.%2.%3.%4.%5.%6.%7  "/>
-      <w:lvlJc w:val="left"/>
-      <w:pPr>
-        <w:tabs>
-          <w:tab w:val="num" w:pos="1627"/>
-        </w:tabs>
-        <w:ind w:left="1627" w:hanging="1627"/>
-      </w:pPr>
-      <w:rPr>
-        <w:rFonts w:cs="Times New Roman" w:hint="default"/>
-      </w:rPr>
-    </w:lvl>
-    <w:lvl w:ilvl="7">
-      <w:start w:val="1"/>
-      <w:numFmt w:val="decimal"/>
-      <w:lvlText w:val="%1.%2.%3.%4.%5.%6.%7.%8  "/>
-      <w:lvlJc w:val="left"/>
-      <w:pPr>
-        <w:tabs>
-          <w:tab w:val="num" w:pos="1837"/>
-        </w:tabs>
-        <w:ind w:left="1837" w:hanging="1837"/>
-      </w:pPr>
-      <w:rPr>
-        <w:rFonts w:cs="Times New Roman" w:hint="default"/>
-      </w:rPr>
-    </w:lvl>
-    <w:lvl w:ilvl="8">
-      <w:start w:val="1"/>
-      <w:numFmt w:val="decimal"/>
-      <w:lvlText w:val="%1.%2.%3.%4.%5.%6.%7.%8.%9  "/>
-      <w:lvlJc w:val="left"/>
-      <w:pPr>
-        <w:tabs>
-          <w:tab w:val="num" w:pos="2041"/>
-        </w:tabs>
-        <w:ind w:left="2041" w:hanging="2041"/>
-      </w:pPr>
-      <w:rPr>
-        <w:rFonts w:cs="Times New Roman" w:hint="default"/>
-      </w:rPr>
-    </w:lvl>
-  </w:abstractNum>
-  <w:abstractNum w:abstractNumId="20" w15:restartNumberingAfterBreak="0">
-    <w:nsid w:val="2E9F40C6"/>
-    <w:multiLevelType w:val="multilevel"/>
-    <w:tmpl w:val="FFFFFFFF"/>
-    <w:lvl w:ilvl="0">
-      <w:start w:val="1"/>
-      <w:numFmt w:val="decimal"/>
-      <w:lvlText w:val="%1)"/>
-      <w:lvlJc w:val="left"/>
-      <w:pPr>
-        <w:ind w:left="360" w:hanging="360"/>
-      </w:pPr>
-    </w:lvl>
-    <w:lvl w:ilvl="1">
-      <w:start w:val="1"/>
-      <w:numFmt w:val="lowerLetter"/>
-      <w:lvlText w:val="%2)"/>
-      <w:lvlJc w:val="left"/>
-      <w:pPr>
-        <w:ind w:left="720" w:hanging="360"/>
-      </w:pPr>
-    </w:lvl>
-    <w:lvl w:ilvl="2">
-      <w:start w:val="1"/>
-      <w:numFmt w:val="lowerRoman"/>
-      <w:lvlText w:val="%3)"/>
-      <w:lvlJc w:val="left"/>
-      <w:pPr>
-        <w:ind w:left="1080" w:hanging="360"/>
-      </w:pPr>
-    </w:lvl>
-    <w:lvl w:ilvl="3">
-      <w:start w:val="1"/>
-      <w:numFmt w:val="decimal"/>
-      <w:lvlText w:val="(%4)"/>
-      <w:lvlJc w:val="left"/>
-      <w:pPr>
-        <w:ind w:left="1440" w:hanging="360"/>
-      </w:pPr>
-    </w:lvl>
-    <w:lvl w:ilvl="4">
-      <w:start w:val="1"/>
-      <w:numFmt w:val="lowerLetter"/>
-      <w:lvlText w:val="(%5)"/>
-      <w:lvlJc w:val="left"/>
-      <w:pPr>
-        <w:ind w:left="1800" w:hanging="360"/>
-      </w:pPr>
-    </w:lvl>
-    <w:lvl w:ilvl="5">
-      <w:start w:val="1"/>
-      <w:numFmt w:val="lowerRoman"/>
-      <w:lvlText w:val="(%6)"/>
-      <w:lvlJc w:val="left"/>
-      <w:pPr>
-        <w:ind w:left="2160" w:hanging="360"/>
-      </w:pPr>
-    </w:lvl>
-    <w:lvl w:ilvl="6">
-      <w:start w:val="1"/>
-      <w:numFmt w:val="decimal"/>
-      <w:lvlText w:val="%7."/>
-      <w:lvlJc w:val="left"/>
-      <w:pPr>
-        <w:ind w:left="2520" w:hanging="360"/>
-      </w:pPr>
-    </w:lvl>
-    <w:lvl w:ilvl="7">
-      <w:start w:val="1"/>
-      <w:numFmt w:val="lowerLetter"/>
-      <w:lvlText w:val="%8."/>
-      <w:lvlJc w:val="left"/>
-      <w:pPr>
-        <w:ind w:left="2880" w:hanging="360"/>
-      </w:pPr>
-    </w:lvl>
-    <w:lvl w:ilvl="8">
-      <w:start w:val="1"/>
-      <w:numFmt w:val="lowerRoman"/>
-      <w:lvlText w:val="%9."/>
-      <w:lvlJc w:val="left"/>
-      <w:pPr>
-        <w:ind w:left="3240" w:hanging="360"/>
-      </w:pPr>
-    </w:lvl>
-  </w:abstractNum>
-  <w:abstractNum w:abstractNumId="21" w15:restartNumberingAfterBreak="0">
-    <w:nsid w:val="3249477C"/>
-    <w:multiLevelType w:val="hybridMultilevel"/>
-    <w:tmpl w:val="5D0862B8"/>
-    <w:lvl w:ilvl="0" w:tplc="04160001">
-      <w:start w:val="1"/>
-      <w:numFmt w:val="bullet"/>
-      <w:lvlText w:val=""/>
-      <w:lvlJc w:val="left"/>
-      <w:pPr>
-        <w:tabs>
-          <w:tab w:val="num" w:pos="360"/>
-        </w:tabs>
-        <w:ind w:left="360" w:hanging="360"/>
-      </w:pPr>
-      <w:rPr>
-        <w:rFonts w:ascii="Symbol" w:hAnsi="Symbol" w:hint="default"/>
-      </w:rPr>
-    </w:lvl>
-    <w:lvl w:ilvl="1" w:tplc="04160003" w:tentative="1">
-      <w:start w:val="1"/>
-      <w:numFmt w:val="bullet"/>
-      <w:lvlText w:val="o"/>
-      <w:lvlJc w:val="left"/>
-      <w:pPr>
-        <w:tabs>
-          <w:tab w:val="num" w:pos="1080"/>
-        </w:tabs>
-        <w:ind w:left="1080" w:hanging="360"/>
-      </w:pPr>
-      <w:rPr>
-        <w:rFonts w:ascii="Courier New" w:hAnsi="Courier New" w:hint="default"/>
-      </w:rPr>
-    </w:lvl>
-    <w:lvl w:ilvl="2" w:tplc="04160005" w:tentative="1">
-      <w:start w:val="1"/>
-      <w:numFmt w:val="bullet"/>
-      <w:lvlText w:val=""/>
-      <w:lvlJc w:val="left"/>
-      <w:pPr>
-        <w:tabs>
-          <w:tab w:val="num" w:pos="1800"/>
-        </w:tabs>
-        <w:ind w:left="1800" w:hanging="360"/>
-      </w:pPr>
-      <w:rPr>
-        <w:rFonts w:ascii="Wingdings" w:hAnsi="Wingdings" w:hint="default"/>
-      </w:rPr>
-    </w:lvl>
-    <w:lvl w:ilvl="3" w:tplc="04160001" w:tentative="1">
-      <w:start w:val="1"/>
-      <w:numFmt w:val="bullet"/>
-      <w:lvlText w:val=""/>
-      <w:lvlJc w:val="left"/>
-      <w:pPr>
-        <w:tabs>
-          <w:tab w:val="num" w:pos="2520"/>
-        </w:tabs>
-        <w:ind w:left="2520" w:hanging="360"/>
-      </w:pPr>
-      <w:rPr>
-        <w:rFonts w:ascii="Symbol" w:hAnsi="Symbol" w:hint="default"/>
-      </w:rPr>
-    </w:lvl>
-    <w:lvl w:ilvl="4" w:tplc="04160003" w:tentative="1">
-      <w:start w:val="1"/>
-      <w:numFmt w:val="bullet"/>
-      <w:lvlText w:val="o"/>
-      <w:lvlJc w:val="left"/>
-      <w:pPr>
-        <w:tabs>
-          <w:tab w:val="num" w:pos="3240"/>
-        </w:tabs>
-        <w:ind w:left="3240" w:hanging="360"/>
-      </w:pPr>
-      <w:rPr>
-        <w:rFonts w:ascii="Courier New" w:hAnsi="Courier New" w:hint="default"/>
-      </w:rPr>
-    </w:lvl>
-    <w:lvl w:ilvl="5" w:tplc="04160005" w:tentative="1">
-      <w:start w:val="1"/>
-      <w:numFmt w:val="bullet"/>
-      <w:lvlText w:val=""/>
-      <w:lvlJc w:val="left"/>
-      <w:pPr>
-        <w:tabs>
-          <w:tab w:val="num" w:pos="3960"/>
-        </w:tabs>
-        <w:ind w:left="3960" w:hanging="360"/>
-      </w:pPr>
-      <w:rPr>
-        <w:rFonts w:ascii="Wingdings" w:hAnsi="Wingdings" w:hint="default"/>
-      </w:rPr>
-    </w:lvl>
-    <w:lvl w:ilvl="6" w:tplc="04160001" w:tentative="1">
-      <w:start w:val="1"/>
-      <w:numFmt w:val="bullet"/>
-      <w:lvlText w:val=""/>
-      <w:lvlJc w:val="left"/>
-      <w:pPr>
-        <w:tabs>
-          <w:tab w:val="num" w:pos="4680"/>
-        </w:tabs>
-        <w:ind w:left="4680" w:hanging="360"/>
-      </w:pPr>
-      <w:rPr>
-        <w:rFonts w:ascii="Symbol" w:hAnsi="Symbol" w:hint="default"/>
-      </w:rPr>
-    </w:lvl>
-    <w:lvl w:ilvl="7" w:tplc="04160003" w:tentative="1">
-      <w:start w:val="1"/>
-      <w:numFmt w:val="bullet"/>
-      <w:lvlText w:val="o"/>
-      <w:lvlJc w:val="left"/>
-      <w:pPr>
-        <w:tabs>
-          <w:tab w:val="num" w:pos="5400"/>
-        </w:tabs>
-        <w:ind w:left="5400" w:hanging="360"/>
-      </w:pPr>
-      <w:rPr>
-        <w:rFonts w:ascii="Courier New" w:hAnsi="Courier New" w:hint="default"/>
-      </w:rPr>
-    </w:lvl>
-    <w:lvl w:ilvl="8" w:tplc="04160005" w:tentative="1">
-      <w:start w:val="1"/>
-      <w:numFmt w:val="bullet"/>
-      <w:lvlText w:val=""/>
-      <w:lvlJc w:val="left"/>
-      <w:pPr>
-        <w:tabs>
-          <w:tab w:val="num" w:pos="6120"/>
-        </w:tabs>
-        <w:ind w:left="6120" w:hanging="360"/>
-      </w:pPr>
-      <w:rPr>
-        <w:rFonts w:ascii="Wingdings" w:hAnsi="Wingdings" w:hint="default"/>
-      </w:rPr>
-    </w:lvl>
-  </w:abstractNum>
-  <w:abstractNum w:abstractNumId="22" w15:restartNumberingAfterBreak="0">
-    <w:nsid w:val="342A73EF"/>
-    <w:multiLevelType w:val="multilevel"/>
-    <w:tmpl w:val="D8EA3752"/>
-    <w:numStyleLink w:val="ListaNumerada-Nmeros"/>
-  </w:abstractNum>
-  <w:abstractNum w:abstractNumId="23" w15:restartNumberingAfterBreak="0">
+  <w:abstractNum w:abstractNumId="6" w15:restartNumberingAfterBreak="0">
     <w:nsid w:val="38CC3943"/>
     <w:multiLevelType w:val="multilevel"/>
     <w:tmpl w:val="BE04529C"/>
@@ -9675,7 +9039,7 @@
       </w:rPr>
     </w:lvl>
   </w:abstractNum>
-  <w:abstractNum w:abstractNumId="24" w15:restartNumberingAfterBreak="0">
+  <w:abstractNum w:abstractNumId="7" w15:restartNumberingAfterBreak="0">
     <w:nsid w:val="3D5D4A42"/>
     <w:multiLevelType w:val="hybridMultilevel"/>
     <w:tmpl w:val="B8285692"/>
@@ -9831,7 +9195,7 @@
       </w:rPr>
     </w:lvl>
   </w:abstractNum>
-  <w:abstractNum w:abstractNumId="25" w15:restartNumberingAfterBreak="0">
+  <w:abstractNum w:abstractNumId="8" w15:restartNumberingAfterBreak="0">
     <w:nsid w:val="411621EE"/>
     <w:multiLevelType w:val="multilevel"/>
     <w:tmpl w:val="04160023"/>
@@ -9971,7 +9335,7 @@
       </w:rPr>
     </w:lvl>
   </w:abstractNum>
-  <w:abstractNum w:abstractNumId="26" w15:restartNumberingAfterBreak="0">
+  <w:abstractNum w:abstractNumId="9" w15:restartNumberingAfterBreak="0">
     <w:nsid w:val="412739F0"/>
     <w:multiLevelType w:val="hybridMultilevel"/>
     <w:tmpl w:val="726E78F0"/>
@@ -10112,7 +9476,7 @@
       </w:rPr>
     </w:lvl>
   </w:abstractNum>
-  <w:abstractNum w:abstractNumId="27" w15:restartNumberingAfterBreak="0">
+  <w:abstractNum w:abstractNumId="10" w15:restartNumberingAfterBreak="0">
     <w:nsid w:val="548B23ED"/>
     <w:multiLevelType w:val="hybridMultilevel"/>
     <w:tmpl w:val="D0E6ADD8"/>
@@ -10225,7 +9589,7 @@
       </w:rPr>
     </w:lvl>
   </w:abstractNum>
-  <w:abstractNum w:abstractNumId="28" w15:restartNumberingAfterBreak="0">
+  <w:abstractNum w:abstractNumId="11" w15:restartNumberingAfterBreak="0">
     <w:nsid w:val="58A85D81"/>
     <w:multiLevelType w:val="hybridMultilevel"/>
     <w:tmpl w:val="F4B6A2D4"/>
@@ -10314,19 +9678,7 @@
       </w:pPr>
     </w:lvl>
   </w:abstractNum>
-  <w:abstractNum w:abstractNumId="29" w15:restartNumberingAfterBreak="0">
-    <w:nsid w:val="5A261AB3"/>
-    <w:multiLevelType w:val="multilevel"/>
-    <w:tmpl w:val="0416001F"/>
-    <w:numStyleLink w:val="111111"/>
-  </w:abstractNum>
-  <w:abstractNum w:abstractNumId="30" w15:restartNumberingAfterBreak="0">
-    <w:nsid w:val="5C1C5EC1"/>
-    <w:multiLevelType w:val="multilevel"/>
-    <w:tmpl w:val="0416001F"/>
-    <w:numStyleLink w:val="111111"/>
-  </w:abstractNum>
-  <w:abstractNum w:abstractNumId="31" w15:restartNumberingAfterBreak="0">
+  <w:abstractNum w:abstractNumId="12" w15:restartNumberingAfterBreak="0">
     <w:nsid w:val="60D21E28"/>
     <w:multiLevelType w:val="hybridMultilevel"/>
     <w:tmpl w:val="435215CC"/>
@@ -10467,7 +9819,7 @@
       </w:rPr>
     </w:lvl>
   </w:abstractNum>
-  <w:abstractNum w:abstractNumId="32" w15:restartNumberingAfterBreak="0">
+  <w:abstractNum w:abstractNumId="13" w15:restartNumberingAfterBreak="0">
     <w:nsid w:val="6CE02215"/>
     <w:multiLevelType w:val="multilevel"/>
     <w:tmpl w:val="0416001F"/>
@@ -10608,7 +9960,7 @@
       </w:rPr>
     </w:lvl>
   </w:abstractNum>
-  <w:abstractNum w:abstractNumId="33" w15:restartNumberingAfterBreak="0">
+  <w:abstractNum w:abstractNumId="14" w15:restartNumberingAfterBreak="0">
     <w:nsid w:val="728410E5"/>
     <w:multiLevelType w:val="hybridMultilevel"/>
     <w:tmpl w:val="9E28CB10"/>
@@ -10749,96 +10101,7 @@
       </w:rPr>
     </w:lvl>
   </w:abstractNum>
-  <w:abstractNum w:abstractNumId="34" w15:restartNumberingAfterBreak="0">
-    <w:nsid w:val="739C6C5A"/>
-    <w:multiLevelType w:val="hybridMultilevel"/>
-    <w:tmpl w:val="2672701E"/>
-    <w:lvl w:ilvl="0" w:tplc="407E9330">
-      <w:start w:val="1"/>
-      <w:numFmt w:val="decimal"/>
-      <w:lvlText w:val="%1-"/>
-      <w:lvlJc w:val="left"/>
-      <w:pPr>
-        <w:ind w:left="721" w:hanging="360"/>
-      </w:pPr>
-      <w:rPr>
-        <w:rFonts w:hint="default"/>
-      </w:rPr>
-    </w:lvl>
-    <w:lvl w:ilvl="1" w:tplc="04160019" w:tentative="1">
-      <w:start w:val="1"/>
-      <w:numFmt w:val="lowerLetter"/>
-      <w:lvlText w:val="%2."/>
-      <w:lvlJc w:val="left"/>
-      <w:pPr>
-        <w:ind w:left="1441" w:hanging="360"/>
-      </w:pPr>
-    </w:lvl>
-    <w:lvl w:ilvl="2" w:tplc="0416001B" w:tentative="1">
-      <w:start w:val="1"/>
-      <w:numFmt w:val="lowerRoman"/>
-      <w:lvlText w:val="%3."/>
-      <w:lvlJc w:val="right"/>
-      <w:pPr>
-        <w:ind w:left="2161" w:hanging="180"/>
-      </w:pPr>
-    </w:lvl>
-    <w:lvl w:ilvl="3" w:tplc="0416000F" w:tentative="1">
-      <w:start w:val="1"/>
-      <w:numFmt w:val="decimal"/>
-      <w:lvlText w:val="%4."/>
-      <w:lvlJc w:val="left"/>
-      <w:pPr>
-        <w:ind w:left="2881" w:hanging="360"/>
-      </w:pPr>
-    </w:lvl>
-    <w:lvl w:ilvl="4" w:tplc="04160019" w:tentative="1">
-      <w:start w:val="1"/>
-      <w:numFmt w:val="lowerLetter"/>
-      <w:lvlText w:val="%5."/>
-      <w:lvlJc w:val="left"/>
-      <w:pPr>
-        <w:ind w:left="3601" w:hanging="360"/>
-      </w:pPr>
-    </w:lvl>
-    <w:lvl w:ilvl="5" w:tplc="0416001B" w:tentative="1">
-      <w:start w:val="1"/>
-      <w:numFmt w:val="lowerRoman"/>
-      <w:lvlText w:val="%6."/>
-      <w:lvlJc w:val="right"/>
-      <w:pPr>
-        <w:ind w:left="4321" w:hanging="180"/>
-      </w:pPr>
-    </w:lvl>
-    <w:lvl w:ilvl="6" w:tplc="0416000F" w:tentative="1">
-      <w:start w:val="1"/>
-      <w:numFmt w:val="decimal"/>
-      <w:lvlText w:val="%7."/>
-      <w:lvlJc w:val="left"/>
-      <w:pPr>
-        <w:ind w:left="5041" w:hanging="360"/>
-      </w:pPr>
-    </w:lvl>
-    <w:lvl w:ilvl="7" w:tplc="04160019" w:tentative="1">
-      <w:start w:val="1"/>
-      <w:numFmt w:val="lowerLetter"/>
-      <w:lvlText w:val="%8."/>
-      <w:lvlJc w:val="left"/>
-      <w:pPr>
-        <w:ind w:left="5761" w:hanging="360"/>
-      </w:pPr>
-    </w:lvl>
-    <w:lvl w:ilvl="8" w:tplc="0416001B" w:tentative="1">
-      <w:start w:val="1"/>
-      <w:numFmt w:val="lowerRoman"/>
-      <w:lvlText w:val="%9."/>
-      <w:lvlJc w:val="right"/>
-      <w:pPr>
-        <w:ind w:left="6481" w:hanging="180"/>
-      </w:pPr>
-    </w:lvl>
-  </w:abstractNum>
-  <w:abstractNum w:abstractNumId="35" w15:restartNumberingAfterBreak="0">
+  <w:abstractNum w:abstractNumId="15" w15:restartNumberingAfterBreak="0">
     <w:nsid w:val="7A7A7378"/>
     <w:multiLevelType w:val="hybridMultilevel"/>
     <w:tmpl w:val="1A9C2790"/>
@@ -10980,150 +10243,57 @@
     </w:lvl>
   </w:abstractNum>
   <w:num w:numId="1">
+    <w:abstractNumId w:val="0"/>
+  </w:num>
+  <w:num w:numId="2">
+    <w:abstractNumId w:val="8"/>
+  </w:num>
+  <w:num w:numId="3">
+    <w:abstractNumId w:val="13"/>
+  </w:num>
+  <w:num w:numId="4">
+    <w:abstractNumId w:val="2"/>
+  </w:num>
+  <w:num w:numId="5">
+    <w:abstractNumId w:val="6"/>
+  </w:num>
+  <w:num w:numId="6">
     <w:abstractNumId w:val="9"/>
   </w:num>
-  <w:num w:numId="2">
+  <w:num w:numId="7">
+    <w:abstractNumId w:val="12"/>
+  </w:num>
+  <w:num w:numId="8">
+    <w:abstractNumId w:val="4"/>
+  </w:num>
+  <w:num w:numId="9">
+    <w:abstractNumId w:val="14"/>
+  </w:num>
+  <w:num w:numId="10">
+    <w:abstractNumId w:val="5"/>
+  </w:num>
+  <w:num w:numId="11">
     <w:abstractNumId w:val="7"/>
   </w:num>
-  <w:num w:numId="3">
-    <w:abstractNumId w:val="6"/>
+  <w:num w:numId="12">
+    <w:abstractNumId w:val="15"/>
   </w:num>
-  <w:num w:numId="4">
-    <w:abstractNumId w:val="5"/>
+  <w:num w:numId="13">
+    <w:abstractNumId w:val="0"/>
   </w:num>
-  <w:num w:numId="5">
-    <w:abstractNumId w:val="4"/>
+  <w:num w:numId="14">
+    <w:abstractNumId w:val="11"/>
   </w:num>
-  <w:num w:numId="6">
+  <w:num w:numId="15">
+    <w:abstractNumId w:val="10"/>
+  </w:num>
+  <w:num w:numId="16">
+    <w:abstractNumId w:val="1"/>
+  </w:num>
+  <w:num w:numId="17">
     <w:abstractNumId w:val="3"/>
   </w:num>
-  <w:num w:numId="7">
-    <w:abstractNumId w:val="2"/>
-  </w:num>
-  <w:num w:numId="8">
-    <w:abstractNumId w:val="1"/>
-  </w:num>
-  <w:num w:numId="9">
-    <w:abstractNumId w:val="0"/>
-  </w:num>
-  <w:num w:numId="10">
-    <w:abstractNumId w:val="8"/>
-  </w:num>
-  <w:num w:numId="11">
-    <w:abstractNumId w:val="9"/>
-  </w:num>
-  <w:num w:numId="12">
-    <w:abstractNumId w:val="7"/>
-  </w:num>
-  <w:num w:numId="13">
-    <w:abstractNumId w:val="6"/>
-  </w:num>
-  <w:num w:numId="14">
-    <w:abstractNumId w:val="5"/>
-  </w:num>
-  <w:num w:numId="15">
-    <w:abstractNumId w:val="4"/>
-  </w:num>
-  <w:num w:numId="16">
-    <w:abstractNumId w:val="3"/>
-  </w:num>
-  <w:num w:numId="17">
-    <w:abstractNumId w:val="2"/>
-  </w:num>
-  <w:num w:numId="18">
-    <w:abstractNumId w:val="1"/>
-  </w:num>
-  <w:num w:numId="19">
-    <w:abstractNumId w:val="0"/>
-  </w:num>
-  <w:num w:numId="20">
-    <w:abstractNumId w:val="8"/>
-  </w:num>
-  <w:num w:numId="21">
-    <w:abstractNumId w:val="9"/>
-  </w:num>
-  <w:num w:numId="22">
-    <w:abstractNumId w:val="12"/>
-  </w:num>
-  <w:num w:numId="23">
-    <w:abstractNumId w:val="25"/>
-  </w:num>
-  <w:num w:numId="24">
-    <w:abstractNumId w:val="32"/>
-  </w:num>
-  <w:num w:numId="25">
-    <w:abstractNumId w:val="14"/>
-  </w:num>
-  <w:num w:numId="26">
-    <w:abstractNumId w:val="23"/>
-  </w:num>
-  <w:num w:numId="27">
-    <w:abstractNumId w:val="26"/>
-  </w:num>
-  <w:num w:numId="28">
-    <w:abstractNumId w:val="31"/>
-  </w:num>
-  <w:num w:numId="29">
-    <w:abstractNumId w:val="16"/>
-  </w:num>
-  <w:num w:numId="30">
-    <w:abstractNumId w:val="33"/>
-  </w:num>
-  <w:num w:numId="31">
-    <w:abstractNumId w:val="17"/>
-  </w:num>
-  <w:num w:numId="32">
-    <w:abstractNumId w:val="24"/>
-  </w:num>
-  <w:num w:numId="33">
-    <w:abstractNumId w:val="35"/>
-  </w:num>
-  <w:num w:numId="34">
-    <w:abstractNumId w:val="13"/>
-  </w:num>
-  <w:num w:numId="35">
-    <w:abstractNumId w:val="22"/>
-  </w:num>
-  <w:num w:numId="36">
-    <w:abstractNumId w:val="12"/>
-  </w:num>
-  <w:num w:numId="37">
-    <w:abstractNumId w:val="10"/>
-  </w:num>
-  <w:num w:numId="38">
-    <w:abstractNumId w:val="15"/>
-  </w:num>
-  <w:num w:numId="39">
-    <w:abstractNumId w:val="30"/>
-  </w:num>
-  <w:num w:numId="40">
-    <w:abstractNumId w:val="29"/>
-  </w:num>
-  <w:num w:numId="41">
-    <w:abstractNumId w:val="21"/>
-  </w:num>
-  <w:num w:numId="42">
-    <w:abstractNumId w:val="19"/>
-  </w:num>
-  <w:num w:numId="43">
-    <w:abstractNumId w:val="20"/>
-  </w:num>
-  <w:num w:numId="44">
-    <w:abstractNumId w:val="18"/>
-  </w:num>
-  <w:num w:numId="45">
-    <w:abstractNumId w:val="11"/>
-  </w:num>
-  <w:num w:numId="46">
-    <w:abstractNumId w:val="28"/>
-  </w:num>
-  <w:num w:numId="47">
-    <w:abstractNumId w:val="34"/>
-  </w:num>
-  <w:num w:numId="48">
-    <w:abstractNumId w:val="27"/>
-  </w:num>
-  <w:numIdMacAtCleanup w:val="26"/>
+  <w:numIdMacAtCleanup w:val="17"/>
 </w:numbering>
 </file>
 
@@ -11541,7 +10711,7 @@
       <w:keepNext/>
       <w:pageBreakBefore/>
       <w:numPr>
-        <w:numId w:val="22"/>
+        <w:numId w:val="1"/>
       </w:numPr>
       <w:tabs>
         <w:tab w:val="clear" w:pos="851"/>
@@ -11569,7 +10739,7 @@
       <w:keepNext/>
       <w:numPr>
         <w:ilvl w:val="1"/>
-        <w:numId w:val="22"/>
+        <w:numId w:val="1"/>
       </w:numPr>
       <w:tabs>
         <w:tab w:val="clear" w:pos="851"/>
@@ -11596,7 +10766,7 @@
       <w:keepNext/>
       <w:numPr>
         <w:ilvl w:val="2"/>
-        <w:numId w:val="22"/>
+        <w:numId w:val="1"/>
       </w:numPr>
       <w:tabs>
         <w:tab w:val="clear" w:pos="851"/>
@@ -11622,7 +10792,7 @@
       <w:keepNext/>
       <w:numPr>
         <w:ilvl w:val="3"/>
-        <w:numId w:val="22"/>
+        <w:numId w:val="1"/>
       </w:numPr>
       <w:tabs>
         <w:tab w:val="clear" w:pos="851"/>
@@ -11647,7 +10817,7 @@
       <w:keepNext/>
       <w:numPr>
         <w:ilvl w:val="4"/>
-        <w:numId w:val="22"/>
+        <w:numId w:val="1"/>
       </w:numPr>
       <w:tabs>
         <w:tab w:val="clear" w:pos="851"/>
@@ -11673,7 +10843,7 @@
       <w:keepNext/>
       <w:numPr>
         <w:ilvl w:val="5"/>
-        <w:numId w:val="22"/>
+        <w:numId w:val="1"/>
       </w:numPr>
       <w:tabs>
         <w:tab w:val="clear" w:pos="851"/>
@@ -11698,7 +10868,7 @@
       <w:keepNext/>
       <w:numPr>
         <w:ilvl w:val="6"/>
-        <w:numId w:val="22"/>
+        <w:numId w:val="1"/>
       </w:numPr>
       <w:tabs>
         <w:tab w:val="clear" w:pos="851"/>
@@ -11719,7 +10889,7 @@
       <w:keepNext/>
       <w:numPr>
         <w:ilvl w:val="7"/>
-        <w:numId w:val="22"/>
+        <w:numId w:val="1"/>
       </w:numPr>
       <w:tabs>
         <w:tab w:val="clear" w:pos="851"/>
@@ -11743,7 +10913,7 @@
       <w:keepNext/>
       <w:numPr>
         <w:ilvl w:val="8"/>
-        <w:numId w:val="22"/>
+        <w:numId w:val="1"/>
       </w:numPr>
       <w:tabs>
         <w:tab w:val="clear" w:pos="851"/>
@@ -16547,7 +15717,6 @@
     <w:rPr>
       <w:rFonts w:ascii="Arial" w:hAnsi="Arial"/>
       <w:caps/>
-      <w:sz w:val="20"/>
       <w:szCs w:val="24"/>
       <w:lang w:eastAsia="en-US"/>
     </w:rPr>
@@ -16710,7 +15879,7 @@
     <w:pPr>
       <w:keepNext/>
       <w:numPr>
-        <w:numId w:val="28"/>
+        <w:numId w:val="7"/>
       </w:numPr>
       <w:tabs>
         <w:tab w:val="clear" w:pos="0"/>
@@ -16857,7 +16026,7 @@
       <w:keepNext/>
       <w:keepLines/>
       <w:numPr>
-        <w:numId w:val="27"/>
+        <w:numId w:val="6"/>
       </w:numPr>
       <w:tabs>
         <w:tab w:val="clear" w:pos="120"/>
@@ -17070,7 +16239,7 @@
       <w:keepLines/>
       <w:pageBreakBefore/>
       <w:numPr>
-        <w:numId w:val="32"/>
+        <w:numId w:val="11"/>
       </w:numPr>
       <w:tabs>
         <w:tab w:val="clear" w:pos="851"/>
@@ -17094,7 +16263,7 @@
       <w:keepLines/>
       <w:pageBreakBefore/>
       <w:numPr>
-        <w:numId w:val="33"/>
+        <w:numId w:val="12"/>
       </w:numPr>
       <w:spacing w:after="360" w:line="240" w:lineRule="auto"/>
       <w:ind w:left="1259" w:hanging="1259"/>
@@ -17139,7 +16308,7 @@
     <w:pPr>
       <w:keepNext/>
       <w:numPr>
-        <w:numId w:val="30"/>
+        <w:numId w:val="9"/>
       </w:numPr>
       <w:spacing w:before="240" w:after="240" w:line="240" w:lineRule="auto"/>
       <w:ind w:left="1236" w:hanging="1236"/>
@@ -17158,7 +16327,7 @@
       <w:keepNext/>
       <w:keepLines/>
       <w:numPr>
-        <w:numId w:val="31"/>
+        <w:numId w:val="10"/>
       </w:numPr>
       <w:tabs>
         <w:tab w:val="clear" w:pos="0"/>
@@ -17478,7 +16647,7 @@
     <w:rsid w:val="00B40135"/>
     <w:pPr>
       <w:numPr>
-        <w:numId w:val="25"/>
+        <w:numId w:val="4"/>
       </w:numPr>
     </w:pPr>
   </w:style>
@@ -17487,7 +16656,7 @@
     <w:rsid w:val="00B40135"/>
     <w:pPr>
       <w:numPr>
-        <w:numId w:val="29"/>
+        <w:numId w:val="8"/>
       </w:numPr>
     </w:pPr>
   </w:style>
@@ -17496,7 +16665,7 @@
     <w:rsid w:val="00B40135"/>
     <w:pPr>
       <w:numPr>
-        <w:numId w:val="26"/>
+        <w:numId w:val="5"/>
       </w:numPr>
     </w:pPr>
   </w:style>
@@ -17510,7 +16679,7 @@
     <w:rsid w:val="00B40135"/>
     <w:pPr>
       <w:numPr>
-        <w:numId w:val="23"/>
+        <w:numId w:val="2"/>
       </w:numPr>
     </w:pPr>
   </w:style>
@@ -17524,7 +16693,7 @@
     <w:rsid w:val="00B40135"/>
     <w:pPr>
       <w:numPr>
-        <w:numId w:val="24"/>
+        <w:numId w:val="3"/>
       </w:numPr>
     </w:pPr>
   </w:style>
@@ -17876,7 +17045,7 @@
 </file>
 
 <file path=customXml/itemProps1.xml><?xml version="1.0" encoding="utf-8"?>
-<ds:datastoreItem xmlns:ds="http://schemas.openxmlformats.org/officeDocument/2006/customXml" ds:itemID="{28D6AE52-B1F6-4128-B84B-52390B7B0C39}">
+<ds:datastoreItem xmlns:ds="http://schemas.openxmlformats.org/officeDocument/2006/customXml" ds:itemID="{B9A0BE99-DA22-4189-B2E6-F4595CCC14C7}">
   <ds:schemaRefs>
     <ds:schemaRef ds:uri="http://schemas.openxmlformats.org/officeDocument/2006/bibliography"/>
   </ds:schemaRefs>

</xml_diff>

<commit_message>
ferramenta de gestao, requisitos e sprints finalizado e productbacklog att
</commit_message>
<xml_diff>
--- a/Documentação/modelo Documento do Projeto GF 1o Semestre - v01.docx
+++ b/Documentação/modelo Documento do Projeto GF 1o Semestre - v01.docx
@@ -2249,22 +2249,11 @@
       <w:pPr>
         <w:pStyle w:val="FolhadeRostodosCaptulos"/>
       </w:pPr>
-      <w:r>
-        <w:lastRenderedPageBreak/>
-        <w:fldChar w:fldCharType="begin"/>
-      </w:r>
-      <w:r>
-        <w:instrText xml:space="preserve"> REF _Ref125306779 \w </w:instrText>
-      </w:r>
-      <w:r>
-        <w:fldChar w:fldCharType="separate"/>
-      </w:r>
-      <w:r>
-        <w:t>1</w:t>
-      </w:r>
-      <w:r>
-        <w:fldChar w:fldCharType="end"/>
-      </w:r>
+      <w:fldSimple w:instr=" REF _Ref125306779 \w ">
+        <w:r>
+          <w:t>1</w:t>
+        </w:r>
+      </w:fldSimple>
       <w:r>
         <w:tab/>
       </w:r>
@@ -2996,39 +2985,6 @@
         </w:rPr>
       </w:pPr>
       <w:r>
-        <w:tab/>
-      </w:r>
-      <w:r>
-        <w:tab/>
-      </w:r>
-      <w:r>
-        <w:t xml:space="preserve">Descrever o processo de gestão e seus benefícios: Divisão das tarefas, evidências das Daily Meetings; Prints da ferramenta </w:t>
-      </w:r>
-      <w:r>
-        <w:t xml:space="preserve">de gestão de atividades </w:t>
-      </w:r>
-      <w:r>
-        <w:t>utilizada</w:t>
-      </w:r>
-      <w:r>
-        <w:t>.</w:t>
-      </w:r>
-      <w:r>
-        <w:rPr>
-          <w:noProof/>
-          <w:lang w:eastAsia="pt-BR"/>
-        </w:rPr>
-        <w:t xml:space="preserve"> </w:t>
-      </w:r>
-    </w:p>
-    <w:p>
-      <w:pPr>
-        <w:rPr>
-          <w:noProof/>
-          <w:lang w:eastAsia="pt-BR"/>
-        </w:rPr>
-      </w:pPr>
-      <w:r>
         <w:rPr>
           <w:noProof/>
           <w:lang w:eastAsia="pt-BR"/>
@@ -3106,7 +3062,6 @@
         <w:t>:</w:t>
       </w:r>
     </w:p>
-    <w:p/>
     <w:p>
       <w:pPr>
         <w:pStyle w:val="PargrafodaLista"/>
@@ -3122,7 +3077,6 @@
         <w:rPr>
           <w:b/>
         </w:rPr>
-        <w:lastRenderedPageBreak/>
         <w:t>Andamento</w:t>
       </w:r>
       <w:r>
@@ -3152,19 +3106,8 @@
         <w:t xml:space="preserve"> cl</w:t>
       </w:r>
       <w:r>
-        <w:t>assificação de cada atividade, p</w:t>
-      </w:r>
-      <w:r>
-        <w:t>ara garantir que todos os membros da equipe tivessem o conhecimento de como est</w:t>
-      </w:r>
-      <w:r>
-        <w:t>á o progresso das tarefas.</w:t>
-      </w:r>
-    </w:p>
-    <w:p>
-      <w:pPr>
-        <w:ind w:left="360"/>
-      </w:pPr>
+        <w:t>assificação de cada atividade, para garantir que todos os membros da equipe tivessem o conhecimento de como está o progresso das tarefas.</w:t>
+      </w:r>
     </w:p>
     <w:p>
       <w:pPr>
@@ -3178,6 +3121,7 @@
         <w:rPr>
           <w:b/>
         </w:rPr>
+        <w:lastRenderedPageBreak/>
         <w:t>Responsabilidade de cada membro</w:t>
       </w:r>
     </w:p>
@@ -3224,8 +3168,36 @@
       <w:r>
         <w:t xml:space="preserve"> de entrega, foi possível manter todos os membros do grupo atentos às datas para que se minimizem os atrasos e imprevistos.</w:t>
       </w:r>
-      <w:bookmarkStart w:id="14" w:name="_GoBack"/>
+    </w:p>
+    <w:p>
+      <w:pPr>
+        <w:pStyle w:val="Ttulo2"/>
+        <w:rPr>
+          <w:b/>
+        </w:rPr>
+      </w:pPr>
+      <w:bookmarkStart w:id="14" w:name="_Toc512519596"/>
+      <w:r>
+        <w:rPr>
+          <w:b/>
+        </w:rPr>
+        <w:t>Gestão dos Riscos do Projeto</w:t>
+      </w:r>
       <w:bookmarkEnd w:id="14"/>
+      <w:r>
+        <w:rPr>
+          <w:b/>
+        </w:rPr>
+        <w:t xml:space="preserve"> </w:t>
+      </w:r>
+    </w:p>
+    <w:p>
+      <w:r>
+        <w:tab/>
+      </w:r>
+      <w:r>
+        <w:t>Apresentar os principais riscos levantados, sua classificação e plano de resposta.</w:t>
+      </w:r>
     </w:p>
     <w:p>
       <w:pPr>
@@ -3234,12 +3206,12 @@
           <w:b/>
         </w:rPr>
       </w:pPr>
-      <w:bookmarkStart w:id="15" w:name="_Toc512519596"/>
+      <w:bookmarkStart w:id="15" w:name="_Toc512519597"/>
       <w:r>
         <w:rPr>
           <w:b/>
         </w:rPr>
-        <w:t>Gestão dos Riscos do Projeto</w:t>
+        <w:t>requisitos</w:t>
       </w:r>
       <w:bookmarkEnd w:id="15"/>
       <w:r>
@@ -3252,47 +3224,12 @@
     <w:p>
       <w:r>
         <w:tab/>
-      </w:r>
-      <w:r>
-        <w:t>Apresentar os principais riscos levantados, sua classificação e plano de resposta.</w:t>
-      </w:r>
-    </w:p>
-    <w:p>
-      <w:pPr>
-        <w:pStyle w:val="Ttulo2"/>
-        <w:rPr>
-          <w:b/>
-        </w:rPr>
-      </w:pPr>
-      <w:bookmarkStart w:id="16" w:name="_Toc512519597"/>
-      <w:r>
-        <w:rPr>
-          <w:b/>
-        </w:rPr>
-        <w:t>requisitos</w:t>
-      </w:r>
-      <w:bookmarkEnd w:id="16"/>
-      <w:r>
-        <w:rPr>
-          <w:b/>
-        </w:rPr>
-        <w:t xml:space="preserve"> </w:t>
-      </w:r>
-    </w:p>
-    <w:p>
-      <w:r>
-        <w:tab/>
-      </w:r>
-      <w:r>
-        <w:t>Apresentar a lista dos requisitos, a classificação e o Product Backlog do Projeto</w:t>
-      </w:r>
-      <w:r>
-        <w:t>.</w:t>
+        <w:t>Requisitos funcionais:</w:t>
       </w:r>
     </w:p>
     <w:tbl>
       <w:tblPr>
-        <w:tblpPr w:leftFromText="141" w:rightFromText="141" w:vertAnchor="text" w:horzAnchor="margin" w:tblpY="533"/>
+        <w:tblpPr w:leftFromText="141" w:rightFromText="141" w:vertAnchor="text" w:horzAnchor="margin" w:tblpY="139"/>
         <w:tblW w:w="9800" w:type="dxa"/>
         <w:tblCellMar>
           <w:left w:w="70" w:type="dxa"/>
@@ -4002,7 +3939,6 @@
                 <w:color w:val="000000"/>
                 <w:lang w:eastAsia="pt-BR"/>
               </w:rPr>
-              <w:lastRenderedPageBreak/>
               <w:t>5</w:t>
             </w:r>
           </w:p>
@@ -4529,19 +4465,10 @@
         </w:tc>
       </w:tr>
     </w:tbl>
-    <w:p>
-      <w:r>
-        <w:tab/>
-        <w:t>Requisitos funcionais:</w:t>
-      </w:r>
-    </w:p>
-    <w:p>
-      <w:r>
-        <w:tab/>
-      </w:r>
-    </w:p>
-    <w:p>
-      <w:r>
+    <w:p/>
+    <w:p>
+      <w:r>
+        <w:lastRenderedPageBreak/>
         <w:tab/>
       </w:r>
       <w:r>
@@ -5304,6 +5231,87 @@
     <w:p>
       <w:r>
         <w:tab/>
+      </w:r>
+    </w:p>
+    <w:p>
+      <w:r>
+        <w:tab/>
+        <w:t>Product Backlog</w:t>
+      </w:r>
+      <w:r>
+        <w:rPr>
+          <w:noProof/>
+          <w:lang w:eastAsia="pt-BR"/>
+        </w:rPr>
+        <w:drawing>
+          <wp:anchor distT="0" distB="0" distL="114300" distR="114300" simplePos="0" relativeHeight="251657216" behindDoc="0" locked="0" layoutInCell="1" allowOverlap="1" wp14:anchorId="34B92EBA" wp14:editId="66346526">
+            <wp:simplePos x="0" y="0"/>
+            <wp:positionH relativeFrom="column">
+              <wp:posOffset>-70931</wp:posOffset>
+            </wp:positionH>
+            <wp:positionV relativeFrom="paragraph">
+              <wp:posOffset>456087</wp:posOffset>
+            </wp:positionV>
+            <wp:extent cx="6238240" cy="3858895"/>
+            <wp:effectExtent l="0" t="0" r="0" b="0"/>
+            <wp:wrapTopAndBottom/>
+            <wp:docPr id="2" name="Imagem 2"/>
+            <wp:cNvGraphicFramePr>
+              <a:graphicFrameLocks xmlns:a="http://schemas.openxmlformats.org/drawingml/2006/main" noChangeAspect="1"/>
+            </wp:cNvGraphicFramePr>
+            <a:graphic xmlns:a="http://schemas.openxmlformats.org/drawingml/2006/main">
+              <a:graphicData uri="http://schemas.openxmlformats.org/drawingml/2006/picture">
+                <pic:pic xmlns:pic="http://schemas.openxmlformats.org/drawingml/2006/picture">
+                  <pic:nvPicPr>
+                    <pic:cNvPr id="1" name=""/>
+                    <pic:cNvPicPr/>
+                  </pic:nvPicPr>
+                  <pic:blipFill>
+                    <a:blip r:embed="rId21">
+                      <a:extLst>
+                        <a:ext uri="{28A0092B-C50C-407E-A947-70E740481C1C}">
+                          <a14:useLocalDpi xmlns:a14="http://schemas.microsoft.com/office/drawing/2010/main" val="0"/>
+                        </a:ext>
+                      </a:extLst>
+                    </a:blip>
+                    <a:stretch>
+                      <a:fillRect/>
+                    </a:stretch>
+                  </pic:blipFill>
+                  <pic:spPr>
+                    <a:xfrm>
+                      <a:off x="0" y="0"/>
+                      <a:ext cx="6238240" cy="3858895"/>
+                    </a:xfrm>
+                    <a:prstGeom prst="rect">
+                      <a:avLst/>
+                    </a:prstGeom>
+                  </pic:spPr>
+                </pic:pic>
+              </a:graphicData>
+            </a:graphic>
+            <wp14:sizeRelH relativeFrom="margin">
+              <wp14:pctWidth>0</wp14:pctWidth>
+            </wp14:sizeRelH>
+            <wp14:sizeRelV relativeFrom="margin">
+              <wp14:pctHeight>0</wp14:pctHeight>
+            </wp14:sizeRelV>
+          </wp:anchor>
+        </w:drawing>
+      </w:r>
+    </w:p>
+    <w:p>
+      <w:r>
+        <w:tab/>
+      </w:r>
+    </w:p>
+    <w:p/>
+    <w:p/>
+    <w:p/>
+    <w:p/>
+    <w:p>
+      <w:r>
+        <w:lastRenderedPageBreak/>
         <w:t>Protótipos de telas:</w:t>
       </w:r>
     </w:p>
@@ -5323,7 +5331,7 @@
       <w:r>
         <w:pict w14:anchorId="5A7940FA">
           <v:shape id="_x0000_i1026" type="#_x0000_t75" style="width:340.5pt;height:183.75pt">
-            <v:imagedata r:id="rId21" o:title="1-login"/>
+            <v:imagedata r:id="rId22" o:title="1-login"/>
           </v:shape>
         </w:pict>
       </w:r>
@@ -5342,35 +5350,15 @@
     </w:p>
     <w:p>
       <w:r>
-        <w:lastRenderedPageBreak/>
-        <w:pict w14:anchorId="31946BC2">
-          <v:shape id="_x0000_i1027" type="#_x0000_t75" style="width:340.5pt;height:185.25pt">
-            <v:imagedata r:id="rId22" o:title="2-home"/>
+        <w:rPr>
+          <w:noProof/>
+        </w:rPr>
+        <w:pict w14:anchorId="38799798">
+          <v:shape id="_x0000_s1041" type="#_x0000_t75" style="position:absolute;left:0;text-align:left;margin-left:.05pt;margin-top:.05pt;width:340.35pt;height:185.15pt;z-index:251659776;mso-position-horizontal:absolute;mso-position-horizontal-relative:text;mso-position-vertical:absolute;mso-position-vertical-relative:text;mso-width-relative:page;mso-height-relative:page">
+            <v:imagedata r:id="rId23" o:title="2-home"/>
+            <w10:wrap type="square"/>
           </v:shape>
         </w:pict>
-      </w:r>
-    </w:p>
-    <w:p>
-      <w:pPr>
-        <w:pStyle w:val="PargrafodaLista"/>
-        <w:numPr>
-          <w:ilvl w:val="0"/>
-          <w:numId w:val="15"/>
-        </w:numPr>
-      </w:pPr>
-      <w:r>
-        <w:rPr>
-          <w:noProof/>
-        </w:rPr>
-        <w:pict w14:anchorId="40EA241F">
-          <v:shape id="_x0000_s1034" type="#_x0000_t75" style="position:absolute;left:0;text-align:left;margin-left:-.3pt;margin-top:20.9pt;width:340.5pt;height:188.25pt;z-index:-251658752;mso-position-horizontal-relative:text;mso-position-vertical-relative:text;mso-width-relative:page;mso-height-relative:page" wrapcoords="-48 0 -48 21514 21600 21514 21600 0 -48 0">
-            <v:imagedata r:id="rId23" o:title="3-incubadoras"/>
-            <w10:wrap type="tight"/>
-          </v:shape>
-        </w:pict>
-      </w:r>
-      <w:r>
-        <w:t xml:space="preserve"> Incubadoras</w:t>
       </w:r>
     </w:p>
     <w:p/>
@@ -5380,6 +5368,7 @@
     <w:p/>
     <w:p/>
     <w:p/>
+    <w:p/>
     <w:p>
       <w:pPr>
         <w:pStyle w:val="PargrafodaLista"/>
@@ -5389,17 +5378,44 @@
         </w:numPr>
       </w:pPr>
       <w:r>
-        <w:t xml:space="preserve"> Detalhes da incubadora</w:t>
-      </w:r>
-    </w:p>
-    <w:p>
-      <w:r>
-        <w:pict w14:anchorId="6EE36296">
-          <v:shape id="_x0000_i1028" type="#_x0000_t75" style="width:340.5pt;height:188.25pt">
-            <v:imagedata r:id="rId24" o:title="4-detalhes"/>
+        <w:rPr>
+          <w:noProof/>
+        </w:rPr>
+        <w:pict w14:anchorId="40EA241F">
+          <v:shape id="_x0000_s1034" type="#_x0000_t75" style="position:absolute;left:0;text-align:left;margin-left:-.3pt;margin-top:20.9pt;width:340.5pt;height:188.25pt;z-index:-251658752;mso-position-horizontal-relative:text;mso-position-vertical-relative:text;mso-width-relative:page;mso-height-relative:page" wrapcoords="-48 0 -48 21514 21600 21514 21600 0 -48 0">
+            <v:imagedata r:id="rId24" o:title="3-incubadoras"/>
+            <w10:wrap type="tight"/>
           </v:shape>
         </w:pict>
       </w:r>
+      <w:r>
+        <w:t xml:space="preserve"> Incubadoras</w:t>
+      </w:r>
+    </w:p>
+    <w:p/>
+    <w:p/>
+    <w:p/>
+    <w:p/>
+    <w:p/>
+    <w:p/>
+    <w:p/>
+    <w:p>
+      <w:pPr>
+        <w:pStyle w:val="PargrafodaLista"/>
+        <w:ind w:left="1081"/>
+      </w:pPr>
+    </w:p>
+    <w:p>
+      <w:pPr>
+        <w:pStyle w:val="PargrafodaLista"/>
+        <w:ind w:left="1081"/>
+      </w:pPr>
+    </w:p>
+    <w:p>
+      <w:pPr>
+        <w:pStyle w:val="PargrafodaLista"/>
+        <w:ind w:left="1081"/>
+      </w:pPr>
     </w:p>
     <w:p>
       <w:pPr>
@@ -5410,20 +5426,19 @@
         </w:numPr>
       </w:pPr>
       <w:r>
-        <w:t xml:space="preserve"> Dados</w:t>
-      </w:r>
-    </w:p>
-    <w:p>
-      <w:r>
         <w:lastRenderedPageBreak/>
-        <w:pict w14:anchorId="008A9EDD">
-          <v:shape id="_x0000_i1029" type="#_x0000_t75" style="width:340.5pt;height:184.5pt">
-            <v:imagedata r:id="rId25" o:title="5-dados"/>
+        <w:t xml:space="preserve"> Detalhes da incubadora</w:t>
+      </w:r>
+    </w:p>
+    <w:p>
+      <w:r>
+        <w:pict w14:anchorId="6EE36296">
+          <v:shape id="_x0000_i1028" type="#_x0000_t75" style="width:340.5pt;height:188.25pt">
+            <v:imagedata r:id="rId25" o:title="4-detalhes"/>
           </v:shape>
         </w:pict>
       </w:r>
     </w:p>
-    <w:p/>
     <w:p>
       <w:pPr>
         <w:pStyle w:val="PargrafodaLista"/>
@@ -5433,6 +5448,27 @@
         </w:numPr>
       </w:pPr>
       <w:r>
+        <w:t xml:space="preserve"> Dados</w:t>
+      </w:r>
+    </w:p>
+    <w:p>
+      <w:r>
+        <w:pict w14:anchorId="008A9EDD">
+          <v:shape id="_x0000_i1029" type="#_x0000_t75" style="width:340.5pt;height:184.5pt">
+            <v:imagedata r:id="rId26" o:title="5-dados"/>
+          </v:shape>
+        </w:pict>
+      </w:r>
+    </w:p>
+    <w:p>
+      <w:pPr>
+        <w:pStyle w:val="PargrafodaLista"/>
+        <w:numPr>
+          <w:ilvl w:val="0"/>
+          <w:numId w:val="15"/>
+        </w:numPr>
+      </w:pPr>
+      <w:r>
         <w:t xml:space="preserve"> Configurações</w:t>
       </w:r>
     </w:p>
@@ -5440,7 +5476,7 @@
       <w:r>
         <w:pict w14:anchorId="0449ECE6">
           <v:shape id="_x0000_i1030" type="#_x0000_t75" style="width:340.5pt;height:184.5pt">
-            <v:imagedata r:id="rId26" o:title="6-configuraçoes"/>
+            <v:imagedata r:id="rId27" o:title="6-configuraçoes"/>
           </v:shape>
         </w:pict>
       </w:r>
@@ -5452,14 +5488,160 @@
           <w:b/>
         </w:rPr>
       </w:pPr>
-      <w:bookmarkStart w:id="17" w:name="_Toc512519598"/>
+      <w:bookmarkStart w:id="16" w:name="_Toc512519598"/>
+      <w:bookmarkStart w:id="17" w:name="_GoBack"/>
+      <w:bookmarkEnd w:id="17"/>
+      <w:r>
+        <w:rPr>
+          <w:noProof/>
+          <w:lang w:eastAsia="pt-BR"/>
+        </w:rPr>
+        <w:lastRenderedPageBreak/>
+        <w:drawing>
+          <wp:anchor distT="0" distB="0" distL="114300" distR="114300" simplePos="0" relativeHeight="251660288" behindDoc="1" locked="0" layoutInCell="1" allowOverlap="1" wp14:anchorId="272F062C" wp14:editId="23C6189B">
+            <wp:simplePos x="0" y="0"/>
+            <wp:positionH relativeFrom="column">
+              <wp:posOffset>0</wp:posOffset>
+            </wp:positionH>
+            <wp:positionV relativeFrom="paragraph">
+              <wp:posOffset>5010842</wp:posOffset>
+            </wp:positionV>
+            <wp:extent cx="5532755" cy="4369435"/>
+            <wp:effectExtent l="0" t="0" r="0" b="0"/>
+            <wp:wrapTight wrapText="bothSides">
+              <wp:wrapPolygon edited="0">
+                <wp:start x="0" y="0"/>
+                <wp:lineTo x="0" y="21471"/>
+                <wp:lineTo x="21493" y="21471"/>
+                <wp:lineTo x="21493" y="0"/>
+                <wp:lineTo x="0" y="0"/>
+              </wp:wrapPolygon>
+            </wp:wrapTight>
+            <wp:docPr id="7" name="Imagem 7"/>
+            <wp:cNvGraphicFramePr>
+              <a:graphicFrameLocks xmlns:a="http://schemas.openxmlformats.org/drawingml/2006/main" noChangeAspect="1"/>
+            </wp:cNvGraphicFramePr>
+            <a:graphic xmlns:a="http://schemas.openxmlformats.org/drawingml/2006/main">
+              <a:graphicData uri="http://schemas.openxmlformats.org/drawingml/2006/picture">
+                <pic:pic xmlns:pic="http://schemas.openxmlformats.org/drawingml/2006/picture">
+                  <pic:nvPicPr>
+                    <pic:cNvPr id="1" name=""/>
+                    <pic:cNvPicPr/>
+                  </pic:nvPicPr>
+                  <pic:blipFill rotWithShape="1">
+                    <a:blip r:embed="rId28">
+                      <a:extLst>
+                        <a:ext uri="{28A0092B-C50C-407E-A947-70E740481C1C}">
+                          <a14:useLocalDpi xmlns:a14="http://schemas.microsoft.com/office/drawing/2010/main" val="0"/>
+                        </a:ext>
+                      </a:extLst>
+                    </a:blip>
+                    <a:srcRect l="48884" r="-1"/>
+                    <a:stretch/>
+                  </pic:blipFill>
+                  <pic:spPr bwMode="auto">
+                    <a:xfrm>
+                      <a:off x="0" y="0"/>
+                      <a:ext cx="5532755" cy="4369435"/>
+                    </a:xfrm>
+                    <a:prstGeom prst="rect">
+                      <a:avLst/>
+                    </a:prstGeom>
+                    <a:ln>
+                      <a:noFill/>
+                    </a:ln>
+                    <a:extLst>
+                      <a:ext uri="{53640926-AAD7-44D8-BBD7-CCE9431645EC}">
+                        <a14:shadowObscured xmlns:a14="http://schemas.microsoft.com/office/drawing/2010/main"/>
+                      </a:ext>
+                    </a:extLst>
+                  </pic:spPr>
+                </pic:pic>
+              </a:graphicData>
+            </a:graphic>
+            <wp14:sizeRelH relativeFrom="margin">
+              <wp14:pctWidth>0</wp14:pctWidth>
+            </wp14:sizeRelH>
+          </wp:anchor>
+        </w:drawing>
+      </w:r>
+      <w:r>
+        <w:rPr>
+          <w:noProof/>
+          <w:lang w:eastAsia="pt-BR"/>
+        </w:rPr>
+        <w:drawing>
+          <wp:anchor distT="0" distB="0" distL="114300" distR="114300" simplePos="0" relativeHeight="251663360" behindDoc="1" locked="0" layoutInCell="1" allowOverlap="1" wp14:anchorId="4470AF3B" wp14:editId="25097275">
+            <wp:simplePos x="0" y="0"/>
+            <wp:positionH relativeFrom="column">
+              <wp:posOffset>0</wp:posOffset>
+            </wp:positionH>
+            <wp:positionV relativeFrom="paragraph">
+              <wp:posOffset>201979</wp:posOffset>
+            </wp:positionV>
+            <wp:extent cx="5644279" cy="4868883"/>
+            <wp:effectExtent l="0" t="0" r="0" b="0"/>
+            <wp:wrapTight wrapText="bothSides">
+              <wp:wrapPolygon edited="0">
+                <wp:start x="0" y="0"/>
+                <wp:lineTo x="0" y="21552"/>
+                <wp:lineTo x="21508" y="21552"/>
+                <wp:lineTo x="21508" y="0"/>
+                <wp:lineTo x="0" y="0"/>
+              </wp:wrapPolygon>
+            </wp:wrapTight>
+            <wp:docPr id="5" name="Imagem 5"/>
+            <wp:cNvGraphicFramePr>
+              <a:graphicFrameLocks xmlns:a="http://schemas.openxmlformats.org/drawingml/2006/main" noChangeAspect="1"/>
+            </wp:cNvGraphicFramePr>
+            <a:graphic xmlns:a="http://schemas.openxmlformats.org/drawingml/2006/main">
+              <a:graphicData uri="http://schemas.openxmlformats.org/drawingml/2006/picture">
+                <pic:pic xmlns:pic="http://schemas.openxmlformats.org/drawingml/2006/picture">
+                  <pic:nvPicPr>
+                    <pic:cNvPr id="1" name=""/>
+                    <pic:cNvPicPr/>
+                  </pic:nvPicPr>
+                  <pic:blipFill rotWithShape="1">
+                    <a:blip r:embed="rId28">
+                      <a:extLst>
+                        <a:ext uri="{28A0092B-C50C-407E-A947-70E740481C1C}">
+                          <a14:useLocalDpi xmlns:a14="http://schemas.microsoft.com/office/drawing/2010/main" val="0"/>
+                        </a:ext>
+                      </a:extLst>
+                    </a:blip>
+                    <a:srcRect r="53205"/>
+                    <a:stretch/>
+                  </pic:blipFill>
+                  <pic:spPr bwMode="auto">
+                    <a:xfrm>
+                      <a:off x="0" y="0"/>
+                      <a:ext cx="5644279" cy="4868883"/>
+                    </a:xfrm>
+                    <a:prstGeom prst="rect">
+                      <a:avLst/>
+                    </a:prstGeom>
+                    <a:ln>
+                      <a:noFill/>
+                    </a:ln>
+                    <a:extLst>
+                      <a:ext uri="{53640926-AAD7-44D8-BBD7-CCE9431645EC}">
+                        <a14:shadowObscured xmlns:a14="http://schemas.microsoft.com/office/drawing/2010/main"/>
+                      </a:ext>
+                    </a:extLst>
+                  </pic:spPr>
+                </pic:pic>
+              </a:graphicData>
+            </a:graphic>
+          </wp:anchor>
+        </w:drawing>
+      </w:r>
       <w:r>
         <w:rPr>
           <w:b/>
         </w:rPr>
         <w:t>Sprints / sprint backlog</w:t>
       </w:r>
-      <w:bookmarkEnd w:id="17"/>
+      <w:bookmarkEnd w:id="16"/>
       <w:r>
         <w:rPr>
           <w:b/>
@@ -5467,24 +5649,17 @@
         <w:t xml:space="preserve"> </w:t>
       </w:r>
     </w:p>
-    <w:p>
-      <w:r>
-        <w:tab/>
-      </w:r>
-      <w:r>
-        <w:t>Apresentar o(s) Sprint Backlog(s) – O que do Product Backlog foi endereçado no(s) Sprint(s)</w:t>
-      </w:r>
-    </w:p>
     <w:p/>
+    <w:p/>
     <w:p>
       <w:pPr>
         <w:sectPr>
-          <w:headerReference w:type="even" r:id="rId27"/>
-          <w:headerReference w:type="default" r:id="rId28"/>
-          <w:footerReference w:type="even" r:id="rId29"/>
-          <w:footerReference w:type="default" r:id="rId30"/>
-          <w:headerReference w:type="first" r:id="rId31"/>
-          <w:footerReference w:type="first" r:id="rId32"/>
+          <w:headerReference w:type="even" r:id="rId29"/>
+          <w:headerReference w:type="default" r:id="rId30"/>
+          <w:footerReference w:type="even" r:id="rId31"/>
+          <w:footerReference w:type="default" r:id="rId32"/>
+          <w:headerReference w:type="first" r:id="rId33"/>
+          <w:footerReference w:type="first" r:id="rId34"/>
           <w:pgSz w:w="11907" w:h="16840" w:code="9"/>
           <w:pgMar w:top="1701" w:right="1134" w:bottom="1531" w:left="1701" w:header="709" w:footer="709" w:gutter="0"/>
           <w:cols w:space="708"/>
@@ -5497,22 +5672,11 @@
       <w:pPr>
         <w:pStyle w:val="FolhadeRostodosCaptulos"/>
       </w:pPr>
-      <w:r>
-        <w:lastRenderedPageBreak/>
-        <w:fldChar w:fldCharType="begin"/>
-      </w:r>
-      <w:r>
-        <w:instrText xml:space="preserve"> REF _Ref125306944 \w </w:instrText>
-      </w:r>
-      <w:r>
-        <w:fldChar w:fldCharType="separate"/>
-      </w:r>
-      <w:r>
-        <w:t>3</w:t>
-      </w:r>
-      <w:r>
-        <w:fldChar w:fldCharType="end"/>
-      </w:r>
+      <w:fldSimple w:instr=" REF _Ref125306944 \w ">
+        <w:r>
+          <w:t>3</w:t>
+        </w:r>
+      </w:fldSimple>
       <w:r>
         <w:tab/>
       </w:r>
@@ -5775,12 +5939,12 @@
     <w:p>
       <w:pPr>
         <w:sectPr>
-          <w:headerReference w:type="even" r:id="rId33"/>
-          <w:headerReference w:type="default" r:id="rId34"/>
-          <w:footerReference w:type="even" r:id="rId35"/>
-          <w:footerReference w:type="default" r:id="rId36"/>
-          <w:headerReference w:type="first" r:id="rId37"/>
-          <w:footerReference w:type="first" r:id="rId38"/>
+          <w:headerReference w:type="even" r:id="rId35"/>
+          <w:headerReference w:type="default" r:id="rId36"/>
+          <w:footerReference w:type="even" r:id="rId37"/>
+          <w:footerReference w:type="default" r:id="rId38"/>
+          <w:headerReference w:type="first" r:id="rId39"/>
+          <w:footerReference w:type="first" r:id="rId40"/>
           <w:pgSz w:w="11907" w:h="16840" w:code="9"/>
           <w:pgMar w:top="1701" w:right="1134" w:bottom="1531" w:left="1701" w:header="720" w:footer="720" w:gutter="0"/>
           <w:cols w:space="708"/>
@@ -5992,10 +6156,10 @@
           <w:noProof/>
         </w:rPr>
         <w:sectPr>
-          <w:headerReference w:type="default" r:id="rId39"/>
-          <w:footerReference w:type="default" r:id="rId40"/>
-          <w:headerReference w:type="first" r:id="rId41"/>
-          <w:footerReference w:type="first" r:id="rId42"/>
+          <w:headerReference w:type="default" r:id="rId41"/>
+          <w:footerReference w:type="default" r:id="rId42"/>
+          <w:headerReference w:type="first" r:id="rId43"/>
+          <w:footerReference w:type="first" r:id="rId44"/>
           <w:pgSz w:w="11907" w:h="16840" w:code="9"/>
           <w:pgMar w:top="1701" w:right="1134" w:bottom="1531" w:left="1701" w:header="720" w:footer="720" w:gutter="0"/>
           <w:cols w:space="708"/>
@@ -6008,30 +6172,29 @@
       <w:pPr>
         <w:pStyle w:val="FolhadeRostodosCaptulos"/>
       </w:pPr>
-      <w:r>
-        <w:lastRenderedPageBreak/>
-        <w:fldChar w:fldCharType="begin"/>
-      </w:r>
-      <w:r>
-        <w:instrText xml:space="preserve"> REF _Ref125307146 \w </w:instrText>
-      </w:r>
-      <w:r>
-        <w:fldChar w:fldCharType="separate"/>
-      </w:r>
-      <w:r>
-        <w:t>5</w:t>
-      </w:r>
-      <w:r>
-        <w:fldChar w:fldCharType="end"/>
-      </w:r>
-      <w:r>
-        <w:tab/>
-      </w:r>
-      <w:fldSimple w:instr=" REF _Ref125307146 ">
+      <w:fldSimple w:instr=" REF _Ref125307146 \w ">
         <w:r>
-          <w:t>CONCLUSÕES</w:t>
+          <w:t>5</w:t>
         </w:r>
       </w:fldSimple>
+      <w:r>
+        <w:tab/>
+      </w:r>
+      <w:r>
+        <w:fldChar w:fldCharType="begin"/>
+      </w:r>
+      <w:r>
+        <w:instrText xml:space="preserve"> REF _Ref125307146 </w:instrText>
+      </w:r>
+      <w:r>
+        <w:fldChar w:fldCharType="separate"/>
+      </w:r>
+      <w:r>
+        <w:t>CONCLUSÕES</w:t>
+      </w:r>
+      <w:r>
+        <w:fldChar w:fldCharType="end"/>
+      </w:r>
     </w:p>
     <w:p>
       <w:pPr>
@@ -6245,11 +6408,11 @@
           <w:tab w:val="clear" w:pos="851"/>
         </w:tabs>
         <w:sectPr>
-          <w:headerReference w:type="even" r:id="rId43"/>
-          <w:headerReference w:type="default" r:id="rId44"/>
-          <w:footerReference w:type="default" r:id="rId45"/>
-          <w:headerReference w:type="first" r:id="rId46"/>
-          <w:footerReference w:type="first" r:id="rId47"/>
+          <w:headerReference w:type="even" r:id="rId45"/>
+          <w:headerReference w:type="default" r:id="rId46"/>
+          <w:footerReference w:type="default" r:id="rId47"/>
+          <w:headerReference w:type="first" r:id="rId48"/>
+          <w:footerReference w:type="first" r:id="rId49"/>
           <w:type w:val="continuous"/>
           <w:pgSz w:w="11907" w:h="16840" w:code="9"/>
           <w:pgMar w:top="1701" w:right="1134" w:bottom="1531" w:left="1701" w:header="720" w:footer="720" w:gutter="0"/>
@@ -6337,7 +6500,7 @@
         </w:rPr>
         <w:t xml:space="preserve">v. 32, n. 3, p. 635-40, Apr-May 2004. ISSN 0363-5465 (Print). Disponível em: &lt; </w:t>
       </w:r>
-      <w:hyperlink r:id="rId48" w:history="1">
+      <w:hyperlink r:id="rId50" w:history="1">
         <w:r>
           <w:rPr>
             <w:rStyle w:val="Hyperlink"/>
@@ -6620,7 +6783,7 @@
         </w:rPr>
         <w:t xml:space="preserve">Disponível em: &lt; </w:t>
       </w:r>
-      <w:hyperlink r:id="rId49" w:history="1">
+      <w:hyperlink r:id="rId51" w:history="1">
         <w:r>
           <w:rPr>
             <w:rStyle w:val="Hyperlink"/>
@@ -6681,11 +6844,11 @@
       <w:pPr>
         <w:pStyle w:val="Referncias"/>
         <w:sectPr>
-          <w:headerReference w:type="even" r:id="rId50"/>
-          <w:headerReference w:type="default" r:id="rId51"/>
-          <w:footerReference w:type="default" r:id="rId52"/>
-          <w:headerReference w:type="first" r:id="rId53"/>
-          <w:footerReference w:type="first" r:id="rId54"/>
+          <w:headerReference w:type="even" r:id="rId52"/>
+          <w:headerReference w:type="default" r:id="rId53"/>
+          <w:footerReference w:type="default" r:id="rId54"/>
+          <w:headerReference w:type="first" r:id="rId55"/>
+          <w:footerReference w:type="first" r:id="rId56"/>
           <w:pgSz w:w="11907" w:h="16840" w:code="9"/>
           <w:pgMar w:top="1701" w:right="1134" w:bottom="1531" w:left="1701" w:header="709" w:footer="709" w:gutter="0"/>
           <w:cols w:space="708"/>
@@ -6699,10 +6862,10 @@
       </w:pPr>
     </w:p>
     <w:sectPr>
-      <w:headerReference w:type="default" r:id="rId55"/>
-      <w:footerReference w:type="default" r:id="rId56"/>
-      <w:headerReference w:type="first" r:id="rId57"/>
-      <w:footerReference w:type="first" r:id="rId58"/>
+      <w:headerReference w:type="default" r:id="rId57"/>
+      <w:footerReference w:type="default" r:id="rId58"/>
+      <w:headerReference w:type="first" r:id="rId59"/>
+      <w:footerReference w:type="first" r:id="rId60"/>
       <w:pgSz w:w="11907" w:h="16840" w:code="9"/>
       <w:pgMar w:top="1701" w:right="1134" w:bottom="1531" w:left="1701" w:header="709" w:footer="709" w:gutter="0"/>
       <w:cols w:space="708"/>
@@ -7233,7 +7396,7 @@
         <w:rStyle w:val="Nmerodepgina"/>
         <w:noProof/>
       </w:rPr>
-      <w:t>17</w:t>
+      <w:t>18</w:t>
     </w:r>
     <w:r>
       <w:rPr>
@@ -7384,7 +7547,7 @@
         <w:rStyle w:val="Nmerodepgina"/>
         <w:noProof/>
       </w:rPr>
-      <w:t>19</w:t>
+      <w:t>20</w:t>
     </w:r>
     <w:r>
       <w:rPr>
@@ -7539,7 +7702,7 @@
         <w:rStyle w:val="Nmerodepgina"/>
         <w:noProof/>
       </w:rPr>
-      <w:t>20</w:t>
+      <w:t>21</w:t>
     </w:r>
     <w:r>
       <w:rPr>
@@ -7943,7 +8106,7 @@
         <w:rStyle w:val="Nmerodepgina"/>
         <w:noProof/>
       </w:rPr>
-      <w:t>9</w:t>
+      <w:t>14</w:t>
     </w:r>
     <w:r>
       <w:rPr>
@@ -8082,7 +8245,7 @@
         <w:rStyle w:val="Nmerodepgina"/>
         <w:noProof/>
       </w:rPr>
-      <w:t>15</w:t>
+      <w:t>16</w:t>
     </w:r>
     <w:r>
       <w:rPr>
@@ -17045,7 +17208,7 @@
 </file>
 
 <file path=customXml/itemProps1.xml><?xml version="1.0" encoding="utf-8"?>
-<ds:datastoreItem xmlns:ds="http://schemas.openxmlformats.org/officeDocument/2006/customXml" ds:itemID="{B9A0BE99-DA22-4189-B2E6-F4595CCC14C7}">
+<ds:datastoreItem xmlns:ds="http://schemas.openxmlformats.org/officeDocument/2006/customXml" ds:itemID="{D456F81A-8E53-4D39-B7F6-AE2EB2F079BD}">
   <ds:schemaRefs>
     <ds:schemaRef ds:uri="http://schemas.openxmlformats.org/officeDocument/2006/bibliography"/>
   </ds:schemaRefs>

</xml_diff>

<commit_message>
nova logo revoada blue
</commit_message>
<xml_diff>
--- a/Documentação/modelo Documento do Projeto GF 1o Semestre - v01.docx
+++ b/Documentação/modelo Documento do Projeto GF 1o Semestre - v01.docx
@@ -2249,11 +2249,22 @@
       <w:pPr>
         <w:pStyle w:val="FolhadeRostodosCaptulos"/>
       </w:pPr>
-      <w:fldSimple w:instr=" REF _Ref125306779 \w ">
-        <w:r>
-          <w:t>1</w:t>
-        </w:r>
-      </w:fldSimple>
+      <w:r>
+        <w:lastRenderedPageBreak/>
+        <w:fldChar w:fldCharType="begin"/>
+      </w:r>
+      <w:r>
+        <w:instrText xml:space="preserve"> REF _Ref125306779 \w </w:instrText>
+      </w:r>
+      <w:r>
+        <w:fldChar w:fldCharType="separate"/>
+      </w:r>
+      <w:r>
+        <w:t>1</w:t>
+      </w:r>
+      <w:r>
+        <w:fldChar w:fldCharType="end"/>
+      </w:r>
       <w:r>
         <w:tab/>
       </w:r>
@@ -2342,10 +2353,10 @@
           <w:lang w:eastAsia="pt-BR"/>
         </w:rPr>
         <w:drawing>
-          <wp:inline distT="0" distB="0" distL="0" distR="0" wp14:anchorId="1308ACD7" wp14:editId="60304829">
-            <wp:extent cx="2355011" cy="2355011"/>
+          <wp:inline distT="0" distB="0" distL="0" distR="0" wp14:anchorId="1308ACD7" wp14:editId="30E27329">
+            <wp:extent cx="2360440" cy="2229304"/>
             <wp:effectExtent l="0" t="0" r="0" b="0"/>
-            <wp:docPr id="4" name="Imagem 4" descr="E:\BANDTECERS\Artes\REVOADA\logoTr.png"/>
+            <wp:docPr id="4" name="Imagem 4"/>
             <wp:cNvGraphicFramePr>
               <a:graphicFrameLocks xmlns:a="http://schemas.openxmlformats.org/drawingml/2006/main" noChangeAspect="1"/>
             </wp:cNvGraphicFramePr>
@@ -2366,7 +2377,6 @@
                         </a:ext>
                       </a:extLst>
                     </a:blip>
-                    <a:srcRect/>
                     <a:stretch>
                       <a:fillRect/>
                     </a:stretch>
@@ -2374,7 +2384,7 @@
                   <pic:spPr bwMode="auto">
                     <a:xfrm>
                       <a:off x="0" y="0"/>
-                      <a:ext cx="2360440" cy="2360440"/>
+                      <a:ext cx="2360440" cy="2229304"/>
                     </a:xfrm>
                     <a:prstGeom prst="rect">
                       <a:avLst/>
@@ -2513,6 +2523,33 @@
     </w:p>
     <w:p>
       <w:pPr>
+        <w:rPr>
+          <w:noProof/>
+        </w:rPr>
+      </w:pPr>
+      <w:r>
+        <w:rPr>
+          <w:noProof/>
+        </w:rPr>
+        <w:tab/>
+      </w:r>
+    </w:p>
+    <w:p>
+      <w:pPr>
+        <w:rPr>
+          <w:noProof/>
+        </w:rPr>
+      </w:pPr>
+      <w:r>
+        <w:rPr>
+          <w:noProof/>
+        </w:rPr>
+        <w:tab/>
+        <w:t>Logo do projeto:</w:t>
+      </w:r>
+    </w:p>
+    <w:p>
+      <w:pPr>
         <w:jc w:val="center"/>
         <w:rPr>
           <w:noProof/>
@@ -2524,8 +2561,8 @@
           <w:lang w:eastAsia="pt-BR"/>
         </w:rPr>
         <w:drawing>
-          <wp:inline distT="0" distB="0" distL="0" distR="0" wp14:anchorId="57B2D585" wp14:editId="4FF03CB1">
-            <wp:extent cx="2800350" cy="2371099"/>
+          <wp:inline distT="0" distB="0" distL="0" distR="0" wp14:anchorId="57B2D585" wp14:editId="0E6D43D8">
+            <wp:extent cx="2799715" cy="1924050"/>
             <wp:effectExtent l="0" t="0" r="0" b="0"/>
             <wp:docPr id="6" name="Imagem 6" descr="C:\Users\aluno\Desktop\grupo-bandtec\Artes\pngs\insensorLogo.png"/>
             <wp:cNvGraphicFramePr>
@@ -2548,13 +2585,13 @@
                         </a:ext>
                       </a:extLst>
                     </a:blip>
-                    <a:srcRect t="8394" b="6934"/>
+                    <a:srcRect t="14175" b="17101"/>
                     <a:stretch/>
                   </pic:blipFill>
                   <pic:spPr bwMode="auto">
                     <a:xfrm>
                       <a:off x="0" y="0"/>
-                      <a:ext cx="2801222" cy="2371837"/>
+                      <a:ext cx="2801222" cy="1925086"/>
                     </a:xfrm>
                     <a:prstGeom prst="rect">
                       <a:avLst/>
@@ -2578,6 +2615,14 @@
     </w:p>
     <w:p>
       <w:pPr>
+        <w:jc w:val="center"/>
+        <w:rPr>
+          <w:noProof/>
+        </w:rPr>
+      </w:pPr>
+    </w:p>
+    <w:p>
+      <w:pPr>
         <w:pStyle w:val="Ttulo2"/>
         <w:rPr>
           <w:b/>
@@ -2590,7 +2635,15 @@
           <w:b/>
         </w:rPr>
         <w:lastRenderedPageBreak/>
-        <w:t>Problema / justificativa do projeto</w:t>
+        <w:t>Problema</w:t>
+      </w:r>
+      <w:bookmarkStart w:id="8" w:name="_GoBack"/>
+      <w:bookmarkEnd w:id="8"/>
+      <w:r>
+        <w:rPr>
+          <w:b/>
+        </w:rPr>
+        <w:t xml:space="preserve"> / justificativa do projeto</w:t>
       </w:r>
       <w:bookmarkEnd w:id="6"/>
       <w:r>
@@ -2674,14 +2727,14 @@
           <w:b/>
         </w:rPr>
       </w:pPr>
-      <w:bookmarkStart w:id="8" w:name="_Toc512519590"/>
+      <w:bookmarkStart w:id="9" w:name="_Toc512519590"/>
       <w:r>
         <w:rPr>
           <w:b/>
         </w:rPr>
         <w:t>contexto</w:t>
       </w:r>
-      <w:bookmarkEnd w:id="8"/>
+      <w:bookmarkEnd w:id="9"/>
     </w:p>
     <w:p>
       <w:r>
@@ -2744,14 +2797,14 @@
           <w:b/>
         </w:rPr>
       </w:pPr>
-      <w:bookmarkStart w:id="9" w:name="_Toc512519591"/>
+      <w:bookmarkStart w:id="10" w:name="_Toc512519591"/>
       <w:r>
         <w:rPr>
           <w:b/>
         </w:rPr>
         <w:t>objetivo da solução</w:t>
       </w:r>
-      <w:bookmarkEnd w:id="9"/>
+      <w:bookmarkEnd w:id="10"/>
     </w:p>
     <w:p>
       <w:r>
@@ -2780,14 +2833,14 @@
           <w:b/>
         </w:rPr>
       </w:pPr>
-      <w:bookmarkStart w:id="10" w:name="_Toc512519592"/>
+      <w:bookmarkStart w:id="11" w:name="_Toc512519592"/>
       <w:r>
         <w:rPr>
           <w:b/>
         </w:rPr>
         <w:t>diagrama da solução</w:t>
       </w:r>
-      <w:bookmarkEnd w:id="10"/>
+      <w:bookmarkEnd w:id="11"/>
     </w:p>
     <w:p>
       <w:pPr>
@@ -2867,12 +2920,12 @@
           <w:numId w:val="13"/>
         </w:numPr>
       </w:pPr>
-      <w:bookmarkStart w:id="11" w:name="_Toc512519593"/>
+      <w:bookmarkStart w:id="12" w:name="_Toc512519593"/>
       <w:r>
         <w:lastRenderedPageBreak/>
         <w:t>PLANEJAMENTO DO PROJETO</w:t>
       </w:r>
-      <w:bookmarkEnd w:id="11"/>
+      <w:bookmarkEnd w:id="12"/>
     </w:p>
     <w:p>
       <w:pPr>
@@ -2881,14 +2934,14 @@
           <w:b/>
         </w:rPr>
       </w:pPr>
-      <w:bookmarkStart w:id="12" w:name="_Toc512519594"/>
+      <w:bookmarkStart w:id="13" w:name="_Toc512519594"/>
       <w:r>
         <w:rPr>
           <w:b/>
         </w:rPr>
         <w:t>Definição da Equipe do projeto</w:t>
       </w:r>
-      <w:bookmarkEnd w:id="12"/>
+      <w:bookmarkEnd w:id="13"/>
       <w:r>
         <w:rPr>
           <w:b/>
@@ -2908,11 +2961,6 @@
       </w:r>
     </w:p>
     <w:p>
-      <w:pPr>
-        <w:rPr>
-          <w:lang w:val="en-US"/>
-        </w:rPr>
-      </w:pPr>
       <w:r>
         <w:tab/>
       </w:r>
@@ -2962,14 +3010,14 @@
           <w:b/>
         </w:rPr>
       </w:pPr>
-      <w:bookmarkStart w:id="13" w:name="_Toc512519595"/>
+      <w:bookmarkStart w:id="14" w:name="_Toc512519595"/>
       <w:r>
         <w:rPr>
           <w:b/>
         </w:rPr>
         <w:t>PROCESSO E FERRAMENTA DE GESTÃO DE PROJETOS</w:t>
       </w:r>
-      <w:bookmarkEnd w:id="13"/>
+      <w:bookmarkEnd w:id="14"/>
       <w:r>
         <w:rPr>
           <w:b/>
@@ -3176,14 +3224,14 @@
           <w:b/>
         </w:rPr>
       </w:pPr>
-      <w:bookmarkStart w:id="14" w:name="_Toc512519596"/>
+      <w:bookmarkStart w:id="15" w:name="_Toc512519596"/>
       <w:r>
         <w:rPr>
           <w:b/>
         </w:rPr>
         <w:t>Gestão dos Riscos do Projeto</w:t>
       </w:r>
-      <w:bookmarkEnd w:id="14"/>
+      <w:bookmarkEnd w:id="15"/>
       <w:r>
         <w:rPr>
           <w:b/>
@@ -3206,14 +3254,14 @@
           <w:b/>
         </w:rPr>
       </w:pPr>
-      <w:bookmarkStart w:id="15" w:name="_Toc512519597"/>
+      <w:bookmarkStart w:id="16" w:name="_Toc512519597"/>
       <w:r>
         <w:rPr>
           <w:b/>
         </w:rPr>
         <w:t>requisitos</w:t>
       </w:r>
-      <w:bookmarkEnd w:id="15"/>
+      <w:bookmarkEnd w:id="16"/>
       <w:r>
         <w:rPr>
           <w:b/>
@@ -5433,7 +5481,7 @@
     <w:p>
       <w:r>
         <w:pict w14:anchorId="6EE36296">
-          <v:shape id="_x0000_i1028" type="#_x0000_t75" style="width:340.5pt;height:188.25pt">
+          <v:shape id="_x0000_i1027" type="#_x0000_t75" style="width:340.5pt;height:188.25pt">
             <v:imagedata r:id="rId25" o:title="4-detalhes"/>
           </v:shape>
         </w:pict>
@@ -5454,7 +5502,7 @@
     <w:p>
       <w:r>
         <w:pict w14:anchorId="008A9EDD">
-          <v:shape id="_x0000_i1029" type="#_x0000_t75" style="width:340.5pt;height:184.5pt">
+          <v:shape id="_x0000_i1028" type="#_x0000_t75" style="width:340.5pt;height:184.5pt">
             <v:imagedata r:id="rId26" o:title="5-dados"/>
           </v:shape>
         </w:pict>
@@ -5475,7 +5523,7 @@
     <w:p>
       <w:r>
         <w:pict w14:anchorId="0449ECE6">
-          <v:shape id="_x0000_i1030" type="#_x0000_t75" style="width:340.5pt;height:184.5pt">
+          <v:shape id="_x0000_i1029" type="#_x0000_t75" style="width:340.5pt;height:184.5pt">
             <v:imagedata r:id="rId27" o:title="6-configuraçoes"/>
           </v:shape>
         </w:pict>
@@ -5488,9 +5536,7 @@
           <w:b/>
         </w:rPr>
       </w:pPr>
-      <w:bookmarkStart w:id="16" w:name="_Toc512519598"/>
-      <w:bookmarkStart w:id="17" w:name="_GoBack"/>
-      <w:bookmarkEnd w:id="17"/>
+      <w:bookmarkStart w:id="17" w:name="_Toc512519598"/>
       <w:r>
         <w:rPr>
           <w:noProof/>
@@ -5641,7 +5687,7 @@
         </w:rPr>
         <w:t>Sprints / sprint backlog</w:t>
       </w:r>
-      <w:bookmarkEnd w:id="16"/>
+      <w:bookmarkEnd w:id="17"/>
       <w:r>
         <w:rPr>
           <w:b/>
@@ -5672,11 +5718,22 @@
       <w:pPr>
         <w:pStyle w:val="FolhadeRostodosCaptulos"/>
       </w:pPr>
-      <w:fldSimple w:instr=" REF _Ref125306944 \w ">
-        <w:r>
-          <w:t>3</w:t>
-        </w:r>
-      </w:fldSimple>
+      <w:r>
+        <w:lastRenderedPageBreak/>
+        <w:fldChar w:fldCharType="begin"/>
+      </w:r>
+      <w:r>
+        <w:instrText xml:space="preserve"> REF _Ref125306944 \w </w:instrText>
+      </w:r>
+      <w:r>
+        <w:fldChar w:fldCharType="separate"/>
+      </w:r>
+      <w:r>
+        <w:t>3</w:t>
+      </w:r>
+      <w:r>
+        <w:fldChar w:fldCharType="end"/>
+      </w:r>
       <w:r>
         <w:tab/>
       </w:r>
@@ -6172,29 +6229,30 @@
       <w:pPr>
         <w:pStyle w:val="FolhadeRostodosCaptulos"/>
       </w:pPr>
-      <w:fldSimple w:instr=" REF _Ref125307146 \w ">
+      <w:r>
+        <w:lastRenderedPageBreak/>
+        <w:fldChar w:fldCharType="begin"/>
+      </w:r>
+      <w:r>
+        <w:instrText xml:space="preserve"> REF _Ref125307146 \w </w:instrText>
+      </w:r>
+      <w:r>
+        <w:fldChar w:fldCharType="separate"/>
+      </w:r>
+      <w:r>
+        <w:t>5</w:t>
+      </w:r>
+      <w:r>
+        <w:fldChar w:fldCharType="end"/>
+      </w:r>
+      <w:r>
+        <w:tab/>
+      </w:r>
+      <w:fldSimple w:instr=" REF _Ref125307146 ">
         <w:r>
-          <w:t>5</w:t>
+          <w:t>CONCLUSÕES</w:t>
         </w:r>
       </w:fldSimple>
-      <w:r>
-        <w:tab/>
-      </w:r>
-      <w:r>
-        <w:fldChar w:fldCharType="begin"/>
-      </w:r>
-      <w:r>
-        <w:instrText xml:space="preserve"> REF _Ref125307146 </w:instrText>
-      </w:r>
-      <w:r>
-        <w:fldChar w:fldCharType="separate"/>
-      </w:r>
-      <w:r>
-        <w:t>CONCLUSÕES</w:t>
-      </w:r>
-      <w:r>
-        <w:fldChar w:fldCharType="end"/>
-      </w:r>
     </w:p>
     <w:p>
       <w:pPr>
@@ -7198,29 +7256,29 @@
         <w:lang w:eastAsia="pt-BR"/>
       </w:rPr>
       <w:drawing>
-        <wp:anchor distT="0" distB="0" distL="114300" distR="114300" simplePos="0" relativeHeight="251653632" behindDoc="1" locked="0" layoutInCell="1" allowOverlap="1" wp14:anchorId="152F1C52" wp14:editId="35567876">
+        <wp:anchor distT="0" distB="0" distL="114300" distR="114300" simplePos="0" relativeHeight="251653632" behindDoc="1" locked="0" layoutInCell="1" allowOverlap="1" wp14:anchorId="152F1C52" wp14:editId="361CFD29">
           <wp:simplePos x="0" y="0"/>
           <wp:positionH relativeFrom="column">
-            <wp:posOffset>-639912</wp:posOffset>
+            <wp:posOffset>-727710</wp:posOffset>
           </wp:positionH>
           <wp:positionV relativeFrom="paragraph">
-            <wp:posOffset>-172720</wp:posOffset>
+            <wp:posOffset>-212725</wp:posOffset>
           </wp:positionV>
-          <wp:extent cx="2061210" cy="524510"/>
+          <wp:extent cx="2324100" cy="619760"/>
           <wp:effectExtent l="0" t="0" r="0" b="0"/>
           <wp:wrapTight wrapText="bothSides">
             <wp:wrapPolygon edited="0">
-              <wp:start x="1397" y="1569"/>
-              <wp:lineTo x="0" y="3923"/>
-              <wp:lineTo x="0" y="6276"/>
-              <wp:lineTo x="2196" y="15690"/>
-              <wp:lineTo x="2396" y="20397"/>
-              <wp:lineTo x="3194" y="20397"/>
-              <wp:lineTo x="21360" y="18828"/>
-              <wp:lineTo x="21360" y="8630"/>
-              <wp:lineTo x="17967" y="6276"/>
-              <wp:lineTo x="5590" y="1569"/>
-              <wp:lineTo x="1397" y="1569"/>
+              <wp:start x="354" y="1328"/>
+              <wp:lineTo x="354" y="4648"/>
+              <wp:lineTo x="3010" y="13279"/>
+              <wp:lineTo x="3364" y="13943"/>
+              <wp:lineTo x="2125" y="19918"/>
+              <wp:lineTo x="4426" y="19918"/>
+              <wp:lineTo x="21069" y="15270"/>
+              <wp:lineTo x="21246" y="6639"/>
+              <wp:lineTo x="18059" y="4648"/>
+              <wp:lineTo x="1416" y="1328"/>
+              <wp:lineTo x="354" y="1328"/>
             </wp:wrapPolygon>
           </wp:wrapTight>
           <wp:docPr id="3" name="Imagem 3"/>
@@ -7236,7 +7294,7 @@
                     <a:picLocks noChangeAspect="1" noChangeArrowheads="1"/>
                   </pic:cNvPicPr>
                 </pic:nvPicPr>
-                <pic:blipFill rotWithShape="1">
+                <pic:blipFill>
                   <a:blip r:embed="rId1">
                     <a:extLst>
                       <a:ext uri="{28A0092B-C50C-407E-A947-70E740481C1C}">
@@ -7244,13 +7302,14 @@
                       </a:ext>
                     </a:extLst>
                   </a:blip>
-                  <a:srcRect l="6178" t="17643" r="4876" b="17652"/>
-                  <a:stretch/>
+                  <a:stretch>
+                    <a:fillRect/>
+                  </a:stretch>
                 </pic:blipFill>
                 <pic:spPr bwMode="auto">
                   <a:xfrm>
                     <a:off x="0" y="0"/>
-                    <a:ext cx="2061210" cy="524510"/>
+                    <a:ext cx="2324100" cy="619760"/>
                   </a:xfrm>
                   <a:prstGeom prst="rect">
                     <a:avLst/>
@@ -7958,7 +8017,7 @@
         <w:rStyle w:val="Nmerodepgina"/>
         <w:noProof/>
       </w:rPr>
-      <w:t>7</w:t>
+      <w:t>5</w:t>
     </w:r>
     <w:r>
       <w:rPr>
@@ -17208,7 +17267,7 @@
 </file>
 
 <file path=customXml/itemProps1.xml><?xml version="1.0" encoding="utf-8"?>
-<ds:datastoreItem xmlns:ds="http://schemas.openxmlformats.org/officeDocument/2006/customXml" ds:itemID="{D456F81A-8E53-4D39-B7F6-AE2EB2F079BD}">
+<ds:datastoreItem xmlns:ds="http://schemas.openxmlformats.org/officeDocument/2006/customXml" ds:itemID="{E83EDE32-C993-482D-A9F9-F9505B7F3652}">
   <ds:schemaRefs>
     <ds:schemaRef ds:uri="http://schemas.openxmlformats.org/officeDocument/2006/bibliography"/>
   </ds:schemaRefs>

</xml_diff>

<commit_message>
grupo do projeto att
</commit_message>
<xml_diff>
--- a/Documentação/modelo Documento do Projeto GF 1o Semestre - v01.docx
+++ b/Documentação/modelo Documento do Projeto GF 1o Semestre - v01.docx
@@ -1,6 +1,6 @@
 
 <file path=word/document.xml><?xml version="1.0" encoding="utf-8"?>
-<w:document xmlns:wpc="http://schemas.microsoft.com/office/word/2010/wordprocessingCanvas" xmlns:cx="http://schemas.microsoft.com/office/drawing/2014/chartex" xmlns:mc="http://schemas.openxmlformats.org/markup-compatibility/2006" xmlns:o="urn:schemas-microsoft-com:office:office" xmlns:r="http://schemas.openxmlformats.org/officeDocument/2006/relationships" xmlns:m="http://schemas.openxmlformats.org/officeDocument/2006/math" xmlns:v="urn:schemas-microsoft-com:vml" xmlns:wp14="http://schemas.microsoft.com/office/word/2010/wordprocessingDrawing" xmlns:wp="http://schemas.openxmlformats.org/drawingml/2006/wordprocessingDrawing" xmlns:w10="urn:schemas-microsoft-com:office:word" xmlns:w="http://schemas.openxmlformats.org/wordprocessingml/2006/main" xmlns:w14="http://schemas.microsoft.com/office/word/2010/wordml" xmlns:w15="http://schemas.microsoft.com/office/word/2012/wordml" xmlns:w16se="http://schemas.microsoft.com/office/word/2015/wordml/symex" xmlns:wpg="http://schemas.microsoft.com/office/word/2010/wordprocessingGroup" xmlns:wpi="http://schemas.microsoft.com/office/word/2010/wordprocessingInk" xmlns:wne="http://schemas.microsoft.com/office/word/2006/wordml" xmlns:wps="http://schemas.microsoft.com/office/word/2010/wordprocessingShape" mc:Ignorable="w14 w15 w16se wp14">
+<w:document xmlns:wpc="http://schemas.microsoft.com/office/word/2010/wordprocessingCanvas" xmlns:cx="http://schemas.microsoft.com/office/drawing/2014/chartex" xmlns:cx1="http://schemas.microsoft.com/office/drawing/2015/9/8/chartex" xmlns:cx2="http://schemas.microsoft.com/office/drawing/2015/10/21/chartex" xmlns:cx3="http://schemas.microsoft.com/office/drawing/2016/5/9/chartex" xmlns:cx4="http://schemas.microsoft.com/office/drawing/2016/5/10/chartex" xmlns:cx5="http://schemas.microsoft.com/office/drawing/2016/5/11/chartex" xmlns:cx6="http://schemas.microsoft.com/office/drawing/2016/5/12/chartex" xmlns:cx7="http://schemas.microsoft.com/office/drawing/2016/5/13/chartex" xmlns:cx8="http://schemas.microsoft.com/office/drawing/2016/5/14/chartex" xmlns:mc="http://schemas.openxmlformats.org/markup-compatibility/2006" xmlns:aink="http://schemas.microsoft.com/office/drawing/2016/ink" xmlns:am3d="http://schemas.microsoft.com/office/drawing/2017/model3d" xmlns:o="urn:schemas-microsoft-com:office:office" xmlns:r="http://schemas.openxmlformats.org/officeDocument/2006/relationships" xmlns:m="http://schemas.openxmlformats.org/officeDocument/2006/math" xmlns:v="urn:schemas-microsoft-com:vml" xmlns:wp14="http://schemas.microsoft.com/office/word/2010/wordprocessingDrawing" xmlns:wp="http://schemas.openxmlformats.org/drawingml/2006/wordprocessingDrawing" xmlns:w10="urn:schemas-microsoft-com:office:word" xmlns:w="http://schemas.openxmlformats.org/wordprocessingml/2006/main" xmlns:w14="http://schemas.microsoft.com/office/word/2010/wordml" xmlns:w15="http://schemas.microsoft.com/office/word/2012/wordml" xmlns:w16cid="http://schemas.microsoft.com/office/word/2016/wordml/cid" xmlns:w16se="http://schemas.microsoft.com/office/word/2015/wordml/symex" xmlns:wpg="http://schemas.microsoft.com/office/word/2010/wordprocessingGroup" xmlns:wpi="http://schemas.microsoft.com/office/word/2010/wordprocessingInk" xmlns:wne="http://schemas.microsoft.com/office/word/2006/wordml" xmlns:wps="http://schemas.microsoft.com/office/word/2010/wordprocessingShape" mc:Ignorable="w14 w15 w16se w16cid wp14">
   <w:body>
     <w:p>
       <w:pPr>
@@ -2249,22 +2249,11 @@
       <w:pPr>
         <w:pStyle w:val="FolhadeRostodosCaptulos"/>
       </w:pPr>
-      <w:r>
-        <w:lastRenderedPageBreak/>
-        <w:fldChar w:fldCharType="begin"/>
-      </w:r>
-      <w:r>
-        <w:instrText xml:space="preserve"> REF _Ref125306779 \w </w:instrText>
-      </w:r>
-      <w:r>
-        <w:fldChar w:fldCharType="separate"/>
-      </w:r>
-      <w:r>
-        <w:t>1</w:t>
-      </w:r>
-      <w:r>
-        <w:fldChar w:fldCharType="end"/>
-      </w:r>
+      <w:fldSimple w:instr=" REF _Ref125306779 \w ">
+        <w:r>
+          <w:t>1</w:t>
+        </w:r>
+      </w:fldSimple>
       <w:r>
         <w:tab/>
       </w:r>
@@ -2635,15 +2624,7 @@
           <w:b/>
         </w:rPr>
         <w:lastRenderedPageBreak/>
-        <w:t>Problema</w:t>
-      </w:r>
-      <w:bookmarkStart w:id="8" w:name="_GoBack"/>
-      <w:bookmarkEnd w:id="8"/>
-      <w:r>
-        <w:rPr>
-          <w:b/>
-        </w:rPr>
-        <w:t xml:space="preserve"> / justificativa do projeto</w:t>
+        <w:t>Problema / justificativa do projeto</w:t>
       </w:r>
       <w:bookmarkEnd w:id="6"/>
       <w:r>
@@ -2680,8 +2661,13 @@
           <w:numId w:val="14"/>
         </w:numPr>
       </w:pPr>
-      <w:r>
-        <w:t>Garatir o monitoramento em tempo real dos dados de temperatura e umidade de forma centralizada.</w:t>
+      <w:proofErr w:type="spellStart"/>
+      <w:r>
+        <w:t>Garatir</w:t>
+      </w:r>
+      <w:proofErr w:type="spellEnd"/>
+      <w:r>
+        <w:t xml:space="preserve"> o monitoramento em tempo real dos dados de temperatura e umidade de forma centralizada.</w:t>
       </w:r>
     </w:p>
     <w:p>
@@ -2692,8 +2678,13 @@
           <w:numId w:val="14"/>
         </w:numPr>
       </w:pPr>
-      <w:r>
-        <w:t xml:space="preserve">Fornecer um sistema prático, amigável e responsivo. </w:t>
+      <w:proofErr w:type="spellStart"/>
+      <w:r>
+        <w:t>Fornecer</w:t>
+      </w:r>
+      <w:proofErr w:type="spellEnd"/>
+      <w:r>
+        <w:t xml:space="preserve"> um sistema prático, amigável e responsivo. </w:t>
       </w:r>
     </w:p>
     <w:p>
@@ -2717,7 +2708,15 @@
         </w:numPr>
       </w:pPr>
       <w:r>
-        <w:t>Fornecer claramente a comporação dos dados de temperatura e umidade do ar e do corpo do recém-nascido.</w:t>
+        <w:t xml:space="preserve">Fornecer claramente a </w:t>
+      </w:r>
+      <w:proofErr w:type="spellStart"/>
+      <w:r>
+        <w:t>comporação</w:t>
+      </w:r>
+      <w:proofErr w:type="spellEnd"/>
+      <w:r>
+        <w:t xml:space="preserve"> dos dados de temperatura e umidade do ar e do corpo do recém-nascido.</w:t>
       </w:r>
     </w:p>
     <w:p>
@@ -2727,21 +2726,29 @@
           <w:b/>
         </w:rPr>
       </w:pPr>
-      <w:bookmarkStart w:id="9" w:name="_Toc512519590"/>
+      <w:bookmarkStart w:id="8" w:name="_Toc512519590"/>
       <w:r>
         <w:rPr>
           <w:b/>
         </w:rPr>
         <w:t>contexto</w:t>
       </w:r>
-      <w:bookmarkEnd w:id="9"/>
+      <w:bookmarkEnd w:id="8"/>
     </w:p>
     <w:p>
       <w:r>
         <w:tab/>
       </w:r>
       <w:r>
-        <w:t>O mercado de saúde está mudando de forma exponencial por causa da ascensão da internet das coisas. A Internet das Coisas (IoT) é um termo criado em sete</w:t>
+        <w:t>O mercado de saúde está mudando de forma exponencial por causa da ascensão da internet das coisas. A Internet das Coisas (</w:t>
+      </w:r>
+      <w:proofErr w:type="spellStart"/>
+      <w:r>
+        <w:t>IoT</w:t>
+      </w:r>
+      <w:proofErr w:type="spellEnd"/>
+      <w:r>
+        <w:t>) é um termo criado em sete</w:t>
       </w:r>
       <w:r>
         <w:t xml:space="preserve">mbro de 1999 por Kevin Ashton, </w:t>
@@ -2753,7 +2760,15 @@
         <w:t xml:space="preserve">de processamento e comunicação </w:t>
       </w:r>
       <w:r>
-        <w:t>a rede mundial de computadores, sejam para criar inteligência para máquinas industriais, carros, geladeiras, postes ou lixeiras, tudo é passível de ser inserido na IoT e gerar inteligência</w:t>
+        <w:t xml:space="preserve">a rede mundial de computadores, sejam para criar inteligência para máquinas industriais, carros, geladeiras, postes ou lixeiras, tudo é passível de ser inserido na </w:t>
+      </w:r>
+      <w:proofErr w:type="spellStart"/>
+      <w:r>
+        <w:t>IoT</w:t>
+      </w:r>
+      <w:proofErr w:type="spellEnd"/>
+      <w:r>
+        <w:t xml:space="preserve"> e gerar inteligência</w:t>
       </w:r>
       <w:r>
         <w:t xml:space="preserve"> e sustentabilidade</w:t>
@@ -2766,7 +2781,15 @@
       <w:r>
         <w:lastRenderedPageBreak/>
         <w:tab/>
-        <w:t>No mercado de saúde por meio da IoT acontece desde a simples notificação para que enfermeiros atualizem o prontuário de um paciente, às tomadas de decisões ou orientações de médicos a pacientes antes ou depois de consultas médicas. Um exemplo de case é uma pulseira inteligente desenvolvida por cientistas israelenses que armazena todas as informações de saúde do paciente um mapa GPS do local de onde o um soldado está ferido.</w:t>
+        <w:t xml:space="preserve">No mercado de saúde por meio da </w:t>
+      </w:r>
+      <w:proofErr w:type="spellStart"/>
+      <w:r>
+        <w:t>IoT</w:t>
+      </w:r>
+      <w:proofErr w:type="spellEnd"/>
+      <w:r>
+        <w:t xml:space="preserve"> acontece desde a simples notificação para que enfermeiros atualizem o prontuário de um paciente, às tomadas de decisões ou orientações de médicos a pacientes antes ou depois de consultas médicas. Um exemplo de case é uma pulseira inteligente desenvolvida por cientistas israelenses que armazena todas as informações de saúde do paciente um mapa GPS do local de onde o um soldado está ferido.</w:t>
       </w:r>
     </w:p>
     <w:p/>
@@ -2778,7 +2801,15 @@
         <w:tab/>
       </w:r>
       <w:r>
-        <w:t xml:space="preserve">Ademais, o mercado de IoT </w:t>
+        <w:t xml:space="preserve">Ademais, o mercado de </w:t>
+      </w:r>
+      <w:proofErr w:type="spellStart"/>
+      <w:r>
+        <w:t>IoT</w:t>
+      </w:r>
+      <w:proofErr w:type="spellEnd"/>
+      <w:r>
+        <w:t xml:space="preserve"> </w:t>
       </w:r>
       <w:r>
         <w:t xml:space="preserve">só em 2018 pretende movimentar cerca US$ 8 bilhões no Brasil, que consistem num aumento de 14% em relação a 2017 segundo </w:t>
@@ -2797,50 +2828,58 @@
           <w:b/>
         </w:rPr>
       </w:pPr>
-      <w:bookmarkStart w:id="10" w:name="_Toc512519591"/>
+      <w:bookmarkStart w:id="9" w:name="_Toc512519591"/>
       <w:r>
         <w:rPr>
           <w:b/>
         </w:rPr>
         <w:t>objetivo da solução</w:t>
       </w:r>
+      <w:bookmarkEnd w:id="9"/>
+    </w:p>
+    <w:p>
+      <w:r>
+        <w:tab/>
+      </w:r>
+      <w:r>
+        <w:t>Coletar e gerenciar os dados de temperatura e umidade das incubadoras neonatal,</w:t>
+      </w:r>
+      <w:r>
+        <w:t xml:space="preserve"> deixando claro a relação dos dados do ar dentro da incubadora e do corpo dos bebês,</w:t>
+      </w:r>
+      <w:r>
+        <w:t xml:space="preserve"> apresentando as informações em um sistema web centralizador amigável e de rápido uso, dessa forma garantindo o bem-estar dos bebês prematuros.</w:t>
+      </w:r>
+    </w:p>
+    <w:p>
+      <w:r>
+        <w:tab/>
+        <w:t xml:space="preserve">Além disso, </w:t>
+      </w:r>
+      <w:proofErr w:type="spellStart"/>
+      <w:r>
+        <w:t>fornecer</w:t>
+      </w:r>
+      <w:proofErr w:type="spellEnd"/>
+      <w:r>
+        <w:t xml:space="preserve"> ferramentas de gerenciamento de recém-nascidos e incubadoras.</w:t>
+      </w:r>
+    </w:p>
+    <w:p>
+      <w:pPr>
+        <w:pStyle w:val="Ttulo2"/>
+        <w:rPr>
+          <w:b/>
+        </w:rPr>
+      </w:pPr>
+      <w:bookmarkStart w:id="10" w:name="_Toc512519592"/>
+      <w:r>
+        <w:rPr>
+          <w:b/>
+        </w:rPr>
+        <w:t>diagrama da solução</w:t>
+      </w:r>
       <w:bookmarkEnd w:id="10"/>
-    </w:p>
-    <w:p>
-      <w:r>
-        <w:tab/>
-      </w:r>
-      <w:r>
-        <w:t>Coletar e gerenciar os dados de temperatura e umidade das incubadoras neonatal,</w:t>
-      </w:r>
-      <w:r>
-        <w:t xml:space="preserve"> deixando claro a relação dos dados do ar dentro da incubadora e do corpo dos bebês,</w:t>
-      </w:r>
-      <w:r>
-        <w:t xml:space="preserve"> apresentando as informações em um sistema web centralizador amigável e de rápido uso, dessa forma garantindo o bem-estar dos bebês prematuros.</w:t>
-      </w:r>
-    </w:p>
-    <w:p>
-      <w:r>
-        <w:tab/>
-        <w:t>Além disso, fornecer ferramentas de gerenciamento de recém-nascidos e incubadoras.</w:t>
-      </w:r>
-    </w:p>
-    <w:p>
-      <w:pPr>
-        <w:pStyle w:val="Ttulo2"/>
-        <w:rPr>
-          <w:b/>
-        </w:rPr>
-      </w:pPr>
-      <w:bookmarkStart w:id="11" w:name="_Toc512519592"/>
-      <w:r>
-        <w:rPr>
-          <w:b/>
-        </w:rPr>
-        <w:t>diagrama da solução</w:t>
-      </w:r>
-      <w:bookmarkEnd w:id="11"/>
     </w:p>
     <w:p>
       <w:pPr>
@@ -2920,104 +2959,646 @@
           <w:numId w:val="13"/>
         </w:numPr>
       </w:pPr>
-      <w:bookmarkStart w:id="12" w:name="_Toc512519593"/>
+      <w:bookmarkStart w:id="11" w:name="_Toc512519593"/>
       <w:r>
         <w:lastRenderedPageBreak/>
         <w:t>PLANEJAMENTO DO PROJETO</w:t>
       </w:r>
+      <w:bookmarkEnd w:id="11"/>
+    </w:p>
+    <w:p>
+      <w:pPr>
+        <w:pStyle w:val="Ttulo2"/>
+        <w:rPr>
+          <w:b/>
+        </w:rPr>
+      </w:pPr>
+      <w:bookmarkStart w:id="12" w:name="_Toc512519594"/>
+      <w:r>
+        <w:rPr>
+          <w:b/>
+        </w:rPr>
+        <w:t>Definição da Equipe do projeto</w:t>
+      </w:r>
       <w:bookmarkEnd w:id="12"/>
-    </w:p>
-    <w:p>
-      <w:pPr>
-        <w:pStyle w:val="Ttulo2"/>
+      <w:r>
         <w:rPr>
           <w:b/>
         </w:rPr>
-      </w:pPr>
-      <w:bookmarkStart w:id="13" w:name="_Toc512519594"/>
-      <w:r>
+        <w:t xml:space="preserve"> </w:t>
+      </w:r>
+    </w:p>
+    <w:p>
+      <w:pPr>
         <w:rPr>
           <w:b/>
-        </w:rPr>
-        <w:t>Definição da Equipe do projeto</w:t>
+          <w:lang w:val="en-US"/>
+        </w:rPr>
+      </w:pPr>
+      <w:bookmarkStart w:id="13" w:name="_Toc512519595"/>
+      <w:r>
+        <w:rPr>
+          <w:b/>
+          <w:noProof/>
+        </w:rPr>
+        <w:drawing>
+          <wp:anchor distT="0" distB="0" distL="114300" distR="114300" simplePos="0" relativeHeight="251655680" behindDoc="1" locked="0" layoutInCell="1" allowOverlap="1" wp14:anchorId="34AB9573" wp14:editId="3591283B">
+            <wp:simplePos x="0" y="0"/>
+            <wp:positionH relativeFrom="column">
+              <wp:posOffset>-3810</wp:posOffset>
+            </wp:positionH>
+            <wp:positionV relativeFrom="paragraph">
+              <wp:posOffset>13335</wp:posOffset>
+            </wp:positionV>
+            <wp:extent cx="1514475" cy="2000250"/>
+            <wp:effectExtent l="0" t="0" r="0" b="0"/>
+            <wp:wrapTight wrapText="bothSides">
+              <wp:wrapPolygon edited="0">
+                <wp:start x="0" y="0"/>
+                <wp:lineTo x="0" y="21394"/>
+                <wp:lineTo x="21464" y="21394"/>
+                <wp:lineTo x="21464" y="0"/>
+                <wp:lineTo x="0" y="0"/>
+              </wp:wrapPolygon>
+            </wp:wrapTight>
+            <wp:docPr id="10" name="Imagem 10" descr="Resultado de imagem para foto de perfil facebook"/>
+            <wp:cNvGraphicFramePr>
+              <a:graphicFrameLocks xmlns:a="http://schemas.openxmlformats.org/drawingml/2006/main" noChangeAspect="1"/>
+            </wp:cNvGraphicFramePr>
+            <a:graphic xmlns:a="http://schemas.openxmlformats.org/drawingml/2006/main">
+              <a:graphicData uri="http://schemas.openxmlformats.org/drawingml/2006/picture">
+                <pic:pic xmlns:pic="http://schemas.openxmlformats.org/drawingml/2006/picture">
+                  <pic:nvPicPr>
+                    <pic:cNvPr id="0" name="Picture 11" descr="Resultado de imagem para foto de perfil facebook"/>
+                    <pic:cNvPicPr>
+                      <a:picLocks noChangeAspect="1" noChangeArrowheads="1"/>
+                    </pic:cNvPicPr>
+                  </pic:nvPicPr>
+                  <pic:blipFill>
+                    <a:blip r:embed="rId20">
+                      <a:extLst>
+                        <a:ext uri="{28A0092B-C50C-407E-A947-70E740481C1C}">
+                          <a14:useLocalDpi xmlns:a14="http://schemas.microsoft.com/office/drawing/2010/main" val="0"/>
+                        </a:ext>
+                      </a:extLst>
+                    </a:blip>
+                    <a:srcRect/>
+                    <a:stretch>
+                      <a:fillRect/>
+                    </a:stretch>
+                  </pic:blipFill>
+                  <pic:spPr bwMode="auto">
+                    <a:xfrm>
+                      <a:off x="0" y="0"/>
+                      <a:ext cx="1514475" cy="2000250"/>
+                    </a:xfrm>
+                    <a:prstGeom prst="rect">
+                      <a:avLst/>
+                    </a:prstGeom>
+                    <a:noFill/>
+                    <a:ln>
+                      <a:noFill/>
+                    </a:ln>
+                  </pic:spPr>
+                </pic:pic>
+              </a:graphicData>
+            </a:graphic>
+            <wp14:sizeRelH relativeFrom="margin">
+              <wp14:pctWidth>0</wp14:pctWidth>
+            </wp14:sizeRelH>
+            <wp14:sizeRelV relativeFrom="margin">
+              <wp14:pctHeight>0</wp14:pctHeight>
+            </wp14:sizeRelV>
+          </wp:anchor>
+        </w:drawing>
+      </w:r>
+      <w:r>
+        <w:rPr>
+          <w:b/>
+          <w:lang w:val="en-US"/>
+        </w:rPr>
+        <w:t>L</w:t>
+      </w:r>
+      <w:r>
+        <w:rPr>
+          <w:b/>
+          <w:lang w:val="en-US"/>
+        </w:rPr>
+        <w:t xml:space="preserve">ucas Yudi Ganeko </w:t>
+      </w:r>
+      <w:r>
+        <w:rPr>
+          <w:b/>
+          <w:lang w:val="en-US"/>
+        </w:rPr>
+        <w:t>-</w:t>
+      </w:r>
+      <w:r>
+        <w:rPr>
+          <w:b/>
+          <w:lang w:val="en-US"/>
+        </w:rPr>
+        <w:t xml:space="preserve"> Product Owner e Front-End</w:t>
+      </w:r>
+    </w:p>
+    <w:p>
+      <w:r>
+        <w:t>E</w:t>
+      </w:r>
+      <w:r>
+        <w:t xml:space="preserve">laboração do </w:t>
+      </w:r>
+      <w:proofErr w:type="spellStart"/>
+      <w:r>
+        <w:t>product</w:t>
+      </w:r>
+      <w:proofErr w:type="spellEnd"/>
+      <w:r>
+        <w:t xml:space="preserve"> b</w:t>
+      </w:r>
+      <w:r>
+        <w:t>acklog e dos sprints;</w:t>
+      </w:r>
+    </w:p>
+    <w:p>
+      <w:r>
+        <w:t>Desenvolvimento com foco no front-</w:t>
+      </w:r>
+      <w:proofErr w:type="spellStart"/>
+      <w:r>
+        <w:t>end</w:t>
+      </w:r>
+      <w:proofErr w:type="spellEnd"/>
+      <w:r>
+        <w:t>;</w:t>
+      </w:r>
+    </w:p>
+    <w:p>
+      <w:r>
+        <w:t>Documentaçã</w:t>
+      </w:r>
+      <w:r>
+        <w:t>o;</w:t>
+      </w:r>
+    </w:p>
+    <w:p/>
+    <w:p/>
+    <w:p/>
+    <w:p/>
+    <w:p>
+      <w:pPr>
+        <w:rPr>
+          <w:b/>
+        </w:rPr>
+      </w:pPr>
+      <w:r>
+        <w:rPr>
+          <w:b/>
+          <w:noProof/>
+        </w:rPr>
+        <w:drawing>
+          <wp:anchor distT="0" distB="0" distL="114300" distR="114300" simplePos="0" relativeHeight="251657728" behindDoc="1" locked="0" layoutInCell="1" allowOverlap="1" wp14:anchorId="1CC135E7" wp14:editId="3B3DA9EC">
+            <wp:simplePos x="0" y="0"/>
+            <wp:positionH relativeFrom="column">
+              <wp:posOffset>0</wp:posOffset>
+            </wp:positionH>
+            <wp:positionV relativeFrom="paragraph">
+              <wp:posOffset>8890</wp:posOffset>
+            </wp:positionV>
+            <wp:extent cx="1514475" cy="2000250"/>
+            <wp:effectExtent l="0" t="0" r="0" b="0"/>
+            <wp:wrapTight wrapText="bothSides">
+              <wp:wrapPolygon edited="0">
+                <wp:start x="0" y="0"/>
+                <wp:lineTo x="0" y="21394"/>
+                <wp:lineTo x="21464" y="21394"/>
+                <wp:lineTo x="21464" y="0"/>
+                <wp:lineTo x="0" y="0"/>
+              </wp:wrapPolygon>
+            </wp:wrapTight>
+            <wp:docPr id="11" name="Imagem 11" descr="Resultado de imagem para foto de perfil facebook"/>
+            <wp:cNvGraphicFramePr>
+              <a:graphicFrameLocks xmlns:a="http://schemas.openxmlformats.org/drawingml/2006/main" noChangeAspect="1"/>
+            </wp:cNvGraphicFramePr>
+            <a:graphic xmlns:a="http://schemas.openxmlformats.org/drawingml/2006/main">
+              <a:graphicData uri="http://schemas.openxmlformats.org/drawingml/2006/picture">
+                <pic:pic xmlns:pic="http://schemas.openxmlformats.org/drawingml/2006/picture">
+                  <pic:nvPicPr>
+                    <pic:cNvPr id="0" name="Picture 11" descr="Resultado de imagem para foto de perfil facebook"/>
+                    <pic:cNvPicPr>
+                      <a:picLocks noChangeAspect="1" noChangeArrowheads="1"/>
+                    </pic:cNvPicPr>
+                  </pic:nvPicPr>
+                  <pic:blipFill>
+                    <a:blip r:embed="rId20">
+                      <a:extLst>
+                        <a:ext uri="{28A0092B-C50C-407E-A947-70E740481C1C}">
+                          <a14:useLocalDpi xmlns:a14="http://schemas.microsoft.com/office/drawing/2010/main" val="0"/>
+                        </a:ext>
+                      </a:extLst>
+                    </a:blip>
+                    <a:srcRect/>
+                    <a:stretch>
+                      <a:fillRect/>
+                    </a:stretch>
+                  </pic:blipFill>
+                  <pic:spPr bwMode="auto">
+                    <a:xfrm>
+                      <a:off x="0" y="0"/>
+                      <a:ext cx="1514475" cy="2000250"/>
+                    </a:xfrm>
+                    <a:prstGeom prst="rect">
+                      <a:avLst/>
+                    </a:prstGeom>
+                    <a:noFill/>
+                    <a:ln>
+                      <a:noFill/>
+                    </a:ln>
+                  </pic:spPr>
+                </pic:pic>
+              </a:graphicData>
+            </a:graphic>
+            <wp14:sizeRelH relativeFrom="margin">
+              <wp14:pctWidth>0</wp14:pctWidth>
+            </wp14:sizeRelH>
+            <wp14:sizeRelV relativeFrom="margin">
+              <wp14:pctHeight>0</wp14:pctHeight>
+            </wp14:sizeRelV>
+          </wp:anchor>
+        </w:drawing>
+      </w:r>
+      <w:r>
+        <w:rPr>
+          <w:b/>
+        </w:rPr>
+        <w:t>R</w:t>
+      </w:r>
+      <w:r>
+        <w:rPr>
+          <w:b/>
+        </w:rPr>
+        <w:t>odolfo Gregório Alves de Lima - Scrum Master e Back-</w:t>
+      </w:r>
+      <w:proofErr w:type="spellStart"/>
+      <w:r>
+        <w:rPr>
+          <w:b/>
+        </w:rPr>
+        <w:t>End</w:t>
+      </w:r>
+      <w:proofErr w:type="spellEnd"/>
+    </w:p>
+    <w:p>
+      <w:r>
+        <w:t xml:space="preserve">Desenvolvimento com foco no </w:t>
+      </w:r>
+      <w:proofErr w:type="spellStart"/>
+      <w:r>
+        <w:t>back-end</w:t>
+      </w:r>
+      <w:proofErr w:type="spellEnd"/>
+      <w:r>
+        <w:t>;</w:t>
+      </w:r>
+    </w:p>
+    <w:p>
+      <w:r>
+        <w:t>Liderança de desenvolvimento;</w:t>
+      </w:r>
+    </w:p>
+    <w:p>
+      <w:r>
+        <w:t>Documentaçã</w:t>
+      </w:r>
+      <w:r>
+        <w:t>o;</w:t>
+      </w:r>
+    </w:p>
+    <w:p/>
+    <w:p/>
+    <w:p/>
+    <w:p>
+      <w:pPr>
+        <w:ind w:left="1"/>
+        <w:rPr>
+          <w:b/>
+        </w:rPr>
+      </w:pPr>
+      <w:r>
+        <w:rPr>
+          <w:b/>
+          <w:noProof/>
+        </w:rPr>
+        <w:drawing>
+          <wp:anchor distT="0" distB="0" distL="114300" distR="114300" simplePos="0" relativeHeight="251659776" behindDoc="1" locked="0" layoutInCell="1" allowOverlap="1" wp14:anchorId="47AC95C1" wp14:editId="42F9F0D8">
+            <wp:simplePos x="0" y="0"/>
+            <wp:positionH relativeFrom="column">
+              <wp:posOffset>0</wp:posOffset>
+            </wp:positionH>
+            <wp:positionV relativeFrom="paragraph">
+              <wp:posOffset>9525</wp:posOffset>
+            </wp:positionV>
+            <wp:extent cx="1514475" cy="2000250"/>
+            <wp:effectExtent l="0" t="0" r="0" b="0"/>
+            <wp:wrapTight wrapText="bothSides">
+              <wp:wrapPolygon edited="0">
+                <wp:start x="0" y="0"/>
+                <wp:lineTo x="0" y="21394"/>
+                <wp:lineTo x="21464" y="21394"/>
+                <wp:lineTo x="21464" y="0"/>
+                <wp:lineTo x="0" y="0"/>
+              </wp:wrapPolygon>
+            </wp:wrapTight>
+            <wp:docPr id="13" name="Imagem 13" descr="Resultado de imagem para foto de perfil facebook"/>
+            <wp:cNvGraphicFramePr>
+              <a:graphicFrameLocks xmlns:a="http://schemas.openxmlformats.org/drawingml/2006/main" noChangeAspect="1"/>
+            </wp:cNvGraphicFramePr>
+            <a:graphic xmlns:a="http://schemas.openxmlformats.org/drawingml/2006/main">
+              <a:graphicData uri="http://schemas.openxmlformats.org/drawingml/2006/picture">
+                <pic:pic xmlns:pic="http://schemas.openxmlformats.org/drawingml/2006/picture">
+                  <pic:nvPicPr>
+                    <pic:cNvPr id="0" name="Picture 11" descr="Resultado de imagem para foto de perfil facebook"/>
+                    <pic:cNvPicPr>
+                      <a:picLocks noChangeAspect="1" noChangeArrowheads="1"/>
+                    </pic:cNvPicPr>
+                  </pic:nvPicPr>
+                  <pic:blipFill>
+                    <a:blip r:embed="rId20">
+                      <a:extLst>
+                        <a:ext uri="{28A0092B-C50C-407E-A947-70E740481C1C}">
+                          <a14:useLocalDpi xmlns:a14="http://schemas.microsoft.com/office/drawing/2010/main" val="0"/>
+                        </a:ext>
+                      </a:extLst>
+                    </a:blip>
+                    <a:srcRect/>
+                    <a:stretch>
+                      <a:fillRect/>
+                    </a:stretch>
+                  </pic:blipFill>
+                  <pic:spPr bwMode="auto">
+                    <a:xfrm>
+                      <a:off x="0" y="0"/>
+                      <a:ext cx="1514475" cy="2000250"/>
+                    </a:xfrm>
+                    <a:prstGeom prst="rect">
+                      <a:avLst/>
+                    </a:prstGeom>
+                    <a:noFill/>
+                    <a:ln>
+                      <a:noFill/>
+                    </a:ln>
+                  </pic:spPr>
+                </pic:pic>
+              </a:graphicData>
+            </a:graphic>
+            <wp14:sizeRelH relativeFrom="margin">
+              <wp14:pctWidth>0</wp14:pctWidth>
+            </wp14:sizeRelH>
+            <wp14:sizeRelV relativeFrom="margin">
+              <wp14:pctHeight>0</wp14:pctHeight>
+            </wp14:sizeRelV>
+          </wp:anchor>
+        </w:drawing>
+      </w:r>
+      <w:r>
+        <w:rPr>
+          <w:b/>
+        </w:rPr>
+        <w:t xml:space="preserve">Lucas Bezerra de Souza </w:t>
+      </w:r>
+      <w:r>
+        <w:rPr>
+          <w:b/>
+        </w:rPr>
+        <w:t>-</w:t>
+      </w:r>
+      <w:r>
+        <w:rPr>
+          <w:b/>
+        </w:rPr>
+        <w:t xml:space="preserve"> </w:t>
+      </w:r>
+      <w:proofErr w:type="spellStart"/>
+      <w:r>
+        <w:rPr>
+          <w:b/>
+        </w:rPr>
+        <w:t>Dev</w:t>
+      </w:r>
+      <w:proofErr w:type="spellEnd"/>
+      <w:r>
+        <w:rPr>
+          <w:b/>
+        </w:rPr>
+        <w:t xml:space="preserve"> Team</w:t>
+      </w:r>
+    </w:p>
+    <w:p>
+      <w:pPr>
+        <w:ind w:left="1"/>
+      </w:pPr>
+      <w:r>
+        <w:t>Modelagem do banco de dados;</w:t>
+      </w:r>
+    </w:p>
+    <w:p>
+      <w:pPr>
+        <w:ind w:left="1"/>
+      </w:pPr>
+      <w:r>
+        <w:t>Desenvolvimento;</w:t>
+      </w:r>
+    </w:p>
+    <w:p>
+      <w:r>
+        <w:t>Documentaçã</w:t>
+      </w:r>
+      <w:r>
+        <w:t>o;</w:t>
+      </w:r>
+    </w:p>
+    <w:p>
+      <w:pPr>
+        <w:ind w:left="1"/>
+      </w:pPr>
+    </w:p>
+    <w:p>
+      <w:pPr>
+        <w:ind w:left="1"/>
+      </w:pPr>
+    </w:p>
+    <w:p>
+      <w:pPr>
+        <w:ind w:left="1"/>
+      </w:pPr>
+    </w:p>
+    <w:p/>
+    <w:p>
+      <w:pPr>
+        <w:ind w:left="1"/>
+        <w:rPr>
+          <w:b/>
+        </w:rPr>
+      </w:pPr>
+      <w:r>
+        <w:rPr>
+          <w:b/>
+          <w:noProof/>
+        </w:rPr>
+        <w:drawing>
+          <wp:anchor distT="0" distB="0" distL="114300" distR="114300" simplePos="0" relativeHeight="251661824" behindDoc="1" locked="0" layoutInCell="1" allowOverlap="1" wp14:anchorId="09995F3F" wp14:editId="5BE7A005">
+            <wp:simplePos x="0" y="0"/>
+            <wp:positionH relativeFrom="column">
+              <wp:posOffset>-3810</wp:posOffset>
+            </wp:positionH>
+            <wp:positionV relativeFrom="paragraph">
+              <wp:posOffset>13970</wp:posOffset>
+            </wp:positionV>
+            <wp:extent cx="1514475" cy="2000250"/>
+            <wp:effectExtent l="0" t="0" r="0" b="0"/>
+            <wp:wrapTight wrapText="bothSides">
+              <wp:wrapPolygon edited="0">
+                <wp:start x="0" y="0"/>
+                <wp:lineTo x="0" y="21394"/>
+                <wp:lineTo x="21464" y="21394"/>
+                <wp:lineTo x="21464" y="0"/>
+                <wp:lineTo x="0" y="0"/>
+              </wp:wrapPolygon>
+            </wp:wrapTight>
+            <wp:docPr id="15" name="Imagem 15" descr="Resultado de imagem para foto de perfil facebook"/>
+            <wp:cNvGraphicFramePr>
+              <a:graphicFrameLocks xmlns:a="http://schemas.openxmlformats.org/drawingml/2006/main" noChangeAspect="1"/>
+            </wp:cNvGraphicFramePr>
+            <a:graphic xmlns:a="http://schemas.openxmlformats.org/drawingml/2006/main">
+              <a:graphicData uri="http://schemas.openxmlformats.org/drawingml/2006/picture">
+                <pic:pic xmlns:pic="http://schemas.openxmlformats.org/drawingml/2006/picture">
+                  <pic:nvPicPr>
+                    <pic:cNvPr id="0" name="Picture 11" descr="Resultado de imagem para foto de perfil facebook"/>
+                    <pic:cNvPicPr>
+                      <a:picLocks noChangeAspect="1" noChangeArrowheads="1"/>
+                    </pic:cNvPicPr>
+                  </pic:nvPicPr>
+                  <pic:blipFill>
+                    <a:blip r:embed="rId20">
+                      <a:extLst>
+                        <a:ext uri="{28A0092B-C50C-407E-A947-70E740481C1C}">
+                          <a14:useLocalDpi xmlns:a14="http://schemas.microsoft.com/office/drawing/2010/main" val="0"/>
+                        </a:ext>
+                      </a:extLst>
+                    </a:blip>
+                    <a:srcRect/>
+                    <a:stretch>
+                      <a:fillRect/>
+                    </a:stretch>
+                  </pic:blipFill>
+                  <pic:spPr bwMode="auto">
+                    <a:xfrm>
+                      <a:off x="0" y="0"/>
+                      <a:ext cx="1514475" cy="2000250"/>
+                    </a:xfrm>
+                    <a:prstGeom prst="rect">
+                      <a:avLst/>
+                    </a:prstGeom>
+                    <a:noFill/>
+                    <a:ln>
+                      <a:noFill/>
+                    </a:ln>
+                  </pic:spPr>
+                </pic:pic>
+              </a:graphicData>
+            </a:graphic>
+            <wp14:sizeRelH relativeFrom="margin">
+              <wp14:pctWidth>0</wp14:pctWidth>
+            </wp14:sizeRelH>
+            <wp14:sizeRelV relativeFrom="margin">
+              <wp14:pctHeight>0</wp14:pctHeight>
+            </wp14:sizeRelV>
+          </wp:anchor>
+        </w:drawing>
+      </w:r>
+      <w:r>
+        <w:rPr>
+          <w:b/>
+        </w:rPr>
+        <w:t xml:space="preserve"> </w:t>
+      </w:r>
+      <w:r>
+        <w:rPr>
+          <w:b/>
+        </w:rPr>
+        <w:t>M</w:t>
+      </w:r>
+      <w:r>
+        <w:rPr>
+          <w:b/>
+        </w:rPr>
+        <w:t>atheus de Oliveira Rodrigues</w:t>
+      </w:r>
+      <w:r>
+        <w:rPr>
+          <w:b/>
+        </w:rPr>
+        <w:t xml:space="preserve"> -</w:t>
+      </w:r>
+      <w:r>
+        <w:rPr>
+          <w:b/>
+        </w:rPr>
+        <w:t xml:space="preserve"> </w:t>
+      </w:r>
+      <w:proofErr w:type="spellStart"/>
+      <w:r>
+        <w:rPr>
+          <w:b/>
+        </w:rPr>
+        <w:t>Dev</w:t>
+      </w:r>
+      <w:proofErr w:type="spellEnd"/>
+      <w:r>
+        <w:rPr>
+          <w:b/>
+        </w:rPr>
+        <w:t xml:space="preserve"> Team</w:t>
+      </w:r>
+    </w:p>
+    <w:p>
+      <w:pPr>
+        <w:ind w:left="1"/>
+      </w:pPr>
+      <w:r>
+        <w:t>Implementação do banco de dados;</w:t>
+      </w:r>
+    </w:p>
+    <w:p>
+      <w:pPr>
+        <w:ind w:left="1"/>
+      </w:pPr>
+      <w:r>
+        <w:t>Desenvolvimento</w:t>
+      </w:r>
+    </w:p>
+    <w:p>
+      <w:r>
+        <w:t>Documentaçã</w:t>
+      </w:r>
+      <w:r>
+        <w:t>o;</w:t>
+      </w:r>
+    </w:p>
+    <w:p>
+      <w:pPr>
+        <w:rPr>
+          <w:b/>
+        </w:rPr>
+      </w:pPr>
+      <w:r>
+        <w:rPr>
+          <w:b/>
+        </w:rPr>
+        <w:lastRenderedPageBreak/>
+        <w:t>PROCESSO E FERRAMENTA DE GESTÃO DE PROJETOS</w:t>
       </w:r>
       <w:bookmarkEnd w:id="13"/>
-      <w:r>
-        <w:rPr>
-          <w:b/>
-        </w:rPr>
-        <w:t xml:space="preserve"> </w:t>
-      </w:r>
-    </w:p>
-    <w:p>
-      <w:r>
-        <w:tab/>
-      </w:r>
-      <w:r>
-        <w:t>Descrever a equipe e seus papéis no projeto</w:t>
-      </w:r>
-      <w:r>
-        <w:t>, mencionar os papéis de acordo com a metodologia ágil adotada. Ex. Scrum Master, Product Owner, Time de Desenvolvimento, etc. Deixar claro quem fez o quê no projeto, um integrante pode ter mais de um papel no projeto.</w:t>
-      </w:r>
-    </w:p>
-    <w:p>
-      <w:r>
-        <w:tab/>
-      </w:r>
-      <w:r>
-        <w:rPr>
-          <w:lang w:val="en-US"/>
-        </w:rPr>
-        <w:t>Lucas Yudi Ganeko –Product Owner</w:t>
-      </w:r>
-      <w:r>
-        <w:rPr>
-          <w:lang w:val="en-US"/>
-        </w:rPr>
-        <w:t xml:space="preserve"> e Front-End</w:t>
-      </w:r>
-    </w:p>
-    <w:p>
-      <w:r>
-        <w:rPr>
-          <w:lang w:val="en-US"/>
-        </w:rPr>
-        <w:tab/>
-      </w:r>
-      <w:r>
-        <w:t>Rodolfo Gregório Alves de Lima - Scrum Master</w:t>
-      </w:r>
-      <w:r>
-        <w:t xml:space="preserve"> e Back-End</w:t>
-      </w:r>
-    </w:p>
-    <w:p>
-      <w:r>
-        <w:tab/>
-        <w:t>Matheus de Oliveira Rodrigues – Dev Team</w:t>
-      </w:r>
-    </w:p>
-    <w:p>
-      <w:r>
-        <w:tab/>
-        <w:t>Lucas Bezerra de Souza – Dev Team</w:t>
-      </w:r>
-    </w:p>
-    <w:p>
-      <w:pPr>
-        <w:pStyle w:val="Ttulo2"/>
-        <w:rPr>
-          <w:b/>
-        </w:rPr>
-      </w:pPr>
-      <w:bookmarkStart w:id="14" w:name="_Toc512519595"/>
-      <w:r>
-        <w:rPr>
-          <w:b/>
-        </w:rPr>
-        <w:t>PROCESSO E FERRAMENTA DE GESTÃO DE PROJETOS</w:t>
-      </w:r>
-      <w:bookmarkEnd w:id="14"/>
       <w:r>
         <w:rPr>
           <w:b/>
@@ -3077,7 +3658,7 @@
                     <pic:cNvPicPr/>
                   </pic:nvPicPr>
                   <pic:blipFill>
-                    <a:blip r:embed="rId20"/>
+                    <a:blip r:embed="rId21"/>
                     <a:stretch>
                       <a:fillRect/>
                     </a:stretch>
@@ -3101,7 +3682,15 @@
     <w:p>
       <w:r>
         <w:tab/>
-        <w:t>Através do uso da ferramenta Trello,</w:t>
+        <w:t xml:space="preserve">Através do uso da ferramenta </w:t>
+      </w:r>
+      <w:proofErr w:type="spellStart"/>
+      <w:r>
+        <w:t>Trello</w:t>
+      </w:r>
+      <w:proofErr w:type="spellEnd"/>
+      <w:r>
+        <w:t>,</w:t>
       </w:r>
       <w:r>
         <w:t xml:space="preserve"> que possibilita o acesso à informação sobre o projeto para todos os membros da equipe, foi possível garantir o conhecimento de todos sobre os seguintes tópicos</w:t>
@@ -3169,7 +3758,6 @@
         <w:rPr>
           <w:b/>
         </w:rPr>
-        <w:lastRenderedPageBreak/>
         <w:t>Responsabilidade de cada membro</w:t>
       </w:r>
     </w:p>
@@ -3224,44 +3812,45 @@
           <w:b/>
         </w:rPr>
       </w:pPr>
-      <w:bookmarkStart w:id="15" w:name="_Toc512519596"/>
+      <w:bookmarkStart w:id="14" w:name="_Toc512519596"/>
       <w:r>
         <w:rPr>
           <w:b/>
         </w:rPr>
+        <w:lastRenderedPageBreak/>
         <w:t>Gestão dos Riscos do Projeto</w:t>
       </w:r>
+      <w:bookmarkEnd w:id="14"/>
+      <w:r>
+        <w:rPr>
+          <w:b/>
+        </w:rPr>
+        <w:t xml:space="preserve"> </w:t>
+      </w:r>
+    </w:p>
+    <w:p>
+      <w:r>
+        <w:tab/>
+      </w:r>
+      <w:r>
+        <w:t>Apresentar os principais riscos levantados, sua classificação e plano de resposta.</w:t>
+      </w:r>
+    </w:p>
+    <w:p>
+      <w:pPr>
+        <w:pStyle w:val="Ttulo2"/>
+        <w:rPr>
+          <w:b/>
+        </w:rPr>
+      </w:pPr>
+      <w:bookmarkStart w:id="15" w:name="_Toc512519597"/>
+      <w:r>
+        <w:rPr>
+          <w:b/>
+        </w:rPr>
+        <w:t>requisitos</w:t>
+      </w:r>
       <w:bookmarkEnd w:id="15"/>
-      <w:r>
-        <w:rPr>
-          <w:b/>
-        </w:rPr>
-        <w:t xml:space="preserve"> </w:t>
-      </w:r>
-    </w:p>
-    <w:p>
-      <w:r>
-        <w:tab/>
-      </w:r>
-      <w:r>
-        <w:t>Apresentar os principais riscos levantados, sua classificação e plano de resposta.</w:t>
-      </w:r>
-    </w:p>
-    <w:p>
-      <w:pPr>
-        <w:pStyle w:val="Ttulo2"/>
-        <w:rPr>
-          <w:b/>
-        </w:rPr>
-      </w:pPr>
-      <w:bookmarkStart w:id="16" w:name="_Toc512519597"/>
-      <w:r>
-        <w:rPr>
-          <w:b/>
-        </w:rPr>
-        <w:t>requisitos</w:t>
-      </w:r>
-      <w:bookmarkEnd w:id="16"/>
       <w:r>
         <w:rPr>
           <w:b/>
@@ -4135,7 +4724,25 @@
                 <w:color w:val="000000"/>
                 <w:lang w:eastAsia="pt-BR"/>
               </w:rPr>
-              <w:t>O sistema deverá obter temperatura e umidade das incubadoras físicas relacionadas  a cada incubadora cadastrada;</w:t>
+              <w:t xml:space="preserve">O sistema deverá obter temperatura e umidade das incubadoras físicas </w:t>
+            </w:r>
+            <w:proofErr w:type="gramStart"/>
+            <w:r>
+              <w:rPr>
+                <w:rFonts w:ascii="Calibri Light" w:eastAsia="Calibri" w:hAnsi="Calibri Light" w:cs="Calibri Light"/>
+                <w:color w:val="000000"/>
+                <w:lang w:eastAsia="pt-BR"/>
+              </w:rPr>
+              <w:t>relacionadas  a</w:t>
+            </w:r>
+            <w:proofErr w:type="gramEnd"/>
+            <w:r>
+              <w:rPr>
+                <w:rFonts w:ascii="Calibri Light" w:eastAsia="Calibri" w:hAnsi="Calibri Light" w:cs="Calibri Light"/>
+                <w:color w:val="000000"/>
+                <w:lang w:eastAsia="pt-BR"/>
+              </w:rPr>
+              <w:t xml:space="preserve"> cada incubadora cadastrada;</w:t>
             </w:r>
           </w:p>
         </w:tc>
@@ -4465,13 +5072,23 @@
                 <w:lang w:eastAsia="pt-BR"/>
               </w:rPr>
             </w:pPr>
+            <w:proofErr w:type="gramStart"/>
             <w:r>
               <w:rPr>
                 <w:rFonts w:ascii="Calibri Light" w:hAnsi="Calibri Light" w:cs="Calibri Light"/>
                 <w:color w:val="000000"/>
                 <w:lang w:eastAsia="pt-BR"/>
               </w:rPr>
-              <w:t>O ambiente web será totalmente responsivo;</w:t>
+              <w:t>O ambiente web</w:t>
+            </w:r>
+            <w:proofErr w:type="gramEnd"/>
+            <w:r>
+              <w:rPr>
+                <w:rFonts w:ascii="Calibri Light" w:hAnsi="Calibri Light" w:cs="Calibri Light"/>
+                <w:color w:val="000000"/>
+                <w:lang w:eastAsia="pt-BR"/>
+              </w:rPr>
+              <w:t xml:space="preserve"> será totalmente responsivo;</w:t>
             </w:r>
           </w:p>
         </w:tc>
@@ -4516,7 +5133,6 @@
     <w:p/>
     <w:p>
       <w:r>
-        <w:lastRenderedPageBreak/>
         <w:tab/>
       </w:r>
       <w:r>
@@ -4990,7 +5606,43 @@
                 <w:color w:val="000000"/>
                 <w:lang w:eastAsia="pt-BR"/>
               </w:rPr>
-              <w:t>Para o sistema ser executado com performance  deverá estar conectado a uma rede 4MB (Mínimo) via Wifi;</w:t>
+              <w:t xml:space="preserve">Para o sistema ser executado com </w:t>
+            </w:r>
+            <w:proofErr w:type="gramStart"/>
+            <w:r>
+              <w:rPr>
+                <w:rFonts w:ascii="Calibri Light" w:eastAsia="Calibri" w:hAnsi="Calibri Light" w:cs="Calibri Light"/>
+                <w:color w:val="000000"/>
+                <w:lang w:eastAsia="pt-BR"/>
+              </w:rPr>
+              <w:t>performance  deverá</w:t>
+            </w:r>
+            <w:proofErr w:type="gramEnd"/>
+            <w:r>
+              <w:rPr>
+                <w:rFonts w:ascii="Calibri Light" w:eastAsia="Calibri" w:hAnsi="Calibri Light" w:cs="Calibri Light"/>
+                <w:color w:val="000000"/>
+                <w:lang w:eastAsia="pt-BR"/>
+              </w:rPr>
+              <w:t xml:space="preserve"> estar conectado a uma rede 4MB (Mínimo) via </w:t>
+            </w:r>
+            <w:proofErr w:type="spellStart"/>
+            <w:r>
+              <w:rPr>
+                <w:rFonts w:ascii="Calibri Light" w:eastAsia="Calibri" w:hAnsi="Calibri Light" w:cs="Calibri Light"/>
+                <w:color w:val="000000"/>
+                <w:lang w:eastAsia="pt-BR"/>
+              </w:rPr>
+              <w:t>Wifi</w:t>
+            </w:r>
+            <w:proofErr w:type="spellEnd"/>
+            <w:r>
+              <w:rPr>
+                <w:rFonts w:ascii="Calibri Light" w:eastAsia="Calibri" w:hAnsi="Calibri Light" w:cs="Calibri Light"/>
+                <w:color w:val="000000"/>
+                <w:lang w:eastAsia="pt-BR"/>
+              </w:rPr>
+              <w:t>;</w:t>
             </w:r>
           </w:p>
         </w:tc>
@@ -5103,7 +5755,25 @@
                 <w:color w:val="000000"/>
                 <w:lang w:eastAsia="pt-BR"/>
               </w:rPr>
-              <w:t xml:space="preserve">Requisitos de desempenho: Processador Clock 2.0, RAM 4 GB, Armazenamento 1 GB escalável (Mínimo) em </w:t>
+              <w:t xml:space="preserve">Requisitos de desempenho: Processador </w:t>
+            </w:r>
+            <w:proofErr w:type="spellStart"/>
+            <w:r>
+              <w:rPr>
+                <w:rFonts w:ascii="Calibri Light" w:eastAsia="Calibri" w:hAnsi="Calibri Light" w:cs="Calibri Light"/>
+                <w:color w:val="000000"/>
+                <w:lang w:eastAsia="pt-BR"/>
+              </w:rPr>
+              <w:t>Clock</w:t>
+            </w:r>
+            <w:proofErr w:type="spellEnd"/>
+            <w:r>
+              <w:rPr>
+                <w:rFonts w:ascii="Calibri Light" w:eastAsia="Calibri" w:hAnsi="Calibri Light" w:cs="Calibri Light"/>
+                <w:color w:val="000000"/>
+                <w:lang w:eastAsia="pt-BR"/>
+              </w:rPr>
+              <w:t xml:space="preserve"> 2.0, RAM 4 GB, Armazenamento 1 GB escalável (Mínimo) em </w:t>
             </w:r>
             <w:r>
               <w:rPr>
@@ -5278,13 +5948,21 @@
     </w:tbl>
     <w:p>
       <w:r>
+        <w:lastRenderedPageBreak/>
         <w:tab/>
       </w:r>
     </w:p>
     <w:p>
       <w:r>
         <w:tab/>
-        <w:t>Product Backlog</w:t>
+      </w:r>
+      <w:proofErr w:type="spellStart"/>
+      <w:r>
+        <w:t>Product</w:t>
+      </w:r>
+      <w:proofErr w:type="spellEnd"/>
+      <w:r>
+        <w:t xml:space="preserve"> Backlog</w:t>
       </w:r>
       <w:r>
         <w:rPr>
@@ -5292,7 +5970,7 @@
           <w:lang w:eastAsia="pt-BR"/>
         </w:rPr>
         <w:drawing>
-          <wp:anchor distT="0" distB="0" distL="114300" distR="114300" simplePos="0" relativeHeight="251657216" behindDoc="0" locked="0" layoutInCell="1" allowOverlap="1" wp14:anchorId="34B92EBA" wp14:editId="66346526">
+          <wp:anchor distT="0" distB="0" distL="114300" distR="114300" simplePos="0" relativeHeight="251653632" behindDoc="0" locked="0" layoutInCell="1" allowOverlap="1" wp14:anchorId="34B92EBA" wp14:editId="66346526">
             <wp:simplePos x="0" y="0"/>
             <wp:positionH relativeFrom="column">
               <wp:posOffset>-70931</wp:posOffset>
@@ -5315,7 +5993,7 @@
                     <pic:cNvPicPr/>
                   </pic:nvPicPr>
                   <pic:blipFill>
-                    <a:blip r:embed="rId21">
+                    <a:blip r:embed="rId22">
                       <a:extLst>
                         <a:ext uri="{28A0092B-C50C-407E-A947-70E740481C1C}">
                           <a14:useLocalDpi xmlns:a14="http://schemas.microsoft.com/office/drawing/2010/main" val="0"/>
@@ -5348,18 +6026,10 @@
         </w:drawing>
       </w:r>
     </w:p>
-    <w:p>
-      <w:r>
-        <w:tab/>
-      </w:r>
-    </w:p>
     <w:p/>
     <w:p/>
-    <w:p/>
-    <w:p/>
-    <w:p>
-      <w:r>
-        <w:lastRenderedPageBreak/>
+    <w:p>
+      <w:r>
         <w:t>Protótipos de telas:</w:t>
       </w:r>
     </w:p>
@@ -5375,15 +6045,17 @@
         <w:t xml:space="preserve"> Tela de login</w:t>
       </w:r>
     </w:p>
+    <w:p/>
     <w:p>
       <w:r>
         <w:pict w14:anchorId="5A7940FA">
           <v:shape id="_x0000_i1026" type="#_x0000_t75" style="width:340.5pt;height:183.75pt">
-            <v:imagedata r:id="rId22" o:title="1-login"/>
+            <v:imagedata r:id="rId23" o:title="1-login"/>
           </v:shape>
         </w:pict>
       </w:r>
     </w:p>
+    <w:p/>
     <w:p>
       <w:pPr>
         <w:pStyle w:val="PargrafodaLista"/>
@@ -5393,6 +6065,7 @@
         </w:numPr>
       </w:pPr>
       <w:r>
+        <w:lastRenderedPageBreak/>
         <w:t xml:space="preserve"> Home</w:t>
       </w:r>
     </w:p>
@@ -5402,8 +6075,8 @@
           <w:noProof/>
         </w:rPr>
         <w:pict w14:anchorId="38799798">
-          <v:shape id="_x0000_s1041" type="#_x0000_t75" style="position:absolute;left:0;text-align:left;margin-left:.05pt;margin-top:.05pt;width:340.35pt;height:185.15pt;z-index:251659776;mso-position-horizontal:absolute;mso-position-horizontal-relative:text;mso-position-vertical:absolute;mso-position-vertical-relative:text;mso-width-relative:page;mso-height-relative:page">
-            <v:imagedata r:id="rId23" o:title="2-home"/>
+          <v:shape id="_x0000_s1041" type="#_x0000_t75" style="position:absolute;left:0;text-align:left;margin-left:.05pt;margin-top:.8pt;width:340.35pt;height:185.15pt;z-index:251659776;mso-position-horizontal-relative:text;mso-position-vertical-relative:text;mso-width-relative:page;mso-height-relative:page">
+            <v:imagedata r:id="rId24" o:title="2-home"/>
             <w10:wrap type="square"/>
           </v:shape>
         </w:pict>
@@ -5426,18 +6099,20 @@
         </w:numPr>
       </w:pPr>
       <w:r>
+        <w:t xml:space="preserve"> Incubadoras</w:t>
+      </w:r>
+    </w:p>
+    <w:p>
+      <w:r>
         <w:rPr>
           <w:noProof/>
         </w:rPr>
         <w:pict w14:anchorId="40EA241F">
-          <v:shape id="_x0000_s1034" type="#_x0000_t75" style="position:absolute;left:0;text-align:left;margin-left:-.3pt;margin-top:20.9pt;width:340.5pt;height:188.25pt;z-index:-251658752;mso-position-horizontal-relative:text;mso-position-vertical-relative:text;mso-width-relative:page;mso-height-relative:page" wrapcoords="-48 0 -48 21514 21600 21514 21600 0 -48 0">
-            <v:imagedata r:id="rId24" o:title="3-incubadoras"/>
+          <v:shape id="_x0000_s1034" type="#_x0000_t75" style="position:absolute;left:0;text-align:left;margin-left:-.3pt;margin-top:8.4pt;width:340.5pt;height:188.25pt;z-index:-251658752;mso-position-horizontal-relative:text;mso-position-vertical-relative:text;mso-width-relative:page;mso-height-relative:page" wrapcoords="-48 0 -48 21514 21600 21514 21600 0 -48 0">
+            <v:imagedata r:id="rId25" o:title="3-incubadoras"/>
             <w10:wrap type="tight"/>
           </v:shape>
         </w:pict>
-      </w:r>
-      <w:r>
-        <w:t xml:space="preserve"> Incubadoras</w:t>
       </w:r>
     </w:p>
     <w:p/>
@@ -5446,7 +6121,6 @@
     <w:p/>
     <w:p/>
     <w:p/>
-    <w:p/>
     <w:p>
       <w:pPr>
         <w:pStyle w:val="PargrafodaLista"/>
@@ -5474,7 +6148,6 @@
         </w:numPr>
       </w:pPr>
       <w:r>
-        <w:lastRenderedPageBreak/>
         <w:t xml:space="preserve"> Detalhes da incubadora</w:t>
       </w:r>
     </w:p>
@@ -5482,11 +6155,12 @@
       <w:r>
         <w:pict w14:anchorId="6EE36296">
           <v:shape id="_x0000_i1027" type="#_x0000_t75" style="width:340.5pt;height:188.25pt">
-            <v:imagedata r:id="rId25" o:title="4-detalhes"/>
+            <v:imagedata r:id="rId26" o:title="4-detalhes"/>
           </v:shape>
         </w:pict>
       </w:r>
     </w:p>
+    <w:p/>
     <w:p>
       <w:pPr>
         <w:pStyle w:val="PargrafodaLista"/>
@@ -5496,6 +6170,7 @@
         </w:numPr>
       </w:pPr>
       <w:r>
+        <w:lastRenderedPageBreak/>
         <w:t xml:space="preserve"> Dados</w:t>
       </w:r>
     </w:p>
@@ -5503,7 +6178,7 @@
       <w:r>
         <w:pict w14:anchorId="008A9EDD">
           <v:shape id="_x0000_i1028" type="#_x0000_t75" style="width:340.5pt;height:184.5pt">
-            <v:imagedata r:id="rId26" o:title="5-dados"/>
+            <v:imagedata r:id="rId27" o:title="5-dados"/>
           </v:shape>
         </w:pict>
       </w:r>
@@ -5521,13 +6196,15 @@
       </w:r>
     </w:p>
     <w:p>
+      <w:bookmarkStart w:id="16" w:name="_GoBack"/>
       <w:r>
         <w:pict w14:anchorId="0449ECE6">
           <v:shape id="_x0000_i1029" type="#_x0000_t75" style="width:340.5pt;height:184.5pt">
-            <v:imagedata r:id="rId27" o:title="6-configuraçoes"/>
+            <v:imagedata r:id="rId28" o:title="6-configuraçoes"/>
           </v:shape>
         </w:pict>
       </w:r>
+      <w:bookmarkEnd w:id="16"/>
     </w:p>
     <w:p>
       <w:pPr>
@@ -5575,7 +6252,7 @@
                     <pic:cNvPicPr/>
                   </pic:nvPicPr>
                   <pic:blipFill rotWithShape="1">
-                    <a:blip r:embed="rId28">
+                    <a:blip r:embed="rId29">
                       <a:extLst>
                         <a:ext uri="{28A0092B-C50C-407E-A947-70E740481C1C}">
                           <a14:useLocalDpi xmlns:a14="http://schemas.microsoft.com/office/drawing/2010/main" val="0"/>
@@ -5648,7 +6325,7 @@
                     <pic:cNvPicPr/>
                   </pic:nvPicPr>
                   <pic:blipFill rotWithShape="1">
-                    <a:blip r:embed="rId28">
+                    <a:blip r:embed="rId29">
                       <a:extLst>
                         <a:ext uri="{28A0092B-C50C-407E-A947-70E740481C1C}">
                           <a14:useLocalDpi xmlns:a14="http://schemas.microsoft.com/office/drawing/2010/main" val="0"/>
@@ -5700,12 +6377,12 @@
     <w:p>
       <w:pPr>
         <w:sectPr>
-          <w:headerReference w:type="even" r:id="rId29"/>
-          <w:headerReference w:type="default" r:id="rId30"/>
-          <w:footerReference w:type="even" r:id="rId31"/>
-          <w:footerReference w:type="default" r:id="rId32"/>
-          <w:headerReference w:type="first" r:id="rId33"/>
-          <w:footerReference w:type="first" r:id="rId34"/>
+          <w:headerReference w:type="even" r:id="rId30"/>
+          <w:headerReference w:type="default" r:id="rId31"/>
+          <w:footerReference w:type="even" r:id="rId32"/>
+          <w:footerReference w:type="default" r:id="rId33"/>
+          <w:headerReference w:type="first" r:id="rId34"/>
+          <w:footerReference w:type="first" r:id="rId35"/>
           <w:pgSz w:w="11907" w:h="16840" w:code="9"/>
           <w:pgMar w:top="1701" w:right="1134" w:bottom="1531" w:left="1701" w:header="709" w:footer="709" w:gutter="0"/>
           <w:cols w:space="708"/>
@@ -5718,22 +6395,11 @@
       <w:pPr>
         <w:pStyle w:val="FolhadeRostodosCaptulos"/>
       </w:pPr>
-      <w:r>
-        <w:lastRenderedPageBreak/>
-        <w:fldChar w:fldCharType="begin"/>
-      </w:r>
-      <w:r>
-        <w:instrText xml:space="preserve"> REF _Ref125306944 \w </w:instrText>
-      </w:r>
-      <w:r>
-        <w:fldChar w:fldCharType="separate"/>
-      </w:r>
-      <w:r>
-        <w:t>3</w:t>
-      </w:r>
-      <w:r>
-        <w:fldChar w:fldCharType="end"/>
-      </w:r>
+      <w:fldSimple w:instr=" REF _Ref125306944 \w ">
+        <w:r>
+          <w:t>3</w:t>
+        </w:r>
+      </w:fldSimple>
       <w:r>
         <w:tab/>
       </w:r>
@@ -5996,12 +6662,12 @@
     <w:p>
       <w:pPr>
         <w:sectPr>
-          <w:headerReference w:type="even" r:id="rId35"/>
-          <w:headerReference w:type="default" r:id="rId36"/>
-          <w:footerReference w:type="even" r:id="rId37"/>
-          <w:footerReference w:type="default" r:id="rId38"/>
-          <w:headerReference w:type="first" r:id="rId39"/>
-          <w:footerReference w:type="first" r:id="rId40"/>
+          <w:headerReference w:type="even" r:id="rId36"/>
+          <w:headerReference w:type="default" r:id="rId37"/>
+          <w:footerReference w:type="even" r:id="rId38"/>
+          <w:footerReference w:type="default" r:id="rId39"/>
+          <w:headerReference w:type="first" r:id="rId40"/>
+          <w:footerReference w:type="first" r:id="rId41"/>
           <w:pgSz w:w="11907" w:h="16840" w:code="9"/>
           <w:pgMar w:top="1701" w:right="1134" w:bottom="1531" w:left="1701" w:header="720" w:footer="720" w:gutter="0"/>
           <w:cols w:space="708"/>
@@ -6213,10 +6879,10 @@
           <w:noProof/>
         </w:rPr>
         <w:sectPr>
-          <w:headerReference w:type="default" r:id="rId41"/>
-          <w:footerReference w:type="default" r:id="rId42"/>
-          <w:headerReference w:type="first" r:id="rId43"/>
-          <w:footerReference w:type="first" r:id="rId44"/>
+          <w:headerReference w:type="default" r:id="rId42"/>
+          <w:footerReference w:type="default" r:id="rId43"/>
+          <w:headerReference w:type="first" r:id="rId44"/>
+          <w:footerReference w:type="first" r:id="rId45"/>
           <w:pgSz w:w="11907" w:h="16840" w:code="9"/>
           <w:pgMar w:top="1701" w:right="1134" w:bottom="1531" w:left="1701" w:header="720" w:footer="720" w:gutter="0"/>
           <w:cols w:space="708"/>
@@ -6229,30 +6895,29 @@
       <w:pPr>
         <w:pStyle w:val="FolhadeRostodosCaptulos"/>
       </w:pPr>
-      <w:r>
-        <w:lastRenderedPageBreak/>
-        <w:fldChar w:fldCharType="begin"/>
-      </w:r>
-      <w:r>
-        <w:instrText xml:space="preserve"> REF _Ref125307146 \w </w:instrText>
-      </w:r>
-      <w:r>
-        <w:fldChar w:fldCharType="separate"/>
-      </w:r>
-      <w:r>
-        <w:t>5</w:t>
-      </w:r>
-      <w:r>
-        <w:fldChar w:fldCharType="end"/>
-      </w:r>
-      <w:r>
-        <w:tab/>
-      </w:r>
-      <w:fldSimple w:instr=" REF _Ref125307146 ">
+      <w:fldSimple w:instr=" REF _Ref125307146 \w ">
         <w:r>
-          <w:t>CONCLUSÕES</w:t>
+          <w:t>5</w:t>
         </w:r>
       </w:fldSimple>
+      <w:r>
+        <w:tab/>
+      </w:r>
+      <w:r>
+        <w:fldChar w:fldCharType="begin"/>
+      </w:r>
+      <w:r>
+        <w:instrText xml:space="preserve"> REF _Ref125307146 </w:instrText>
+      </w:r>
+      <w:r>
+        <w:fldChar w:fldCharType="separate"/>
+      </w:r>
+      <w:r>
+        <w:t>CONCLUSÕES</w:t>
+      </w:r>
+      <w:r>
+        <w:fldChar w:fldCharType="end"/>
+      </w:r>
     </w:p>
     <w:p>
       <w:pPr>
@@ -6466,11 +7131,11 @@
           <w:tab w:val="clear" w:pos="851"/>
         </w:tabs>
         <w:sectPr>
-          <w:headerReference w:type="even" r:id="rId45"/>
-          <w:headerReference w:type="default" r:id="rId46"/>
-          <w:footerReference w:type="default" r:id="rId47"/>
-          <w:headerReference w:type="first" r:id="rId48"/>
-          <w:footerReference w:type="first" r:id="rId49"/>
+          <w:headerReference w:type="even" r:id="rId46"/>
+          <w:headerReference w:type="default" r:id="rId47"/>
+          <w:footerReference w:type="default" r:id="rId48"/>
+          <w:headerReference w:type="first" r:id="rId49"/>
+          <w:footerReference w:type="first" r:id="rId50"/>
           <w:type w:val="continuous"/>
           <w:pgSz w:w="11907" w:h="16840" w:code="9"/>
           <w:pgMar w:top="1701" w:right="1134" w:bottom="1531" w:left="1701" w:header="720" w:footer="720" w:gutter="0"/>
@@ -6558,7 +7223,7 @@
         </w:rPr>
         <w:t xml:space="preserve">v. 32, n. 3, p. 635-40, Apr-May 2004. ISSN 0363-5465 (Print). Disponível em: &lt; </w:t>
       </w:r>
-      <w:hyperlink r:id="rId50" w:history="1">
+      <w:hyperlink r:id="rId51" w:history="1">
         <w:r>
           <w:rPr>
             <w:rStyle w:val="Hyperlink"/>
@@ -6841,7 +7506,7 @@
         </w:rPr>
         <w:t xml:space="preserve">Disponível em: &lt; </w:t>
       </w:r>
-      <w:hyperlink r:id="rId51" w:history="1">
+      <w:hyperlink r:id="rId52" w:history="1">
         <w:r>
           <w:rPr>
             <w:rStyle w:val="Hyperlink"/>
@@ -6902,11 +7567,11 @@
       <w:pPr>
         <w:pStyle w:val="Referncias"/>
         <w:sectPr>
-          <w:headerReference w:type="even" r:id="rId52"/>
-          <w:headerReference w:type="default" r:id="rId53"/>
-          <w:footerReference w:type="default" r:id="rId54"/>
-          <w:headerReference w:type="first" r:id="rId55"/>
-          <w:footerReference w:type="first" r:id="rId56"/>
+          <w:headerReference w:type="even" r:id="rId53"/>
+          <w:headerReference w:type="default" r:id="rId54"/>
+          <w:footerReference w:type="default" r:id="rId55"/>
+          <w:headerReference w:type="first" r:id="rId56"/>
+          <w:footerReference w:type="first" r:id="rId57"/>
           <w:pgSz w:w="11907" w:h="16840" w:code="9"/>
           <w:pgMar w:top="1701" w:right="1134" w:bottom="1531" w:left="1701" w:header="709" w:footer="709" w:gutter="0"/>
           <w:cols w:space="708"/>
@@ -6920,10 +7585,10 @@
       </w:pPr>
     </w:p>
     <w:sectPr>
-      <w:headerReference w:type="default" r:id="rId57"/>
-      <w:footerReference w:type="default" r:id="rId58"/>
-      <w:headerReference w:type="first" r:id="rId59"/>
-      <w:footerReference w:type="first" r:id="rId60"/>
+      <w:headerReference w:type="default" r:id="rId58"/>
+      <w:footerReference w:type="default" r:id="rId59"/>
+      <w:headerReference w:type="first" r:id="rId60"/>
+      <w:footerReference w:type="first" r:id="rId61"/>
       <w:pgSz w:w="11907" w:h="16840" w:code="9"/>
       <w:pgMar w:top="1701" w:right="1134" w:bottom="1531" w:left="1701" w:header="709" w:footer="709" w:gutter="0"/>
       <w:cols w:space="708"/>
@@ -6963,7 +7628,7 @@
 </file>
 
 <file path=word/endnotes.xml><?xml version="1.0" encoding="utf-8"?>
-<w:endnotes xmlns:wpc="http://schemas.microsoft.com/office/word/2010/wordprocessingCanvas" xmlns:cx="http://schemas.microsoft.com/office/drawing/2014/chartex" xmlns:mc="http://schemas.openxmlformats.org/markup-compatibility/2006" xmlns:o="urn:schemas-microsoft-com:office:office" xmlns:r="http://schemas.openxmlformats.org/officeDocument/2006/relationships" xmlns:m="http://schemas.openxmlformats.org/officeDocument/2006/math" xmlns:v="urn:schemas-microsoft-com:vml" xmlns:wp14="http://schemas.microsoft.com/office/word/2010/wordprocessingDrawing" xmlns:wp="http://schemas.openxmlformats.org/drawingml/2006/wordprocessingDrawing" xmlns:w10="urn:schemas-microsoft-com:office:word" xmlns:w="http://schemas.openxmlformats.org/wordprocessingml/2006/main" xmlns:w14="http://schemas.microsoft.com/office/word/2010/wordml" xmlns:w15="http://schemas.microsoft.com/office/word/2012/wordml" xmlns:w16se="http://schemas.microsoft.com/office/word/2015/wordml/symex" xmlns:wpg="http://schemas.microsoft.com/office/word/2010/wordprocessingGroup" xmlns:wpi="http://schemas.microsoft.com/office/word/2010/wordprocessingInk" xmlns:wne="http://schemas.microsoft.com/office/word/2006/wordml" xmlns:wps="http://schemas.microsoft.com/office/word/2010/wordprocessingShape" mc:Ignorable="w14 w15 w16se wp14">
+<w:endnotes xmlns:wpc="http://schemas.microsoft.com/office/word/2010/wordprocessingCanvas" xmlns:cx="http://schemas.microsoft.com/office/drawing/2014/chartex" xmlns:cx1="http://schemas.microsoft.com/office/drawing/2015/9/8/chartex" xmlns:cx2="http://schemas.microsoft.com/office/drawing/2015/10/21/chartex" xmlns:cx3="http://schemas.microsoft.com/office/drawing/2016/5/9/chartex" xmlns:cx4="http://schemas.microsoft.com/office/drawing/2016/5/10/chartex" xmlns:cx5="http://schemas.microsoft.com/office/drawing/2016/5/11/chartex" xmlns:cx6="http://schemas.microsoft.com/office/drawing/2016/5/12/chartex" xmlns:cx7="http://schemas.microsoft.com/office/drawing/2016/5/13/chartex" xmlns:cx8="http://schemas.microsoft.com/office/drawing/2016/5/14/chartex" xmlns:mc="http://schemas.openxmlformats.org/markup-compatibility/2006" xmlns:aink="http://schemas.microsoft.com/office/drawing/2016/ink" xmlns:am3d="http://schemas.microsoft.com/office/drawing/2017/model3d" xmlns:o="urn:schemas-microsoft-com:office:office" xmlns:r="http://schemas.openxmlformats.org/officeDocument/2006/relationships" xmlns:m="http://schemas.openxmlformats.org/officeDocument/2006/math" xmlns:v="urn:schemas-microsoft-com:vml" xmlns:wp14="http://schemas.microsoft.com/office/word/2010/wordprocessingDrawing" xmlns:wp="http://schemas.openxmlformats.org/drawingml/2006/wordprocessingDrawing" xmlns:w10="urn:schemas-microsoft-com:office:word" xmlns:w="http://schemas.openxmlformats.org/wordprocessingml/2006/main" xmlns:w14="http://schemas.microsoft.com/office/word/2010/wordml" xmlns:w15="http://schemas.microsoft.com/office/word/2012/wordml" xmlns:w16cid="http://schemas.microsoft.com/office/word/2016/wordml/cid" xmlns:w16se="http://schemas.microsoft.com/office/word/2015/wordml/symex" xmlns:wpg="http://schemas.microsoft.com/office/word/2010/wordprocessingGroup" xmlns:wpi="http://schemas.microsoft.com/office/word/2010/wordprocessingInk" xmlns:wne="http://schemas.microsoft.com/office/word/2006/wordml" xmlns:wps="http://schemas.microsoft.com/office/word/2010/wordprocessingShape" mc:Ignorable="w14 w15 w16se w16cid wp14">
   <w:endnote w:type="separator" w:id="-1">
     <w:p>
       <w:r>
@@ -6988,7 +7653,7 @@
 </file>
 
 <file path=word/footer1.xml><?xml version="1.0" encoding="utf-8"?>
-<w:ftr xmlns:wpc="http://schemas.microsoft.com/office/word/2010/wordprocessingCanvas" xmlns:cx="http://schemas.microsoft.com/office/drawing/2014/chartex" xmlns:mc="http://schemas.openxmlformats.org/markup-compatibility/2006" xmlns:o="urn:schemas-microsoft-com:office:office" xmlns:r="http://schemas.openxmlformats.org/officeDocument/2006/relationships" xmlns:m="http://schemas.openxmlformats.org/officeDocument/2006/math" xmlns:v="urn:schemas-microsoft-com:vml" xmlns:wp14="http://schemas.microsoft.com/office/word/2010/wordprocessingDrawing" xmlns:wp="http://schemas.openxmlformats.org/drawingml/2006/wordprocessingDrawing" xmlns:w10="urn:schemas-microsoft-com:office:word" xmlns:w="http://schemas.openxmlformats.org/wordprocessingml/2006/main" xmlns:w14="http://schemas.microsoft.com/office/word/2010/wordml" xmlns:w15="http://schemas.microsoft.com/office/word/2012/wordml" xmlns:w16se="http://schemas.microsoft.com/office/word/2015/wordml/symex" xmlns:wpg="http://schemas.microsoft.com/office/word/2010/wordprocessingGroup" xmlns:wpi="http://schemas.microsoft.com/office/word/2010/wordprocessingInk" xmlns:wne="http://schemas.microsoft.com/office/word/2006/wordml" xmlns:wps="http://schemas.microsoft.com/office/word/2010/wordprocessingShape" mc:Ignorable="w14 w15 w16se wp14">
+<w:ftr xmlns:wpc="http://schemas.microsoft.com/office/word/2010/wordprocessingCanvas" xmlns:cx="http://schemas.microsoft.com/office/drawing/2014/chartex" xmlns:cx1="http://schemas.microsoft.com/office/drawing/2015/9/8/chartex" xmlns:cx2="http://schemas.microsoft.com/office/drawing/2015/10/21/chartex" xmlns:cx3="http://schemas.microsoft.com/office/drawing/2016/5/9/chartex" xmlns:cx4="http://schemas.microsoft.com/office/drawing/2016/5/10/chartex" xmlns:cx5="http://schemas.microsoft.com/office/drawing/2016/5/11/chartex" xmlns:cx6="http://schemas.microsoft.com/office/drawing/2016/5/12/chartex" xmlns:cx7="http://schemas.microsoft.com/office/drawing/2016/5/13/chartex" xmlns:cx8="http://schemas.microsoft.com/office/drawing/2016/5/14/chartex" xmlns:mc="http://schemas.openxmlformats.org/markup-compatibility/2006" xmlns:aink="http://schemas.microsoft.com/office/drawing/2016/ink" xmlns:am3d="http://schemas.microsoft.com/office/drawing/2017/model3d" xmlns:o="urn:schemas-microsoft-com:office:office" xmlns:r="http://schemas.openxmlformats.org/officeDocument/2006/relationships" xmlns:m="http://schemas.openxmlformats.org/officeDocument/2006/math" xmlns:v="urn:schemas-microsoft-com:vml" xmlns:wp14="http://schemas.microsoft.com/office/word/2010/wordprocessingDrawing" xmlns:wp="http://schemas.openxmlformats.org/drawingml/2006/wordprocessingDrawing" xmlns:w10="urn:schemas-microsoft-com:office:word" xmlns:w="http://schemas.openxmlformats.org/wordprocessingml/2006/main" xmlns:w14="http://schemas.microsoft.com/office/word/2010/wordml" xmlns:w15="http://schemas.microsoft.com/office/word/2012/wordml" xmlns:w16cid="http://schemas.microsoft.com/office/word/2016/wordml/cid" xmlns:w16se="http://schemas.microsoft.com/office/word/2015/wordml/symex" xmlns:wpg="http://schemas.microsoft.com/office/word/2010/wordprocessingGroup" xmlns:wpi="http://schemas.microsoft.com/office/word/2010/wordprocessingInk" xmlns:wne="http://schemas.microsoft.com/office/word/2006/wordml" xmlns:wps="http://schemas.microsoft.com/office/word/2010/wordprocessingShape" mc:Ignorable="w14 w15 w16se w16cid wp14">
   <w:p>
     <w:pPr>
       <w:pStyle w:val="Rodap"/>
@@ -7039,7 +7704,7 @@
 </file>
 
 <file path=word/footer10.xml><?xml version="1.0" encoding="utf-8"?>
-<w:ftr xmlns:wpc="http://schemas.microsoft.com/office/word/2010/wordprocessingCanvas" xmlns:cx="http://schemas.microsoft.com/office/drawing/2014/chartex" xmlns:mc="http://schemas.openxmlformats.org/markup-compatibility/2006" xmlns:o="urn:schemas-microsoft-com:office:office" xmlns:r="http://schemas.openxmlformats.org/officeDocument/2006/relationships" xmlns:m="http://schemas.openxmlformats.org/officeDocument/2006/math" xmlns:v="urn:schemas-microsoft-com:vml" xmlns:wp14="http://schemas.microsoft.com/office/word/2010/wordprocessingDrawing" xmlns:wp="http://schemas.openxmlformats.org/drawingml/2006/wordprocessingDrawing" xmlns:w10="urn:schemas-microsoft-com:office:word" xmlns:w="http://schemas.openxmlformats.org/wordprocessingml/2006/main" xmlns:w14="http://schemas.microsoft.com/office/word/2010/wordml" xmlns:w15="http://schemas.microsoft.com/office/word/2012/wordml" xmlns:w16se="http://schemas.microsoft.com/office/word/2015/wordml/symex" xmlns:wpg="http://schemas.microsoft.com/office/word/2010/wordprocessingGroup" xmlns:wpi="http://schemas.microsoft.com/office/word/2010/wordprocessingInk" xmlns:wne="http://schemas.microsoft.com/office/word/2006/wordml" xmlns:wps="http://schemas.microsoft.com/office/word/2010/wordprocessingShape" mc:Ignorable="w14 w15 w16se wp14">
+<w:ftr xmlns:wpc="http://schemas.microsoft.com/office/word/2010/wordprocessingCanvas" xmlns:cx="http://schemas.microsoft.com/office/drawing/2014/chartex" xmlns:cx1="http://schemas.microsoft.com/office/drawing/2015/9/8/chartex" xmlns:cx2="http://schemas.microsoft.com/office/drawing/2015/10/21/chartex" xmlns:cx3="http://schemas.microsoft.com/office/drawing/2016/5/9/chartex" xmlns:cx4="http://schemas.microsoft.com/office/drawing/2016/5/10/chartex" xmlns:cx5="http://schemas.microsoft.com/office/drawing/2016/5/11/chartex" xmlns:cx6="http://schemas.microsoft.com/office/drawing/2016/5/12/chartex" xmlns:cx7="http://schemas.microsoft.com/office/drawing/2016/5/13/chartex" xmlns:cx8="http://schemas.microsoft.com/office/drawing/2016/5/14/chartex" xmlns:mc="http://schemas.openxmlformats.org/markup-compatibility/2006" xmlns:aink="http://schemas.microsoft.com/office/drawing/2016/ink" xmlns:am3d="http://schemas.microsoft.com/office/drawing/2017/model3d" xmlns:o="urn:schemas-microsoft-com:office:office" xmlns:r="http://schemas.openxmlformats.org/officeDocument/2006/relationships" xmlns:m="http://schemas.openxmlformats.org/officeDocument/2006/math" xmlns:v="urn:schemas-microsoft-com:vml" xmlns:wp14="http://schemas.microsoft.com/office/word/2010/wordprocessingDrawing" xmlns:wp="http://schemas.openxmlformats.org/drawingml/2006/wordprocessingDrawing" xmlns:w10="urn:schemas-microsoft-com:office:word" xmlns:w="http://schemas.openxmlformats.org/wordprocessingml/2006/main" xmlns:w14="http://schemas.microsoft.com/office/word/2010/wordml" xmlns:w15="http://schemas.microsoft.com/office/word/2012/wordml" xmlns:w16cid="http://schemas.microsoft.com/office/word/2016/wordml/cid" xmlns:w16se="http://schemas.microsoft.com/office/word/2015/wordml/symex" xmlns:wpg="http://schemas.microsoft.com/office/word/2010/wordprocessingGroup" xmlns:wpi="http://schemas.microsoft.com/office/word/2010/wordprocessingInk" xmlns:wne="http://schemas.microsoft.com/office/word/2006/wordml" xmlns:wps="http://schemas.microsoft.com/office/word/2010/wordprocessingShape" mc:Ignorable="w14 w15 w16se w16cid wp14">
   <w:p>
     <w:pPr>
       <w:pStyle w:val="Rodap"/>
@@ -7049,7 +7714,7 @@
 </file>
 
 <file path=word/footer11.xml><?xml version="1.0" encoding="utf-8"?>
-<w:ftr xmlns:wpc="http://schemas.microsoft.com/office/word/2010/wordprocessingCanvas" xmlns:cx="http://schemas.microsoft.com/office/drawing/2014/chartex" xmlns:mc="http://schemas.openxmlformats.org/markup-compatibility/2006" xmlns:o="urn:schemas-microsoft-com:office:office" xmlns:r="http://schemas.openxmlformats.org/officeDocument/2006/relationships" xmlns:m="http://schemas.openxmlformats.org/officeDocument/2006/math" xmlns:v="urn:schemas-microsoft-com:vml" xmlns:wp14="http://schemas.microsoft.com/office/word/2010/wordprocessingDrawing" xmlns:wp="http://schemas.openxmlformats.org/drawingml/2006/wordprocessingDrawing" xmlns:w10="urn:schemas-microsoft-com:office:word" xmlns:w="http://schemas.openxmlformats.org/wordprocessingml/2006/main" xmlns:w14="http://schemas.microsoft.com/office/word/2010/wordml" xmlns:w15="http://schemas.microsoft.com/office/word/2012/wordml" xmlns:w16se="http://schemas.microsoft.com/office/word/2015/wordml/symex" xmlns:wpg="http://schemas.microsoft.com/office/word/2010/wordprocessingGroup" xmlns:wpi="http://schemas.microsoft.com/office/word/2010/wordprocessingInk" xmlns:wne="http://schemas.microsoft.com/office/word/2006/wordml" xmlns:wps="http://schemas.microsoft.com/office/word/2010/wordprocessingShape" mc:Ignorable="w14 w15 w16se wp14">
+<w:ftr xmlns:wpc="http://schemas.microsoft.com/office/word/2010/wordprocessingCanvas" xmlns:cx="http://schemas.microsoft.com/office/drawing/2014/chartex" xmlns:cx1="http://schemas.microsoft.com/office/drawing/2015/9/8/chartex" xmlns:cx2="http://schemas.microsoft.com/office/drawing/2015/10/21/chartex" xmlns:cx3="http://schemas.microsoft.com/office/drawing/2016/5/9/chartex" xmlns:cx4="http://schemas.microsoft.com/office/drawing/2016/5/10/chartex" xmlns:cx5="http://schemas.microsoft.com/office/drawing/2016/5/11/chartex" xmlns:cx6="http://schemas.microsoft.com/office/drawing/2016/5/12/chartex" xmlns:cx7="http://schemas.microsoft.com/office/drawing/2016/5/13/chartex" xmlns:cx8="http://schemas.microsoft.com/office/drawing/2016/5/14/chartex" xmlns:mc="http://schemas.openxmlformats.org/markup-compatibility/2006" xmlns:aink="http://schemas.microsoft.com/office/drawing/2016/ink" xmlns:am3d="http://schemas.microsoft.com/office/drawing/2017/model3d" xmlns:o="urn:schemas-microsoft-com:office:office" xmlns:r="http://schemas.openxmlformats.org/officeDocument/2006/relationships" xmlns:m="http://schemas.openxmlformats.org/officeDocument/2006/math" xmlns:v="urn:schemas-microsoft-com:vml" xmlns:wp14="http://schemas.microsoft.com/office/word/2010/wordprocessingDrawing" xmlns:wp="http://schemas.openxmlformats.org/drawingml/2006/wordprocessingDrawing" xmlns:w10="urn:schemas-microsoft-com:office:word" xmlns:w="http://schemas.openxmlformats.org/wordprocessingml/2006/main" xmlns:w14="http://schemas.microsoft.com/office/word/2010/wordml" xmlns:w15="http://schemas.microsoft.com/office/word/2012/wordml" xmlns:w16cid="http://schemas.microsoft.com/office/word/2016/wordml/cid" xmlns:w16se="http://schemas.microsoft.com/office/word/2015/wordml/symex" xmlns:wpg="http://schemas.microsoft.com/office/word/2010/wordprocessingGroup" xmlns:wpi="http://schemas.microsoft.com/office/word/2010/wordprocessingInk" xmlns:wne="http://schemas.microsoft.com/office/word/2006/wordml" xmlns:wps="http://schemas.microsoft.com/office/word/2010/wordprocessingShape" mc:Ignorable="w14 w15 w16se w16cid wp14">
   <w:p>
     <w:pPr>
       <w:pStyle w:val="Rodap"/>
@@ -7059,7 +7724,7 @@
 </file>
 
 <file path=word/footer12.xml><?xml version="1.0" encoding="utf-8"?>
-<w:ftr xmlns:wpc="http://schemas.microsoft.com/office/word/2010/wordprocessingCanvas" xmlns:cx="http://schemas.microsoft.com/office/drawing/2014/chartex" xmlns:mc="http://schemas.openxmlformats.org/markup-compatibility/2006" xmlns:o="urn:schemas-microsoft-com:office:office" xmlns:r="http://schemas.openxmlformats.org/officeDocument/2006/relationships" xmlns:m="http://schemas.openxmlformats.org/officeDocument/2006/math" xmlns:v="urn:schemas-microsoft-com:vml" xmlns:wp14="http://schemas.microsoft.com/office/word/2010/wordprocessingDrawing" xmlns:wp="http://schemas.openxmlformats.org/drawingml/2006/wordprocessingDrawing" xmlns:w10="urn:schemas-microsoft-com:office:word" xmlns:w="http://schemas.openxmlformats.org/wordprocessingml/2006/main" xmlns:w14="http://schemas.microsoft.com/office/word/2010/wordml" xmlns:w15="http://schemas.microsoft.com/office/word/2012/wordml" xmlns:w16se="http://schemas.microsoft.com/office/word/2015/wordml/symex" xmlns:wpg="http://schemas.microsoft.com/office/word/2010/wordprocessingGroup" xmlns:wpi="http://schemas.microsoft.com/office/word/2010/wordprocessingInk" xmlns:wne="http://schemas.microsoft.com/office/word/2006/wordml" xmlns:wps="http://schemas.microsoft.com/office/word/2010/wordprocessingShape" mc:Ignorable="w14 w15 w16se wp14">
+<w:ftr xmlns:wpc="http://schemas.microsoft.com/office/word/2010/wordprocessingCanvas" xmlns:cx="http://schemas.microsoft.com/office/drawing/2014/chartex" xmlns:cx1="http://schemas.microsoft.com/office/drawing/2015/9/8/chartex" xmlns:cx2="http://schemas.microsoft.com/office/drawing/2015/10/21/chartex" xmlns:cx3="http://schemas.microsoft.com/office/drawing/2016/5/9/chartex" xmlns:cx4="http://schemas.microsoft.com/office/drawing/2016/5/10/chartex" xmlns:cx5="http://schemas.microsoft.com/office/drawing/2016/5/11/chartex" xmlns:cx6="http://schemas.microsoft.com/office/drawing/2016/5/12/chartex" xmlns:cx7="http://schemas.microsoft.com/office/drawing/2016/5/13/chartex" xmlns:cx8="http://schemas.microsoft.com/office/drawing/2016/5/14/chartex" xmlns:mc="http://schemas.openxmlformats.org/markup-compatibility/2006" xmlns:aink="http://schemas.microsoft.com/office/drawing/2016/ink" xmlns:am3d="http://schemas.microsoft.com/office/drawing/2017/model3d" xmlns:o="urn:schemas-microsoft-com:office:office" xmlns:r="http://schemas.openxmlformats.org/officeDocument/2006/relationships" xmlns:m="http://schemas.openxmlformats.org/officeDocument/2006/math" xmlns:v="urn:schemas-microsoft-com:vml" xmlns:wp14="http://schemas.microsoft.com/office/word/2010/wordprocessingDrawing" xmlns:wp="http://schemas.openxmlformats.org/drawingml/2006/wordprocessingDrawing" xmlns:w10="urn:schemas-microsoft-com:office:word" xmlns:w="http://schemas.openxmlformats.org/wordprocessingml/2006/main" xmlns:w14="http://schemas.microsoft.com/office/word/2010/wordml" xmlns:w15="http://schemas.microsoft.com/office/word/2012/wordml" xmlns:w16cid="http://schemas.microsoft.com/office/word/2016/wordml/cid" xmlns:w16se="http://schemas.microsoft.com/office/word/2015/wordml/symex" xmlns:wpg="http://schemas.microsoft.com/office/word/2010/wordprocessingGroup" xmlns:wpi="http://schemas.microsoft.com/office/word/2010/wordprocessingInk" xmlns:wne="http://schemas.microsoft.com/office/word/2006/wordml" xmlns:wps="http://schemas.microsoft.com/office/word/2010/wordprocessingShape" mc:Ignorable="w14 w15 w16se w16cid wp14">
   <w:p>
     <w:pPr>
       <w:pStyle w:val="Rodap"/>
@@ -7069,7 +7734,7 @@
 </file>
 
 <file path=word/footer13.xml><?xml version="1.0" encoding="utf-8"?>
-<w:ftr xmlns:wpc="http://schemas.microsoft.com/office/word/2010/wordprocessingCanvas" xmlns:cx="http://schemas.microsoft.com/office/drawing/2014/chartex" xmlns:mc="http://schemas.openxmlformats.org/markup-compatibility/2006" xmlns:o="urn:schemas-microsoft-com:office:office" xmlns:r="http://schemas.openxmlformats.org/officeDocument/2006/relationships" xmlns:m="http://schemas.openxmlformats.org/officeDocument/2006/math" xmlns:v="urn:schemas-microsoft-com:vml" xmlns:wp14="http://schemas.microsoft.com/office/word/2010/wordprocessingDrawing" xmlns:wp="http://schemas.openxmlformats.org/drawingml/2006/wordprocessingDrawing" xmlns:w10="urn:schemas-microsoft-com:office:word" xmlns:w="http://schemas.openxmlformats.org/wordprocessingml/2006/main" xmlns:w14="http://schemas.microsoft.com/office/word/2010/wordml" xmlns:w15="http://schemas.microsoft.com/office/word/2012/wordml" xmlns:w16se="http://schemas.microsoft.com/office/word/2015/wordml/symex" xmlns:wpg="http://schemas.microsoft.com/office/word/2010/wordprocessingGroup" xmlns:wpi="http://schemas.microsoft.com/office/word/2010/wordprocessingInk" xmlns:wne="http://schemas.microsoft.com/office/word/2006/wordml" xmlns:wps="http://schemas.microsoft.com/office/word/2010/wordprocessingShape" mc:Ignorable="w14 w15 w16se wp14">
+<w:ftr xmlns:wpc="http://schemas.microsoft.com/office/word/2010/wordprocessingCanvas" xmlns:cx="http://schemas.microsoft.com/office/drawing/2014/chartex" xmlns:cx1="http://schemas.microsoft.com/office/drawing/2015/9/8/chartex" xmlns:cx2="http://schemas.microsoft.com/office/drawing/2015/10/21/chartex" xmlns:cx3="http://schemas.microsoft.com/office/drawing/2016/5/9/chartex" xmlns:cx4="http://schemas.microsoft.com/office/drawing/2016/5/10/chartex" xmlns:cx5="http://schemas.microsoft.com/office/drawing/2016/5/11/chartex" xmlns:cx6="http://schemas.microsoft.com/office/drawing/2016/5/12/chartex" xmlns:cx7="http://schemas.microsoft.com/office/drawing/2016/5/13/chartex" xmlns:cx8="http://schemas.microsoft.com/office/drawing/2016/5/14/chartex" xmlns:mc="http://schemas.openxmlformats.org/markup-compatibility/2006" xmlns:aink="http://schemas.microsoft.com/office/drawing/2016/ink" xmlns:am3d="http://schemas.microsoft.com/office/drawing/2017/model3d" xmlns:o="urn:schemas-microsoft-com:office:office" xmlns:r="http://schemas.openxmlformats.org/officeDocument/2006/relationships" xmlns:m="http://schemas.openxmlformats.org/officeDocument/2006/math" xmlns:v="urn:schemas-microsoft-com:vml" xmlns:wp14="http://schemas.microsoft.com/office/word/2010/wordprocessingDrawing" xmlns:wp="http://schemas.openxmlformats.org/drawingml/2006/wordprocessingDrawing" xmlns:w10="urn:schemas-microsoft-com:office:word" xmlns:w="http://schemas.openxmlformats.org/wordprocessingml/2006/main" xmlns:w14="http://schemas.microsoft.com/office/word/2010/wordml" xmlns:w15="http://schemas.microsoft.com/office/word/2012/wordml" xmlns:w16cid="http://schemas.microsoft.com/office/word/2016/wordml/cid" xmlns:w16se="http://schemas.microsoft.com/office/word/2015/wordml/symex" xmlns:wpg="http://schemas.microsoft.com/office/word/2010/wordprocessingGroup" xmlns:wpi="http://schemas.microsoft.com/office/word/2010/wordprocessingInk" xmlns:wne="http://schemas.microsoft.com/office/word/2006/wordml" xmlns:wps="http://schemas.microsoft.com/office/word/2010/wordprocessingShape" mc:Ignorable="w14 w15 w16se w16cid wp14">
   <w:p>
     <w:pPr>
       <w:pStyle w:val="Rodap"/>
@@ -7080,7 +7745,7 @@
 </file>
 
 <file path=word/footer14.xml><?xml version="1.0" encoding="utf-8"?>
-<w:ftr xmlns:wpc="http://schemas.microsoft.com/office/word/2010/wordprocessingCanvas" xmlns:cx="http://schemas.microsoft.com/office/drawing/2014/chartex" xmlns:mc="http://schemas.openxmlformats.org/markup-compatibility/2006" xmlns:o="urn:schemas-microsoft-com:office:office" xmlns:r="http://schemas.openxmlformats.org/officeDocument/2006/relationships" xmlns:m="http://schemas.openxmlformats.org/officeDocument/2006/math" xmlns:v="urn:schemas-microsoft-com:vml" xmlns:wp14="http://schemas.microsoft.com/office/word/2010/wordprocessingDrawing" xmlns:wp="http://schemas.openxmlformats.org/drawingml/2006/wordprocessingDrawing" xmlns:w10="urn:schemas-microsoft-com:office:word" xmlns:w="http://schemas.openxmlformats.org/wordprocessingml/2006/main" xmlns:w14="http://schemas.microsoft.com/office/word/2010/wordml" xmlns:w15="http://schemas.microsoft.com/office/word/2012/wordml" xmlns:w16se="http://schemas.microsoft.com/office/word/2015/wordml/symex" xmlns:wpg="http://schemas.microsoft.com/office/word/2010/wordprocessingGroup" xmlns:wpi="http://schemas.microsoft.com/office/word/2010/wordprocessingInk" xmlns:wne="http://schemas.microsoft.com/office/word/2006/wordml" xmlns:wps="http://schemas.microsoft.com/office/word/2010/wordprocessingShape" mc:Ignorable="w14 w15 w16se wp14">
+<w:ftr xmlns:wpc="http://schemas.microsoft.com/office/word/2010/wordprocessingCanvas" xmlns:cx="http://schemas.microsoft.com/office/drawing/2014/chartex" xmlns:cx1="http://schemas.microsoft.com/office/drawing/2015/9/8/chartex" xmlns:cx2="http://schemas.microsoft.com/office/drawing/2015/10/21/chartex" xmlns:cx3="http://schemas.microsoft.com/office/drawing/2016/5/9/chartex" xmlns:cx4="http://schemas.microsoft.com/office/drawing/2016/5/10/chartex" xmlns:cx5="http://schemas.microsoft.com/office/drawing/2016/5/11/chartex" xmlns:cx6="http://schemas.microsoft.com/office/drawing/2016/5/12/chartex" xmlns:cx7="http://schemas.microsoft.com/office/drawing/2016/5/13/chartex" xmlns:cx8="http://schemas.microsoft.com/office/drawing/2016/5/14/chartex" xmlns:mc="http://schemas.openxmlformats.org/markup-compatibility/2006" xmlns:aink="http://schemas.microsoft.com/office/drawing/2016/ink" xmlns:am3d="http://schemas.microsoft.com/office/drawing/2017/model3d" xmlns:o="urn:schemas-microsoft-com:office:office" xmlns:r="http://schemas.openxmlformats.org/officeDocument/2006/relationships" xmlns:m="http://schemas.openxmlformats.org/officeDocument/2006/math" xmlns:v="urn:schemas-microsoft-com:vml" xmlns:wp14="http://schemas.microsoft.com/office/word/2010/wordprocessingDrawing" xmlns:wp="http://schemas.openxmlformats.org/drawingml/2006/wordprocessingDrawing" xmlns:w10="urn:schemas-microsoft-com:office:word" xmlns:w="http://schemas.openxmlformats.org/wordprocessingml/2006/main" xmlns:w14="http://schemas.microsoft.com/office/word/2010/wordml" xmlns:w15="http://schemas.microsoft.com/office/word/2012/wordml" xmlns:w16cid="http://schemas.microsoft.com/office/word/2016/wordml/cid" xmlns:w16se="http://schemas.microsoft.com/office/word/2015/wordml/symex" xmlns:wpg="http://schemas.microsoft.com/office/word/2010/wordprocessingGroup" xmlns:wpi="http://schemas.microsoft.com/office/word/2010/wordprocessingInk" xmlns:wne="http://schemas.microsoft.com/office/word/2006/wordml" xmlns:wps="http://schemas.microsoft.com/office/word/2010/wordprocessingShape" mc:Ignorable="w14 w15 w16se w16cid wp14">
   <w:p>
     <w:pPr>
       <w:pStyle w:val="Rodap"/>
@@ -7090,7 +7755,7 @@
 </file>
 
 <file path=word/footer15.xml><?xml version="1.0" encoding="utf-8"?>
-<w:ftr xmlns:wpc="http://schemas.microsoft.com/office/word/2010/wordprocessingCanvas" xmlns:cx="http://schemas.microsoft.com/office/drawing/2014/chartex" xmlns:mc="http://schemas.openxmlformats.org/markup-compatibility/2006" xmlns:o="urn:schemas-microsoft-com:office:office" xmlns:r="http://schemas.openxmlformats.org/officeDocument/2006/relationships" xmlns:m="http://schemas.openxmlformats.org/officeDocument/2006/math" xmlns:v="urn:schemas-microsoft-com:vml" xmlns:wp14="http://schemas.microsoft.com/office/word/2010/wordprocessingDrawing" xmlns:wp="http://schemas.openxmlformats.org/drawingml/2006/wordprocessingDrawing" xmlns:w10="urn:schemas-microsoft-com:office:word" xmlns:w="http://schemas.openxmlformats.org/wordprocessingml/2006/main" xmlns:w14="http://schemas.microsoft.com/office/word/2010/wordml" xmlns:w15="http://schemas.microsoft.com/office/word/2012/wordml" xmlns:w16se="http://schemas.microsoft.com/office/word/2015/wordml/symex" xmlns:wpg="http://schemas.microsoft.com/office/word/2010/wordprocessingGroup" xmlns:wpi="http://schemas.microsoft.com/office/word/2010/wordprocessingInk" xmlns:wne="http://schemas.microsoft.com/office/word/2006/wordml" xmlns:wps="http://schemas.microsoft.com/office/word/2010/wordprocessingShape" mc:Ignorable="w14 w15 w16se wp14">
+<w:ftr xmlns:wpc="http://schemas.microsoft.com/office/word/2010/wordprocessingCanvas" xmlns:cx="http://schemas.microsoft.com/office/drawing/2014/chartex" xmlns:cx1="http://schemas.microsoft.com/office/drawing/2015/9/8/chartex" xmlns:cx2="http://schemas.microsoft.com/office/drawing/2015/10/21/chartex" xmlns:cx3="http://schemas.microsoft.com/office/drawing/2016/5/9/chartex" xmlns:cx4="http://schemas.microsoft.com/office/drawing/2016/5/10/chartex" xmlns:cx5="http://schemas.microsoft.com/office/drawing/2016/5/11/chartex" xmlns:cx6="http://schemas.microsoft.com/office/drawing/2016/5/12/chartex" xmlns:cx7="http://schemas.microsoft.com/office/drawing/2016/5/13/chartex" xmlns:cx8="http://schemas.microsoft.com/office/drawing/2016/5/14/chartex" xmlns:mc="http://schemas.openxmlformats.org/markup-compatibility/2006" xmlns:aink="http://schemas.microsoft.com/office/drawing/2016/ink" xmlns:am3d="http://schemas.microsoft.com/office/drawing/2017/model3d" xmlns:o="urn:schemas-microsoft-com:office:office" xmlns:r="http://schemas.openxmlformats.org/officeDocument/2006/relationships" xmlns:m="http://schemas.openxmlformats.org/officeDocument/2006/math" xmlns:v="urn:schemas-microsoft-com:vml" xmlns:wp14="http://schemas.microsoft.com/office/word/2010/wordprocessingDrawing" xmlns:wp="http://schemas.openxmlformats.org/drawingml/2006/wordprocessingDrawing" xmlns:w10="urn:schemas-microsoft-com:office:word" xmlns:w="http://schemas.openxmlformats.org/wordprocessingml/2006/main" xmlns:w14="http://schemas.microsoft.com/office/word/2010/wordml" xmlns:w15="http://schemas.microsoft.com/office/word/2012/wordml" xmlns:w16cid="http://schemas.microsoft.com/office/word/2016/wordml/cid" xmlns:w16se="http://schemas.microsoft.com/office/word/2015/wordml/symex" xmlns:wpg="http://schemas.microsoft.com/office/word/2010/wordprocessingGroup" xmlns:wpi="http://schemas.microsoft.com/office/word/2010/wordprocessingInk" xmlns:wne="http://schemas.microsoft.com/office/word/2006/wordml" xmlns:wps="http://schemas.microsoft.com/office/word/2010/wordprocessingShape" mc:Ignorable="w14 w15 w16se w16cid wp14">
   <w:p>
     <w:pPr>
       <w:pStyle w:val="Rodap"/>
@@ -7101,7 +7766,7 @@
 </file>
 
 <file path=word/footer16.xml><?xml version="1.0" encoding="utf-8"?>
-<w:ftr xmlns:wpc="http://schemas.microsoft.com/office/word/2010/wordprocessingCanvas" xmlns:cx="http://schemas.microsoft.com/office/drawing/2014/chartex" xmlns:mc="http://schemas.openxmlformats.org/markup-compatibility/2006" xmlns:o="urn:schemas-microsoft-com:office:office" xmlns:r="http://schemas.openxmlformats.org/officeDocument/2006/relationships" xmlns:m="http://schemas.openxmlformats.org/officeDocument/2006/math" xmlns:v="urn:schemas-microsoft-com:vml" xmlns:wp14="http://schemas.microsoft.com/office/word/2010/wordprocessingDrawing" xmlns:wp="http://schemas.openxmlformats.org/drawingml/2006/wordprocessingDrawing" xmlns:w10="urn:schemas-microsoft-com:office:word" xmlns:w="http://schemas.openxmlformats.org/wordprocessingml/2006/main" xmlns:w14="http://schemas.microsoft.com/office/word/2010/wordml" xmlns:w15="http://schemas.microsoft.com/office/word/2012/wordml" xmlns:w16se="http://schemas.microsoft.com/office/word/2015/wordml/symex" xmlns:wpg="http://schemas.microsoft.com/office/word/2010/wordprocessingGroup" xmlns:wpi="http://schemas.microsoft.com/office/word/2010/wordprocessingInk" xmlns:wne="http://schemas.microsoft.com/office/word/2006/wordml" xmlns:wps="http://schemas.microsoft.com/office/word/2010/wordprocessingShape" mc:Ignorable="w14 w15 w16se wp14">
+<w:ftr xmlns:wpc="http://schemas.microsoft.com/office/word/2010/wordprocessingCanvas" xmlns:cx="http://schemas.microsoft.com/office/drawing/2014/chartex" xmlns:cx1="http://schemas.microsoft.com/office/drawing/2015/9/8/chartex" xmlns:cx2="http://schemas.microsoft.com/office/drawing/2015/10/21/chartex" xmlns:cx3="http://schemas.microsoft.com/office/drawing/2016/5/9/chartex" xmlns:cx4="http://schemas.microsoft.com/office/drawing/2016/5/10/chartex" xmlns:cx5="http://schemas.microsoft.com/office/drawing/2016/5/11/chartex" xmlns:cx6="http://schemas.microsoft.com/office/drawing/2016/5/12/chartex" xmlns:cx7="http://schemas.microsoft.com/office/drawing/2016/5/13/chartex" xmlns:cx8="http://schemas.microsoft.com/office/drawing/2016/5/14/chartex" xmlns:mc="http://schemas.openxmlformats.org/markup-compatibility/2006" xmlns:aink="http://schemas.microsoft.com/office/drawing/2016/ink" xmlns:am3d="http://schemas.microsoft.com/office/drawing/2017/model3d" xmlns:o="urn:schemas-microsoft-com:office:office" xmlns:r="http://schemas.openxmlformats.org/officeDocument/2006/relationships" xmlns:m="http://schemas.openxmlformats.org/officeDocument/2006/math" xmlns:v="urn:schemas-microsoft-com:vml" xmlns:wp14="http://schemas.microsoft.com/office/word/2010/wordprocessingDrawing" xmlns:wp="http://schemas.openxmlformats.org/drawingml/2006/wordprocessingDrawing" xmlns:w10="urn:schemas-microsoft-com:office:word" xmlns:w="http://schemas.openxmlformats.org/wordprocessingml/2006/main" xmlns:w14="http://schemas.microsoft.com/office/word/2010/wordml" xmlns:w15="http://schemas.microsoft.com/office/word/2012/wordml" xmlns:w16cid="http://schemas.microsoft.com/office/word/2016/wordml/cid" xmlns:w16se="http://schemas.microsoft.com/office/word/2015/wordml/symex" xmlns:wpg="http://schemas.microsoft.com/office/word/2010/wordprocessingGroup" xmlns:wpi="http://schemas.microsoft.com/office/word/2010/wordprocessingInk" xmlns:wne="http://schemas.microsoft.com/office/word/2006/wordml" xmlns:wps="http://schemas.microsoft.com/office/word/2010/wordprocessingShape" mc:Ignorable="w14 w15 w16se w16cid wp14">
   <w:p>
     <w:pPr>
       <w:pStyle w:val="Rodap"/>
@@ -7111,7 +7776,7 @@
 </file>
 
 <file path=word/footer17.xml><?xml version="1.0" encoding="utf-8"?>
-<w:ftr xmlns:wpc="http://schemas.microsoft.com/office/word/2010/wordprocessingCanvas" xmlns:cx="http://schemas.microsoft.com/office/drawing/2014/chartex" xmlns:mc="http://schemas.openxmlformats.org/markup-compatibility/2006" xmlns:o="urn:schemas-microsoft-com:office:office" xmlns:r="http://schemas.openxmlformats.org/officeDocument/2006/relationships" xmlns:m="http://schemas.openxmlformats.org/officeDocument/2006/math" xmlns:v="urn:schemas-microsoft-com:vml" xmlns:wp14="http://schemas.microsoft.com/office/word/2010/wordprocessingDrawing" xmlns:wp="http://schemas.openxmlformats.org/drawingml/2006/wordprocessingDrawing" xmlns:w10="urn:schemas-microsoft-com:office:word" xmlns:w="http://schemas.openxmlformats.org/wordprocessingml/2006/main" xmlns:w14="http://schemas.microsoft.com/office/word/2010/wordml" xmlns:w15="http://schemas.microsoft.com/office/word/2012/wordml" xmlns:w16se="http://schemas.microsoft.com/office/word/2015/wordml/symex" xmlns:wpg="http://schemas.microsoft.com/office/word/2010/wordprocessingGroup" xmlns:wpi="http://schemas.microsoft.com/office/word/2010/wordprocessingInk" xmlns:wne="http://schemas.microsoft.com/office/word/2006/wordml" xmlns:wps="http://schemas.microsoft.com/office/word/2010/wordprocessingShape" mc:Ignorable="w14 w15 w16se wp14">
+<w:ftr xmlns:wpc="http://schemas.microsoft.com/office/word/2010/wordprocessingCanvas" xmlns:cx="http://schemas.microsoft.com/office/drawing/2014/chartex" xmlns:cx1="http://schemas.microsoft.com/office/drawing/2015/9/8/chartex" xmlns:cx2="http://schemas.microsoft.com/office/drawing/2015/10/21/chartex" xmlns:cx3="http://schemas.microsoft.com/office/drawing/2016/5/9/chartex" xmlns:cx4="http://schemas.microsoft.com/office/drawing/2016/5/10/chartex" xmlns:cx5="http://schemas.microsoft.com/office/drawing/2016/5/11/chartex" xmlns:cx6="http://schemas.microsoft.com/office/drawing/2016/5/12/chartex" xmlns:cx7="http://schemas.microsoft.com/office/drawing/2016/5/13/chartex" xmlns:cx8="http://schemas.microsoft.com/office/drawing/2016/5/14/chartex" xmlns:mc="http://schemas.openxmlformats.org/markup-compatibility/2006" xmlns:aink="http://schemas.microsoft.com/office/drawing/2016/ink" xmlns:am3d="http://schemas.microsoft.com/office/drawing/2017/model3d" xmlns:o="urn:schemas-microsoft-com:office:office" xmlns:r="http://schemas.openxmlformats.org/officeDocument/2006/relationships" xmlns:m="http://schemas.openxmlformats.org/officeDocument/2006/math" xmlns:v="urn:schemas-microsoft-com:vml" xmlns:wp14="http://schemas.microsoft.com/office/word/2010/wordprocessingDrawing" xmlns:wp="http://schemas.openxmlformats.org/drawingml/2006/wordprocessingDrawing" xmlns:w10="urn:schemas-microsoft-com:office:word" xmlns:w="http://schemas.openxmlformats.org/wordprocessingml/2006/main" xmlns:w14="http://schemas.microsoft.com/office/word/2010/wordml" xmlns:w15="http://schemas.microsoft.com/office/word/2012/wordml" xmlns:w16cid="http://schemas.microsoft.com/office/word/2016/wordml/cid" xmlns:w16se="http://schemas.microsoft.com/office/word/2015/wordml/symex" xmlns:wpg="http://schemas.microsoft.com/office/word/2010/wordprocessingGroup" xmlns:wpi="http://schemas.microsoft.com/office/word/2010/wordprocessingInk" xmlns:wne="http://schemas.microsoft.com/office/word/2006/wordml" xmlns:wps="http://schemas.microsoft.com/office/word/2010/wordprocessingShape" mc:Ignorable="w14 w15 w16se w16cid wp14">
   <w:p>
     <w:pPr>
       <w:pStyle w:val="Rodap"/>
@@ -7122,7 +7787,7 @@
 </file>
 
 <file path=word/footer18.xml><?xml version="1.0" encoding="utf-8"?>
-<w:ftr xmlns:wpc="http://schemas.microsoft.com/office/word/2010/wordprocessingCanvas" xmlns:cx="http://schemas.microsoft.com/office/drawing/2014/chartex" xmlns:mc="http://schemas.openxmlformats.org/markup-compatibility/2006" xmlns:o="urn:schemas-microsoft-com:office:office" xmlns:r="http://schemas.openxmlformats.org/officeDocument/2006/relationships" xmlns:m="http://schemas.openxmlformats.org/officeDocument/2006/math" xmlns:v="urn:schemas-microsoft-com:vml" xmlns:wp14="http://schemas.microsoft.com/office/word/2010/wordprocessingDrawing" xmlns:wp="http://schemas.openxmlformats.org/drawingml/2006/wordprocessingDrawing" xmlns:w10="urn:schemas-microsoft-com:office:word" xmlns:w="http://schemas.openxmlformats.org/wordprocessingml/2006/main" xmlns:w14="http://schemas.microsoft.com/office/word/2010/wordml" xmlns:w15="http://schemas.microsoft.com/office/word/2012/wordml" xmlns:w16se="http://schemas.microsoft.com/office/word/2015/wordml/symex" xmlns:wpg="http://schemas.microsoft.com/office/word/2010/wordprocessingGroup" xmlns:wpi="http://schemas.microsoft.com/office/word/2010/wordprocessingInk" xmlns:wne="http://schemas.microsoft.com/office/word/2006/wordml" xmlns:wps="http://schemas.microsoft.com/office/word/2010/wordprocessingShape" mc:Ignorable="w14 w15 w16se wp14">
+<w:ftr xmlns:wpc="http://schemas.microsoft.com/office/word/2010/wordprocessingCanvas" xmlns:cx="http://schemas.microsoft.com/office/drawing/2014/chartex" xmlns:cx1="http://schemas.microsoft.com/office/drawing/2015/9/8/chartex" xmlns:cx2="http://schemas.microsoft.com/office/drawing/2015/10/21/chartex" xmlns:cx3="http://schemas.microsoft.com/office/drawing/2016/5/9/chartex" xmlns:cx4="http://schemas.microsoft.com/office/drawing/2016/5/10/chartex" xmlns:cx5="http://schemas.microsoft.com/office/drawing/2016/5/11/chartex" xmlns:cx6="http://schemas.microsoft.com/office/drawing/2016/5/12/chartex" xmlns:cx7="http://schemas.microsoft.com/office/drawing/2016/5/13/chartex" xmlns:cx8="http://schemas.microsoft.com/office/drawing/2016/5/14/chartex" xmlns:mc="http://schemas.openxmlformats.org/markup-compatibility/2006" xmlns:aink="http://schemas.microsoft.com/office/drawing/2016/ink" xmlns:am3d="http://schemas.microsoft.com/office/drawing/2017/model3d" xmlns:o="urn:schemas-microsoft-com:office:office" xmlns:r="http://schemas.openxmlformats.org/officeDocument/2006/relationships" xmlns:m="http://schemas.openxmlformats.org/officeDocument/2006/math" xmlns:v="urn:schemas-microsoft-com:vml" xmlns:wp14="http://schemas.microsoft.com/office/word/2010/wordprocessingDrawing" xmlns:wp="http://schemas.openxmlformats.org/drawingml/2006/wordprocessingDrawing" xmlns:w10="urn:schemas-microsoft-com:office:word" xmlns:w="http://schemas.openxmlformats.org/wordprocessingml/2006/main" xmlns:w14="http://schemas.microsoft.com/office/word/2010/wordml" xmlns:w15="http://schemas.microsoft.com/office/word/2012/wordml" xmlns:w16cid="http://schemas.microsoft.com/office/word/2016/wordml/cid" xmlns:w16se="http://schemas.microsoft.com/office/word/2015/wordml/symex" xmlns:wpg="http://schemas.microsoft.com/office/word/2010/wordprocessingGroup" xmlns:wpi="http://schemas.microsoft.com/office/word/2010/wordprocessingInk" xmlns:wne="http://schemas.microsoft.com/office/word/2006/wordml" xmlns:wps="http://schemas.microsoft.com/office/word/2010/wordprocessingShape" mc:Ignorable="w14 w15 w16se w16cid wp14">
   <w:p>
     <w:pPr>
       <w:pStyle w:val="Rodap"/>
@@ -7132,7 +7797,7 @@
 </file>
 
 <file path=word/footer2.xml><?xml version="1.0" encoding="utf-8"?>
-<w:ftr xmlns:wpc="http://schemas.microsoft.com/office/word/2010/wordprocessingCanvas" xmlns:cx="http://schemas.microsoft.com/office/drawing/2014/chartex" xmlns:mc="http://schemas.openxmlformats.org/markup-compatibility/2006" xmlns:o="urn:schemas-microsoft-com:office:office" xmlns:r="http://schemas.openxmlformats.org/officeDocument/2006/relationships" xmlns:m="http://schemas.openxmlformats.org/officeDocument/2006/math" xmlns:v="urn:schemas-microsoft-com:vml" xmlns:wp14="http://schemas.microsoft.com/office/word/2010/wordprocessingDrawing" xmlns:wp="http://schemas.openxmlformats.org/drawingml/2006/wordprocessingDrawing" xmlns:w10="urn:schemas-microsoft-com:office:word" xmlns:w="http://schemas.openxmlformats.org/wordprocessingml/2006/main" xmlns:w14="http://schemas.microsoft.com/office/word/2010/wordml" xmlns:w15="http://schemas.microsoft.com/office/word/2012/wordml" xmlns:w16se="http://schemas.microsoft.com/office/word/2015/wordml/symex" xmlns:wpg="http://schemas.microsoft.com/office/word/2010/wordprocessingGroup" xmlns:wpi="http://schemas.microsoft.com/office/word/2010/wordprocessingInk" xmlns:wne="http://schemas.microsoft.com/office/word/2006/wordml" xmlns:wps="http://schemas.microsoft.com/office/word/2010/wordprocessingShape" mc:Ignorable="w14 w15 w16se wp14">
+<w:ftr xmlns:wpc="http://schemas.microsoft.com/office/word/2010/wordprocessingCanvas" xmlns:cx="http://schemas.microsoft.com/office/drawing/2014/chartex" xmlns:cx1="http://schemas.microsoft.com/office/drawing/2015/9/8/chartex" xmlns:cx2="http://schemas.microsoft.com/office/drawing/2015/10/21/chartex" xmlns:cx3="http://schemas.microsoft.com/office/drawing/2016/5/9/chartex" xmlns:cx4="http://schemas.microsoft.com/office/drawing/2016/5/10/chartex" xmlns:cx5="http://schemas.microsoft.com/office/drawing/2016/5/11/chartex" xmlns:cx6="http://schemas.microsoft.com/office/drawing/2016/5/12/chartex" xmlns:cx7="http://schemas.microsoft.com/office/drawing/2016/5/13/chartex" xmlns:cx8="http://schemas.microsoft.com/office/drawing/2016/5/14/chartex" xmlns:mc="http://schemas.openxmlformats.org/markup-compatibility/2006" xmlns:aink="http://schemas.microsoft.com/office/drawing/2016/ink" xmlns:am3d="http://schemas.microsoft.com/office/drawing/2017/model3d" xmlns:o="urn:schemas-microsoft-com:office:office" xmlns:r="http://schemas.openxmlformats.org/officeDocument/2006/relationships" xmlns:m="http://schemas.openxmlformats.org/officeDocument/2006/math" xmlns:v="urn:schemas-microsoft-com:vml" xmlns:wp14="http://schemas.microsoft.com/office/word/2010/wordprocessingDrawing" xmlns:wp="http://schemas.openxmlformats.org/drawingml/2006/wordprocessingDrawing" xmlns:w10="urn:schemas-microsoft-com:office:word" xmlns:w="http://schemas.openxmlformats.org/wordprocessingml/2006/main" xmlns:w14="http://schemas.microsoft.com/office/word/2010/wordml" xmlns:w15="http://schemas.microsoft.com/office/word/2012/wordml" xmlns:w16cid="http://schemas.microsoft.com/office/word/2016/wordml/cid" xmlns:w16se="http://schemas.microsoft.com/office/word/2015/wordml/symex" xmlns:wpg="http://schemas.microsoft.com/office/word/2010/wordprocessingGroup" xmlns:wpi="http://schemas.microsoft.com/office/word/2010/wordprocessingInk" xmlns:wne="http://schemas.microsoft.com/office/word/2006/wordml" xmlns:wps="http://schemas.microsoft.com/office/word/2010/wordprocessingShape" mc:Ignorable="w14 w15 w16se w16cid wp14">
   <w:p>
     <w:pPr>
       <w:pStyle w:val="Rodap"/>
@@ -7143,7 +7808,7 @@
 </file>
 
 <file path=word/footer3.xml><?xml version="1.0" encoding="utf-8"?>
-<w:ftr xmlns:wpc="http://schemas.microsoft.com/office/word/2010/wordprocessingCanvas" xmlns:cx="http://schemas.microsoft.com/office/drawing/2014/chartex" xmlns:mc="http://schemas.openxmlformats.org/markup-compatibility/2006" xmlns:o="urn:schemas-microsoft-com:office:office" xmlns:r="http://schemas.openxmlformats.org/officeDocument/2006/relationships" xmlns:m="http://schemas.openxmlformats.org/officeDocument/2006/math" xmlns:v="urn:schemas-microsoft-com:vml" xmlns:wp14="http://schemas.microsoft.com/office/word/2010/wordprocessingDrawing" xmlns:wp="http://schemas.openxmlformats.org/drawingml/2006/wordprocessingDrawing" xmlns:w10="urn:schemas-microsoft-com:office:word" xmlns:w="http://schemas.openxmlformats.org/wordprocessingml/2006/main" xmlns:w14="http://schemas.microsoft.com/office/word/2010/wordml" xmlns:w15="http://schemas.microsoft.com/office/word/2012/wordml" xmlns:w16se="http://schemas.microsoft.com/office/word/2015/wordml/symex" xmlns:wpg="http://schemas.microsoft.com/office/word/2010/wordprocessingGroup" xmlns:wpi="http://schemas.microsoft.com/office/word/2010/wordprocessingInk" xmlns:wne="http://schemas.microsoft.com/office/word/2006/wordml" xmlns:wps="http://schemas.microsoft.com/office/word/2010/wordprocessingShape" mc:Ignorable="w14 w15 w16se wp14">
+<w:ftr xmlns:wpc="http://schemas.microsoft.com/office/word/2010/wordprocessingCanvas" xmlns:cx="http://schemas.microsoft.com/office/drawing/2014/chartex" xmlns:cx1="http://schemas.microsoft.com/office/drawing/2015/9/8/chartex" xmlns:cx2="http://schemas.microsoft.com/office/drawing/2015/10/21/chartex" xmlns:cx3="http://schemas.microsoft.com/office/drawing/2016/5/9/chartex" xmlns:cx4="http://schemas.microsoft.com/office/drawing/2016/5/10/chartex" xmlns:cx5="http://schemas.microsoft.com/office/drawing/2016/5/11/chartex" xmlns:cx6="http://schemas.microsoft.com/office/drawing/2016/5/12/chartex" xmlns:cx7="http://schemas.microsoft.com/office/drawing/2016/5/13/chartex" xmlns:cx8="http://schemas.microsoft.com/office/drawing/2016/5/14/chartex" xmlns:mc="http://schemas.openxmlformats.org/markup-compatibility/2006" xmlns:aink="http://schemas.microsoft.com/office/drawing/2016/ink" xmlns:am3d="http://schemas.microsoft.com/office/drawing/2017/model3d" xmlns:o="urn:schemas-microsoft-com:office:office" xmlns:r="http://schemas.openxmlformats.org/officeDocument/2006/relationships" xmlns:m="http://schemas.openxmlformats.org/officeDocument/2006/math" xmlns:v="urn:schemas-microsoft-com:vml" xmlns:wp14="http://schemas.microsoft.com/office/word/2010/wordprocessingDrawing" xmlns:wp="http://schemas.openxmlformats.org/drawingml/2006/wordprocessingDrawing" xmlns:w10="urn:schemas-microsoft-com:office:word" xmlns:w="http://schemas.openxmlformats.org/wordprocessingml/2006/main" xmlns:w14="http://schemas.microsoft.com/office/word/2010/wordml" xmlns:w15="http://schemas.microsoft.com/office/word/2012/wordml" xmlns:w16cid="http://schemas.microsoft.com/office/word/2016/wordml/cid" xmlns:w16se="http://schemas.microsoft.com/office/word/2015/wordml/symex" xmlns:wpg="http://schemas.microsoft.com/office/word/2010/wordprocessingGroup" xmlns:wpi="http://schemas.microsoft.com/office/word/2010/wordprocessingInk" xmlns:wne="http://schemas.microsoft.com/office/word/2006/wordml" xmlns:wps="http://schemas.microsoft.com/office/word/2010/wordprocessingShape" mc:Ignorable="w14 w15 w16se w16cid wp14">
   <w:p>
     <w:pPr>
       <w:pStyle w:val="Rodap"/>
@@ -7154,7 +7819,7 @@
 </file>
 
 <file path=word/footer4.xml><?xml version="1.0" encoding="utf-8"?>
-<w:ftr xmlns:wpc="http://schemas.microsoft.com/office/word/2010/wordprocessingCanvas" xmlns:cx="http://schemas.microsoft.com/office/drawing/2014/chartex" xmlns:mc="http://schemas.openxmlformats.org/markup-compatibility/2006" xmlns:o="urn:schemas-microsoft-com:office:office" xmlns:r="http://schemas.openxmlformats.org/officeDocument/2006/relationships" xmlns:m="http://schemas.openxmlformats.org/officeDocument/2006/math" xmlns:v="urn:schemas-microsoft-com:vml" xmlns:wp14="http://schemas.microsoft.com/office/word/2010/wordprocessingDrawing" xmlns:wp="http://schemas.openxmlformats.org/drawingml/2006/wordprocessingDrawing" xmlns:w10="urn:schemas-microsoft-com:office:word" xmlns:w="http://schemas.openxmlformats.org/wordprocessingml/2006/main" xmlns:w14="http://schemas.microsoft.com/office/word/2010/wordml" xmlns:w15="http://schemas.microsoft.com/office/word/2012/wordml" xmlns:w16se="http://schemas.microsoft.com/office/word/2015/wordml/symex" xmlns:wpg="http://schemas.microsoft.com/office/word/2010/wordprocessingGroup" xmlns:wpi="http://schemas.microsoft.com/office/word/2010/wordprocessingInk" xmlns:wne="http://schemas.microsoft.com/office/word/2006/wordml" xmlns:wps="http://schemas.microsoft.com/office/word/2010/wordprocessingShape" mc:Ignorable="w14 w15 w16se wp14">
+<w:ftr xmlns:wpc="http://schemas.microsoft.com/office/word/2010/wordprocessingCanvas" xmlns:cx="http://schemas.microsoft.com/office/drawing/2014/chartex" xmlns:cx1="http://schemas.microsoft.com/office/drawing/2015/9/8/chartex" xmlns:cx2="http://schemas.microsoft.com/office/drawing/2015/10/21/chartex" xmlns:cx3="http://schemas.microsoft.com/office/drawing/2016/5/9/chartex" xmlns:cx4="http://schemas.microsoft.com/office/drawing/2016/5/10/chartex" xmlns:cx5="http://schemas.microsoft.com/office/drawing/2016/5/11/chartex" xmlns:cx6="http://schemas.microsoft.com/office/drawing/2016/5/12/chartex" xmlns:cx7="http://schemas.microsoft.com/office/drawing/2016/5/13/chartex" xmlns:cx8="http://schemas.microsoft.com/office/drawing/2016/5/14/chartex" xmlns:mc="http://schemas.openxmlformats.org/markup-compatibility/2006" xmlns:aink="http://schemas.microsoft.com/office/drawing/2016/ink" xmlns:am3d="http://schemas.microsoft.com/office/drawing/2017/model3d" xmlns:o="urn:schemas-microsoft-com:office:office" xmlns:r="http://schemas.openxmlformats.org/officeDocument/2006/relationships" xmlns:m="http://schemas.openxmlformats.org/officeDocument/2006/math" xmlns:v="urn:schemas-microsoft-com:vml" xmlns:wp14="http://schemas.microsoft.com/office/word/2010/wordprocessingDrawing" xmlns:wp="http://schemas.openxmlformats.org/drawingml/2006/wordprocessingDrawing" xmlns:w10="urn:schemas-microsoft-com:office:word" xmlns:w="http://schemas.openxmlformats.org/wordprocessingml/2006/main" xmlns:w14="http://schemas.microsoft.com/office/word/2010/wordml" xmlns:w15="http://schemas.microsoft.com/office/word/2012/wordml" xmlns:w16cid="http://schemas.microsoft.com/office/word/2016/wordml/cid" xmlns:w16se="http://schemas.microsoft.com/office/word/2015/wordml/symex" xmlns:wpg="http://schemas.microsoft.com/office/word/2010/wordprocessingGroup" xmlns:wpi="http://schemas.microsoft.com/office/word/2010/wordprocessingInk" xmlns:wne="http://schemas.microsoft.com/office/word/2006/wordml" xmlns:wps="http://schemas.microsoft.com/office/word/2010/wordprocessingShape" mc:Ignorable="w14 w15 w16se w16cid wp14">
   <w:p>
     <w:pPr>
       <w:pStyle w:val="Rodap"/>
@@ -7164,7 +7829,7 @@
 </file>
 
 <file path=word/footer5.xml><?xml version="1.0" encoding="utf-8"?>
-<w:ftr xmlns:wpc="http://schemas.microsoft.com/office/word/2010/wordprocessingCanvas" xmlns:cx="http://schemas.microsoft.com/office/drawing/2014/chartex" xmlns:mc="http://schemas.openxmlformats.org/markup-compatibility/2006" xmlns:o="urn:schemas-microsoft-com:office:office" xmlns:r="http://schemas.openxmlformats.org/officeDocument/2006/relationships" xmlns:m="http://schemas.openxmlformats.org/officeDocument/2006/math" xmlns:v="urn:schemas-microsoft-com:vml" xmlns:wp14="http://schemas.microsoft.com/office/word/2010/wordprocessingDrawing" xmlns:wp="http://schemas.openxmlformats.org/drawingml/2006/wordprocessingDrawing" xmlns:w10="urn:schemas-microsoft-com:office:word" xmlns:w="http://schemas.openxmlformats.org/wordprocessingml/2006/main" xmlns:w14="http://schemas.microsoft.com/office/word/2010/wordml" xmlns:w15="http://schemas.microsoft.com/office/word/2012/wordml" xmlns:w16se="http://schemas.microsoft.com/office/word/2015/wordml/symex" xmlns:wpg="http://schemas.microsoft.com/office/word/2010/wordprocessingGroup" xmlns:wpi="http://schemas.microsoft.com/office/word/2010/wordprocessingInk" xmlns:wne="http://schemas.microsoft.com/office/word/2006/wordml" xmlns:wps="http://schemas.microsoft.com/office/word/2010/wordprocessingShape" mc:Ignorable="w14 w15 w16se wp14">
+<w:ftr xmlns:wpc="http://schemas.microsoft.com/office/word/2010/wordprocessingCanvas" xmlns:cx="http://schemas.microsoft.com/office/drawing/2014/chartex" xmlns:cx1="http://schemas.microsoft.com/office/drawing/2015/9/8/chartex" xmlns:cx2="http://schemas.microsoft.com/office/drawing/2015/10/21/chartex" xmlns:cx3="http://schemas.microsoft.com/office/drawing/2016/5/9/chartex" xmlns:cx4="http://schemas.microsoft.com/office/drawing/2016/5/10/chartex" xmlns:cx5="http://schemas.microsoft.com/office/drawing/2016/5/11/chartex" xmlns:cx6="http://schemas.microsoft.com/office/drawing/2016/5/12/chartex" xmlns:cx7="http://schemas.microsoft.com/office/drawing/2016/5/13/chartex" xmlns:cx8="http://schemas.microsoft.com/office/drawing/2016/5/14/chartex" xmlns:mc="http://schemas.openxmlformats.org/markup-compatibility/2006" xmlns:aink="http://schemas.microsoft.com/office/drawing/2016/ink" xmlns:am3d="http://schemas.microsoft.com/office/drawing/2017/model3d" xmlns:o="urn:schemas-microsoft-com:office:office" xmlns:r="http://schemas.openxmlformats.org/officeDocument/2006/relationships" xmlns:m="http://schemas.openxmlformats.org/officeDocument/2006/math" xmlns:v="urn:schemas-microsoft-com:vml" xmlns:wp14="http://schemas.microsoft.com/office/word/2010/wordprocessingDrawing" xmlns:wp="http://schemas.openxmlformats.org/drawingml/2006/wordprocessingDrawing" xmlns:w10="urn:schemas-microsoft-com:office:word" xmlns:w="http://schemas.openxmlformats.org/wordprocessingml/2006/main" xmlns:w14="http://schemas.microsoft.com/office/word/2010/wordml" xmlns:w15="http://schemas.microsoft.com/office/word/2012/wordml" xmlns:w16cid="http://schemas.microsoft.com/office/word/2016/wordml/cid" xmlns:w16se="http://schemas.microsoft.com/office/word/2015/wordml/symex" xmlns:wpg="http://schemas.microsoft.com/office/word/2010/wordprocessingGroup" xmlns:wpi="http://schemas.microsoft.com/office/word/2010/wordprocessingInk" xmlns:wne="http://schemas.microsoft.com/office/word/2006/wordml" xmlns:wps="http://schemas.microsoft.com/office/word/2010/wordprocessingShape" mc:Ignorable="w14 w15 w16se w16cid wp14">
   <w:p>
     <w:pPr>
       <w:pStyle w:val="Rodap"/>
@@ -7175,7 +7840,7 @@
 </file>
 
 <file path=word/footer6.xml><?xml version="1.0" encoding="utf-8"?>
-<w:ftr xmlns:wpc="http://schemas.microsoft.com/office/word/2010/wordprocessingCanvas" xmlns:cx="http://schemas.microsoft.com/office/drawing/2014/chartex" xmlns:mc="http://schemas.openxmlformats.org/markup-compatibility/2006" xmlns:o="urn:schemas-microsoft-com:office:office" xmlns:r="http://schemas.openxmlformats.org/officeDocument/2006/relationships" xmlns:m="http://schemas.openxmlformats.org/officeDocument/2006/math" xmlns:v="urn:schemas-microsoft-com:vml" xmlns:wp14="http://schemas.microsoft.com/office/word/2010/wordprocessingDrawing" xmlns:wp="http://schemas.openxmlformats.org/drawingml/2006/wordprocessingDrawing" xmlns:w10="urn:schemas-microsoft-com:office:word" xmlns:w="http://schemas.openxmlformats.org/wordprocessingml/2006/main" xmlns:w14="http://schemas.microsoft.com/office/word/2010/wordml" xmlns:w15="http://schemas.microsoft.com/office/word/2012/wordml" xmlns:w16se="http://schemas.microsoft.com/office/word/2015/wordml/symex" xmlns:wpg="http://schemas.microsoft.com/office/word/2010/wordprocessingGroup" xmlns:wpi="http://schemas.microsoft.com/office/word/2010/wordprocessingInk" xmlns:wne="http://schemas.microsoft.com/office/word/2006/wordml" xmlns:wps="http://schemas.microsoft.com/office/word/2010/wordprocessingShape" mc:Ignorable="w14 w15 w16se wp14">
+<w:ftr xmlns:wpc="http://schemas.microsoft.com/office/word/2010/wordprocessingCanvas" xmlns:cx="http://schemas.microsoft.com/office/drawing/2014/chartex" xmlns:cx1="http://schemas.microsoft.com/office/drawing/2015/9/8/chartex" xmlns:cx2="http://schemas.microsoft.com/office/drawing/2015/10/21/chartex" xmlns:cx3="http://schemas.microsoft.com/office/drawing/2016/5/9/chartex" xmlns:cx4="http://schemas.microsoft.com/office/drawing/2016/5/10/chartex" xmlns:cx5="http://schemas.microsoft.com/office/drawing/2016/5/11/chartex" xmlns:cx6="http://schemas.microsoft.com/office/drawing/2016/5/12/chartex" xmlns:cx7="http://schemas.microsoft.com/office/drawing/2016/5/13/chartex" xmlns:cx8="http://schemas.microsoft.com/office/drawing/2016/5/14/chartex" xmlns:mc="http://schemas.openxmlformats.org/markup-compatibility/2006" xmlns:aink="http://schemas.microsoft.com/office/drawing/2016/ink" xmlns:am3d="http://schemas.microsoft.com/office/drawing/2017/model3d" xmlns:o="urn:schemas-microsoft-com:office:office" xmlns:r="http://schemas.openxmlformats.org/officeDocument/2006/relationships" xmlns:m="http://schemas.openxmlformats.org/officeDocument/2006/math" xmlns:v="urn:schemas-microsoft-com:vml" xmlns:wp14="http://schemas.microsoft.com/office/word/2010/wordprocessingDrawing" xmlns:wp="http://schemas.openxmlformats.org/drawingml/2006/wordprocessingDrawing" xmlns:w10="urn:schemas-microsoft-com:office:word" xmlns:w="http://schemas.openxmlformats.org/wordprocessingml/2006/main" xmlns:w14="http://schemas.microsoft.com/office/word/2010/wordml" xmlns:w15="http://schemas.microsoft.com/office/word/2012/wordml" xmlns:w16cid="http://schemas.microsoft.com/office/word/2016/wordml/cid" xmlns:w16se="http://schemas.microsoft.com/office/word/2015/wordml/symex" xmlns:wpg="http://schemas.microsoft.com/office/word/2010/wordprocessingGroup" xmlns:wpi="http://schemas.microsoft.com/office/word/2010/wordprocessingInk" xmlns:wne="http://schemas.microsoft.com/office/word/2006/wordml" xmlns:wps="http://schemas.microsoft.com/office/word/2010/wordprocessingShape" mc:Ignorable="w14 w15 w16se w16cid wp14">
   <w:p>
     <w:pPr>
       <w:pStyle w:val="Rodap"/>
@@ -7185,7 +7850,7 @@
 </file>
 
 <file path=word/footer7.xml><?xml version="1.0" encoding="utf-8"?>
-<w:ftr xmlns:wpc="http://schemas.microsoft.com/office/word/2010/wordprocessingCanvas" xmlns:cx="http://schemas.microsoft.com/office/drawing/2014/chartex" xmlns:mc="http://schemas.openxmlformats.org/markup-compatibility/2006" xmlns:o="urn:schemas-microsoft-com:office:office" xmlns:r="http://schemas.openxmlformats.org/officeDocument/2006/relationships" xmlns:m="http://schemas.openxmlformats.org/officeDocument/2006/math" xmlns:v="urn:schemas-microsoft-com:vml" xmlns:wp14="http://schemas.microsoft.com/office/word/2010/wordprocessingDrawing" xmlns:wp="http://schemas.openxmlformats.org/drawingml/2006/wordprocessingDrawing" xmlns:w10="urn:schemas-microsoft-com:office:word" xmlns:w="http://schemas.openxmlformats.org/wordprocessingml/2006/main" xmlns:w14="http://schemas.microsoft.com/office/word/2010/wordml" xmlns:w15="http://schemas.microsoft.com/office/word/2012/wordml" xmlns:w16se="http://schemas.microsoft.com/office/word/2015/wordml/symex" xmlns:wpg="http://schemas.microsoft.com/office/word/2010/wordprocessingGroup" xmlns:wpi="http://schemas.microsoft.com/office/word/2010/wordprocessingInk" xmlns:wne="http://schemas.microsoft.com/office/word/2006/wordml" xmlns:wps="http://schemas.microsoft.com/office/word/2010/wordprocessingShape" mc:Ignorable="w14 w15 w16se wp14">
+<w:ftr xmlns:wpc="http://schemas.microsoft.com/office/word/2010/wordprocessingCanvas" xmlns:cx="http://schemas.microsoft.com/office/drawing/2014/chartex" xmlns:cx1="http://schemas.microsoft.com/office/drawing/2015/9/8/chartex" xmlns:cx2="http://schemas.microsoft.com/office/drawing/2015/10/21/chartex" xmlns:cx3="http://schemas.microsoft.com/office/drawing/2016/5/9/chartex" xmlns:cx4="http://schemas.microsoft.com/office/drawing/2016/5/10/chartex" xmlns:cx5="http://schemas.microsoft.com/office/drawing/2016/5/11/chartex" xmlns:cx6="http://schemas.microsoft.com/office/drawing/2016/5/12/chartex" xmlns:cx7="http://schemas.microsoft.com/office/drawing/2016/5/13/chartex" xmlns:cx8="http://schemas.microsoft.com/office/drawing/2016/5/14/chartex" xmlns:mc="http://schemas.openxmlformats.org/markup-compatibility/2006" xmlns:aink="http://schemas.microsoft.com/office/drawing/2016/ink" xmlns:am3d="http://schemas.microsoft.com/office/drawing/2017/model3d" xmlns:o="urn:schemas-microsoft-com:office:office" xmlns:r="http://schemas.openxmlformats.org/officeDocument/2006/relationships" xmlns:m="http://schemas.openxmlformats.org/officeDocument/2006/math" xmlns:v="urn:schemas-microsoft-com:vml" xmlns:wp14="http://schemas.microsoft.com/office/word/2010/wordprocessingDrawing" xmlns:wp="http://schemas.openxmlformats.org/drawingml/2006/wordprocessingDrawing" xmlns:w10="urn:schemas-microsoft-com:office:word" xmlns:w="http://schemas.openxmlformats.org/wordprocessingml/2006/main" xmlns:w14="http://schemas.microsoft.com/office/word/2010/wordml" xmlns:w15="http://schemas.microsoft.com/office/word/2012/wordml" xmlns:w16cid="http://schemas.microsoft.com/office/word/2016/wordml/cid" xmlns:w16se="http://schemas.microsoft.com/office/word/2015/wordml/symex" xmlns:wpg="http://schemas.microsoft.com/office/word/2010/wordprocessingGroup" xmlns:wpi="http://schemas.microsoft.com/office/word/2010/wordprocessingInk" xmlns:wne="http://schemas.microsoft.com/office/word/2006/wordml" xmlns:wps="http://schemas.microsoft.com/office/word/2010/wordprocessingShape" mc:Ignorable="w14 w15 w16se w16cid wp14">
   <w:p>
     <w:pPr>
       <w:pStyle w:val="Rodap"/>
@@ -7195,7 +7860,7 @@
 </file>
 
 <file path=word/footer8.xml><?xml version="1.0" encoding="utf-8"?>
-<w:ftr xmlns:wpc="http://schemas.microsoft.com/office/word/2010/wordprocessingCanvas" xmlns:cx="http://schemas.microsoft.com/office/drawing/2014/chartex" xmlns:mc="http://schemas.openxmlformats.org/markup-compatibility/2006" xmlns:o="urn:schemas-microsoft-com:office:office" xmlns:r="http://schemas.openxmlformats.org/officeDocument/2006/relationships" xmlns:m="http://schemas.openxmlformats.org/officeDocument/2006/math" xmlns:v="urn:schemas-microsoft-com:vml" xmlns:wp14="http://schemas.microsoft.com/office/word/2010/wordprocessingDrawing" xmlns:wp="http://schemas.openxmlformats.org/drawingml/2006/wordprocessingDrawing" xmlns:w10="urn:schemas-microsoft-com:office:word" xmlns:w="http://schemas.openxmlformats.org/wordprocessingml/2006/main" xmlns:w14="http://schemas.microsoft.com/office/word/2010/wordml" xmlns:w15="http://schemas.microsoft.com/office/word/2012/wordml" xmlns:w16se="http://schemas.microsoft.com/office/word/2015/wordml/symex" xmlns:wpg="http://schemas.microsoft.com/office/word/2010/wordprocessingGroup" xmlns:wpi="http://schemas.microsoft.com/office/word/2010/wordprocessingInk" xmlns:wne="http://schemas.microsoft.com/office/word/2006/wordml" xmlns:wps="http://schemas.microsoft.com/office/word/2010/wordprocessingShape" mc:Ignorable="w14 w15 w16se wp14">
+<w:ftr xmlns:wpc="http://schemas.microsoft.com/office/word/2010/wordprocessingCanvas" xmlns:cx="http://schemas.microsoft.com/office/drawing/2014/chartex" xmlns:cx1="http://schemas.microsoft.com/office/drawing/2015/9/8/chartex" xmlns:cx2="http://schemas.microsoft.com/office/drawing/2015/10/21/chartex" xmlns:cx3="http://schemas.microsoft.com/office/drawing/2016/5/9/chartex" xmlns:cx4="http://schemas.microsoft.com/office/drawing/2016/5/10/chartex" xmlns:cx5="http://schemas.microsoft.com/office/drawing/2016/5/11/chartex" xmlns:cx6="http://schemas.microsoft.com/office/drawing/2016/5/12/chartex" xmlns:cx7="http://schemas.microsoft.com/office/drawing/2016/5/13/chartex" xmlns:cx8="http://schemas.microsoft.com/office/drawing/2016/5/14/chartex" xmlns:mc="http://schemas.openxmlformats.org/markup-compatibility/2006" xmlns:aink="http://schemas.microsoft.com/office/drawing/2016/ink" xmlns:am3d="http://schemas.microsoft.com/office/drawing/2017/model3d" xmlns:o="urn:schemas-microsoft-com:office:office" xmlns:r="http://schemas.openxmlformats.org/officeDocument/2006/relationships" xmlns:m="http://schemas.openxmlformats.org/officeDocument/2006/math" xmlns:v="urn:schemas-microsoft-com:vml" xmlns:wp14="http://schemas.microsoft.com/office/word/2010/wordprocessingDrawing" xmlns:wp="http://schemas.openxmlformats.org/drawingml/2006/wordprocessingDrawing" xmlns:w10="urn:schemas-microsoft-com:office:word" xmlns:w="http://schemas.openxmlformats.org/wordprocessingml/2006/main" xmlns:w14="http://schemas.microsoft.com/office/word/2010/wordml" xmlns:w15="http://schemas.microsoft.com/office/word/2012/wordml" xmlns:w16cid="http://schemas.microsoft.com/office/word/2016/wordml/cid" xmlns:w16se="http://schemas.microsoft.com/office/word/2015/wordml/symex" xmlns:wpg="http://schemas.microsoft.com/office/word/2010/wordprocessingGroup" xmlns:wpi="http://schemas.microsoft.com/office/word/2010/wordprocessingInk" xmlns:wne="http://schemas.microsoft.com/office/word/2006/wordml" xmlns:wps="http://schemas.microsoft.com/office/word/2010/wordprocessingShape" mc:Ignorable="w14 w15 w16se w16cid wp14">
   <w:p>
     <w:pPr>
       <w:pStyle w:val="Rodap"/>
@@ -7206,7 +7871,7 @@
 </file>
 
 <file path=word/footer9.xml><?xml version="1.0" encoding="utf-8"?>
-<w:ftr xmlns:wpc="http://schemas.microsoft.com/office/word/2010/wordprocessingCanvas" xmlns:cx="http://schemas.microsoft.com/office/drawing/2014/chartex" xmlns:mc="http://schemas.openxmlformats.org/markup-compatibility/2006" xmlns:o="urn:schemas-microsoft-com:office:office" xmlns:r="http://schemas.openxmlformats.org/officeDocument/2006/relationships" xmlns:m="http://schemas.openxmlformats.org/officeDocument/2006/math" xmlns:v="urn:schemas-microsoft-com:vml" xmlns:wp14="http://schemas.microsoft.com/office/word/2010/wordprocessingDrawing" xmlns:wp="http://schemas.openxmlformats.org/drawingml/2006/wordprocessingDrawing" xmlns:w10="urn:schemas-microsoft-com:office:word" xmlns:w="http://schemas.openxmlformats.org/wordprocessingml/2006/main" xmlns:w14="http://schemas.microsoft.com/office/word/2010/wordml" xmlns:w15="http://schemas.microsoft.com/office/word/2012/wordml" xmlns:w16se="http://schemas.microsoft.com/office/word/2015/wordml/symex" xmlns:wpg="http://schemas.microsoft.com/office/word/2010/wordprocessingGroup" xmlns:wpi="http://schemas.microsoft.com/office/word/2010/wordprocessingInk" xmlns:wne="http://schemas.microsoft.com/office/word/2006/wordml" xmlns:wps="http://schemas.microsoft.com/office/word/2010/wordprocessingShape" mc:Ignorable="w14 w15 w16se wp14">
+<w:ftr xmlns:wpc="http://schemas.microsoft.com/office/word/2010/wordprocessingCanvas" xmlns:cx="http://schemas.microsoft.com/office/drawing/2014/chartex" xmlns:cx1="http://schemas.microsoft.com/office/drawing/2015/9/8/chartex" xmlns:cx2="http://schemas.microsoft.com/office/drawing/2015/10/21/chartex" xmlns:cx3="http://schemas.microsoft.com/office/drawing/2016/5/9/chartex" xmlns:cx4="http://schemas.microsoft.com/office/drawing/2016/5/10/chartex" xmlns:cx5="http://schemas.microsoft.com/office/drawing/2016/5/11/chartex" xmlns:cx6="http://schemas.microsoft.com/office/drawing/2016/5/12/chartex" xmlns:cx7="http://schemas.microsoft.com/office/drawing/2016/5/13/chartex" xmlns:cx8="http://schemas.microsoft.com/office/drawing/2016/5/14/chartex" xmlns:mc="http://schemas.openxmlformats.org/markup-compatibility/2006" xmlns:aink="http://schemas.microsoft.com/office/drawing/2016/ink" xmlns:am3d="http://schemas.microsoft.com/office/drawing/2017/model3d" xmlns:o="urn:schemas-microsoft-com:office:office" xmlns:r="http://schemas.openxmlformats.org/officeDocument/2006/relationships" xmlns:m="http://schemas.openxmlformats.org/officeDocument/2006/math" xmlns:v="urn:schemas-microsoft-com:vml" xmlns:wp14="http://schemas.microsoft.com/office/word/2010/wordprocessingDrawing" xmlns:wp="http://schemas.openxmlformats.org/drawingml/2006/wordprocessingDrawing" xmlns:w10="urn:schemas-microsoft-com:office:word" xmlns:w="http://schemas.openxmlformats.org/wordprocessingml/2006/main" xmlns:w14="http://schemas.microsoft.com/office/word/2010/wordml" xmlns:w15="http://schemas.microsoft.com/office/word/2012/wordml" xmlns:w16cid="http://schemas.microsoft.com/office/word/2016/wordml/cid" xmlns:w16se="http://schemas.microsoft.com/office/word/2015/wordml/symex" xmlns:wpg="http://schemas.microsoft.com/office/word/2010/wordprocessingGroup" xmlns:wpi="http://schemas.microsoft.com/office/word/2010/wordprocessingInk" xmlns:wne="http://schemas.microsoft.com/office/word/2006/wordml" xmlns:wps="http://schemas.microsoft.com/office/word/2010/wordprocessingShape" mc:Ignorable="w14 w15 w16se w16cid wp14">
   <w:p>
     <w:pPr>
       <w:pStyle w:val="Rodap"/>
@@ -7216,7 +7881,7 @@
 </file>
 
 <file path=word/footnotes.xml><?xml version="1.0" encoding="utf-8"?>
-<w:footnotes xmlns:wpc="http://schemas.microsoft.com/office/word/2010/wordprocessingCanvas" xmlns:cx="http://schemas.microsoft.com/office/drawing/2014/chartex" xmlns:mc="http://schemas.openxmlformats.org/markup-compatibility/2006" xmlns:o="urn:schemas-microsoft-com:office:office" xmlns:r="http://schemas.openxmlformats.org/officeDocument/2006/relationships" xmlns:m="http://schemas.openxmlformats.org/officeDocument/2006/math" xmlns:v="urn:schemas-microsoft-com:vml" xmlns:wp14="http://schemas.microsoft.com/office/word/2010/wordprocessingDrawing" xmlns:wp="http://schemas.openxmlformats.org/drawingml/2006/wordprocessingDrawing" xmlns:w10="urn:schemas-microsoft-com:office:word" xmlns:w="http://schemas.openxmlformats.org/wordprocessingml/2006/main" xmlns:w14="http://schemas.microsoft.com/office/word/2010/wordml" xmlns:w15="http://schemas.microsoft.com/office/word/2012/wordml" xmlns:w16se="http://schemas.microsoft.com/office/word/2015/wordml/symex" xmlns:wpg="http://schemas.microsoft.com/office/word/2010/wordprocessingGroup" xmlns:wpi="http://schemas.microsoft.com/office/word/2010/wordprocessingInk" xmlns:wne="http://schemas.microsoft.com/office/word/2006/wordml" xmlns:wps="http://schemas.microsoft.com/office/word/2010/wordprocessingShape" mc:Ignorable="w14 w15 w16se wp14">
+<w:footnotes xmlns:wpc="http://schemas.microsoft.com/office/word/2010/wordprocessingCanvas" xmlns:cx="http://schemas.microsoft.com/office/drawing/2014/chartex" xmlns:cx1="http://schemas.microsoft.com/office/drawing/2015/9/8/chartex" xmlns:cx2="http://schemas.microsoft.com/office/drawing/2015/10/21/chartex" xmlns:cx3="http://schemas.microsoft.com/office/drawing/2016/5/9/chartex" xmlns:cx4="http://schemas.microsoft.com/office/drawing/2016/5/10/chartex" xmlns:cx5="http://schemas.microsoft.com/office/drawing/2016/5/11/chartex" xmlns:cx6="http://schemas.microsoft.com/office/drawing/2016/5/12/chartex" xmlns:cx7="http://schemas.microsoft.com/office/drawing/2016/5/13/chartex" xmlns:cx8="http://schemas.microsoft.com/office/drawing/2016/5/14/chartex" xmlns:mc="http://schemas.openxmlformats.org/markup-compatibility/2006" xmlns:aink="http://schemas.microsoft.com/office/drawing/2016/ink" xmlns:am3d="http://schemas.microsoft.com/office/drawing/2017/model3d" xmlns:o="urn:schemas-microsoft-com:office:office" xmlns:r="http://schemas.openxmlformats.org/officeDocument/2006/relationships" xmlns:m="http://schemas.openxmlformats.org/officeDocument/2006/math" xmlns:v="urn:schemas-microsoft-com:vml" xmlns:wp14="http://schemas.microsoft.com/office/word/2010/wordprocessingDrawing" xmlns:wp="http://schemas.openxmlformats.org/drawingml/2006/wordprocessingDrawing" xmlns:w10="urn:schemas-microsoft-com:office:word" xmlns:w="http://schemas.openxmlformats.org/wordprocessingml/2006/main" xmlns:w14="http://schemas.microsoft.com/office/word/2010/wordml" xmlns:w15="http://schemas.microsoft.com/office/word/2012/wordml" xmlns:w16cid="http://schemas.microsoft.com/office/word/2016/wordml/cid" xmlns:w16se="http://schemas.microsoft.com/office/word/2015/wordml/symex" xmlns:wpg="http://schemas.microsoft.com/office/word/2010/wordprocessingGroup" xmlns:wpi="http://schemas.microsoft.com/office/word/2010/wordprocessingInk" xmlns:wne="http://schemas.microsoft.com/office/word/2006/wordml" xmlns:wps="http://schemas.microsoft.com/office/word/2010/wordprocessingShape" mc:Ignorable="w14 w15 w16se w16cid wp14">
   <w:footnote w:type="separator" w:id="-1">
     <w:p>
       <w:r>
@@ -7241,7 +7906,7 @@
 </file>
 
 <file path=word/header1.xml><?xml version="1.0" encoding="utf-8"?>
-<w:hdr xmlns:wpc="http://schemas.microsoft.com/office/word/2010/wordprocessingCanvas" xmlns:cx="http://schemas.microsoft.com/office/drawing/2014/chartex" xmlns:mc="http://schemas.openxmlformats.org/markup-compatibility/2006" xmlns:o="urn:schemas-microsoft-com:office:office" xmlns:r="http://schemas.openxmlformats.org/officeDocument/2006/relationships" xmlns:m="http://schemas.openxmlformats.org/officeDocument/2006/math" xmlns:v="urn:schemas-microsoft-com:vml" xmlns:wp14="http://schemas.microsoft.com/office/word/2010/wordprocessingDrawing" xmlns:wp="http://schemas.openxmlformats.org/drawingml/2006/wordprocessingDrawing" xmlns:w10="urn:schemas-microsoft-com:office:word" xmlns:w="http://schemas.openxmlformats.org/wordprocessingml/2006/main" xmlns:w14="http://schemas.microsoft.com/office/word/2010/wordml" xmlns:w15="http://schemas.microsoft.com/office/word/2012/wordml" xmlns:w16se="http://schemas.microsoft.com/office/word/2015/wordml/symex" xmlns:wpg="http://schemas.microsoft.com/office/word/2010/wordprocessingGroup" xmlns:wpi="http://schemas.microsoft.com/office/word/2010/wordprocessingInk" xmlns:wne="http://schemas.microsoft.com/office/word/2006/wordml" xmlns:wps="http://schemas.microsoft.com/office/word/2010/wordprocessingShape" mc:Ignorable="w14 w15 w16se wp14">
+<w:hdr xmlns:wpc="http://schemas.microsoft.com/office/word/2010/wordprocessingCanvas" xmlns:cx="http://schemas.microsoft.com/office/drawing/2014/chartex" xmlns:cx1="http://schemas.microsoft.com/office/drawing/2015/9/8/chartex" xmlns:cx2="http://schemas.microsoft.com/office/drawing/2015/10/21/chartex" xmlns:cx3="http://schemas.microsoft.com/office/drawing/2016/5/9/chartex" xmlns:cx4="http://schemas.microsoft.com/office/drawing/2016/5/10/chartex" xmlns:cx5="http://schemas.microsoft.com/office/drawing/2016/5/11/chartex" xmlns:cx6="http://schemas.microsoft.com/office/drawing/2016/5/12/chartex" xmlns:cx7="http://schemas.microsoft.com/office/drawing/2016/5/13/chartex" xmlns:cx8="http://schemas.microsoft.com/office/drawing/2016/5/14/chartex" xmlns:mc="http://schemas.openxmlformats.org/markup-compatibility/2006" xmlns:aink="http://schemas.microsoft.com/office/drawing/2016/ink" xmlns:am3d="http://schemas.microsoft.com/office/drawing/2017/model3d" xmlns:o="urn:schemas-microsoft-com:office:office" xmlns:r="http://schemas.openxmlformats.org/officeDocument/2006/relationships" xmlns:m="http://schemas.openxmlformats.org/officeDocument/2006/math" xmlns:v="urn:schemas-microsoft-com:vml" xmlns:wp14="http://schemas.microsoft.com/office/word/2010/wordprocessingDrawing" xmlns:wp="http://schemas.openxmlformats.org/drawingml/2006/wordprocessingDrawing" xmlns:w10="urn:schemas-microsoft-com:office:word" xmlns:w="http://schemas.openxmlformats.org/wordprocessingml/2006/main" xmlns:w14="http://schemas.microsoft.com/office/word/2010/wordml" xmlns:w15="http://schemas.microsoft.com/office/word/2012/wordml" xmlns:w16cid="http://schemas.microsoft.com/office/word/2016/wordml/cid" xmlns:w16se="http://schemas.microsoft.com/office/word/2015/wordml/symex" xmlns:wpg="http://schemas.microsoft.com/office/word/2010/wordprocessingGroup" xmlns:wpi="http://schemas.microsoft.com/office/word/2010/wordprocessingInk" xmlns:wne="http://schemas.microsoft.com/office/word/2006/wordml" xmlns:wps="http://schemas.microsoft.com/office/word/2010/wordprocessingShape" mc:Ignorable="w14 w15 w16se w16cid wp14">
   <w:p>
     <w:pPr>
       <w:tabs>
@@ -7413,7 +8078,7 @@
 </file>
 
 <file path=word/header10.xml><?xml version="1.0" encoding="utf-8"?>
-<w:hdr xmlns:wpc="http://schemas.microsoft.com/office/word/2010/wordprocessingCanvas" xmlns:cx="http://schemas.microsoft.com/office/drawing/2014/chartex" xmlns:mc="http://schemas.openxmlformats.org/markup-compatibility/2006" xmlns:o="urn:schemas-microsoft-com:office:office" xmlns:r="http://schemas.openxmlformats.org/officeDocument/2006/relationships" xmlns:m="http://schemas.openxmlformats.org/officeDocument/2006/math" xmlns:v="urn:schemas-microsoft-com:vml" xmlns:wp14="http://schemas.microsoft.com/office/word/2010/wordprocessingDrawing" xmlns:wp="http://schemas.openxmlformats.org/drawingml/2006/wordprocessingDrawing" xmlns:w10="urn:schemas-microsoft-com:office:word" xmlns:w="http://schemas.openxmlformats.org/wordprocessingml/2006/main" xmlns:w14="http://schemas.microsoft.com/office/word/2010/wordml" xmlns:w15="http://schemas.microsoft.com/office/word/2012/wordml" xmlns:w16se="http://schemas.microsoft.com/office/word/2015/wordml/symex" xmlns:wpg="http://schemas.microsoft.com/office/word/2010/wordprocessingGroup" xmlns:wpi="http://schemas.microsoft.com/office/word/2010/wordprocessingInk" xmlns:wne="http://schemas.microsoft.com/office/word/2006/wordml" xmlns:wps="http://schemas.microsoft.com/office/word/2010/wordprocessingShape" mc:Ignorable="w14 w15 w16se wp14">
+<w:hdr xmlns:wpc="http://schemas.microsoft.com/office/word/2010/wordprocessingCanvas" xmlns:cx="http://schemas.microsoft.com/office/drawing/2014/chartex" xmlns:cx1="http://schemas.microsoft.com/office/drawing/2015/9/8/chartex" xmlns:cx2="http://schemas.microsoft.com/office/drawing/2015/10/21/chartex" xmlns:cx3="http://schemas.microsoft.com/office/drawing/2016/5/9/chartex" xmlns:cx4="http://schemas.microsoft.com/office/drawing/2016/5/10/chartex" xmlns:cx5="http://schemas.microsoft.com/office/drawing/2016/5/11/chartex" xmlns:cx6="http://schemas.microsoft.com/office/drawing/2016/5/12/chartex" xmlns:cx7="http://schemas.microsoft.com/office/drawing/2016/5/13/chartex" xmlns:cx8="http://schemas.microsoft.com/office/drawing/2016/5/14/chartex" xmlns:mc="http://schemas.openxmlformats.org/markup-compatibility/2006" xmlns:aink="http://schemas.microsoft.com/office/drawing/2016/ink" xmlns:am3d="http://schemas.microsoft.com/office/drawing/2017/model3d" xmlns:o="urn:schemas-microsoft-com:office:office" xmlns:r="http://schemas.openxmlformats.org/officeDocument/2006/relationships" xmlns:m="http://schemas.openxmlformats.org/officeDocument/2006/math" xmlns:v="urn:schemas-microsoft-com:vml" xmlns:wp14="http://schemas.microsoft.com/office/word/2010/wordprocessingDrawing" xmlns:wp="http://schemas.openxmlformats.org/drawingml/2006/wordprocessingDrawing" xmlns:w10="urn:schemas-microsoft-com:office:word" xmlns:w="http://schemas.openxmlformats.org/wordprocessingml/2006/main" xmlns:w14="http://schemas.microsoft.com/office/word/2010/wordml" xmlns:w15="http://schemas.microsoft.com/office/word/2012/wordml" xmlns:w16cid="http://schemas.microsoft.com/office/word/2016/wordml/cid" xmlns:w16se="http://schemas.microsoft.com/office/word/2015/wordml/symex" xmlns:wpg="http://schemas.microsoft.com/office/word/2010/wordprocessingGroup" xmlns:wpi="http://schemas.microsoft.com/office/word/2010/wordprocessingInk" xmlns:wne="http://schemas.microsoft.com/office/word/2006/wordml" xmlns:wps="http://schemas.microsoft.com/office/word/2010/wordprocessingShape" mc:Ignorable="w14 w15 w16se w16cid wp14">
   <w:p>
     <w:pPr>
       <w:pStyle w:val="Cabealho"/>
@@ -7423,7 +8088,7 @@
 </file>
 
 <file path=word/header11.xml><?xml version="1.0" encoding="utf-8"?>
-<w:hdr xmlns:wpc="http://schemas.microsoft.com/office/word/2010/wordprocessingCanvas" xmlns:cx="http://schemas.microsoft.com/office/drawing/2014/chartex" xmlns:mc="http://schemas.openxmlformats.org/markup-compatibility/2006" xmlns:o="urn:schemas-microsoft-com:office:office" xmlns:r="http://schemas.openxmlformats.org/officeDocument/2006/relationships" xmlns:m="http://schemas.openxmlformats.org/officeDocument/2006/math" xmlns:v="urn:schemas-microsoft-com:vml" xmlns:wp14="http://schemas.microsoft.com/office/word/2010/wordprocessingDrawing" xmlns:wp="http://schemas.openxmlformats.org/drawingml/2006/wordprocessingDrawing" xmlns:w10="urn:schemas-microsoft-com:office:word" xmlns:w="http://schemas.openxmlformats.org/wordprocessingml/2006/main" xmlns:w14="http://schemas.microsoft.com/office/word/2010/wordml" xmlns:w15="http://schemas.microsoft.com/office/word/2012/wordml" xmlns:w16se="http://schemas.microsoft.com/office/word/2015/wordml/symex" xmlns:wpg="http://schemas.microsoft.com/office/word/2010/wordprocessingGroup" xmlns:wpi="http://schemas.microsoft.com/office/word/2010/wordprocessingInk" xmlns:wne="http://schemas.microsoft.com/office/word/2006/wordml" xmlns:wps="http://schemas.microsoft.com/office/word/2010/wordprocessingShape" mc:Ignorable="w14 w15 w16se wp14">
+<w:hdr xmlns:wpc="http://schemas.microsoft.com/office/word/2010/wordprocessingCanvas" xmlns:cx="http://schemas.microsoft.com/office/drawing/2014/chartex" xmlns:cx1="http://schemas.microsoft.com/office/drawing/2015/9/8/chartex" xmlns:cx2="http://schemas.microsoft.com/office/drawing/2015/10/21/chartex" xmlns:cx3="http://schemas.microsoft.com/office/drawing/2016/5/9/chartex" xmlns:cx4="http://schemas.microsoft.com/office/drawing/2016/5/10/chartex" xmlns:cx5="http://schemas.microsoft.com/office/drawing/2016/5/11/chartex" xmlns:cx6="http://schemas.microsoft.com/office/drawing/2016/5/12/chartex" xmlns:cx7="http://schemas.microsoft.com/office/drawing/2016/5/13/chartex" xmlns:cx8="http://schemas.microsoft.com/office/drawing/2016/5/14/chartex" xmlns:mc="http://schemas.openxmlformats.org/markup-compatibility/2006" xmlns:aink="http://schemas.microsoft.com/office/drawing/2016/ink" xmlns:am3d="http://schemas.microsoft.com/office/drawing/2017/model3d" xmlns:o="urn:schemas-microsoft-com:office:office" xmlns:r="http://schemas.openxmlformats.org/officeDocument/2006/relationships" xmlns:m="http://schemas.openxmlformats.org/officeDocument/2006/math" xmlns:v="urn:schemas-microsoft-com:vml" xmlns:wp14="http://schemas.microsoft.com/office/word/2010/wordprocessingDrawing" xmlns:wp="http://schemas.openxmlformats.org/drawingml/2006/wordprocessingDrawing" xmlns:w10="urn:schemas-microsoft-com:office:word" xmlns:w="http://schemas.openxmlformats.org/wordprocessingml/2006/main" xmlns:w14="http://schemas.microsoft.com/office/word/2010/wordml" xmlns:w15="http://schemas.microsoft.com/office/word/2012/wordml" xmlns:w16cid="http://schemas.microsoft.com/office/word/2016/wordml/cid" xmlns:w16se="http://schemas.microsoft.com/office/word/2015/wordml/symex" xmlns:wpg="http://schemas.microsoft.com/office/word/2010/wordprocessingGroup" xmlns:wpi="http://schemas.microsoft.com/office/word/2010/wordprocessingInk" xmlns:wne="http://schemas.microsoft.com/office/word/2006/wordml" xmlns:wps="http://schemas.microsoft.com/office/word/2010/wordprocessingShape" mc:Ignorable="w14 w15 w16se w16cid wp14">
   <w:p>
     <w:pPr>
       <w:pStyle w:val="Cabealho"/>
@@ -7479,7 +8144,7 @@
 </file>
 
 <file path=word/header12.xml><?xml version="1.0" encoding="utf-8"?>
-<w:hdr xmlns:wpc="http://schemas.microsoft.com/office/word/2010/wordprocessingCanvas" xmlns:cx="http://schemas.microsoft.com/office/drawing/2014/chartex" xmlns:mc="http://schemas.openxmlformats.org/markup-compatibility/2006" xmlns:o="urn:schemas-microsoft-com:office:office" xmlns:r="http://schemas.openxmlformats.org/officeDocument/2006/relationships" xmlns:m="http://schemas.openxmlformats.org/officeDocument/2006/math" xmlns:v="urn:schemas-microsoft-com:vml" xmlns:wp14="http://schemas.microsoft.com/office/word/2010/wordprocessingDrawing" xmlns:wp="http://schemas.openxmlformats.org/drawingml/2006/wordprocessingDrawing" xmlns:w10="urn:schemas-microsoft-com:office:word" xmlns:w="http://schemas.openxmlformats.org/wordprocessingml/2006/main" xmlns:w14="http://schemas.microsoft.com/office/word/2010/wordml" xmlns:w15="http://schemas.microsoft.com/office/word/2012/wordml" xmlns:w16se="http://schemas.microsoft.com/office/word/2015/wordml/symex" xmlns:wpg="http://schemas.microsoft.com/office/word/2010/wordprocessingGroup" xmlns:wpi="http://schemas.microsoft.com/office/word/2010/wordprocessingInk" xmlns:wne="http://schemas.microsoft.com/office/word/2006/wordml" xmlns:wps="http://schemas.microsoft.com/office/word/2010/wordprocessingShape" mc:Ignorable="w14 w15 w16se wp14">
+<w:hdr xmlns:wpc="http://schemas.microsoft.com/office/word/2010/wordprocessingCanvas" xmlns:cx="http://schemas.microsoft.com/office/drawing/2014/chartex" xmlns:cx1="http://schemas.microsoft.com/office/drawing/2015/9/8/chartex" xmlns:cx2="http://schemas.microsoft.com/office/drawing/2015/10/21/chartex" xmlns:cx3="http://schemas.microsoft.com/office/drawing/2016/5/9/chartex" xmlns:cx4="http://schemas.microsoft.com/office/drawing/2016/5/10/chartex" xmlns:cx5="http://schemas.microsoft.com/office/drawing/2016/5/11/chartex" xmlns:cx6="http://schemas.microsoft.com/office/drawing/2016/5/12/chartex" xmlns:cx7="http://schemas.microsoft.com/office/drawing/2016/5/13/chartex" xmlns:cx8="http://schemas.microsoft.com/office/drawing/2016/5/14/chartex" xmlns:mc="http://schemas.openxmlformats.org/markup-compatibility/2006" xmlns:aink="http://schemas.microsoft.com/office/drawing/2016/ink" xmlns:am3d="http://schemas.microsoft.com/office/drawing/2017/model3d" xmlns:o="urn:schemas-microsoft-com:office:office" xmlns:r="http://schemas.openxmlformats.org/officeDocument/2006/relationships" xmlns:m="http://schemas.openxmlformats.org/officeDocument/2006/math" xmlns:v="urn:schemas-microsoft-com:vml" xmlns:wp14="http://schemas.microsoft.com/office/word/2010/wordprocessingDrawing" xmlns:wp="http://schemas.openxmlformats.org/drawingml/2006/wordprocessingDrawing" xmlns:w10="urn:schemas-microsoft-com:office:word" xmlns:w="http://schemas.openxmlformats.org/wordprocessingml/2006/main" xmlns:w14="http://schemas.microsoft.com/office/word/2010/wordml" xmlns:w15="http://schemas.microsoft.com/office/word/2012/wordml" xmlns:w16cid="http://schemas.microsoft.com/office/word/2016/wordml/cid" xmlns:w16se="http://schemas.microsoft.com/office/word/2015/wordml/symex" xmlns:wpg="http://schemas.microsoft.com/office/word/2010/wordprocessingGroup" xmlns:wpi="http://schemas.microsoft.com/office/word/2010/wordprocessingInk" xmlns:wne="http://schemas.microsoft.com/office/word/2006/wordml" xmlns:wps="http://schemas.microsoft.com/office/word/2010/wordprocessingShape" mc:Ignorable="w14 w15 w16se w16cid wp14">
   <w:p>
     <w:pPr>
       <w:pStyle w:val="Cabealho"/>
@@ -7489,7 +8154,7 @@
 </file>
 
 <file path=word/header13.xml><?xml version="1.0" encoding="utf-8"?>
-<w:hdr xmlns:wpc="http://schemas.microsoft.com/office/word/2010/wordprocessingCanvas" xmlns:cx="http://schemas.microsoft.com/office/drawing/2014/chartex" xmlns:mc="http://schemas.openxmlformats.org/markup-compatibility/2006" xmlns:o="urn:schemas-microsoft-com:office:office" xmlns:r="http://schemas.openxmlformats.org/officeDocument/2006/relationships" xmlns:m="http://schemas.openxmlformats.org/officeDocument/2006/math" xmlns:v="urn:schemas-microsoft-com:vml" xmlns:wp14="http://schemas.microsoft.com/office/word/2010/wordprocessingDrawing" xmlns:wp="http://schemas.openxmlformats.org/drawingml/2006/wordprocessingDrawing" xmlns:w10="urn:schemas-microsoft-com:office:word" xmlns:w="http://schemas.openxmlformats.org/wordprocessingml/2006/main" xmlns:w14="http://schemas.microsoft.com/office/word/2010/wordml" xmlns:w15="http://schemas.microsoft.com/office/word/2012/wordml" xmlns:w16se="http://schemas.microsoft.com/office/word/2015/wordml/symex" xmlns:wpg="http://schemas.microsoft.com/office/word/2010/wordprocessingGroup" xmlns:wpi="http://schemas.microsoft.com/office/word/2010/wordprocessingInk" xmlns:wne="http://schemas.microsoft.com/office/word/2006/wordml" xmlns:wps="http://schemas.microsoft.com/office/word/2010/wordprocessingShape" mc:Ignorable="w14 w15 w16se wp14">
+<w:hdr xmlns:wpc="http://schemas.microsoft.com/office/word/2010/wordprocessingCanvas" xmlns:cx="http://schemas.microsoft.com/office/drawing/2014/chartex" xmlns:cx1="http://schemas.microsoft.com/office/drawing/2015/9/8/chartex" xmlns:cx2="http://schemas.microsoft.com/office/drawing/2015/10/21/chartex" xmlns:cx3="http://schemas.microsoft.com/office/drawing/2016/5/9/chartex" xmlns:cx4="http://schemas.microsoft.com/office/drawing/2016/5/10/chartex" xmlns:cx5="http://schemas.microsoft.com/office/drawing/2016/5/11/chartex" xmlns:cx6="http://schemas.microsoft.com/office/drawing/2016/5/12/chartex" xmlns:cx7="http://schemas.microsoft.com/office/drawing/2016/5/13/chartex" xmlns:cx8="http://schemas.microsoft.com/office/drawing/2016/5/14/chartex" xmlns:mc="http://schemas.openxmlformats.org/markup-compatibility/2006" xmlns:aink="http://schemas.microsoft.com/office/drawing/2016/ink" xmlns:am3d="http://schemas.microsoft.com/office/drawing/2017/model3d" xmlns:o="urn:schemas-microsoft-com:office:office" xmlns:r="http://schemas.openxmlformats.org/officeDocument/2006/relationships" xmlns:m="http://schemas.openxmlformats.org/officeDocument/2006/math" xmlns:v="urn:schemas-microsoft-com:vml" xmlns:wp14="http://schemas.microsoft.com/office/word/2010/wordprocessingDrawing" xmlns:wp="http://schemas.openxmlformats.org/drawingml/2006/wordprocessingDrawing" xmlns:w10="urn:schemas-microsoft-com:office:word" xmlns:w="http://schemas.openxmlformats.org/wordprocessingml/2006/main" xmlns:w14="http://schemas.microsoft.com/office/word/2010/wordml" xmlns:w15="http://schemas.microsoft.com/office/word/2012/wordml" xmlns:w16cid="http://schemas.microsoft.com/office/word/2016/wordml/cid" xmlns:w16se="http://schemas.microsoft.com/office/word/2015/wordml/symex" xmlns:wpg="http://schemas.microsoft.com/office/word/2010/wordprocessingGroup" xmlns:wpi="http://schemas.microsoft.com/office/word/2010/wordprocessingInk" xmlns:wne="http://schemas.microsoft.com/office/word/2006/wordml" xmlns:wps="http://schemas.microsoft.com/office/word/2010/wordprocessingShape" mc:Ignorable="w14 w15 w16se w16cid wp14">
   <w:p>
     <w:pPr>
       <w:pStyle w:val="Cabealho"/>
@@ -7574,7 +8239,7 @@
 </file>
 
 <file path=word/header14.xml><?xml version="1.0" encoding="utf-8"?>
-<w:hdr xmlns:wpc="http://schemas.microsoft.com/office/word/2010/wordprocessingCanvas" xmlns:cx="http://schemas.microsoft.com/office/drawing/2014/chartex" xmlns:mc="http://schemas.openxmlformats.org/markup-compatibility/2006" xmlns:o="urn:schemas-microsoft-com:office:office" xmlns:r="http://schemas.openxmlformats.org/officeDocument/2006/relationships" xmlns:m="http://schemas.openxmlformats.org/officeDocument/2006/math" xmlns:v="urn:schemas-microsoft-com:vml" xmlns:wp14="http://schemas.microsoft.com/office/word/2010/wordprocessingDrawing" xmlns:wp="http://schemas.openxmlformats.org/drawingml/2006/wordprocessingDrawing" xmlns:w10="urn:schemas-microsoft-com:office:word" xmlns:w="http://schemas.openxmlformats.org/wordprocessingml/2006/main" xmlns:w14="http://schemas.microsoft.com/office/word/2010/wordml" xmlns:w15="http://schemas.microsoft.com/office/word/2012/wordml" xmlns:w16se="http://schemas.microsoft.com/office/word/2015/wordml/symex" xmlns:wpg="http://schemas.microsoft.com/office/word/2010/wordprocessingGroup" xmlns:wpi="http://schemas.microsoft.com/office/word/2010/wordprocessingInk" xmlns:wne="http://schemas.microsoft.com/office/word/2006/wordml" xmlns:wps="http://schemas.microsoft.com/office/word/2010/wordprocessingShape" mc:Ignorable="w14 w15 w16se wp14">
+<w:hdr xmlns:wpc="http://schemas.microsoft.com/office/word/2010/wordprocessingCanvas" xmlns:cx="http://schemas.microsoft.com/office/drawing/2014/chartex" xmlns:cx1="http://schemas.microsoft.com/office/drawing/2015/9/8/chartex" xmlns:cx2="http://schemas.microsoft.com/office/drawing/2015/10/21/chartex" xmlns:cx3="http://schemas.microsoft.com/office/drawing/2016/5/9/chartex" xmlns:cx4="http://schemas.microsoft.com/office/drawing/2016/5/10/chartex" xmlns:cx5="http://schemas.microsoft.com/office/drawing/2016/5/11/chartex" xmlns:cx6="http://schemas.microsoft.com/office/drawing/2016/5/12/chartex" xmlns:cx7="http://schemas.microsoft.com/office/drawing/2016/5/13/chartex" xmlns:cx8="http://schemas.microsoft.com/office/drawing/2016/5/14/chartex" xmlns:mc="http://schemas.openxmlformats.org/markup-compatibility/2006" xmlns:aink="http://schemas.microsoft.com/office/drawing/2016/ink" xmlns:am3d="http://schemas.microsoft.com/office/drawing/2017/model3d" xmlns:o="urn:schemas-microsoft-com:office:office" xmlns:r="http://schemas.openxmlformats.org/officeDocument/2006/relationships" xmlns:m="http://schemas.openxmlformats.org/officeDocument/2006/math" xmlns:v="urn:schemas-microsoft-com:vml" xmlns:wp14="http://schemas.microsoft.com/office/word/2010/wordprocessingDrawing" xmlns:wp="http://schemas.openxmlformats.org/drawingml/2006/wordprocessingDrawing" xmlns:w10="urn:schemas-microsoft-com:office:word" xmlns:w="http://schemas.openxmlformats.org/wordprocessingml/2006/main" xmlns:w14="http://schemas.microsoft.com/office/word/2010/wordml" xmlns:w15="http://schemas.microsoft.com/office/word/2012/wordml" xmlns:w16cid="http://schemas.microsoft.com/office/word/2016/wordml/cid" xmlns:w16se="http://schemas.microsoft.com/office/word/2015/wordml/symex" xmlns:wpg="http://schemas.microsoft.com/office/word/2010/wordprocessingGroup" xmlns:wpi="http://schemas.microsoft.com/office/word/2010/wordprocessingInk" xmlns:wne="http://schemas.microsoft.com/office/word/2006/wordml" xmlns:wps="http://schemas.microsoft.com/office/word/2010/wordprocessingShape" mc:Ignorable="w14 w15 w16se w16cid wp14">
   <w:p>
     <w:pPr>
       <w:pStyle w:val="Cabealho"/>
@@ -7630,7 +8295,7 @@
 </file>
 
 <file path=word/header15.xml><?xml version="1.0" encoding="utf-8"?>
-<w:hdr xmlns:wpc="http://schemas.microsoft.com/office/word/2010/wordprocessingCanvas" xmlns:cx="http://schemas.microsoft.com/office/drawing/2014/chartex" xmlns:mc="http://schemas.openxmlformats.org/markup-compatibility/2006" xmlns:o="urn:schemas-microsoft-com:office:office" xmlns:r="http://schemas.openxmlformats.org/officeDocument/2006/relationships" xmlns:m="http://schemas.openxmlformats.org/officeDocument/2006/math" xmlns:v="urn:schemas-microsoft-com:vml" xmlns:wp14="http://schemas.microsoft.com/office/word/2010/wordprocessingDrawing" xmlns:wp="http://schemas.openxmlformats.org/drawingml/2006/wordprocessingDrawing" xmlns:w10="urn:schemas-microsoft-com:office:word" xmlns:w="http://schemas.openxmlformats.org/wordprocessingml/2006/main" xmlns:w14="http://schemas.microsoft.com/office/word/2010/wordml" xmlns:w15="http://schemas.microsoft.com/office/word/2012/wordml" xmlns:w16se="http://schemas.microsoft.com/office/word/2015/wordml/symex" xmlns:wpg="http://schemas.microsoft.com/office/word/2010/wordprocessingGroup" xmlns:wpi="http://schemas.microsoft.com/office/word/2010/wordprocessingInk" xmlns:wne="http://schemas.microsoft.com/office/word/2006/wordml" xmlns:wps="http://schemas.microsoft.com/office/word/2010/wordprocessingShape" mc:Ignorable="w14 w15 w16se wp14">
+<w:hdr xmlns:wpc="http://schemas.microsoft.com/office/word/2010/wordprocessingCanvas" xmlns:cx="http://schemas.microsoft.com/office/drawing/2014/chartex" xmlns:cx1="http://schemas.microsoft.com/office/drawing/2015/9/8/chartex" xmlns:cx2="http://schemas.microsoft.com/office/drawing/2015/10/21/chartex" xmlns:cx3="http://schemas.microsoft.com/office/drawing/2016/5/9/chartex" xmlns:cx4="http://schemas.microsoft.com/office/drawing/2016/5/10/chartex" xmlns:cx5="http://schemas.microsoft.com/office/drawing/2016/5/11/chartex" xmlns:cx6="http://schemas.microsoft.com/office/drawing/2016/5/12/chartex" xmlns:cx7="http://schemas.microsoft.com/office/drawing/2016/5/13/chartex" xmlns:cx8="http://schemas.microsoft.com/office/drawing/2016/5/14/chartex" xmlns:mc="http://schemas.openxmlformats.org/markup-compatibility/2006" xmlns:aink="http://schemas.microsoft.com/office/drawing/2016/ink" xmlns:am3d="http://schemas.microsoft.com/office/drawing/2017/model3d" xmlns:o="urn:schemas-microsoft-com:office:office" xmlns:r="http://schemas.openxmlformats.org/officeDocument/2006/relationships" xmlns:m="http://schemas.openxmlformats.org/officeDocument/2006/math" xmlns:v="urn:schemas-microsoft-com:vml" xmlns:wp14="http://schemas.microsoft.com/office/word/2010/wordprocessingDrawing" xmlns:wp="http://schemas.openxmlformats.org/drawingml/2006/wordprocessingDrawing" xmlns:w10="urn:schemas-microsoft-com:office:word" xmlns:w="http://schemas.openxmlformats.org/wordprocessingml/2006/main" xmlns:w14="http://schemas.microsoft.com/office/word/2010/wordml" xmlns:w15="http://schemas.microsoft.com/office/word/2012/wordml" xmlns:w16cid="http://schemas.microsoft.com/office/word/2016/wordml/cid" xmlns:w16se="http://schemas.microsoft.com/office/word/2015/wordml/symex" xmlns:wpg="http://schemas.microsoft.com/office/word/2010/wordprocessingGroup" xmlns:wpi="http://schemas.microsoft.com/office/word/2010/wordprocessingInk" xmlns:wne="http://schemas.microsoft.com/office/word/2006/wordml" xmlns:wps="http://schemas.microsoft.com/office/word/2010/wordprocessingShape" mc:Ignorable="w14 w15 w16se w16cid wp14">
   <w:p>
     <w:pPr>
       <w:pStyle w:val="Cabealho"/>
@@ -7640,7 +8305,7 @@
 </file>
 
 <file path=word/header16.xml><?xml version="1.0" encoding="utf-8"?>
-<w:hdr xmlns:wpc="http://schemas.microsoft.com/office/word/2010/wordprocessingCanvas" xmlns:cx="http://schemas.microsoft.com/office/drawing/2014/chartex" xmlns:mc="http://schemas.openxmlformats.org/markup-compatibility/2006" xmlns:o="urn:schemas-microsoft-com:office:office" xmlns:r="http://schemas.openxmlformats.org/officeDocument/2006/relationships" xmlns:m="http://schemas.openxmlformats.org/officeDocument/2006/math" xmlns:v="urn:schemas-microsoft-com:vml" xmlns:wp14="http://schemas.microsoft.com/office/word/2010/wordprocessingDrawing" xmlns:wp="http://schemas.openxmlformats.org/drawingml/2006/wordprocessingDrawing" xmlns:w10="urn:schemas-microsoft-com:office:word" xmlns:w="http://schemas.openxmlformats.org/wordprocessingml/2006/main" xmlns:w14="http://schemas.microsoft.com/office/word/2010/wordml" xmlns:w15="http://schemas.microsoft.com/office/word/2012/wordml" xmlns:w16se="http://schemas.microsoft.com/office/word/2015/wordml/symex" xmlns:wpg="http://schemas.microsoft.com/office/word/2010/wordprocessingGroup" xmlns:wpi="http://schemas.microsoft.com/office/word/2010/wordprocessingInk" xmlns:wne="http://schemas.microsoft.com/office/word/2006/wordml" xmlns:wps="http://schemas.microsoft.com/office/word/2010/wordprocessingShape" mc:Ignorable="w14 w15 w16se wp14">
+<w:hdr xmlns:wpc="http://schemas.microsoft.com/office/word/2010/wordprocessingCanvas" xmlns:cx="http://schemas.microsoft.com/office/drawing/2014/chartex" xmlns:cx1="http://schemas.microsoft.com/office/drawing/2015/9/8/chartex" xmlns:cx2="http://schemas.microsoft.com/office/drawing/2015/10/21/chartex" xmlns:cx3="http://schemas.microsoft.com/office/drawing/2016/5/9/chartex" xmlns:cx4="http://schemas.microsoft.com/office/drawing/2016/5/10/chartex" xmlns:cx5="http://schemas.microsoft.com/office/drawing/2016/5/11/chartex" xmlns:cx6="http://schemas.microsoft.com/office/drawing/2016/5/12/chartex" xmlns:cx7="http://schemas.microsoft.com/office/drawing/2016/5/13/chartex" xmlns:cx8="http://schemas.microsoft.com/office/drawing/2016/5/14/chartex" xmlns:mc="http://schemas.openxmlformats.org/markup-compatibility/2006" xmlns:aink="http://schemas.microsoft.com/office/drawing/2016/ink" xmlns:am3d="http://schemas.microsoft.com/office/drawing/2017/model3d" xmlns:o="urn:schemas-microsoft-com:office:office" xmlns:r="http://schemas.openxmlformats.org/officeDocument/2006/relationships" xmlns:m="http://schemas.openxmlformats.org/officeDocument/2006/math" xmlns:v="urn:schemas-microsoft-com:vml" xmlns:wp14="http://schemas.microsoft.com/office/word/2010/wordprocessingDrawing" xmlns:wp="http://schemas.openxmlformats.org/drawingml/2006/wordprocessingDrawing" xmlns:w10="urn:schemas-microsoft-com:office:word" xmlns:w="http://schemas.openxmlformats.org/wordprocessingml/2006/main" xmlns:w14="http://schemas.microsoft.com/office/word/2010/wordml" xmlns:w15="http://schemas.microsoft.com/office/word/2012/wordml" xmlns:w16cid="http://schemas.microsoft.com/office/word/2016/wordml/cid" xmlns:w16se="http://schemas.microsoft.com/office/word/2015/wordml/symex" xmlns:wpg="http://schemas.microsoft.com/office/word/2010/wordprocessingGroup" xmlns:wpi="http://schemas.microsoft.com/office/word/2010/wordprocessingInk" xmlns:wne="http://schemas.microsoft.com/office/word/2006/wordml" xmlns:wps="http://schemas.microsoft.com/office/word/2010/wordprocessingShape" mc:Ignorable="w14 w15 w16se w16cid wp14">
   <w:p>
     <w:pPr>
       <w:pStyle w:val="Cabealho"/>
@@ -7729,7 +8394,7 @@
 </file>
 
 <file path=word/header17.xml><?xml version="1.0" encoding="utf-8"?>
-<w:hdr xmlns:wpc="http://schemas.microsoft.com/office/word/2010/wordprocessingCanvas" xmlns:cx="http://schemas.microsoft.com/office/drawing/2014/chartex" xmlns:mc="http://schemas.openxmlformats.org/markup-compatibility/2006" xmlns:o="urn:schemas-microsoft-com:office:office" xmlns:r="http://schemas.openxmlformats.org/officeDocument/2006/relationships" xmlns:m="http://schemas.openxmlformats.org/officeDocument/2006/math" xmlns:v="urn:schemas-microsoft-com:vml" xmlns:wp14="http://schemas.microsoft.com/office/word/2010/wordprocessingDrawing" xmlns:wp="http://schemas.openxmlformats.org/drawingml/2006/wordprocessingDrawing" xmlns:w10="urn:schemas-microsoft-com:office:word" xmlns:w="http://schemas.openxmlformats.org/wordprocessingml/2006/main" xmlns:w14="http://schemas.microsoft.com/office/word/2010/wordml" xmlns:w15="http://schemas.microsoft.com/office/word/2012/wordml" xmlns:w16se="http://schemas.microsoft.com/office/word/2015/wordml/symex" xmlns:wpg="http://schemas.microsoft.com/office/word/2010/wordprocessingGroup" xmlns:wpi="http://schemas.microsoft.com/office/word/2010/wordprocessingInk" xmlns:wne="http://schemas.microsoft.com/office/word/2006/wordml" xmlns:wps="http://schemas.microsoft.com/office/word/2010/wordprocessingShape" mc:Ignorable="w14 w15 w16se wp14">
+<w:hdr xmlns:wpc="http://schemas.microsoft.com/office/word/2010/wordprocessingCanvas" xmlns:cx="http://schemas.microsoft.com/office/drawing/2014/chartex" xmlns:cx1="http://schemas.microsoft.com/office/drawing/2015/9/8/chartex" xmlns:cx2="http://schemas.microsoft.com/office/drawing/2015/10/21/chartex" xmlns:cx3="http://schemas.microsoft.com/office/drawing/2016/5/9/chartex" xmlns:cx4="http://schemas.microsoft.com/office/drawing/2016/5/10/chartex" xmlns:cx5="http://schemas.microsoft.com/office/drawing/2016/5/11/chartex" xmlns:cx6="http://schemas.microsoft.com/office/drawing/2016/5/12/chartex" xmlns:cx7="http://schemas.microsoft.com/office/drawing/2016/5/13/chartex" xmlns:cx8="http://schemas.microsoft.com/office/drawing/2016/5/14/chartex" xmlns:mc="http://schemas.openxmlformats.org/markup-compatibility/2006" xmlns:aink="http://schemas.microsoft.com/office/drawing/2016/ink" xmlns:am3d="http://schemas.microsoft.com/office/drawing/2017/model3d" xmlns:o="urn:schemas-microsoft-com:office:office" xmlns:r="http://schemas.openxmlformats.org/officeDocument/2006/relationships" xmlns:m="http://schemas.openxmlformats.org/officeDocument/2006/math" xmlns:v="urn:schemas-microsoft-com:vml" xmlns:wp14="http://schemas.microsoft.com/office/word/2010/wordprocessingDrawing" xmlns:wp="http://schemas.openxmlformats.org/drawingml/2006/wordprocessingDrawing" xmlns:w10="urn:schemas-microsoft-com:office:word" xmlns:w="http://schemas.openxmlformats.org/wordprocessingml/2006/main" xmlns:w14="http://schemas.microsoft.com/office/word/2010/wordml" xmlns:w15="http://schemas.microsoft.com/office/word/2012/wordml" xmlns:w16cid="http://schemas.microsoft.com/office/word/2016/wordml/cid" xmlns:w16se="http://schemas.microsoft.com/office/word/2015/wordml/symex" xmlns:wpg="http://schemas.microsoft.com/office/word/2010/wordprocessingGroup" xmlns:wpi="http://schemas.microsoft.com/office/word/2010/wordprocessingInk" xmlns:wne="http://schemas.microsoft.com/office/word/2006/wordml" xmlns:wps="http://schemas.microsoft.com/office/word/2010/wordprocessingShape" mc:Ignorable="w14 w15 w16se w16cid wp14">
   <w:p>
     <w:pPr>
       <w:pStyle w:val="Cabealho"/>
@@ -7786,7 +8451,7 @@
 </file>
 
 <file path=word/header18.xml><?xml version="1.0" encoding="utf-8"?>
-<w:hdr xmlns:wpc="http://schemas.microsoft.com/office/word/2010/wordprocessingCanvas" xmlns:cx="http://schemas.microsoft.com/office/drawing/2014/chartex" xmlns:mc="http://schemas.openxmlformats.org/markup-compatibility/2006" xmlns:o="urn:schemas-microsoft-com:office:office" xmlns:r="http://schemas.openxmlformats.org/officeDocument/2006/relationships" xmlns:m="http://schemas.openxmlformats.org/officeDocument/2006/math" xmlns:v="urn:schemas-microsoft-com:vml" xmlns:wp14="http://schemas.microsoft.com/office/word/2010/wordprocessingDrawing" xmlns:wp="http://schemas.openxmlformats.org/drawingml/2006/wordprocessingDrawing" xmlns:w10="urn:schemas-microsoft-com:office:word" xmlns:w="http://schemas.openxmlformats.org/wordprocessingml/2006/main" xmlns:w14="http://schemas.microsoft.com/office/word/2010/wordml" xmlns:w15="http://schemas.microsoft.com/office/word/2012/wordml" xmlns:w16se="http://schemas.microsoft.com/office/word/2015/wordml/symex" xmlns:wpg="http://schemas.microsoft.com/office/word/2010/wordprocessingGroup" xmlns:wpi="http://schemas.microsoft.com/office/word/2010/wordprocessingInk" xmlns:wne="http://schemas.microsoft.com/office/word/2006/wordml" xmlns:wps="http://schemas.microsoft.com/office/word/2010/wordprocessingShape" mc:Ignorable="w14 w15 w16se wp14">
+<w:hdr xmlns:wpc="http://schemas.microsoft.com/office/word/2010/wordprocessingCanvas" xmlns:cx="http://schemas.microsoft.com/office/drawing/2014/chartex" xmlns:cx1="http://schemas.microsoft.com/office/drawing/2015/9/8/chartex" xmlns:cx2="http://schemas.microsoft.com/office/drawing/2015/10/21/chartex" xmlns:cx3="http://schemas.microsoft.com/office/drawing/2016/5/9/chartex" xmlns:cx4="http://schemas.microsoft.com/office/drawing/2016/5/10/chartex" xmlns:cx5="http://schemas.microsoft.com/office/drawing/2016/5/11/chartex" xmlns:cx6="http://schemas.microsoft.com/office/drawing/2016/5/12/chartex" xmlns:cx7="http://schemas.microsoft.com/office/drawing/2016/5/13/chartex" xmlns:cx8="http://schemas.microsoft.com/office/drawing/2016/5/14/chartex" xmlns:mc="http://schemas.openxmlformats.org/markup-compatibility/2006" xmlns:aink="http://schemas.microsoft.com/office/drawing/2016/ink" xmlns:am3d="http://schemas.microsoft.com/office/drawing/2017/model3d" xmlns:o="urn:schemas-microsoft-com:office:office" xmlns:r="http://schemas.openxmlformats.org/officeDocument/2006/relationships" xmlns:m="http://schemas.openxmlformats.org/officeDocument/2006/math" xmlns:v="urn:schemas-microsoft-com:vml" xmlns:wp14="http://schemas.microsoft.com/office/word/2010/wordprocessingDrawing" xmlns:wp="http://schemas.openxmlformats.org/drawingml/2006/wordprocessingDrawing" xmlns:w10="urn:schemas-microsoft-com:office:word" xmlns:w="http://schemas.openxmlformats.org/wordprocessingml/2006/main" xmlns:w14="http://schemas.microsoft.com/office/word/2010/wordml" xmlns:w15="http://schemas.microsoft.com/office/word/2012/wordml" xmlns:w16cid="http://schemas.microsoft.com/office/word/2016/wordml/cid" xmlns:w16se="http://schemas.microsoft.com/office/word/2015/wordml/symex" xmlns:wpg="http://schemas.microsoft.com/office/word/2010/wordprocessingGroup" xmlns:wpi="http://schemas.microsoft.com/office/word/2010/wordprocessingInk" xmlns:wne="http://schemas.microsoft.com/office/word/2006/wordml" xmlns:wps="http://schemas.microsoft.com/office/word/2010/wordprocessingShape" mc:Ignorable="w14 w15 w16se w16cid wp14">
   <w:p>
     <w:pPr>
       <w:ind w:right="397" w:firstLine="360"/>
@@ -7824,7 +8489,7 @@
 </file>
 
 <file path=word/header19.xml><?xml version="1.0" encoding="utf-8"?>
-<w:hdr xmlns:wpc="http://schemas.microsoft.com/office/word/2010/wordprocessingCanvas" xmlns:cx="http://schemas.microsoft.com/office/drawing/2014/chartex" xmlns:mc="http://schemas.openxmlformats.org/markup-compatibility/2006" xmlns:o="urn:schemas-microsoft-com:office:office" xmlns:r="http://schemas.openxmlformats.org/officeDocument/2006/relationships" xmlns:m="http://schemas.openxmlformats.org/officeDocument/2006/math" xmlns:v="urn:schemas-microsoft-com:vml" xmlns:wp14="http://schemas.microsoft.com/office/word/2010/wordprocessingDrawing" xmlns:wp="http://schemas.openxmlformats.org/drawingml/2006/wordprocessingDrawing" xmlns:w10="urn:schemas-microsoft-com:office:word" xmlns:w="http://schemas.openxmlformats.org/wordprocessingml/2006/main" xmlns:w14="http://schemas.microsoft.com/office/word/2010/wordml" xmlns:w15="http://schemas.microsoft.com/office/word/2012/wordml" xmlns:w16se="http://schemas.microsoft.com/office/word/2015/wordml/symex" xmlns:wpg="http://schemas.microsoft.com/office/word/2010/wordprocessingGroup" xmlns:wpi="http://schemas.microsoft.com/office/word/2010/wordprocessingInk" xmlns:wne="http://schemas.microsoft.com/office/word/2006/wordml" xmlns:wps="http://schemas.microsoft.com/office/word/2010/wordprocessingShape" mc:Ignorable="w14 w15 w16se wp14">
+<w:hdr xmlns:wpc="http://schemas.microsoft.com/office/word/2010/wordprocessingCanvas" xmlns:cx="http://schemas.microsoft.com/office/drawing/2014/chartex" xmlns:cx1="http://schemas.microsoft.com/office/drawing/2015/9/8/chartex" xmlns:cx2="http://schemas.microsoft.com/office/drawing/2015/10/21/chartex" xmlns:cx3="http://schemas.microsoft.com/office/drawing/2016/5/9/chartex" xmlns:cx4="http://schemas.microsoft.com/office/drawing/2016/5/10/chartex" xmlns:cx5="http://schemas.microsoft.com/office/drawing/2016/5/11/chartex" xmlns:cx6="http://schemas.microsoft.com/office/drawing/2016/5/12/chartex" xmlns:cx7="http://schemas.microsoft.com/office/drawing/2016/5/13/chartex" xmlns:cx8="http://schemas.microsoft.com/office/drawing/2016/5/14/chartex" xmlns:mc="http://schemas.openxmlformats.org/markup-compatibility/2006" xmlns:aink="http://schemas.microsoft.com/office/drawing/2016/ink" xmlns:am3d="http://schemas.microsoft.com/office/drawing/2017/model3d" xmlns:o="urn:schemas-microsoft-com:office:office" xmlns:r="http://schemas.openxmlformats.org/officeDocument/2006/relationships" xmlns:m="http://schemas.openxmlformats.org/officeDocument/2006/math" xmlns:v="urn:schemas-microsoft-com:vml" xmlns:wp14="http://schemas.microsoft.com/office/word/2010/wordprocessingDrawing" xmlns:wp="http://schemas.openxmlformats.org/drawingml/2006/wordprocessingDrawing" xmlns:w10="urn:schemas-microsoft-com:office:word" xmlns:w="http://schemas.openxmlformats.org/wordprocessingml/2006/main" xmlns:w14="http://schemas.microsoft.com/office/word/2010/wordml" xmlns:w15="http://schemas.microsoft.com/office/word/2012/wordml" xmlns:w16cid="http://schemas.microsoft.com/office/word/2016/wordml/cid" xmlns:w16se="http://schemas.microsoft.com/office/word/2015/wordml/symex" xmlns:wpg="http://schemas.microsoft.com/office/word/2010/wordprocessingGroup" xmlns:wpi="http://schemas.microsoft.com/office/word/2010/wordprocessingInk" xmlns:wne="http://schemas.microsoft.com/office/word/2006/wordml" xmlns:wps="http://schemas.microsoft.com/office/word/2010/wordprocessingShape" mc:Ignorable="w14 w15 w16se w16cid wp14">
   <w:p>
     <w:pPr>
       <w:pStyle w:val="Cabealho"/>
@@ -7899,7 +8564,7 @@
 </file>
 
 <file path=word/header2.xml><?xml version="1.0" encoding="utf-8"?>
-<w:hdr xmlns:wpc="http://schemas.microsoft.com/office/word/2010/wordprocessingCanvas" xmlns:cx="http://schemas.microsoft.com/office/drawing/2014/chartex" xmlns:mc="http://schemas.openxmlformats.org/markup-compatibility/2006" xmlns:o="urn:schemas-microsoft-com:office:office" xmlns:r="http://schemas.openxmlformats.org/officeDocument/2006/relationships" xmlns:m="http://schemas.openxmlformats.org/officeDocument/2006/math" xmlns:v="urn:schemas-microsoft-com:vml" xmlns:wp14="http://schemas.microsoft.com/office/word/2010/wordprocessingDrawing" xmlns:wp="http://schemas.openxmlformats.org/drawingml/2006/wordprocessingDrawing" xmlns:w10="urn:schemas-microsoft-com:office:word" xmlns:w="http://schemas.openxmlformats.org/wordprocessingml/2006/main" xmlns:w14="http://schemas.microsoft.com/office/word/2010/wordml" xmlns:w15="http://schemas.microsoft.com/office/word/2012/wordml" xmlns:w16se="http://schemas.microsoft.com/office/word/2015/wordml/symex" xmlns:wpg="http://schemas.microsoft.com/office/word/2010/wordprocessingGroup" xmlns:wpi="http://schemas.microsoft.com/office/word/2010/wordprocessingInk" xmlns:wne="http://schemas.microsoft.com/office/word/2006/wordml" xmlns:wps="http://schemas.microsoft.com/office/word/2010/wordprocessingShape" mc:Ignorable="w14 w15 w16se wp14">
+<w:hdr xmlns:wpc="http://schemas.microsoft.com/office/word/2010/wordprocessingCanvas" xmlns:cx="http://schemas.microsoft.com/office/drawing/2014/chartex" xmlns:cx1="http://schemas.microsoft.com/office/drawing/2015/9/8/chartex" xmlns:cx2="http://schemas.microsoft.com/office/drawing/2015/10/21/chartex" xmlns:cx3="http://schemas.microsoft.com/office/drawing/2016/5/9/chartex" xmlns:cx4="http://schemas.microsoft.com/office/drawing/2016/5/10/chartex" xmlns:cx5="http://schemas.microsoft.com/office/drawing/2016/5/11/chartex" xmlns:cx6="http://schemas.microsoft.com/office/drawing/2016/5/12/chartex" xmlns:cx7="http://schemas.microsoft.com/office/drawing/2016/5/13/chartex" xmlns:cx8="http://schemas.microsoft.com/office/drawing/2016/5/14/chartex" xmlns:mc="http://schemas.openxmlformats.org/markup-compatibility/2006" xmlns:aink="http://schemas.microsoft.com/office/drawing/2016/ink" xmlns:am3d="http://schemas.microsoft.com/office/drawing/2017/model3d" xmlns:o="urn:schemas-microsoft-com:office:office" xmlns:r="http://schemas.openxmlformats.org/officeDocument/2006/relationships" xmlns:m="http://schemas.openxmlformats.org/officeDocument/2006/math" xmlns:v="urn:schemas-microsoft-com:vml" xmlns:wp14="http://schemas.microsoft.com/office/word/2010/wordprocessingDrawing" xmlns:wp="http://schemas.openxmlformats.org/drawingml/2006/wordprocessingDrawing" xmlns:w10="urn:schemas-microsoft-com:office:word" xmlns:w="http://schemas.openxmlformats.org/wordprocessingml/2006/main" xmlns:w14="http://schemas.microsoft.com/office/word/2010/wordml" xmlns:w15="http://schemas.microsoft.com/office/word/2012/wordml" xmlns:w16cid="http://schemas.microsoft.com/office/word/2016/wordml/cid" xmlns:w16se="http://schemas.microsoft.com/office/word/2015/wordml/symex" xmlns:wpg="http://schemas.microsoft.com/office/word/2010/wordprocessingGroup" xmlns:wpi="http://schemas.microsoft.com/office/word/2010/wordprocessingInk" xmlns:wne="http://schemas.microsoft.com/office/word/2006/wordml" xmlns:wps="http://schemas.microsoft.com/office/word/2010/wordprocessingShape" mc:Ignorable="w14 w15 w16se w16cid wp14">
   <w:p>
     <w:pPr>
       <w:pStyle w:val="Cabealho"/>
@@ -7975,7 +8640,7 @@
 </file>
 
 <file path=word/header20.xml><?xml version="1.0" encoding="utf-8"?>
-<w:hdr xmlns:wpc="http://schemas.microsoft.com/office/word/2010/wordprocessingCanvas" xmlns:cx="http://schemas.microsoft.com/office/drawing/2014/chartex" xmlns:mc="http://schemas.openxmlformats.org/markup-compatibility/2006" xmlns:o="urn:schemas-microsoft-com:office:office" xmlns:r="http://schemas.openxmlformats.org/officeDocument/2006/relationships" xmlns:m="http://schemas.openxmlformats.org/officeDocument/2006/math" xmlns:v="urn:schemas-microsoft-com:vml" xmlns:wp14="http://schemas.microsoft.com/office/word/2010/wordprocessingDrawing" xmlns:wp="http://schemas.openxmlformats.org/drawingml/2006/wordprocessingDrawing" xmlns:w10="urn:schemas-microsoft-com:office:word" xmlns:w="http://schemas.openxmlformats.org/wordprocessingml/2006/main" xmlns:w14="http://schemas.microsoft.com/office/word/2010/wordml" xmlns:w15="http://schemas.microsoft.com/office/word/2012/wordml" xmlns:w16se="http://schemas.microsoft.com/office/word/2015/wordml/symex" xmlns:wpg="http://schemas.microsoft.com/office/word/2010/wordprocessingGroup" xmlns:wpi="http://schemas.microsoft.com/office/word/2010/wordprocessingInk" xmlns:wne="http://schemas.microsoft.com/office/word/2006/wordml" xmlns:wps="http://schemas.microsoft.com/office/word/2010/wordprocessingShape" mc:Ignorable="w14 w15 w16se wp14">
+<w:hdr xmlns:wpc="http://schemas.microsoft.com/office/word/2010/wordprocessingCanvas" xmlns:cx="http://schemas.microsoft.com/office/drawing/2014/chartex" xmlns:cx1="http://schemas.microsoft.com/office/drawing/2015/9/8/chartex" xmlns:cx2="http://schemas.microsoft.com/office/drawing/2015/10/21/chartex" xmlns:cx3="http://schemas.microsoft.com/office/drawing/2016/5/9/chartex" xmlns:cx4="http://schemas.microsoft.com/office/drawing/2016/5/10/chartex" xmlns:cx5="http://schemas.microsoft.com/office/drawing/2016/5/11/chartex" xmlns:cx6="http://schemas.microsoft.com/office/drawing/2016/5/12/chartex" xmlns:cx7="http://schemas.microsoft.com/office/drawing/2016/5/13/chartex" xmlns:cx8="http://schemas.microsoft.com/office/drawing/2016/5/14/chartex" xmlns:mc="http://schemas.openxmlformats.org/markup-compatibility/2006" xmlns:aink="http://schemas.microsoft.com/office/drawing/2016/ink" xmlns:am3d="http://schemas.microsoft.com/office/drawing/2017/model3d" xmlns:o="urn:schemas-microsoft-com:office:office" xmlns:r="http://schemas.openxmlformats.org/officeDocument/2006/relationships" xmlns:m="http://schemas.openxmlformats.org/officeDocument/2006/math" xmlns:v="urn:schemas-microsoft-com:vml" xmlns:wp14="http://schemas.microsoft.com/office/word/2010/wordprocessingDrawing" xmlns:wp="http://schemas.openxmlformats.org/drawingml/2006/wordprocessingDrawing" xmlns:w10="urn:schemas-microsoft-com:office:word" xmlns:w="http://schemas.openxmlformats.org/wordprocessingml/2006/main" xmlns:w14="http://schemas.microsoft.com/office/word/2010/wordml" xmlns:w15="http://schemas.microsoft.com/office/word/2012/wordml" xmlns:w16cid="http://schemas.microsoft.com/office/word/2016/wordml/cid" xmlns:w16se="http://schemas.microsoft.com/office/word/2015/wordml/symex" xmlns:wpg="http://schemas.microsoft.com/office/word/2010/wordprocessingGroup" xmlns:wpi="http://schemas.microsoft.com/office/word/2010/wordprocessingInk" xmlns:wne="http://schemas.microsoft.com/office/word/2006/wordml" xmlns:wps="http://schemas.microsoft.com/office/word/2010/wordprocessingShape" mc:Ignorable="w14 w15 w16se w16cid wp14">
   <w:p>
     <w:pPr>
       <w:pStyle w:val="Cabealho"/>
@@ -7985,7 +8650,7 @@
 </file>
 
 <file path=word/header3.xml><?xml version="1.0" encoding="utf-8"?>
-<w:hdr xmlns:wpc="http://schemas.microsoft.com/office/word/2010/wordprocessingCanvas" xmlns:cx="http://schemas.microsoft.com/office/drawing/2014/chartex" xmlns:mc="http://schemas.openxmlformats.org/markup-compatibility/2006" xmlns:o="urn:schemas-microsoft-com:office:office" xmlns:r="http://schemas.openxmlformats.org/officeDocument/2006/relationships" xmlns:m="http://schemas.openxmlformats.org/officeDocument/2006/math" xmlns:v="urn:schemas-microsoft-com:vml" xmlns:wp14="http://schemas.microsoft.com/office/word/2010/wordprocessingDrawing" xmlns:wp="http://schemas.openxmlformats.org/drawingml/2006/wordprocessingDrawing" xmlns:w10="urn:schemas-microsoft-com:office:word" xmlns:w="http://schemas.openxmlformats.org/wordprocessingml/2006/main" xmlns:w14="http://schemas.microsoft.com/office/word/2010/wordml" xmlns:w15="http://schemas.microsoft.com/office/word/2012/wordml" xmlns:w16se="http://schemas.microsoft.com/office/word/2015/wordml/symex" xmlns:wpg="http://schemas.microsoft.com/office/word/2010/wordprocessingGroup" xmlns:wpi="http://schemas.microsoft.com/office/word/2010/wordprocessingInk" xmlns:wne="http://schemas.microsoft.com/office/word/2006/wordml" xmlns:wps="http://schemas.microsoft.com/office/word/2010/wordprocessingShape" mc:Ignorable="w14 w15 w16se wp14">
+<w:hdr xmlns:wpc="http://schemas.microsoft.com/office/word/2010/wordprocessingCanvas" xmlns:cx="http://schemas.microsoft.com/office/drawing/2014/chartex" xmlns:cx1="http://schemas.microsoft.com/office/drawing/2015/9/8/chartex" xmlns:cx2="http://schemas.microsoft.com/office/drawing/2015/10/21/chartex" xmlns:cx3="http://schemas.microsoft.com/office/drawing/2016/5/9/chartex" xmlns:cx4="http://schemas.microsoft.com/office/drawing/2016/5/10/chartex" xmlns:cx5="http://schemas.microsoft.com/office/drawing/2016/5/11/chartex" xmlns:cx6="http://schemas.microsoft.com/office/drawing/2016/5/12/chartex" xmlns:cx7="http://schemas.microsoft.com/office/drawing/2016/5/13/chartex" xmlns:cx8="http://schemas.microsoft.com/office/drawing/2016/5/14/chartex" xmlns:mc="http://schemas.openxmlformats.org/markup-compatibility/2006" xmlns:aink="http://schemas.microsoft.com/office/drawing/2016/ink" xmlns:am3d="http://schemas.microsoft.com/office/drawing/2017/model3d" xmlns:o="urn:schemas-microsoft-com:office:office" xmlns:r="http://schemas.openxmlformats.org/officeDocument/2006/relationships" xmlns:m="http://schemas.openxmlformats.org/officeDocument/2006/math" xmlns:v="urn:schemas-microsoft-com:vml" xmlns:wp14="http://schemas.microsoft.com/office/word/2010/wordprocessingDrawing" xmlns:wp="http://schemas.openxmlformats.org/drawingml/2006/wordprocessingDrawing" xmlns:w10="urn:schemas-microsoft-com:office:word" xmlns:w="http://schemas.openxmlformats.org/wordprocessingml/2006/main" xmlns:w14="http://schemas.microsoft.com/office/word/2010/wordml" xmlns:w15="http://schemas.microsoft.com/office/word/2012/wordml" xmlns:w16cid="http://schemas.microsoft.com/office/word/2016/wordml/cid" xmlns:w16se="http://schemas.microsoft.com/office/word/2015/wordml/symex" xmlns:wpg="http://schemas.microsoft.com/office/word/2010/wordprocessingGroup" xmlns:wpi="http://schemas.microsoft.com/office/word/2010/wordprocessingInk" xmlns:wne="http://schemas.microsoft.com/office/word/2006/wordml" xmlns:wps="http://schemas.microsoft.com/office/word/2010/wordprocessingShape" mc:Ignorable="w14 w15 w16se w16cid wp14">
   <w:p>
     <w:pPr>
       <w:pStyle w:val="Cabealho"/>
@@ -8042,7 +8707,7 @@
 </file>
 
 <file path=word/header4.xml><?xml version="1.0" encoding="utf-8"?>
-<w:hdr xmlns:wpc="http://schemas.microsoft.com/office/word/2010/wordprocessingCanvas" xmlns:cx="http://schemas.microsoft.com/office/drawing/2014/chartex" xmlns:mc="http://schemas.openxmlformats.org/markup-compatibility/2006" xmlns:o="urn:schemas-microsoft-com:office:office" xmlns:r="http://schemas.openxmlformats.org/officeDocument/2006/relationships" xmlns:m="http://schemas.openxmlformats.org/officeDocument/2006/math" xmlns:v="urn:schemas-microsoft-com:vml" xmlns:wp14="http://schemas.microsoft.com/office/word/2010/wordprocessingDrawing" xmlns:wp="http://schemas.openxmlformats.org/drawingml/2006/wordprocessingDrawing" xmlns:w10="urn:schemas-microsoft-com:office:word" xmlns:w="http://schemas.openxmlformats.org/wordprocessingml/2006/main" xmlns:w14="http://schemas.microsoft.com/office/word/2010/wordml" xmlns:w15="http://schemas.microsoft.com/office/word/2012/wordml" xmlns:w16se="http://schemas.microsoft.com/office/word/2015/wordml/symex" xmlns:wpg="http://schemas.microsoft.com/office/word/2010/wordprocessingGroup" xmlns:wpi="http://schemas.microsoft.com/office/word/2010/wordprocessingInk" xmlns:wne="http://schemas.microsoft.com/office/word/2006/wordml" xmlns:wps="http://schemas.microsoft.com/office/word/2010/wordprocessingShape" mc:Ignorable="w14 w15 w16se wp14">
+<w:hdr xmlns:wpc="http://schemas.microsoft.com/office/word/2010/wordprocessingCanvas" xmlns:cx="http://schemas.microsoft.com/office/drawing/2014/chartex" xmlns:cx1="http://schemas.microsoft.com/office/drawing/2015/9/8/chartex" xmlns:cx2="http://schemas.microsoft.com/office/drawing/2015/10/21/chartex" xmlns:cx3="http://schemas.microsoft.com/office/drawing/2016/5/9/chartex" xmlns:cx4="http://schemas.microsoft.com/office/drawing/2016/5/10/chartex" xmlns:cx5="http://schemas.microsoft.com/office/drawing/2016/5/11/chartex" xmlns:cx6="http://schemas.microsoft.com/office/drawing/2016/5/12/chartex" xmlns:cx7="http://schemas.microsoft.com/office/drawing/2016/5/13/chartex" xmlns:cx8="http://schemas.microsoft.com/office/drawing/2016/5/14/chartex" xmlns:mc="http://schemas.openxmlformats.org/markup-compatibility/2006" xmlns:aink="http://schemas.microsoft.com/office/drawing/2016/ink" xmlns:am3d="http://schemas.microsoft.com/office/drawing/2017/model3d" xmlns:o="urn:schemas-microsoft-com:office:office" xmlns:r="http://schemas.openxmlformats.org/officeDocument/2006/relationships" xmlns:m="http://schemas.openxmlformats.org/officeDocument/2006/math" xmlns:v="urn:schemas-microsoft-com:vml" xmlns:wp14="http://schemas.microsoft.com/office/word/2010/wordprocessingDrawing" xmlns:wp="http://schemas.openxmlformats.org/drawingml/2006/wordprocessingDrawing" xmlns:w10="urn:schemas-microsoft-com:office:word" xmlns:w="http://schemas.openxmlformats.org/wordprocessingml/2006/main" xmlns:w14="http://schemas.microsoft.com/office/word/2010/wordml" xmlns:w15="http://schemas.microsoft.com/office/word/2012/wordml" xmlns:w16cid="http://schemas.microsoft.com/office/word/2016/wordml/cid" xmlns:w16se="http://schemas.microsoft.com/office/word/2015/wordml/symex" xmlns:wpg="http://schemas.microsoft.com/office/word/2010/wordprocessingGroup" xmlns:wpi="http://schemas.microsoft.com/office/word/2010/wordprocessingInk" xmlns:wne="http://schemas.microsoft.com/office/word/2006/wordml" xmlns:wps="http://schemas.microsoft.com/office/word/2010/wordprocessingShape" mc:Ignorable="w14 w15 w16se w16cid wp14">
   <w:p>
     <w:pPr>
       <w:pStyle w:val="Cabealho"/>
@@ -8053,7 +8718,7 @@
 </file>
 
 <file path=word/header5.xml><?xml version="1.0" encoding="utf-8"?>
-<w:hdr xmlns:wpc="http://schemas.microsoft.com/office/word/2010/wordprocessingCanvas" xmlns:cx="http://schemas.microsoft.com/office/drawing/2014/chartex" xmlns:mc="http://schemas.openxmlformats.org/markup-compatibility/2006" xmlns:o="urn:schemas-microsoft-com:office:office" xmlns:r="http://schemas.openxmlformats.org/officeDocument/2006/relationships" xmlns:m="http://schemas.openxmlformats.org/officeDocument/2006/math" xmlns:v="urn:schemas-microsoft-com:vml" xmlns:wp14="http://schemas.microsoft.com/office/word/2010/wordprocessingDrawing" xmlns:wp="http://schemas.openxmlformats.org/drawingml/2006/wordprocessingDrawing" xmlns:w10="urn:schemas-microsoft-com:office:word" xmlns:w="http://schemas.openxmlformats.org/wordprocessingml/2006/main" xmlns:w14="http://schemas.microsoft.com/office/word/2010/wordml" xmlns:w15="http://schemas.microsoft.com/office/word/2012/wordml" xmlns:w16se="http://schemas.microsoft.com/office/word/2015/wordml/symex" xmlns:wpg="http://schemas.microsoft.com/office/word/2010/wordprocessingGroup" xmlns:wpi="http://schemas.microsoft.com/office/word/2010/wordprocessingInk" xmlns:wne="http://schemas.microsoft.com/office/word/2006/wordml" xmlns:wps="http://schemas.microsoft.com/office/word/2010/wordprocessingShape" mc:Ignorable="w14 w15 w16se wp14">
+<w:hdr xmlns:wpc="http://schemas.microsoft.com/office/word/2010/wordprocessingCanvas" xmlns:cx="http://schemas.microsoft.com/office/drawing/2014/chartex" xmlns:cx1="http://schemas.microsoft.com/office/drawing/2015/9/8/chartex" xmlns:cx2="http://schemas.microsoft.com/office/drawing/2015/10/21/chartex" xmlns:cx3="http://schemas.microsoft.com/office/drawing/2016/5/9/chartex" xmlns:cx4="http://schemas.microsoft.com/office/drawing/2016/5/10/chartex" xmlns:cx5="http://schemas.microsoft.com/office/drawing/2016/5/11/chartex" xmlns:cx6="http://schemas.microsoft.com/office/drawing/2016/5/12/chartex" xmlns:cx7="http://schemas.microsoft.com/office/drawing/2016/5/13/chartex" xmlns:cx8="http://schemas.microsoft.com/office/drawing/2016/5/14/chartex" xmlns:mc="http://schemas.openxmlformats.org/markup-compatibility/2006" xmlns:aink="http://schemas.microsoft.com/office/drawing/2016/ink" xmlns:am3d="http://schemas.microsoft.com/office/drawing/2017/model3d" xmlns:o="urn:schemas-microsoft-com:office:office" xmlns:r="http://schemas.openxmlformats.org/officeDocument/2006/relationships" xmlns:m="http://schemas.openxmlformats.org/officeDocument/2006/math" xmlns:v="urn:schemas-microsoft-com:vml" xmlns:wp14="http://schemas.microsoft.com/office/word/2010/wordprocessingDrawing" xmlns:wp="http://schemas.openxmlformats.org/drawingml/2006/wordprocessingDrawing" xmlns:w10="urn:schemas-microsoft-com:office:word" xmlns:w="http://schemas.openxmlformats.org/wordprocessingml/2006/main" xmlns:w14="http://schemas.microsoft.com/office/word/2010/wordml" xmlns:w15="http://schemas.microsoft.com/office/word/2012/wordml" xmlns:w16cid="http://schemas.microsoft.com/office/word/2016/wordml/cid" xmlns:w16se="http://schemas.microsoft.com/office/word/2015/wordml/symex" xmlns:wpg="http://schemas.microsoft.com/office/word/2010/wordprocessingGroup" xmlns:wpi="http://schemas.microsoft.com/office/word/2010/wordprocessingInk" xmlns:wne="http://schemas.microsoft.com/office/word/2006/wordml" xmlns:wps="http://schemas.microsoft.com/office/word/2010/wordprocessingShape" mc:Ignorable="w14 w15 w16se w16cid wp14">
   <w:p>
     <w:pPr>
       <w:pStyle w:val="Cabealho"/>
@@ -8133,7 +8798,7 @@
 </file>
 
 <file path=word/header6.xml><?xml version="1.0" encoding="utf-8"?>
-<w:hdr xmlns:wpc="http://schemas.microsoft.com/office/word/2010/wordprocessingCanvas" xmlns:cx="http://schemas.microsoft.com/office/drawing/2014/chartex" xmlns:mc="http://schemas.openxmlformats.org/markup-compatibility/2006" xmlns:o="urn:schemas-microsoft-com:office:office" xmlns:r="http://schemas.openxmlformats.org/officeDocument/2006/relationships" xmlns:m="http://schemas.openxmlformats.org/officeDocument/2006/math" xmlns:v="urn:schemas-microsoft-com:vml" xmlns:wp14="http://schemas.microsoft.com/office/word/2010/wordprocessingDrawing" xmlns:wp="http://schemas.openxmlformats.org/drawingml/2006/wordprocessingDrawing" xmlns:w10="urn:schemas-microsoft-com:office:word" xmlns:w="http://schemas.openxmlformats.org/wordprocessingml/2006/main" xmlns:w14="http://schemas.microsoft.com/office/word/2010/wordml" xmlns:w15="http://schemas.microsoft.com/office/word/2012/wordml" xmlns:w16se="http://schemas.microsoft.com/office/word/2015/wordml/symex" xmlns:wpg="http://schemas.microsoft.com/office/word/2010/wordprocessingGroup" xmlns:wpi="http://schemas.microsoft.com/office/word/2010/wordprocessingInk" xmlns:wne="http://schemas.microsoft.com/office/word/2006/wordml" xmlns:wps="http://schemas.microsoft.com/office/word/2010/wordprocessingShape" mc:Ignorable="w14 w15 w16se wp14">
+<w:hdr xmlns:wpc="http://schemas.microsoft.com/office/word/2010/wordprocessingCanvas" xmlns:cx="http://schemas.microsoft.com/office/drawing/2014/chartex" xmlns:cx1="http://schemas.microsoft.com/office/drawing/2015/9/8/chartex" xmlns:cx2="http://schemas.microsoft.com/office/drawing/2015/10/21/chartex" xmlns:cx3="http://schemas.microsoft.com/office/drawing/2016/5/9/chartex" xmlns:cx4="http://schemas.microsoft.com/office/drawing/2016/5/10/chartex" xmlns:cx5="http://schemas.microsoft.com/office/drawing/2016/5/11/chartex" xmlns:cx6="http://schemas.microsoft.com/office/drawing/2016/5/12/chartex" xmlns:cx7="http://schemas.microsoft.com/office/drawing/2016/5/13/chartex" xmlns:cx8="http://schemas.microsoft.com/office/drawing/2016/5/14/chartex" xmlns:mc="http://schemas.openxmlformats.org/markup-compatibility/2006" xmlns:aink="http://schemas.microsoft.com/office/drawing/2016/ink" xmlns:am3d="http://schemas.microsoft.com/office/drawing/2017/model3d" xmlns:o="urn:schemas-microsoft-com:office:office" xmlns:r="http://schemas.openxmlformats.org/officeDocument/2006/relationships" xmlns:m="http://schemas.openxmlformats.org/officeDocument/2006/math" xmlns:v="urn:schemas-microsoft-com:vml" xmlns:wp14="http://schemas.microsoft.com/office/word/2010/wordprocessingDrawing" xmlns:wp="http://schemas.openxmlformats.org/drawingml/2006/wordprocessingDrawing" xmlns:w10="urn:schemas-microsoft-com:office:word" xmlns:w="http://schemas.openxmlformats.org/wordprocessingml/2006/main" xmlns:w14="http://schemas.microsoft.com/office/word/2010/wordml" xmlns:w15="http://schemas.microsoft.com/office/word/2012/wordml" xmlns:w16cid="http://schemas.microsoft.com/office/word/2016/wordml/cid" xmlns:w16se="http://schemas.microsoft.com/office/word/2015/wordml/symex" xmlns:wpg="http://schemas.microsoft.com/office/word/2010/wordprocessingGroup" xmlns:wpi="http://schemas.microsoft.com/office/word/2010/wordprocessingInk" xmlns:wne="http://schemas.microsoft.com/office/word/2006/wordml" xmlns:wps="http://schemas.microsoft.com/office/word/2010/wordprocessingShape" mc:Ignorable="w14 w15 w16se w16cid wp14">
   <w:p>
     <w:pPr>
       <w:pStyle w:val="Cabealho"/>
@@ -8190,7 +8855,7 @@
 </file>
 
 <file path=word/header7.xml><?xml version="1.0" encoding="utf-8"?>
-<w:hdr xmlns:wpc="http://schemas.microsoft.com/office/word/2010/wordprocessingCanvas" xmlns:cx="http://schemas.microsoft.com/office/drawing/2014/chartex" xmlns:mc="http://schemas.openxmlformats.org/markup-compatibility/2006" xmlns:o="urn:schemas-microsoft-com:office:office" xmlns:r="http://schemas.openxmlformats.org/officeDocument/2006/relationships" xmlns:m="http://schemas.openxmlformats.org/officeDocument/2006/math" xmlns:v="urn:schemas-microsoft-com:vml" xmlns:wp14="http://schemas.microsoft.com/office/word/2010/wordprocessingDrawing" xmlns:wp="http://schemas.openxmlformats.org/drawingml/2006/wordprocessingDrawing" xmlns:w10="urn:schemas-microsoft-com:office:word" xmlns:w="http://schemas.openxmlformats.org/wordprocessingml/2006/main" xmlns:w14="http://schemas.microsoft.com/office/word/2010/wordml" xmlns:w15="http://schemas.microsoft.com/office/word/2012/wordml" xmlns:w16se="http://schemas.microsoft.com/office/word/2015/wordml/symex" xmlns:wpg="http://schemas.microsoft.com/office/word/2010/wordprocessingGroup" xmlns:wpi="http://schemas.microsoft.com/office/word/2010/wordprocessingInk" xmlns:wne="http://schemas.microsoft.com/office/word/2006/wordml" xmlns:wps="http://schemas.microsoft.com/office/word/2010/wordprocessingShape" mc:Ignorable="w14 w15 w16se wp14">
+<w:hdr xmlns:wpc="http://schemas.microsoft.com/office/word/2010/wordprocessingCanvas" xmlns:cx="http://schemas.microsoft.com/office/drawing/2014/chartex" xmlns:cx1="http://schemas.microsoft.com/office/drawing/2015/9/8/chartex" xmlns:cx2="http://schemas.microsoft.com/office/drawing/2015/10/21/chartex" xmlns:cx3="http://schemas.microsoft.com/office/drawing/2016/5/9/chartex" xmlns:cx4="http://schemas.microsoft.com/office/drawing/2016/5/10/chartex" xmlns:cx5="http://schemas.microsoft.com/office/drawing/2016/5/11/chartex" xmlns:cx6="http://schemas.microsoft.com/office/drawing/2016/5/12/chartex" xmlns:cx7="http://schemas.microsoft.com/office/drawing/2016/5/13/chartex" xmlns:cx8="http://schemas.microsoft.com/office/drawing/2016/5/14/chartex" xmlns:mc="http://schemas.openxmlformats.org/markup-compatibility/2006" xmlns:aink="http://schemas.microsoft.com/office/drawing/2016/ink" xmlns:am3d="http://schemas.microsoft.com/office/drawing/2017/model3d" xmlns:o="urn:schemas-microsoft-com:office:office" xmlns:r="http://schemas.openxmlformats.org/officeDocument/2006/relationships" xmlns:m="http://schemas.openxmlformats.org/officeDocument/2006/math" xmlns:v="urn:schemas-microsoft-com:vml" xmlns:wp14="http://schemas.microsoft.com/office/word/2010/wordprocessingDrawing" xmlns:wp="http://schemas.openxmlformats.org/drawingml/2006/wordprocessingDrawing" xmlns:w10="urn:schemas-microsoft-com:office:word" xmlns:w="http://schemas.openxmlformats.org/wordprocessingml/2006/main" xmlns:w14="http://schemas.microsoft.com/office/word/2010/wordml" xmlns:w15="http://schemas.microsoft.com/office/word/2012/wordml" xmlns:w16cid="http://schemas.microsoft.com/office/word/2016/wordml/cid" xmlns:w16se="http://schemas.microsoft.com/office/word/2015/wordml/symex" xmlns:wpg="http://schemas.microsoft.com/office/word/2010/wordprocessingGroup" xmlns:wpi="http://schemas.microsoft.com/office/word/2010/wordprocessingInk" xmlns:wne="http://schemas.microsoft.com/office/word/2006/wordml" xmlns:wps="http://schemas.microsoft.com/office/word/2010/wordprocessingShape" mc:Ignorable="w14 w15 w16se w16cid wp14">
   <w:p>
     <w:pPr>
       <w:pStyle w:val="Cabealho"/>
@@ -8200,7 +8865,7 @@
 </file>
 
 <file path=word/header8.xml><?xml version="1.0" encoding="utf-8"?>
-<w:hdr xmlns:wpc="http://schemas.microsoft.com/office/word/2010/wordprocessingCanvas" xmlns:cx="http://schemas.microsoft.com/office/drawing/2014/chartex" xmlns:mc="http://schemas.openxmlformats.org/markup-compatibility/2006" xmlns:o="urn:schemas-microsoft-com:office:office" xmlns:r="http://schemas.openxmlformats.org/officeDocument/2006/relationships" xmlns:m="http://schemas.openxmlformats.org/officeDocument/2006/math" xmlns:v="urn:schemas-microsoft-com:vml" xmlns:wp14="http://schemas.microsoft.com/office/word/2010/wordprocessingDrawing" xmlns:wp="http://schemas.openxmlformats.org/drawingml/2006/wordprocessingDrawing" xmlns:w10="urn:schemas-microsoft-com:office:word" xmlns:w="http://schemas.openxmlformats.org/wordprocessingml/2006/main" xmlns:w14="http://schemas.microsoft.com/office/word/2010/wordml" xmlns:w15="http://schemas.microsoft.com/office/word/2012/wordml" xmlns:w16se="http://schemas.microsoft.com/office/word/2015/wordml/symex" xmlns:wpg="http://schemas.microsoft.com/office/word/2010/wordprocessingGroup" xmlns:wpi="http://schemas.microsoft.com/office/word/2010/wordprocessingInk" xmlns:wne="http://schemas.microsoft.com/office/word/2006/wordml" xmlns:wps="http://schemas.microsoft.com/office/word/2010/wordprocessingShape" mc:Ignorable="w14 w15 w16se wp14">
+<w:hdr xmlns:wpc="http://schemas.microsoft.com/office/word/2010/wordprocessingCanvas" xmlns:cx="http://schemas.microsoft.com/office/drawing/2014/chartex" xmlns:cx1="http://schemas.microsoft.com/office/drawing/2015/9/8/chartex" xmlns:cx2="http://schemas.microsoft.com/office/drawing/2015/10/21/chartex" xmlns:cx3="http://schemas.microsoft.com/office/drawing/2016/5/9/chartex" xmlns:cx4="http://schemas.microsoft.com/office/drawing/2016/5/10/chartex" xmlns:cx5="http://schemas.microsoft.com/office/drawing/2016/5/11/chartex" xmlns:cx6="http://schemas.microsoft.com/office/drawing/2016/5/12/chartex" xmlns:cx7="http://schemas.microsoft.com/office/drawing/2016/5/13/chartex" xmlns:cx8="http://schemas.microsoft.com/office/drawing/2016/5/14/chartex" xmlns:mc="http://schemas.openxmlformats.org/markup-compatibility/2006" xmlns:aink="http://schemas.microsoft.com/office/drawing/2016/ink" xmlns:am3d="http://schemas.microsoft.com/office/drawing/2017/model3d" xmlns:o="urn:schemas-microsoft-com:office:office" xmlns:r="http://schemas.openxmlformats.org/officeDocument/2006/relationships" xmlns:m="http://schemas.openxmlformats.org/officeDocument/2006/math" xmlns:v="urn:schemas-microsoft-com:vml" xmlns:wp14="http://schemas.microsoft.com/office/word/2010/wordprocessingDrawing" xmlns:wp="http://schemas.openxmlformats.org/drawingml/2006/wordprocessingDrawing" xmlns:w10="urn:schemas-microsoft-com:office:word" xmlns:w="http://schemas.openxmlformats.org/wordprocessingml/2006/main" xmlns:w14="http://schemas.microsoft.com/office/word/2010/wordml" xmlns:w15="http://schemas.microsoft.com/office/word/2012/wordml" xmlns:w16cid="http://schemas.microsoft.com/office/word/2016/wordml/cid" xmlns:w16se="http://schemas.microsoft.com/office/word/2015/wordml/symex" xmlns:wpg="http://schemas.microsoft.com/office/word/2010/wordprocessingGroup" xmlns:wpi="http://schemas.microsoft.com/office/word/2010/wordprocessingInk" xmlns:wne="http://schemas.microsoft.com/office/word/2006/wordml" xmlns:wps="http://schemas.microsoft.com/office/word/2010/wordprocessingShape" mc:Ignorable="w14 w15 w16se w16cid wp14">
   <w:p>
     <w:pPr>
       <w:pStyle w:val="Cabealho"/>
@@ -8272,7 +8937,7 @@
 </file>
 
 <file path=word/header9.xml><?xml version="1.0" encoding="utf-8"?>
-<w:hdr xmlns:wpc="http://schemas.microsoft.com/office/word/2010/wordprocessingCanvas" xmlns:cx="http://schemas.microsoft.com/office/drawing/2014/chartex" xmlns:mc="http://schemas.openxmlformats.org/markup-compatibility/2006" xmlns:o="urn:schemas-microsoft-com:office:office" xmlns:r="http://schemas.openxmlformats.org/officeDocument/2006/relationships" xmlns:m="http://schemas.openxmlformats.org/officeDocument/2006/math" xmlns:v="urn:schemas-microsoft-com:vml" xmlns:wp14="http://schemas.microsoft.com/office/word/2010/wordprocessingDrawing" xmlns:wp="http://schemas.openxmlformats.org/drawingml/2006/wordprocessingDrawing" xmlns:w10="urn:schemas-microsoft-com:office:word" xmlns:w="http://schemas.openxmlformats.org/wordprocessingml/2006/main" xmlns:w14="http://schemas.microsoft.com/office/word/2010/wordml" xmlns:w15="http://schemas.microsoft.com/office/word/2012/wordml" xmlns:w16se="http://schemas.microsoft.com/office/word/2015/wordml/symex" xmlns:wpg="http://schemas.microsoft.com/office/word/2010/wordprocessingGroup" xmlns:wpi="http://schemas.microsoft.com/office/word/2010/wordprocessingInk" xmlns:wne="http://schemas.microsoft.com/office/word/2006/wordml" xmlns:wps="http://schemas.microsoft.com/office/word/2010/wordprocessingShape" mc:Ignorable="w14 w15 w16se wp14">
+<w:hdr xmlns:wpc="http://schemas.microsoft.com/office/word/2010/wordprocessingCanvas" xmlns:cx="http://schemas.microsoft.com/office/drawing/2014/chartex" xmlns:cx1="http://schemas.microsoft.com/office/drawing/2015/9/8/chartex" xmlns:cx2="http://schemas.microsoft.com/office/drawing/2015/10/21/chartex" xmlns:cx3="http://schemas.microsoft.com/office/drawing/2016/5/9/chartex" xmlns:cx4="http://schemas.microsoft.com/office/drawing/2016/5/10/chartex" xmlns:cx5="http://schemas.microsoft.com/office/drawing/2016/5/11/chartex" xmlns:cx6="http://schemas.microsoft.com/office/drawing/2016/5/12/chartex" xmlns:cx7="http://schemas.microsoft.com/office/drawing/2016/5/13/chartex" xmlns:cx8="http://schemas.microsoft.com/office/drawing/2016/5/14/chartex" xmlns:mc="http://schemas.openxmlformats.org/markup-compatibility/2006" xmlns:aink="http://schemas.microsoft.com/office/drawing/2016/ink" xmlns:am3d="http://schemas.microsoft.com/office/drawing/2017/model3d" xmlns:o="urn:schemas-microsoft-com:office:office" xmlns:r="http://schemas.openxmlformats.org/officeDocument/2006/relationships" xmlns:m="http://schemas.openxmlformats.org/officeDocument/2006/math" xmlns:v="urn:schemas-microsoft-com:vml" xmlns:wp14="http://schemas.microsoft.com/office/word/2010/wordprocessingDrawing" xmlns:wp="http://schemas.openxmlformats.org/drawingml/2006/wordprocessingDrawing" xmlns:w10="urn:schemas-microsoft-com:office:word" xmlns:w="http://schemas.openxmlformats.org/wordprocessingml/2006/main" xmlns:w14="http://schemas.microsoft.com/office/word/2010/wordml" xmlns:w15="http://schemas.microsoft.com/office/word/2012/wordml" xmlns:w16cid="http://schemas.microsoft.com/office/word/2016/wordml/cid" xmlns:w16se="http://schemas.microsoft.com/office/word/2015/wordml/symex" xmlns:wpg="http://schemas.microsoft.com/office/word/2010/wordprocessingGroup" xmlns:wpi="http://schemas.microsoft.com/office/word/2010/wordprocessingInk" xmlns:wne="http://schemas.microsoft.com/office/word/2006/wordml" xmlns:wps="http://schemas.microsoft.com/office/word/2010/wordprocessingShape" mc:Ignorable="w14 w15 w16se w16cid wp14">
   <w:p>
     <w:pPr>
       <w:pStyle w:val="Cabealho"/>
@@ -8328,7 +8993,7 @@
 </file>
 
 <file path=word/numbering.xml><?xml version="1.0" encoding="utf-8"?>
-<w:numbering xmlns:wpc="http://schemas.microsoft.com/office/word/2010/wordprocessingCanvas" xmlns:cx="http://schemas.microsoft.com/office/drawing/2014/chartex" xmlns:mc="http://schemas.openxmlformats.org/markup-compatibility/2006" xmlns:o="urn:schemas-microsoft-com:office:office" xmlns:r="http://schemas.openxmlformats.org/officeDocument/2006/relationships" xmlns:m="http://schemas.openxmlformats.org/officeDocument/2006/math" xmlns:v="urn:schemas-microsoft-com:vml" xmlns:wp14="http://schemas.microsoft.com/office/word/2010/wordprocessingDrawing" xmlns:wp="http://schemas.openxmlformats.org/drawingml/2006/wordprocessingDrawing" xmlns:w10="urn:schemas-microsoft-com:office:word" xmlns:w="http://schemas.openxmlformats.org/wordprocessingml/2006/main" xmlns:w14="http://schemas.microsoft.com/office/word/2010/wordml" xmlns:w15="http://schemas.microsoft.com/office/word/2012/wordml" xmlns:w16se="http://schemas.microsoft.com/office/word/2015/wordml/symex" xmlns:wpg="http://schemas.microsoft.com/office/word/2010/wordprocessingGroup" xmlns:wpi="http://schemas.microsoft.com/office/word/2010/wordprocessingInk" xmlns:wne="http://schemas.microsoft.com/office/word/2006/wordml" xmlns:wps="http://schemas.microsoft.com/office/word/2010/wordprocessingShape" mc:Ignorable="w14 w15 w16se wp14">
+<w:numbering xmlns:wpc="http://schemas.microsoft.com/office/word/2010/wordprocessingCanvas" xmlns:cx="http://schemas.microsoft.com/office/drawing/2014/chartex" xmlns:cx1="http://schemas.microsoft.com/office/drawing/2015/9/8/chartex" xmlns:cx2="http://schemas.microsoft.com/office/drawing/2015/10/21/chartex" xmlns:cx3="http://schemas.microsoft.com/office/drawing/2016/5/9/chartex" xmlns:cx4="http://schemas.microsoft.com/office/drawing/2016/5/10/chartex" xmlns:cx5="http://schemas.microsoft.com/office/drawing/2016/5/11/chartex" xmlns:cx6="http://schemas.microsoft.com/office/drawing/2016/5/12/chartex" xmlns:cx7="http://schemas.microsoft.com/office/drawing/2016/5/13/chartex" xmlns:cx8="http://schemas.microsoft.com/office/drawing/2016/5/14/chartex" xmlns:mc="http://schemas.openxmlformats.org/markup-compatibility/2006" xmlns:aink="http://schemas.microsoft.com/office/drawing/2016/ink" xmlns:am3d="http://schemas.microsoft.com/office/drawing/2017/model3d" xmlns:o="urn:schemas-microsoft-com:office:office" xmlns:r="http://schemas.openxmlformats.org/officeDocument/2006/relationships" xmlns:m="http://schemas.openxmlformats.org/officeDocument/2006/math" xmlns:v="urn:schemas-microsoft-com:vml" xmlns:wp14="http://schemas.microsoft.com/office/word/2010/wordprocessingDrawing" xmlns:wp="http://schemas.openxmlformats.org/drawingml/2006/wordprocessingDrawing" xmlns:w10="urn:schemas-microsoft-com:office:word" xmlns:w="http://schemas.openxmlformats.org/wordprocessingml/2006/main" xmlns:w14="http://schemas.microsoft.com/office/word/2010/wordml" xmlns:w15="http://schemas.microsoft.com/office/word/2012/wordml" xmlns:w16cid="http://schemas.microsoft.com/office/word/2016/wordml/cid" xmlns:w16se="http://schemas.microsoft.com/office/word/2015/wordml/symex" xmlns:wpg="http://schemas.microsoft.com/office/word/2010/wordprocessingGroup" xmlns:wpi="http://schemas.microsoft.com/office/word/2010/wordprocessingInk" xmlns:wne="http://schemas.microsoft.com/office/word/2006/wordml" xmlns:wps="http://schemas.microsoft.com/office/word/2010/wordprocessingShape" mc:Ignorable="w14 w15 w16se w16cid wp14">
   <w:abstractNum w:abstractNumId="0" w15:restartNumberingAfterBreak="0">
     <w:nsid w:val="0A494A6A"/>
     <w:multiLevelType w:val="multilevel"/>
@@ -10520,7 +11185,7 @@
 </file>
 
 <file path=word/styles.xml><?xml version="1.0" encoding="utf-8"?>
-<w:styles xmlns:mc="http://schemas.openxmlformats.org/markup-compatibility/2006" xmlns:r="http://schemas.openxmlformats.org/officeDocument/2006/relationships" xmlns:w="http://schemas.openxmlformats.org/wordprocessingml/2006/main" xmlns:w14="http://schemas.microsoft.com/office/word/2010/wordml" xmlns:w15="http://schemas.microsoft.com/office/word/2012/wordml" xmlns:w16se="http://schemas.microsoft.com/office/word/2015/wordml/symex" mc:Ignorable="w14 w15 w16se">
+<w:styles xmlns:mc="http://schemas.openxmlformats.org/markup-compatibility/2006" xmlns:r="http://schemas.openxmlformats.org/officeDocument/2006/relationships" xmlns:w="http://schemas.openxmlformats.org/wordprocessingml/2006/main" xmlns:w14="http://schemas.microsoft.com/office/word/2010/wordml" xmlns:w15="http://schemas.microsoft.com/office/word/2012/wordml" xmlns:w16cid="http://schemas.microsoft.com/office/word/2016/wordml/cid" xmlns:w16se="http://schemas.microsoft.com/office/word/2015/wordml/symex" mc:Ignorable="w14 w15 w16se w16cid">
   <w:docDefaults>
     <w:rPrDefault>
       <w:rPr>
@@ -10530,7 +11195,7 @@
     </w:rPrDefault>
     <w:pPrDefault/>
   </w:docDefaults>
-  <w:latentStyles w:defLockedState="0" w:defUIPriority="99" w:defSemiHidden="0" w:defUnhideWhenUsed="0" w:defQFormat="0" w:count="371">
+  <w:latentStyles w:defLockedState="0" w:defUIPriority="99" w:defSemiHidden="0" w:defUnhideWhenUsed="0" w:defQFormat="0" w:count="375">
     <w:lsdException w:name="Normal" w:locked="1" w:uiPriority="0" w:qFormat="1"/>
     <w:lsdException w:name="heading 1" w:locked="1" w:uiPriority="9" w:qFormat="1"/>
     <w:lsdException w:name="heading 2" w:locked="1" w:uiPriority="9" w:qFormat="1"/>
@@ -10636,7 +11301,7 @@
     <w:lsdException w:name="HTML Sample" w:locked="1" w:semiHidden="1" w:unhideWhenUsed="1"/>
     <w:lsdException w:name="HTML Typewriter" w:locked="1" w:semiHidden="1" w:unhideWhenUsed="1"/>
     <w:lsdException w:name="HTML Variable" w:locked="1" w:semiHidden="1" w:unhideWhenUsed="1"/>
-    <w:lsdException w:name="Normal Table" w:locked="1" w:semiHidden="1" w:unhideWhenUsed="1"/>
+    <w:lsdException w:name="Normal Table" w:locked="1"/>
     <w:lsdException w:name="annotation subject" w:locked="1" w:semiHidden="1" w:unhideWhenUsed="1"/>
     <w:lsdException w:name="No List" w:locked="1" w:semiHidden="1" w:unhideWhenUsed="1"/>
     <w:lsdException w:name="Outline List 1" w:locked="1" w:semiHidden="1" w:unhideWhenUsed="1"/>
@@ -10680,10 +11345,10 @@
     <w:lsdException w:name="Table Elegant" w:locked="1" w:semiHidden="1" w:unhideWhenUsed="1"/>
     <w:lsdException w:name="Table Professional" w:locked="1" w:semiHidden="1" w:unhideWhenUsed="1"/>
     <w:lsdException w:name="Table Subtle 1" w:locked="1" w:semiHidden="1" w:unhideWhenUsed="1"/>
-    <w:lsdException w:name="Table Subtle 2" w:locked="1" w:semiHidden="1" w:unhideWhenUsed="1"/>
+    <w:lsdException w:name="Table Subtle 2" w:locked="1"/>
     <w:lsdException w:name="Table Web 1" w:locked="1" w:semiHidden="1" w:unhideWhenUsed="1"/>
     <w:lsdException w:name="Table Web 2" w:locked="1" w:semiHidden="1" w:unhideWhenUsed="1"/>
-    <w:lsdException w:name="Table Web 3" w:locked="1" w:semiHidden="1" w:unhideWhenUsed="1"/>
+    <w:lsdException w:name="Table Web 3" w:locked="1"/>
     <w:lsdException w:name="Balloon Text" w:locked="1" w:semiHidden="1" w:unhideWhenUsed="1"/>
     <w:lsdException w:name="Table Grid" w:locked="1" w:uiPriority="59"/>
     <w:lsdException w:name="Table Theme" w:locked="1" w:semiHidden="1" w:unhideWhenUsed="1"/>
@@ -10902,6 +11567,10 @@
     <w:lsdException w:name="List Table 5 Dark Accent 6" w:uiPriority="50"/>
     <w:lsdException w:name="List Table 6 Colorful Accent 6" w:uiPriority="51"/>
     <w:lsdException w:name="List Table 7 Colorful Accent 6" w:uiPriority="52"/>
+    <w:lsdException w:name="Mention" w:semiHidden="1" w:unhideWhenUsed="1"/>
+    <w:lsdException w:name="Smart Hyperlink" w:semiHidden="1" w:unhideWhenUsed="1"/>
+    <w:lsdException w:name="Hashtag" w:semiHidden="1" w:unhideWhenUsed="1"/>
+    <w:lsdException w:name="Unresolved Mention" w:semiHidden="1" w:unhideWhenUsed="1"/>
   </w:latentStyles>
   <w:style w:type="paragraph" w:default="1" w:styleId="Normal">
     <w:name w:val="Normal"/>
@@ -17267,7 +17936,7 @@
 </file>
 
 <file path=customXml/itemProps1.xml><?xml version="1.0" encoding="utf-8"?>
-<ds:datastoreItem xmlns:ds="http://schemas.openxmlformats.org/officeDocument/2006/customXml" ds:itemID="{E83EDE32-C993-482D-A9F9-F9505B7F3652}">
+<ds:datastoreItem xmlns:ds="http://schemas.openxmlformats.org/officeDocument/2006/customXml" ds:itemID="{2DEC0468-CD9B-472B-95A2-32182FB12255}">
   <ds:schemaRefs>
     <ds:schemaRef ds:uri="http://schemas.openxmlformats.org/officeDocument/2006/bibliography"/>
   </ds:schemaRefs>

</xml_diff>

<commit_message>
insensor logo att na doc
</commit_message>
<xml_diff>
--- a/Documentação/modelo Documento do Projeto GF 1o Semestre - v01.docx
+++ b/Documentação/modelo Documento do Projeto GF 1o Semestre - v01.docx
@@ -1,6 +1,6 @@
 
 <file path=word/document.xml><?xml version="1.0" encoding="utf-8"?>
-<w:document xmlns:wpc="http://schemas.microsoft.com/office/word/2010/wordprocessingCanvas" xmlns:cx="http://schemas.microsoft.com/office/drawing/2014/chartex" xmlns:cx1="http://schemas.microsoft.com/office/drawing/2015/9/8/chartex" xmlns:cx2="http://schemas.microsoft.com/office/drawing/2015/10/21/chartex" xmlns:cx3="http://schemas.microsoft.com/office/drawing/2016/5/9/chartex" xmlns:cx4="http://schemas.microsoft.com/office/drawing/2016/5/10/chartex" xmlns:cx5="http://schemas.microsoft.com/office/drawing/2016/5/11/chartex" xmlns:cx6="http://schemas.microsoft.com/office/drawing/2016/5/12/chartex" xmlns:cx7="http://schemas.microsoft.com/office/drawing/2016/5/13/chartex" xmlns:cx8="http://schemas.microsoft.com/office/drawing/2016/5/14/chartex" xmlns:mc="http://schemas.openxmlformats.org/markup-compatibility/2006" xmlns:aink="http://schemas.microsoft.com/office/drawing/2016/ink" xmlns:am3d="http://schemas.microsoft.com/office/drawing/2017/model3d" xmlns:o="urn:schemas-microsoft-com:office:office" xmlns:r="http://schemas.openxmlformats.org/officeDocument/2006/relationships" xmlns:m="http://schemas.openxmlformats.org/officeDocument/2006/math" xmlns:v="urn:schemas-microsoft-com:vml" xmlns:wp14="http://schemas.microsoft.com/office/word/2010/wordprocessingDrawing" xmlns:wp="http://schemas.openxmlformats.org/drawingml/2006/wordprocessingDrawing" xmlns:w10="urn:schemas-microsoft-com:office:word" xmlns:w="http://schemas.openxmlformats.org/wordprocessingml/2006/main" xmlns:w14="http://schemas.microsoft.com/office/word/2010/wordml" xmlns:w15="http://schemas.microsoft.com/office/word/2012/wordml" xmlns:w16cid="http://schemas.microsoft.com/office/word/2016/wordml/cid" xmlns:w16se="http://schemas.microsoft.com/office/word/2015/wordml/symex" xmlns:wpg="http://schemas.microsoft.com/office/word/2010/wordprocessingGroup" xmlns:wpi="http://schemas.microsoft.com/office/word/2010/wordprocessingInk" xmlns:wne="http://schemas.microsoft.com/office/word/2006/wordml" xmlns:wps="http://schemas.microsoft.com/office/word/2010/wordprocessingShape" mc:Ignorable="w14 w15 w16se w16cid wp14">
+<w:document xmlns:wpc="http://schemas.microsoft.com/office/word/2010/wordprocessingCanvas" xmlns:cx="http://schemas.microsoft.com/office/drawing/2014/chartex" xmlns:mc="http://schemas.openxmlformats.org/markup-compatibility/2006" xmlns:o="urn:schemas-microsoft-com:office:office" xmlns:r="http://schemas.openxmlformats.org/officeDocument/2006/relationships" xmlns:m="http://schemas.openxmlformats.org/officeDocument/2006/math" xmlns:v="urn:schemas-microsoft-com:vml" xmlns:wp14="http://schemas.microsoft.com/office/word/2010/wordprocessingDrawing" xmlns:wp="http://schemas.openxmlformats.org/drawingml/2006/wordprocessingDrawing" xmlns:w10="urn:schemas-microsoft-com:office:word" xmlns:w="http://schemas.openxmlformats.org/wordprocessingml/2006/main" xmlns:w14="http://schemas.microsoft.com/office/word/2010/wordml" xmlns:w15="http://schemas.microsoft.com/office/word/2012/wordml" xmlns:w16se="http://schemas.microsoft.com/office/word/2015/wordml/symex" xmlns:wpg="http://schemas.microsoft.com/office/word/2010/wordprocessingGroup" xmlns:wpi="http://schemas.microsoft.com/office/word/2010/wordprocessingInk" xmlns:wne="http://schemas.microsoft.com/office/word/2006/wordml" xmlns:wps="http://schemas.microsoft.com/office/word/2010/wordprocessingShape" mc:Ignorable="w14 w15 w16se wp14">
   <w:body>
     <w:p>
       <w:pPr>
@@ -2249,11 +2249,22 @@
       <w:pPr>
         <w:pStyle w:val="FolhadeRostodosCaptulos"/>
       </w:pPr>
-      <w:fldSimple w:instr=" REF _Ref125306779 \w ">
-        <w:r>
-          <w:t>1</w:t>
-        </w:r>
-      </w:fldSimple>
+      <w:r>
+        <w:lastRenderedPageBreak/>
+        <w:fldChar w:fldCharType="begin"/>
+      </w:r>
+      <w:r>
+        <w:instrText xml:space="preserve"> REF _Ref125306779 \w </w:instrText>
+      </w:r>
+      <w:r>
+        <w:fldChar w:fldCharType="separate"/>
+      </w:r>
+      <w:r>
+        <w:t>1</w:t>
+      </w:r>
+      <w:r>
+        <w:fldChar w:fldCharType="end"/>
+      </w:r>
       <w:r>
         <w:tab/>
       </w:r>
@@ -2550,10 +2561,10 @@
           <w:lang w:eastAsia="pt-BR"/>
         </w:rPr>
         <w:drawing>
-          <wp:inline distT="0" distB="0" distL="0" distR="0" wp14:anchorId="57B2D585" wp14:editId="0E6D43D8">
-            <wp:extent cx="2799715" cy="1924050"/>
+          <wp:inline distT="0" distB="0" distL="0" distR="0" wp14:anchorId="2CFE3907" wp14:editId="77A56531">
+            <wp:extent cx="3643600" cy="2343150"/>
             <wp:effectExtent l="0" t="0" r="0" b="0"/>
-            <wp:docPr id="6" name="Imagem 6" descr="C:\Users\aluno\Desktop\grupo-bandtec\Artes\pngs\insensorLogo.png"/>
+            <wp:docPr id="9" name="Imagem 9" descr="C:\Users\aluno\Desktop\grupo-bandtec\Artes\insensorRefazendo\pngs\insensorLogoTr.png"/>
             <wp:cNvGraphicFramePr>
               <a:graphicFrameLocks xmlns:a="http://schemas.openxmlformats.org/drawingml/2006/main" noChangeAspect="1"/>
             </wp:cNvGraphicFramePr>
@@ -2561,12 +2572,12 @@
               <a:graphicData uri="http://schemas.openxmlformats.org/drawingml/2006/picture">
                 <pic:pic xmlns:pic="http://schemas.openxmlformats.org/drawingml/2006/picture">
                   <pic:nvPicPr>
-                    <pic:cNvPr id="0" name="Picture 7" descr="C:\Users\aluno\Desktop\grupo-bandtec\Artes\pngs\insensorLogo.png"/>
+                    <pic:cNvPr id="0" name="Picture 6" descr="C:\Users\aluno\Desktop\grupo-bandtec\Artes\insensorRefazendo\pngs\insensorLogoTr.png"/>
                     <pic:cNvPicPr>
                       <a:picLocks noChangeAspect="1" noChangeArrowheads="1"/>
                     </pic:cNvPicPr>
                   </pic:nvPicPr>
-                  <pic:blipFill rotWithShape="1">
+                  <pic:blipFill>
                     <a:blip r:embed="rId13">
                       <a:extLst>
                         <a:ext uri="{28A0092B-C50C-407E-A947-70E740481C1C}">
@@ -2574,13 +2585,15 @@
                         </a:ext>
                       </a:extLst>
                     </a:blip>
-                    <a:srcRect t="14175" b="17101"/>
-                    <a:stretch/>
+                    <a:srcRect/>
+                    <a:stretch>
+                      <a:fillRect/>
+                    </a:stretch>
                   </pic:blipFill>
                   <pic:spPr bwMode="auto">
                     <a:xfrm>
                       <a:off x="0" y="0"/>
-                      <a:ext cx="2801222" cy="1925086"/>
+                      <a:ext cx="3668727" cy="2359309"/>
                     </a:xfrm>
                     <a:prstGeom prst="rect">
                       <a:avLst/>
@@ -2589,11 +2602,6 @@
                     <a:ln>
                       <a:noFill/>
                     </a:ln>
-                    <a:extLst>
-                      <a:ext uri="{53640926-AAD7-44D8-BBD7-CCE9431645EC}">
-                        <a14:shadowObscured xmlns:a14="http://schemas.microsoft.com/office/drawing/2010/main"/>
-                      </a:ext>
-                    </a:extLst>
                   </pic:spPr>
                 </pic:pic>
               </a:graphicData>
@@ -2601,6 +2609,8 @@
           </wp:inline>
         </w:drawing>
       </w:r>
+      <w:bookmarkStart w:id="6" w:name="_GoBack"/>
+      <w:bookmarkEnd w:id="6"/>
     </w:p>
     <w:p>
       <w:pPr>
@@ -2617,8 +2627,8 @@
           <w:b/>
         </w:rPr>
       </w:pPr>
-      <w:bookmarkStart w:id="6" w:name="_Toc512519589"/>
-      <w:bookmarkStart w:id="7" w:name="_Toc124080447"/>
+      <w:bookmarkStart w:id="7" w:name="_Toc512519589"/>
+      <w:bookmarkStart w:id="8" w:name="_Toc124080447"/>
       <w:r>
         <w:rPr>
           <w:b/>
@@ -2626,7 +2636,7 @@
         <w:lastRenderedPageBreak/>
         <w:t>Problema / justificativa do projeto</w:t>
       </w:r>
-      <w:bookmarkEnd w:id="6"/>
+      <w:bookmarkEnd w:id="7"/>
       <w:r>
         <w:tab/>
       </w:r>
@@ -2661,13 +2671,8 @@
           <w:numId w:val="14"/>
         </w:numPr>
       </w:pPr>
-      <w:proofErr w:type="spellStart"/>
-      <w:r>
-        <w:t>Garatir</w:t>
-      </w:r>
-      <w:proofErr w:type="spellEnd"/>
-      <w:r>
-        <w:t xml:space="preserve"> o monitoramento em tempo real dos dados de temperatura e umidade de forma centralizada.</w:t>
+      <w:r>
+        <w:t>Garatir o monitoramento em tempo real dos dados de temperatura e umidade de forma centralizada.</w:t>
       </w:r>
     </w:p>
     <w:p>
@@ -2678,13 +2683,8 @@
           <w:numId w:val="14"/>
         </w:numPr>
       </w:pPr>
-      <w:proofErr w:type="spellStart"/>
-      <w:r>
-        <w:t>Fornecer</w:t>
-      </w:r>
-      <w:proofErr w:type="spellEnd"/>
-      <w:r>
-        <w:t xml:space="preserve"> um sistema prático, amigável e responsivo. </w:t>
+      <w:r>
+        <w:t xml:space="preserve">Fornecer um sistema prático, amigável e responsivo. </w:t>
       </w:r>
     </w:p>
     <w:p>
@@ -2708,15 +2708,7 @@
         </w:numPr>
       </w:pPr>
       <w:r>
-        <w:t xml:space="preserve">Fornecer claramente a </w:t>
-      </w:r>
-      <w:proofErr w:type="spellStart"/>
-      <w:r>
-        <w:t>comporação</w:t>
-      </w:r>
-      <w:proofErr w:type="spellEnd"/>
-      <w:r>
-        <w:t xml:space="preserve"> dos dados de temperatura e umidade do ar e do corpo do recém-nascido.</w:t>
+        <w:t>Fornecer claramente a comporação dos dados de temperatura e umidade do ar e do corpo do recém-nascido.</w:t>
       </w:r>
     </w:p>
     <w:p>
@@ -2726,29 +2718,21 @@
           <w:b/>
         </w:rPr>
       </w:pPr>
-      <w:bookmarkStart w:id="8" w:name="_Toc512519590"/>
+      <w:bookmarkStart w:id="9" w:name="_Toc512519590"/>
       <w:r>
         <w:rPr>
           <w:b/>
         </w:rPr>
         <w:t>contexto</w:t>
       </w:r>
-      <w:bookmarkEnd w:id="8"/>
+      <w:bookmarkEnd w:id="9"/>
     </w:p>
     <w:p>
       <w:r>
         <w:tab/>
       </w:r>
       <w:r>
-        <w:t>O mercado de saúde está mudando de forma exponencial por causa da ascensão da internet das coisas. A Internet das Coisas (</w:t>
-      </w:r>
-      <w:proofErr w:type="spellStart"/>
-      <w:r>
-        <w:t>IoT</w:t>
-      </w:r>
-      <w:proofErr w:type="spellEnd"/>
-      <w:r>
-        <w:t>) é um termo criado em sete</w:t>
+        <w:t>O mercado de saúde está mudando de forma exponencial por causa da ascensão da internet das coisas. A Internet das Coisas (IoT) é um termo criado em sete</w:t>
       </w:r>
       <w:r>
         <w:t xml:space="preserve">mbro de 1999 por Kevin Ashton, </w:t>
@@ -2760,15 +2744,7 @@
         <w:t xml:space="preserve">de processamento e comunicação </w:t>
       </w:r>
       <w:r>
-        <w:t xml:space="preserve">a rede mundial de computadores, sejam para criar inteligência para máquinas industriais, carros, geladeiras, postes ou lixeiras, tudo é passível de ser inserido na </w:t>
-      </w:r>
-      <w:proofErr w:type="spellStart"/>
-      <w:r>
-        <w:t>IoT</w:t>
-      </w:r>
-      <w:proofErr w:type="spellEnd"/>
-      <w:r>
-        <w:t xml:space="preserve"> e gerar inteligência</w:t>
+        <w:t>a rede mundial de computadores, sejam para criar inteligência para máquinas industriais, carros, geladeiras, postes ou lixeiras, tudo é passível de ser inserido na IoT e gerar inteligência</w:t>
       </w:r>
       <w:r>
         <w:t xml:space="preserve"> e sustentabilidade</w:t>
@@ -2781,15 +2757,7 @@
       <w:r>
         <w:lastRenderedPageBreak/>
         <w:tab/>
-        <w:t xml:space="preserve">No mercado de saúde por meio da </w:t>
-      </w:r>
-      <w:proofErr w:type="spellStart"/>
-      <w:r>
-        <w:t>IoT</w:t>
-      </w:r>
-      <w:proofErr w:type="spellEnd"/>
-      <w:r>
-        <w:t xml:space="preserve"> acontece desde a simples notificação para que enfermeiros atualizem o prontuário de um paciente, às tomadas de decisões ou orientações de médicos a pacientes antes ou depois de consultas médicas. Um exemplo de case é uma pulseira inteligente desenvolvida por cientistas israelenses que armazena todas as informações de saúde do paciente um mapa GPS do local de onde o um soldado está ferido.</w:t>
+        <w:t>No mercado de saúde por meio da IoT acontece desde a simples notificação para que enfermeiros atualizem o prontuário de um paciente, às tomadas de decisões ou orientações de médicos a pacientes antes ou depois de consultas médicas. Um exemplo de case é uma pulseira inteligente desenvolvida por cientistas israelenses que armazena todas as informações de saúde do paciente um mapa GPS do local de onde o um soldado está ferido.</w:t>
       </w:r>
     </w:p>
     <w:p/>
@@ -2801,15 +2769,7 @@
         <w:tab/>
       </w:r>
       <w:r>
-        <w:t xml:space="preserve">Ademais, o mercado de </w:t>
-      </w:r>
-      <w:proofErr w:type="spellStart"/>
-      <w:r>
-        <w:t>IoT</w:t>
-      </w:r>
-      <w:proofErr w:type="spellEnd"/>
-      <w:r>
-        <w:t xml:space="preserve"> </w:t>
+        <w:t xml:space="preserve">Ademais, o mercado de IoT </w:t>
       </w:r>
       <w:r>
         <w:t xml:space="preserve">só em 2018 pretende movimentar cerca US$ 8 bilhões no Brasil, que consistem num aumento de 14% em relação a 2017 segundo </w:t>
@@ -2828,14 +2788,14 @@
           <w:b/>
         </w:rPr>
       </w:pPr>
-      <w:bookmarkStart w:id="9" w:name="_Toc512519591"/>
+      <w:bookmarkStart w:id="10" w:name="_Toc512519591"/>
       <w:r>
         <w:rPr>
           <w:b/>
         </w:rPr>
         <w:t>objetivo da solução</w:t>
       </w:r>
-      <w:bookmarkEnd w:id="9"/>
+      <w:bookmarkEnd w:id="10"/>
     </w:p>
     <w:p>
       <w:r>
@@ -2854,15 +2814,7 @@
     <w:p>
       <w:r>
         <w:tab/>
-        <w:t xml:space="preserve">Além disso, </w:t>
-      </w:r>
-      <w:proofErr w:type="spellStart"/>
-      <w:r>
-        <w:t>fornecer</w:t>
-      </w:r>
-      <w:proofErr w:type="spellEnd"/>
-      <w:r>
-        <w:t xml:space="preserve"> ferramentas de gerenciamento de recém-nascidos e incubadoras.</w:t>
+        <w:t>Além disso, fornecer ferramentas de gerenciamento de recém-nascidos e incubadoras.</w:t>
       </w:r>
     </w:p>
     <w:p>
@@ -2872,14 +2824,14 @@
           <w:b/>
         </w:rPr>
       </w:pPr>
-      <w:bookmarkStart w:id="10" w:name="_Toc512519592"/>
+      <w:bookmarkStart w:id="11" w:name="_Toc512519592"/>
       <w:r>
         <w:rPr>
           <w:b/>
         </w:rPr>
         <w:t>diagrama da solução</w:t>
       </w:r>
-      <w:bookmarkEnd w:id="10"/>
+      <w:bookmarkEnd w:id="11"/>
     </w:p>
     <w:p>
       <w:pPr>
@@ -2923,7 +2875,7 @@
         </w:pict>
       </w:r>
     </w:p>
-    <w:bookmarkEnd w:id="7"/>
+    <w:bookmarkEnd w:id="8"/>
     <w:p>
       <w:pPr>
         <w:pStyle w:val="FolhadeRostodosCaptulos"/>
@@ -2959,12 +2911,12 @@
           <w:numId w:val="13"/>
         </w:numPr>
       </w:pPr>
-      <w:bookmarkStart w:id="11" w:name="_Toc512519593"/>
+      <w:bookmarkStart w:id="12" w:name="_Toc512519593"/>
       <w:r>
         <w:lastRenderedPageBreak/>
         <w:t>PLANEJAMENTO DO PROJETO</w:t>
       </w:r>
-      <w:bookmarkEnd w:id="11"/>
+      <w:bookmarkEnd w:id="12"/>
     </w:p>
     <w:p>
       <w:pPr>
@@ -2973,14 +2925,14 @@
           <w:b/>
         </w:rPr>
       </w:pPr>
-      <w:bookmarkStart w:id="12" w:name="_Toc512519594"/>
+      <w:bookmarkStart w:id="13" w:name="_Toc512519594"/>
       <w:r>
         <w:rPr>
           <w:b/>
         </w:rPr>
         <w:t>Definição da Equipe do projeto</w:t>
       </w:r>
-      <w:bookmarkEnd w:id="12"/>
+      <w:bookmarkEnd w:id="13"/>
       <w:r>
         <w:rPr>
           <w:b/>
@@ -2995,14 +2947,15 @@
           <w:lang w:val="en-US"/>
         </w:rPr>
       </w:pPr>
-      <w:bookmarkStart w:id="13" w:name="_Toc512519595"/>
+      <w:bookmarkStart w:id="14" w:name="_Toc512519595"/>
       <w:r>
         <w:rPr>
           <w:b/>
           <w:noProof/>
+          <w:lang w:eastAsia="pt-BR"/>
         </w:rPr>
         <w:drawing>
-          <wp:anchor distT="0" distB="0" distL="114300" distR="114300" simplePos="0" relativeHeight="251655680" behindDoc="1" locked="0" layoutInCell="1" allowOverlap="1" wp14:anchorId="34AB9573" wp14:editId="3591283B">
+          <wp:anchor distT="0" distB="0" distL="114300" distR="114300" simplePos="0" relativeHeight="251654656" behindDoc="1" locked="0" layoutInCell="1" allowOverlap="1" wp14:anchorId="34AB9573" wp14:editId="3591283B">
             <wp:simplePos x="0" y="0"/>
             <wp:positionH relativeFrom="column">
               <wp:posOffset>-3810</wp:posOffset>
@@ -3106,15 +3059,7 @@
         <w:t>E</w:t>
       </w:r>
       <w:r>
-        <w:t xml:space="preserve">laboração do </w:t>
-      </w:r>
-      <w:proofErr w:type="spellStart"/>
-      <w:r>
-        <w:t>product</w:t>
-      </w:r>
-      <w:proofErr w:type="spellEnd"/>
-      <w:r>
-        <w:t xml:space="preserve"> b</w:t>
+        <w:t>laboração do product b</w:t>
       </w:r>
       <w:r>
         <w:t>acklog e dos sprints;</w:t>
@@ -3122,15 +3067,7 @@
     </w:p>
     <w:p>
       <w:r>
-        <w:t>Desenvolvimento com foco no front-</w:t>
-      </w:r>
-      <w:proofErr w:type="spellStart"/>
-      <w:r>
-        <w:t>end</w:t>
-      </w:r>
-      <w:proofErr w:type="spellEnd"/>
-      <w:r>
-        <w:t>;</w:t>
+        <w:t>Desenvolvimento com foco no front-end;</w:t>
       </w:r>
     </w:p>
     <w:p>
@@ -3155,9 +3092,10 @@
         <w:rPr>
           <w:b/>
           <w:noProof/>
+          <w:lang w:eastAsia="pt-BR"/>
         </w:rPr>
         <w:drawing>
-          <wp:anchor distT="0" distB="0" distL="114300" distR="114300" simplePos="0" relativeHeight="251657728" behindDoc="1" locked="0" layoutInCell="1" allowOverlap="1" wp14:anchorId="1CC135E7" wp14:editId="3B3DA9EC">
+          <wp:anchor distT="0" distB="0" distL="114300" distR="114300" simplePos="0" relativeHeight="251655680" behindDoc="1" locked="0" layoutInCell="1" allowOverlap="1" wp14:anchorId="1CC135E7" wp14:editId="3B3DA9EC">
             <wp:simplePos x="0" y="0"/>
             <wp:positionH relativeFrom="column">
               <wp:posOffset>0</wp:posOffset>
@@ -3237,28 +3175,12 @@
         <w:rPr>
           <w:b/>
         </w:rPr>
-        <w:t>odolfo Gregório Alves de Lima - Scrum Master e Back-</w:t>
-      </w:r>
-      <w:proofErr w:type="spellStart"/>
-      <w:r>
-        <w:rPr>
-          <w:b/>
-        </w:rPr>
-        <w:t>End</w:t>
-      </w:r>
-      <w:proofErr w:type="spellEnd"/>
-    </w:p>
-    <w:p>
-      <w:r>
-        <w:t xml:space="preserve">Desenvolvimento com foco no </w:t>
-      </w:r>
-      <w:proofErr w:type="spellStart"/>
-      <w:r>
-        <w:t>back-end</w:t>
-      </w:r>
-      <w:proofErr w:type="spellEnd"/>
-      <w:r>
-        <w:t>;</w:t>
+        <w:t>odolfo Gregório Alves de Lima - Scrum Master e Back-End</w:t>
+      </w:r>
+    </w:p>
+    <w:p>
+      <w:r>
+        <w:t>Desenvolvimento com foco no back-end;</w:t>
       </w:r>
     </w:p>
     <w:p>
@@ -3288,9 +3210,10 @@
         <w:rPr>
           <w:b/>
           <w:noProof/>
+          <w:lang w:eastAsia="pt-BR"/>
         </w:rPr>
         <w:drawing>
-          <wp:anchor distT="0" distB="0" distL="114300" distR="114300" simplePos="0" relativeHeight="251659776" behindDoc="1" locked="0" layoutInCell="1" allowOverlap="1" wp14:anchorId="47AC95C1" wp14:editId="42F9F0D8">
+          <wp:anchor distT="0" distB="0" distL="114300" distR="114300" simplePos="0" relativeHeight="251656704" behindDoc="1" locked="0" layoutInCell="1" allowOverlap="1" wp14:anchorId="47AC95C1" wp14:editId="42F9F0D8">
             <wp:simplePos x="0" y="0"/>
             <wp:positionH relativeFrom="column">
               <wp:posOffset>0</wp:posOffset>
@@ -3376,77 +3299,64 @@
         <w:rPr>
           <w:b/>
         </w:rPr>
-        <w:t xml:space="preserve"> </w:t>
-      </w:r>
-      <w:proofErr w:type="spellStart"/>
-      <w:r>
+        <w:t xml:space="preserve"> Dev Team</w:t>
+      </w:r>
+    </w:p>
+    <w:p>
+      <w:pPr>
+        <w:ind w:left="1"/>
+      </w:pPr>
+      <w:r>
+        <w:t>Modelagem do banco de dados;</w:t>
+      </w:r>
+    </w:p>
+    <w:p>
+      <w:pPr>
+        <w:ind w:left="1"/>
+      </w:pPr>
+      <w:r>
+        <w:t>Desenvolvimento;</w:t>
+      </w:r>
+    </w:p>
+    <w:p>
+      <w:r>
+        <w:t>Documentaçã</w:t>
+      </w:r>
+      <w:r>
+        <w:t>o;</w:t>
+      </w:r>
+    </w:p>
+    <w:p>
+      <w:pPr>
+        <w:ind w:left="1"/>
+      </w:pPr>
+    </w:p>
+    <w:p>
+      <w:pPr>
+        <w:ind w:left="1"/>
+      </w:pPr>
+    </w:p>
+    <w:p>
+      <w:pPr>
+        <w:ind w:left="1"/>
+      </w:pPr>
+    </w:p>
+    <w:p/>
+    <w:p>
+      <w:pPr>
+        <w:ind w:left="1"/>
         <w:rPr>
           <w:b/>
         </w:rPr>
-        <w:t>Dev</w:t>
-      </w:r>
-      <w:proofErr w:type="spellEnd"/>
+      </w:pPr>
       <w:r>
         <w:rPr>
           <w:b/>
-        </w:rPr>
-        <w:t xml:space="preserve"> Team</w:t>
-      </w:r>
-    </w:p>
-    <w:p>
-      <w:pPr>
-        <w:ind w:left="1"/>
-      </w:pPr>
-      <w:r>
-        <w:t>Modelagem do banco de dados;</w:t>
-      </w:r>
-    </w:p>
-    <w:p>
-      <w:pPr>
-        <w:ind w:left="1"/>
-      </w:pPr>
-      <w:r>
-        <w:t>Desenvolvimento;</w:t>
-      </w:r>
-    </w:p>
-    <w:p>
-      <w:r>
-        <w:t>Documentaçã</w:t>
-      </w:r>
-      <w:r>
-        <w:t>o;</w:t>
-      </w:r>
-    </w:p>
-    <w:p>
-      <w:pPr>
-        <w:ind w:left="1"/>
-      </w:pPr>
-    </w:p>
-    <w:p>
-      <w:pPr>
-        <w:ind w:left="1"/>
-      </w:pPr>
-    </w:p>
-    <w:p>
-      <w:pPr>
-        <w:ind w:left="1"/>
-      </w:pPr>
-    </w:p>
-    <w:p/>
-    <w:p>
-      <w:pPr>
-        <w:ind w:left="1"/>
-        <w:rPr>
-          <w:b/>
-        </w:rPr>
-      </w:pPr>
-      <w:r>
-        <w:rPr>
-          <w:b/>
-          <w:noProof/>
+          <w:noProof/>
+          <w:lang w:eastAsia="pt-BR"/>
         </w:rPr>
         <w:drawing>
-          <wp:anchor distT="0" distB="0" distL="114300" distR="114300" simplePos="0" relativeHeight="251661824" behindDoc="1" locked="0" layoutInCell="1" allowOverlap="1" wp14:anchorId="09995F3F" wp14:editId="5BE7A005">
+          <wp:anchor distT="0" distB="0" distL="114300" distR="114300" simplePos="0" relativeHeight="251658752" behindDoc="1" locked="0" layoutInCell="1" allowOverlap="1" wp14:anchorId="09995F3F" wp14:editId="5BE7A005">
             <wp:simplePos x="0" y="0"/>
             <wp:positionH relativeFrom="column">
               <wp:posOffset>-3810</wp:posOffset>
@@ -3544,21 +3454,7 @@
         <w:rPr>
           <w:b/>
         </w:rPr>
-        <w:t xml:space="preserve"> </w:t>
-      </w:r>
-      <w:proofErr w:type="spellStart"/>
-      <w:r>
-        <w:rPr>
-          <w:b/>
-        </w:rPr>
-        <w:t>Dev</w:t>
-      </w:r>
-      <w:proofErr w:type="spellEnd"/>
-      <w:r>
-        <w:rPr>
-          <w:b/>
-        </w:rPr>
-        <w:t xml:space="preserve"> Team</w:t>
+        <w:t xml:space="preserve"> Dev Team</w:t>
       </w:r>
     </w:p>
     <w:p>
@@ -3598,7 +3494,7 @@
         <w:lastRenderedPageBreak/>
         <w:t>PROCESSO E FERRAMENTA DE GESTÃO DE PROJETOS</w:t>
       </w:r>
-      <w:bookmarkEnd w:id="13"/>
+      <w:bookmarkEnd w:id="14"/>
       <w:r>
         <w:rPr>
           <w:b/>
@@ -3682,15 +3578,7 @@
     <w:p>
       <w:r>
         <w:tab/>
-        <w:t xml:space="preserve">Através do uso da ferramenta </w:t>
-      </w:r>
-      <w:proofErr w:type="spellStart"/>
-      <w:r>
-        <w:t>Trello</w:t>
-      </w:r>
-      <w:proofErr w:type="spellEnd"/>
-      <w:r>
-        <w:t>,</w:t>
+        <w:t>Através do uso da ferramenta Trello,</w:t>
       </w:r>
       <w:r>
         <w:t xml:space="preserve"> que possibilita o acesso à informação sobre o projeto para todos os membros da equipe, foi possível garantir o conhecimento de todos sobre os seguintes tópicos</w:t>
@@ -3812,7 +3700,7 @@
           <w:b/>
         </w:rPr>
       </w:pPr>
-      <w:bookmarkStart w:id="14" w:name="_Toc512519596"/>
+      <w:bookmarkStart w:id="15" w:name="_Toc512519596"/>
       <w:r>
         <w:rPr>
           <w:b/>
@@ -3820,7 +3708,7 @@
         <w:lastRenderedPageBreak/>
         <w:t>Gestão dos Riscos do Projeto</w:t>
       </w:r>
-      <w:bookmarkEnd w:id="14"/>
+      <w:bookmarkEnd w:id="15"/>
       <w:r>
         <w:rPr>
           <w:b/>
@@ -3843,14 +3731,14 @@
           <w:b/>
         </w:rPr>
       </w:pPr>
-      <w:bookmarkStart w:id="15" w:name="_Toc512519597"/>
+      <w:bookmarkStart w:id="16" w:name="_Toc512519597"/>
       <w:r>
         <w:rPr>
           <w:b/>
         </w:rPr>
         <w:t>requisitos</w:t>
       </w:r>
-      <w:bookmarkEnd w:id="15"/>
+      <w:bookmarkEnd w:id="16"/>
       <w:r>
         <w:rPr>
           <w:b/>
@@ -4724,25 +4612,7 @@
                 <w:color w:val="000000"/>
                 <w:lang w:eastAsia="pt-BR"/>
               </w:rPr>
-              <w:t xml:space="preserve">O sistema deverá obter temperatura e umidade das incubadoras físicas </w:t>
-            </w:r>
-            <w:proofErr w:type="gramStart"/>
-            <w:r>
-              <w:rPr>
-                <w:rFonts w:ascii="Calibri Light" w:eastAsia="Calibri" w:hAnsi="Calibri Light" w:cs="Calibri Light"/>
-                <w:color w:val="000000"/>
-                <w:lang w:eastAsia="pt-BR"/>
-              </w:rPr>
-              <w:t>relacionadas  a</w:t>
-            </w:r>
-            <w:proofErr w:type="gramEnd"/>
-            <w:r>
-              <w:rPr>
-                <w:rFonts w:ascii="Calibri Light" w:eastAsia="Calibri" w:hAnsi="Calibri Light" w:cs="Calibri Light"/>
-                <w:color w:val="000000"/>
-                <w:lang w:eastAsia="pt-BR"/>
-              </w:rPr>
-              <w:t xml:space="preserve"> cada incubadora cadastrada;</w:t>
+              <w:t>O sistema deverá obter temperatura e umidade das incubadoras físicas relacionadas  a cada incubadora cadastrada;</w:t>
             </w:r>
           </w:p>
         </w:tc>
@@ -5072,23 +4942,13 @@
                 <w:lang w:eastAsia="pt-BR"/>
               </w:rPr>
             </w:pPr>
-            <w:proofErr w:type="gramStart"/>
             <w:r>
               <w:rPr>
                 <w:rFonts w:ascii="Calibri Light" w:hAnsi="Calibri Light" w:cs="Calibri Light"/>
                 <w:color w:val="000000"/>
                 <w:lang w:eastAsia="pt-BR"/>
               </w:rPr>
-              <w:t>O ambiente web</w:t>
-            </w:r>
-            <w:proofErr w:type="gramEnd"/>
-            <w:r>
-              <w:rPr>
-                <w:rFonts w:ascii="Calibri Light" w:hAnsi="Calibri Light" w:cs="Calibri Light"/>
-                <w:color w:val="000000"/>
-                <w:lang w:eastAsia="pt-BR"/>
-              </w:rPr>
-              <w:t xml:space="preserve"> será totalmente responsivo;</w:t>
+              <w:t>O ambiente web será totalmente responsivo;</w:t>
             </w:r>
           </w:p>
         </w:tc>
@@ -5606,43 +5466,7 @@
                 <w:color w:val="000000"/>
                 <w:lang w:eastAsia="pt-BR"/>
               </w:rPr>
-              <w:t xml:space="preserve">Para o sistema ser executado com </w:t>
-            </w:r>
-            <w:proofErr w:type="gramStart"/>
-            <w:r>
-              <w:rPr>
-                <w:rFonts w:ascii="Calibri Light" w:eastAsia="Calibri" w:hAnsi="Calibri Light" w:cs="Calibri Light"/>
-                <w:color w:val="000000"/>
-                <w:lang w:eastAsia="pt-BR"/>
-              </w:rPr>
-              <w:t>performance  deverá</w:t>
-            </w:r>
-            <w:proofErr w:type="gramEnd"/>
-            <w:r>
-              <w:rPr>
-                <w:rFonts w:ascii="Calibri Light" w:eastAsia="Calibri" w:hAnsi="Calibri Light" w:cs="Calibri Light"/>
-                <w:color w:val="000000"/>
-                <w:lang w:eastAsia="pt-BR"/>
-              </w:rPr>
-              <w:t xml:space="preserve"> estar conectado a uma rede 4MB (Mínimo) via </w:t>
-            </w:r>
-            <w:proofErr w:type="spellStart"/>
-            <w:r>
-              <w:rPr>
-                <w:rFonts w:ascii="Calibri Light" w:eastAsia="Calibri" w:hAnsi="Calibri Light" w:cs="Calibri Light"/>
-                <w:color w:val="000000"/>
-                <w:lang w:eastAsia="pt-BR"/>
-              </w:rPr>
-              <w:t>Wifi</w:t>
-            </w:r>
-            <w:proofErr w:type="spellEnd"/>
-            <w:r>
-              <w:rPr>
-                <w:rFonts w:ascii="Calibri Light" w:eastAsia="Calibri" w:hAnsi="Calibri Light" w:cs="Calibri Light"/>
-                <w:color w:val="000000"/>
-                <w:lang w:eastAsia="pt-BR"/>
-              </w:rPr>
-              <w:t>;</w:t>
+              <w:t>Para o sistema ser executado com performance  deverá estar conectado a uma rede 4MB (Mínimo) via Wifi;</w:t>
             </w:r>
           </w:p>
         </w:tc>
@@ -5755,25 +5579,7 @@
                 <w:color w:val="000000"/>
                 <w:lang w:eastAsia="pt-BR"/>
               </w:rPr>
-              <w:t xml:space="preserve">Requisitos de desempenho: Processador </w:t>
-            </w:r>
-            <w:proofErr w:type="spellStart"/>
-            <w:r>
-              <w:rPr>
-                <w:rFonts w:ascii="Calibri Light" w:eastAsia="Calibri" w:hAnsi="Calibri Light" w:cs="Calibri Light"/>
-                <w:color w:val="000000"/>
-                <w:lang w:eastAsia="pt-BR"/>
-              </w:rPr>
-              <w:t>Clock</w:t>
-            </w:r>
-            <w:proofErr w:type="spellEnd"/>
-            <w:r>
-              <w:rPr>
-                <w:rFonts w:ascii="Calibri Light" w:eastAsia="Calibri" w:hAnsi="Calibri Light" w:cs="Calibri Light"/>
-                <w:color w:val="000000"/>
-                <w:lang w:eastAsia="pt-BR"/>
-              </w:rPr>
-              <w:t xml:space="preserve"> 2.0, RAM 4 GB, Armazenamento 1 GB escalável (Mínimo) em </w:t>
+              <w:t xml:space="preserve">Requisitos de desempenho: Processador Clock 2.0, RAM 4 GB, Armazenamento 1 GB escalável (Mínimo) em </w:t>
             </w:r>
             <w:r>
               <w:rPr>
@@ -5955,14 +5761,7 @@
     <w:p>
       <w:r>
         <w:tab/>
-      </w:r>
-      <w:proofErr w:type="spellStart"/>
-      <w:r>
-        <w:t>Product</w:t>
-      </w:r>
-      <w:proofErr w:type="spellEnd"/>
-      <w:r>
-        <w:t xml:space="preserve"> Backlog</w:t>
+        <w:t>Product Backlog</w:t>
       </w:r>
       <w:r>
         <w:rPr>
@@ -6075,7 +5874,7 @@
           <w:noProof/>
         </w:rPr>
         <w:pict w14:anchorId="38799798">
-          <v:shape id="_x0000_s1041" type="#_x0000_t75" style="position:absolute;left:0;text-align:left;margin-left:.05pt;margin-top:.8pt;width:340.35pt;height:185.15pt;z-index:251659776;mso-position-horizontal-relative:text;mso-position-vertical-relative:text;mso-width-relative:page;mso-height-relative:page">
+          <v:shape id="_x0000_s1041" type="#_x0000_t75" style="position:absolute;left:0;text-align:left;margin-left:.05pt;margin-top:.8pt;width:340.35pt;height:185.15pt;z-index:251661824;mso-position-horizontal-relative:text;mso-position-vertical-relative:text;mso-width-relative:page;mso-height-relative:page">
             <v:imagedata r:id="rId24" o:title="2-home"/>
             <w10:wrap type="square"/>
           </v:shape>
@@ -6108,7 +5907,7 @@
           <w:noProof/>
         </w:rPr>
         <w:pict w14:anchorId="40EA241F">
-          <v:shape id="_x0000_s1034" type="#_x0000_t75" style="position:absolute;left:0;text-align:left;margin-left:-.3pt;margin-top:8.4pt;width:340.5pt;height:188.25pt;z-index:-251658752;mso-position-horizontal-relative:text;mso-position-vertical-relative:text;mso-width-relative:page;mso-height-relative:page" wrapcoords="-48 0 -48 21514 21600 21514 21600 0 -48 0">
+          <v:shape id="_x0000_s1034" type="#_x0000_t75" style="position:absolute;left:0;text-align:left;margin-left:-.3pt;margin-top:8.4pt;width:340.5pt;height:188.25pt;z-index:-251655680;mso-position-horizontal-relative:text;mso-position-vertical-relative:text;mso-width-relative:page;mso-height-relative:page" wrapcoords="-48 0 -48 21514 21600 21514 21600 0 -48 0">
             <v:imagedata r:id="rId25" o:title="3-incubadoras"/>
             <w10:wrap type="tight"/>
           </v:shape>
@@ -6196,7 +5995,6 @@
       </w:r>
     </w:p>
     <w:p>
-      <w:bookmarkStart w:id="16" w:name="_GoBack"/>
       <w:r>
         <w:pict w14:anchorId="0449ECE6">
           <v:shape id="_x0000_i1029" type="#_x0000_t75" style="width:340.5pt;height:184.5pt">
@@ -6204,7 +6002,6 @@
           </v:shape>
         </w:pict>
       </w:r>
-      <w:bookmarkEnd w:id="16"/>
     </w:p>
     <w:p>
       <w:pPr>
@@ -6221,7 +6018,7 @@
         </w:rPr>
         <w:lastRenderedPageBreak/>
         <w:drawing>
-          <wp:anchor distT="0" distB="0" distL="114300" distR="114300" simplePos="0" relativeHeight="251660288" behindDoc="1" locked="0" layoutInCell="1" allowOverlap="1" wp14:anchorId="272F062C" wp14:editId="23C6189B">
+          <wp:anchor distT="0" distB="0" distL="114300" distR="114300" simplePos="0" relativeHeight="251657728" behindDoc="1" locked="0" layoutInCell="1" allowOverlap="1" wp14:anchorId="272F062C" wp14:editId="23C6189B">
             <wp:simplePos x="0" y="0"/>
             <wp:positionH relativeFrom="column">
               <wp:posOffset>0</wp:posOffset>
@@ -6294,7 +6091,7 @@
           <w:lang w:eastAsia="pt-BR"/>
         </w:rPr>
         <w:drawing>
-          <wp:anchor distT="0" distB="0" distL="114300" distR="114300" simplePos="0" relativeHeight="251663360" behindDoc="1" locked="0" layoutInCell="1" allowOverlap="1" wp14:anchorId="4470AF3B" wp14:editId="25097275">
+          <wp:anchor distT="0" distB="0" distL="114300" distR="114300" simplePos="0" relativeHeight="251659776" behindDoc="1" locked="0" layoutInCell="1" allowOverlap="1" wp14:anchorId="4470AF3B" wp14:editId="25097275">
             <wp:simplePos x="0" y="0"/>
             <wp:positionH relativeFrom="column">
               <wp:posOffset>0</wp:posOffset>
@@ -6395,11 +6192,22 @@
       <w:pPr>
         <w:pStyle w:val="FolhadeRostodosCaptulos"/>
       </w:pPr>
-      <w:fldSimple w:instr=" REF _Ref125306944 \w ">
-        <w:r>
-          <w:t>3</w:t>
-        </w:r>
-      </w:fldSimple>
+      <w:r>
+        <w:lastRenderedPageBreak/>
+        <w:fldChar w:fldCharType="begin"/>
+      </w:r>
+      <w:r>
+        <w:instrText xml:space="preserve"> REF _Ref125306944 \w </w:instrText>
+      </w:r>
+      <w:r>
+        <w:fldChar w:fldCharType="separate"/>
+      </w:r>
+      <w:r>
+        <w:t>3</w:t>
+      </w:r>
+      <w:r>
+        <w:fldChar w:fldCharType="end"/>
+      </w:r>
       <w:r>
         <w:tab/>
       </w:r>
@@ -6895,29 +6703,30 @@
       <w:pPr>
         <w:pStyle w:val="FolhadeRostodosCaptulos"/>
       </w:pPr>
-      <w:fldSimple w:instr=" REF _Ref125307146 \w ">
+      <w:r>
+        <w:lastRenderedPageBreak/>
+        <w:fldChar w:fldCharType="begin"/>
+      </w:r>
+      <w:r>
+        <w:instrText xml:space="preserve"> REF _Ref125307146 \w </w:instrText>
+      </w:r>
+      <w:r>
+        <w:fldChar w:fldCharType="separate"/>
+      </w:r>
+      <w:r>
+        <w:t>5</w:t>
+      </w:r>
+      <w:r>
+        <w:fldChar w:fldCharType="end"/>
+      </w:r>
+      <w:r>
+        <w:tab/>
+      </w:r>
+      <w:fldSimple w:instr=" REF _Ref125307146 ">
         <w:r>
-          <w:t>5</w:t>
+          <w:t>CONCLUSÕES</w:t>
         </w:r>
       </w:fldSimple>
-      <w:r>
-        <w:tab/>
-      </w:r>
-      <w:r>
-        <w:fldChar w:fldCharType="begin"/>
-      </w:r>
-      <w:r>
-        <w:instrText xml:space="preserve"> REF _Ref125307146 </w:instrText>
-      </w:r>
-      <w:r>
-        <w:fldChar w:fldCharType="separate"/>
-      </w:r>
-      <w:r>
-        <w:t>CONCLUSÕES</w:t>
-      </w:r>
-      <w:r>
-        <w:fldChar w:fldCharType="end"/>
-      </w:r>
     </w:p>
     <w:p>
       <w:pPr>
@@ -7628,7 +7437,7 @@
 </file>
 
 <file path=word/endnotes.xml><?xml version="1.0" encoding="utf-8"?>
-<w:endnotes xmlns:wpc="http://schemas.microsoft.com/office/word/2010/wordprocessingCanvas" xmlns:cx="http://schemas.microsoft.com/office/drawing/2014/chartex" xmlns:cx1="http://schemas.microsoft.com/office/drawing/2015/9/8/chartex" xmlns:cx2="http://schemas.microsoft.com/office/drawing/2015/10/21/chartex" xmlns:cx3="http://schemas.microsoft.com/office/drawing/2016/5/9/chartex" xmlns:cx4="http://schemas.microsoft.com/office/drawing/2016/5/10/chartex" xmlns:cx5="http://schemas.microsoft.com/office/drawing/2016/5/11/chartex" xmlns:cx6="http://schemas.microsoft.com/office/drawing/2016/5/12/chartex" xmlns:cx7="http://schemas.microsoft.com/office/drawing/2016/5/13/chartex" xmlns:cx8="http://schemas.microsoft.com/office/drawing/2016/5/14/chartex" xmlns:mc="http://schemas.openxmlformats.org/markup-compatibility/2006" xmlns:aink="http://schemas.microsoft.com/office/drawing/2016/ink" xmlns:am3d="http://schemas.microsoft.com/office/drawing/2017/model3d" xmlns:o="urn:schemas-microsoft-com:office:office" xmlns:r="http://schemas.openxmlformats.org/officeDocument/2006/relationships" xmlns:m="http://schemas.openxmlformats.org/officeDocument/2006/math" xmlns:v="urn:schemas-microsoft-com:vml" xmlns:wp14="http://schemas.microsoft.com/office/word/2010/wordprocessingDrawing" xmlns:wp="http://schemas.openxmlformats.org/drawingml/2006/wordprocessingDrawing" xmlns:w10="urn:schemas-microsoft-com:office:word" xmlns:w="http://schemas.openxmlformats.org/wordprocessingml/2006/main" xmlns:w14="http://schemas.microsoft.com/office/word/2010/wordml" xmlns:w15="http://schemas.microsoft.com/office/word/2012/wordml" xmlns:w16cid="http://schemas.microsoft.com/office/word/2016/wordml/cid" xmlns:w16se="http://schemas.microsoft.com/office/word/2015/wordml/symex" xmlns:wpg="http://schemas.microsoft.com/office/word/2010/wordprocessingGroup" xmlns:wpi="http://schemas.microsoft.com/office/word/2010/wordprocessingInk" xmlns:wne="http://schemas.microsoft.com/office/word/2006/wordml" xmlns:wps="http://schemas.microsoft.com/office/word/2010/wordprocessingShape" mc:Ignorable="w14 w15 w16se w16cid wp14">
+<w:endnotes xmlns:wpc="http://schemas.microsoft.com/office/word/2010/wordprocessingCanvas" xmlns:cx="http://schemas.microsoft.com/office/drawing/2014/chartex" xmlns:mc="http://schemas.openxmlformats.org/markup-compatibility/2006" xmlns:o="urn:schemas-microsoft-com:office:office" xmlns:r="http://schemas.openxmlformats.org/officeDocument/2006/relationships" xmlns:m="http://schemas.openxmlformats.org/officeDocument/2006/math" xmlns:v="urn:schemas-microsoft-com:vml" xmlns:wp14="http://schemas.microsoft.com/office/word/2010/wordprocessingDrawing" xmlns:wp="http://schemas.openxmlformats.org/drawingml/2006/wordprocessingDrawing" xmlns:w10="urn:schemas-microsoft-com:office:word" xmlns:w="http://schemas.openxmlformats.org/wordprocessingml/2006/main" xmlns:w14="http://schemas.microsoft.com/office/word/2010/wordml" xmlns:w15="http://schemas.microsoft.com/office/word/2012/wordml" xmlns:w16se="http://schemas.microsoft.com/office/word/2015/wordml/symex" xmlns:wpg="http://schemas.microsoft.com/office/word/2010/wordprocessingGroup" xmlns:wpi="http://schemas.microsoft.com/office/word/2010/wordprocessingInk" xmlns:wne="http://schemas.microsoft.com/office/word/2006/wordml" xmlns:wps="http://schemas.microsoft.com/office/word/2010/wordprocessingShape" mc:Ignorable="w14 w15 w16se wp14">
   <w:endnote w:type="separator" w:id="-1">
     <w:p>
       <w:r>
@@ -7653,7 +7462,7 @@
 </file>
 
 <file path=word/footer1.xml><?xml version="1.0" encoding="utf-8"?>
-<w:ftr xmlns:wpc="http://schemas.microsoft.com/office/word/2010/wordprocessingCanvas" xmlns:cx="http://schemas.microsoft.com/office/drawing/2014/chartex" xmlns:cx1="http://schemas.microsoft.com/office/drawing/2015/9/8/chartex" xmlns:cx2="http://schemas.microsoft.com/office/drawing/2015/10/21/chartex" xmlns:cx3="http://schemas.microsoft.com/office/drawing/2016/5/9/chartex" xmlns:cx4="http://schemas.microsoft.com/office/drawing/2016/5/10/chartex" xmlns:cx5="http://schemas.microsoft.com/office/drawing/2016/5/11/chartex" xmlns:cx6="http://schemas.microsoft.com/office/drawing/2016/5/12/chartex" xmlns:cx7="http://schemas.microsoft.com/office/drawing/2016/5/13/chartex" xmlns:cx8="http://schemas.microsoft.com/office/drawing/2016/5/14/chartex" xmlns:mc="http://schemas.openxmlformats.org/markup-compatibility/2006" xmlns:aink="http://schemas.microsoft.com/office/drawing/2016/ink" xmlns:am3d="http://schemas.microsoft.com/office/drawing/2017/model3d" xmlns:o="urn:schemas-microsoft-com:office:office" xmlns:r="http://schemas.openxmlformats.org/officeDocument/2006/relationships" xmlns:m="http://schemas.openxmlformats.org/officeDocument/2006/math" xmlns:v="urn:schemas-microsoft-com:vml" xmlns:wp14="http://schemas.microsoft.com/office/word/2010/wordprocessingDrawing" xmlns:wp="http://schemas.openxmlformats.org/drawingml/2006/wordprocessingDrawing" xmlns:w10="urn:schemas-microsoft-com:office:word" xmlns:w="http://schemas.openxmlformats.org/wordprocessingml/2006/main" xmlns:w14="http://schemas.microsoft.com/office/word/2010/wordml" xmlns:w15="http://schemas.microsoft.com/office/word/2012/wordml" xmlns:w16cid="http://schemas.microsoft.com/office/word/2016/wordml/cid" xmlns:w16se="http://schemas.microsoft.com/office/word/2015/wordml/symex" xmlns:wpg="http://schemas.microsoft.com/office/word/2010/wordprocessingGroup" xmlns:wpi="http://schemas.microsoft.com/office/word/2010/wordprocessingInk" xmlns:wne="http://schemas.microsoft.com/office/word/2006/wordml" xmlns:wps="http://schemas.microsoft.com/office/word/2010/wordprocessingShape" mc:Ignorable="w14 w15 w16se w16cid wp14">
+<w:ftr xmlns:wpc="http://schemas.microsoft.com/office/word/2010/wordprocessingCanvas" xmlns:cx="http://schemas.microsoft.com/office/drawing/2014/chartex" xmlns:mc="http://schemas.openxmlformats.org/markup-compatibility/2006" xmlns:o="urn:schemas-microsoft-com:office:office" xmlns:r="http://schemas.openxmlformats.org/officeDocument/2006/relationships" xmlns:m="http://schemas.openxmlformats.org/officeDocument/2006/math" xmlns:v="urn:schemas-microsoft-com:vml" xmlns:wp14="http://schemas.microsoft.com/office/word/2010/wordprocessingDrawing" xmlns:wp="http://schemas.openxmlformats.org/drawingml/2006/wordprocessingDrawing" xmlns:w10="urn:schemas-microsoft-com:office:word" xmlns:w="http://schemas.openxmlformats.org/wordprocessingml/2006/main" xmlns:w14="http://schemas.microsoft.com/office/word/2010/wordml" xmlns:w15="http://schemas.microsoft.com/office/word/2012/wordml" xmlns:w16se="http://schemas.microsoft.com/office/word/2015/wordml/symex" xmlns:wpg="http://schemas.microsoft.com/office/word/2010/wordprocessingGroup" xmlns:wpi="http://schemas.microsoft.com/office/word/2010/wordprocessingInk" xmlns:wne="http://schemas.microsoft.com/office/word/2006/wordml" xmlns:wps="http://schemas.microsoft.com/office/word/2010/wordprocessingShape" mc:Ignorable="w14 w15 w16se wp14">
   <w:p>
     <w:pPr>
       <w:pStyle w:val="Rodap"/>
@@ -7704,7 +7513,7 @@
 </file>
 
 <file path=word/footer10.xml><?xml version="1.0" encoding="utf-8"?>
-<w:ftr xmlns:wpc="http://schemas.microsoft.com/office/word/2010/wordprocessingCanvas" xmlns:cx="http://schemas.microsoft.com/office/drawing/2014/chartex" xmlns:cx1="http://schemas.microsoft.com/office/drawing/2015/9/8/chartex" xmlns:cx2="http://schemas.microsoft.com/office/drawing/2015/10/21/chartex" xmlns:cx3="http://schemas.microsoft.com/office/drawing/2016/5/9/chartex" xmlns:cx4="http://schemas.microsoft.com/office/drawing/2016/5/10/chartex" xmlns:cx5="http://schemas.microsoft.com/office/drawing/2016/5/11/chartex" xmlns:cx6="http://schemas.microsoft.com/office/drawing/2016/5/12/chartex" xmlns:cx7="http://schemas.microsoft.com/office/drawing/2016/5/13/chartex" xmlns:cx8="http://schemas.microsoft.com/office/drawing/2016/5/14/chartex" xmlns:mc="http://schemas.openxmlformats.org/markup-compatibility/2006" xmlns:aink="http://schemas.microsoft.com/office/drawing/2016/ink" xmlns:am3d="http://schemas.microsoft.com/office/drawing/2017/model3d" xmlns:o="urn:schemas-microsoft-com:office:office" xmlns:r="http://schemas.openxmlformats.org/officeDocument/2006/relationships" xmlns:m="http://schemas.openxmlformats.org/officeDocument/2006/math" xmlns:v="urn:schemas-microsoft-com:vml" xmlns:wp14="http://schemas.microsoft.com/office/word/2010/wordprocessingDrawing" xmlns:wp="http://schemas.openxmlformats.org/drawingml/2006/wordprocessingDrawing" xmlns:w10="urn:schemas-microsoft-com:office:word" xmlns:w="http://schemas.openxmlformats.org/wordprocessingml/2006/main" xmlns:w14="http://schemas.microsoft.com/office/word/2010/wordml" xmlns:w15="http://schemas.microsoft.com/office/word/2012/wordml" xmlns:w16cid="http://schemas.microsoft.com/office/word/2016/wordml/cid" xmlns:w16se="http://schemas.microsoft.com/office/word/2015/wordml/symex" xmlns:wpg="http://schemas.microsoft.com/office/word/2010/wordprocessingGroup" xmlns:wpi="http://schemas.microsoft.com/office/word/2010/wordprocessingInk" xmlns:wne="http://schemas.microsoft.com/office/word/2006/wordml" xmlns:wps="http://schemas.microsoft.com/office/word/2010/wordprocessingShape" mc:Ignorable="w14 w15 w16se w16cid wp14">
+<w:ftr xmlns:wpc="http://schemas.microsoft.com/office/word/2010/wordprocessingCanvas" xmlns:cx="http://schemas.microsoft.com/office/drawing/2014/chartex" xmlns:mc="http://schemas.openxmlformats.org/markup-compatibility/2006" xmlns:o="urn:schemas-microsoft-com:office:office" xmlns:r="http://schemas.openxmlformats.org/officeDocument/2006/relationships" xmlns:m="http://schemas.openxmlformats.org/officeDocument/2006/math" xmlns:v="urn:schemas-microsoft-com:vml" xmlns:wp14="http://schemas.microsoft.com/office/word/2010/wordprocessingDrawing" xmlns:wp="http://schemas.openxmlformats.org/drawingml/2006/wordprocessingDrawing" xmlns:w10="urn:schemas-microsoft-com:office:word" xmlns:w="http://schemas.openxmlformats.org/wordprocessingml/2006/main" xmlns:w14="http://schemas.microsoft.com/office/word/2010/wordml" xmlns:w15="http://schemas.microsoft.com/office/word/2012/wordml" xmlns:w16se="http://schemas.microsoft.com/office/word/2015/wordml/symex" xmlns:wpg="http://schemas.microsoft.com/office/word/2010/wordprocessingGroup" xmlns:wpi="http://schemas.microsoft.com/office/word/2010/wordprocessingInk" xmlns:wne="http://schemas.microsoft.com/office/word/2006/wordml" xmlns:wps="http://schemas.microsoft.com/office/word/2010/wordprocessingShape" mc:Ignorable="w14 w15 w16se wp14">
   <w:p>
     <w:pPr>
       <w:pStyle w:val="Rodap"/>
@@ -7714,7 +7523,7 @@
 </file>
 
 <file path=word/footer11.xml><?xml version="1.0" encoding="utf-8"?>
-<w:ftr xmlns:wpc="http://schemas.microsoft.com/office/word/2010/wordprocessingCanvas" xmlns:cx="http://schemas.microsoft.com/office/drawing/2014/chartex" xmlns:cx1="http://schemas.microsoft.com/office/drawing/2015/9/8/chartex" xmlns:cx2="http://schemas.microsoft.com/office/drawing/2015/10/21/chartex" xmlns:cx3="http://schemas.microsoft.com/office/drawing/2016/5/9/chartex" xmlns:cx4="http://schemas.microsoft.com/office/drawing/2016/5/10/chartex" xmlns:cx5="http://schemas.microsoft.com/office/drawing/2016/5/11/chartex" xmlns:cx6="http://schemas.microsoft.com/office/drawing/2016/5/12/chartex" xmlns:cx7="http://schemas.microsoft.com/office/drawing/2016/5/13/chartex" xmlns:cx8="http://schemas.microsoft.com/office/drawing/2016/5/14/chartex" xmlns:mc="http://schemas.openxmlformats.org/markup-compatibility/2006" xmlns:aink="http://schemas.microsoft.com/office/drawing/2016/ink" xmlns:am3d="http://schemas.microsoft.com/office/drawing/2017/model3d" xmlns:o="urn:schemas-microsoft-com:office:office" xmlns:r="http://schemas.openxmlformats.org/officeDocument/2006/relationships" xmlns:m="http://schemas.openxmlformats.org/officeDocument/2006/math" xmlns:v="urn:schemas-microsoft-com:vml" xmlns:wp14="http://schemas.microsoft.com/office/word/2010/wordprocessingDrawing" xmlns:wp="http://schemas.openxmlformats.org/drawingml/2006/wordprocessingDrawing" xmlns:w10="urn:schemas-microsoft-com:office:word" xmlns:w="http://schemas.openxmlformats.org/wordprocessingml/2006/main" xmlns:w14="http://schemas.microsoft.com/office/word/2010/wordml" xmlns:w15="http://schemas.microsoft.com/office/word/2012/wordml" xmlns:w16cid="http://schemas.microsoft.com/office/word/2016/wordml/cid" xmlns:w16se="http://schemas.microsoft.com/office/word/2015/wordml/symex" xmlns:wpg="http://schemas.microsoft.com/office/word/2010/wordprocessingGroup" xmlns:wpi="http://schemas.microsoft.com/office/word/2010/wordprocessingInk" xmlns:wne="http://schemas.microsoft.com/office/word/2006/wordml" xmlns:wps="http://schemas.microsoft.com/office/word/2010/wordprocessingShape" mc:Ignorable="w14 w15 w16se w16cid wp14">
+<w:ftr xmlns:wpc="http://schemas.microsoft.com/office/word/2010/wordprocessingCanvas" xmlns:cx="http://schemas.microsoft.com/office/drawing/2014/chartex" xmlns:mc="http://schemas.openxmlformats.org/markup-compatibility/2006" xmlns:o="urn:schemas-microsoft-com:office:office" xmlns:r="http://schemas.openxmlformats.org/officeDocument/2006/relationships" xmlns:m="http://schemas.openxmlformats.org/officeDocument/2006/math" xmlns:v="urn:schemas-microsoft-com:vml" xmlns:wp14="http://schemas.microsoft.com/office/word/2010/wordprocessingDrawing" xmlns:wp="http://schemas.openxmlformats.org/drawingml/2006/wordprocessingDrawing" xmlns:w10="urn:schemas-microsoft-com:office:word" xmlns:w="http://schemas.openxmlformats.org/wordprocessingml/2006/main" xmlns:w14="http://schemas.microsoft.com/office/word/2010/wordml" xmlns:w15="http://schemas.microsoft.com/office/word/2012/wordml" xmlns:w16se="http://schemas.microsoft.com/office/word/2015/wordml/symex" xmlns:wpg="http://schemas.microsoft.com/office/word/2010/wordprocessingGroup" xmlns:wpi="http://schemas.microsoft.com/office/word/2010/wordprocessingInk" xmlns:wne="http://schemas.microsoft.com/office/word/2006/wordml" xmlns:wps="http://schemas.microsoft.com/office/word/2010/wordprocessingShape" mc:Ignorable="w14 w15 w16se wp14">
   <w:p>
     <w:pPr>
       <w:pStyle w:val="Rodap"/>
@@ -7724,7 +7533,7 @@
 </file>
 
 <file path=word/footer12.xml><?xml version="1.0" encoding="utf-8"?>
-<w:ftr xmlns:wpc="http://schemas.microsoft.com/office/word/2010/wordprocessingCanvas" xmlns:cx="http://schemas.microsoft.com/office/drawing/2014/chartex" xmlns:cx1="http://schemas.microsoft.com/office/drawing/2015/9/8/chartex" xmlns:cx2="http://schemas.microsoft.com/office/drawing/2015/10/21/chartex" xmlns:cx3="http://schemas.microsoft.com/office/drawing/2016/5/9/chartex" xmlns:cx4="http://schemas.microsoft.com/office/drawing/2016/5/10/chartex" xmlns:cx5="http://schemas.microsoft.com/office/drawing/2016/5/11/chartex" xmlns:cx6="http://schemas.microsoft.com/office/drawing/2016/5/12/chartex" xmlns:cx7="http://schemas.microsoft.com/office/drawing/2016/5/13/chartex" xmlns:cx8="http://schemas.microsoft.com/office/drawing/2016/5/14/chartex" xmlns:mc="http://schemas.openxmlformats.org/markup-compatibility/2006" xmlns:aink="http://schemas.microsoft.com/office/drawing/2016/ink" xmlns:am3d="http://schemas.microsoft.com/office/drawing/2017/model3d" xmlns:o="urn:schemas-microsoft-com:office:office" xmlns:r="http://schemas.openxmlformats.org/officeDocument/2006/relationships" xmlns:m="http://schemas.openxmlformats.org/officeDocument/2006/math" xmlns:v="urn:schemas-microsoft-com:vml" xmlns:wp14="http://schemas.microsoft.com/office/word/2010/wordprocessingDrawing" xmlns:wp="http://schemas.openxmlformats.org/drawingml/2006/wordprocessingDrawing" xmlns:w10="urn:schemas-microsoft-com:office:word" xmlns:w="http://schemas.openxmlformats.org/wordprocessingml/2006/main" xmlns:w14="http://schemas.microsoft.com/office/word/2010/wordml" xmlns:w15="http://schemas.microsoft.com/office/word/2012/wordml" xmlns:w16cid="http://schemas.microsoft.com/office/word/2016/wordml/cid" xmlns:w16se="http://schemas.microsoft.com/office/word/2015/wordml/symex" xmlns:wpg="http://schemas.microsoft.com/office/word/2010/wordprocessingGroup" xmlns:wpi="http://schemas.microsoft.com/office/word/2010/wordprocessingInk" xmlns:wne="http://schemas.microsoft.com/office/word/2006/wordml" xmlns:wps="http://schemas.microsoft.com/office/word/2010/wordprocessingShape" mc:Ignorable="w14 w15 w16se w16cid wp14">
+<w:ftr xmlns:wpc="http://schemas.microsoft.com/office/word/2010/wordprocessingCanvas" xmlns:cx="http://schemas.microsoft.com/office/drawing/2014/chartex" xmlns:mc="http://schemas.openxmlformats.org/markup-compatibility/2006" xmlns:o="urn:schemas-microsoft-com:office:office" xmlns:r="http://schemas.openxmlformats.org/officeDocument/2006/relationships" xmlns:m="http://schemas.openxmlformats.org/officeDocument/2006/math" xmlns:v="urn:schemas-microsoft-com:vml" xmlns:wp14="http://schemas.microsoft.com/office/word/2010/wordprocessingDrawing" xmlns:wp="http://schemas.openxmlformats.org/drawingml/2006/wordprocessingDrawing" xmlns:w10="urn:schemas-microsoft-com:office:word" xmlns:w="http://schemas.openxmlformats.org/wordprocessingml/2006/main" xmlns:w14="http://schemas.microsoft.com/office/word/2010/wordml" xmlns:w15="http://schemas.microsoft.com/office/word/2012/wordml" xmlns:w16se="http://schemas.microsoft.com/office/word/2015/wordml/symex" xmlns:wpg="http://schemas.microsoft.com/office/word/2010/wordprocessingGroup" xmlns:wpi="http://schemas.microsoft.com/office/word/2010/wordprocessingInk" xmlns:wne="http://schemas.microsoft.com/office/word/2006/wordml" xmlns:wps="http://schemas.microsoft.com/office/word/2010/wordprocessingShape" mc:Ignorable="w14 w15 w16se wp14">
   <w:p>
     <w:pPr>
       <w:pStyle w:val="Rodap"/>
@@ -7734,7 +7543,7 @@
 </file>
 
 <file path=word/footer13.xml><?xml version="1.0" encoding="utf-8"?>
-<w:ftr xmlns:wpc="http://schemas.microsoft.com/office/word/2010/wordprocessingCanvas" xmlns:cx="http://schemas.microsoft.com/office/drawing/2014/chartex" xmlns:cx1="http://schemas.microsoft.com/office/drawing/2015/9/8/chartex" xmlns:cx2="http://schemas.microsoft.com/office/drawing/2015/10/21/chartex" xmlns:cx3="http://schemas.microsoft.com/office/drawing/2016/5/9/chartex" xmlns:cx4="http://schemas.microsoft.com/office/drawing/2016/5/10/chartex" xmlns:cx5="http://schemas.microsoft.com/office/drawing/2016/5/11/chartex" xmlns:cx6="http://schemas.microsoft.com/office/drawing/2016/5/12/chartex" xmlns:cx7="http://schemas.microsoft.com/office/drawing/2016/5/13/chartex" xmlns:cx8="http://schemas.microsoft.com/office/drawing/2016/5/14/chartex" xmlns:mc="http://schemas.openxmlformats.org/markup-compatibility/2006" xmlns:aink="http://schemas.microsoft.com/office/drawing/2016/ink" xmlns:am3d="http://schemas.microsoft.com/office/drawing/2017/model3d" xmlns:o="urn:schemas-microsoft-com:office:office" xmlns:r="http://schemas.openxmlformats.org/officeDocument/2006/relationships" xmlns:m="http://schemas.openxmlformats.org/officeDocument/2006/math" xmlns:v="urn:schemas-microsoft-com:vml" xmlns:wp14="http://schemas.microsoft.com/office/word/2010/wordprocessingDrawing" xmlns:wp="http://schemas.openxmlformats.org/drawingml/2006/wordprocessingDrawing" xmlns:w10="urn:schemas-microsoft-com:office:word" xmlns:w="http://schemas.openxmlformats.org/wordprocessingml/2006/main" xmlns:w14="http://schemas.microsoft.com/office/word/2010/wordml" xmlns:w15="http://schemas.microsoft.com/office/word/2012/wordml" xmlns:w16cid="http://schemas.microsoft.com/office/word/2016/wordml/cid" xmlns:w16se="http://schemas.microsoft.com/office/word/2015/wordml/symex" xmlns:wpg="http://schemas.microsoft.com/office/word/2010/wordprocessingGroup" xmlns:wpi="http://schemas.microsoft.com/office/word/2010/wordprocessingInk" xmlns:wne="http://schemas.microsoft.com/office/word/2006/wordml" xmlns:wps="http://schemas.microsoft.com/office/word/2010/wordprocessingShape" mc:Ignorable="w14 w15 w16se w16cid wp14">
+<w:ftr xmlns:wpc="http://schemas.microsoft.com/office/word/2010/wordprocessingCanvas" xmlns:cx="http://schemas.microsoft.com/office/drawing/2014/chartex" xmlns:mc="http://schemas.openxmlformats.org/markup-compatibility/2006" xmlns:o="urn:schemas-microsoft-com:office:office" xmlns:r="http://schemas.openxmlformats.org/officeDocument/2006/relationships" xmlns:m="http://schemas.openxmlformats.org/officeDocument/2006/math" xmlns:v="urn:schemas-microsoft-com:vml" xmlns:wp14="http://schemas.microsoft.com/office/word/2010/wordprocessingDrawing" xmlns:wp="http://schemas.openxmlformats.org/drawingml/2006/wordprocessingDrawing" xmlns:w10="urn:schemas-microsoft-com:office:word" xmlns:w="http://schemas.openxmlformats.org/wordprocessingml/2006/main" xmlns:w14="http://schemas.microsoft.com/office/word/2010/wordml" xmlns:w15="http://schemas.microsoft.com/office/word/2012/wordml" xmlns:w16se="http://schemas.microsoft.com/office/word/2015/wordml/symex" xmlns:wpg="http://schemas.microsoft.com/office/word/2010/wordprocessingGroup" xmlns:wpi="http://schemas.microsoft.com/office/word/2010/wordprocessingInk" xmlns:wne="http://schemas.microsoft.com/office/word/2006/wordml" xmlns:wps="http://schemas.microsoft.com/office/word/2010/wordprocessingShape" mc:Ignorable="w14 w15 w16se wp14">
   <w:p>
     <w:pPr>
       <w:pStyle w:val="Rodap"/>
@@ -7745,7 +7554,7 @@
 </file>
 
 <file path=word/footer14.xml><?xml version="1.0" encoding="utf-8"?>
-<w:ftr xmlns:wpc="http://schemas.microsoft.com/office/word/2010/wordprocessingCanvas" xmlns:cx="http://schemas.microsoft.com/office/drawing/2014/chartex" xmlns:cx1="http://schemas.microsoft.com/office/drawing/2015/9/8/chartex" xmlns:cx2="http://schemas.microsoft.com/office/drawing/2015/10/21/chartex" xmlns:cx3="http://schemas.microsoft.com/office/drawing/2016/5/9/chartex" xmlns:cx4="http://schemas.microsoft.com/office/drawing/2016/5/10/chartex" xmlns:cx5="http://schemas.microsoft.com/office/drawing/2016/5/11/chartex" xmlns:cx6="http://schemas.microsoft.com/office/drawing/2016/5/12/chartex" xmlns:cx7="http://schemas.microsoft.com/office/drawing/2016/5/13/chartex" xmlns:cx8="http://schemas.microsoft.com/office/drawing/2016/5/14/chartex" xmlns:mc="http://schemas.openxmlformats.org/markup-compatibility/2006" xmlns:aink="http://schemas.microsoft.com/office/drawing/2016/ink" xmlns:am3d="http://schemas.microsoft.com/office/drawing/2017/model3d" xmlns:o="urn:schemas-microsoft-com:office:office" xmlns:r="http://schemas.openxmlformats.org/officeDocument/2006/relationships" xmlns:m="http://schemas.openxmlformats.org/officeDocument/2006/math" xmlns:v="urn:schemas-microsoft-com:vml" xmlns:wp14="http://schemas.microsoft.com/office/word/2010/wordprocessingDrawing" xmlns:wp="http://schemas.openxmlformats.org/drawingml/2006/wordprocessingDrawing" xmlns:w10="urn:schemas-microsoft-com:office:word" xmlns:w="http://schemas.openxmlformats.org/wordprocessingml/2006/main" xmlns:w14="http://schemas.microsoft.com/office/word/2010/wordml" xmlns:w15="http://schemas.microsoft.com/office/word/2012/wordml" xmlns:w16cid="http://schemas.microsoft.com/office/word/2016/wordml/cid" xmlns:w16se="http://schemas.microsoft.com/office/word/2015/wordml/symex" xmlns:wpg="http://schemas.microsoft.com/office/word/2010/wordprocessingGroup" xmlns:wpi="http://schemas.microsoft.com/office/word/2010/wordprocessingInk" xmlns:wne="http://schemas.microsoft.com/office/word/2006/wordml" xmlns:wps="http://schemas.microsoft.com/office/word/2010/wordprocessingShape" mc:Ignorable="w14 w15 w16se w16cid wp14">
+<w:ftr xmlns:wpc="http://schemas.microsoft.com/office/word/2010/wordprocessingCanvas" xmlns:cx="http://schemas.microsoft.com/office/drawing/2014/chartex" xmlns:mc="http://schemas.openxmlformats.org/markup-compatibility/2006" xmlns:o="urn:schemas-microsoft-com:office:office" xmlns:r="http://schemas.openxmlformats.org/officeDocument/2006/relationships" xmlns:m="http://schemas.openxmlformats.org/officeDocument/2006/math" xmlns:v="urn:schemas-microsoft-com:vml" xmlns:wp14="http://schemas.microsoft.com/office/word/2010/wordprocessingDrawing" xmlns:wp="http://schemas.openxmlformats.org/drawingml/2006/wordprocessingDrawing" xmlns:w10="urn:schemas-microsoft-com:office:word" xmlns:w="http://schemas.openxmlformats.org/wordprocessingml/2006/main" xmlns:w14="http://schemas.microsoft.com/office/word/2010/wordml" xmlns:w15="http://schemas.microsoft.com/office/word/2012/wordml" xmlns:w16se="http://schemas.microsoft.com/office/word/2015/wordml/symex" xmlns:wpg="http://schemas.microsoft.com/office/word/2010/wordprocessingGroup" xmlns:wpi="http://schemas.microsoft.com/office/word/2010/wordprocessingInk" xmlns:wne="http://schemas.microsoft.com/office/word/2006/wordml" xmlns:wps="http://schemas.microsoft.com/office/word/2010/wordprocessingShape" mc:Ignorable="w14 w15 w16se wp14">
   <w:p>
     <w:pPr>
       <w:pStyle w:val="Rodap"/>
@@ -7755,7 +7564,7 @@
 </file>
 
 <file path=word/footer15.xml><?xml version="1.0" encoding="utf-8"?>
-<w:ftr xmlns:wpc="http://schemas.microsoft.com/office/word/2010/wordprocessingCanvas" xmlns:cx="http://schemas.microsoft.com/office/drawing/2014/chartex" xmlns:cx1="http://schemas.microsoft.com/office/drawing/2015/9/8/chartex" xmlns:cx2="http://schemas.microsoft.com/office/drawing/2015/10/21/chartex" xmlns:cx3="http://schemas.microsoft.com/office/drawing/2016/5/9/chartex" xmlns:cx4="http://schemas.microsoft.com/office/drawing/2016/5/10/chartex" xmlns:cx5="http://schemas.microsoft.com/office/drawing/2016/5/11/chartex" xmlns:cx6="http://schemas.microsoft.com/office/drawing/2016/5/12/chartex" xmlns:cx7="http://schemas.microsoft.com/office/drawing/2016/5/13/chartex" xmlns:cx8="http://schemas.microsoft.com/office/drawing/2016/5/14/chartex" xmlns:mc="http://schemas.openxmlformats.org/markup-compatibility/2006" xmlns:aink="http://schemas.microsoft.com/office/drawing/2016/ink" xmlns:am3d="http://schemas.microsoft.com/office/drawing/2017/model3d" xmlns:o="urn:schemas-microsoft-com:office:office" xmlns:r="http://schemas.openxmlformats.org/officeDocument/2006/relationships" xmlns:m="http://schemas.openxmlformats.org/officeDocument/2006/math" xmlns:v="urn:schemas-microsoft-com:vml" xmlns:wp14="http://schemas.microsoft.com/office/word/2010/wordprocessingDrawing" xmlns:wp="http://schemas.openxmlformats.org/drawingml/2006/wordprocessingDrawing" xmlns:w10="urn:schemas-microsoft-com:office:word" xmlns:w="http://schemas.openxmlformats.org/wordprocessingml/2006/main" xmlns:w14="http://schemas.microsoft.com/office/word/2010/wordml" xmlns:w15="http://schemas.microsoft.com/office/word/2012/wordml" xmlns:w16cid="http://schemas.microsoft.com/office/word/2016/wordml/cid" xmlns:w16se="http://schemas.microsoft.com/office/word/2015/wordml/symex" xmlns:wpg="http://schemas.microsoft.com/office/word/2010/wordprocessingGroup" xmlns:wpi="http://schemas.microsoft.com/office/word/2010/wordprocessingInk" xmlns:wne="http://schemas.microsoft.com/office/word/2006/wordml" xmlns:wps="http://schemas.microsoft.com/office/word/2010/wordprocessingShape" mc:Ignorable="w14 w15 w16se w16cid wp14">
+<w:ftr xmlns:wpc="http://schemas.microsoft.com/office/word/2010/wordprocessingCanvas" xmlns:cx="http://schemas.microsoft.com/office/drawing/2014/chartex" xmlns:mc="http://schemas.openxmlformats.org/markup-compatibility/2006" xmlns:o="urn:schemas-microsoft-com:office:office" xmlns:r="http://schemas.openxmlformats.org/officeDocument/2006/relationships" xmlns:m="http://schemas.openxmlformats.org/officeDocument/2006/math" xmlns:v="urn:schemas-microsoft-com:vml" xmlns:wp14="http://schemas.microsoft.com/office/word/2010/wordprocessingDrawing" xmlns:wp="http://schemas.openxmlformats.org/drawingml/2006/wordprocessingDrawing" xmlns:w10="urn:schemas-microsoft-com:office:word" xmlns:w="http://schemas.openxmlformats.org/wordprocessingml/2006/main" xmlns:w14="http://schemas.microsoft.com/office/word/2010/wordml" xmlns:w15="http://schemas.microsoft.com/office/word/2012/wordml" xmlns:w16se="http://schemas.microsoft.com/office/word/2015/wordml/symex" xmlns:wpg="http://schemas.microsoft.com/office/word/2010/wordprocessingGroup" xmlns:wpi="http://schemas.microsoft.com/office/word/2010/wordprocessingInk" xmlns:wne="http://schemas.microsoft.com/office/word/2006/wordml" xmlns:wps="http://schemas.microsoft.com/office/word/2010/wordprocessingShape" mc:Ignorable="w14 w15 w16se wp14">
   <w:p>
     <w:pPr>
       <w:pStyle w:val="Rodap"/>
@@ -7766,7 +7575,7 @@
 </file>
 
 <file path=word/footer16.xml><?xml version="1.0" encoding="utf-8"?>
-<w:ftr xmlns:wpc="http://schemas.microsoft.com/office/word/2010/wordprocessingCanvas" xmlns:cx="http://schemas.microsoft.com/office/drawing/2014/chartex" xmlns:cx1="http://schemas.microsoft.com/office/drawing/2015/9/8/chartex" xmlns:cx2="http://schemas.microsoft.com/office/drawing/2015/10/21/chartex" xmlns:cx3="http://schemas.microsoft.com/office/drawing/2016/5/9/chartex" xmlns:cx4="http://schemas.microsoft.com/office/drawing/2016/5/10/chartex" xmlns:cx5="http://schemas.microsoft.com/office/drawing/2016/5/11/chartex" xmlns:cx6="http://schemas.microsoft.com/office/drawing/2016/5/12/chartex" xmlns:cx7="http://schemas.microsoft.com/office/drawing/2016/5/13/chartex" xmlns:cx8="http://schemas.microsoft.com/office/drawing/2016/5/14/chartex" xmlns:mc="http://schemas.openxmlformats.org/markup-compatibility/2006" xmlns:aink="http://schemas.microsoft.com/office/drawing/2016/ink" xmlns:am3d="http://schemas.microsoft.com/office/drawing/2017/model3d" xmlns:o="urn:schemas-microsoft-com:office:office" xmlns:r="http://schemas.openxmlformats.org/officeDocument/2006/relationships" xmlns:m="http://schemas.openxmlformats.org/officeDocument/2006/math" xmlns:v="urn:schemas-microsoft-com:vml" xmlns:wp14="http://schemas.microsoft.com/office/word/2010/wordprocessingDrawing" xmlns:wp="http://schemas.openxmlformats.org/drawingml/2006/wordprocessingDrawing" xmlns:w10="urn:schemas-microsoft-com:office:word" xmlns:w="http://schemas.openxmlformats.org/wordprocessingml/2006/main" xmlns:w14="http://schemas.microsoft.com/office/word/2010/wordml" xmlns:w15="http://schemas.microsoft.com/office/word/2012/wordml" xmlns:w16cid="http://schemas.microsoft.com/office/word/2016/wordml/cid" xmlns:w16se="http://schemas.microsoft.com/office/word/2015/wordml/symex" xmlns:wpg="http://schemas.microsoft.com/office/word/2010/wordprocessingGroup" xmlns:wpi="http://schemas.microsoft.com/office/word/2010/wordprocessingInk" xmlns:wne="http://schemas.microsoft.com/office/word/2006/wordml" xmlns:wps="http://schemas.microsoft.com/office/word/2010/wordprocessingShape" mc:Ignorable="w14 w15 w16se w16cid wp14">
+<w:ftr xmlns:wpc="http://schemas.microsoft.com/office/word/2010/wordprocessingCanvas" xmlns:cx="http://schemas.microsoft.com/office/drawing/2014/chartex" xmlns:mc="http://schemas.openxmlformats.org/markup-compatibility/2006" xmlns:o="urn:schemas-microsoft-com:office:office" xmlns:r="http://schemas.openxmlformats.org/officeDocument/2006/relationships" xmlns:m="http://schemas.openxmlformats.org/officeDocument/2006/math" xmlns:v="urn:schemas-microsoft-com:vml" xmlns:wp14="http://schemas.microsoft.com/office/word/2010/wordprocessingDrawing" xmlns:wp="http://schemas.openxmlformats.org/drawingml/2006/wordprocessingDrawing" xmlns:w10="urn:schemas-microsoft-com:office:word" xmlns:w="http://schemas.openxmlformats.org/wordprocessingml/2006/main" xmlns:w14="http://schemas.microsoft.com/office/word/2010/wordml" xmlns:w15="http://schemas.microsoft.com/office/word/2012/wordml" xmlns:w16se="http://schemas.microsoft.com/office/word/2015/wordml/symex" xmlns:wpg="http://schemas.microsoft.com/office/word/2010/wordprocessingGroup" xmlns:wpi="http://schemas.microsoft.com/office/word/2010/wordprocessingInk" xmlns:wne="http://schemas.microsoft.com/office/word/2006/wordml" xmlns:wps="http://schemas.microsoft.com/office/word/2010/wordprocessingShape" mc:Ignorable="w14 w15 w16se wp14">
   <w:p>
     <w:pPr>
       <w:pStyle w:val="Rodap"/>
@@ -7776,7 +7585,7 @@
 </file>
 
 <file path=word/footer17.xml><?xml version="1.0" encoding="utf-8"?>
-<w:ftr xmlns:wpc="http://schemas.microsoft.com/office/word/2010/wordprocessingCanvas" xmlns:cx="http://schemas.microsoft.com/office/drawing/2014/chartex" xmlns:cx1="http://schemas.microsoft.com/office/drawing/2015/9/8/chartex" xmlns:cx2="http://schemas.microsoft.com/office/drawing/2015/10/21/chartex" xmlns:cx3="http://schemas.microsoft.com/office/drawing/2016/5/9/chartex" xmlns:cx4="http://schemas.microsoft.com/office/drawing/2016/5/10/chartex" xmlns:cx5="http://schemas.microsoft.com/office/drawing/2016/5/11/chartex" xmlns:cx6="http://schemas.microsoft.com/office/drawing/2016/5/12/chartex" xmlns:cx7="http://schemas.microsoft.com/office/drawing/2016/5/13/chartex" xmlns:cx8="http://schemas.microsoft.com/office/drawing/2016/5/14/chartex" xmlns:mc="http://schemas.openxmlformats.org/markup-compatibility/2006" xmlns:aink="http://schemas.microsoft.com/office/drawing/2016/ink" xmlns:am3d="http://schemas.microsoft.com/office/drawing/2017/model3d" xmlns:o="urn:schemas-microsoft-com:office:office" xmlns:r="http://schemas.openxmlformats.org/officeDocument/2006/relationships" xmlns:m="http://schemas.openxmlformats.org/officeDocument/2006/math" xmlns:v="urn:schemas-microsoft-com:vml" xmlns:wp14="http://schemas.microsoft.com/office/word/2010/wordprocessingDrawing" xmlns:wp="http://schemas.openxmlformats.org/drawingml/2006/wordprocessingDrawing" xmlns:w10="urn:schemas-microsoft-com:office:word" xmlns:w="http://schemas.openxmlformats.org/wordprocessingml/2006/main" xmlns:w14="http://schemas.microsoft.com/office/word/2010/wordml" xmlns:w15="http://schemas.microsoft.com/office/word/2012/wordml" xmlns:w16cid="http://schemas.microsoft.com/office/word/2016/wordml/cid" xmlns:w16se="http://schemas.microsoft.com/office/word/2015/wordml/symex" xmlns:wpg="http://schemas.microsoft.com/office/word/2010/wordprocessingGroup" xmlns:wpi="http://schemas.microsoft.com/office/word/2010/wordprocessingInk" xmlns:wne="http://schemas.microsoft.com/office/word/2006/wordml" xmlns:wps="http://schemas.microsoft.com/office/word/2010/wordprocessingShape" mc:Ignorable="w14 w15 w16se w16cid wp14">
+<w:ftr xmlns:wpc="http://schemas.microsoft.com/office/word/2010/wordprocessingCanvas" xmlns:cx="http://schemas.microsoft.com/office/drawing/2014/chartex" xmlns:mc="http://schemas.openxmlformats.org/markup-compatibility/2006" xmlns:o="urn:schemas-microsoft-com:office:office" xmlns:r="http://schemas.openxmlformats.org/officeDocument/2006/relationships" xmlns:m="http://schemas.openxmlformats.org/officeDocument/2006/math" xmlns:v="urn:schemas-microsoft-com:vml" xmlns:wp14="http://schemas.microsoft.com/office/word/2010/wordprocessingDrawing" xmlns:wp="http://schemas.openxmlformats.org/drawingml/2006/wordprocessingDrawing" xmlns:w10="urn:schemas-microsoft-com:office:word" xmlns:w="http://schemas.openxmlformats.org/wordprocessingml/2006/main" xmlns:w14="http://schemas.microsoft.com/office/word/2010/wordml" xmlns:w15="http://schemas.microsoft.com/office/word/2012/wordml" xmlns:w16se="http://schemas.microsoft.com/office/word/2015/wordml/symex" xmlns:wpg="http://schemas.microsoft.com/office/word/2010/wordprocessingGroup" xmlns:wpi="http://schemas.microsoft.com/office/word/2010/wordprocessingInk" xmlns:wne="http://schemas.microsoft.com/office/word/2006/wordml" xmlns:wps="http://schemas.microsoft.com/office/word/2010/wordprocessingShape" mc:Ignorable="w14 w15 w16se wp14">
   <w:p>
     <w:pPr>
       <w:pStyle w:val="Rodap"/>
@@ -7787,7 +7596,7 @@
 </file>
 
 <file path=word/footer18.xml><?xml version="1.0" encoding="utf-8"?>
-<w:ftr xmlns:wpc="http://schemas.microsoft.com/office/word/2010/wordprocessingCanvas" xmlns:cx="http://schemas.microsoft.com/office/drawing/2014/chartex" xmlns:cx1="http://schemas.microsoft.com/office/drawing/2015/9/8/chartex" xmlns:cx2="http://schemas.microsoft.com/office/drawing/2015/10/21/chartex" xmlns:cx3="http://schemas.microsoft.com/office/drawing/2016/5/9/chartex" xmlns:cx4="http://schemas.microsoft.com/office/drawing/2016/5/10/chartex" xmlns:cx5="http://schemas.microsoft.com/office/drawing/2016/5/11/chartex" xmlns:cx6="http://schemas.microsoft.com/office/drawing/2016/5/12/chartex" xmlns:cx7="http://schemas.microsoft.com/office/drawing/2016/5/13/chartex" xmlns:cx8="http://schemas.microsoft.com/office/drawing/2016/5/14/chartex" xmlns:mc="http://schemas.openxmlformats.org/markup-compatibility/2006" xmlns:aink="http://schemas.microsoft.com/office/drawing/2016/ink" xmlns:am3d="http://schemas.microsoft.com/office/drawing/2017/model3d" xmlns:o="urn:schemas-microsoft-com:office:office" xmlns:r="http://schemas.openxmlformats.org/officeDocument/2006/relationships" xmlns:m="http://schemas.openxmlformats.org/officeDocument/2006/math" xmlns:v="urn:schemas-microsoft-com:vml" xmlns:wp14="http://schemas.microsoft.com/office/word/2010/wordprocessingDrawing" xmlns:wp="http://schemas.openxmlformats.org/drawingml/2006/wordprocessingDrawing" xmlns:w10="urn:schemas-microsoft-com:office:word" xmlns:w="http://schemas.openxmlformats.org/wordprocessingml/2006/main" xmlns:w14="http://schemas.microsoft.com/office/word/2010/wordml" xmlns:w15="http://schemas.microsoft.com/office/word/2012/wordml" xmlns:w16cid="http://schemas.microsoft.com/office/word/2016/wordml/cid" xmlns:w16se="http://schemas.microsoft.com/office/word/2015/wordml/symex" xmlns:wpg="http://schemas.microsoft.com/office/word/2010/wordprocessingGroup" xmlns:wpi="http://schemas.microsoft.com/office/word/2010/wordprocessingInk" xmlns:wne="http://schemas.microsoft.com/office/word/2006/wordml" xmlns:wps="http://schemas.microsoft.com/office/word/2010/wordprocessingShape" mc:Ignorable="w14 w15 w16se w16cid wp14">
+<w:ftr xmlns:wpc="http://schemas.microsoft.com/office/word/2010/wordprocessingCanvas" xmlns:cx="http://schemas.microsoft.com/office/drawing/2014/chartex" xmlns:mc="http://schemas.openxmlformats.org/markup-compatibility/2006" xmlns:o="urn:schemas-microsoft-com:office:office" xmlns:r="http://schemas.openxmlformats.org/officeDocument/2006/relationships" xmlns:m="http://schemas.openxmlformats.org/officeDocument/2006/math" xmlns:v="urn:schemas-microsoft-com:vml" xmlns:wp14="http://schemas.microsoft.com/office/word/2010/wordprocessingDrawing" xmlns:wp="http://schemas.openxmlformats.org/drawingml/2006/wordprocessingDrawing" xmlns:w10="urn:schemas-microsoft-com:office:word" xmlns:w="http://schemas.openxmlformats.org/wordprocessingml/2006/main" xmlns:w14="http://schemas.microsoft.com/office/word/2010/wordml" xmlns:w15="http://schemas.microsoft.com/office/word/2012/wordml" xmlns:w16se="http://schemas.microsoft.com/office/word/2015/wordml/symex" xmlns:wpg="http://schemas.microsoft.com/office/word/2010/wordprocessingGroup" xmlns:wpi="http://schemas.microsoft.com/office/word/2010/wordprocessingInk" xmlns:wne="http://schemas.microsoft.com/office/word/2006/wordml" xmlns:wps="http://schemas.microsoft.com/office/word/2010/wordprocessingShape" mc:Ignorable="w14 w15 w16se wp14">
   <w:p>
     <w:pPr>
       <w:pStyle w:val="Rodap"/>
@@ -7797,7 +7606,7 @@
 </file>
 
 <file path=word/footer2.xml><?xml version="1.0" encoding="utf-8"?>
-<w:ftr xmlns:wpc="http://schemas.microsoft.com/office/word/2010/wordprocessingCanvas" xmlns:cx="http://schemas.microsoft.com/office/drawing/2014/chartex" xmlns:cx1="http://schemas.microsoft.com/office/drawing/2015/9/8/chartex" xmlns:cx2="http://schemas.microsoft.com/office/drawing/2015/10/21/chartex" xmlns:cx3="http://schemas.microsoft.com/office/drawing/2016/5/9/chartex" xmlns:cx4="http://schemas.microsoft.com/office/drawing/2016/5/10/chartex" xmlns:cx5="http://schemas.microsoft.com/office/drawing/2016/5/11/chartex" xmlns:cx6="http://schemas.microsoft.com/office/drawing/2016/5/12/chartex" xmlns:cx7="http://schemas.microsoft.com/office/drawing/2016/5/13/chartex" xmlns:cx8="http://schemas.microsoft.com/office/drawing/2016/5/14/chartex" xmlns:mc="http://schemas.openxmlformats.org/markup-compatibility/2006" xmlns:aink="http://schemas.microsoft.com/office/drawing/2016/ink" xmlns:am3d="http://schemas.microsoft.com/office/drawing/2017/model3d" xmlns:o="urn:schemas-microsoft-com:office:office" xmlns:r="http://schemas.openxmlformats.org/officeDocument/2006/relationships" xmlns:m="http://schemas.openxmlformats.org/officeDocument/2006/math" xmlns:v="urn:schemas-microsoft-com:vml" xmlns:wp14="http://schemas.microsoft.com/office/word/2010/wordprocessingDrawing" xmlns:wp="http://schemas.openxmlformats.org/drawingml/2006/wordprocessingDrawing" xmlns:w10="urn:schemas-microsoft-com:office:word" xmlns:w="http://schemas.openxmlformats.org/wordprocessingml/2006/main" xmlns:w14="http://schemas.microsoft.com/office/word/2010/wordml" xmlns:w15="http://schemas.microsoft.com/office/word/2012/wordml" xmlns:w16cid="http://schemas.microsoft.com/office/word/2016/wordml/cid" xmlns:w16se="http://schemas.microsoft.com/office/word/2015/wordml/symex" xmlns:wpg="http://schemas.microsoft.com/office/word/2010/wordprocessingGroup" xmlns:wpi="http://schemas.microsoft.com/office/word/2010/wordprocessingInk" xmlns:wne="http://schemas.microsoft.com/office/word/2006/wordml" xmlns:wps="http://schemas.microsoft.com/office/word/2010/wordprocessingShape" mc:Ignorable="w14 w15 w16se w16cid wp14">
+<w:ftr xmlns:wpc="http://schemas.microsoft.com/office/word/2010/wordprocessingCanvas" xmlns:cx="http://schemas.microsoft.com/office/drawing/2014/chartex" xmlns:mc="http://schemas.openxmlformats.org/markup-compatibility/2006" xmlns:o="urn:schemas-microsoft-com:office:office" xmlns:r="http://schemas.openxmlformats.org/officeDocument/2006/relationships" xmlns:m="http://schemas.openxmlformats.org/officeDocument/2006/math" xmlns:v="urn:schemas-microsoft-com:vml" xmlns:wp14="http://schemas.microsoft.com/office/word/2010/wordprocessingDrawing" xmlns:wp="http://schemas.openxmlformats.org/drawingml/2006/wordprocessingDrawing" xmlns:w10="urn:schemas-microsoft-com:office:word" xmlns:w="http://schemas.openxmlformats.org/wordprocessingml/2006/main" xmlns:w14="http://schemas.microsoft.com/office/word/2010/wordml" xmlns:w15="http://schemas.microsoft.com/office/word/2012/wordml" xmlns:w16se="http://schemas.microsoft.com/office/word/2015/wordml/symex" xmlns:wpg="http://schemas.microsoft.com/office/word/2010/wordprocessingGroup" xmlns:wpi="http://schemas.microsoft.com/office/word/2010/wordprocessingInk" xmlns:wne="http://schemas.microsoft.com/office/word/2006/wordml" xmlns:wps="http://schemas.microsoft.com/office/word/2010/wordprocessingShape" mc:Ignorable="w14 w15 w16se wp14">
   <w:p>
     <w:pPr>
       <w:pStyle w:val="Rodap"/>
@@ -7808,7 +7617,7 @@
 </file>
 
 <file path=word/footer3.xml><?xml version="1.0" encoding="utf-8"?>
-<w:ftr xmlns:wpc="http://schemas.microsoft.com/office/word/2010/wordprocessingCanvas" xmlns:cx="http://schemas.microsoft.com/office/drawing/2014/chartex" xmlns:cx1="http://schemas.microsoft.com/office/drawing/2015/9/8/chartex" xmlns:cx2="http://schemas.microsoft.com/office/drawing/2015/10/21/chartex" xmlns:cx3="http://schemas.microsoft.com/office/drawing/2016/5/9/chartex" xmlns:cx4="http://schemas.microsoft.com/office/drawing/2016/5/10/chartex" xmlns:cx5="http://schemas.microsoft.com/office/drawing/2016/5/11/chartex" xmlns:cx6="http://schemas.microsoft.com/office/drawing/2016/5/12/chartex" xmlns:cx7="http://schemas.microsoft.com/office/drawing/2016/5/13/chartex" xmlns:cx8="http://schemas.microsoft.com/office/drawing/2016/5/14/chartex" xmlns:mc="http://schemas.openxmlformats.org/markup-compatibility/2006" xmlns:aink="http://schemas.microsoft.com/office/drawing/2016/ink" xmlns:am3d="http://schemas.microsoft.com/office/drawing/2017/model3d" xmlns:o="urn:schemas-microsoft-com:office:office" xmlns:r="http://schemas.openxmlformats.org/officeDocument/2006/relationships" xmlns:m="http://schemas.openxmlformats.org/officeDocument/2006/math" xmlns:v="urn:schemas-microsoft-com:vml" xmlns:wp14="http://schemas.microsoft.com/office/word/2010/wordprocessingDrawing" xmlns:wp="http://schemas.openxmlformats.org/drawingml/2006/wordprocessingDrawing" xmlns:w10="urn:schemas-microsoft-com:office:word" xmlns:w="http://schemas.openxmlformats.org/wordprocessingml/2006/main" xmlns:w14="http://schemas.microsoft.com/office/word/2010/wordml" xmlns:w15="http://schemas.microsoft.com/office/word/2012/wordml" xmlns:w16cid="http://schemas.microsoft.com/office/word/2016/wordml/cid" xmlns:w16se="http://schemas.microsoft.com/office/word/2015/wordml/symex" xmlns:wpg="http://schemas.microsoft.com/office/word/2010/wordprocessingGroup" xmlns:wpi="http://schemas.microsoft.com/office/word/2010/wordprocessingInk" xmlns:wne="http://schemas.microsoft.com/office/word/2006/wordml" xmlns:wps="http://schemas.microsoft.com/office/word/2010/wordprocessingShape" mc:Ignorable="w14 w15 w16se w16cid wp14">
+<w:ftr xmlns:wpc="http://schemas.microsoft.com/office/word/2010/wordprocessingCanvas" xmlns:cx="http://schemas.microsoft.com/office/drawing/2014/chartex" xmlns:mc="http://schemas.openxmlformats.org/markup-compatibility/2006" xmlns:o="urn:schemas-microsoft-com:office:office" xmlns:r="http://schemas.openxmlformats.org/officeDocument/2006/relationships" xmlns:m="http://schemas.openxmlformats.org/officeDocument/2006/math" xmlns:v="urn:schemas-microsoft-com:vml" xmlns:wp14="http://schemas.microsoft.com/office/word/2010/wordprocessingDrawing" xmlns:wp="http://schemas.openxmlformats.org/drawingml/2006/wordprocessingDrawing" xmlns:w10="urn:schemas-microsoft-com:office:word" xmlns:w="http://schemas.openxmlformats.org/wordprocessingml/2006/main" xmlns:w14="http://schemas.microsoft.com/office/word/2010/wordml" xmlns:w15="http://schemas.microsoft.com/office/word/2012/wordml" xmlns:w16se="http://schemas.microsoft.com/office/word/2015/wordml/symex" xmlns:wpg="http://schemas.microsoft.com/office/word/2010/wordprocessingGroup" xmlns:wpi="http://schemas.microsoft.com/office/word/2010/wordprocessingInk" xmlns:wne="http://schemas.microsoft.com/office/word/2006/wordml" xmlns:wps="http://schemas.microsoft.com/office/word/2010/wordprocessingShape" mc:Ignorable="w14 w15 w16se wp14">
   <w:p>
     <w:pPr>
       <w:pStyle w:val="Rodap"/>
@@ -7819,7 +7628,7 @@
 </file>
 
 <file path=word/footer4.xml><?xml version="1.0" encoding="utf-8"?>
-<w:ftr xmlns:wpc="http://schemas.microsoft.com/office/word/2010/wordprocessingCanvas" xmlns:cx="http://schemas.microsoft.com/office/drawing/2014/chartex" xmlns:cx1="http://schemas.microsoft.com/office/drawing/2015/9/8/chartex" xmlns:cx2="http://schemas.microsoft.com/office/drawing/2015/10/21/chartex" xmlns:cx3="http://schemas.microsoft.com/office/drawing/2016/5/9/chartex" xmlns:cx4="http://schemas.microsoft.com/office/drawing/2016/5/10/chartex" xmlns:cx5="http://schemas.microsoft.com/office/drawing/2016/5/11/chartex" xmlns:cx6="http://schemas.microsoft.com/office/drawing/2016/5/12/chartex" xmlns:cx7="http://schemas.microsoft.com/office/drawing/2016/5/13/chartex" xmlns:cx8="http://schemas.microsoft.com/office/drawing/2016/5/14/chartex" xmlns:mc="http://schemas.openxmlformats.org/markup-compatibility/2006" xmlns:aink="http://schemas.microsoft.com/office/drawing/2016/ink" xmlns:am3d="http://schemas.microsoft.com/office/drawing/2017/model3d" xmlns:o="urn:schemas-microsoft-com:office:office" xmlns:r="http://schemas.openxmlformats.org/officeDocument/2006/relationships" xmlns:m="http://schemas.openxmlformats.org/officeDocument/2006/math" xmlns:v="urn:schemas-microsoft-com:vml" xmlns:wp14="http://schemas.microsoft.com/office/word/2010/wordprocessingDrawing" xmlns:wp="http://schemas.openxmlformats.org/drawingml/2006/wordprocessingDrawing" xmlns:w10="urn:schemas-microsoft-com:office:word" xmlns:w="http://schemas.openxmlformats.org/wordprocessingml/2006/main" xmlns:w14="http://schemas.microsoft.com/office/word/2010/wordml" xmlns:w15="http://schemas.microsoft.com/office/word/2012/wordml" xmlns:w16cid="http://schemas.microsoft.com/office/word/2016/wordml/cid" xmlns:w16se="http://schemas.microsoft.com/office/word/2015/wordml/symex" xmlns:wpg="http://schemas.microsoft.com/office/word/2010/wordprocessingGroup" xmlns:wpi="http://schemas.microsoft.com/office/word/2010/wordprocessingInk" xmlns:wne="http://schemas.microsoft.com/office/word/2006/wordml" xmlns:wps="http://schemas.microsoft.com/office/word/2010/wordprocessingShape" mc:Ignorable="w14 w15 w16se w16cid wp14">
+<w:ftr xmlns:wpc="http://schemas.microsoft.com/office/word/2010/wordprocessingCanvas" xmlns:cx="http://schemas.microsoft.com/office/drawing/2014/chartex" xmlns:mc="http://schemas.openxmlformats.org/markup-compatibility/2006" xmlns:o="urn:schemas-microsoft-com:office:office" xmlns:r="http://schemas.openxmlformats.org/officeDocument/2006/relationships" xmlns:m="http://schemas.openxmlformats.org/officeDocument/2006/math" xmlns:v="urn:schemas-microsoft-com:vml" xmlns:wp14="http://schemas.microsoft.com/office/word/2010/wordprocessingDrawing" xmlns:wp="http://schemas.openxmlformats.org/drawingml/2006/wordprocessingDrawing" xmlns:w10="urn:schemas-microsoft-com:office:word" xmlns:w="http://schemas.openxmlformats.org/wordprocessingml/2006/main" xmlns:w14="http://schemas.microsoft.com/office/word/2010/wordml" xmlns:w15="http://schemas.microsoft.com/office/word/2012/wordml" xmlns:w16se="http://schemas.microsoft.com/office/word/2015/wordml/symex" xmlns:wpg="http://schemas.microsoft.com/office/word/2010/wordprocessingGroup" xmlns:wpi="http://schemas.microsoft.com/office/word/2010/wordprocessingInk" xmlns:wne="http://schemas.microsoft.com/office/word/2006/wordml" xmlns:wps="http://schemas.microsoft.com/office/word/2010/wordprocessingShape" mc:Ignorable="w14 w15 w16se wp14">
   <w:p>
     <w:pPr>
       <w:pStyle w:val="Rodap"/>
@@ -7829,7 +7638,7 @@
 </file>
 
 <file path=word/footer5.xml><?xml version="1.0" encoding="utf-8"?>
-<w:ftr xmlns:wpc="http://schemas.microsoft.com/office/word/2010/wordprocessingCanvas" xmlns:cx="http://schemas.microsoft.com/office/drawing/2014/chartex" xmlns:cx1="http://schemas.microsoft.com/office/drawing/2015/9/8/chartex" xmlns:cx2="http://schemas.microsoft.com/office/drawing/2015/10/21/chartex" xmlns:cx3="http://schemas.microsoft.com/office/drawing/2016/5/9/chartex" xmlns:cx4="http://schemas.microsoft.com/office/drawing/2016/5/10/chartex" xmlns:cx5="http://schemas.microsoft.com/office/drawing/2016/5/11/chartex" xmlns:cx6="http://schemas.microsoft.com/office/drawing/2016/5/12/chartex" xmlns:cx7="http://schemas.microsoft.com/office/drawing/2016/5/13/chartex" xmlns:cx8="http://schemas.microsoft.com/office/drawing/2016/5/14/chartex" xmlns:mc="http://schemas.openxmlformats.org/markup-compatibility/2006" xmlns:aink="http://schemas.microsoft.com/office/drawing/2016/ink" xmlns:am3d="http://schemas.microsoft.com/office/drawing/2017/model3d" xmlns:o="urn:schemas-microsoft-com:office:office" xmlns:r="http://schemas.openxmlformats.org/officeDocument/2006/relationships" xmlns:m="http://schemas.openxmlformats.org/officeDocument/2006/math" xmlns:v="urn:schemas-microsoft-com:vml" xmlns:wp14="http://schemas.microsoft.com/office/word/2010/wordprocessingDrawing" xmlns:wp="http://schemas.openxmlformats.org/drawingml/2006/wordprocessingDrawing" xmlns:w10="urn:schemas-microsoft-com:office:word" xmlns:w="http://schemas.openxmlformats.org/wordprocessingml/2006/main" xmlns:w14="http://schemas.microsoft.com/office/word/2010/wordml" xmlns:w15="http://schemas.microsoft.com/office/word/2012/wordml" xmlns:w16cid="http://schemas.microsoft.com/office/word/2016/wordml/cid" xmlns:w16se="http://schemas.microsoft.com/office/word/2015/wordml/symex" xmlns:wpg="http://schemas.microsoft.com/office/word/2010/wordprocessingGroup" xmlns:wpi="http://schemas.microsoft.com/office/word/2010/wordprocessingInk" xmlns:wne="http://schemas.microsoft.com/office/word/2006/wordml" xmlns:wps="http://schemas.microsoft.com/office/word/2010/wordprocessingShape" mc:Ignorable="w14 w15 w16se w16cid wp14">
+<w:ftr xmlns:wpc="http://schemas.microsoft.com/office/word/2010/wordprocessingCanvas" xmlns:cx="http://schemas.microsoft.com/office/drawing/2014/chartex" xmlns:mc="http://schemas.openxmlformats.org/markup-compatibility/2006" xmlns:o="urn:schemas-microsoft-com:office:office" xmlns:r="http://schemas.openxmlformats.org/officeDocument/2006/relationships" xmlns:m="http://schemas.openxmlformats.org/officeDocument/2006/math" xmlns:v="urn:schemas-microsoft-com:vml" xmlns:wp14="http://schemas.microsoft.com/office/word/2010/wordprocessingDrawing" xmlns:wp="http://schemas.openxmlformats.org/drawingml/2006/wordprocessingDrawing" xmlns:w10="urn:schemas-microsoft-com:office:word" xmlns:w="http://schemas.openxmlformats.org/wordprocessingml/2006/main" xmlns:w14="http://schemas.microsoft.com/office/word/2010/wordml" xmlns:w15="http://schemas.microsoft.com/office/word/2012/wordml" xmlns:w16se="http://schemas.microsoft.com/office/word/2015/wordml/symex" xmlns:wpg="http://schemas.microsoft.com/office/word/2010/wordprocessingGroup" xmlns:wpi="http://schemas.microsoft.com/office/word/2010/wordprocessingInk" xmlns:wne="http://schemas.microsoft.com/office/word/2006/wordml" xmlns:wps="http://schemas.microsoft.com/office/word/2010/wordprocessingShape" mc:Ignorable="w14 w15 w16se wp14">
   <w:p>
     <w:pPr>
       <w:pStyle w:val="Rodap"/>
@@ -7840,7 +7649,7 @@
 </file>
 
 <file path=word/footer6.xml><?xml version="1.0" encoding="utf-8"?>
-<w:ftr xmlns:wpc="http://schemas.microsoft.com/office/word/2010/wordprocessingCanvas" xmlns:cx="http://schemas.microsoft.com/office/drawing/2014/chartex" xmlns:cx1="http://schemas.microsoft.com/office/drawing/2015/9/8/chartex" xmlns:cx2="http://schemas.microsoft.com/office/drawing/2015/10/21/chartex" xmlns:cx3="http://schemas.microsoft.com/office/drawing/2016/5/9/chartex" xmlns:cx4="http://schemas.microsoft.com/office/drawing/2016/5/10/chartex" xmlns:cx5="http://schemas.microsoft.com/office/drawing/2016/5/11/chartex" xmlns:cx6="http://schemas.microsoft.com/office/drawing/2016/5/12/chartex" xmlns:cx7="http://schemas.microsoft.com/office/drawing/2016/5/13/chartex" xmlns:cx8="http://schemas.microsoft.com/office/drawing/2016/5/14/chartex" xmlns:mc="http://schemas.openxmlformats.org/markup-compatibility/2006" xmlns:aink="http://schemas.microsoft.com/office/drawing/2016/ink" xmlns:am3d="http://schemas.microsoft.com/office/drawing/2017/model3d" xmlns:o="urn:schemas-microsoft-com:office:office" xmlns:r="http://schemas.openxmlformats.org/officeDocument/2006/relationships" xmlns:m="http://schemas.openxmlformats.org/officeDocument/2006/math" xmlns:v="urn:schemas-microsoft-com:vml" xmlns:wp14="http://schemas.microsoft.com/office/word/2010/wordprocessingDrawing" xmlns:wp="http://schemas.openxmlformats.org/drawingml/2006/wordprocessingDrawing" xmlns:w10="urn:schemas-microsoft-com:office:word" xmlns:w="http://schemas.openxmlformats.org/wordprocessingml/2006/main" xmlns:w14="http://schemas.microsoft.com/office/word/2010/wordml" xmlns:w15="http://schemas.microsoft.com/office/word/2012/wordml" xmlns:w16cid="http://schemas.microsoft.com/office/word/2016/wordml/cid" xmlns:w16se="http://schemas.microsoft.com/office/word/2015/wordml/symex" xmlns:wpg="http://schemas.microsoft.com/office/word/2010/wordprocessingGroup" xmlns:wpi="http://schemas.microsoft.com/office/word/2010/wordprocessingInk" xmlns:wne="http://schemas.microsoft.com/office/word/2006/wordml" xmlns:wps="http://schemas.microsoft.com/office/word/2010/wordprocessingShape" mc:Ignorable="w14 w15 w16se w16cid wp14">
+<w:ftr xmlns:wpc="http://schemas.microsoft.com/office/word/2010/wordprocessingCanvas" xmlns:cx="http://schemas.microsoft.com/office/drawing/2014/chartex" xmlns:mc="http://schemas.openxmlformats.org/markup-compatibility/2006" xmlns:o="urn:schemas-microsoft-com:office:office" xmlns:r="http://schemas.openxmlformats.org/officeDocument/2006/relationships" xmlns:m="http://schemas.openxmlformats.org/officeDocument/2006/math" xmlns:v="urn:schemas-microsoft-com:vml" xmlns:wp14="http://schemas.microsoft.com/office/word/2010/wordprocessingDrawing" xmlns:wp="http://schemas.openxmlformats.org/drawingml/2006/wordprocessingDrawing" xmlns:w10="urn:schemas-microsoft-com:office:word" xmlns:w="http://schemas.openxmlformats.org/wordprocessingml/2006/main" xmlns:w14="http://schemas.microsoft.com/office/word/2010/wordml" xmlns:w15="http://schemas.microsoft.com/office/word/2012/wordml" xmlns:w16se="http://schemas.microsoft.com/office/word/2015/wordml/symex" xmlns:wpg="http://schemas.microsoft.com/office/word/2010/wordprocessingGroup" xmlns:wpi="http://schemas.microsoft.com/office/word/2010/wordprocessingInk" xmlns:wne="http://schemas.microsoft.com/office/word/2006/wordml" xmlns:wps="http://schemas.microsoft.com/office/word/2010/wordprocessingShape" mc:Ignorable="w14 w15 w16se wp14">
   <w:p>
     <w:pPr>
       <w:pStyle w:val="Rodap"/>
@@ -7850,7 +7659,7 @@
 </file>
 
 <file path=word/footer7.xml><?xml version="1.0" encoding="utf-8"?>
-<w:ftr xmlns:wpc="http://schemas.microsoft.com/office/word/2010/wordprocessingCanvas" xmlns:cx="http://schemas.microsoft.com/office/drawing/2014/chartex" xmlns:cx1="http://schemas.microsoft.com/office/drawing/2015/9/8/chartex" xmlns:cx2="http://schemas.microsoft.com/office/drawing/2015/10/21/chartex" xmlns:cx3="http://schemas.microsoft.com/office/drawing/2016/5/9/chartex" xmlns:cx4="http://schemas.microsoft.com/office/drawing/2016/5/10/chartex" xmlns:cx5="http://schemas.microsoft.com/office/drawing/2016/5/11/chartex" xmlns:cx6="http://schemas.microsoft.com/office/drawing/2016/5/12/chartex" xmlns:cx7="http://schemas.microsoft.com/office/drawing/2016/5/13/chartex" xmlns:cx8="http://schemas.microsoft.com/office/drawing/2016/5/14/chartex" xmlns:mc="http://schemas.openxmlformats.org/markup-compatibility/2006" xmlns:aink="http://schemas.microsoft.com/office/drawing/2016/ink" xmlns:am3d="http://schemas.microsoft.com/office/drawing/2017/model3d" xmlns:o="urn:schemas-microsoft-com:office:office" xmlns:r="http://schemas.openxmlformats.org/officeDocument/2006/relationships" xmlns:m="http://schemas.openxmlformats.org/officeDocument/2006/math" xmlns:v="urn:schemas-microsoft-com:vml" xmlns:wp14="http://schemas.microsoft.com/office/word/2010/wordprocessingDrawing" xmlns:wp="http://schemas.openxmlformats.org/drawingml/2006/wordprocessingDrawing" xmlns:w10="urn:schemas-microsoft-com:office:word" xmlns:w="http://schemas.openxmlformats.org/wordprocessingml/2006/main" xmlns:w14="http://schemas.microsoft.com/office/word/2010/wordml" xmlns:w15="http://schemas.microsoft.com/office/word/2012/wordml" xmlns:w16cid="http://schemas.microsoft.com/office/word/2016/wordml/cid" xmlns:w16se="http://schemas.microsoft.com/office/word/2015/wordml/symex" xmlns:wpg="http://schemas.microsoft.com/office/word/2010/wordprocessingGroup" xmlns:wpi="http://schemas.microsoft.com/office/word/2010/wordprocessingInk" xmlns:wne="http://schemas.microsoft.com/office/word/2006/wordml" xmlns:wps="http://schemas.microsoft.com/office/word/2010/wordprocessingShape" mc:Ignorable="w14 w15 w16se w16cid wp14">
+<w:ftr xmlns:wpc="http://schemas.microsoft.com/office/word/2010/wordprocessingCanvas" xmlns:cx="http://schemas.microsoft.com/office/drawing/2014/chartex" xmlns:mc="http://schemas.openxmlformats.org/markup-compatibility/2006" xmlns:o="urn:schemas-microsoft-com:office:office" xmlns:r="http://schemas.openxmlformats.org/officeDocument/2006/relationships" xmlns:m="http://schemas.openxmlformats.org/officeDocument/2006/math" xmlns:v="urn:schemas-microsoft-com:vml" xmlns:wp14="http://schemas.microsoft.com/office/word/2010/wordprocessingDrawing" xmlns:wp="http://schemas.openxmlformats.org/drawingml/2006/wordprocessingDrawing" xmlns:w10="urn:schemas-microsoft-com:office:word" xmlns:w="http://schemas.openxmlformats.org/wordprocessingml/2006/main" xmlns:w14="http://schemas.microsoft.com/office/word/2010/wordml" xmlns:w15="http://schemas.microsoft.com/office/word/2012/wordml" xmlns:w16se="http://schemas.microsoft.com/office/word/2015/wordml/symex" xmlns:wpg="http://schemas.microsoft.com/office/word/2010/wordprocessingGroup" xmlns:wpi="http://schemas.microsoft.com/office/word/2010/wordprocessingInk" xmlns:wne="http://schemas.microsoft.com/office/word/2006/wordml" xmlns:wps="http://schemas.microsoft.com/office/word/2010/wordprocessingShape" mc:Ignorable="w14 w15 w16se wp14">
   <w:p>
     <w:pPr>
       <w:pStyle w:val="Rodap"/>
@@ -7860,7 +7669,7 @@
 </file>
 
 <file path=word/footer8.xml><?xml version="1.0" encoding="utf-8"?>
-<w:ftr xmlns:wpc="http://schemas.microsoft.com/office/word/2010/wordprocessingCanvas" xmlns:cx="http://schemas.microsoft.com/office/drawing/2014/chartex" xmlns:cx1="http://schemas.microsoft.com/office/drawing/2015/9/8/chartex" xmlns:cx2="http://schemas.microsoft.com/office/drawing/2015/10/21/chartex" xmlns:cx3="http://schemas.microsoft.com/office/drawing/2016/5/9/chartex" xmlns:cx4="http://schemas.microsoft.com/office/drawing/2016/5/10/chartex" xmlns:cx5="http://schemas.microsoft.com/office/drawing/2016/5/11/chartex" xmlns:cx6="http://schemas.microsoft.com/office/drawing/2016/5/12/chartex" xmlns:cx7="http://schemas.microsoft.com/office/drawing/2016/5/13/chartex" xmlns:cx8="http://schemas.microsoft.com/office/drawing/2016/5/14/chartex" xmlns:mc="http://schemas.openxmlformats.org/markup-compatibility/2006" xmlns:aink="http://schemas.microsoft.com/office/drawing/2016/ink" xmlns:am3d="http://schemas.microsoft.com/office/drawing/2017/model3d" xmlns:o="urn:schemas-microsoft-com:office:office" xmlns:r="http://schemas.openxmlformats.org/officeDocument/2006/relationships" xmlns:m="http://schemas.openxmlformats.org/officeDocument/2006/math" xmlns:v="urn:schemas-microsoft-com:vml" xmlns:wp14="http://schemas.microsoft.com/office/word/2010/wordprocessingDrawing" xmlns:wp="http://schemas.openxmlformats.org/drawingml/2006/wordprocessingDrawing" xmlns:w10="urn:schemas-microsoft-com:office:word" xmlns:w="http://schemas.openxmlformats.org/wordprocessingml/2006/main" xmlns:w14="http://schemas.microsoft.com/office/word/2010/wordml" xmlns:w15="http://schemas.microsoft.com/office/word/2012/wordml" xmlns:w16cid="http://schemas.microsoft.com/office/word/2016/wordml/cid" xmlns:w16se="http://schemas.microsoft.com/office/word/2015/wordml/symex" xmlns:wpg="http://schemas.microsoft.com/office/word/2010/wordprocessingGroup" xmlns:wpi="http://schemas.microsoft.com/office/word/2010/wordprocessingInk" xmlns:wne="http://schemas.microsoft.com/office/word/2006/wordml" xmlns:wps="http://schemas.microsoft.com/office/word/2010/wordprocessingShape" mc:Ignorable="w14 w15 w16se w16cid wp14">
+<w:ftr xmlns:wpc="http://schemas.microsoft.com/office/word/2010/wordprocessingCanvas" xmlns:cx="http://schemas.microsoft.com/office/drawing/2014/chartex" xmlns:mc="http://schemas.openxmlformats.org/markup-compatibility/2006" xmlns:o="urn:schemas-microsoft-com:office:office" xmlns:r="http://schemas.openxmlformats.org/officeDocument/2006/relationships" xmlns:m="http://schemas.openxmlformats.org/officeDocument/2006/math" xmlns:v="urn:schemas-microsoft-com:vml" xmlns:wp14="http://schemas.microsoft.com/office/word/2010/wordprocessingDrawing" xmlns:wp="http://schemas.openxmlformats.org/drawingml/2006/wordprocessingDrawing" xmlns:w10="urn:schemas-microsoft-com:office:word" xmlns:w="http://schemas.openxmlformats.org/wordprocessingml/2006/main" xmlns:w14="http://schemas.microsoft.com/office/word/2010/wordml" xmlns:w15="http://schemas.microsoft.com/office/word/2012/wordml" xmlns:w16se="http://schemas.microsoft.com/office/word/2015/wordml/symex" xmlns:wpg="http://schemas.microsoft.com/office/word/2010/wordprocessingGroup" xmlns:wpi="http://schemas.microsoft.com/office/word/2010/wordprocessingInk" xmlns:wne="http://schemas.microsoft.com/office/word/2006/wordml" xmlns:wps="http://schemas.microsoft.com/office/word/2010/wordprocessingShape" mc:Ignorable="w14 w15 w16se wp14">
   <w:p>
     <w:pPr>
       <w:pStyle w:val="Rodap"/>
@@ -7871,7 +7680,7 @@
 </file>
 
 <file path=word/footer9.xml><?xml version="1.0" encoding="utf-8"?>
-<w:ftr xmlns:wpc="http://schemas.microsoft.com/office/word/2010/wordprocessingCanvas" xmlns:cx="http://schemas.microsoft.com/office/drawing/2014/chartex" xmlns:cx1="http://schemas.microsoft.com/office/drawing/2015/9/8/chartex" xmlns:cx2="http://schemas.microsoft.com/office/drawing/2015/10/21/chartex" xmlns:cx3="http://schemas.microsoft.com/office/drawing/2016/5/9/chartex" xmlns:cx4="http://schemas.microsoft.com/office/drawing/2016/5/10/chartex" xmlns:cx5="http://schemas.microsoft.com/office/drawing/2016/5/11/chartex" xmlns:cx6="http://schemas.microsoft.com/office/drawing/2016/5/12/chartex" xmlns:cx7="http://schemas.microsoft.com/office/drawing/2016/5/13/chartex" xmlns:cx8="http://schemas.microsoft.com/office/drawing/2016/5/14/chartex" xmlns:mc="http://schemas.openxmlformats.org/markup-compatibility/2006" xmlns:aink="http://schemas.microsoft.com/office/drawing/2016/ink" xmlns:am3d="http://schemas.microsoft.com/office/drawing/2017/model3d" xmlns:o="urn:schemas-microsoft-com:office:office" xmlns:r="http://schemas.openxmlformats.org/officeDocument/2006/relationships" xmlns:m="http://schemas.openxmlformats.org/officeDocument/2006/math" xmlns:v="urn:schemas-microsoft-com:vml" xmlns:wp14="http://schemas.microsoft.com/office/word/2010/wordprocessingDrawing" xmlns:wp="http://schemas.openxmlformats.org/drawingml/2006/wordprocessingDrawing" xmlns:w10="urn:schemas-microsoft-com:office:word" xmlns:w="http://schemas.openxmlformats.org/wordprocessingml/2006/main" xmlns:w14="http://schemas.microsoft.com/office/word/2010/wordml" xmlns:w15="http://schemas.microsoft.com/office/word/2012/wordml" xmlns:w16cid="http://schemas.microsoft.com/office/word/2016/wordml/cid" xmlns:w16se="http://schemas.microsoft.com/office/word/2015/wordml/symex" xmlns:wpg="http://schemas.microsoft.com/office/word/2010/wordprocessingGroup" xmlns:wpi="http://schemas.microsoft.com/office/word/2010/wordprocessingInk" xmlns:wne="http://schemas.microsoft.com/office/word/2006/wordml" xmlns:wps="http://schemas.microsoft.com/office/word/2010/wordprocessingShape" mc:Ignorable="w14 w15 w16se w16cid wp14">
+<w:ftr xmlns:wpc="http://schemas.microsoft.com/office/word/2010/wordprocessingCanvas" xmlns:cx="http://schemas.microsoft.com/office/drawing/2014/chartex" xmlns:mc="http://schemas.openxmlformats.org/markup-compatibility/2006" xmlns:o="urn:schemas-microsoft-com:office:office" xmlns:r="http://schemas.openxmlformats.org/officeDocument/2006/relationships" xmlns:m="http://schemas.openxmlformats.org/officeDocument/2006/math" xmlns:v="urn:schemas-microsoft-com:vml" xmlns:wp14="http://schemas.microsoft.com/office/word/2010/wordprocessingDrawing" xmlns:wp="http://schemas.openxmlformats.org/drawingml/2006/wordprocessingDrawing" xmlns:w10="urn:schemas-microsoft-com:office:word" xmlns:w="http://schemas.openxmlformats.org/wordprocessingml/2006/main" xmlns:w14="http://schemas.microsoft.com/office/word/2010/wordml" xmlns:w15="http://schemas.microsoft.com/office/word/2012/wordml" xmlns:w16se="http://schemas.microsoft.com/office/word/2015/wordml/symex" xmlns:wpg="http://schemas.microsoft.com/office/word/2010/wordprocessingGroup" xmlns:wpi="http://schemas.microsoft.com/office/word/2010/wordprocessingInk" xmlns:wne="http://schemas.microsoft.com/office/word/2006/wordml" xmlns:wps="http://schemas.microsoft.com/office/word/2010/wordprocessingShape" mc:Ignorable="w14 w15 w16se wp14">
   <w:p>
     <w:pPr>
       <w:pStyle w:val="Rodap"/>
@@ -7881,7 +7690,7 @@
 </file>
 
 <file path=word/footnotes.xml><?xml version="1.0" encoding="utf-8"?>
-<w:footnotes xmlns:wpc="http://schemas.microsoft.com/office/word/2010/wordprocessingCanvas" xmlns:cx="http://schemas.microsoft.com/office/drawing/2014/chartex" xmlns:cx1="http://schemas.microsoft.com/office/drawing/2015/9/8/chartex" xmlns:cx2="http://schemas.microsoft.com/office/drawing/2015/10/21/chartex" xmlns:cx3="http://schemas.microsoft.com/office/drawing/2016/5/9/chartex" xmlns:cx4="http://schemas.microsoft.com/office/drawing/2016/5/10/chartex" xmlns:cx5="http://schemas.microsoft.com/office/drawing/2016/5/11/chartex" xmlns:cx6="http://schemas.microsoft.com/office/drawing/2016/5/12/chartex" xmlns:cx7="http://schemas.microsoft.com/office/drawing/2016/5/13/chartex" xmlns:cx8="http://schemas.microsoft.com/office/drawing/2016/5/14/chartex" xmlns:mc="http://schemas.openxmlformats.org/markup-compatibility/2006" xmlns:aink="http://schemas.microsoft.com/office/drawing/2016/ink" xmlns:am3d="http://schemas.microsoft.com/office/drawing/2017/model3d" xmlns:o="urn:schemas-microsoft-com:office:office" xmlns:r="http://schemas.openxmlformats.org/officeDocument/2006/relationships" xmlns:m="http://schemas.openxmlformats.org/officeDocument/2006/math" xmlns:v="urn:schemas-microsoft-com:vml" xmlns:wp14="http://schemas.microsoft.com/office/word/2010/wordprocessingDrawing" xmlns:wp="http://schemas.openxmlformats.org/drawingml/2006/wordprocessingDrawing" xmlns:w10="urn:schemas-microsoft-com:office:word" xmlns:w="http://schemas.openxmlformats.org/wordprocessingml/2006/main" xmlns:w14="http://schemas.microsoft.com/office/word/2010/wordml" xmlns:w15="http://schemas.microsoft.com/office/word/2012/wordml" xmlns:w16cid="http://schemas.microsoft.com/office/word/2016/wordml/cid" xmlns:w16se="http://schemas.microsoft.com/office/word/2015/wordml/symex" xmlns:wpg="http://schemas.microsoft.com/office/word/2010/wordprocessingGroup" xmlns:wpi="http://schemas.microsoft.com/office/word/2010/wordprocessingInk" xmlns:wne="http://schemas.microsoft.com/office/word/2006/wordml" xmlns:wps="http://schemas.microsoft.com/office/word/2010/wordprocessingShape" mc:Ignorable="w14 w15 w16se w16cid wp14">
+<w:footnotes xmlns:wpc="http://schemas.microsoft.com/office/word/2010/wordprocessingCanvas" xmlns:cx="http://schemas.microsoft.com/office/drawing/2014/chartex" xmlns:mc="http://schemas.openxmlformats.org/markup-compatibility/2006" xmlns:o="urn:schemas-microsoft-com:office:office" xmlns:r="http://schemas.openxmlformats.org/officeDocument/2006/relationships" xmlns:m="http://schemas.openxmlformats.org/officeDocument/2006/math" xmlns:v="urn:schemas-microsoft-com:vml" xmlns:wp14="http://schemas.microsoft.com/office/word/2010/wordprocessingDrawing" xmlns:wp="http://schemas.openxmlformats.org/drawingml/2006/wordprocessingDrawing" xmlns:w10="urn:schemas-microsoft-com:office:word" xmlns:w="http://schemas.openxmlformats.org/wordprocessingml/2006/main" xmlns:w14="http://schemas.microsoft.com/office/word/2010/wordml" xmlns:w15="http://schemas.microsoft.com/office/word/2012/wordml" xmlns:w16se="http://schemas.microsoft.com/office/word/2015/wordml/symex" xmlns:wpg="http://schemas.microsoft.com/office/word/2010/wordprocessingGroup" xmlns:wpi="http://schemas.microsoft.com/office/word/2010/wordprocessingInk" xmlns:wne="http://schemas.microsoft.com/office/word/2006/wordml" xmlns:wps="http://schemas.microsoft.com/office/word/2010/wordprocessingShape" mc:Ignorable="w14 w15 w16se wp14">
   <w:footnote w:type="separator" w:id="-1">
     <w:p>
       <w:r>
@@ -7906,7 +7715,7 @@
 </file>
 
 <file path=word/header1.xml><?xml version="1.0" encoding="utf-8"?>
-<w:hdr xmlns:wpc="http://schemas.microsoft.com/office/word/2010/wordprocessingCanvas" xmlns:cx="http://schemas.microsoft.com/office/drawing/2014/chartex" xmlns:cx1="http://schemas.microsoft.com/office/drawing/2015/9/8/chartex" xmlns:cx2="http://schemas.microsoft.com/office/drawing/2015/10/21/chartex" xmlns:cx3="http://schemas.microsoft.com/office/drawing/2016/5/9/chartex" xmlns:cx4="http://schemas.microsoft.com/office/drawing/2016/5/10/chartex" xmlns:cx5="http://schemas.microsoft.com/office/drawing/2016/5/11/chartex" xmlns:cx6="http://schemas.microsoft.com/office/drawing/2016/5/12/chartex" xmlns:cx7="http://schemas.microsoft.com/office/drawing/2016/5/13/chartex" xmlns:cx8="http://schemas.microsoft.com/office/drawing/2016/5/14/chartex" xmlns:mc="http://schemas.openxmlformats.org/markup-compatibility/2006" xmlns:aink="http://schemas.microsoft.com/office/drawing/2016/ink" xmlns:am3d="http://schemas.microsoft.com/office/drawing/2017/model3d" xmlns:o="urn:schemas-microsoft-com:office:office" xmlns:r="http://schemas.openxmlformats.org/officeDocument/2006/relationships" xmlns:m="http://schemas.openxmlformats.org/officeDocument/2006/math" xmlns:v="urn:schemas-microsoft-com:vml" xmlns:wp14="http://schemas.microsoft.com/office/word/2010/wordprocessingDrawing" xmlns:wp="http://schemas.openxmlformats.org/drawingml/2006/wordprocessingDrawing" xmlns:w10="urn:schemas-microsoft-com:office:word" xmlns:w="http://schemas.openxmlformats.org/wordprocessingml/2006/main" xmlns:w14="http://schemas.microsoft.com/office/word/2010/wordml" xmlns:w15="http://schemas.microsoft.com/office/word/2012/wordml" xmlns:w16cid="http://schemas.microsoft.com/office/word/2016/wordml/cid" xmlns:w16se="http://schemas.microsoft.com/office/word/2015/wordml/symex" xmlns:wpg="http://schemas.microsoft.com/office/word/2010/wordprocessingGroup" xmlns:wpi="http://schemas.microsoft.com/office/word/2010/wordprocessingInk" xmlns:wne="http://schemas.microsoft.com/office/word/2006/wordml" xmlns:wps="http://schemas.microsoft.com/office/word/2010/wordprocessingShape" mc:Ignorable="w14 w15 w16se w16cid wp14">
+<w:hdr xmlns:wpc="http://schemas.microsoft.com/office/word/2010/wordprocessingCanvas" xmlns:cx="http://schemas.microsoft.com/office/drawing/2014/chartex" xmlns:mc="http://schemas.openxmlformats.org/markup-compatibility/2006" xmlns:o="urn:schemas-microsoft-com:office:office" xmlns:r="http://schemas.openxmlformats.org/officeDocument/2006/relationships" xmlns:m="http://schemas.openxmlformats.org/officeDocument/2006/math" xmlns:v="urn:schemas-microsoft-com:vml" xmlns:wp14="http://schemas.microsoft.com/office/word/2010/wordprocessingDrawing" xmlns:wp="http://schemas.openxmlformats.org/drawingml/2006/wordprocessingDrawing" xmlns:w10="urn:schemas-microsoft-com:office:word" xmlns:w="http://schemas.openxmlformats.org/wordprocessingml/2006/main" xmlns:w14="http://schemas.microsoft.com/office/word/2010/wordml" xmlns:w15="http://schemas.microsoft.com/office/word/2012/wordml" xmlns:w16se="http://schemas.microsoft.com/office/word/2015/wordml/symex" xmlns:wpg="http://schemas.microsoft.com/office/word/2010/wordprocessingGroup" xmlns:wpi="http://schemas.microsoft.com/office/word/2010/wordprocessingInk" xmlns:wne="http://schemas.microsoft.com/office/word/2006/wordml" xmlns:wps="http://schemas.microsoft.com/office/word/2010/wordprocessingShape" mc:Ignorable="w14 w15 w16se wp14">
   <w:p>
     <w:pPr>
       <w:tabs>
@@ -8078,7 +7887,7 @@
 </file>
 
 <file path=word/header10.xml><?xml version="1.0" encoding="utf-8"?>
-<w:hdr xmlns:wpc="http://schemas.microsoft.com/office/word/2010/wordprocessingCanvas" xmlns:cx="http://schemas.microsoft.com/office/drawing/2014/chartex" xmlns:cx1="http://schemas.microsoft.com/office/drawing/2015/9/8/chartex" xmlns:cx2="http://schemas.microsoft.com/office/drawing/2015/10/21/chartex" xmlns:cx3="http://schemas.microsoft.com/office/drawing/2016/5/9/chartex" xmlns:cx4="http://schemas.microsoft.com/office/drawing/2016/5/10/chartex" xmlns:cx5="http://schemas.microsoft.com/office/drawing/2016/5/11/chartex" xmlns:cx6="http://schemas.microsoft.com/office/drawing/2016/5/12/chartex" xmlns:cx7="http://schemas.microsoft.com/office/drawing/2016/5/13/chartex" xmlns:cx8="http://schemas.microsoft.com/office/drawing/2016/5/14/chartex" xmlns:mc="http://schemas.openxmlformats.org/markup-compatibility/2006" xmlns:aink="http://schemas.microsoft.com/office/drawing/2016/ink" xmlns:am3d="http://schemas.microsoft.com/office/drawing/2017/model3d" xmlns:o="urn:schemas-microsoft-com:office:office" xmlns:r="http://schemas.openxmlformats.org/officeDocument/2006/relationships" xmlns:m="http://schemas.openxmlformats.org/officeDocument/2006/math" xmlns:v="urn:schemas-microsoft-com:vml" xmlns:wp14="http://schemas.microsoft.com/office/word/2010/wordprocessingDrawing" xmlns:wp="http://schemas.openxmlformats.org/drawingml/2006/wordprocessingDrawing" xmlns:w10="urn:schemas-microsoft-com:office:word" xmlns:w="http://schemas.openxmlformats.org/wordprocessingml/2006/main" xmlns:w14="http://schemas.microsoft.com/office/word/2010/wordml" xmlns:w15="http://schemas.microsoft.com/office/word/2012/wordml" xmlns:w16cid="http://schemas.microsoft.com/office/word/2016/wordml/cid" xmlns:w16se="http://schemas.microsoft.com/office/word/2015/wordml/symex" xmlns:wpg="http://schemas.microsoft.com/office/word/2010/wordprocessingGroup" xmlns:wpi="http://schemas.microsoft.com/office/word/2010/wordprocessingInk" xmlns:wne="http://schemas.microsoft.com/office/word/2006/wordml" xmlns:wps="http://schemas.microsoft.com/office/word/2010/wordprocessingShape" mc:Ignorable="w14 w15 w16se w16cid wp14">
+<w:hdr xmlns:wpc="http://schemas.microsoft.com/office/word/2010/wordprocessingCanvas" xmlns:cx="http://schemas.microsoft.com/office/drawing/2014/chartex" xmlns:mc="http://schemas.openxmlformats.org/markup-compatibility/2006" xmlns:o="urn:schemas-microsoft-com:office:office" xmlns:r="http://schemas.openxmlformats.org/officeDocument/2006/relationships" xmlns:m="http://schemas.openxmlformats.org/officeDocument/2006/math" xmlns:v="urn:schemas-microsoft-com:vml" xmlns:wp14="http://schemas.microsoft.com/office/word/2010/wordprocessingDrawing" xmlns:wp="http://schemas.openxmlformats.org/drawingml/2006/wordprocessingDrawing" xmlns:w10="urn:schemas-microsoft-com:office:word" xmlns:w="http://schemas.openxmlformats.org/wordprocessingml/2006/main" xmlns:w14="http://schemas.microsoft.com/office/word/2010/wordml" xmlns:w15="http://schemas.microsoft.com/office/word/2012/wordml" xmlns:w16se="http://schemas.microsoft.com/office/word/2015/wordml/symex" xmlns:wpg="http://schemas.microsoft.com/office/word/2010/wordprocessingGroup" xmlns:wpi="http://schemas.microsoft.com/office/word/2010/wordprocessingInk" xmlns:wne="http://schemas.microsoft.com/office/word/2006/wordml" xmlns:wps="http://schemas.microsoft.com/office/word/2010/wordprocessingShape" mc:Ignorable="w14 w15 w16se wp14">
   <w:p>
     <w:pPr>
       <w:pStyle w:val="Cabealho"/>
@@ -8088,7 +7897,7 @@
 </file>
 
 <file path=word/header11.xml><?xml version="1.0" encoding="utf-8"?>
-<w:hdr xmlns:wpc="http://schemas.microsoft.com/office/word/2010/wordprocessingCanvas" xmlns:cx="http://schemas.microsoft.com/office/drawing/2014/chartex" xmlns:cx1="http://schemas.microsoft.com/office/drawing/2015/9/8/chartex" xmlns:cx2="http://schemas.microsoft.com/office/drawing/2015/10/21/chartex" xmlns:cx3="http://schemas.microsoft.com/office/drawing/2016/5/9/chartex" xmlns:cx4="http://schemas.microsoft.com/office/drawing/2016/5/10/chartex" xmlns:cx5="http://schemas.microsoft.com/office/drawing/2016/5/11/chartex" xmlns:cx6="http://schemas.microsoft.com/office/drawing/2016/5/12/chartex" xmlns:cx7="http://schemas.microsoft.com/office/drawing/2016/5/13/chartex" xmlns:cx8="http://schemas.microsoft.com/office/drawing/2016/5/14/chartex" xmlns:mc="http://schemas.openxmlformats.org/markup-compatibility/2006" xmlns:aink="http://schemas.microsoft.com/office/drawing/2016/ink" xmlns:am3d="http://schemas.microsoft.com/office/drawing/2017/model3d" xmlns:o="urn:schemas-microsoft-com:office:office" xmlns:r="http://schemas.openxmlformats.org/officeDocument/2006/relationships" xmlns:m="http://schemas.openxmlformats.org/officeDocument/2006/math" xmlns:v="urn:schemas-microsoft-com:vml" xmlns:wp14="http://schemas.microsoft.com/office/word/2010/wordprocessingDrawing" xmlns:wp="http://schemas.openxmlformats.org/drawingml/2006/wordprocessingDrawing" xmlns:w10="urn:schemas-microsoft-com:office:word" xmlns:w="http://schemas.openxmlformats.org/wordprocessingml/2006/main" xmlns:w14="http://schemas.microsoft.com/office/word/2010/wordml" xmlns:w15="http://schemas.microsoft.com/office/word/2012/wordml" xmlns:w16cid="http://schemas.microsoft.com/office/word/2016/wordml/cid" xmlns:w16se="http://schemas.microsoft.com/office/word/2015/wordml/symex" xmlns:wpg="http://schemas.microsoft.com/office/word/2010/wordprocessingGroup" xmlns:wpi="http://schemas.microsoft.com/office/word/2010/wordprocessingInk" xmlns:wne="http://schemas.microsoft.com/office/word/2006/wordml" xmlns:wps="http://schemas.microsoft.com/office/word/2010/wordprocessingShape" mc:Ignorable="w14 w15 w16se w16cid wp14">
+<w:hdr xmlns:wpc="http://schemas.microsoft.com/office/word/2010/wordprocessingCanvas" xmlns:cx="http://schemas.microsoft.com/office/drawing/2014/chartex" xmlns:mc="http://schemas.openxmlformats.org/markup-compatibility/2006" xmlns:o="urn:schemas-microsoft-com:office:office" xmlns:r="http://schemas.openxmlformats.org/officeDocument/2006/relationships" xmlns:m="http://schemas.openxmlformats.org/officeDocument/2006/math" xmlns:v="urn:schemas-microsoft-com:vml" xmlns:wp14="http://schemas.microsoft.com/office/word/2010/wordprocessingDrawing" xmlns:wp="http://schemas.openxmlformats.org/drawingml/2006/wordprocessingDrawing" xmlns:w10="urn:schemas-microsoft-com:office:word" xmlns:w="http://schemas.openxmlformats.org/wordprocessingml/2006/main" xmlns:w14="http://schemas.microsoft.com/office/word/2010/wordml" xmlns:w15="http://schemas.microsoft.com/office/word/2012/wordml" xmlns:w16se="http://schemas.microsoft.com/office/word/2015/wordml/symex" xmlns:wpg="http://schemas.microsoft.com/office/word/2010/wordprocessingGroup" xmlns:wpi="http://schemas.microsoft.com/office/word/2010/wordprocessingInk" xmlns:wne="http://schemas.microsoft.com/office/word/2006/wordml" xmlns:wps="http://schemas.microsoft.com/office/word/2010/wordprocessingShape" mc:Ignorable="w14 w15 w16se wp14">
   <w:p>
     <w:pPr>
       <w:pStyle w:val="Cabealho"/>
@@ -8120,7 +7929,7 @@
         <w:rStyle w:val="Nmerodepgina"/>
         <w:noProof/>
       </w:rPr>
-      <w:t>18</w:t>
+      <w:t>19</w:t>
     </w:r>
     <w:r>
       <w:rPr>
@@ -8144,7 +7953,7 @@
 </file>
 
 <file path=word/header12.xml><?xml version="1.0" encoding="utf-8"?>
-<w:hdr xmlns:wpc="http://schemas.microsoft.com/office/word/2010/wordprocessingCanvas" xmlns:cx="http://schemas.microsoft.com/office/drawing/2014/chartex" xmlns:cx1="http://schemas.microsoft.com/office/drawing/2015/9/8/chartex" xmlns:cx2="http://schemas.microsoft.com/office/drawing/2015/10/21/chartex" xmlns:cx3="http://schemas.microsoft.com/office/drawing/2016/5/9/chartex" xmlns:cx4="http://schemas.microsoft.com/office/drawing/2016/5/10/chartex" xmlns:cx5="http://schemas.microsoft.com/office/drawing/2016/5/11/chartex" xmlns:cx6="http://schemas.microsoft.com/office/drawing/2016/5/12/chartex" xmlns:cx7="http://schemas.microsoft.com/office/drawing/2016/5/13/chartex" xmlns:cx8="http://schemas.microsoft.com/office/drawing/2016/5/14/chartex" xmlns:mc="http://schemas.openxmlformats.org/markup-compatibility/2006" xmlns:aink="http://schemas.microsoft.com/office/drawing/2016/ink" xmlns:am3d="http://schemas.microsoft.com/office/drawing/2017/model3d" xmlns:o="urn:schemas-microsoft-com:office:office" xmlns:r="http://schemas.openxmlformats.org/officeDocument/2006/relationships" xmlns:m="http://schemas.openxmlformats.org/officeDocument/2006/math" xmlns:v="urn:schemas-microsoft-com:vml" xmlns:wp14="http://schemas.microsoft.com/office/word/2010/wordprocessingDrawing" xmlns:wp="http://schemas.openxmlformats.org/drawingml/2006/wordprocessingDrawing" xmlns:w10="urn:schemas-microsoft-com:office:word" xmlns:w="http://schemas.openxmlformats.org/wordprocessingml/2006/main" xmlns:w14="http://schemas.microsoft.com/office/word/2010/wordml" xmlns:w15="http://schemas.microsoft.com/office/word/2012/wordml" xmlns:w16cid="http://schemas.microsoft.com/office/word/2016/wordml/cid" xmlns:w16se="http://schemas.microsoft.com/office/word/2015/wordml/symex" xmlns:wpg="http://schemas.microsoft.com/office/word/2010/wordprocessingGroup" xmlns:wpi="http://schemas.microsoft.com/office/word/2010/wordprocessingInk" xmlns:wne="http://schemas.microsoft.com/office/word/2006/wordml" xmlns:wps="http://schemas.microsoft.com/office/word/2010/wordprocessingShape" mc:Ignorable="w14 w15 w16se w16cid wp14">
+<w:hdr xmlns:wpc="http://schemas.microsoft.com/office/word/2010/wordprocessingCanvas" xmlns:cx="http://schemas.microsoft.com/office/drawing/2014/chartex" xmlns:mc="http://schemas.openxmlformats.org/markup-compatibility/2006" xmlns:o="urn:schemas-microsoft-com:office:office" xmlns:r="http://schemas.openxmlformats.org/officeDocument/2006/relationships" xmlns:m="http://schemas.openxmlformats.org/officeDocument/2006/math" xmlns:v="urn:schemas-microsoft-com:vml" xmlns:wp14="http://schemas.microsoft.com/office/word/2010/wordprocessingDrawing" xmlns:wp="http://schemas.openxmlformats.org/drawingml/2006/wordprocessingDrawing" xmlns:w10="urn:schemas-microsoft-com:office:word" xmlns:w="http://schemas.openxmlformats.org/wordprocessingml/2006/main" xmlns:w14="http://schemas.microsoft.com/office/word/2010/wordml" xmlns:w15="http://schemas.microsoft.com/office/word/2012/wordml" xmlns:w16se="http://schemas.microsoft.com/office/word/2015/wordml/symex" xmlns:wpg="http://schemas.microsoft.com/office/word/2010/wordprocessingGroup" xmlns:wpi="http://schemas.microsoft.com/office/word/2010/wordprocessingInk" xmlns:wne="http://schemas.microsoft.com/office/word/2006/wordml" xmlns:wps="http://schemas.microsoft.com/office/word/2010/wordprocessingShape" mc:Ignorable="w14 w15 w16se wp14">
   <w:p>
     <w:pPr>
       <w:pStyle w:val="Cabealho"/>
@@ -8154,7 +7963,7 @@
 </file>
 
 <file path=word/header13.xml><?xml version="1.0" encoding="utf-8"?>
-<w:hdr xmlns:wpc="http://schemas.microsoft.com/office/word/2010/wordprocessingCanvas" xmlns:cx="http://schemas.microsoft.com/office/drawing/2014/chartex" xmlns:cx1="http://schemas.microsoft.com/office/drawing/2015/9/8/chartex" xmlns:cx2="http://schemas.microsoft.com/office/drawing/2015/10/21/chartex" xmlns:cx3="http://schemas.microsoft.com/office/drawing/2016/5/9/chartex" xmlns:cx4="http://schemas.microsoft.com/office/drawing/2016/5/10/chartex" xmlns:cx5="http://schemas.microsoft.com/office/drawing/2016/5/11/chartex" xmlns:cx6="http://schemas.microsoft.com/office/drawing/2016/5/12/chartex" xmlns:cx7="http://schemas.microsoft.com/office/drawing/2016/5/13/chartex" xmlns:cx8="http://schemas.microsoft.com/office/drawing/2016/5/14/chartex" xmlns:mc="http://schemas.openxmlformats.org/markup-compatibility/2006" xmlns:aink="http://schemas.microsoft.com/office/drawing/2016/ink" xmlns:am3d="http://schemas.microsoft.com/office/drawing/2017/model3d" xmlns:o="urn:schemas-microsoft-com:office:office" xmlns:r="http://schemas.openxmlformats.org/officeDocument/2006/relationships" xmlns:m="http://schemas.openxmlformats.org/officeDocument/2006/math" xmlns:v="urn:schemas-microsoft-com:vml" xmlns:wp14="http://schemas.microsoft.com/office/word/2010/wordprocessingDrawing" xmlns:wp="http://schemas.openxmlformats.org/drawingml/2006/wordprocessingDrawing" xmlns:w10="urn:schemas-microsoft-com:office:word" xmlns:w="http://schemas.openxmlformats.org/wordprocessingml/2006/main" xmlns:w14="http://schemas.microsoft.com/office/word/2010/wordml" xmlns:w15="http://schemas.microsoft.com/office/word/2012/wordml" xmlns:w16cid="http://schemas.microsoft.com/office/word/2016/wordml/cid" xmlns:w16se="http://schemas.microsoft.com/office/word/2015/wordml/symex" xmlns:wpg="http://schemas.microsoft.com/office/word/2010/wordprocessingGroup" xmlns:wpi="http://schemas.microsoft.com/office/word/2010/wordprocessingInk" xmlns:wne="http://schemas.microsoft.com/office/word/2006/wordml" xmlns:wps="http://schemas.microsoft.com/office/word/2010/wordprocessingShape" mc:Ignorable="w14 w15 w16se w16cid wp14">
+<w:hdr xmlns:wpc="http://schemas.microsoft.com/office/word/2010/wordprocessingCanvas" xmlns:cx="http://schemas.microsoft.com/office/drawing/2014/chartex" xmlns:mc="http://schemas.openxmlformats.org/markup-compatibility/2006" xmlns:o="urn:schemas-microsoft-com:office:office" xmlns:r="http://schemas.openxmlformats.org/officeDocument/2006/relationships" xmlns:m="http://schemas.openxmlformats.org/officeDocument/2006/math" xmlns:v="urn:schemas-microsoft-com:vml" xmlns:wp14="http://schemas.microsoft.com/office/word/2010/wordprocessingDrawing" xmlns:wp="http://schemas.openxmlformats.org/drawingml/2006/wordprocessingDrawing" xmlns:w10="urn:schemas-microsoft-com:office:word" xmlns:w="http://schemas.openxmlformats.org/wordprocessingml/2006/main" xmlns:w14="http://schemas.microsoft.com/office/word/2010/wordml" xmlns:w15="http://schemas.microsoft.com/office/word/2012/wordml" xmlns:w16se="http://schemas.microsoft.com/office/word/2015/wordml/symex" xmlns:wpg="http://schemas.microsoft.com/office/word/2010/wordprocessingGroup" xmlns:wpi="http://schemas.microsoft.com/office/word/2010/wordprocessingInk" xmlns:wne="http://schemas.microsoft.com/office/word/2006/wordml" xmlns:wps="http://schemas.microsoft.com/office/word/2010/wordprocessingShape" mc:Ignorable="w14 w15 w16se wp14">
   <w:p>
     <w:pPr>
       <w:pStyle w:val="Cabealho"/>
@@ -8239,7 +8048,7 @@
 </file>
 
 <file path=word/header14.xml><?xml version="1.0" encoding="utf-8"?>
-<w:hdr xmlns:wpc="http://schemas.microsoft.com/office/word/2010/wordprocessingCanvas" xmlns:cx="http://schemas.microsoft.com/office/drawing/2014/chartex" xmlns:cx1="http://schemas.microsoft.com/office/drawing/2015/9/8/chartex" xmlns:cx2="http://schemas.microsoft.com/office/drawing/2015/10/21/chartex" xmlns:cx3="http://schemas.microsoft.com/office/drawing/2016/5/9/chartex" xmlns:cx4="http://schemas.microsoft.com/office/drawing/2016/5/10/chartex" xmlns:cx5="http://schemas.microsoft.com/office/drawing/2016/5/11/chartex" xmlns:cx6="http://schemas.microsoft.com/office/drawing/2016/5/12/chartex" xmlns:cx7="http://schemas.microsoft.com/office/drawing/2016/5/13/chartex" xmlns:cx8="http://schemas.microsoft.com/office/drawing/2016/5/14/chartex" xmlns:mc="http://schemas.openxmlformats.org/markup-compatibility/2006" xmlns:aink="http://schemas.microsoft.com/office/drawing/2016/ink" xmlns:am3d="http://schemas.microsoft.com/office/drawing/2017/model3d" xmlns:o="urn:schemas-microsoft-com:office:office" xmlns:r="http://schemas.openxmlformats.org/officeDocument/2006/relationships" xmlns:m="http://schemas.openxmlformats.org/officeDocument/2006/math" xmlns:v="urn:schemas-microsoft-com:vml" xmlns:wp14="http://schemas.microsoft.com/office/word/2010/wordprocessingDrawing" xmlns:wp="http://schemas.openxmlformats.org/drawingml/2006/wordprocessingDrawing" xmlns:w10="urn:schemas-microsoft-com:office:word" xmlns:w="http://schemas.openxmlformats.org/wordprocessingml/2006/main" xmlns:w14="http://schemas.microsoft.com/office/word/2010/wordml" xmlns:w15="http://schemas.microsoft.com/office/word/2012/wordml" xmlns:w16cid="http://schemas.microsoft.com/office/word/2016/wordml/cid" xmlns:w16se="http://schemas.microsoft.com/office/word/2015/wordml/symex" xmlns:wpg="http://schemas.microsoft.com/office/word/2010/wordprocessingGroup" xmlns:wpi="http://schemas.microsoft.com/office/word/2010/wordprocessingInk" xmlns:wne="http://schemas.microsoft.com/office/word/2006/wordml" xmlns:wps="http://schemas.microsoft.com/office/word/2010/wordprocessingShape" mc:Ignorable="w14 w15 w16se w16cid wp14">
+<w:hdr xmlns:wpc="http://schemas.microsoft.com/office/word/2010/wordprocessingCanvas" xmlns:cx="http://schemas.microsoft.com/office/drawing/2014/chartex" xmlns:mc="http://schemas.openxmlformats.org/markup-compatibility/2006" xmlns:o="urn:schemas-microsoft-com:office:office" xmlns:r="http://schemas.openxmlformats.org/officeDocument/2006/relationships" xmlns:m="http://schemas.openxmlformats.org/officeDocument/2006/math" xmlns:v="urn:schemas-microsoft-com:vml" xmlns:wp14="http://schemas.microsoft.com/office/word/2010/wordprocessingDrawing" xmlns:wp="http://schemas.openxmlformats.org/drawingml/2006/wordprocessingDrawing" xmlns:w10="urn:schemas-microsoft-com:office:word" xmlns:w="http://schemas.openxmlformats.org/wordprocessingml/2006/main" xmlns:w14="http://schemas.microsoft.com/office/word/2010/wordml" xmlns:w15="http://schemas.microsoft.com/office/word/2012/wordml" xmlns:w16se="http://schemas.microsoft.com/office/word/2015/wordml/symex" xmlns:wpg="http://schemas.microsoft.com/office/word/2010/wordprocessingGroup" xmlns:wpi="http://schemas.microsoft.com/office/word/2010/wordprocessingInk" xmlns:wne="http://schemas.microsoft.com/office/word/2006/wordml" xmlns:wps="http://schemas.microsoft.com/office/word/2010/wordprocessingShape" mc:Ignorable="w14 w15 w16se wp14">
   <w:p>
     <w:pPr>
       <w:pStyle w:val="Cabealho"/>
@@ -8271,7 +8080,7 @@
         <w:rStyle w:val="Nmerodepgina"/>
         <w:noProof/>
       </w:rPr>
-      <w:t>20</w:t>
+      <w:t>21</w:t>
     </w:r>
     <w:r>
       <w:rPr>
@@ -8295,7 +8104,7 @@
 </file>
 
 <file path=word/header15.xml><?xml version="1.0" encoding="utf-8"?>
-<w:hdr xmlns:wpc="http://schemas.microsoft.com/office/word/2010/wordprocessingCanvas" xmlns:cx="http://schemas.microsoft.com/office/drawing/2014/chartex" xmlns:cx1="http://schemas.microsoft.com/office/drawing/2015/9/8/chartex" xmlns:cx2="http://schemas.microsoft.com/office/drawing/2015/10/21/chartex" xmlns:cx3="http://schemas.microsoft.com/office/drawing/2016/5/9/chartex" xmlns:cx4="http://schemas.microsoft.com/office/drawing/2016/5/10/chartex" xmlns:cx5="http://schemas.microsoft.com/office/drawing/2016/5/11/chartex" xmlns:cx6="http://schemas.microsoft.com/office/drawing/2016/5/12/chartex" xmlns:cx7="http://schemas.microsoft.com/office/drawing/2016/5/13/chartex" xmlns:cx8="http://schemas.microsoft.com/office/drawing/2016/5/14/chartex" xmlns:mc="http://schemas.openxmlformats.org/markup-compatibility/2006" xmlns:aink="http://schemas.microsoft.com/office/drawing/2016/ink" xmlns:am3d="http://schemas.microsoft.com/office/drawing/2017/model3d" xmlns:o="urn:schemas-microsoft-com:office:office" xmlns:r="http://schemas.openxmlformats.org/officeDocument/2006/relationships" xmlns:m="http://schemas.openxmlformats.org/officeDocument/2006/math" xmlns:v="urn:schemas-microsoft-com:vml" xmlns:wp14="http://schemas.microsoft.com/office/word/2010/wordprocessingDrawing" xmlns:wp="http://schemas.openxmlformats.org/drawingml/2006/wordprocessingDrawing" xmlns:w10="urn:schemas-microsoft-com:office:word" xmlns:w="http://schemas.openxmlformats.org/wordprocessingml/2006/main" xmlns:w14="http://schemas.microsoft.com/office/word/2010/wordml" xmlns:w15="http://schemas.microsoft.com/office/word/2012/wordml" xmlns:w16cid="http://schemas.microsoft.com/office/word/2016/wordml/cid" xmlns:w16se="http://schemas.microsoft.com/office/word/2015/wordml/symex" xmlns:wpg="http://schemas.microsoft.com/office/word/2010/wordprocessingGroup" xmlns:wpi="http://schemas.microsoft.com/office/word/2010/wordprocessingInk" xmlns:wne="http://schemas.microsoft.com/office/word/2006/wordml" xmlns:wps="http://schemas.microsoft.com/office/word/2010/wordprocessingShape" mc:Ignorable="w14 w15 w16se w16cid wp14">
+<w:hdr xmlns:wpc="http://schemas.microsoft.com/office/word/2010/wordprocessingCanvas" xmlns:cx="http://schemas.microsoft.com/office/drawing/2014/chartex" xmlns:mc="http://schemas.openxmlformats.org/markup-compatibility/2006" xmlns:o="urn:schemas-microsoft-com:office:office" xmlns:r="http://schemas.openxmlformats.org/officeDocument/2006/relationships" xmlns:m="http://schemas.openxmlformats.org/officeDocument/2006/math" xmlns:v="urn:schemas-microsoft-com:vml" xmlns:wp14="http://schemas.microsoft.com/office/word/2010/wordprocessingDrawing" xmlns:wp="http://schemas.openxmlformats.org/drawingml/2006/wordprocessingDrawing" xmlns:w10="urn:schemas-microsoft-com:office:word" xmlns:w="http://schemas.openxmlformats.org/wordprocessingml/2006/main" xmlns:w14="http://schemas.microsoft.com/office/word/2010/wordml" xmlns:w15="http://schemas.microsoft.com/office/word/2012/wordml" xmlns:w16se="http://schemas.microsoft.com/office/word/2015/wordml/symex" xmlns:wpg="http://schemas.microsoft.com/office/word/2010/wordprocessingGroup" xmlns:wpi="http://schemas.microsoft.com/office/word/2010/wordprocessingInk" xmlns:wne="http://schemas.microsoft.com/office/word/2006/wordml" xmlns:wps="http://schemas.microsoft.com/office/word/2010/wordprocessingShape" mc:Ignorable="w14 w15 w16se wp14">
   <w:p>
     <w:pPr>
       <w:pStyle w:val="Cabealho"/>
@@ -8305,7 +8114,7 @@
 </file>
 
 <file path=word/header16.xml><?xml version="1.0" encoding="utf-8"?>
-<w:hdr xmlns:wpc="http://schemas.microsoft.com/office/word/2010/wordprocessingCanvas" xmlns:cx="http://schemas.microsoft.com/office/drawing/2014/chartex" xmlns:cx1="http://schemas.microsoft.com/office/drawing/2015/9/8/chartex" xmlns:cx2="http://schemas.microsoft.com/office/drawing/2015/10/21/chartex" xmlns:cx3="http://schemas.microsoft.com/office/drawing/2016/5/9/chartex" xmlns:cx4="http://schemas.microsoft.com/office/drawing/2016/5/10/chartex" xmlns:cx5="http://schemas.microsoft.com/office/drawing/2016/5/11/chartex" xmlns:cx6="http://schemas.microsoft.com/office/drawing/2016/5/12/chartex" xmlns:cx7="http://schemas.microsoft.com/office/drawing/2016/5/13/chartex" xmlns:cx8="http://schemas.microsoft.com/office/drawing/2016/5/14/chartex" xmlns:mc="http://schemas.openxmlformats.org/markup-compatibility/2006" xmlns:aink="http://schemas.microsoft.com/office/drawing/2016/ink" xmlns:am3d="http://schemas.microsoft.com/office/drawing/2017/model3d" xmlns:o="urn:schemas-microsoft-com:office:office" xmlns:r="http://schemas.openxmlformats.org/officeDocument/2006/relationships" xmlns:m="http://schemas.openxmlformats.org/officeDocument/2006/math" xmlns:v="urn:schemas-microsoft-com:vml" xmlns:wp14="http://schemas.microsoft.com/office/word/2010/wordprocessingDrawing" xmlns:wp="http://schemas.openxmlformats.org/drawingml/2006/wordprocessingDrawing" xmlns:w10="urn:schemas-microsoft-com:office:word" xmlns:w="http://schemas.openxmlformats.org/wordprocessingml/2006/main" xmlns:w14="http://schemas.microsoft.com/office/word/2010/wordml" xmlns:w15="http://schemas.microsoft.com/office/word/2012/wordml" xmlns:w16cid="http://schemas.microsoft.com/office/word/2016/wordml/cid" xmlns:w16se="http://schemas.microsoft.com/office/word/2015/wordml/symex" xmlns:wpg="http://schemas.microsoft.com/office/word/2010/wordprocessingGroup" xmlns:wpi="http://schemas.microsoft.com/office/word/2010/wordprocessingInk" xmlns:wne="http://schemas.microsoft.com/office/word/2006/wordml" xmlns:wps="http://schemas.microsoft.com/office/word/2010/wordprocessingShape" mc:Ignorable="w14 w15 w16se w16cid wp14">
+<w:hdr xmlns:wpc="http://schemas.microsoft.com/office/word/2010/wordprocessingCanvas" xmlns:cx="http://schemas.microsoft.com/office/drawing/2014/chartex" xmlns:mc="http://schemas.openxmlformats.org/markup-compatibility/2006" xmlns:o="urn:schemas-microsoft-com:office:office" xmlns:r="http://schemas.openxmlformats.org/officeDocument/2006/relationships" xmlns:m="http://schemas.openxmlformats.org/officeDocument/2006/math" xmlns:v="urn:schemas-microsoft-com:vml" xmlns:wp14="http://schemas.microsoft.com/office/word/2010/wordprocessingDrawing" xmlns:wp="http://schemas.openxmlformats.org/drawingml/2006/wordprocessingDrawing" xmlns:w10="urn:schemas-microsoft-com:office:word" xmlns:w="http://schemas.openxmlformats.org/wordprocessingml/2006/main" xmlns:w14="http://schemas.microsoft.com/office/word/2010/wordml" xmlns:w15="http://schemas.microsoft.com/office/word/2012/wordml" xmlns:w16se="http://schemas.microsoft.com/office/word/2015/wordml/symex" xmlns:wpg="http://schemas.microsoft.com/office/word/2010/wordprocessingGroup" xmlns:wpi="http://schemas.microsoft.com/office/word/2010/wordprocessingInk" xmlns:wne="http://schemas.microsoft.com/office/word/2006/wordml" xmlns:wps="http://schemas.microsoft.com/office/word/2010/wordprocessingShape" mc:Ignorable="w14 w15 w16se wp14">
   <w:p>
     <w:pPr>
       <w:pStyle w:val="Cabealho"/>
@@ -8394,7 +8203,7 @@
 </file>
 
 <file path=word/header17.xml><?xml version="1.0" encoding="utf-8"?>
-<w:hdr xmlns:wpc="http://schemas.microsoft.com/office/word/2010/wordprocessingCanvas" xmlns:cx="http://schemas.microsoft.com/office/drawing/2014/chartex" xmlns:cx1="http://schemas.microsoft.com/office/drawing/2015/9/8/chartex" xmlns:cx2="http://schemas.microsoft.com/office/drawing/2015/10/21/chartex" xmlns:cx3="http://schemas.microsoft.com/office/drawing/2016/5/9/chartex" xmlns:cx4="http://schemas.microsoft.com/office/drawing/2016/5/10/chartex" xmlns:cx5="http://schemas.microsoft.com/office/drawing/2016/5/11/chartex" xmlns:cx6="http://schemas.microsoft.com/office/drawing/2016/5/12/chartex" xmlns:cx7="http://schemas.microsoft.com/office/drawing/2016/5/13/chartex" xmlns:cx8="http://schemas.microsoft.com/office/drawing/2016/5/14/chartex" xmlns:mc="http://schemas.openxmlformats.org/markup-compatibility/2006" xmlns:aink="http://schemas.microsoft.com/office/drawing/2016/ink" xmlns:am3d="http://schemas.microsoft.com/office/drawing/2017/model3d" xmlns:o="urn:schemas-microsoft-com:office:office" xmlns:r="http://schemas.openxmlformats.org/officeDocument/2006/relationships" xmlns:m="http://schemas.openxmlformats.org/officeDocument/2006/math" xmlns:v="urn:schemas-microsoft-com:vml" xmlns:wp14="http://schemas.microsoft.com/office/word/2010/wordprocessingDrawing" xmlns:wp="http://schemas.openxmlformats.org/drawingml/2006/wordprocessingDrawing" xmlns:w10="urn:schemas-microsoft-com:office:word" xmlns:w="http://schemas.openxmlformats.org/wordprocessingml/2006/main" xmlns:w14="http://schemas.microsoft.com/office/word/2010/wordml" xmlns:w15="http://schemas.microsoft.com/office/word/2012/wordml" xmlns:w16cid="http://schemas.microsoft.com/office/word/2016/wordml/cid" xmlns:w16se="http://schemas.microsoft.com/office/word/2015/wordml/symex" xmlns:wpg="http://schemas.microsoft.com/office/word/2010/wordprocessingGroup" xmlns:wpi="http://schemas.microsoft.com/office/word/2010/wordprocessingInk" xmlns:wne="http://schemas.microsoft.com/office/word/2006/wordml" xmlns:wps="http://schemas.microsoft.com/office/word/2010/wordprocessingShape" mc:Ignorable="w14 w15 w16se w16cid wp14">
+<w:hdr xmlns:wpc="http://schemas.microsoft.com/office/word/2010/wordprocessingCanvas" xmlns:cx="http://schemas.microsoft.com/office/drawing/2014/chartex" xmlns:mc="http://schemas.openxmlformats.org/markup-compatibility/2006" xmlns:o="urn:schemas-microsoft-com:office:office" xmlns:r="http://schemas.openxmlformats.org/officeDocument/2006/relationships" xmlns:m="http://schemas.openxmlformats.org/officeDocument/2006/math" xmlns:v="urn:schemas-microsoft-com:vml" xmlns:wp14="http://schemas.microsoft.com/office/word/2010/wordprocessingDrawing" xmlns:wp="http://schemas.openxmlformats.org/drawingml/2006/wordprocessingDrawing" xmlns:w10="urn:schemas-microsoft-com:office:word" xmlns:w="http://schemas.openxmlformats.org/wordprocessingml/2006/main" xmlns:w14="http://schemas.microsoft.com/office/word/2010/wordml" xmlns:w15="http://schemas.microsoft.com/office/word/2012/wordml" xmlns:w16se="http://schemas.microsoft.com/office/word/2015/wordml/symex" xmlns:wpg="http://schemas.microsoft.com/office/word/2010/wordprocessingGroup" xmlns:wpi="http://schemas.microsoft.com/office/word/2010/wordprocessingInk" xmlns:wne="http://schemas.microsoft.com/office/word/2006/wordml" xmlns:wps="http://schemas.microsoft.com/office/word/2010/wordprocessingShape" mc:Ignorable="w14 w15 w16se wp14">
   <w:p>
     <w:pPr>
       <w:pStyle w:val="Cabealho"/>
@@ -8426,7 +8235,7 @@
         <w:rStyle w:val="Nmerodepgina"/>
         <w:noProof/>
       </w:rPr>
-      <w:t>21</w:t>
+      <w:t>22</w:t>
     </w:r>
     <w:r>
       <w:rPr>
@@ -8451,7 +8260,7 @@
 </file>
 
 <file path=word/header18.xml><?xml version="1.0" encoding="utf-8"?>
-<w:hdr xmlns:wpc="http://schemas.microsoft.com/office/word/2010/wordprocessingCanvas" xmlns:cx="http://schemas.microsoft.com/office/drawing/2014/chartex" xmlns:cx1="http://schemas.microsoft.com/office/drawing/2015/9/8/chartex" xmlns:cx2="http://schemas.microsoft.com/office/drawing/2015/10/21/chartex" xmlns:cx3="http://schemas.microsoft.com/office/drawing/2016/5/9/chartex" xmlns:cx4="http://schemas.microsoft.com/office/drawing/2016/5/10/chartex" xmlns:cx5="http://schemas.microsoft.com/office/drawing/2016/5/11/chartex" xmlns:cx6="http://schemas.microsoft.com/office/drawing/2016/5/12/chartex" xmlns:cx7="http://schemas.microsoft.com/office/drawing/2016/5/13/chartex" xmlns:cx8="http://schemas.microsoft.com/office/drawing/2016/5/14/chartex" xmlns:mc="http://schemas.openxmlformats.org/markup-compatibility/2006" xmlns:aink="http://schemas.microsoft.com/office/drawing/2016/ink" xmlns:am3d="http://schemas.microsoft.com/office/drawing/2017/model3d" xmlns:o="urn:schemas-microsoft-com:office:office" xmlns:r="http://schemas.openxmlformats.org/officeDocument/2006/relationships" xmlns:m="http://schemas.openxmlformats.org/officeDocument/2006/math" xmlns:v="urn:schemas-microsoft-com:vml" xmlns:wp14="http://schemas.microsoft.com/office/word/2010/wordprocessingDrawing" xmlns:wp="http://schemas.openxmlformats.org/drawingml/2006/wordprocessingDrawing" xmlns:w10="urn:schemas-microsoft-com:office:word" xmlns:w="http://schemas.openxmlformats.org/wordprocessingml/2006/main" xmlns:w14="http://schemas.microsoft.com/office/word/2010/wordml" xmlns:w15="http://schemas.microsoft.com/office/word/2012/wordml" xmlns:w16cid="http://schemas.microsoft.com/office/word/2016/wordml/cid" xmlns:w16se="http://schemas.microsoft.com/office/word/2015/wordml/symex" xmlns:wpg="http://schemas.microsoft.com/office/word/2010/wordprocessingGroup" xmlns:wpi="http://schemas.microsoft.com/office/word/2010/wordprocessingInk" xmlns:wne="http://schemas.microsoft.com/office/word/2006/wordml" xmlns:wps="http://schemas.microsoft.com/office/word/2010/wordprocessingShape" mc:Ignorable="w14 w15 w16se w16cid wp14">
+<w:hdr xmlns:wpc="http://schemas.microsoft.com/office/word/2010/wordprocessingCanvas" xmlns:cx="http://schemas.microsoft.com/office/drawing/2014/chartex" xmlns:mc="http://schemas.openxmlformats.org/markup-compatibility/2006" xmlns:o="urn:schemas-microsoft-com:office:office" xmlns:r="http://schemas.openxmlformats.org/officeDocument/2006/relationships" xmlns:m="http://schemas.openxmlformats.org/officeDocument/2006/math" xmlns:v="urn:schemas-microsoft-com:vml" xmlns:wp14="http://schemas.microsoft.com/office/word/2010/wordprocessingDrawing" xmlns:wp="http://schemas.openxmlformats.org/drawingml/2006/wordprocessingDrawing" xmlns:w10="urn:schemas-microsoft-com:office:word" xmlns:w="http://schemas.openxmlformats.org/wordprocessingml/2006/main" xmlns:w14="http://schemas.microsoft.com/office/word/2010/wordml" xmlns:w15="http://schemas.microsoft.com/office/word/2012/wordml" xmlns:w16se="http://schemas.microsoft.com/office/word/2015/wordml/symex" xmlns:wpg="http://schemas.microsoft.com/office/word/2010/wordprocessingGroup" xmlns:wpi="http://schemas.microsoft.com/office/word/2010/wordprocessingInk" xmlns:wne="http://schemas.microsoft.com/office/word/2006/wordml" xmlns:wps="http://schemas.microsoft.com/office/word/2010/wordprocessingShape" mc:Ignorable="w14 w15 w16se wp14">
   <w:p>
     <w:pPr>
       <w:ind w:right="397" w:firstLine="360"/>
@@ -8489,7 +8298,7 @@
 </file>
 
 <file path=word/header19.xml><?xml version="1.0" encoding="utf-8"?>
-<w:hdr xmlns:wpc="http://schemas.microsoft.com/office/word/2010/wordprocessingCanvas" xmlns:cx="http://schemas.microsoft.com/office/drawing/2014/chartex" xmlns:cx1="http://schemas.microsoft.com/office/drawing/2015/9/8/chartex" xmlns:cx2="http://schemas.microsoft.com/office/drawing/2015/10/21/chartex" xmlns:cx3="http://schemas.microsoft.com/office/drawing/2016/5/9/chartex" xmlns:cx4="http://schemas.microsoft.com/office/drawing/2016/5/10/chartex" xmlns:cx5="http://schemas.microsoft.com/office/drawing/2016/5/11/chartex" xmlns:cx6="http://schemas.microsoft.com/office/drawing/2016/5/12/chartex" xmlns:cx7="http://schemas.microsoft.com/office/drawing/2016/5/13/chartex" xmlns:cx8="http://schemas.microsoft.com/office/drawing/2016/5/14/chartex" xmlns:mc="http://schemas.openxmlformats.org/markup-compatibility/2006" xmlns:aink="http://schemas.microsoft.com/office/drawing/2016/ink" xmlns:am3d="http://schemas.microsoft.com/office/drawing/2017/model3d" xmlns:o="urn:schemas-microsoft-com:office:office" xmlns:r="http://schemas.openxmlformats.org/officeDocument/2006/relationships" xmlns:m="http://schemas.openxmlformats.org/officeDocument/2006/math" xmlns:v="urn:schemas-microsoft-com:vml" xmlns:wp14="http://schemas.microsoft.com/office/word/2010/wordprocessingDrawing" xmlns:wp="http://schemas.openxmlformats.org/drawingml/2006/wordprocessingDrawing" xmlns:w10="urn:schemas-microsoft-com:office:word" xmlns:w="http://schemas.openxmlformats.org/wordprocessingml/2006/main" xmlns:w14="http://schemas.microsoft.com/office/word/2010/wordml" xmlns:w15="http://schemas.microsoft.com/office/word/2012/wordml" xmlns:w16cid="http://schemas.microsoft.com/office/word/2016/wordml/cid" xmlns:w16se="http://schemas.microsoft.com/office/word/2015/wordml/symex" xmlns:wpg="http://schemas.microsoft.com/office/word/2010/wordprocessingGroup" xmlns:wpi="http://schemas.microsoft.com/office/word/2010/wordprocessingInk" xmlns:wne="http://schemas.microsoft.com/office/word/2006/wordml" xmlns:wps="http://schemas.microsoft.com/office/word/2010/wordprocessingShape" mc:Ignorable="w14 w15 w16se w16cid wp14">
+<w:hdr xmlns:wpc="http://schemas.microsoft.com/office/word/2010/wordprocessingCanvas" xmlns:cx="http://schemas.microsoft.com/office/drawing/2014/chartex" xmlns:mc="http://schemas.openxmlformats.org/markup-compatibility/2006" xmlns:o="urn:schemas-microsoft-com:office:office" xmlns:r="http://schemas.openxmlformats.org/officeDocument/2006/relationships" xmlns:m="http://schemas.openxmlformats.org/officeDocument/2006/math" xmlns:v="urn:schemas-microsoft-com:vml" xmlns:wp14="http://schemas.microsoft.com/office/word/2010/wordprocessingDrawing" xmlns:wp="http://schemas.openxmlformats.org/drawingml/2006/wordprocessingDrawing" xmlns:w10="urn:schemas-microsoft-com:office:word" xmlns:w="http://schemas.openxmlformats.org/wordprocessingml/2006/main" xmlns:w14="http://schemas.microsoft.com/office/word/2010/wordml" xmlns:w15="http://schemas.microsoft.com/office/word/2012/wordml" xmlns:w16se="http://schemas.microsoft.com/office/word/2015/wordml/symex" xmlns:wpg="http://schemas.microsoft.com/office/word/2010/wordprocessingGroup" xmlns:wpi="http://schemas.microsoft.com/office/word/2010/wordprocessingInk" xmlns:wne="http://schemas.microsoft.com/office/word/2006/wordml" xmlns:wps="http://schemas.microsoft.com/office/word/2010/wordprocessingShape" mc:Ignorable="w14 w15 w16se wp14">
   <w:p>
     <w:pPr>
       <w:pStyle w:val="Cabealho"/>
@@ -8564,7 +8373,7 @@
 </file>
 
 <file path=word/header2.xml><?xml version="1.0" encoding="utf-8"?>
-<w:hdr xmlns:wpc="http://schemas.microsoft.com/office/word/2010/wordprocessingCanvas" xmlns:cx="http://schemas.microsoft.com/office/drawing/2014/chartex" xmlns:cx1="http://schemas.microsoft.com/office/drawing/2015/9/8/chartex" xmlns:cx2="http://schemas.microsoft.com/office/drawing/2015/10/21/chartex" xmlns:cx3="http://schemas.microsoft.com/office/drawing/2016/5/9/chartex" xmlns:cx4="http://schemas.microsoft.com/office/drawing/2016/5/10/chartex" xmlns:cx5="http://schemas.microsoft.com/office/drawing/2016/5/11/chartex" xmlns:cx6="http://schemas.microsoft.com/office/drawing/2016/5/12/chartex" xmlns:cx7="http://schemas.microsoft.com/office/drawing/2016/5/13/chartex" xmlns:cx8="http://schemas.microsoft.com/office/drawing/2016/5/14/chartex" xmlns:mc="http://schemas.openxmlformats.org/markup-compatibility/2006" xmlns:aink="http://schemas.microsoft.com/office/drawing/2016/ink" xmlns:am3d="http://schemas.microsoft.com/office/drawing/2017/model3d" xmlns:o="urn:schemas-microsoft-com:office:office" xmlns:r="http://schemas.openxmlformats.org/officeDocument/2006/relationships" xmlns:m="http://schemas.openxmlformats.org/officeDocument/2006/math" xmlns:v="urn:schemas-microsoft-com:vml" xmlns:wp14="http://schemas.microsoft.com/office/word/2010/wordprocessingDrawing" xmlns:wp="http://schemas.openxmlformats.org/drawingml/2006/wordprocessingDrawing" xmlns:w10="urn:schemas-microsoft-com:office:word" xmlns:w="http://schemas.openxmlformats.org/wordprocessingml/2006/main" xmlns:w14="http://schemas.microsoft.com/office/word/2010/wordml" xmlns:w15="http://schemas.microsoft.com/office/word/2012/wordml" xmlns:w16cid="http://schemas.microsoft.com/office/word/2016/wordml/cid" xmlns:w16se="http://schemas.microsoft.com/office/word/2015/wordml/symex" xmlns:wpg="http://schemas.microsoft.com/office/word/2010/wordprocessingGroup" xmlns:wpi="http://schemas.microsoft.com/office/word/2010/wordprocessingInk" xmlns:wne="http://schemas.microsoft.com/office/word/2006/wordml" xmlns:wps="http://schemas.microsoft.com/office/word/2010/wordprocessingShape" mc:Ignorable="w14 w15 w16se w16cid wp14">
+<w:hdr xmlns:wpc="http://schemas.microsoft.com/office/word/2010/wordprocessingCanvas" xmlns:cx="http://schemas.microsoft.com/office/drawing/2014/chartex" xmlns:mc="http://schemas.openxmlformats.org/markup-compatibility/2006" xmlns:o="urn:schemas-microsoft-com:office:office" xmlns:r="http://schemas.openxmlformats.org/officeDocument/2006/relationships" xmlns:m="http://schemas.openxmlformats.org/officeDocument/2006/math" xmlns:v="urn:schemas-microsoft-com:vml" xmlns:wp14="http://schemas.microsoft.com/office/word/2010/wordprocessingDrawing" xmlns:wp="http://schemas.openxmlformats.org/drawingml/2006/wordprocessingDrawing" xmlns:w10="urn:schemas-microsoft-com:office:word" xmlns:w="http://schemas.openxmlformats.org/wordprocessingml/2006/main" xmlns:w14="http://schemas.microsoft.com/office/word/2010/wordml" xmlns:w15="http://schemas.microsoft.com/office/word/2012/wordml" xmlns:w16se="http://schemas.microsoft.com/office/word/2015/wordml/symex" xmlns:wpg="http://schemas.microsoft.com/office/word/2010/wordprocessingGroup" xmlns:wpi="http://schemas.microsoft.com/office/word/2010/wordprocessingInk" xmlns:wne="http://schemas.microsoft.com/office/word/2006/wordml" xmlns:wps="http://schemas.microsoft.com/office/word/2010/wordprocessingShape" mc:Ignorable="w14 w15 w16se wp14">
   <w:p>
     <w:pPr>
       <w:pStyle w:val="Cabealho"/>
@@ -8640,7 +8449,7 @@
 </file>
 
 <file path=word/header20.xml><?xml version="1.0" encoding="utf-8"?>
-<w:hdr xmlns:wpc="http://schemas.microsoft.com/office/word/2010/wordprocessingCanvas" xmlns:cx="http://schemas.microsoft.com/office/drawing/2014/chartex" xmlns:cx1="http://schemas.microsoft.com/office/drawing/2015/9/8/chartex" xmlns:cx2="http://schemas.microsoft.com/office/drawing/2015/10/21/chartex" xmlns:cx3="http://schemas.microsoft.com/office/drawing/2016/5/9/chartex" xmlns:cx4="http://schemas.microsoft.com/office/drawing/2016/5/10/chartex" xmlns:cx5="http://schemas.microsoft.com/office/drawing/2016/5/11/chartex" xmlns:cx6="http://schemas.microsoft.com/office/drawing/2016/5/12/chartex" xmlns:cx7="http://schemas.microsoft.com/office/drawing/2016/5/13/chartex" xmlns:cx8="http://schemas.microsoft.com/office/drawing/2016/5/14/chartex" xmlns:mc="http://schemas.openxmlformats.org/markup-compatibility/2006" xmlns:aink="http://schemas.microsoft.com/office/drawing/2016/ink" xmlns:am3d="http://schemas.microsoft.com/office/drawing/2017/model3d" xmlns:o="urn:schemas-microsoft-com:office:office" xmlns:r="http://schemas.openxmlformats.org/officeDocument/2006/relationships" xmlns:m="http://schemas.openxmlformats.org/officeDocument/2006/math" xmlns:v="urn:schemas-microsoft-com:vml" xmlns:wp14="http://schemas.microsoft.com/office/word/2010/wordprocessingDrawing" xmlns:wp="http://schemas.openxmlformats.org/drawingml/2006/wordprocessingDrawing" xmlns:w10="urn:schemas-microsoft-com:office:word" xmlns:w="http://schemas.openxmlformats.org/wordprocessingml/2006/main" xmlns:w14="http://schemas.microsoft.com/office/word/2010/wordml" xmlns:w15="http://schemas.microsoft.com/office/word/2012/wordml" xmlns:w16cid="http://schemas.microsoft.com/office/word/2016/wordml/cid" xmlns:w16se="http://schemas.microsoft.com/office/word/2015/wordml/symex" xmlns:wpg="http://schemas.microsoft.com/office/word/2010/wordprocessingGroup" xmlns:wpi="http://schemas.microsoft.com/office/word/2010/wordprocessingInk" xmlns:wne="http://schemas.microsoft.com/office/word/2006/wordml" xmlns:wps="http://schemas.microsoft.com/office/word/2010/wordprocessingShape" mc:Ignorable="w14 w15 w16se w16cid wp14">
+<w:hdr xmlns:wpc="http://schemas.microsoft.com/office/word/2010/wordprocessingCanvas" xmlns:cx="http://schemas.microsoft.com/office/drawing/2014/chartex" xmlns:mc="http://schemas.openxmlformats.org/markup-compatibility/2006" xmlns:o="urn:schemas-microsoft-com:office:office" xmlns:r="http://schemas.openxmlformats.org/officeDocument/2006/relationships" xmlns:m="http://schemas.openxmlformats.org/officeDocument/2006/math" xmlns:v="urn:schemas-microsoft-com:vml" xmlns:wp14="http://schemas.microsoft.com/office/word/2010/wordprocessingDrawing" xmlns:wp="http://schemas.openxmlformats.org/drawingml/2006/wordprocessingDrawing" xmlns:w10="urn:schemas-microsoft-com:office:word" xmlns:w="http://schemas.openxmlformats.org/wordprocessingml/2006/main" xmlns:w14="http://schemas.microsoft.com/office/word/2010/wordml" xmlns:w15="http://schemas.microsoft.com/office/word/2012/wordml" xmlns:w16se="http://schemas.microsoft.com/office/word/2015/wordml/symex" xmlns:wpg="http://schemas.microsoft.com/office/word/2010/wordprocessingGroup" xmlns:wpi="http://schemas.microsoft.com/office/word/2010/wordprocessingInk" xmlns:wne="http://schemas.microsoft.com/office/word/2006/wordml" xmlns:wps="http://schemas.microsoft.com/office/word/2010/wordprocessingShape" mc:Ignorable="w14 w15 w16se wp14">
   <w:p>
     <w:pPr>
       <w:pStyle w:val="Cabealho"/>
@@ -8650,7 +8459,7 @@
 </file>
 
 <file path=word/header3.xml><?xml version="1.0" encoding="utf-8"?>
-<w:hdr xmlns:wpc="http://schemas.microsoft.com/office/word/2010/wordprocessingCanvas" xmlns:cx="http://schemas.microsoft.com/office/drawing/2014/chartex" xmlns:cx1="http://schemas.microsoft.com/office/drawing/2015/9/8/chartex" xmlns:cx2="http://schemas.microsoft.com/office/drawing/2015/10/21/chartex" xmlns:cx3="http://schemas.microsoft.com/office/drawing/2016/5/9/chartex" xmlns:cx4="http://schemas.microsoft.com/office/drawing/2016/5/10/chartex" xmlns:cx5="http://schemas.microsoft.com/office/drawing/2016/5/11/chartex" xmlns:cx6="http://schemas.microsoft.com/office/drawing/2016/5/12/chartex" xmlns:cx7="http://schemas.microsoft.com/office/drawing/2016/5/13/chartex" xmlns:cx8="http://schemas.microsoft.com/office/drawing/2016/5/14/chartex" xmlns:mc="http://schemas.openxmlformats.org/markup-compatibility/2006" xmlns:aink="http://schemas.microsoft.com/office/drawing/2016/ink" xmlns:am3d="http://schemas.microsoft.com/office/drawing/2017/model3d" xmlns:o="urn:schemas-microsoft-com:office:office" xmlns:r="http://schemas.openxmlformats.org/officeDocument/2006/relationships" xmlns:m="http://schemas.openxmlformats.org/officeDocument/2006/math" xmlns:v="urn:schemas-microsoft-com:vml" xmlns:wp14="http://schemas.microsoft.com/office/word/2010/wordprocessingDrawing" xmlns:wp="http://schemas.openxmlformats.org/drawingml/2006/wordprocessingDrawing" xmlns:w10="urn:schemas-microsoft-com:office:word" xmlns:w="http://schemas.openxmlformats.org/wordprocessingml/2006/main" xmlns:w14="http://schemas.microsoft.com/office/word/2010/wordml" xmlns:w15="http://schemas.microsoft.com/office/word/2012/wordml" xmlns:w16cid="http://schemas.microsoft.com/office/word/2016/wordml/cid" xmlns:w16se="http://schemas.microsoft.com/office/word/2015/wordml/symex" xmlns:wpg="http://schemas.microsoft.com/office/word/2010/wordprocessingGroup" xmlns:wpi="http://schemas.microsoft.com/office/word/2010/wordprocessingInk" xmlns:wne="http://schemas.microsoft.com/office/word/2006/wordml" xmlns:wps="http://schemas.microsoft.com/office/word/2010/wordprocessingShape" mc:Ignorable="w14 w15 w16se w16cid wp14">
+<w:hdr xmlns:wpc="http://schemas.microsoft.com/office/word/2010/wordprocessingCanvas" xmlns:cx="http://schemas.microsoft.com/office/drawing/2014/chartex" xmlns:mc="http://schemas.openxmlformats.org/markup-compatibility/2006" xmlns:o="urn:schemas-microsoft-com:office:office" xmlns:r="http://schemas.openxmlformats.org/officeDocument/2006/relationships" xmlns:m="http://schemas.openxmlformats.org/officeDocument/2006/math" xmlns:v="urn:schemas-microsoft-com:vml" xmlns:wp14="http://schemas.microsoft.com/office/word/2010/wordprocessingDrawing" xmlns:wp="http://schemas.openxmlformats.org/drawingml/2006/wordprocessingDrawing" xmlns:w10="urn:schemas-microsoft-com:office:word" xmlns:w="http://schemas.openxmlformats.org/wordprocessingml/2006/main" xmlns:w14="http://schemas.microsoft.com/office/word/2010/wordml" xmlns:w15="http://schemas.microsoft.com/office/word/2012/wordml" xmlns:w16se="http://schemas.microsoft.com/office/word/2015/wordml/symex" xmlns:wpg="http://schemas.microsoft.com/office/word/2010/wordprocessingGroup" xmlns:wpi="http://schemas.microsoft.com/office/word/2010/wordprocessingInk" xmlns:wne="http://schemas.microsoft.com/office/word/2006/wordml" xmlns:wps="http://schemas.microsoft.com/office/word/2010/wordprocessingShape" mc:Ignorable="w14 w15 w16se wp14">
   <w:p>
     <w:pPr>
       <w:pStyle w:val="Cabealho"/>
@@ -8707,7 +8516,7 @@
 </file>
 
 <file path=word/header4.xml><?xml version="1.0" encoding="utf-8"?>
-<w:hdr xmlns:wpc="http://schemas.microsoft.com/office/word/2010/wordprocessingCanvas" xmlns:cx="http://schemas.microsoft.com/office/drawing/2014/chartex" xmlns:cx1="http://schemas.microsoft.com/office/drawing/2015/9/8/chartex" xmlns:cx2="http://schemas.microsoft.com/office/drawing/2015/10/21/chartex" xmlns:cx3="http://schemas.microsoft.com/office/drawing/2016/5/9/chartex" xmlns:cx4="http://schemas.microsoft.com/office/drawing/2016/5/10/chartex" xmlns:cx5="http://schemas.microsoft.com/office/drawing/2016/5/11/chartex" xmlns:cx6="http://schemas.microsoft.com/office/drawing/2016/5/12/chartex" xmlns:cx7="http://schemas.microsoft.com/office/drawing/2016/5/13/chartex" xmlns:cx8="http://schemas.microsoft.com/office/drawing/2016/5/14/chartex" xmlns:mc="http://schemas.openxmlformats.org/markup-compatibility/2006" xmlns:aink="http://schemas.microsoft.com/office/drawing/2016/ink" xmlns:am3d="http://schemas.microsoft.com/office/drawing/2017/model3d" xmlns:o="urn:schemas-microsoft-com:office:office" xmlns:r="http://schemas.openxmlformats.org/officeDocument/2006/relationships" xmlns:m="http://schemas.openxmlformats.org/officeDocument/2006/math" xmlns:v="urn:schemas-microsoft-com:vml" xmlns:wp14="http://schemas.microsoft.com/office/word/2010/wordprocessingDrawing" xmlns:wp="http://schemas.openxmlformats.org/drawingml/2006/wordprocessingDrawing" xmlns:w10="urn:schemas-microsoft-com:office:word" xmlns:w="http://schemas.openxmlformats.org/wordprocessingml/2006/main" xmlns:w14="http://schemas.microsoft.com/office/word/2010/wordml" xmlns:w15="http://schemas.microsoft.com/office/word/2012/wordml" xmlns:w16cid="http://schemas.microsoft.com/office/word/2016/wordml/cid" xmlns:w16se="http://schemas.microsoft.com/office/word/2015/wordml/symex" xmlns:wpg="http://schemas.microsoft.com/office/word/2010/wordprocessingGroup" xmlns:wpi="http://schemas.microsoft.com/office/word/2010/wordprocessingInk" xmlns:wne="http://schemas.microsoft.com/office/word/2006/wordml" xmlns:wps="http://schemas.microsoft.com/office/word/2010/wordprocessingShape" mc:Ignorable="w14 w15 w16se w16cid wp14">
+<w:hdr xmlns:wpc="http://schemas.microsoft.com/office/word/2010/wordprocessingCanvas" xmlns:cx="http://schemas.microsoft.com/office/drawing/2014/chartex" xmlns:mc="http://schemas.openxmlformats.org/markup-compatibility/2006" xmlns:o="urn:schemas-microsoft-com:office:office" xmlns:r="http://schemas.openxmlformats.org/officeDocument/2006/relationships" xmlns:m="http://schemas.openxmlformats.org/officeDocument/2006/math" xmlns:v="urn:schemas-microsoft-com:vml" xmlns:wp14="http://schemas.microsoft.com/office/word/2010/wordprocessingDrawing" xmlns:wp="http://schemas.openxmlformats.org/drawingml/2006/wordprocessingDrawing" xmlns:w10="urn:schemas-microsoft-com:office:word" xmlns:w="http://schemas.openxmlformats.org/wordprocessingml/2006/main" xmlns:w14="http://schemas.microsoft.com/office/word/2010/wordml" xmlns:w15="http://schemas.microsoft.com/office/word/2012/wordml" xmlns:w16se="http://schemas.microsoft.com/office/word/2015/wordml/symex" xmlns:wpg="http://schemas.microsoft.com/office/word/2010/wordprocessingGroup" xmlns:wpi="http://schemas.microsoft.com/office/word/2010/wordprocessingInk" xmlns:wne="http://schemas.microsoft.com/office/word/2006/wordml" xmlns:wps="http://schemas.microsoft.com/office/word/2010/wordprocessingShape" mc:Ignorable="w14 w15 w16se wp14">
   <w:p>
     <w:pPr>
       <w:pStyle w:val="Cabealho"/>
@@ -8718,7 +8527,7 @@
 </file>
 
 <file path=word/header5.xml><?xml version="1.0" encoding="utf-8"?>
-<w:hdr xmlns:wpc="http://schemas.microsoft.com/office/word/2010/wordprocessingCanvas" xmlns:cx="http://schemas.microsoft.com/office/drawing/2014/chartex" xmlns:cx1="http://schemas.microsoft.com/office/drawing/2015/9/8/chartex" xmlns:cx2="http://schemas.microsoft.com/office/drawing/2015/10/21/chartex" xmlns:cx3="http://schemas.microsoft.com/office/drawing/2016/5/9/chartex" xmlns:cx4="http://schemas.microsoft.com/office/drawing/2016/5/10/chartex" xmlns:cx5="http://schemas.microsoft.com/office/drawing/2016/5/11/chartex" xmlns:cx6="http://schemas.microsoft.com/office/drawing/2016/5/12/chartex" xmlns:cx7="http://schemas.microsoft.com/office/drawing/2016/5/13/chartex" xmlns:cx8="http://schemas.microsoft.com/office/drawing/2016/5/14/chartex" xmlns:mc="http://schemas.openxmlformats.org/markup-compatibility/2006" xmlns:aink="http://schemas.microsoft.com/office/drawing/2016/ink" xmlns:am3d="http://schemas.microsoft.com/office/drawing/2017/model3d" xmlns:o="urn:schemas-microsoft-com:office:office" xmlns:r="http://schemas.openxmlformats.org/officeDocument/2006/relationships" xmlns:m="http://schemas.openxmlformats.org/officeDocument/2006/math" xmlns:v="urn:schemas-microsoft-com:vml" xmlns:wp14="http://schemas.microsoft.com/office/word/2010/wordprocessingDrawing" xmlns:wp="http://schemas.openxmlformats.org/drawingml/2006/wordprocessingDrawing" xmlns:w10="urn:schemas-microsoft-com:office:word" xmlns:w="http://schemas.openxmlformats.org/wordprocessingml/2006/main" xmlns:w14="http://schemas.microsoft.com/office/word/2010/wordml" xmlns:w15="http://schemas.microsoft.com/office/word/2012/wordml" xmlns:w16cid="http://schemas.microsoft.com/office/word/2016/wordml/cid" xmlns:w16se="http://schemas.microsoft.com/office/word/2015/wordml/symex" xmlns:wpg="http://schemas.microsoft.com/office/word/2010/wordprocessingGroup" xmlns:wpi="http://schemas.microsoft.com/office/word/2010/wordprocessingInk" xmlns:wne="http://schemas.microsoft.com/office/word/2006/wordml" xmlns:wps="http://schemas.microsoft.com/office/word/2010/wordprocessingShape" mc:Ignorable="w14 w15 w16se w16cid wp14">
+<w:hdr xmlns:wpc="http://schemas.microsoft.com/office/word/2010/wordprocessingCanvas" xmlns:cx="http://schemas.microsoft.com/office/drawing/2014/chartex" xmlns:mc="http://schemas.openxmlformats.org/markup-compatibility/2006" xmlns:o="urn:schemas-microsoft-com:office:office" xmlns:r="http://schemas.openxmlformats.org/officeDocument/2006/relationships" xmlns:m="http://schemas.openxmlformats.org/officeDocument/2006/math" xmlns:v="urn:schemas-microsoft-com:vml" xmlns:wp14="http://schemas.microsoft.com/office/word/2010/wordprocessingDrawing" xmlns:wp="http://schemas.openxmlformats.org/drawingml/2006/wordprocessingDrawing" xmlns:w10="urn:schemas-microsoft-com:office:word" xmlns:w="http://schemas.openxmlformats.org/wordprocessingml/2006/main" xmlns:w14="http://schemas.microsoft.com/office/word/2010/wordml" xmlns:w15="http://schemas.microsoft.com/office/word/2012/wordml" xmlns:w16se="http://schemas.microsoft.com/office/word/2015/wordml/symex" xmlns:wpg="http://schemas.microsoft.com/office/word/2010/wordprocessingGroup" xmlns:wpi="http://schemas.microsoft.com/office/word/2010/wordprocessingInk" xmlns:wne="http://schemas.microsoft.com/office/word/2006/wordml" xmlns:wps="http://schemas.microsoft.com/office/word/2010/wordprocessingShape" mc:Ignorable="w14 w15 w16se wp14">
   <w:p>
     <w:pPr>
       <w:pStyle w:val="Cabealho"/>
@@ -8798,7 +8607,7 @@
 </file>
 
 <file path=word/header6.xml><?xml version="1.0" encoding="utf-8"?>
-<w:hdr xmlns:wpc="http://schemas.microsoft.com/office/word/2010/wordprocessingCanvas" xmlns:cx="http://schemas.microsoft.com/office/drawing/2014/chartex" xmlns:cx1="http://schemas.microsoft.com/office/drawing/2015/9/8/chartex" xmlns:cx2="http://schemas.microsoft.com/office/drawing/2015/10/21/chartex" xmlns:cx3="http://schemas.microsoft.com/office/drawing/2016/5/9/chartex" xmlns:cx4="http://schemas.microsoft.com/office/drawing/2016/5/10/chartex" xmlns:cx5="http://schemas.microsoft.com/office/drawing/2016/5/11/chartex" xmlns:cx6="http://schemas.microsoft.com/office/drawing/2016/5/12/chartex" xmlns:cx7="http://schemas.microsoft.com/office/drawing/2016/5/13/chartex" xmlns:cx8="http://schemas.microsoft.com/office/drawing/2016/5/14/chartex" xmlns:mc="http://schemas.openxmlformats.org/markup-compatibility/2006" xmlns:aink="http://schemas.microsoft.com/office/drawing/2016/ink" xmlns:am3d="http://schemas.microsoft.com/office/drawing/2017/model3d" xmlns:o="urn:schemas-microsoft-com:office:office" xmlns:r="http://schemas.openxmlformats.org/officeDocument/2006/relationships" xmlns:m="http://schemas.openxmlformats.org/officeDocument/2006/math" xmlns:v="urn:schemas-microsoft-com:vml" xmlns:wp14="http://schemas.microsoft.com/office/word/2010/wordprocessingDrawing" xmlns:wp="http://schemas.openxmlformats.org/drawingml/2006/wordprocessingDrawing" xmlns:w10="urn:schemas-microsoft-com:office:word" xmlns:w="http://schemas.openxmlformats.org/wordprocessingml/2006/main" xmlns:w14="http://schemas.microsoft.com/office/word/2010/wordml" xmlns:w15="http://schemas.microsoft.com/office/word/2012/wordml" xmlns:w16cid="http://schemas.microsoft.com/office/word/2016/wordml/cid" xmlns:w16se="http://schemas.microsoft.com/office/word/2015/wordml/symex" xmlns:wpg="http://schemas.microsoft.com/office/word/2010/wordprocessingGroup" xmlns:wpi="http://schemas.microsoft.com/office/word/2010/wordprocessingInk" xmlns:wne="http://schemas.microsoft.com/office/word/2006/wordml" xmlns:wps="http://schemas.microsoft.com/office/word/2010/wordprocessingShape" mc:Ignorable="w14 w15 w16se w16cid wp14">
+<w:hdr xmlns:wpc="http://schemas.microsoft.com/office/word/2010/wordprocessingCanvas" xmlns:cx="http://schemas.microsoft.com/office/drawing/2014/chartex" xmlns:mc="http://schemas.openxmlformats.org/markup-compatibility/2006" xmlns:o="urn:schemas-microsoft-com:office:office" xmlns:r="http://schemas.openxmlformats.org/officeDocument/2006/relationships" xmlns:m="http://schemas.openxmlformats.org/officeDocument/2006/math" xmlns:v="urn:schemas-microsoft-com:vml" xmlns:wp14="http://schemas.microsoft.com/office/word/2010/wordprocessingDrawing" xmlns:wp="http://schemas.openxmlformats.org/drawingml/2006/wordprocessingDrawing" xmlns:w10="urn:schemas-microsoft-com:office:word" xmlns:w="http://schemas.openxmlformats.org/wordprocessingml/2006/main" xmlns:w14="http://schemas.microsoft.com/office/word/2010/wordml" xmlns:w15="http://schemas.microsoft.com/office/word/2012/wordml" xmlns:w16se="http://schemas.microsoft.com/office/word/2015/wordml/symex" xmlns:wpg="http://schemas.microsoft.com/office/word/2010/wordprocessingGroup" xmlns:wpi="http://schemas.microsoft.com/office/word/2010/wordprocessingInk" xmlns:wne="http://schemas.microsoft.com/office/word/2006/wordml" xmlns:wps="http://schemas.microsoft.com/office/word/2010/wordprocessingShape" mc:Ignorable="w14 w15 w16se wp14">
   <w:p>
     <w:pPr>
       <w:pStyle w:val="Cabealho"/>
@@ -8830,7 +8639,7 @@
         <w:rStyle w:val="Nmerodepgina"/>
         <w:noProof/>
       </w:rPr>
-      <w:t>14</w:t>
+      <w:t>15</w:t>
     </w:r>
     <w:r>
       <w:rPr>
@@ -8855,7 +8664,7 @@
 </file>
 
 <file path=word/header7.xml><?xml version="1.0" encoding="utf-8"?>
-<w:hdr xmlns:wpc="http://schemas.microsoft.com/office/word/2010/wordprocessingCanvas" xmlns:cx="http://schemas.microsoft.com/office/drawing/2014/chartex" xmlns:cx1="http://schemas.microsoft.com/office/drawing/2015/9/8/chartex" xmlns:cx2="http://schemas.microsoft.com/office/drawing/2015/10/21/chartex" xmlns:cx3="http://schemas.microsoft.com/office/drawing/2016/5/9/chartex" xmlns:cx4="http://schemas.microsoft.com/office/drawing/2016/5/10/chartex" xmlns:cx5="http://schemas.microsoft.com/office/drawing/2016/5/11/chartex" xmlns:cx6="http://schemas.microsoft.com/office/drawing/2016/5/12/chartex" xmlns:cx7="http://schemas.microsoft.com/office/drawing/2016/5/13/chartex" xmlns:cx8="http://schemas.microsoft.com/office/drawing/2016/5/14/chartex" xmlns:mc="http://schemas.openxmlformats.org/markup-compatibility/2006" xmlns:aink="http://schemas.microsoft.com/office/drawing/2016/ink" xmlns:am3d="http://schemas.microsoft.com/office/drawing/2017/model3d" xmlns:o="urn:schemas-microsoft-com:office:office" xmlns:r="http://schemas.openxmlformats.org/officeDocument/2006/relationships" xmlns:m="http://schemas.openxmlformats.org/officeDocument/2006/math" xmlns:v="urn:schemas-microsoft-com:vml" xmlns:wp14="http://schemas.microsoft.com/office/word/2010/wordprocessingDrawing" xmlns:wp="http://schemas.openxmlformats.org/drawingml/2006/wordprocessingDrawing" xmlns:w10="urn:schemas-microsoft-com:office:word" xmlns:w="http://schemas.openxmlformats.org/wordprocessingml/2006/main" xmlns:w14="http://schemas.microsoft.com/office/word/2010/wordml" xmlns:w15="http://schemas.microsoft.com/office/word/2012/wordml" xmlns:w16cid="http://schemas.microsoft.com/office/word/2016/wordml/cid" xmlns:w16se="http://schemas.microsoft.com/office/word/2015/wordml/symex" xmlns:wpg="http://schemas.microsoft.com/office/word/2010/wordprocessingGroup" xmlns:wpi="http://schemas.microsoft.com/office/word/2010/wordprocessingInk" xmlns:wne="http://schemas.microsoft.com/office/word/2006/wordml" xmlns:wps="http://schemas.microsoft.com/office/word/2010/wordprocessingShape" mc:Ignorable="w14 w15 w16se w16cid wp14">
+<w:hdr xmlns:wpc="http://schemas.microsoft.com/office/word/2010/wordprocessingCanvas" xmlns:cx="http://schemas.microsoft.com/office/drawing/2014/chartex" xmlns:mc="http://schemas.openxmlformats.org/markup-compatibility/2006" xmlns:o="urn:schemas-microsoft-com:office:office" xmlns:r="http://schemas.openxmlformats.org/officeDocument/2006/relationships" xmlns:m="http://schemas.openxmlformats.org/officeDocument/2006/math" xmlns:v="urn:schemas-microsoft-com:vml" xmlns:wp14="http://schemas.microsoft.com/office/word/2010/wordprocessingDrawing" xmlns:wp="http://schemas.openxmlformats.org/drawingml/2006/wordprocessingDrawing" xmlns:w10="urn:schemas-microsoft-com:office:word" xmlns:w="http://schemas.openxmlformats.org/wordprocessingml/2006/main" xmlns:w14="http://schemas.microsoft.com/office/word/2010/wordml" xmlns:w15="http://schemas.microsoft.com/office/word/2012/wordml" xmlns:w16se="http://schemas.microsoft.com/office/word/2015/wordml/symex" xmlns:wpg="http://schemas.microsoft.com/office/word/2010/wordprocessingGroup" xmlns:wpi="http://schemas.microsoft.com/office/word/2010/wordprocessingInk" xmlns:wne="http://schemas.microsoft.com/office/word/2006/wordml" xmlns:wps="http://schemas.microsoft.com/office/word/2010/wordprocessingShape" mc:Ignorable="w14 w15 w16se wp14">
   <w:p>
     <w:pPr>
       <w:pStyle w:val="Cabealho"/>
@@ -8865,7 +8674,7 @@
 </file>
 
 <file path=word/header8.xml><?xml version="1.0" encoding="utf-8"?>
-<w:hdr xmlns:wpc="http://schemas.microsoft.com/office/word/2010/wordprocessingCanvas" xmlns:cx="http://schemas.microsoft.com/office/drawing/2014/chartex" xmlns:cx1="http://schemas.microsoft.com/office/drawing/2015/9/8/chartex" xmlns:cx2="http://schemas.microsoft.com/office/drawing/2015/10/21/chartex" xmlns:cx3="http://schemas.microsoft.com/office/drawing/2016/5/9/chartex" xmlns:cx4="http://schemas.microsoft.com/office/drawing/2016/5/10/chartex" xmlns:cx5="http://schemas.microsoft.com/office/drawing/2016/5/11/chartex" xmlns:cx6="http://schemas.microsoft.com/office/drawing/2016/5/12/chartex" xmlns:cx7="http://schemas.microsoft.com/office/drawing/2016/5/13/chartex" xmlns:cx8="http://schemas.microsoft.com/office/drawing/2016/5/14/chartex" xmlns:mc="http://schemas.openxmlformats.org/markup-compatibility/2006" xmlns:aink="http://schemas.microsoft.com/office/drawing/2016/ink" xmlns:am3d="http://schemas.microsoft.com/office/drawing/2017/model3d" xmlns:o="urn:schemas-microsoft-com:office:office" xmlns:r="http://schemas.openxmlformats.org/officeDocument/2006/relationships" xmlns:m="http://schemas.openxmlformats.org/officeDocument/2006/math" xmlns:v="urn:schemas-microsoft-com:vml" xmlns:wp14="http://schemas.microsoft.com/office/word/2010/wordprocessingDrawing" xmlns:wp="http://schemas.openxmlformats.org/drawingml/2006/wordprocessingDrawing" xmlns:w10="urn:schemas-microsoft-com:office:word" xmlns:w="http://schemas.openxmlformats.org/wordprocessingml/2006/main" xmlns:w14="http://schemas.microsoft.com/office/word/2010/wordml" xmlns:w15="http://schemas.microsoft.com/office/word/2012/wordml" xmlns:w16cid="http://schemas.microsoft.com/office/word/2016/wordml/cid" xmlns:w16se="http://schemas.microsoft.com/office/word/2015/wordml/symex" xmlns:wpg="http://schemas.microsoft.com/office/word/2010/wordprocessingGroup" xmlns:wpi="http://schemas.microsoft.com/office/word/2010/wordprocessingInk" xmlns:wne="http://schemas.microsoft.com/office/word/2006/wordml" xmlns:wps="http://schemas.microsoft.com/office/word/2010/wordprocessingShape" mc:Ignorable="w14 w15 w16se w16cid wp14">
+<w:hdr xmlns:wpc="http://schemas.microsoft.com/office/word/2010/wordprocessingCanvas" xmlns:cx="http://schemas.microsoft.com/office/drawing/2014/chartex" xmlns:mc="http://schemas.openxmlformats.org/markup-compatibility/2006" xmlns:o="urn:schemas-microsoft-com:office:office" xmlns:r="http://schemas.openxmlformats.org/officeDocument/2006/relationships" xmlns:m="http://schemas.openxmlformats.org/officeDocument/2006/math" xmlns:v="urn:schemas-microsoft-com:vml" xmlns:wp14="http://schemas.microsoft.com/office/word/2010/wordprocessingDrawing" xmlns:wp="http://schemas.openxmlformats.org/drawingml/2006/wordprocessingDrawing" xmlns:w10="urn:schemas-microsoft-com:office:word" xmlns:w="http://schemas.openxmlformats.org/wordprocessingml/2006/main" xmlns:w14="http://schemas.microsoft.com/office/word/2010/wordml" xmlns:w15="http://schemas.microsoft.com/office/word/2012/wordml" xmlns:w16se="http://schemas.microsoft.com/office/word/2015/wordml/symex" xmlns:wpg="http://schemas.microsoft.com/office/word/2010/wordprocessingGroup" xmlns:wpi="http://schemas.microsoft.com/office/word/2010/wordprocessingInk" xmlns:wne="http://schemas.microsoft.com/office/word/2006/wordml" xmlns:wps="http://schemas.microsoft.com/office/word/2010/wordprocessingShape" mc:Ignorable="w14 w15 w16se wp14">
   <w:p>
     <w:pPr>
       <w:pStyle w:val="Cabealho"/>
@@ -8937,7 +8746,7 @@
 </file>
 
 <file path=word/header9.xml><?xml version="1.0" encoding="utf-8"?>
-<w:hdr xmlns:wpc="http://schemas.microsoft.com/office/word/2010/wordprocessingCanvas" xmlns:cx="http://schemas.microsoft.com/office/drawing/2014/chartex" xmlns:cx1="http://schemas.microsoft.com/office/drawing/2015/9/8/chartex" xmlns:cx2="http://schemas.microsoft.com/office/drawing/2015/10/21/chartex" xmlns:cx3="http://schemas.microsoft.com/office/drawing/2016/5/9/chartex" xmlns:cx4="http://schemas.microsoft.com/office/drawing/2016/5/10/chartex" xmlns:cx5="http://schemas.microsoft.com/office/drawing/2016/5/11/chartex" xmlns:cx6="http://schemas.microsoft.com/office/drawing/2016/5/12/chartex" xmlns:cx7="http://schemas.microsoft.com/office/drawing/2016/5/13/chartex" xmlns:cx8="http://schemas.microsoft.com/office/drawing/2016/5/14/chartex" xmlns:mc="http://schemas.openxmlformats.org/markup-compatibility/2006" xmlns:aink="http://schemas.microsoft.com/office/drawing/2016/ink" xmlns:am3d="http://schemas.microsoft.com/office/drawing/2017/model3d" xmlns:o="urn:schemas-microsoft-com:office:office" xmlns:r="http://schemas.openxmlformats.org/officeDocument/2006/relationships" xmlns:m="http://schemas.openxmlformats.org/officeDocument/2006/math" xmlns:v="urn:schemas-microsoft-com:vml" xmlns:wp14="http://schemas.microsoft.com/office/word/2010/wordprocessingDrawing" xmlns:wp="http://schemas.openxmlformats.org/drawingml/2006/wordprocessingDrawing" xmlns:w10="urn:schemas-microsoft-com:office:word" xmlns:w="http://schemas.openxmlformats.org/wordprocessingml/2006/main" xmlns:w14="http://schemas.microsoft.com/office/word/2010/wordml" xmlns:w15="http://schemas.microsoft.com/office/word/2012/wordml" xmlns:w16cid="http://schemas.microsoft.com/office/word/2016/wordml/cid" xmlns:w16se="http://schemas.microsoft.com/office/word/2015/wordml/symex" xmlns:wpg="http://schemas.microsoft.com/office/word/2010/wordprocessingGroup" xmlns:wpi="http://schemas.microsoft.com/office/word/2010/wordprocessingInk" xmlns:wne="http://schemas.microsoft.com/office/word/2006/wordml" xmlns:wps="http://schemas.microsoft.com/office/word/2010/wordprocessingShape" mc:Ignorable="w14 w15 w16se w16cid wp14">
+<w:hdr xmlns:wpc="http://schemas.microsoft.com/office/word/2010/wordprocessingCanvas" xmlns:cx="http://schemas.microsoft.com/office/drawing/2014/chartex" xmlns:mc="http://schemas.openxmlformats.org/markup-compatibility/2006" xmlns:o="urn:schemas-microsoft-com:office:office" xmlns:r="http://schemas.openxmlformats.org/officeDocument/2006/relationships" xmlns:m="http://schemas.openxmlformats.org/officeDocument/2006/math" xmlns:v="urn:schemas-microsoft-com:vml" xmlns:wp14="http://schemas.microsoft.com/office/word/2010/wordprocessingDrawing" xmlns:wp="http://schemas.openxmlformats.org/drawingml/2006/wordprocessingDrawing" xmlns:w10="urn:schemas-microsoft-com:office:word" xmlns:w="http://schemas.openxmlformats.org/wordprocessingml/2006/main" xmlns:w14="http://schemas.microsoft.com/office/word/2010/wordml" xmlns:w15="http://schemas.microsoft.com/office/word/2012/wordml" xmlns:w16se="http://schemas.microsoft.com/office/word/2015/wordml/symex" xmlns:wpg="http://schemas.microsoft.com/office/word/2010/wordprocessingGroup" xmlns:wpi="http://schemas.microsoft.com/office/word/2010/wordprocessingInk" xmlns:wne="http://schemas.microsoft.com/office/word/2006/wordml" xmlns:wps="http://schemas.microsoft.com/office/word/2010/wordprocessingShape" mc:Ignorable="w14 w15 w16se wp14">
   <w:p>
     <w:pPr>
       <w:pStyle w:val="Cabealho"/>
@@ -8969,7 +8778,7 @@
         <w:rStyle w:val="Nmerodepgina"/>
         <w:noProof/>
       </w:rPr>
-      <w:t>16</w:t>
+      <w:t>17</w:t>
     </w:r>
     <w:r>
       <w:rPr>
@@ -8993,7 +8802,7 @@
 </file>
 
 <file path=word/numbering.xml><?xml version="1.0" encoding="utf-8"?>
-<w:numbering xmlns:wpc="http://schemas.microsoft.com/office/word/2010/wordprocessingCanvas" xmlns:cx="http://schemas.microsoft.com/office/drawing/2014/chartex" xmlns:cx1="http://schemas.microsoft.com/office/drawing/2015/9/8/chartex" xmlns:cx2="http://schemas.microsoft.com/office/drawing/2015/10/21/chartex" xmlns:cx3="http://schemas.microsoft.com/office/drawing/2016/5/9/chartex" xmlns:cx4="http://schemas.microsoft.com/office/drawing/2016/5/10/chartex" xmlns:cx5="http://schemas.microsoft.com/office/drawing/2016/5/11/chartex" xmlns:cx6="http://schemas.microsoft.com/office/drawing/2016/5/12/chartex" xmlns:cx7="http://schemas.microsoft.com/office/drawing/2016/5/13/chartex" xmlns:cx8="http://schemas.microsoft.com/office/drawing/2016/5/14/chartex" xmlns:mc="http://schemas.openxmlformats.org/markup-compatibility/2006" xmlns:aink="http://schemas.microsoft.com/office/drawing/2016/ink" xmlns:am3d="http://schemas.microsoft.com/office/drawing/2017/model3d" xmlns:o="urn:schemas-microsoft-com:office:office" xmlns:r="http://schemas.openxmlformats.org/officeDocument/2006/relationships" xmlns:m="http://schemas.openxmlformats.org/officeDocument/2006/math" xmlns:v="urn:schemas-microsoft-com:vml" xmlns:wp14="http://schemas.microsoft.com/office/word/2010/wordprocessingDrawing" xmlns:wp="http://schemas.openxmlformats.org/drawingml/2006/wordprocessingDrawing" xmlns:w10="urn:schemas-microsoft-com:office:word" xmlns:w="http://schemas.openxmlformats.org/wordprocessingml/2006/main" xmlns:w14="http://schemas.microsoft.com/office/word/2010/wordml" xmlns:w15="http://schemas.microsoft.com/office/word/2012/wordml" xmlns:w16cid="http://schemas.microsoft.com/office/word/2016/wordml/cid" xmlns:w16se="http://schemas.microsoft.com/office/word/2015/wordml/symex" xmlns:wpg="http://schemas.microsoft.com/office/word/2010/wordprocessingGroup" xmlns:wpi="http://schemas.microsoft.com/office/word/2010/wordprocessingInk" xmlns:wne="http://schemas.microsoft.com/office/word/2006/wordml" xmlns:wps="http://schemas.microsoft.com/office/word/2010/wordprocessingShape" mc:Ignorable="w14 w15 w16se w16cid wp14">
+<w:numbering xmlns:wpc="http://schemas.microsoft.com/office/word/2010/wordprocessingCanvas" xmlns:cx="http://schemas.microsoft.com/office/drawing/2014/chartex" xmlns:mc="http://schemas.openxmlformats.org/markup-compatibility/2006" xmlns:o="urn:schemas-microsoft-com:office:office" xmlns:r="http://schemas.openxmlformats.org/officeDocument/2006/relationships" xmlns:m="http://schemas.openxmlformats.org/officeDocument/2006/math" xmlns:v="urn:schemas-microsoft-com:vml" xmlns:wp14="http://schemas.microsoft.com/office/word/2010/wordprocessingDrawing" xmlns:wp="http://schemas.openxmlformats.org/drawingml/2006/wordprocessingDrawing" xmlns:w10="urn:schemas-microsoft-com:office:word" xmlns:w="http://schemas.openxmlformats.org/wordprocessingml/2006/main" xmlns:w14="http://schemas.microsoft.com/office/word/2010/wordml" xmlns:w15="http://schemas.microsoft.com/office/word/2012/wordml" xmlns:w16se="http://schemas.microsoft.com/office/word/2015/wordml/symex" xmlns:wpg="http://schemas.microsoft.com/office/word/2010/wordprocessingGroup" xmlns:wpi="http://schemas.microsoft.com/office/word/2010/wordprocessingInk" xmlns:wne="http://schemas.microsoft.com/office/word/2006/wordml" xmlns:wps="http://schemas.microsoft.com/office/word/2010/wordprocessingShape" mc:Ignorable="w14 w15 w16se wp14">
   <w:abstractNum w:abstractNumId="0" w15:restartNumberingAfterBreak="0">
     <w:nsid w:val="0A494A6A"/>
     <w:multiLevelType w:val="multilevel"/>
@@ -11185,7 +10994,7 @@
 </file>
 
 <file path=word/styles.xml><?xml version="1.0" encoding="utf-8"?>
-<w:styles xmlns:mc="http://schemas.openxmlformats.org/markup-compatibility/2006" xmlns:r="http://schemas.openxmlformats.org/officeDocument/2006/relationships" xmlns:w="http://schemas.openxmlformats.org/wordprocessingml/2006/main" xmlns:w14="http://schemas.microsoft.com/office/word/2010/wordml" xmlns:w15="http://schemas.microsoft.com/office/word/2012/wordml" xmlns:w16cid="http://schemas.microsoft.com/office/word/2016/wordml/cid" xmlns:w16se="http://schemas.microsoft.com/office/word/2015/wordml/symex" mc:Ignorable="w14 w15 w16se w16cid">
+<w:styles xmlns:mc="http://schemas.openxmlformats.org/markup-compatibility/2006" xmlns:r="http://schemas.openxmlformats.org/officeDocument/2006/relationships" xmlns:w="http://schemas.openxmlformats.org/wordprocessingml/2006/main" xmlns:w14="http://schemas.microsoft.com/office/word/2010/wordml" xmlns:w15="http://schemas.microsoft.com/office/word/2012/wordml" xmlns:w16se="http://schemas.microsoft.com/office/word/2015/wordml/symex" mc:Ignorable="w14 w15 w16se">
   <w:docDefaults>
     <w:rPrDefault>
       <w:rPr>
@@ -11195,7 +11004,7 @@
     </w:rPrDefault>
     <w:pPrDefault/>
   </w:docDefaults>
-  <w:latentStyles w:defLockedState="0" w:defUIPriority="99" w:defSemiHidden="0" w:defUnhideWhenUsed="0" w:defQFormat="0" w:count="375">
+  <w:latentStyles w:defLockedState="0" w:defUIPriority="99" w:defSemiHidden="0" w:defUnhideWhenUsed="0" w:defQFormat="0" w:count="371">
     <w:lsdException w:name="Normal" w:locked="1" w:uiPriority="0" w:qFormat="1"/>
     <w:lsdException w:name="heading 1" w:locked="1" w:uiPriority="9" w:qFormat="1"/>
     <w:lsdException w:name="heading 2" w:locked="1" w:uiPriority="9" w:qFormat="1"/>
@@ -11301,7 +11110,7 @@
     <w:lsdException w:name="HTML Sample" w:locked="1" w:semiHidden="1" w:unhideWhenUsed="1"/>
     <w:lsdException w:name="HTML Typewriter" w:locked="1" w:semiHidden="1" w:unhideWhenUsed="1"/>
     <w:lsdException w:name="HTML Variable" w:locked="1" w:semiHidden="1" w:unhideWhenUsed="1"/>
-    <w:lsdException w:name="Normal Table" w:locked="1"/>
+    <w:lsdException w:name="Normal Table" w:locked="1" w:semiHidden="1" w:unhideWhenUsed="1"/>
     <w:lsdException w:name="annotation subject" w:locked="1" w:semiHidden="1" w:unhideWhenUsed="1"/>
     <w:lsdException w:name="No List" w:locked="1" w:semiHidden="1" w:unhideWhenUsed="1"/>
     <w:lsdException w:name="Outline List 1" w:locked="1" w:semiHidden="1" w:unhideWhenUsed="1"/>
@@ -11345,10 +11154,10 @@
     <w:lsdException w:name="Table Elegant" w:locked="1" w:semiHidden="1" w:unhideWhenUsed="1"/>
     <w:lsdException w:name="Table Professional" w:locked="1" w:semiHidden="1" w:unhideWhenUsed="1"/>
     <w:lsdException w:name="Table Subtle 1" w:locked="1" w:semiHidden="1" w:unhideWhenUsed="1"/>
-    <w:lsdException w:name="Table Subtle 2" w:locked="1"/>
+    <w:lsdException w:name="Table Subtle 2" w:locked="1" w:semiHidden="1" w:unhideWhenUsed="1"/>
     <w:lsdException w:name="Table Web 1" w:locked="1" w:semiHidden="1" w:unhideWhenUsed="1"/>
     <w:lsdException w:name="Table Web 2" w:locked="1" w:semiHidden="1" w:unhideWhenUsed="1"/>
-    <w:lsdException w:name="Table Web 3" w:locked="1"/>
+    <w:lsdException w:name="Table Web 3" w:locked="1" w:semiHidden="1" w:unhideWhenUsed="1"/>
     <w:lsdException w:name="Balloon Text" w:locked="1" w:semiHidden="1" w:unhideWhenUsed="1"/>
     <w:lsdException w:name="Table Grid" w:locked="1" w:uiPriority="59"/>
     <w:lsdException w:name="Table Theme" w:locked="1" w:semiHidden="1" w:unhideWhenUsed="1"/>
@@ -11567,10 +11376,6 @@
     <w:lsdException w:name="List Table 5 Dark Accent 6" w:uiPriority="50"/>
     <w:lsdException w:name="List Table 6 Colorful Accent 6" w:uiPriority="51"/>
     <w:lsdException w:name="List Table 7 Colorful Accent 6" w:uiPriority="52"/>
-    <w:lsdException w:name="Mention" w:semiHidden="1" w:unhideWhenUsed="1"/>
-    <w:lsdException w:name="Smart Hyperlink" w:semiHidden="1" w:unhideWhenUsed="1"/>
-    <w:lsdException w:name="Hashtag" w:semiHidden="1" w:unhideWhenUsed="1"/>
-    <w:lsdException w:name="Unresolved Mention" w:semiHidden="1" w:unhideWhenUsed="1"/>
   </w:latentStyles>
   <w:style w:type="paragraph" w:default="1" w:styleId="Normal">
     <w:name w:val="Normal"/>
@@ -17936,7 +17741,7 @@
 </file>
 
 <file path=customXml/itemProps1.xml><?xml version="1.0" encoding="utf-8"?>
-<ds:datastoreItem xmlns:ds="http://schemas.openxmlformats.org/officeDocument/2006/customXml" ds:itemID="{2DEC0468-CD9B-472B-95A2-32182FB12255}">
+<ds:datastoreItem xmlns:ds="http://schemas.openxmlformats.org/officeDocument/2006/customXml" ds:itemID="{CC419244-D182-46E8-9068-6DE973A3E698}">
   <ds:schemaRefs>
     <ds:schemaRef ds:uri="http://schemas.openxmlformats.org/officeDocument/2006/bibliography"/>
   </ds:schemaRefs>

</xml_diff>

<commit_message>
3 - aplicaçao att
</commit_message>
<xml_diff>
--- a/Documentação/modelo Documento do Projeto GF 1o Semestre - v01.docx
+++ b/Documentação/modelo Documento do Projeto GF 1o Semestre - v01.docx
@@ -2942,7 +2942,7 @@
           <w:lang w:eastAsia="pt-BR"/>
         </w:rPr>
         <w:drawing>
-          <wp:anchor distT="0" distB="0" distL="114300" distR="114300" simplePos="0" relativeHeight="251650560" behindDoc="1" locked="0" layoutInCell="1" allowOverlap="1" wp14:anchorId="34AB9573" wp14:editId="3591283B">
+          <wp:anchor distT="0" distB="0" distL="114300" distR="114300" simplePos="0" relativeHeight="251649024" behindDoc="1" locked="0" layoutInCell="1" allowOverlap="1" wp14:anchorId="34AB9573" wp14:editId="3591283B">
             <wp:simplePos x="0" y="0"/>
             <wp:positionH relativeFrom="column">
               <wp:posOffset>-3810</wp:posOffset>
@@ -3082,7 +3082,7 @@
           <w:lang w:eastAsia="pt-BR"/>
         </w:rPr>
         <w:drawing>
-          <wp:anchor distT="0" distB="0" distL="114300" distR="114300" simplePos="0" relativeHeight="251651584" behindDoc="1" locked="0" layoutInCell="1" allowOverlap="1" wp14:anchorId="1CC135E7" wp14:editId="3B3DA9EC">
+          <wp:anchor distT="0" distB="0" distL="114300" distR="114300" simplePos="0" relativeHeight="251650048" behindDoc="1" locked="0" layoutInCell="1" allowOverlap="1" wp14:anchorId="1CC135E7" wp14:editId="3B3DA9EC">
             <wp:simplePos x="0" y="0"/>
             <wp:positionH relativeFrom="column">
               <wp:posOffset>0</wp:posOffset>
@@ -3200,7 +3200,7 @@
           <w:lang w:eastAsia="pt-BR"/>
         </w:rPr>
         <w:drawing>
-          <wp:anchor distT="0" distB="0" distL="114300" distR="114300" simplePos="0" relativeHeight="251652608" behindDoc="1" locked="0" layoutInCell="1" allowOverlap="1" wp14:anchorId="47AC95C1" wp14:editId="42F9F0D8">
+          <wp:anchor distT="0" distB="0" distL="114300" distR="114300" simplePos="0" relativeHeight="251651072" behindDoc="1" locked="0" layoutInCell="1" allowOverlap="1" wp14:anchorId="47AC95C1" wp14:editId="42F9F0D8">
             <wp:simplePos x="0" y="0"/>
             <wp:positionH relativeFrom="column">
               <wp:posOffset>0</wp:posOffset>
@@ -3343,7 +3343,7 @@
           <w:lang w:eastAsia="pt-BR"/>
         </w:rPr>
         <w:drawing>
-          <wp:anchor distT="0" distB="0" distL="114300" distR="114300" simplePos="0" relativeHeight="251657728" behindDoc="1" locked="0" layoutInCell="1" allowOverlap="1" wp14:anchorId="09995F3F" wp14:editId="5BE7A005">
+          <wp:anchor distT="0" distB="0" distL="114300" distR="114300" simplePos="0" relativeHeight="251656192" behindDoc="1" locked="0" layoutInCell="1" allowOverlap="1" wp14:anchorId="09995F3F" wp14:editId="5BE7A005">
             <wp:simplePos x="0" y="0"/>
             <wp:positionH relativeFrom="column">
               <wp:posOffset>-3810</wp:posOffset>
@@ -7193,7 +7193,7 @@
         </w:rPr>
         <w:lastRenderedPageBreak/>
         <w:drawing>
-          <wp:anchor distT="0" distB="0" distL="114300" distR="114300" simplePos="0" relativeHeight="251656704" behindDoc="1" locked="0" layoutInCell="1" allowOverlap="1" wp14:anchorId="272F062C" wp14:editId="23C6189B">
+          <wp:anchor distT="0" distB="0" distL="114300" distR="114300" simplePos="0" relativeHeight="251655168" behindDoc="1" locked="0" layoutInCell="1" allowOverlap="1" wp14:anchorId="272F062C" wp14:editId="23C6189B">
             <wp:simplePos x="0" y="0"/>
             <wp:positionH relativeFrom="column">
               <wp:posOffset>0</wp:posOffset>
@@ -7266,7 +7266,7 @@
           <w:lang w:eastAsia="pt-BR"/>
         </w:rPr>
         <w:drawing>
-          <wp:anchor distT="0" distB="0" distL="114300" distR="114300" simplePos="0" relativeHeight="251661824" behindDoc="1" locked="0" layoutInCell="1" allowOverlap="1" wp14:anchorId="4470AF3B" wp14:editId="25097275">
+          <wp:anchor distT="0" distB="0" distL="114300" distR="114300" simplePos="0" relativeHeight="251660288" behindDoc="1" locked="0" layoutInCell="1" allowOverlap="1" wp14:anchorId="4470AF3B" wp14:editId="25097275">
             <wp:simplePos x="0" y="0"/>
             <wp:positionH relativeFrom="column">
               <wp:posOffset>0</wp:posOffset>
@@ -7794,15 +7794,71 @@
         <w:pStyle w:val="PargrafodaLista"/>
         <w:numPr>
           <w:ilvl w:val="0"/>
-          <w:numId w:val="15"/>
+          <w:numId w:val="17"/>
         </w:numPr>
-      </w:pPr>
-      <w:r>
-        <w:t>NodeJS</w:t>
+        <w:rPr>
+          <w:b/>
+        </w:rPr>
+      </w:pPr>
+      <w:r>
+        <w:rPr>
+          <w:b/>
+        </w:rPr>
+        <w:t>Microsoft Azure</w:t>
       </w:r>
       <w:bookmarkStart w:id="21" w:name="_GoBack"/>
       <w:bookmarkEnd w:id="21"/>
     </w:p>
+    <w:p>
+      <w:pPr>
+        <w:ind w:left="360"/>
+      </w:pPr>
+      <w:r>
+        <w:tab/>
+      </w:r>
+      <w:r>
+        <w:t>A plataforma nuvem utilizada no projeto é o Microsoft Azure</w:t>
+      </w:r>
+      <w:r>
+        <w:t>, que possibilitou a implementação de um banco de dados gerenciado com o Microsoft SQL Server, e a hospedagem da aplicação web na nuvem.</w:t>
+      </w:r>
+    </w:p>
+    <w:p>
+      <w:pPr>
+        <w:pStyle w:val="PargrafodaLista"/>
+        <w:numPr>
+          <w:ilvl w:val="0"/>
+          <w:numId w:val="17"/>
+        </w:numPr>
+        <w:rPr>
+          <w:b/>
+        </w:rPr>
+      </w:pPr>
+      <w:r>
+        <w:rPr>
+          <w:b/>
+        </w:rPr>
+        <w:t>NodeJS</w:t>
+      </w:r>
+    </w:p>
+    <w:p>
+      <w:pPr>
+        <w:pStyle w:val="PargrafodaLista"/>
+        <w:numPr>
+          <w:ilvl w:val="0"/>
+          <w:numId w:val="17"/>
+        </w:numPr>
+        <w:rPr>
+          <w:b/>
+        </w:rPr>
+      </w:pPr>
+      <w:r>
+        <w:rPr>
+          <w:b/>
+        </w:rPr>
+        <w:t>Ambiente Web</w:t>
+      </w:r>
+    </w:p>
     <w:p/>
     <w:p>
       <w:pPr>
@@ -7819,7 +7875,7 @@
         </w:rPr>
         <w:lastRenderedPageBreak/>
         <w:drawing>
-          <wp:anchor distT="0" distB="0" distL="114300" distR="114300" simplePos="0" relativeHeight="251664896" behindDoc="0" locked="0" layoutInCell="1" allowOverlap="1" wp14:anchorId="483E7C4E" wp14:editId="0FC71CE8">
+          <wp:anchor distT="0" distB="0" distL="114300" distR="114300" simplePos="0" relativeHeight="251666432" behindDoc="0" locked="0" layoutInCell="1" allowOverlap="1" wp14:anchorId="483E7C4E" wp14:editId="0FC71CE8">
             <wp:simplePos x="0" y="0"/>
             <wp:positionH relativeFrom="column">
               <wp:posOffset>186690</wp:posOffset>
@@ -11697,7 +11753,7 @@
   <w:abstractNum w:abstractNumId="10" w15:restartNumberingAfterBreak="0">
     <w:nsid w:val="548B23ED"/>
     <w:multiLevelType w:val="hybridMultilevel"/>
-    <w:tmpl w:val="8D383E56"/>
+    <w:tmpl w:val="4D6A42C2"/>
     <w:lvl w:ilvl="0" w:tplc="04160001">
       <w:start w:val="1"/>
       <w:numFmt w:val="bullet"/>
@@ -19261,7 +19317,7 @@
 </file>
 
 <file path=customXml/itemProps1.xml><?xml version="1.0" encoding="utf-8"?>
-<ds:datastoreItem xmlns:ds="http://schemas.openxmlformats.org/officeDocument/2006/customXml" ds:itemID="{1C1D15D4-AA69-4712-85F0-984A1F127554}">
+<ds:datastoreItem xmlns:ds="http://schemas.openxmlformats.org/officeDocument/2006/customXml" ds:itemID="{B01DB28B-E0B3-405E-B4F8-082898020030}">
   <ds:schemaRefs>
     <ds:schemaRef ds:uri="http://schemas.openxmlformats.org/officeDocument/2006/bibliography"/>
   </ds:schemaRefs>

</xml_diff>

<commit_message>
atualização do processo de suporte
</commit_message>
<xml_diff>
--- a/Documentação/modelo Documento do Projeto GF 1o Semestre - v01.docx
+++ b/Documentação/modelo Documento do Projeto GF 1o Semestre - v01.docx
@@ -2249,22 +2249,11 @@
       <w:pPr>
         <w:pStyle w:val="FolhadeRostodosCaptulos"/>
       </w:pPr>
-      <w:r>
-        <w:lastRenderedPageBreak/>
-        <w:fldChar w:fldCharType="begin"/>
-      </w:r>
-      <w:r>
-        <w:instrText xml:space="preserve"> REF _Ref125306779 \w </w:instrText>
-      </w:r>
-      <w:r>
-        <w:fldChar w:fldCharType="separate"/>
-      </w:r>
-      <w:r>
-        <w:t>1</w:t>
-      </w:r>
-      <w:r>
-        <w:fldChar w:fldCharType="end"/>
-      </w:r>
+      <w:fldSimple w:instr=" REF _Ref125306779 \w ">
+        <w:r>
+          <w:t>1</w:t>
+        </w:r>
+      </w:fldSimple>
       <w:r>
         <w:tab/>
       </w:r>
@@ -2783,27 +2772,25 @@
       <w:r>
         <w:t xml:space="preserve"> Coisas pretende movimentar cerc</w:t>
       </w:r>
-      <w:bookmarkStart w:id="9" w:name="_GoBack"/>
+      <w:r>
+        <w:t>a US$ 40 bilhões até 2020.</w:t>
+      </w:r>
+    </w:p>
+    <w:p>
+      <w:pPr>
+        <w:pStyle w:val="Ttulo2"/>
+        <w:rPr>
+          <w:b/>
+        </w:rPr>
+      </w:pPr>
+      <w:bookmarkStart w:id="9" w:name="_Toc512519591"/>
+      <w:r>
+        <w:rPr>
+          <w:b/>
+        </w:rPr>
+        <w:t>objetivo da solução</w:t>
+      </w:r>
       <w:bookmarkEnd w:id="9"/>
-      <w:r>
-        <w:t>a US$ 40 bilhões até 2020.</w:t>
-      </w:r>
-    </w:p>
-    <w:p>
-      <w:pPr>
-        <w:pStyle w:val="Ttulo2"/>
-        <w:rPr>
-          <w:b/>
-        </w:rPr>
-      </w:pPr>
-      <w:bookmarkStart w:id="10" w:name="_Toc512519591"/>
-      <w:r>
-        <w:rPr>
-          <w:b/>
-        </w:rPr>
-        <w:t>objetivo da solução</w:t>
-      </w:r>
-      <w:bookmarkEnd w:id="10"/>
     </w:p>
     <w:p>
       <w:r>
@@ -2832,14 +2819,14 @@
           <w:b/>
         </w:rPr>
       </w:pPr>
-      <w:bookmarkStart w:id="11" w:name="_Toc512519592"/>
+      <w:bookmarkStart w:id="10" w:name="_Toc512519592"/>
       <w:r>
         <w:rPr>
           <w:b/>
         </w:rPr>
         <w:t>diagrama da solução</w:t>
       </w:r>
-      <w:bookmarkEnd w:id="11"/>
+      <w:bookmarkEnd w:id="10"/>
     </w:p>
     <w:p>
       <w:pPr>
@@ -2919,28 +2906,28 @@
           <w:numId w:val="13"/>
         </w:numPr>
       </w:pPr>
-      <w:bookmarkStart w:id="12" w:name="_Toc512519593"/>
+      <w:bookmarkStart w:id="11" w:name="_Toc512519593"/>
       <w:r>
         <w:lastRenderedPageBreak/>
         <w:t>PLANEJAMENTO DO PROJETO</w:t>
       </w:r>
+      <w:bookmarkEnd w:id="11"/>
+    </w:p>
+    <w:p>
+      <w:pPr>
+        <w:pStyle w:val="Ttulo2"/>
+        <w:rPr>
+          <w:b/>
+        </w:rPr>
+      </w:pPr>
+      <w:bookmarkStart w:id="12" w:name="_Toc512519594"/>
+      <w:r>
+        <w:rPr>
+          <w:b/>
+        </w:rPr>
+        <w:t>Definição da Equipe do projeto</w:t>
+      </w:r>
       <w:bookmarkEnd w:id="12"/>
-    </w:p>
-    <w:p>
-      <w:pPr>
-        <w:pStyle w:val="Ttulo2"/>
-        <w:rPr>
-          <w:b/>
-        </w:rPr>
-      </w:pPr>
-      <w:bookmarkStart w:id="13" w:name="_Toc512519594"/>
-      <w:r>
-        <w:rPr>
-          <w:b/>
-        </w:rPr>
-        <w:t>Definição da Equipe do projeto</w:t>
-      </w:r>
-      <w:bookmarkEnd w:id="13"/>
       <w:r>
         <w:rPr>
           <w:b/>
@@ -2955,7 +2942,7 @@
           <w:lang w:val="en-US"/>
         </w:rPr>
       </w:pPr>
-      <w:bookmarkStart w:id="14" w:name="_Toc512519595"/>
+      <w:bookmarkStart w:id="13" w:name="_Toc512519595"/>
       <w:r>
         <w:rPr>
           <w:b/>
@@ -3489,7 +3476,7 @@
         <w:t>o;</w:t>
       </w:r>
     </w:p>
-    <w:bookmarkEnd w:id="14"/>
+    <w:bookmarkEnd w:id="13"/>
     <w:p>
       <w:pPr>
         <w:pStyle w:val="Ttulo2"/>
@@ -3708,7 +3695,7 @@
           <w:b/>
         </w:rPr>
       </w:pPr>
-      <w:bookmarkStart w:id="15" w:name="_Toc512519596"/>
+      <w:bookmarkStart w:id="14" w:name="_Toc512519596"/>
       <w:r>
         <w:rPr>
           <w:b/>
@@ -3716,7 +3703,7 @@
         <w:lastRenderedPageBreak/>
         <w:t>Gestão dos Riscos do Projeto</w:t>
       </w:r>
-      <w:bookmarkEnd w:id="15"/>
+      <w:bookmarkEnd w:id="14"/>
       <w:r>
         <w:rPr>
           <w:b/>
@@ -3733,7 +3720,7 @@
       <w:r>
         <w:tab/>
       </w:r>
-      <w:bookmarkStart w:id="16" w:name="_Toc512519597"/>
+      <w:bookmarkStart w:id="15" w:name="_Toc512519597"/>
     </w:p>
     <w:tbl>
       <w:tblPr>
@@ -4925,7 +4912,7 @@
         </w:rPr>
       </w:pPr>
     </w:p>
-    <w:bookmarkEnd w:id="16"/>
+    <w:bookmarkEnd w:id="15"/>
     <w:p>
       <w:pPr>
         <w:pStyle w:val="Ttulo2"/>
@@ -7206,7 +7193,7 @@
           <w:b/>
         </w:rPr>
       </w:pPr>
-      <w:bookmarkStart w:id="17" w:name="_Toc512519598"/>
+      <w:bookmarkStart w:id="16" w:name="_Toc512519598"/>
       <w:r>
         <w:rPr>
           <w:noProof/>
@@ -7357,7 +7344,7 @@
         </w:rPr>
         <w:t>Sprints / sprint backlog</w:t>
       </w:r>
-      <w:bookmarkEnd w:id="17"/>
+      <w:bookmarkEnd w:id="16"/>
       <w:r>
         <w:rPr>
           <w:b/>
@@ -7388,22 +7375,11 @@
       <w:pPr>
         <w:pStyle w:val="FolhadeRostodosCaptulos"/>
       </w:pPr>
-      <w:r>
-        <w:lastRenderedPageBreak/>
-        <w:fldChar w:fldCharType="begin"/>
-      </w:r>
-      <w:r>
-        <w:instrText xml:space="preserve"> REF _Ref125306944 \w </w:instrText>
-      </w:r>
-      <w:r>
-        <w:fldChar w:fldCharType="separate"/>
-      </w:r>
-      <w:r>
-        <w:t>3</w:t>
-      </w:r>
-      <w:r>
-        <w:fldChar w:fldCharType="end"/>
-      </w:r>
+      <w:fldSimple w:instr=" REF _Ref125306944 \w ">
+        <w:r>
+          <w:t>3</w:t>
+        </w:r>
+      </w:fldSimple>
       <w:r>
         <w:tab/>
       </w:r>
@@ -7418,7 +7394,7 @@
           <w:color w:val="000000"/>
         </w:rPr>
       </w:pPr>
-      <w:bookmarkStart w:id="18" w:name="_Toc512519599"/>
+      <w:bookmarkStart w:id="17" w:name="_Toc512519599"/>
       <w:r>
         <w:rPr>
           <w:color w:val="000000"/>
@@ -7426,24 +7402,24 @@
         <w:lastRenderedPageBreak/>
         <w:t>desenvolvimento do projeto</w:t>
       </w:r>
+      <w:bookmarkEnd w:id="17"/>
+    </w:p>
+    <w:p/>
+    <w:p>
+      <w:pPr>
+        <w:pStyle w:val="Ttulo2"/>
+        <w:rPr>
+          <w:b/>
+        </w:rPr>
+      </w:pPr>
+      <w:bookmarkStart w:id="18" w:name="_Toc512519600"/>
+      <w:r>
+        <w:rPr>
+          <w:b/>
+        </w:rPr>
+        <w:t>Solução Técnica – Aquisição de dados via Arduino</w:t>
+      </w:r>
       <w:bookmarkEnd w:id="18"/>
-    </w:p>
-    <w:p/>
-    <w:p>
-      <w:pPr>
-        <w:pStyle w:val="Ttulo2"/>
-        <w:rPr>
-          <w:b/>
-        </w:rPr>
-      </w:pPr>
-      <w:bookmarkStart w:id="19" w:name="_Toc512519600"/>
-      <w:r>
-        <w:rPr>
-          <w:b/>
-        </w:rPr>
-        <w:t>Solução Técnica – Aquisição de dados via Arduino</w:t>
-      </w:r>
-      <w:bookmarkEnd w:id="19"/>
       <w:r>
         <w:rPr>
           <w:b/>
@@ -7769,7 +7745,7 @@
       </w:pPr>
     </w:p>
     <w:p>
-      <w:bookmarkStart w:id="20" w:name="_Toc154569928"/>
+      <w:bookmarkStart w:id="19" w:name="_Toc154569928"/>
     </w:p>
     <w:p>
       <w:pPr>
@@ -7778,14 +7754,14 @@
           <w:b/>
         </w:rPr>
       </w:pPr>
-      <w:bookmarkStart w:id="21" w:name="_Toc512519601"/>
+      <w:bookmarkStart w:id="20" w:name="_Toc512519601"/>
       <w:r>
         <w:rPr>
           <w:b/>
         </w:rPr>
         <w:t>Solução Técnica - Aplicação</w:t>
       </w:r>
-      <w:bookmarkEnd w:id="21"/>
+      <w:bookmarkEnd w:id="20"/>
       <w:r>
         <w:rPr>
           <w:b/>
@@ -7914,7 +7890,7 @@
           <w:b/>
         </w:rPr>
       </w:pPr>
-      <w:bookmarkStart w:id="22" w:name="_Toc512519602"/>
+      <w:bookmarkStart w:id="21" w:name="_Toc512519602"/>
       <w:r>
         <w:rPr>
           <w:noProof/>
@@ -7977,7 +7953,7 @@
         </w:rPr>
         <w:t>Banco de Dados</w:t>
       </w:r>
-      <w:bookmarkEnd w:id="22"/>
+      <w:bookmarkEnd w:id="21"/>
       <w:r>
         <w:rPr>
           <w:b/>
@@ -8013,14 +7989,14 @@
           <w:b/>
         </w:rPr>
       </w:pPr>
-      <w:bookmarkStart w:id="23" w:name="_Toc512519603"/>
+      <w:bookmarkStart w:id="22" w:name="_Toc512519603"/>
       <w:r>
         <w:rPr>
           <w:b/>
         </w:rPr>
         <w:t>Protótipo das telas, lógica e usabilidade</w:t>
       </w:r>
-      <w:bookmarkEnd w:id="23"/>
+      <w:bookmarkEnd w:id="22"/>
       <w:r>
         <w:rPr>
           <w:b/>
@@ -8068,14 +8044,14 @@
           <w:b/>
         </w:rPr>
       </w:pPr>
-      <w:bookmarkStart w:id="24" w:name="_Toc512519604"/>
+      <w:bookmarkStart w:id="23" w:name="_Toc512519604"/>
       <w:r>
         <w:rPr>
           <w:b/>
         </w:rPr>
         <w:t>Testes</w:t>
       </w:r>
-      <w:bookmarkEnd w:id="24"/>
+      <w:bookmarkEnd w:id="23"/>
       <w:r>
         <w:rPr>
           <w:b/>
@@ -8120,7 +8096,7 @@
         </w:sectPr>
       </w:pPr>
     </w:p>
-    <w:bookmarkEnd w:id="20"/>
+    <w:bookmarkEnd w:id="19"/>
     <w:p>
       <w:pPr>
         <w:pStyle w:val="FolhadeRostodosCaptulos"/>
@@ -8152,29 +8128,29 @@
       <w:pPr>
         <w:pStyle w:val="Ttulo1"/>
       </w:pPr>
-      <w:bookmarkStart w:id="25" w:name="_Toc512519605"/>
+      <w:bookmarkStart w:id="24" w:name="_Toc512519605"/>
       <w:r>
         <w:lastRenderedPageBreak/>
         <w:t>implantação do projeto</w:t>
       </w:r>
+      <w:bookmarkEnd w:id="24"/>
+    </w:p>
+    <w:p/>
+    <w:p>
+      <w:pPr>
+        <w:pStyle w:val="Ttulo2"/>
+        <w:rPr>
+          <w:b/>
+        </w:rPr>
+      </w:pPr>
+      <w:bookmarkStart w:id="25" w:name="_Toc512519606"/>
+      <w:r>
+        <w:rPr>
+          <w:b/>
+        </w:rPr>
+        <w:t>Manual de Instalação da solução</w:t>
+      </w:r>
       <w:bookmarkEnd w:id="25"/>
-    </w:p>
-    <w:p/>
-    <w:p>
-      <w:pPr>
-        <w:pStyle w:val="Ttulo2"/>
-        <w:rPr>
-          <w:b/>
-        </w:rPr>
-      </w:pPr>
-      <w:bookmarkStart w:id="26" w:name="_Toc512519606"/>
-      <w:r>
-        <w:rPr>
-          <w:b/>
-        </w:rPr>
-        <w:t>Manual de Instalação da solução</w:t>
-      </w:r>
-      <w:bookmarkEnd w:id="26"/>
       <w:r>
         <w:rPr>
           <w:b/>
@@ -8228,87 +8204,864 @@
           <w:b/>
         </w:rPr>
       </w:pPr>
-      <w:bookmarkStart w:id="27" w:name="_Toc512519607"/>
+      <w:bookmarkStart w:id="26" w:name="_Toc512519607"/>
       <w:r>
         <w:rPr>
           <w:b/>
         </w:rPr>
         <w:t>Processo de Atendimento e Suporte</w:t>
       </w:r>
+      <w:bookmarkEnd w:id="26"/>
+      <w:r>
+        <w:rPr>
+          <w:b/>
+        </w:rPr>
+        <w:t xml:space="preserve"> </w:t>
+      </w:r>
+    </w:p>
+    <w:p>
+      <w:r>
+        <w:t>Desenho e apresentação do Processo de Suporte</w:t>
+      </w:r>
+      <w:r>
+        <w:t xml:space="preserve"> (diagrama BPM-N);</w:t>
+      </w:r>
+      <w:r>
+        <w:t xml:space="preserve"> </w:t>
+      </w:r>
+    </w:p>
+    <w:p>
+      <w:r>
+        <w:t>Apresentação e detalhamento da ferramenta utilizada</w:t>
+      </w:r>
+      <w:r>
+        <w:t xml:space="preserve"> para Help Desk/Suporte</w:t>
+      </w:r>
+      <w:r>
+        <w:t>;</w:t>
+      </w:r>
+    </w:p>
+    <w:p>
+      <w:r>
+        <w:t>Canais de atendimento</w:t>
+      </w:r>
+      <w:r>
+        <w:t xml:space="preserve"> (telefone,</w:t>
+      </w:r>
+      <w:r>
+        <w:t xml:space="preserve"> </w:t>
+      </w:r>
+      <w:r>
+        <w:t>e-m</w:t>
+      </w:r>
+      <w:r>
+        <w:t>a</w:t>
+      </w:r>
+      <w:r>
+        <w:t>il, chat)</w:t>
+      </w:r>
+      <w:r>
+        <w:t>, níveis de suporte, base de conhecimento na ferramenta</w:t>
+      </w:r>
+      <w:r>
+        <w:t xml:space="preserve"> selecionada.</w:t>
+      </w:r>
+    </w:p>
+    <w:p/>
+    <w:p>
+      <w:r>
+        <w:t xml:space="preserve">Temos um atendimento preparado para suporte com ferramenta de help desk e uma base de erros conhecida, esse atendimento pode ser realizado tanto por chat quanto por telefonema, quando notificado o atendimento inicialmente sera direcionado ao nível 1 de suporte aonde sera requerido do cliente a identificação do cliente e a identificação do incidente </w:t>
+      </w:r>
+      <w:r>
+        <w:t>e o seu CNPJ com esses 3 passos realizados sera feito uma sserie de perguntas reperentes ao problema para ver se alguma destas perguntas sejam a causa do ocorrido esse sera o processo de atendimento no primeiro nível :</w:t>
+      </w:r>
+    </w:p>
+    <w:p>
+      <w:pPr>
+        <w:rPr>
+          <w:noProof/>
+        </w:rPr>
+      </w:pPr>
+    </w:p>
+    <w:p>
+      <w:pPr>
+        <w:numPr>
+          <w:ilvl w:val="0"/>
+          <w:numId w:val="18"/>
+        </w:numPr>
+        <w:tabs>
+          <w:tab w:val="clear" w:pos="851"/>
+        </w:tabs>
+        <w:spacing w:before="100" w:beforeAutospacing="1" w:after="100" w:afterAutospacing="1" w:line="240" w:lineRule="auto"/>
+        <w:jc w:val="left"/>
+        <w:rPr>
+          <w:rFonts w:cs="Arial"/>
+          <w:color w:val="000000"/>
+          <w:sz w:val="18"/>
+          <w:szCs w:val="18"/>
+          <w:lang w:eastAsia="pt-BR"/>
+        </w:rPr>
+      </w:pPr>
+      <w:r>
+        <w:rPr>
+          <w:rFonts w:cs="Arial"/>
+          <w:color w:val="000000"/>
+          <w:sz w:val="18"/>
+          <w:szCs w:val="18"/>
+          <w:lang w:eastAsia="pt-BR"/>
+        </w:rPr>
+        <w:t>Verifique a conexão com a internet.</w:t>
+      </w:r>
+    </w:p>
+    <w:p>
+      <w:pPr>
+        <w:numPr>
+          <w:ilvl w:val="0"/>
+          <w:numId w:val="18"/>
+        </w:numPr>
+        <w:tabs>
+          <w:tab w:val="clear" w:pos="851"/>
+        </w:tabs>
+        <w:spacing w:before="100" w:beforeAutospacing="1" w:after="100" w:afterAutospacing="1" w:line="240" w:lineRule="auto"/>
+        <w:jc w:val="left"/>
+        <w:rPr>
+          <w:rFonts w:cs="Arial"/>
+          <w:color w:val="000000"/>
+          <w:sz w:val="18"/>
+          <w:szCs w:val="18"/>
+          <w:lang w:eastAsia="pt-BR"/>
+        </w:rPr>
+      </w:pPr>
+      <w:r>
+        <w:rPr>
+          <w:rFonts w:cs="Arial"/>
+          <w:color w:val="000000"/>
+          <w:sz w:val="18"/>
+          <w:szCs w:val="18"/>
+          <w:lang w:eastAsia="pt-BR"/>
+        </w:rPr>
+        <w:t>Verifique se o Arduino está conectado e recebendo energia.</w:t>
+      </w:r>
+    </w:p>
+    <w:p>
+      <w:pPr>
+        <w:numPr>
+          <w:ilvl w:val="0"/>
+          <w:numId w:val="18"/>
+        </w:numPr>
+        <w:tabs>
+          <w:tab w:val="clear" w:pos="851"/>
+        </w:tabs>
+        <w:spacing w:before="100" w:beforeAutospacing="1" w:after="100" w:afterAutospacing="1" w:line="240" w:lineRule="auto"/>
+        <w:jc w:val="left"/>
+        <w:rPr>
+          <w:rFonts w:cs="Arial"/>
+          <w:color w:val="000000"/>
+          <w:sz w:val="18"/>
+          <w:szCs w:val="18"/>
+          <w:lang w:eastAsia="pt-BR"/>
+        </w:rPr>
+      </w:pPr>
+      <w:r>
+        <w:rPr>
+          <w:rFonts w:cs="Arial"/>
+          <w:color w:val="000000"/>
+          <w:sz w:val="18"/>
+          <w:szCs w:val="18"/>
+          <w:lang w:eastAsia="pt-BR"/>
+        </w:rPr>
+        <w:t>Verifique se está conectado na porta USB.</w:t>
+      </w:r>
+    </w:p>
+    <w:p>
+      <w:pPr>
+        <w:numPr>
+          <w:ilvl w:val="0"/>
+          <w:numId w:val="18"/>
+        </w:numPr>
+        <w:tabs>
+          <w:tab w:val="clear" w:pos="851"/>
+        </w:tabs>
+        <w:spacing w:before="100" w:beforeAutospacing="1" w:after="100" w:afterAutospacing="1" w:line="240" w:lineRule="auto"/>
+        <w:jc w:val="left"/>
+        <w:rPr>
+          <w:rFonts w:cs="Arial"/>
+          <w:color w:val="000000"/>
+          <w:sz w:val="18"/>
+          <w:szCs w:val="18"/>
+          <w:lang w:eastAsia="pt-BR"/>
+        </w:rPr>
+      </w:pPr>
+      <w:r>
+        <w:rPr>
+          <w:rFonts w:cs="Arial"/>
+          <w:color w:val="000000"/>
+          <w:sz w:val="18"/>
+          <w:szCs w:val="18"/>
+          <w:lang w:eastAsia="pt-BR"/>
+        </w:rPr>
+        <w:t>Tente abrir o sistema em um navegador diferente.</w:t>
+      </w:r>
+    </w:p>
+    <w:p>
+      <w:pPr>
+        <w:numPr>
+          <w:ilvl w:val="0"/>
+          <w:numId w:val="18"/>
+        </w:numPr>
+        <w:tabs>
+          <w:tab w:val="clear" w:pos="851"/>
+        </w:tabs>
+        <w:spacing w:before="100" w:beforeAutospacing="1" w:after="100" w:afterAutospacing="1" w:line="240" w:lineRule="auto"/>
+        <w:jc w:val="left"/>
+        <w:rPr>
+          <w:rFonts w:cs="Arial"/>
+          <w:color w:val="000000"/>
+          <w:sz w:val="18"/>
+          <w:szCs w:val="18"/>
+          <w:lang w:eastAsia="pt-BR"/>
+        </w:rPr>
+      </w:pPr>
+      <w:r>
+        <w:rPr>
+          <w:rFonts w:cs="Arial"/>
+          <w:color w:val="000000"/>
+          <w:sz w:val="18"/>
+          <w:szCs w:val="18"/>
+          <w:lang w:eastAsia="pt-BR"/>
+        </w:rPr>
+        <w:t>Tente abrir o sistema em um dispositivo diferente.</w:t>
+      </w:r>
+    </w:p>
+    <w:p>
+      <w:pPr>
+        <w:rPr>
+          <w:noProof/>
+        </w:rPr>
+      </w:pPr>
+    </w:p>
+    <w:p>
+      <w:pPr>
+        <w:spacing w:line="240" w:lineRule="auto"/>
+        <w:rPr>
+          <w:rFonts w:ascii="Calibri" w:hAnsi="Calibri" w:cs="Calibri"/>
+          <w:color w:val="000000"/>
+          <w:sz w:val="23"/>
+          <w:szCs w:val="23"/>
+          <w:lang w:eastAsia="pt-BR"/>
+        </w:rPr>
+      </w:pPr>
+      <w:r>
+        <w:rPr>
+          <w:rFonts w:ascii="Calibri" w:hAnsi="Calibri" w:cs="Calibri"/>
+          <w:color w:val="000000"/>
+          <w:sz w:val="23"/>
+          <w:szCs w:val="23"/>
+          <w:lang w:eastAsia="pt-BR"/>
+        </w:rPr>
+        <w:t>Caso o incidente seja resolvido, documentar na base de conhecimento se necessário.</w:t>
+      </w:r>
+    </w:p>
+    <w:p>
+      <w:pPr>
+        <w:rPr>
+          <w:noProof/>
+        </w:rPr>
+      </w:pPr>
+    </w:p>
+    <w:p>
+      <w:pPr>
+        <w:rPr>
+          <w:noProof/>
+        </w:rPr>
+      </w:pPr>
+      <w:r>
+        <w:rPr>
+          <w:noProof/>
+        </w:rPr>
+        <w:t>Caso o incidente/problema do cliente não for solucionado o atendimento sera repassado para o  nivel junto das informações adiquiridas com o nivel 1 para facilitar a solução do problema no nivel 2.</w:t>
+      </w:r>
+    </w:p>
+    <w:p>
+      <w:pPr>
+        <w:rPr>
+          <w:noProof/>
+        </w:rPr>
+      </w:pPr>
+      <w:r>
+        <w:rPr>
+          <w:noProof/>
+        </w:rPr>
+        <w:t>Passando o incidente/problema para o nivel 2 ele ira tentaar resolver o problema remotamente o sistema do cliente verificar a conexão com o banco de dados para ver se esta inserindo dados ver se esta mandando dados para a tela do cliente como esta descrito aseguir :</w:t>
+      </w:r>
+    </w:p>
+    <w:p>
+      <w:pPr>
+        <w:rPr>
+          <w:noProof/>
+        </w:rPr>
+      </w:pPr>
+    </w:p>
+    <w:p>
+      <w:pPr>
+        <w:numPr>
+          <w:ilvl w:val="0"/>
+          <w:numId w:val="19"/>
+        </w:numPr>
+        <w:tabs>
+          <w:tab w:val="clear" w:pos="851"/>
+        </w:tabs>
+        <w:spacing w:before="100" w:beforeAutospacing="1" w:after="100" w:afterAutospacing="1" w:line="240" w:lineRule="auto"/>
+        <w:jc w:val="left"/>
+        <w:rPr>
+          <w:rFonts w:cs="Arial"/>
+          <w:color w:val="000000"/>
+          <w:sz w:val="18"/>
+          <w:szCs w:val="18"/>
+          <w:lang w:eastAsia="pt-BR"/>
+        </w:rPr>
+      </w:pPr>
+      <w:r>
+        <w:rPr>
+          <w:rFonts w:cs="Arial"/>
+          <w:color w:val="000000"/>
+          <w:sz w:val="18"/>
+          <w:szCs w:val="18"/>
+          <w:lang w:eastAsia="pt-BR"/>
+        </w:rPr>
+        <w:t>Verificar se o sistema do cliente está conectado ao banco de dados.</w:t>
+      </w:r>
+    </w:p>
+    <w:p>
+      <w:pPr>
+        <w:numPr>
+          <w:ilvl w:val="0"/>
+          <w:numId w:val="19"/>
+        </w:numPr>
+        <w:tabs>
+          <w:tab w:val="clear" w:pos="851"/>
+        </w:tabs>
+        <w:spacing w:before="100" w:beforeAutospacing="1" w:after="100" w:afterAutospacing="1" w:line="240" w:lineRule="auto"/>
+        <w:jc w:val="left"/>
+        <w:rPr>
+          <w:rFonts w:cs="Arial"/>
+          <w:color w:val="000000"/>
+          <w:sz w:val="18"/>
+          <w:szCs w:val="18"/>
+          <w:lang w:eastAsia="pt-BR"/>
+        </w:rPr>
+      </w:pPr>
+      <w:r>
+        <w:rPr>
+          <w:rFonts w:cs="Arial"/>
+          <w:color w:val="000000"/>
+          <w:sz w:val="18"/>
+          <w:szCs w:val="18"/>
+          <w:lang w:eastAsia="pt-BR"/>
+        </w:rPr>
+        <w:t>Verificar se o banco de dados está recebendo os dados dos sensores do cliente.</w:t>
+      </w:r>
+    </w:p>
+    <w:p>
+      <w:pPr>
+        <w:numPr>
+          <w:ilvl w:val="0"/>
+          <w:numId w:val="19"/>
+        </w:numPr>
+        <w:tabs>
+          <w:tab w:val="clear" w:pos="851"/>
+        </w:tabs>
+        <w:spacing w:before="100" w:beforeAutospacing="1" w:after="100" w:afterAutospacing="1" w:line="240" w:lineRule="auto"/>
+        <w:jc w:val="left"/>
+        <w:rPr>
+          <w:rFonts w:cs="Arial"/>
+          <w:color w:val="000000"/>
+          <w:sz w:val="18"/>
+          <w:szCs w:val="18"/>
+          <w:lang w:eastAsia="pt-BR"/>
+        </w:rPr>
+      </w:pPr>
+      <w:r>
+        <w:rPr>
+          <w:rFonts w:cs="Arial"/>
+          <w:color w:val="000000"/>
+          <w:sz w:val="18"/>
+          <w:szCs w:val="18"/>
+          <w:lang w:eastAsia="pt-BR"/>
+        </w:rPr>
+        <w:t>Verificar se o site está exibindo os dados corretamente.</w:t>
+      </w:r>
+    </w:p>
+    <w:p>
+      <w:pPr>
+        <w:spacing w:line="240" w:lineRule="auto"/>
+        <w:rPr>
+          <w:rFonts w:ascii="Calibri" w:hAnsi="Calibri" w:cs="Calibri"/>
+          <w:color w:val="000000"/>
+          <w:sz w:val="23"/>
+          <w:szCs w:val="23"/>
+          <w:lang w:eastAsia="pt-BR"/>
+        </w:rPr>
+      </w:pPr>
+      <w:r>
+        <w:rPr>
+          <w:rFonts w:ascii="Calibri" w:hAnsi="Calibri" w:cs="Calibri"/>
+          <w:color w:val="000000"/>
+          <w:sz w:val="23"/>
+          <w:szCs w:val="23"/>
+          <w:lang w:eastAsia="pt-BR"/>
+        </w:rPr>
+        <w:t>Caso atendimento remoto não resolva o p</w:t>
+      </w:r>
+      <w:r>
+        <w:rPr>
+          <w:rFonts w:ascii="Calibri" w:hAnsi="Calibri" w:cs="Calibri"/>
+          <w:color w:val="000000"/>
+          <w:sz w:val="23"/>
+          <w:szCs w:val="23"/>
+          <w:lang w:eastAsia="pt-BR"/>
+        </w:rPr>
+        <w:t xml:space="preserve">roblema, agendar visita técnica, aonde o técnico iria tentar resolver o problema de la mesmo começando a seguir </w:t>
+      </w:r>
+      <w:r>
+        <w:rPr>
+          <w:rFonts w:ascii="Calibri" w:hAnsi="Calibri" w:cs="Calibri"/>
+          <w:color w:val="000000"/>
+          <w:sz w:val="23"/>
+          <w:szCs w:val="23"/>
+          <w:lang w:eastAsia="pt-BR"/>
+        </w:rPr>
+        <w:t>o atendimento aseguir:</w:t>
+      </w:r>
+    </w:p>
+    <w:p>
+      <w:pPr>
+        <w:spacing w:line="240" w:lineRule="auto"/>
+        <w:rPr>
+          <w:rFonts w:ascii="Calibri" w:hAnsi="Calibri" w:cs="Calibri"/>
+          <w:color w:val="000000"/>
+          <w:sz w:val="23"/>
+          <w:szCs w:val="23"/>
+          <w:lang w:eastAsia="pt-BR"/>
+        </w:rPr>
+      </w:pPr>
+    </w:p>
+    <w:p>
+      <w:pPr>
+        <w:numPr>
+          <w:ilvl w:val="0"/>
+          <w:numId w:val="20"/>
+        </w:numPr>
+        <w:tabs>
+          <w:tab w:val="clear" w:pos="851"/>
+        </w:tabs>
+        <w:spacing w:before="100" w:beforeAutospacing="1" w:after="100" w:afterAutospacing="1" w:line="240" w:lineRule="auto"/>
+        <w:jc w:val="left"/>
+        <w:rPr>
+          <w:rFonts w:cs="Arial"/>
+          <w:color w:val="000000"/>
+          <w:sz w:val="18"/>
+          <w:szCs w:val="18"/>
+          <w:lang w:eastAsia="pt-BR"/>
+        </w:rPr>
+      </w:pPr>
+      <w:r>
+        <w:rPr>
+          <w:rFonts w:cs="Arial"/>
+          <w:color w:val="000000"/>
+          <w:sz w:val="18"/>
+          <w:szCs w:val="18"/>
+          <w:lang w:eastAsia="pt-BR"/>
+        </w:rPr>
+        <w:t>Verificar se o anti-vírus do cliente está bloqueando o sistema ou a conexão com o banco de dados.</w:t>
+      </w:r>
+    </w:p>
+    <w:p>
+      <w:pPr>
+        <w:numPr>
+          <w:ilvl w:val="0"/>
+          <w:numId w:val="20"/>
+        </w:numPr>
+        <w:tabs>
+          <w:tab w:val="clear" w:pos="851"/>
+        </w:tabs>
+        <w:spacing w:before="100" w:beforeAutospacing="1" w:after="100" w:afterAutospacing="1" w:line="240" w:lineRule="auto"/>
+        <w:jc w:val="left"/>
+        <w:rPr>
+          <w:rFonts w:cs="Arial"/>
+          <w:color w:val="000000"/>
+          <w:sz w:val="18"/>
+          <w:szCs w:val="18"/>
+          <w:lang w:eastAsia="pt-BR"/>
+        </w:rPr>
+      </w:pPr>
+      <w:r>
+        <w:rPr>
+          <w:rFonts w:cs="Arial"/>
+          <w:color w:val="000000"/>
+          <w:sz w:val="18"/>
+          <w:szCs w:val="18"/>
+          <w:lang w:eastAsia="pt-BR"/>
+        </w:rPr>
+        <w:t>Verificar se os sensores estão coletando dados corretamente.</w:t>
+      </w:r>
+    </w:p>
+    <w:p>
+      <w:pPr>
+        <w:numPr>
+          <w:ilvl w:val="0"/>
+          <w:numId w:val="20"/>
+        </w:numPr>
+        <w:tabs>
+          <w:tab w:val="clear" w:pos="851"/>
+        </w:tabs>
+        <w:spacing w:before="100" w:beforeAutospacing="1" w:after="100" w:afterAutospacing="1" w:line="240" w:lineRule="auto"/>
+        <w:jc w:val="left"/>
+        <w:rPr>
+          <w:rFonts w:cs="Arial"/>
+          <w:color w:val="000000"/>
+          <w:sz w:val="18"/>
+          <w:szCs w:val="18"/>
+          <w:lang w:eastAsia="pt-BR"/>
+        </w:rPr>
+      </w:pPr>
+      <w:r>
+        <w:rPr>
+          <w:rFonts w:cs="Arial"/>
+          <w:color w:val="000000"/>
+          <w:sz w:val="18"/>
+          <w:szCs w:val="18"/>
+          <w:lang w:eastAsia="pt-BR"/>
+        </w:rPr>
+        <w:t>Verificar integridade dos componentes.</w:t>
+      </w:r>
+    </w:p>
+    <w:p>
+      <w:pPr>
+        <w:spacing w:line="240" w:lineRule="auto"/>
+        <w:rPr>
+          <w:rFonts w:ascii="Calibri" w:hAnsi="Calibri" w:cs="Calibri"/>
+          <w:color w:val="000000"/>
+          <w:sz w:val="23"/>
+          <w:szCs w:val="23"/>
+          <w:lang w:eastAsia="pt-BR"/>
+        </w:rPr>
+      </w:pPr>
+      <w:r>
+        <w:rPr>
+          <w:rFonts w:ascii="Calibri" w:hAnsi="Calibri" w:cs="Calibri"/>
+          <w:color w:val="000000"/>
+          <w:sz w:val="23"/>
+          <w:szCs w:val="23"/>
+          <w:lang w:eastAsia="pt-BR"/>
+        </w:rPr>
+        <w:t>Caso nenhum desses seja o erro ele ira tenta solucionar o problema e descobrindo o problema para soluciona-lo e logo em seguida documentar o incidente/problema na base de erros conhecidos para facilitar futuros atendimentos.</w:t>
+      </w:r>
+    </w:p>
+    <w:p>
+      <w:pPr>
+        <w:spacing w:line="240" w:lineRule="auto"/>
+        <w:rPr>
+          <w:rFonts w:ascii="Calibri" w:hAnsi="Calibri" w:cs="Calibri"/>
+          <w:color w:val="000000"/>
+          <w:sz w:val="23"/>
+          <w:szCs w:val="23"/>
+          <w:lang w:eastAsia="pt-BR"/>
+        </w:rPr>
+      </w:pPr>
+      <w:r>
+        <w:rPr>
+          <w:rFonts w:ascii="Calibri" w:hAnsi="Calibri" w:cs="Calibri"/>
+          <w:color w:val="000000"/>
+          <w:sz w:val="23"/>
+          <w:szCs w:val="23"/>
+          <w:lang w:eastAsia="pt-BR"/>
+        </w:rPr>
+        <w:t>Agora se houver um problema no sistema geral aonde afetaria o funcionamento de todo o sistema e seria um problema para os clientes e para a empresa o atendimento seria com o suporte nível 3 que seriam pessoas com um cargo mais alto na empresa como um analista aonde ele seguiria o roteiro asseguir:</w:t>
+      </w:r>
+    </w:p>
+    <w:p>
+      <w:pPr>
+        <w:spacing w:line="240" w:lineRule="auto"/>
+        <w:rPr>
+          <w:rFonts w:ascii="Calibri" w:hAnsi="Calibri" w:cs="Calibri"/>
+          <w:color w:val="000000"/>
+          <w:sz w:val="23"/>
+          <w:szCs w:val="23"/>
+          <w:lang w:eastAsia="pt-BR"/>
+        </w:rPr>
+      </w:pPr>
+    </w:p>
+    <w:p>
+      <w:pPr>
+        <w:numPr>
+          <w:ilvl w:val="0"/>
+          <w:numId w:val="21"/>
+        </w:numPr>
+        <w:tabs>
+          <w:tab w:val="clear" w:pos="851"/>
+        </w:tabs>
+        <w:spacing w:before="100" w:beforeAutospacing="1" w:after="100" w:afterAutospacing="1" w:line="240" w:lineRule="auto"/>
+        <w:jc w:val="left"/>
+        <w:rPr>
+          <w:rFonts w:cs="Arial"/>
+          <w:color w:val="000000"/>
+          <w:sz w:val="18"/>
+          <w:szCs w:val="18"/>
+          <w:lang w:eastAsia="pt-BR"/>
+        </w:rPr>
+      </w:pPr>
+      <w:r>
+        <w:rPr>
+          <w:rFonts w:cs="Arial"/>
+          <w:color w:val="000000"/>
+          <w:sz w:val="18"/>
+          <w:szCs w:val="18"/>
+          <w:lang w:eastAsia="pt-BR"/>
+        </w:rPr>
+        <w:t>Verificar código de conexão com o banco.</w:t>
+      </w:r>
+    </w:p>
+    <w:p>
+      <w:pPr>
+        <w:numPr>
+          <w:ilvl w:val="0"/>
+          <w:numId w:val="21"/>
+        </w:numPr>
+        <w:tabs>
+          <w:tab w:val="clear" w:pos="851"/>
+        </w:tabs>
+        <w:spacing w:before="100" w:beforeAutospacing="1" w:after="100" w:afterAutospacing="1" w:line="240" w:lineRule="auto"/>
+        <w:jc w:val="left"/>
+        <w:rPr>
+          <w:rFonts w:cs="Arial"/>
+          <w:color w:val="000000"/>
+          <w:sz w:val="18"/>
+          <w:szCs w:val="18"/>
+          <w:lang w:eastAsia="pt-BR"/>
+        </w:rPr>
+      </w:pPr>
+      <w:r>
+        <w:rPr>
+          <w:rFonts w:cs="Arial"/>
+          <w:color w:val="000000"/>
+          <w:sz w:val="18"/>
+          <w:szCs w:val="18"/>
+          <w:lang w:eastAsia="pt-BR"/>
+        </w:rPr>
+        <w:t>Verificar o código de exibição de dados no gráfico.</w:t>
+      </w:r>
+    </w:p>
+    <w:p>
+      <w:pPr>
+        <w:numPr>
+          <w:ilvl w:val="0"/>
+          <w:numId w:val="21"/>
+        </w:numPr>
+        <w:tabs>
+          <w:tab w:val="clear" w:pos="851"/>
+        </w:tabs>
+        <w:spacing w:before="100" w:beforeAutospacing="1" w:after="100" w:afterAutospacing="1" w:line="240" w:lineRule="auto"/>
+        <w:jc w:val="left"/>
+        <w:rPr>
+          <w:rFonts w:cs="Arial"/>
+          <w:color w:val="000000"/>
+          <w:sz w:val="18"/>
+          <w:szCs w:val="18"/>
+          <w:lang w:eastAsia="pt-BR"/>
+        </w:rPr>
+      </w:pPr>
+      <w:r>
+        <w:rPr>
+          <w:rFonts w:cs="Arial"/>
+          <w:color w:val="000000"/>
+          <w:sz w:val="18"/>
+          <w:szCs w:val="18"/>
+          <w:lang w:eastAsia="pt-BR"/>
+        </w:rPr>
+        <w:t>Verificar o código de inserção de incubadora.</w:t>
+      </w:r>
+    </w:p>
+    <w:p>
+      <w:pPr>
+        <w:numPr>
+          <w:ilvl w:val="0"/>
+          <w:numId w:val="21"/>
+        </w:numPr>
+        <w:tabs>
+          <w:tab w:val="clear" w:pos="851"/>
+        </w:tabs>
+        <w:spacing w:before="100" w:beforeAutospacing="1" w:after="100" w:afterAutospacing="1" w:line="240" w:lineRule="auto"/>
+        <w:jc w:val="left"/>
+        <w:rPr>
+          <w:rFonts w:cs="Arial"/>
+          <w:color w:val="000000"/>
+          <w:sz w:val="18"/>
+          <w:szCs w:val="18"/>
+          <w:lang w:eastAsia="pt-BR"/>
+        </w:rPr>
+      </w:pPr>
+      <w:r>
+        <w:rPr>
+          <w:rFonts w:cs="Arial"/>
+          <w:color w:val="000000"/>
+          <w:sz w:val="18"/>
+          <w:szCs w:val="18"/>
+          <w:lang w:eastAsia="pt-BR"/>
+        </w:rPr>
+        <w:t>Verificar o código de inserção de recém-nascidos.</w:t>
+      </w:r>
+    </w:p>
+    <w:p>
+      <w:pPr>
+        <w:numPr>
+          <w:ilvl w:val="0"/>
+          <w:numId w:val="21"/>
+        </w:numPr>
+        <w:tabs>
+          <w:tab w:val="clear" w:pos="851"/>
+        </w:tabs>
+        <w:spacing w:before="100" w:beforeAutospacing="1" w:after="100" w:afterAutospacing="1" w:line="240" w:lineRule="auto"/>
+        <w:jc w:val="left"/>
+        <w:rPr>
+          <w:rFonts w:cs="Arial"/>
+          <w:color w:val="000000"/>
+          <w:sz w:val="18"/>
+          <w:szCs w:val="18"/>
+          <w:lang w:eastAsia="pt-BR"/>
+        </w:rPr>
+      </w:pPr>
+      <w:r>
+        <w:rPr>
+          <w:rFonts w:cs="Arial"/>
+          <w:color w:val="000000"/>
+          <w:sz w:val="18"/>
+          <w:szCs w:val="18"/>
+          <w:lang w:eastAsia="pt-BR"/>
+        </w:rPr>
+        <w:t>Verificar todos os pontos da arquitetura do sistema.</w:t>
+      </w:r>
+    </w:p>
+    <w:p>
+      <w:pPr>
+        <w:numPr>
+          <w:ilvl w:val="0"/>
+          <w:numId w:val="21"/>
+        </w:numPr>
+        <w:tabs>
+          <w:tab w:val="clear" w:pos="851"/>
+        </w:tabs>
+        <w:spacing w:before="100" w:beforeAutospacing="1" w:after="100" w:afterAutospacing="1" w:line="240" w:lineRule="auto"/>
+        <w:jc w:val="left"/>
+        <w:rPr>
+          <w:rFonts w:cs="Arial"/>
+          <w:color w:val="000000"/>
+          <w:sz w:val="18"/>
+          <w:szCs w:val="18"/>
+          <w:lang w:eastAsia="pt-BR"/>
+        </w:rPr>
+      </w:pPr>
+      <w:r>
+        <w:rPr>
+          <w:rFonts w:cs="Arial"/>
+          <w:color w:val="000000"/>
+          <w:sz w:val="18"/>
+          <w:szCs w:val="18"/>
+          <w:lang w:eastAsia="pt-BR"/>
+        </w:rPr>
+        <w:t>Abrir uma GMUD para resolver o incidente/problema caso necessário.</w:t>
+      </w:r>
+    </w:p>
+    <w:p>
+      <w:pPr>
+        <w:spacing w:line="240" w:lineRule="auto"/>
+        <w:rPr>
+          <w:rFonts w:ascii="Calibri" w:hAnsi="Calibri" w:cs="Calibri"/>
+          <w:color w:val="000000"/>
+          <w:sz w:val="23"/>
+          <w:szCs w:val="23"/>
+          <w:lang w:eastAsia="pt-BR"/>
+        </w:rPr>
+      </w:pPr>
+      <w:r>
+        <w:rPr>
+          <w:rFonts w:ascii="Calibri" w:hAnsi="Calibri" w:cs="Calibri"/>
+          <w:color w:val="000000"/>
+          <w:sz w:val="23"/>
+          <w:szCs w:val="23"/>
+          <w:lang w:eastAsia="pt-BR"/>
+        </w:rPr>
+        <w:t>Documentar na base de conhecimento se necessário.</w:t>
+      </w:r>
+    </w:p>
+    <w:p>
+      <w:pPr>
+        <w:spacing w:line="240" w:lineRule="auto"/>
+      </w:pPr>
+      <w:r>
+        <w:t>Para que assim o problema seja solucionado.</w:t>
+      </w:r>
+    </w:p>
+    <w:p>
+      <w:pPr>
+        <w:spacing w:line="240" w:lineRule="auto"/>
+      </w:pPr>
+    </w:p>
+    <w:p>
+      <w:pPr>
+        <w:spacing w:line="240" w:lineRule="auto"/>
+        <w:rPr>
+          <w:rFonts w:ascii="Calibri" w:hAnsi="Calibri" w:cs="Calibri"/>
+          <w:color w:val="000000"/>
+          <w:sz w:val="23"/>
+          <w:szCs w:val="23"/>
+          <w:lang w:eastAsia="pt-BR"/>
+        </w:rPr>
+      </w:pPr>
+      <w:r>
+        <w:rPr>
+          <w:noProof/>
+          <w:lang w:eastAsia="pt-BR"/>
+        </w:rPr>
+        <w:lastRenderedPageBreak/>
+        <w:drawing>
+          <wp:inline distT="0" distB="0" distL="0" distR="0" wp14:anchorId="62D04688" wp14:editId="4FB958A7">
+            <wp:extent cx="5760720" cy="2957830"/>
+            <wp:effectExtent l="0" t="0" r="0" b="0"/>
+            <wp:docPr id="17" name="Imagem 17"/>
+            <wp:cNvGraphicFramePr>
+              <a:graphicFrameLocks xmlns:a="http://schemas.openxmlformats.org/drawingml/2006/main" noChangeAspect="1"/>
+            </wp:cNvGraphicFramePr>
+            <a:graphic xmlns:a="http://schemas.openxmlformats.org/drawingml/2006/main">
+              <a:graphicData uri="http://schemas.openxmlformats.org/drawingml/2006/picture">
+                <pic:pic xmlns:pic="http://schemas.openxmlformats.org/drawingml/2006/picture">
+                  <pic:nvPicPr>
+                    <pic:cNvPr id="1" name=""/>
+                    <pic:cNvPicPr/>
+                  </pic:nvPicPr>
+                  <pic:blipFill>
+                    <a:blip r:embed="rId48"/>
+                    <a:stretch>
+                      <a:fillRect/>
+                    </a:stretch>
+                  </pic:blipFill>
+                  <pic:spPr>
+                    <a:xfrm>
+                      <a:off x="0" y="0"/>
+                      <a:ext cx="5760720" cy="2957830"/>
+                    </a:xfrm>
+                    <a:prstGeom prst="rect">
+                      <a:avLst/>
+                    </a:prstGeom>
+                  </pic:spPr>
+                </pic:pic>
+              </a:graphicData>
+            </a:graphic>
+          </wp:inline>
+        </w:drawing>
+      </w:r>
+      <w:bookmarkStart w:id="27" w:name="_GoBack"/>
       <w:bookmarkEnd w:id="27"/>
-      <w:r>
-        <w:rPr>
-          <w:b/>
-        </w:rPr>
-        <w:t xml:space="preserve"> </w:t>
-      </w:r>
-    </w:p>
-    <w:p>
-      <w:r>
-        <w:t>Desenho e apresentação do Processo de Suporte</w:t>
-      </w:r>
-      <w:r>
-        <w:t xml:space="preserve"> (diagrama BPM-N);</w:t>
-      </w:r>
-      <w:r>
-        <w:t xml:space="preserve"> </w:t>
-      </w:r>
-    </w:p>
-    <w:p>
-      <w:r>
-        <w:t>Apresentação e detalhamento da ferramenta utilizada</w:t>
-      </w:r>
-      <w:r>
-        <w:t xml:space="preserve"> para Help Desk/Suporte</w:t>
-      </w:r>
-      <w:r>
-        <w:t>;</w:t>
-      </w:r>
-    </w:p>
-    <w:p>
-      <w:r>
-        <w:t>Canais de atendimento</w:t>
-      </w:r>
-      <w:r>
-        <w:t xml:space="preserve"> (telefone,</w:t>
-      </w:r>
-      <w:r>
-        <w:t xml:space="preserve"> </w:t>
-      </w:r>
-      <w:r>
-        <w:t>e-m</w:t>
-      </w:r>
-      <w:r>
-        <w:t>a</w:t>
-      </w:r>
-      <w:r>
-        <w:t>il, chat)</w:t>
-      </w:r>
-      <w:r>
-        <w:t>, níveis de suporte, base de conhecimento na ferramenta</w:t>
-      </w:r>
-      <w:r>
-        <w:t xml:space="preserve"> selecionada.</w:t>
-      </w:r>
-    </w:p>
-    <w:p>
-      <w:pPr>
-        <w:spacing w:line="240" w:lineRule="auto"/>
-        <w:jc w:val="left"/>
-        <w:rPr>
-          <w:rFonts w:cs="Arial"/>
-          <w:b/>
-          <w:bCs/>
-          <w:color w:val="000000"/>
-        </w:rPr>
-      </w:pPr>
-    </w:p>
-    <w:p>
-      <w:pPr>
-        <w:rPr>
-          <w:noProof/>
-        </w:rPr>
-      </w:pPr>
     </w:p>
     <w:p>
       <w:pPr>
@@ -8323,10 +9076,10 @@
           <w:noProof/>
         </w:rPr>
         <w:sectPr>
-          <w:headerReference w:type="default" r:id="rId48"/>
-          <w:footerReference w:type="default" r:id="rId49"/>
-          <w:headerReference w:type="first" r:id="rId50"/>
-          <w:footerReference w:type="first" r:id="rId51"/>
+          <w:headerReference w:type="default" r:id="rId49"/>
+          <w:footerReference w:type="default" r:id="rId50"/>
+          <w:headerReference w:type="first" r:id="rId51"/>
+          <w:footerReference w:type="first" r:id="rId52"/>
           <w:pgSz w:w="11907" w:h="16840" w:code="9"/>
           <w:pgMar w:top="1701" w:right="1134" w:bottom="1531" w:left="1701" w:header="720" w:footer="720" w:gutter="0"/>
           <w:cols w:space="708"/>
@@ -8339,40 +9092,19 @@
       <w:pPr>
         <w:pStyle w:val="FolhadeRostodosCaptulos"/>
       </w:pPr>
-      <w:r>
-        <w:lastRenderedPageBreak/>
-        <w:fldChar w:fldCharType="begin"/>
-      </w:r>
-      <w:r>
-        <w:instrText xml:space="preserve"> REF _Ref125307146 \w </w:instrText>
-      </w:r>
-      <w:r>
-        <w:fldChar w:fldCharType="separate"/>
-      </w:r>
-      <w:r>
-        <w:t>5</w:t>
-      </w:r>
-      <w:r>
-        <w:fldChar w:fldCharType="end"/>
-      </w:r>
+      <w:fldSimple w:instr=" REF _Ref125307146 \w ">
+        <w:r>
+          <w:t>5</w:t>
+        </w:r>
+      </w:fldSimple>
       <w:r>
         <w:tab/>
       </w:r>
-      <w:r>
-        <w:fldChar w:fldCharType="begin"/>
-      </w:r>
-      <w:r>
-        <w:instrText xml:space="preserve"> REF _Ref125307146 </w:instrText>
-      </w:r>
-      <w:r>
-        <w:fldChar w:fldCharType="separate"/>
-      </w:r>
-      <w:r>
-        <w:t>CONCLUSÕES</w:t>
-      </w:r>
-      <w:r>
-        <w:fldChar w:fldCharType="end"/>
-      </w:r>
+      <w:fldSimple w:instr=" REF _Ref125307146 ">
+        <w:r>
+          <w:t>CONCLUSÕES</w:t>
+        </w:r>
+      </w:fldSimple>
     </w:p>
     <w:p>
       <w:pPr>
@@ -8586,11 +9318,11 @@
           <w:tab w:val="clear" w:pos="851"/>
         </w:tabs>
         <w:sectPr>
-          <w:headerReference w:type="even" r:id="rId52"/>
-          <w:headerReference w:type="default" r:id="rId53"/>
-          <w:footerReference w:type="default" r:id="rId54"/>
-          <w:headerReference w:type="first" r:id="rId55"/>
-          <w:footerReference w:type="first" r:id="rId56"/>
+          <w:headerReference w:type="even" r:id="rId53"/>
+          <w:headerReference w:type="default" r:id="rId54"/>
+          <w:footerReference w:type="default" r:id="rId55"/>
+          <w:headerReference w:type="first" r:id="rId56"/>
+          <w:footerReference w:type="first" r:id="rId57"/>
           <w:type w:val="continuous"/>
           <w:pgSz w:w="11907" w:h="16840" w:code="9"/>
           <w:pgMar w:top="1701" w:right="1134" w:bottom="1531" w:left="1701" w:header="720" w:footer="720" w:gutter="0"/>
@@ -8678,7 +9410,7 @@
         </w:rPr>
         <w:t xml:space="preserve">v. 32, n. 3, p. 635-40, Apr-May 2004. ISSN 0363-5465 (Print). Disponível em: &lt; </w:t>
       </w:r>
-      <w:hyperlink r:id="rId57" w:history="1">
+      <w:hyperlink r:id="rId58" w:history="1">
         <w:r>
           <w:rPr>
             <w:rStyle w:val="Hyperlink"/>
@@ -8961,7 +9693,7 @@
         </w:rPr>
         <w:t xml:space="preserve">Disponível em: &lt; </w:t>
       </w:r>
-      <w:hyperlink r:id="rId58" w:history="1">
+      <w:hyperlink r:id="rId59" w:history="1">
         <w:r>
           <w:rPr>
             <w:rStyle w:val="Hyperlink"/>
@@ -9022,11 +9754,11 @@
       <w:pPr>
         <w:pStyle w:val="Referncias"/>
         <w:sectPr>
-          <w:headerReference w:type="even" r:id="rId59"/>
-          <w:headerReference w:type="default" r:id="rId60"/>
-          <w:footerReference w:type="default" r:id="rId61"/>
-          <w:headerReference w:type="first" r:id="rId62"/>
-          <w:footerReference w:type="first" r:id="rId63"/>
+          <w:headerReference w:type="even" r:id="rId60"/>
+          <w:headerReference w:type="default" r:id="rId61"/>
+          <w:footerReference w:type="default" r:id="rId62"/>
+          <w:headerReference w:type="first" r:id="rId63"/>
+          <w:footerReference w:type="first" r:id="rId64"/>
           <w:pgSz w:w="11907" w:h="16840" w:code="9"/>
           <w:pgMar w:top="1701" w:right="1134" w:bottom="1531" w:left="1701" w:header="709" w:footer="709" w:gutter="0"/>
           <w:cols w:space="708"/>
@@ -9040,10 +9772,10 @@
       </w:pPr>
     </w:p>
     <w:sectPr>
-      <w:headerReference w:type="default" r:id="rId64"/>
-      <w:footerReference w:type="default" r:id="rId65"/>
-      <w:headerReference w:type="first" r:id="rId66"/>
-      <w:footerReference w:type="first" r:id="rId67"/>
+      <w:headerReference w:type="default" r:id="rId65"/>
+      <w:footerReference w:type="default" r:id="rId66"/>
+      <w:headerReference w:type="first" r:id="rId67"/>
+      <w:footerReference w:type="first" r:id="rId68"/>
       <w:pgSz w:w="11907" w:h="16840" w:code="9"/>
       <w:pgMar w:top="1701" w:right="1134" w:bottom="1531" w:left="1701" w:header="709" w:footer="709" w:gutter="0"/>
       <w:cols w:space="708"/>
@@ -9575,7 +10307,7 @@
         <w:rStyle w:val="Nmerodepgina"/>
         <w:noProof/>
       </w:rPr>
-      <w:t>22</w:t>
+      <w:t>24</w:t>
     </w:r>
     <w:r>
       <w:rPr>
@@ -9726,7 +10458,7 @@
         <w:rStyle w:val="Nmerodepgina"/>
         <w:noProof/>
       </w:rPr>
-      <w:t>24</w:t>
+      <w:t>26</w:t>
     </w:r>
     <w:r>
       <w:rPr>
@@ -9881,7 +10613,7 @@
         <w:rStyle w:val="Nmerodepgina"/>
         <w:noProof/>
       </w:rPr>
-      <w:t>25</w:t>
+      <w:t>27</w:t>
     </w:r>
     <w:r>
       <w:rPr>
@@ -10596,6 +11328,155 @@
     </w:lvl>
   </w:abstractNum>
   <w:abstractNum w:abstractNumId="1" w15:restartNumberingAfterBreak="0">
+    <w:nsid w:val="105247D9"/>
+    <w:multiLevelType w:val="multilevel"/>
+    <w:tmpl w:val="199613C4"/>
+    <w:lvl w:ilvl="0">
+      <w:start w:val="1"/>
+      <w:numFmt w:val="bullet"/>
+      <w:lvlText w:val=""/>
+      <w:lvlJc w:val="left"/>
+      <w:pPr>
+        <w:tabs>
+          <w:tab w:val="num" w:pos="720"/>
+        </w:tabs>
+        <w:ind w:left="720" w:hanging="360"/>
+      </w:pPr>
+      <w:rPr>
+        <w:rFonts w:ascii="Symbol" w:hAnsi="Symbol" w:hint="default"/>
+        <w:sz w:val="20"/>
+      </w:rPr>
+    </w:lvl>
+    <w:lvl w:ilvl="1" w:tentative="1">
+      <w:start w:val="1"/>
+      <w:numFmt w:val="bullet"/>
+      <w:lvlText w:val="o"/>
+      <w:lvlJc w:val="left"/>
+      <w:pPr>
+        <w:tabs>
+          <w:tab w:val="num" w:pos="1440"/>
+        </w:tabs>
+        <w:ind w:left="1440" w:hanging="360"/>
+      </w:pPr>
+      <w:rPr>
+        <w:rFonts w:ascii="Courier New" w:hAnsi="Courier New" w:hint="default"/>
+        <w:sz w:val="20"/>
+      </w:rPr>
+    </w:lvl>
+    <w:lvl w:ilvl="2" w:tentative="1">
+      <w:start w:val="1"/>
+      <w:numFmt w:val="bullet"/>
+      <w:lvlText w:val=""/>
+      <w:lvlJc w:val="left"/>
+      <w:pPr>
+        <w:tabs>
+          <w:tab w:val="num" w:pos="2160"/>
+        </w:tabs>
+        <w:ind w:left="2160" w:hanging="360"/>
+      </w:pPr>
+      <w:rPr>
+        <w:rFonts w:ascii="Wingdings" w:hAnsi="Wingdings" w:hint="default"/>
+        <w:sz w:val="20"/>
+      </w:rPr>
+    </w:lvl>
+    <w:lvl w:ilvl="3" w:tentative="1">
+      <w:start w:val="1"/>
+      <w:numFmt w:val="bullet"/>
+      <w:lvlText w:val=""/>
+      <w:lvlJc w:val="left"/>
+      <w:pPr>
+        <w:tabs>
+          <w:tab w:val="num" w:pos="2880"/>
+        </w:tabs>
+        <w:ind w:left="2880" w:hanging="360"/>
+      </w:pPr>
+      <w:rPr>
+        <w:rFonts w:ascii="Wingdings" w:hAnsi="Wingdings" w:hint="default"/>
+        <w:sz w:val="20"/>
+      </w:rPr>
+    </w:lvl>
+    <w:lvl w:ilvl="4" w:tentative="1">
+      <w:start w:val="1"/>
+      <w:numFmt w:val="bullet"/>
+      <w:lvlText w:val=""/>
+      <w:lvlJc w:val="left"/>
+      <w:pPr>
+        <w:tabs>
+          <w:tab w:val="num" w:pos="3600"/>
+        </w:tabs>
+        <w:ind w:left="3600" w:hanging="360"/>
+      </w:pPr>
+      <w:rPr>
+        <w:rFonts w:ascii="Wingdings" w:hAnsi="Wingdings" w:hint="default"/>
+        <w:sz w:val="20"/>
+      </w:rPr>
+    </w:lvl>
+    <w:lvl w:ilvl="5" w:tentative="1">
+      <w:start w:val="1"/>
+      <w:numFmt w:val="bullet"/>
+      <w:lvlText w:val=""/>
+      <w:lvlJc w:val="left"/>
+      <w:pPr>
+        <w:tabs>
+          <w:tab w:val="num" w:pos="4320"/>
+        </w:tabs>
+        <w:ind w:left="4320" w:hanging="360"/>
+      </w:pPr>
+      <w:rPr>
+        <w:rFonts w:ascii="Wingdings" w:hAnsi="Wingdings" w:hint="default"/>
+        <w:sz w:val="20"/>
+      </w:rPr>
+    </w:lvl>
+    <w:lvl w:ilvl="6" w:tentative="1">
+      <w:start w:val="1"/>
+      <w:numFmt w:val="bullet"/>
+      <w:lvlText w:val=""/>
+      <w:lvlJc w:val="left"/>
+      <w:pPr>
+        <w:tabs>
+          <w:tab w:val="num" w:pos="5040"/>
+        </w:tabs>
+        <w:ind w:left="5040" w:hanging="360"/>
+      </w:pPr>
+      <w:rPr>
+        <w:rFonts w:ascii="Wingdings" w:hAnsi="Wingdings" w:hint="default"/>
+        <w:sz w:val="20"/>
+      </w:rPr>
+    </w:lvl>
+    <w:lvl w:ilvl="7" w:tentative="1">
+      <w:start w:val="1"/>
+      <w:numFmt w:val="bullet"/>
+      <w:lvlText w:val=""/>
+      <w:lvlJc w:val="left"/>
+      <w:pPr>
+        <w:tabs>
+          <w:tab w:val="num" w:pos="5760"/>
+        </w:tabs>
+        <w:ind w:left="5760" w:hanging="360"/>
+      </w:pPr>
+      <w:rPr>
+        <w:rFonts w:ascii="Wingdings" w:hAnsi="Wingdings" w:hint="default"/>
+        <w:sz w:val="20"/>
+      </w:rPr>
+    </w:lvl>
+    <w:lvl w:ilvl="8" w:tentative="1">
+      <w:start w:val="1"/>
+      <w:numFmt w:val="bullet"/>
+      <w:lvlText w:val=""/>
+      <w:lvlJc w:val="left"/>
+      <w:pPr>
+        <w:tabs>
+          <w:tab w:val="num" w:pos="6480"/>
+        </w:tabs>
+        <w:ind w:left="6480" w:hanging="360"/>
+      </w:pPr>
+      <w:rPr>
+        <w:rFonts w:ascii="Wingdings" w:hAnsi="Wingdings" w:hint="default"/>
+        <w:sz w:val="20"/>
+      </w:rPr>
+    </w:lvl>
+  </w:abstractNum>
+  <w:abstractNum w:abstractNumId="2" w15:restartNumberingAfterBreak="0">
     <w:nsid w:val="18163C36"/>
     <w:multiLevelType w:val="hybridMultilevel"/>
     <w:tmpl w:val="48542B08"/>
@@ -10708,7 +11589,7 @@
       </w:rPr>
     </w:lvl>
   </w:abstractNum>
-  <w:abstractNum w:abstractNumId="2" w15:restartNumberingAfterBreak="0">
+  <w:abstractNum w:abstractNumId="3" w15:restartNumberingAfterBreak="0">
     <w:nsid w:val="18B6213B"/>
     <w:multiLevelType w:val="multilevel"/>
     <w:tmpl w:val="0416001D"/>
@@ -10849,7 +11730,7 @@
       </w:rPr>
     </w:lvl>
   </w:abstractNum>
-  <w:abstractNum w:abstractNumId="3" w15:restartNumberingAfterBreak="0">
+  <w:abstractNum w:abstractNumId="4" w15:restartNumberingAfterBreak="0">
     <w:nsid w:val="1C941E4D"/>
     <w:multiLevelType w:val="hybridMultilevel"/>
     <w:tmpl w:val="69881F70"/>
@@ -10962,7 +11843,7 @@
       </w:rPr>
     </w:lvl>
   </w:abstractNum>
-  <w:abstractNum w:abstractNumId="4" w15:restartNumberingAfterBreak="0">
+  <w:abstractNum w:abstractNumId="5" w15:restartNumberingAfterBreak="0">
     <w:nsid w:val="1E531D6C"/>
     <w:multiLevelType w:val="multilevel"/>
     <w:tmpl w:val="D8EA3752"/>
@@ -11103,7 +11984,7 @@
       </w:rPr>
     </w:lvl>
   </w:abstractNum>
-  <w:abstractNum w:abstractNumId="5" w15:restartNumberingAfterBreak="0">
+  <w:abstractNum w:abstractNumId="6" w15:restartNumberingAfterBreak="0">
     <w:nsid w:val="1F6B7663"/>
     <w:multiLevelType w:val="hybridMultilevel"/>
     <w:tmpl w:val="511882E6"/>
@@ -11244,7 +12125,156 @@
       </w:rPr>
     </w:lvl>
   </w:abstractNum>
-  <w:abstractNum w:abstractNumId="6" w15:restartNumberingAfterBreak="0">
+  <w:abstractNum w:abstractNumId="7" w15:restartNumberingAfterBreak="0">
+    <w:nsid w:val="36B45280"/>
+    <w:multiLevelType w:val="multilevel"/>
+    <w:tmpl w:val="8ED050BE"/>
+    <w:lvl w:ilvl="0">
+      <w:start w:val="1"/>
+      <w:numFmt w:val="bullet"/>
+      <w:lvlText w:val=""/>
+      <w:lvlJc w:val="left"/>
+      <w:pPr>
+        <w:tabs>
+          <w:tab w:val="num" w:pos="720"/>
+        </w:tabs>
+        <w:ind w:left="720" w:hanging="360"/>
+      </w:pPr>
+      <w:rPr>
+        <w:rFonts w:ascii="Symbol" w:hAnsi="Symbol" w:hint="default"/>
+        <w:sz w:val="20"/>
+      </w:rPr>
+    </w:lvl>
+    <w:lvl w:ilvl="1" w:tentative="1">
+      <w:start w:val="1"/>
+      <w:numFmt w:val="bullet"/>
+      <w:lvlText w:val="o"/>
+      <w:lvlJc w:val="left"/>
+      <w:pPr>
+        <w:tabs>
+          <w:tab w:val="num" w:pos="1440"/>
+        </w:tabs>
+        <w:ind w:left="1440" w:hanging="360"/>
+      </w:pPr>
+      <w:rPr>
+        <w:rFonts w:ascii="Courier New" w:hAnsi="Courier New" w:hint="default"/>
+        <w:sz w:val="20"/>
+      </w:rPr>
+    </w:lvl>
+    <w:lvl w:ilvl="2" w:tentative="1">
+      <w:start w:val="1"/>
+      <w:numFmt w:val="bullet"/>
+      <w:lvlText w:val=""/>
+      <w:lvlJc w:val="left"/>
+      <w:pPr>
+        <w:tabs>
+          <w:tab w:val="num" w:pos="2160"/>
+        </w:tabs>
+        <w:ind w:left="2160" w:hanging="360"/>
+      </w:pPr>
+      <w:rPr>
+        <w:rFonts w:ascii="Wingdings" w:hAnsi="Wingdings" w:hint="default"/>
+        <w:sz w:val="20"/>
+      </w:rPr>
+    </w:lvl>
+    <w:lvl w:ilvl="3" w:tentative="1">
+      <w:start w:val="1"/>
+      <w:numFmt w:val="bullet"/>
+      <w:lvlText w:val=""/>
+      <w:lvlJc w:val="left"/>
+      <w:pPr>
+        <w:tabs>
+          <w:tab w:val="num" w:pos="2880"/>
+        </w:tabs>
+        <w:ind w:left="2880" w:hanging="360"/>
+      </w:pPr>
+      <w:rPr>
+        <w:rFonts w:ascii="Wingdings" w:hAnsi="Wingdings" w:hint="default"/>
+        <w:sz w:val="20"/>
+      </w:rPr>
+    </w:lvl>
+    <w:lvl w:ilvl="4" w:tentative="1">
+      <w:start w:val="1"/>
+      <w:numFmt w:val="bullet"/>
+      <w:lvlText w:val=""/>
+      <w:lvlJc w:val="left"/>
+      <w:pPr>
+        <w:tabs>
+          <w:tab w:val="num" w:pos="3600"/>
+        </w:tabs>
+        <w:ind w:left="3600" w:hanging="360"/>
+      </w:pPr>
+      <w:rPr>
+        <w:rFonts w:ascii="Wingdings" w:hAnsi="Wingdings" w:hint="default"/>
+        <w:sz w:val="20"/>
+      </w:rPr>
+    </w:lvl>
+    <w:lvl w:ilvl="5" w:tentative="1">
+      <w:start w:val="1"/>
+      <w:numFmt w:val="bullet"/>
+      <w:lvlText w:val=""/>
+      <w:lvlJc w:val="left"/>
+      <w:pPr>
+        <w:tabs>
+          <w:tab w:val="num" w:pos="4320"/>
+        </w:tabs>
+        <w:ind w:left="4320" w:hanging="360"/>
+      </w:pPr>
+      <w:rPr>
+        <w:rFonts w:ascii="Wingdings" w:hAnsi="Wingdings" w:hint="default"/>
+        <w:sz w:val="20"/>
+      </w:rPr>
+    </w:lvl>
+    <w:lvl w:ilvl="6" w:tentative="1">
+      <w:start w:val="1"/>
+      <w:numFmt w:val="bullet"/>
+      <w:lvlText w:val=""/>
+      <w:lvlJc w:val="left"/>
+      <w:pPr>
+        <w:tabs>
+          <w:tab w:val="num" w:pos="5040"/>
+        </w:tabs>
+        <w:ind w:left="5040" w:hanging="360"/>
+      </w:pPr>
+      <w:rPr>
+        <w:rFonts w:ascii="Wingdings" w:hAnsi="Wingdings" w:hint="default"/>
+        <w:sz w:val="20"/>
+      </w:rPr>
+    </w:lvl>
+    <w:lvl w:ilvl="7" w:tentative="1">
+      <w:start w:val="1"/>
+      <w:numFmt w:val="bullet"/>
+      <w:lvlText w:val=""/>
+      <w:lvlJc w:val="left"/>
+      <w:pPr>
+        <w:tabs>
+          <w:tab w:val="num" w:pos="5760"/>
+        </w:tabs>
+        <w:ind w:left="5760" w:hanging="360"/>
+      </w:pPr>
+      <w:rPr>
+        <w:rFonts w:ascii="Wingdings" w:hAnsi="Wingdings" w:hint="default"/>
+        <w:sz w:val="20"/>
+      </w:rPr>
+    </w:lvl>
+    <w:lvl w:ilvl="8" w:tentative="1">
+      <w:start w:val="1"/>
+      <w:numFmt w:val="bullet"/>
+      <w:lvlText w:val=""/>
+      <w:lvlJc w:val="left"/>
+      <w:pPr>
+        <w:tabs>
+          <w:tab w:val="num" w:pos="6480"/>
+        </w:tabs>
+        <w:ind w:left="6480" w:hanging="360"/>
+      </w:pPr>
+      <w:rPr>
+        <w:rFonts w:ascii="Wingdings" w:hAnsi="Wingdings" w:hint="default"/>
+        <w:sz w:val="20"/>
+      </w:rPr>
+    </w:lvl>
+  </w:abstractNum>
+  <w:abstractNum w:abstractNumId="8" w15:restartNumberingAfterBreak="0">
     <w:nsid w:val="38CC3943"/>
     <w:multiLevelType w:val="multilevel"/>
     <w:tmpl w:val="BE04529C"/>
@@ -11381,7 +12411,7 @@
       </w:rPr>
     </w:lvl>
   </w:abstractNum>
-  <w:abstractNum w:abstractNumId="7" w15:restartNumberingAfterBreak="0">
+  <w:abstractNum w:abstractNumId="9" w15:restartNumberingAfterBreak="0">
     <w:nsid w:val="3D5D4A42"/>
     <w:multiLevelType w:val="hybridMultilevel"/>
     <w:tmpl w:val="B8285692"/>
@@ -11537,7 +12567,156 @@
       </w:rPr>
     </w:lvl>
   </w:abstractNum>
-  <w:abstractNum w:abstractNumId="8" w15:restartNumberingAfterBreak="0">
+  <w:abstractNum w:abstractNumId="10" w15:restartNumberingAfterBreak="0">
+    <w:nsid w:val="3F0B46CB"/>
+    <w:multiLevelType w:val="multilevel"/>
+    <w:tmpl w:val="2ECA7A96"/>
+    <w:lvl w:ilvl="0">
+      <w:start w:val="1"/>
+      <w:numFmt w:val="bullet"/>
+      <w:lvlText w:val=""/>
+      <w:lvlJc w:val="left"/>
+      <w:pPr>
+        <w:tabs>
+          <w:tab w:val="num" w:pos="720"/>
+        </w:tabs>
+        <w:ind w:left="720" w:hanging="360"/>
+      </w:pPr>
+      <w:rPr>
+        <w:rFonts w:ascii="Symbol" w:hAnsi="Symbol" w:hint="default"/>
+        <w:sz w:val="20"/>
+      </w:rPr>
+    </w:lvl>
+    <w:lvl w:ilvl="1" w:tentative="1">
+      <w:start w:val="1"/>
+      <w:numFmt w:val="bullet"/>
+      <w:lvlText w:val="o"/>
+      <w:lvlJc w:val="left"/>
+      <w:pPr>
+        <w:tabs>
+          <w:tab w:val="num" w:pos="1440"/>
+        </w:tabs>
+        <w:ind w:left="1440" w:hanging="360"/>
+      </w:pPr>
+      <w:rPr>
+        <w:rFonts w:ascii="Courier New" w:hAnsi="Courier New" w:hint="default"/>
+        <w:sz w:val="20"/>
+      </w:rPr>
+    </w:lvl>
+    <w:lvl w:ilvl="2" w:tentative="1">
+      <w:start w:val="1"/>
+      <w:numFmt w:val="bullet"/>
+      <w:lvlText w:val=""/>
+      <w:lvlJc w:val="left"/>
+      <w:pPr>
+        <w:tabs>
+          <w:tab w:val="num" w:pos="2160"/>
+        </w:tabs>
+        <w:ind w:left="2160" w:hanging="360"/>
+      </w:pPr>
+      <w:rPr>
+        <w:rFonts w:ascii="Wingdings" w:hAnsi="Wingdings" w:hint="default"/>
+        <w:sz w:val="20"/>
+      </w:rPr>
+    </w:lvl>
+    <w:lvl w:ilvl="3" w:tentative="1">
+      <w:start w:val="1"/>
+      <w:numFmt w:val="bullet"/>
+      <w:lvlText w:val=""/>
+      <w:lvlJc w:val="left"/>
+      <w:pPr>
+        <w:tabs>
+          <w:tab w:val="num" w:pos="2880"/>
+        </w:tabs>
+        <w:ind w:left="2880" w:hanging="360"/>
+      </w:pPr>
+      <w:rPr>
+        <w:rFonts w:ascii="Wingdings" w:hAnsi="Wingdings" w:hint="default"/>
+        <w:sz w:val="20"/>
+      </w:rPr>
+    </w:lvl>
+    <w:lvl w:ilvl="4" w:tentative="1">
+      <w:start w:val="1"/>
+      <w:numFmt w:val="bullet"/>
+      <w:lvlText w:val=""/>
+      <w:lvlJc w:val="left"/>
+      <w:pPr>
+        <w:tabs>
+          <w:tab w:val="num" w:pos="3600"/>
+        </w:tabs>
+        <w:ind w:left="3600" w:hanging="360"/>
+      </w:pPr>
+      <w:rPr>
+        <w:rFonts w:ascii="Wingdings" w:hAnsi="Wingdings" w:hint="default"/>
+        <w:sz w:val="20"/>
+      </w:rPr>
+    </w:lvl>
+    <w:lvl w:ilvl="5" w:tentative="1">
+      <w:start w:val="1"/>
+      <w:numFmt w:val="bullet"/>
+      <w:lvlText w:val=""/>
+      <w:lvlJc w:val="left"/>
+      <w:pPr>
+        <w:tabs>
+          <w:tab w:val="num" w:pos="4320"/>
+        </w:tabs>
+        <w:ind w:left="4320" w:hanging="360"/>
+      </w:pPr>
+      <w:rPr>
+        <w:rFonts w:ascii="Wingdings" w:hAnsi="Wingdings" w:hint="default"/>
+        <w:sz w:val="20"/>
+      </w:rPr>
+    </w:lvl>
+    <w:lvl w:ilvl="6" w:tentative="1">
+      <w:start w:val="1"/>
+      <w:numFmt w:val="bullet"/>
+      <w:lvlText w:val=""/>
+      <w:lvlJc w:val="left"/>
+      <w:pPr>
+        <w:tabs>
+          <w:tab w:val="num" w:pos="5040"/>
+        </w:tabs>
+        <w:ind w:left="5040" w:hanging="360"/>
+      </w:pPr>
+      <w:rPr>
+        <w:rFonts w:ascii="Wingdings" w:hAnsi="Wingdings" w:hint="default"/>
+        <w:sz w:val="20"/>
+      </w:rPr>
+    </w:lvl>
+    <w:lvl w:ilvl="7" w:tentative="1">
+      <w:start w:val="1"/>
+      <w:numFmt w:val="bullet"/>
+      <w:lvlText w:val=""/>
+      <w:lvlJc w:val="left"/>
+      <w:pPr>
+        <w:tabs>
+          <w:tab w:val="num" w:pos="5760"/>
+        </w:tabs>
+        <w:ind w:left="5760" w:hanging="360"/>
+      </w:pPr>
+      <w:rPr>
+        <w:rFonts w:ascii="Wingdings" w:hAnsi="Wingdings" w:hint="default"/>
+        <w:sz w:val="20"/>
+      </w:rPr>
+    </w:lvl>
+    <w:lvl w:ilvl="8" w:tentative="1">
+      <w:start w:val="1"/>
+      <w:numFmt w:val="bullet"/>
+      <w:lvlText w:val=""/>
+      <w:lvlJc w:val="left"/>
+      <w:pPr>
+        <w:tabs>
+          <w:tab w:val="num" w:pos="6480"/>
+        </w:tabs>
+        <w:ind w:left="6480" w:hanging="360"/>
+      </w:pPr>
+      <w:rPr>
+        <w:rFonts w:ascii="Wingdings" w:hAnsi="Wingdings" w:hint="default"/>
+        <w:sz w:val="20"/>
+      </w:rPr>
+    </w:lvl>
+  </w:abstractNum>
+  <w:abstractNum w:abstractNumId="11" w15:restartNumberingAfterBreak="0">
     <w:nsid w:val="411621EE"/>
     <w:multiLevelType w:val="multilevel"/>
     <w:tmpl w:val="04160023"/>
@@ -11677,7 +12856,7 @@
       </w:rPr>
     </w:lvl>
   </w:abstractNum>
-  <w:abstractNum w:abstractNumId="9" w15:restartNumberingAfterBreak="0">
+  <w:abstractNum w:abstractNumId="12" w15:restartNumberingAfterBreak="0">
     <w:nsid w:val="412739F0"/>
     <w:multiLevelType w:val="hybridMultilevel"/>
     <w:tmpl w:val="726E78F0"/>
@@ -11818,7 +12997,156 @@
       </w:rPr>
     </w:lvl>
   </w:abstractNum>
-  <w:abstractNum w:abstractNumId="10" w15:restartNumberingAfterBreak="0">
+  <w:abstractNum w:abstractNumId="13" w15:restartNumberingAfterBreak="0">
+    <w:nsid w:val="47513A0D"/>
+    <w:multiLevelType w:val="multilevel"/>
+    <w:tmpl w:val="788032AC"/>
+    <w:lvl w:ilvl="0">
+      <w:start w:val="1"/>
+      <w:numFmt w:val="bullet"/>
+      <w:lvlText w:val=""/>
+      <w:lvlJc w:val="left"/>
+      <w:pPr>
+        <w:tabs>
+          <w:tab w:val="num" w:pos="720"/>
+        </w:tabs>
+        <w:ind w:left="720" w:hanging="360"/>
+      </w:pPr>
+      <w:rPr>
+        <w:rFonts w:ascii="Symbol" w:hAnsi="Symbol" w:hint="default"/>
+        <w:sz w:val="20"/>
+      </w:rPr>
+    </w:lvl>
+    <w:lvl w:ilvl="1" w:tentative="1">
+      <w:start w:val="1"/>
+      <w:numFmt w:val="bullet"/>
+      <w:lvlText w:val="o"/>
+      <w:lvlJc w:val="left"/>
+      <w:pPr>
+        <w:tabs>
+          <w:tab w:val="num" w:pos="1440"/>
+        </w:tabs>
+        <w:ind w:left="1440" w:hanging="360"/>
+      </w:pPr>
+      <w:rPr>
+        <w:rFonts w:ascii="Courier New" w:hAnsi="Courier New" w:hint="default"/>
+        <w:sz w:val="20"/>
+      </w:rPr>
+    </w:lvl>
+    <w:lvl w:ilvl="2" w:tentative="1">
+      <w:start w:val="1"/>
+      <w:numFmt w:val="bullet"/>
+      <w:lvlText w:val=""/>
+      <w:lvlJc w:val="left"/>
+      <w:pPr>
+        <w:tabs>
+          <w:tab w:val="num" w:pos="2160"/>
+        </w:tabs>
+        <w:ind w:left="2160" w:hanging="360"/>
+      </w:pPr>
+      <w:rPr>
+        <w:rFonts w:ascii="Wingdings" w:hAnsi="Wingdings" w:hint="default"/>
+        <w:sz w:val="20"/>
+      </w:rPr>
+    </w:lvl>
+    <w:lvl w:ilvl="3" w:tentative="1">
+      <w:start w:val="1"/>
+      <w:numFmt w:val="bullet"/>
+      <w:lvlText w:val=""/>
+      <w:lvlJc w:val="left"/>
+      <w:pPr>
+        <w:tabs>
+          <w:tab w:val="num" w:pos="2880"/>
+        </w:tabs>
+        <w:ind w:left="2880" w:hanging="360"/>
+      </w:pPr>
+      <w:rPr>
+        <w:rFonts w:ascii="Wingdings" w:hAnsi="Wingdings" w:hint="default"/>
+        <w:sz w:val="20"/>
+      </w:rPr>
+    </w:lvl>
+    <w:lvl w:ilvl="4" w:tentative="1">
+      <w:start w:val="1"/>
+      <w:numFmt w:val="bullet"/>
+      <w:lvlText w:val=""/>
+      <w:lvlJc w:val="left"/>
+      <w:pPr>
+        <w:tabs>
+          <w:tab w:val="num" w:pos="3600"/>
+        </w:tabs>
+        <w:ind w:left="3600" w:hanging="360"/>
+      </w:pPr>
+      <w:rPr>
+        <w:rFonts w:ascii="Wingdings" w:hAnsi="Wingdings" w:hint="default"/>
+        <w:sz w:val="20"/>
+      </w:rPr>
+    </w:lvl>
+    <w:lvl w:ilvl="5" w:tentative="1">
+      <w:start w:val="1"/>
+      <w:numFmt w:val="bullet"/>
+      <w:lvlText w:val=""/>
+      <w:lvlJc w:val="left"/>
+      <w:pPr>
+        <w:tabs>
+          <w:tab w:val="num" w:pos="4320"/>
+        </w:tabs>
+        <w:ind w:left="4320" w:hanging="360"/>
+      </w:pPr>
+      <w:rPr>
+        <w:rFonts w:ascii="Wingdings" w:hAnsi="Wingdings" w:hint="default"/>
+        <w:sz w:val="20"/>
+      </w:rPr>
+    </w:lvl>
+    <w:lvl w:ilvl="6" w:tentative="1">
+      <w:start w:val="1"/>
+      <w:numFmt w:val="bullet"/>
+      <w:lvlText w:val=""/>
+      <w:lvlJc w:val="left"/>
+      <w:pPr>
+        <w:tabs>
+          <w:tab w:val="num" w:pos="5040"/>
+        </w:tabs>
+        <w:ind w:left="5040" w:hanging="360"/>
+      </w:pPr>
+      <w:rPr>
+        <w:rFonts w:ascii="Wingdings" w:hAnsi="Wingdings" w:hint="default"/>
+        <w:sz w:val="20"/>
+      </w:rPr>
+    </w:lvl>
+    <w:lvl w:ilvl="7" w:tentative="1">
+      <w:start w:val="1"/>
+      <w:numFmt w:val="bullet"/>
+      <w:lvlText w:val=""/>
+      <w:lvlJc w:val="left"/>
+      <w:pPr>
+        <w:tabs>
+          <w:tab w:val="num" w:pos="5760"/>
+        </w:tabs>
+        <w:ind w:left="5760" w:hanging="360"/>
+      </w:pPr>
+      <w:rPr>
+        <w:rFonts w:ascii="Wingdings" w:hAnsi="Wingdings" w:hint="default"/>
+        <w:sz w:val="20"/>
+      </w:rPr>
+    </w:lvl>
+    <w:lvl w:ilvl="8" w:tentative="1">
+      <w:start w:val="1"/>
+      <w:numFmt w:val="bullet"/>
+      <w:lvlText w:val=""/>
+      <w:lvlJc w:val="left"/>
+      <w:pPr>
+        <w:tabs>
+          <w:tab w:val="num" w:pos="6480"/>
+        </w:tabs>
+        <w:ind w:left="6480" w:hanging="360"/>
+      </w:pPr>
+      <w:rPr>
+        <w:rFonts w:ascii="Wingdings" w:hAnsi="Wingdings" w:hint="default"/>
+        <w:sz w:val="20"/>
+      </w:rPr>
+    </w:lvl>
+  </w:abstractNum>
+  <w:abstractNum w:abstractNumId="14" w15:restartNumberingAfterBreak="0">
     <w:nsid w:val="548B23ED"/>
     <w:multiLevelType w:val="hybridMultilevel"/>
     <w:tmpl w:val="4D6A42C2"/>
@@ -11931,7 +13259,7 @@
       </w:rPr>
     </w:lvl>
   </w:abstractNum>
-  <w:abstractNum w:abstractNumId="11" w15:restartNumberingAfterBreak="0">
+  <w:abstractNum w:abstractNumId="15" w15:restartNumberingAfterBreak="0">
     <w:nsid w:val="58A85D81"/>
     <w:multiLevelType w:val="hybridMultilevel"/>
     <w:tmpl w:val="F4B6A2D4"/>
@@ -12020,7 +13348,7 @@
       </w:pPr>
     </w:lvl>
   </w:abstractNum>
-  <w:abstractNum w:abstractNumId="12" w15:restartNumberingAfterBreak="0">
+  <w:abstractNum w:abstractNumId="16" w15:restartNumberingAfterBreak="0">
     <w:nsid w:val="60D21E28"/>
     <w:multiLevelType w:val="hybridMultilevel"/>
     <w:tmpl w:val="435215CC"/>
@@ -12161,7 +13489,7 @@
       </w:rPr>
     </w:lvl>
   </w:abstractNum>
-  <w:abstractNum w:abstractNumId="13" w15:restartNumberingAfterBreak="0">
+  <w:abstractNum w:abstractNumId="17" w15:restartNumberingAfterBreak="0">
     <w:nsid w:val="6CE02215"/>
     <w:multiLevelType w:val="multilevel"/>
     <w:tmpl w:val="0416001F"/>
@@ -12302,7 +13630,7 @@
       </w:rPr>
     </w:lvl>
   </w:abstractNum>
-  <w:abstractNum w:abstractNumId="14" w15:restartNumberingAfterBreak="0">
+  <w:abstractNum w:abstractNumId="18" w15:restartNumberingAfterBreak="0">
     <w:nsid w:val="728410E5"/>
     <w:multiLevelType w:val="hybridMultilevel"/>
     <w:tmpl w:val="9E28CB10"/>
@@ -12443,7 +13771,7 @@
       </w:rPr>
     </w:lvl>
   </w:abstractNum>
-  <w:abstractNum w:abstractNumId="15" w15:restartNumberingAfterBreak="0">
+  <w:abstractNum w:abstractNumId="19" w15:restartNumberingAfterBreak="0">
     <w:nsid w:val="7A7A7378"/>
     <w:multiLevelType w:val="hybridMultilevel"/>
     <w:tmpl w:val="1A9C2790"/>
@@ -12588,52 +13916,64 @@
     <w:abstractNumId w:val="0"/>
   </w:num>
   <w:num w:numId="2">
+    <w:abstractNumId w:val="11"/>
+  </w:num>
+  <w:num w:numId="3">
+    <w:abstractNumId w:val="17"/>
+  </w:num>
+  <w:num w:numId="4">
+    <w:abstractNumId w:val="3"/>
+  </w:num>
+  <w:num w:numId="5">
     <w:abstractNumId w:val="8"/>
   </w:num>
-  <w:num w:numId="3">
-    <w:abstractNumId w:val="13"/>
+  <w:num w:numId="6">
+    <w:abstractNumId w:val="12"/>
   </w:num>
-  <w:num w:numId="4">
-    <w:abstractNumId w:val="2"/>
+  <w:num w:numId="7">
+    <w:abstractNumId w:val="16"/>
   </w:num>
-  <w:num w:numId="5">
+  <w:num w:numId="8">
+    <w:abstractNumId w:val="5"/>
+  </w:num>
+  <w:num w:numId="9">
+    <w:abstractNumId w:val="18"/>
+  </w:num>
+  <w:num w:numId="10">
     <w:abstractNumId w:val="6"/>
   </w:num>
-  <w:num w:numId="6">
+  <w:num w:numId="11">
     <w:abstractNumId w:val="9"/>
   </w:num>
-  <w:num w:numId="7">
-    <w:abstractNumId w:val="12"/>
-  </w:num>
-  <w:num w:numId="8">
-    <w:abstractNumId w:val="4"/>
-  </w:num>
-  <w:num w:numId="9">
-    <w:abstractNumId w:val="14"/>
-  </w:num>
-  <w:num w:numId="10">
-    <w:abstractNumId w:val="5"/>
-  </w:num>
-  <w:num w:numId="11">
-    <w:abstractNumId w:val="7"/>
-  </w:num>
   <w:num w:numId="12">
-    <w:abstractNumId w:val="15"/>
+    <w:abstractNumId w:val="19"/>
   </w:num>
   <w:num w:numId="13">
     <w:abstractNumId w:val="0"/>
   </w:num>
   <w:num w:numId="14">
-    <w:abstractNumId w:val="11"/>
+    <w:abstractNumId w:val="15"/>
   </w:num>
   <w:num w:numId="15">
-    <w:abstractNumId w:val="10"/>
+    <w:abstractNumId w:val="14"/>
   </w:num>
   <w:num w:numId="16">
+    <w:abstractNumId w:val="2"/>
+  </w:num>
+  <w:num w:numId="17">
+    <w:abstractNumId w:val="4"/>
+  </w:num>
+  <w:num w:numId="18">
+    <w:abstractNumId w:val="7"/>
+  </w:num>
+  <w:num w:numId="19">
     <w:abstractNumId w:val="1"/>
   </w:num>
-  <w:num w:numId="17">
-    <w:abstractNumId w:val="3"/>
+  <w:num w:numId="20">
+    <w:abstractNumId w:val="13"/>
+  </w:num>
+  <w:num w:numId="21">
+    <w:abstractNumId w:val="10"/>
   </w:num>
   <w:numIdMacAtCleanup w:val="17"/>
 </w:numbering>
@@ -19386,7 +20726,7 @@
 </file>
 
 <file path=customXml/itemProps1.xml><?xml version="1.0" encoding="utf-8"?>
-<ds:datastoreItem xmlns:ds="http://schemas.openxmlformats.org/officeDocument/2006/customXml" ds:itemID="{18AEC51F-7025-46CD-8FDF-7CC66AA2AA09}">
+<ds:datastoreItem xmlns:ds="http://schemas.openxmlformats.org/officeDocument/2006/customXml" ds:itemID="{5AB7C7EC-F0BF-4715-8CD2-48A3A513100F}">
   <ds:schemaRefs>
     <ds:schemaRef ds:uri="http://schemas.openxmlformats.org/officeDocument/2006/bibliography"/>
   </ds:schemaRefs>

</xml_diff>

<commit_message>
banco de dados na documentação
</commit_message>
<xml_diff>
--- a/Documentação/modelo Documento do Projeto GF 1o Semestre - v01.docx
+++ b/Documentação/modelo Documento do Projeto GF 1o Semestre - v01.docx
@@ -7898,7 +7898,7 @@
         </w:rPr>
         <w:lastRenderedPageBreak/>
         <w:drawing>
-          <wp:anchor distT="0" distB="0" distL="114300" distR="114300" simplePos="0" relativeHeight="251658240" behindDoc="0" locked="0" layoutInCell="1" allowOverlap="1" wp14:anchorId="483E7C4E" wp14:editId="0FC71CE8">
+          <wp:anchor distT="0" distB="0" distL="114300" distR="114300" simplePos="0" relativeHeight="251657216" behindDoc="0" locked="0" layoutInCell="1" allowOverlap="1" wp14:anchorId="483E7C4E" wp14:editId="0FC71CE8">
             <wp:simplePos x="0" y="0"/>
             <wp:positionH relativeFrom="column">
               <wp:posOffset>186690</wp:posOffset>
@@ -7962,11 +7962,162 @@
       </w:r>
     </w:p>
     <w:p>
-      <w:r>
-        <w:tab/>
-      </w:r>
-      <w:r>
-        <w:t>Modelo Conceitual, Lógico e Físico do Banco de Dados</w:t>
+      <w:pPr>
+        <w:pStyle w:val="PargrafodaLista"/>
+        <w:numPr>
+          <w:ilvl w:val="0"/>
+          <w:numId w:val="22"/>
+        </w:numPr>
+        <w:jc w:val="left"/>
+      </w:pPr>
+      <w:r>
+        <w:rPr>
+          <w:b/>
+        </w:rPr>
+        <w:t xml:space="preserve">Modelo Logico: </w:t>
+      </w:r>
+      <w:r>
+        <w:pict w14:anchorId="37B6F16D">
+          <v:shape id="_x0000_i1041" type="#_x0000_t75" style="width:411pt;height:271.5pt">
+            <v:imagedata r:id="rId42" o:title="Modelo Logico"/>
+          </v:shape>
+        </w:pict>
+      </w:r>
+    </w:p>
+    <w:p>
+      <w:pPr>
+        <w:pStyle w:val="PargrafodaLista"/>
+        <w:numPr>
+          <w:ilvl w:val="0"/>
+          <w:numId w:val="23"/>
+        </w:numPr>
+        <w:jc w:val="left"/>
+      </w:pPr>
+      <w:r>
+        <w:rPr>
+          <w:b/>
+        </w:rPr>
+        <w:lastRenderedPageBreak/>
+        <w:t xml:space="preserve">Modelo Conceitual: </w:t>
+      </w:r>
+      <w:r>
+        <w:pict w14:anchorId="6F06A0ED">
+          <v:shape id="_x0000_i1042" type="#_x0000_t75" style="width:435.75pt;height:201.75pt">
+            <v:imagedata r:id="rId43" o:title="modeloconceitual"/>
+          </v:shape>
+        </w:pict>
+      </w:r>
+      <w:r>
+        <w:pict w14:anchorId="4169D359">
+          <v:shape id="_x0000_i1043" type="#_x0000_t75" style="width:402pt;height:102.75pt">
+            <v:imagedata r:id="rId44" o:title="Conceitual _usuario"/>
+          </v:shape>
+        </w:pict>
+      </w:r>
+    </w:p>
+    <w:p>
+      <w:pPr>
+        <w:jc w:val="left"/>
+      </w:pPr>
+    </w:p>
+    <w:p>
+      <w:pPr>
+        <w:jc w:val="left"/>
+      </w:pPr>
+    </w:p>
+    <w:p>
+      <w:pPr>
+        <w:jc w:val="left"/>
+      </w:pPr>
+    </w:p>
+    <w:p>
+      <w:pPr>
+        <w:jc w:val="left"/>
+      </w:pPr>
+    </w:p>
+    <w:p>
+      <w:pPr>
+        <w:jc w:val="left"/>
+      </w:pPr>
+    </w:p>
+    <w:p>
+      <w:pPr>
+        <w:jc w:val="left"/>
+      </w:pPr>
+    </w:p>
+    <w:p>
+      <w:pPr>
+        <w:jc w:val="left"/>
+      </w:pPr>
+    </w:p>
+    <w:p>
+      <w:pPr>
+        <w:jc w:val="left"/>
+      </w:pPr>
+    </w:p>
+    <w:p>
+      <w:pPr>
+        <w:jc w:val="left"/>
+      </w:pPr>
+    </w:p>
+    <w:p>
+      <w:pPr>
+        <w:jc w:val="left"/>
+      </w:pPr>
+    </w:p>
+    <w:p>
+      <w:pPr>
+        <w:jc w:val="left"/>
+      </w:pPr>
+    </w:p>
+    <w:p>
+      <w:pPr>
+        <w:jc w:val="left"/>
+      </w:pPr>
+    </w:p>
+    <w:p>
+      <w:pPr>
+        <w:jc w:val="left"/>
+      </w:pPr>
+    </w:p>
+    <w:p>
+      <w:pPr>
+        <w:jc w:val="left"/>
+      </w:pPr>
+    </w:p>
+    <w:p>
+      <w:pPr>
+        <w:jc w:val="left"/>
+      </w:pPr>
+    </w:p>
+    <w:p>
+      <w:pPr>
+        <w:jc w:val="left"/>
+      </w:pPr>
+    </w:p>
+    <w:p>
+      <w:pPr>
+        <w:jc w:val="left"/>
+      </w:pPr>
+    </w:p>
+    <w:p>
+      <w:pPr>
+        <w:pStyle w:val="PargrafodaLista"/>
+        <w:numPr>
+          <w:ilvl w:val="0"/>
+          <w:numId w:val="24"/>
+        </w:numPr>
+        <w:jc w:val="left"/>
+        <w:rPr>
+          <w:b/>
+        </w:rPr>
+      </w:pPr>
+      <w:r>
+        <w:rPr>
+          <w:b/>
+        </w:rPr>
+        <w:lastRenderedPageBreak/>
+        <w:t xml:space="preserve">Dicionario de Dados: </w:t>
       </w:r>
     </w:p>
     <w:p>
@@ -7980,114 +8131,224 @@
           <w:color w:val="000000"/>
         </w:rPr>
       </w:pPr>
-    </w:p>
-    <w:p/>
-    <w:p>
-      <w:pPr>
-        <w:pStyle w:val="Ttulo2"/>
+      <w:r>
         <w:rPr>
           <w:b/>
-        </w:rPr>
-      </w:pPr>
-      <w:bookmarkStart w:id="22" w:name="_Toc512519603"/>
-      <w:r>
-        <w:rPr>
-          <w:b/>
-        </w:rPr>
-        <w:t>Protótipo das telas, lógica e usabilidade</w:t>
-      </w:r>
-      <w:bookmarkEnd w:id="22"/>
-      <w:r>
-        <w:rPr>
-          <w:b/>
-        </w:rPr>
-        <w:t xml:space="preserve"> </w:t>
-      </w:r>
-    </w:p>
-    <w:p>
-      <w:r>
-        <w:tab/>
-      </w:r>
-      <w:r>
-        <w:t>Apresentar as telas construídas e sua lógica de navegação</w:t>
-      </w:r>
-    </w:p>
-    <w:p>
-      <w:pPr>
-        <w:spacing w:line="240" w:lineRule="auto"/>
-        <w:jc w:val="left"/>
+          <w:noProof/>
+          <w:lang w:eastAsia="pt-BR"/>
+        </w:rPr>
+        <w:drawing>
+          <wp:inline distT="0" distB="0" distL="0" distR="0" wp14:anchorId="6636582F" wp14:editId="2F02586F">
+            <wp:extent cx="5238750" cy="1708665"/>
+            <wp:effectExtent l="0" t="0" r="0" b="0"/>
+            <wp:docPr id="18" name="Imagem 18" descr="C:\Users\aluno\AppData\Local\Microsoft\Windows\INetCache\Content.Word\Incubadora.png"/>
+            <wp:cNvGraphicFramePr>
+              <a:graphicFrameLocks xmlns:a="http://schemas.openxmlformats.org/drawingml/2006/main" noChangeAspect="1"/>
+            </wp:cNvGraphicFramePr>
+            <a:graphic xmlns:a="http://schemas.openxmlformats.org/drawingml/2006/main">
+              <a:graphicData uri="http://schemas.openxmlformats.org/drawingml/2006/picture">
+                <pic:pic xmlns:pic="http://schemas.openxmlformats.org/drawingml/2006/picture">
+                  <pic:nvPicPr>
+                    <pic:cNvPr id="0" name="Picture 8" descr="C:\Users\aluno\AppData\Local\Microsoft\Windows\INetCache\Content.Word\Incubadora.png"/>
+                    <pic:cNvPicPr>
+                      <a:picLocks noChangeAspect="1" noChangeArrowheads="1"/>
+                    </pic:cNvPicPr>
+                  </pic:nvPicPr>
+                  <pic:blipFill>
+                    <a:blip r:embed="rId45">
+                      <a:extLst>
+                        <a:ext uri="{28A0092B-C50C-407E-A947-70E740481C1C}">
+                          <a14:useLocalDpi xmlns:a14="http://schemas.microsoft.com/office/drawing/2010/main" val="0"/>
+                        </a:ext>
+                      </a:extLst>
+                    </a:blip>
+                    <a:srcRect/>
+                    <a:stretch>
+                      <a:fillRect/>
+                    </a:stretch>
+                  </pic:blipFill>
+                  <pic:spPr bwMode="auto">
+                    <a:xfrm>
+                      <a:off x="0" y="0"/>
+                      <a:ext cx="5281797" cy="1722705"/>
+                    </a:xfrm>
+                    <a:prstGeom prst="rect">
+                      <a:avLst/>
+                    </a:prstGeom>
+                    <a:noFill/>
+                    <a:ln>
+                      <a:noFill/>
+                    </a:ln>
+                  </pic:spPr>
+                </pic:pic>
+              </a:graphicData>
+            </a:graphic>
+          </wp:inline>
+        </w:drawing>
+      </w:r>
+      <w:r>
         <w:rPr>
           <w:rFonts w:cs="Arial"/>
           <w:b/>
           <w:bCs/>
           <w:color w:val="000000"/>
         </w:rPr>
-      </w:pPr>
-    </w:p>
-    <w:p>
-      <w:pPr>
-        <w:spacing w:line="240" w:lineRule="auto"/>
-        <w:jc w:val="left"/>
+        <w:pict w14:anchorId="0B3AD852">
+          <v:shape id="_x0000_i1039" type="#_x0000_t75" style="width:413.25pt;height:144.75pt">
+            <v:imagedata r:id="rId46" o:title="Usuario"/>
+          </v:shape>
+        </w:pict>
+      </w:r>
+      <w:r>
         <w:rPr>
           <w:rFonts w:cs="Arial"/>
           <w:b/>
           <w:bCs/>
           <w:color w:val="000000"/>
         </w:rPr>
-      </w:pPr>
-    </w:p>
-    <w:p/>
-    <w:p>
-      <w:pPr>
-        <w:pStyle w:val="Ttulo2"/>
-        <w:rPr>
-          <w:b/>
-        </w:rPr>
-      </w:pPr>
-      <w:bookmarkStart w:id="23" w:name="_Toc512519604"/>
-      <w:r>
-        <w:rPr>
-          <w:b/>
-        </w:rPr>
-        <w:t>Testes</w:t>
-      </w:r>
-      <w:bookmarkEnd w:id="23"/>
-      <w:r>
-        <w:rPr>
-          <w:b/>
-        </w:rPr>
-        <w:t xml:space="preserve"> </w:t>
-      </w:r>
-    </w:p>
-    <w:p>
-      <w:r>
-        <w:tab/>
-      </w:r>
-      <w:r>
-        <w:t>A partir dos requisitos, apresentar o Test Case / Guia de Homologação da solução + evidências de teste</w:t>
-      </w:r>
-    </w:p>
-    <w:p>
-      <w:pPr>
-        <w:spacing w:line="240" w:lineRule="auto"/>
-        <w:jc w:val="left"/>
+        <w:pict w14:anchorId="2A3E6D8C">
+          <v:shape id="_x0000_i1037" type="#_x0000_t75" style="width:413.25pt;height:154.5pt">
+            <v:imagedata r:id="rId47" o:title="Internação"/>
+          </v:shape>
+        </w:pict>
+      </w:r>
+      <w:r>
         <w:rPr>
           <w:rFonts w:cs="Arial"/>
           <w:b/>
           <w:bCs/>
           <w:color w:val="000000"/>
         </w:rPr>
+        <w:pict w14:anchorId="04403726">
+          <v:shape id="_x0000_i1036" type="#_x0000_t75" style="width:413.25pt;height:174.75pt">
+            <v:imagedata r:id="rId48" o:title="Recem-Nascido"/>
+          </v:shape>
+        </w:pict>
+      </w:r>
+      <w:bookmarkStart w:id="22" w:name="_GoBack"/>
+      <w:bookmarkEnd w:id="22"/>
+      <w:r>
+        <w:lastRenderedPageBreak/>
+        <w:pict w14:anchorId="2EC8AA00">
+          <v:shape id="_x0000_i1034" type="#_x0000_t75" style="width:414.75pt;height:225pt">
+            <v:imagedata r:id="rId49" o:title="Estatistica"/>
+          </v:shape>
+        </w:pict>
+      </w:r>
+      <w:r>
+        <w:pict w14:anchorId="556E14EA">
+          <v:shape id="_x0000_i1083" type="#_x0000_t75" style="width:414.75pt;height:165pt">
+            <v:imagedata r:id="rId50" o:title="Medição"/>
+          </v:shape>
+        </w:pict>
+      </w:r>
+    </w:p>
+    <w:p>
+      <w:pPr>
+        <w:pStyle w:val="Ttulo2"/>
+        <w:rPr>
+          <w:b/>
+        </w:rPr>
+      </w:pPr>
+      <w:bookmarkStart w:id="23" w:name="_Toc512519603"/>
+      <w:r>
+        <w:rPr>
+          <w:b/>
+        </w:rPr>
+        <w:t>Protótipo das telas, lógica e usabilidade</w:t>
+      </w:r>
+      <w:bookmarkEnd w:id="23"/>
+      <w:r>
+        <w:rPr>
+          <w:b/>
+        </w:rPr>
+        <w:t xml:space="preserve"> </w:t>
+      </w:r>
+    </w:p>
+    <w:p>
+      <w:r>
+        <w:tab/>
+      </w:r>
+      <w:r>
+        <w:t>Apresentar as telas construídas e sua lógica de navegação</w:t>
+      </w:r>
+    </w:p>
+    <w:p>
+      <w:pPr>
+        <w:spacing w:line="240" w:lineRule="auto"/>
+        <w:jc w:val="left"/>
+        <w:rPr>
+          <w:rFonts w:cs="Arial"/>
+          <w:b/>
+          <w:bCs/>
+          <w:color w:val="000000"/>
+        </w:rPr>
+      </w:pPr>
+    </w:p>
+    <w:p>
+      <w:pPr>
+        <w:spacing w:line="240" w:lineRule="auto"/>
+        <w:jc w:val="left"/>
+        <w:rPr>
+          <w:rFonts w:cs="Arial"/>
+          <w:b/>
+          <w:bCs/>
+          <w:color w:val="000000"/>
+        </w:rPr>
+      </w:pPr>
+    </w:p>
+    <w:p/>
+    <w:p>
+      <w:pPr>
+        <w:pStyle w:val="Ttulo2"/>
+        <w:rPr>
+          <w:b/>
+        </w:rPr>
+      </w:pPr>
+      <w:bookmarkStart w:id="24" w:name="_Toc512519604"/>
+      <w:r>
+        <w:rPr>
+          <w:b/>
+        </w:rPr>
+        <w:t>Testes</w:t>
+      </w:r>
+      <w:bookmarkEnd w:id="24"/>
+      <w:r>
+        <w:rPr>
+          <w:b/>
+        </w:rPr>
+        <w:t xml:space="preserve"> </w:t>
+      </w:r>
+    </w:p>
+    <w:p>
+      <w:r>
+        <w:tab/>
+      </w:r>
+      <w:r>
+        <w:t>A partir dos requisitos, apresentar o Test Case / Guia de Homologação da solução + evidências de teste</w:t>
+      </w:r>
+    </w:p>
+    <w:p>
+      <w:pPr>
+        <w:spacing w:line="240" w:lineRule="auto"/>
+        <w:jc w:val="left"/>
+        <w:rPr>
+          <w:rFonts w:cs="Arial"/>
+          <w:b/>
+          <w:bCs/>
+          <w:color w:val="000000"/>
+        </w:rPr>
       </w:pPr>
     </w:p>
     <w:p>
       <w:pPr>
         <w:sectPr>
-          <w:headerReference w:type="even" r:id="rId42"/>
-          <w:headerReference w:type="default" r:id="rId43"/>
-          <w:footerReference w:type="even" r:id="rId44"/>
-          <w:footerReference w:type="default" r:id="rId45"/>
-          <w:headerReference w:type="first" r:id="rId46"/>
-          <w:footerReference w:type="first" r:id="rId47"/>
+          <w:headerReference w:type="even" r:id="rId51"/>
+          <w:headerReference w:type="default" r:id="rId52"/>
+          <w:footerReference w:type="even" r:id="rId53"/>
+          <w:footerReference w:type="default" r:id="rId54"/>
+          <w:headerReference w:type="first" r:id="rId55"/>
+          <w:footerReference w:type="first" r:id="rId56"/>
           <w:pgSz w:w="11907" w:h="16840" w:code="9"/>
           <w:pgMar w:top="1701" w:right="1134" w:bottom="1531" w:left="1701" w:header="720" w:footer="720" w:gutter="0"/>
           <w:cols w:space="708"/>
@@ -8128,12 +8389,12 @@
       <w:pPr>
         <w:pStyle w:val="Ttulo1"/>
       </w:pPr>
-      <w:bookmarkStart w:id="24" w:name="_Toc512519605"/>
+      <w:bookmarkStart w:id="25" w:name="_Toc512519605"/>
       <w:r>
         <w:lastRenderedPageBreak/>
         <w:t>implantação do projeto</w:t>
       </w:r>
-      <w:bookmarkEnd w:id="24"/>
+      <w:bookmarkEnd w:id="25"/>
     </w:p>
     <w:p/>
     <w:p>
@@ -8143,14 +8404,14 @@
           <w:b/>
         </w:rPr>
       </w:pPr>
-      <w:bookmarkStart w:id="25" w:name="_Toc512519606"/>
+      <w:bookmarkStart w:id="26" w:name="_Toc512519606"/>
       <w:r>
         <w:rPr>
           <w:b/>
         </w:rPr>
         <w:t>Manual de Instalação da solução</w:t>
       </w:r>
-      <w:bookmarkEnd w:id="25"/>
+      <w:bookmarkEnd w:id="26"/>
       <w:r>
         <w:rPr>
           <w:b/>
@@ -8204,14 +8465,14 @@
           <w:b/>
         </w:rPr>
       </w:pPr>
-      <w:bookmarkStart w:id="26" w:name="_Toc512519607"/>
+      <w:bookmarkStart w:id="27" w:name="_Toc512519607"/>
       <w:r>
         <w:rPr>
           <w:b/>
         </w:rPr>
         <w:t>Processo de Atendimento e Suporte</w:t>
       </w:r>
-      <w:bookmarkEnd w:id="26"/>
+      <w:bookmarkEnd w:id="27"/>
       <w:r>
         <w:rPr>
           <w:b/>
@@ -9040,7 +9301,7 @@
                     <pic:cNvPicPr/>
                   </pic:nvPicPr>
                   <pic:blipFill>
-                    <a:blip r:embed="rId48"/>
+                    <a:blip r:embed="rId57"/>
                     <a:stretch>
                       <a:fillRect/>
                     </a:stretch>
@@ -9060,8 +9321,6 @@
           </wp:inline>
         </w:drawing>
       </w:r>
-      <w:bookmarkStart w:id="27" w:name="_GoBack"/>
-      <w:bookmarkEnd w:id="27"/>
     </w:p>
     <w:p>
       <w:pPr>
@@ -9076,10 +9335,10 @@
           <w:noProof/>
         </w:rPr>
         <w:sectPr>
-          <w:headerReference w:type="default" r:id="rId49"/>
-          <w:footerReference w:type="default" r:id="rId50"/>
-          <w:headerReference w:type="first" r:id="rId51"/>
-          <w:footerReference w:type="first" r:id="rId52"/>
+          <w:headerReference w:type="default" r:id="rId58"/>
+          <w:footerReference w:type="default" r:id="rId59"/>
+          <w:headerReference w:type="first" r:id="rId60"/>
+          <w:footerReference w:type="first" r:id="rId61"/>
           <w:pgSz w:w="11907" w:h="16840" w:code="9"/>
           <w:pgMar w:top="1701" w:right="1134" w:bottom="1531" w:left="1701" w:header="720" w:footer="720" w:gutter="0"/>
           <w:cols w:space="708"/>
@@ -9318,11 +9577,11 @@
           <w:tab w:val="clear" w:pos="851"/>
         </w:tabs>
         <w:sectPr>
-          <w:headerReference w:type="even" r:id="rId53"/>
-          <w:headerReference w:type="default" r:id="rId54"/>
-          <w:footerReference w:type="default" r:id="rId55"/>
-          <w:headerReference w:type="first" r:id="rId56"/>
-          <w:footerReference w:type="first" r:id="rId57"/>
+          <w:headerReference w:type="even" r:id="rId62"/>
+          <w:headerReference w:type="default" r:id="rId63"/>
+          <w:footerReference w:type="default" r:id="rId64"/>
+          <w:headerReference w:type="first" r:id="rId65"/>
+          <w:footerReference w:type="first" r:id="rId66"/>
           <w:type w:val="continuous"/>
           <w:pgSz w:w="11907" w:h="16840" w:code="9"/>
           <w:pgMar w:top="1701" w:right="1134" w:bottom="1531" w:left="1701" w:header="720" w:footer="720" w:gutter="0"/>
@@ -9410,7 +9669,7 @@
         </w:rPr>
         <w:t xml:space="preserve">v. 32, n. 3, p. 635-40, Apr-May 2004. ISSN 0363-5465 (Print). Disponível em: &lt; </w:t>
       </w:r>
-      <w:hyperlink r:id="rId58" w:history="1">
+      <w:hyperlink r:id="rId67" w:history="1">
         <w:r>
           <w:rPr>
             <w:rStyle w:val="Hyperlink"/>
@@ -9693,7 +9952,7 @@
         </w:rPr>
         <w:t xml:space="preserve">Disponível em: &lt; </w:t>
       </w:r>
-      <w:hyperlink r:id="rId59" w:history="1">
+      <w:hyperlink r:id="rId68" w:history="1">
         <w:r>
           <w:rPr>
             <w:rStyle w:val="Hyperlink"/>
@@ -9754,11 +10013,11 @@
       <w:pPr>
         <w:pStyle w:val="Referncias"/>
         <w:sectPr>
-          <w:headerReference w:type="even" r:id="rId60"/>
-          <w:headerReference w:type="default" r:id="rId61"/>
-          <w:footerReference w:type="default" r:id="rId62"/>
-          <w:headerReference w:type="first" r:id="rId63"/>
-          <w:footerReference w:type="first" r:id="rId64"/>
+          <w:headerReference w:type="even" r:id="rId69"/>
+          <w:headerReference w:type="default" r:id="rId70"/>
+          <w:footerReference w:type="default" r:id="rId71"/>
+          <w:headerReference w:type="first" r:id="rId72"/>
+          <w:footerReference w:type="first" r:id="rId73"/>
           <w:pgSz w:w="11907" w:h="16840" w:code="9"/>
           <w:pgMar w:top="1701" w:right="1134" w:bottom="1531" w:left="1701" w:header="709" w:footer="709" w:gutter="0"/>
           <w:cols w:space="708"/>
@@ -9772,10 +10031,10 @@
       </w:pPr>
     </w:p>
     <w:sectPr>
-      <w:headerReference w:type="default" r:id="rId65"/>
-      <w:footerReference w:type="default" r:id="rId66"/>
-      <w:headerReference w:type="first" r:id="rId67"/>
-      <w:footerReference w:type="first" r:id="rId68"/>
+      <w:headerReference w:type="default" r:id="rId74"/>
+      <w:footerReference w:type="default" r:id="rId75"/>
+      <w:headerReference w:type="first" r:id="rId76"/>
+      <w:footerReference w:type="first" r:id="rId77"/>
       <w:pgSz w:w="11907" w:h="16840" w:code="9"/>
       <w:pgMar w:top="1701" w:right="1134" w:bottom="1531" w:left="1701" w:header="709" w:footer="709" w:gutter="0"/>
       <w:cols w:space="708"/>
@@ -10307,7 +10566,7 @@
         <w:rStyle w:val="Nmerodepgina"/>
         <w:noProof/>
       </w:rPr>
-      <w:t>24</w:t>
+      <w:t>27</w:t>
     </w:r>
     <w:r>
       <w:rPr>
@@ -10458,7 +10717,7 @@
         <w:rStyle w:val="Nmerodepgina"/>
         <w:noProof/>
       </w:rPr>
-      <w:t>26</w:t>
+      <w:t>29</w:t>
     </w:r>
     <w:r>
       <w:rPr>
@@ -10613,7 +10872,7 @@
         <w:rStyle w:val="Nmerodepgina"/>
         <w:noProof/>
       </w:rPr>
-      <w:t>27</w:t>
+      <w:t>30</w:t>
     </w:r>
     <w:r>
       <w:rPr>
@@ -11156,7 +11415,7 @@
         <w:rStyle w:val="Nmerodepgina"/>
         <w:noProof/>
       </w:rPr>
-      <w:t>20</w:t>
+      <w:t>22</w:t>
     </w:r>
     <w:r>
       <w:rPr>
@@ -11731,6 +11990,119 @@
     </w:lvl>
   </w:abstractNum>
   <w:abstractNum w:abstractNumId="4" w15:restartNumberingAfterBreak="0">
+    <w:nsid w:val="1AC126DD"/>
+    <w:multiLevelType w:val="hybridMultilevel"/>
+    <w:tmpl w:val="65FCD904"/>
+    <w:lvl w:ilvl="0" w:tplc="04160001">
+      <w:start w:val="1"/>
+      <w:numFmt w:val="bullet"/>
+      <w:lvlText w:val=""/>
+      <w:lvlJc w:val="left"/>
+      <w:pPr>
+        <w:ind w:left="720" w:hanging="360"/>
+      </w:pPr>
+      <w:rPr>
+        <w:rFonts w:ascii="Symbol" w:hAnsi="Symbol" w:hint="default"/>
+      </w:rPr>
+    </w:lvl>
+    <w:lvl w:ilvl="1" w:tplc="04160003" w:tentative="1">
+      <w:start w:val="1"/>
+      <w:numFmt w:val="bullet"/>
+      <w:lvlText w:val="o"/>
+      <w:lvlJc w:val="left"/>
+      <w:pPr>
+        <w:ind w:left="1440" w:hanging="360"/>
+      </w:pPr>
+      <w:rPr>
+        <w:rFonts w:ascii="Courier New" w:hAnsi="Courier New" w:cs="Courier New" w:hint="default"/>
+      </w:rPr>
+    </w:lvl>
+    <w:lvl w:ilvl="2" w:tplc="04160005" w:tentative="1">
+      <w:start w:val="1"/>
+      <w:numFmt w:val="bullet"/>
+      <w:lvlText w:val=""/>
+      <w:lvlJc w:val="left"/>
+      <w:pPr>
+        <w:ind w:left="2160" w:hanging="360"/>
+      </w:pPr>
+      <w:rPr>
+        <w:rFonts w:ascii="Wingdings" w:hAnsi="Wingdings" w:hint="default"/>
+      </w:rPr>
+    </w:lvl>
+    <w:lvl w:ilvl="3" w:tplc="04160001" w:tentative="1">
+      <w:start w:val="1"/>
+      <w:numFmt w:val="bullet"/>
+      <w:lvlText w:val=""/>
+      <w:lvlJc w:val="left"/>
+      <w:pPr>
+        <w:ind w:left="2880" w:hanging="360"/>
+      </w:pPr>
+      <w:rPr>
+        <w:rFonts w:ascii="Symbol" w:hAnsi="Symbol" w:hint="default"/>
+      </w:rPr>
+    </w:lvl>
+    <w:lvl w:ilvl="4" w:tplc="04160003" w:tentative="1">
+      <w:start w:val="1"/>
+      <w:numFmt w:val="bullet"/>
+      <w:lvlText w:val="o"/>
+      <w:lvlJc w:val="left"/>
+      <w:pPr>
+        <w:ind w:left="3600" w:hanging="360"/>
+      </w:pPr>
+      <w:rPr>
+        <w:rFonts w:ascii="Courier New" w:hAnsi="Courier New" w:cs="Courier New" w:hint="default"/>
+      </w:rPr>
+    </w:lvl>
+    <w:lvl w:ilvl="5" w:tplc="04160005" w:tentative="1">
+      <w:start w:val="1"/>
+      <w:numFmt w:val="bullet"/>
+      <w:lvlText w:val=""/>
+      <w:lvlJc w:val="left"/>
+      <w:pPr>
+        <w:ind w:left="4320" w:hanging="360"/>
+      </w:pPr>
+      <w:rPr>
+        <w:rFonts w:ascii="Wingdings" w:hAnsi="Wingdings" w:hint="default"/>
+      </w:rPr>
+    </w:lvl>
+    <w:lvl w:ilvl="6" w:tplc="04160001" w:tentative="1">
+      <w:start w:val="1"/>
+      <w:numFmt w:val="bullet"/>
+      <w:lvlText w:val=""/>
+      <w:lvlJc w:val="left"/>
+      <w:pPr>
+        <w:ind w:left="5040" w:hanging="360"/>
+      </w:pPr>
+      <w:rPr>
+        <w:rFonts w:ascii="Symbol" w:hAnsi="Symbol" w:hint="default"/>
+      </w:rPr>
+    </w:lvl>
+    <w:lvl w:ilvl="7" w:tplc="04160003" w:tentative="1">
+      <w:start w:val="1"/>
+      <w:numFmt w:val="bullet"/>
+      <w:lvlText w:val="o"/>
+      <w:lvlJc w:val="left"/>
+      <w:pPr>
+        <w:ind w:left="5760" w:hanging="360"/>
+      </w:pPr>
+      <w:rPr>
+        <w:rFonts w:ascii="Courier New" w:hAnsi="Courier New" w:cs="Courier New" w:hint="default"/>
+      </w:rPr>
+    </w:lvl>
+    <w:lvl w:ilvl="8" w:tplc="04160005" w:tentative="1">
+      <w:start w:val="1"/>
+      <w:numFmt w:val="bullet"/>
+      <w:lvlText w:val=""/>
+      <w:lvlJc w:val="left"/>
+      <w:pPr>
+        <w:ind w:left="6480" w:hanging="360"/>
+      </w:pPr>
+      <w:rPr>
+        <w:rFonts w:ascii="Wingdings" w:hAnsi="Wingdings" w:hint="default"/>
+      </w:rPr>
+    </w:lvl>
+  </w:abstractNum>
+  <w:abstractNum w:abstractNumId="5" w15:restartNumberingAfterBreak="0">
     <w:nsid w:val="1C941E4D"/>
     <w:multiLevelType w:val="hybridMultilevel"/>
     <w:tmpl w:val="69881F70"/>
@@ -11843,7 +12215,7 @@
       </w:rPr>
     </w:lvl>
   </w:abstractNum>
-  <w:abstractNum w:abstractNumId="5" w15:restartNumberingAfterBreak="0">
+  <w:abstractNum w:abstractNumId="6" w15:restartNumberingAfterBreak="0">
     <w:nsid w:val="1E531D6C"/>
     <w:multiLevelType w:val="multilevel"/>
     <w:tmpl w:val="D8EA3752"/>
@@ -11984,7 +12356,7 @@
       </w:rPr>
     </w:lvl>
   </w:abstractNum>
-  <w:abstractNum w:abstractNumId="6" w15:restartNumberingAfterBreak="0">
+  <w:abstractNum w:abstractNumId="7" w15:restartNumberingAfterBreak="0">
     <w:nsid w:val="1F6B7663"/>
     <w:multiLevelType w:val="hybridMultilevel"/>
     <w:tmpl w:val="511882E6"/>
@@ -12125,7 +12497,7 @@
       </w:rPr>
     </w:lvl>
   </w:abstractNum>
-  <w:abstractNum w:abstractNumId="7" w15:restartNumberingAfterBreak="0">
+  <w:abstractNum w:abstractNumId="8" w15:restartNumberingAfterBreak="0">
     <w:nsid w:val="36B45280"/>
     <w:multiLevelType w:val="multilevel"/>
     <w:tmpl w:val="8ED050BE"/>
@@ -12274,7 +12646,120 @@
       </w:rPr>
     </w:lvl>
   </w:abstractNum>
-  <w:abstractNum w:abstractNumId="8" w15:restartNumberingAfterBreak="0">
+  <w:abstractNum w:abstractNumId="9" w15:restartNumberingAfterBreak="0">
+    <w:nsid w:val="384E5756"/>
+    <w:multiLevelType w:val="hybridMultilevel"/>
+    <w:tmpl w:val="8BC48512"/>
+    <w:lvl w:ilvl="0" w:tplc="04160001">
+      <w:start w:val="1"/>
+      <w:numFmt w:val="bullet"/>
+      <w:lvlText w:val=""/>
+      <w:lvlJc w:val="left"/>
+      <w:pPr>
+        <w:ind w:left="720" w:hanging="360"/>
+      </w:pPr>
+      <w:rPr>
+        <w:rFonts w:ascii="Symbol" w:hAnsi="Symbol" w:hint="default"/>
+      </w:rPr>
+    </w:lvl>
+    <w:lvl w:ilvl="1" w:tplc="04160003" w:tentative="1">
+      <w:start w:val="1"/>
+      <w:numFmt w:val="bullet"/>
+      <w:lvlText w:val="o"/>
+      <w:lvlJc w:val="left"/>
+      <w:pPr>
+        <w:ind w:left="1440" w:hanging="360"/>
+      </w:pPr>
+      <w:rPr>
+        <w:rFonts w:ascii="Courier New" w:hAnsi="Courier New" w:cs="Courier New" w:hint="default"/>
+      </w:rPr>
+    </w:lvl>
+    <w:lvl w:ilvl="2" w:tplc="04160005" w:tentative="1">
+      <w:start w:val="1"/>
+      <w:numFmt w:val="bullet"/>
+      <w:lvlText w:val=""/>
+      <w:lvlJc w:val="left"/>
+      <w:pPr>
+        <w:ind w:left="2160" w:hanging="360"/>
+      </w:pPr>
+      <w:rPr>
+        <w:rFonts w:ascii="Wingdings" w:hAnsi="Wingdings" w:hint="default"/>
+      </w:rPr>
+    </w:lvl>
+    <w:lvl w:ilvl="3" w:tplc="04160001" w:tentative="1">
+      <w:start w:val="1"/>
+      <w:numFmt w:val="bullet"/>
+      <w:lvlText w:val=""/>
+      <w:lvlJc w:val="left"/>
+      <w:pPr>
+        <w:ind w:left="2880" w:hanging="360"/>
+      </w:pPr>
+      <w:rPr>
+        <w:rFonts w:ascii="Symbol" w:hAnsi="Symbol" w:hint="default"/>
+      </w:rPr>
+    </w:lvl>
+    <w:lvl w:ilvl="4" w:tplc="04160003" w:tentative="1">
+      <w:start w:val="1"/>
+      <w:numFmt w:val="bullet"/>
+      <w:lvlText w:val="o"/>
+      <w:lvlJc w:val="left"/>
+      <w:pPr>
+        <w:ind w:left="3600" w:hanging="360"/>
+      </w:pPr>
+      <w:rPr>
+        <w:rFonts w:ascii="Courier New" w:hAnsi="Courier New" w:cs="Courier New" w:hint="default"/>
+      </w:rPr>
+    </w:lvl>
+    <w:lvl w:ilvl="5" w:tplc="04160005" w:tentative="1">
+      <w:start w:val="1"/>
+      <w:numFmt w:val="bullet"/>
+      <w:lvlText w:val=""/>
+      <w:lvlJc w:val="left"/>
+      <w:pPr>
+        <w:ind w:left="4320" w:hanging="360"/>
+      </w:pPr>
+      <w:rPr>
+        <w:rFonts w:ascii="Wingdings" w:hAnsi="Wingdings" w:hint="default"/>
+      </w:rPr>
+    </w:lvl>
+    <w:lvl w:ilvl="6" w:tplc="04160001" w:tentative="1">
+      <w:start w:val="1"/>
+      <w:numFmt w:val="bullet"/>
+      <w:lvlText w:val=""/>
+      <w:lvlJc w:val="left"/>
+      <w:pPr>
+        <w:ind w:left="5040" w:hanging="360"/>
+      </w:pPr>
+      <w:rPr>
+        <w:rFonts w:ascii="Symbol" w:hAnsi="Symbol" w:hint="default"/>
+      </w:rPr>
+    </w:lvl>
+    <w:lvl w:ilvl="7" w:tplc="04160003" w:tentative="1">
+      <w:start w:val="1"/>
+      <w:numFmt w:val="bullet"/>
+      <w:lvlText w:val="o"/>
+      <w:lvlJc w:val="left"/>
+      <w:pPr>
+        <w:ind w:left="5760" w:hanging="360"/>
+      </w:pPr>
+      <w:rPr>
+        <w:rFonts w:ascii="Courier New" w:hAnsi="Courier New" w:cs="Courier New" w:hint="default"/>
+      </w:rPr>
+    </w:lvl>
+    <w:lvl w:ilvl="8" w:tplc="04160005" w:tentative="1">
+      <w:start w:val="1"/>
+      <w:numFmt w:val="bullet"/>
+      <w:lvlText w:val=""/>
+      <w:lvlJc w:val="left"/>
+      <w:pPr>
+        <w:ind w:left="6480" w:hanging="360"/>
+      </w:pPr>
+      <w:rPr>
+        <w:rFonts w:ascii="Wingdings" w:hAnsi="Wingdings" w:hint="default"/>
+      </w:rPr>
+    </w:lvl>
+  </w:abstractNum>
+  <w:abstractNum w:abstractNumId="10" w15:restartNumberingAfterBreak="0">
     <w:nsid w:val="38CC3943"/>
     <w:multiLevelType w:val="multilevel"/>
     <w:tmpl w:val="BE04529C"/>
@@ -12411,7 +12896,7 @@
       </w:rPr>
     </w:lvl>
   </w:abstractNum>
-  <w:abstractNum w:abstractNumId="9" w15:restartNumberingAfterBreak="0">
+  <w:abstractNum w:abstractNumId="11" w15:restartNumberingAfterBreak="0">
     <w:nsid w:val="3D5D4A42"/>
     <w:multiLevelType w:val="hybridMultilevel"/>
     <w:tmpl w:val="B8285692"/>
@@ -12567,7 +13052,7 @@
       </w:rPr>
     </w:lvl>
   </w:abstractNum>
-  <w:abstractNum w:abstractNumId="10" w15:restartNumberingAfterBreak="0">
+  <w:abstractNum w:abstractNumId="12" w15:restartNumberingAfterBreak="0">
     <w:nsid w:val="3F0B46CB"/>
     <w:multiLevelType w:val="multilevel"/>
     <w:tmpl w:val="2ECA7A96"/>
@@ -12716,7 +13201,7 @@
       </w:rPr>
     </w:lvl>
   </w:abstractNum>
-  <w:abstractNum w:abstractNumId="11" w15:restartNumberingAfterBreak="0">
+  <w:abstractNum w:abstractNumId="13" w15:restartNumberingAfterBreak="0">
     <w:nsid w:val="411621EE"/>
     <w:multiLevelType w:val="multilevel"/>
     <w:tmpl w:val="04160023"/>
@@ -12856,7 +13341,7 @@
       </w:rPr>
     </w:lvl>
   </w:abstractNum>
-  <w:abstractNum w:abstractNumId="12" w15:restartNumberingAfterBreak="0">
+  <w:abstractNum w:abstractNumId="14" w15:restartNumberingAfterBreak="0">
     <w:nsid w:val="412739F0"/>
     <w:multiLevelType w:val="hybridMultilevel"/>
     <w:tmpl w:val="726E78F0"/>
@@ -12997,7 +13482,7 @@
       </w:rPr>
     </w:lvl>
   </w:abstractNum>
-  <w:abstractNum w:abstractNumId="13" w15:restartNumberingAfterBreak="0">
+  <w:abstractNum w:abstractNumId="15" w15:restartNumberingAfterBreak="0">
     <w:nsid w:val="47513A0D"/>
     <w:multiLevelType w:val="multilevel"/>
     <w:tmpl w:val="788032AC"/>
@@ -13146,7 +13631,7 @@
       </w:rPr>
     </w:lvl>
   </w:abstractNum>
-  <w:abstractNum w:abstractNumId="14" w15:restartNumberingAfterBreak="0">
+  <w:abstractNum w:abstractNumId="16" w15:restartNumberingAfterBreak="0">
     <w:nsid w:val="548B23ED"/>
     <w:multiLevelType w:val="hybridMultilevel"/>
     <w:tmpl w:val="4D6A42C2"/>
@@ -13259,7 +13744,7 @@
       </w:rPr>
     </w:lvl>
   </w:abstractNum>
-  <w:abstractNum w:abstractNumId="15" w15:restartNumberingAfterBreak="0">
+  <w:abstractNum w:abstractNumId="17" w15:restartNumberingAfterBreak="0">
     <w:nsid w:val="58A85D81"/>
     <w:multiLevelType w:val="hybridMultilevel"/>
     <w:tmpl w:val="F4B6A2D4"/>
@@ -13348,7 +13833,7 @@
       </w:pPr>
     </w:lvl>
   </w:abstractNum>
-  <w:abstractNum w:abstractNumId="16" w15:restartNumberingAfterBreak="0">
+  <w:abstractNum w:abstractNumId="18" w15:restartNumberingAfterBreak="0">
     <w:nsid w:val="60D21E28"/>
     <w:multiLevelType w:val="hybridMultilevel"/>
     <w:tmpl w:val="435215CC"/>
@@ -13489,7 +13974,7 @@
       </w:rPr>
     </w:lvl>
   </w:abstractNum>
-  <w:abstractNum w:abstractNumId="17" w15:restartNumberingAfterBreak="0">
+  <w:abstractNum w:abstractNumId="19" w15:restartNumberingAfterBreak="0">
     <w:nsid w:val="6CE02215"/>
     <w:multiLevelType w:val="multilevel"/>
     <w:tmpl w:val="0416001F"/>
@@ -13630,7 +14115,7 @@
       </w:rPr>
     </w:lvl>
   </w:abstractNum>
-  <w:abstractNum w:abstractNumId="18" w15:restartNumberingAfterBreak="0">
+  <w:abstractNum w:abstractNumId="20" w15:restartNumberingAfterBreak="0">
     <w:nsid w:val="728410E5"/>
     <w:multiLevelType w:val="hybridMultilevel"/>
     <w:tmpl w:val="9E28CB10"/>
@@ -13771,7 +14256,7 @@
       </w:rPr>
     </w:lvl>
   </w:abstractNum>
-  <w:abstractNum w:abstractNumId="19" w15:restartNumberingAfterBreak="0">
+  <w:abstractNum w:abstractNumId="21" w15:restartNumberingAfterBreak="0">
     <w:nsid w:val="7A7A7378"/>
     <w:multiLevelType w:val="hybridMultilevel"/>
     <w:tmpl w:val="1A9C2790"/>
@@ -13912,68 +14397,190 @@
       </w:rPr>
     </w:lvl>
   </w:abstractNum>
+  <w:abstractNum w:abstractNumId="22" w15:restartNumberingAfterBreak="0">
+    <w:nsid w:val="7D894F0D"/>
+    <w:multiLevelType w:val="hybridMultilevel"/>
+    <w:tmpl w:val="C88C452C"/>
+    <w:lvl w:ilvl="0" w:tplc="04160001">
+      <w:start w:val="1"/>
+      <w:numFmt w:val="bullet"/>
+      <w:lvlText w:val=""/>
+      <w:lvlJc w:val="left"/>
+      <w:pPr>
+        <w:ind w:left="720" w:hanging="360"/>
+      </w:pPr>
+      <w:rPr>
+        <w:rFonts w:ascii="Symbol" w:hAnsi="Symbol" w:hint="default"/>
+      </w:rPr>
+    </w:lvl>
+    <w:lvl w:ilvl="1" w:tplc="04160003" w:tentative="1">
+      <w:start w:val="1"/>
+      <w:numFmt w:val="bullet"/>
+      <w:lvlText w:val="o"/>
+      <w:lvlJc w:val="left"/>
+      <w:pPr>
+        <w:ind w:left="1440" w:hanging="360"/>
+      </w:pPr>
+      <w:rPr>
+        <w:rFonts w:ascii="Courier New" w:hAnsi="Courier New" w:cs="Courier New" w:hint="default"/>
+      </w:rPr>
+    </w:lvl>
+    <w:lvl w:ilvl="2" w:tplc="04160005" w:tentative="1">
+      <w:start w:val="1"/>
+      <w:numFmt w:val="bullet"/>
+      <w:lvlText w:val=""/>
+      <w:lvlJc w:val="left"/>
+      <w:pPr>
+        <w:ind w:left="2160" w:hanging="360"/>
+      </w:pPr>
+      <w:rPr>
+        <w:rFonts w:ascii="Wingdings" w:hAnsi="Wingdings" w:hint="default"/>
+      </w:rPr>
+    </w:lvl>
+    <w:lvl w:ilvl="3" w:tplc="04160001" w:tentative="1">
+      <w:start w:val="1"/>
+      <w:numFmt w:val="bullet"/>
+      <w:lvlText w:val=""/>
+      <w:lvlJc w:val="left"/>
+      <w:pPr>
+        <w:ind w:left="2880" w:hanging="360"/>
+      </w:pPr>
+      <w:rPr>
+        <w:rFonts w:ascii="Symbol" w:hAnsi="Symbol" w:hint="default"/>
+      </w:rPr>
+    </w:lvl>
+    <w:lvl w:ilvl="4" w:tplc="04160003" w:tentative="1">
+      <w:start w:val="1"/>
+      <w:numFmt w:val="bullet"/>
+      <w:lvlText w:val="o"/>
+      <w:lvlJc w:val="left"/>
+      <w:pPr>
+        <w:ind w:left="3600" w:hanging="360"/>
+      </w:pPr>
+      <w:rPr>
+        <w:rFonts w:ascii="Courier New" w:hAnsi="Courier New" w:cs="Courier New" w:hint="default"/>
+      </w:rPr>
+    </w:lvl>
+    <w:lvl w:ilvl="5" w:tplc="04160005" w:tentative="1">
+      <w:start w:val="1"/>
+      <w:numFmt w:val="bullet"/>
+      <w:lvlText w:val=""/>
+      <w:lvlJc w:val="left"/>
+      <w:pPr>
+        <w:ind w:left="4320" w:hanging="360"/>
+      </w:pPr>
+      <w:rPr>
+        <w:rFonts w:ascii="Wingdings" w:hAnsi="Wingdings" w:hint="default"/>
+      </w:rPr>
+    </w:lvl>
+    <w:lvl w:ilvl="6" w:tplc="04160001" w:tentative="1">
+      <w:start w:val="1"/>
+      <w:numFmt w:val="bullet"/>
+      <w:lvlText w:val=""/>
+      <w:lvlJc w:val="left"/>
+      <w:pPr>
+        <w:ind w:left="5040" w:hanging="360"/>
+      </w:pPr>
+      <w:rPr>
+        <w:rFonts w:ascii="Symbol" w:hAnsi="Symbol" w:hint="default"/>
+      </w:rPr>
+    </w:lvl>
+    <w:lvl w:ilvl="7" w:tplc="04160003" w:tentative="1">
+      <w:start w:val="1"/>
+      <w:numFmt w:val="bullet"/>
+      <w:lvlText w:val="o"/>
+      <w:lvlJc w:val="left"/>
+      <w:pPr>
+        <w:ind w:left="5760" w:hanging="360"/>
+      </w:pPr>
+      <w:rPr>
+        <w:rFonts w:ascii="Courier New" w:hAnsi="Courier New" w:cs="Courier New" w:hint="default"/>
+      </w:rPr>
+    </w:lvl>
+    <w:lvl w:ilvl="8" w:tplc="04160005" w:tentative="1">
+      <w:start w:val="1"/>
+      <w:numFmt w:val="bullet"/>
+      <w:lvlText w:val=""/>
+      <w:lvlJc w:val="left"/>
+      <w:pPr>
+        <w:ind w:left="6480" w:hanging="360"/>
+      </w:pPr>
+      <w:rPr>
+        <w:rFonts w:ascii="Wingdings" w:hAnsi="Wingdings" w:hint="default"/>
+      </w:rPr>
+    </w:lvl>
+  </w:abstractNum>
   <w:num w:numId="1">
     <w:abstractNumId w:val="0"/>
   </w:num>
   <w:num w:numId="2">
-    <w:abstractNumId w:val="11"/>
+    <w:abstractNumId w:val="13"/>
   </w:num>
   <w:num w:numId="3">
-    <w:abstractNumId w:val="17"/>
+    <w:abstractNumId w:val="19"/>
   </w:num>
   <w:num w:numId="4">
     <w:abstractNumId w:val="3"/>
   </w:num>
   <w:num w:numId="5">
-    <w:abstractNumId w:val="8"/>
+    <w:abstractNumId w:val="10"/>
   </w:num>
   <w:num w:numId="6">
-    <w:abstractNumId w:val="12"/>
+    <w:abstractNumId w:val="14"/>
   </w:num>
   <w:num w:numId="7">
-    <w:abstractNumId w:val="16"/>
+    <w:abstractNumId w:val="18"/>
   </w:num>
   <w:num w:numId="8">
-    <w:abstractNumId w:val="5"/>
+    <w:abstractNumId w:val="6"/>
   </w:num>
   <w:num w:numId="9">
-    <w:abstractNumId w:val="18"/>
+    <w:abstractNumId w:val="20"/>
   </w:num>
   <w:num w:numId="10">
-    <w:abstractNumId w:val="6"/>
+    <w:abstractNumId w:val="7"/>
   </w:num>
   <w:num w:numId="11">
-    <w:abstractNumId w:val="9"/>
+    <w:abstractNumId w:val="11"/>
   </w:num>
   <w:num w:numId="12">
-    <w:abstractNumId w:val="19"/>
+    <w:abstractNumId w:val="21"/>
   </w:num>
   <w:num w:numId="13">
     <w:abstractNumId w:val="0"/>
   </w:num>
   <w:num w:numId="14">
-    <w:abstractNumId w:val="15"/>
+    <w:abstractNumId w:val="17"/>
   </w:num>
   <w:num w:numId="15">
-    <w:abstractNumId w:val="14"/>
+    <w:abstractNumId w:val="16"/>
   </w:num>
   <w:num w:numId="16">
     <w:abstractNumId w:val="2"/>
   </w:num>
   <w:num w:numId="17">
-    <w:abstractNumId w:val="4"/>
+    <w:abstractNumId w:val="5"/>
   </w:num>
   <w:num w:numId="18">
-    <w:abstractNumId w:val="7"/>
+    <w:abstractNumId w:val="8"/>
   </w:num>
   <w:num w:numId="19">
     <w:abstractNumId w:val="1"/>
   </w:num>
   <w:num w:numId="20">
-    <w:abstractNumId w:val="13"/>
+    <w:abstractNumId w:val="15"/>
   </w:num>
   <w:num w:numId="21">
-    <w:abstractNumId w:val="10"/>
+    <w:abstractNumId w:val="12"/>
+  </w:num>
+  <w:num w:numId="22">
+    <w:abstractNumId w:val="9"/>
+  </w:num>
+  <w:num w:numId="23">
+    <w:abstractNumId w:val="4"/>
+  </w:num>
+  <w:num w:numId="24">
+    <w:abstractNumId w:val="22"/>
   </w:num>
   <w:numIdMacAtCleanup w:val="17"/>
 </w:numbering>
@@ -20726,7 +21333,7 @@
 </file>
 
 <file path=customXml/itemProps1.xml><?xml version="1.0" encoding="utf-8"?>
-<ds:datastoreItem xmlns:ds="http://schemas.openxmlformats.org/officeDocument/2006/customXml" ds:itemID="{5AB7C7EC-F0BF-4715-8CD2-48A3A513100F}">
+<ds:datastoreItem xmlns:ds="http://schemas.openxmlformats.org/officeDocument/2006/customXml" ds:itemID="{5CD4FB25-6638-458D-8098-E138010E7F23}">
   <ds:schemaRefs>
     <ds:schemaRef ds:uri="http://schemas.openxmlformats.org/officeDocument/2006/bibliography"/>
   </ds:schemaRefs>

</xml_diff>

<commit_message>
atualização do manual de instalação da solução
</commit_message>
<xml_diff>
--- a/Documentação/modelo Documento do Projeto GF 1o Semestre - v01.docx
+++ b/Documentação/modelo Documento do Projeto GF 1o Semestre - v01.docx
@@ -2249,22 +2249,11 @@
       <w:pPr>
         <w:pStyle w:val="FolhadeRostodosCaptulos"/>
       </w:pPr>
-      <w:r>
-        <w:lastRenderedPageBreak/>
-        <w:fldChar w:fldCharType="begin"/>
-      </w:r>
-      <w:r>
-        <w:instrText xml:space="preserve"> REF _Ref125306779 \w </w:instrText>
-      </w:r>
-      <w:r>
-        <w:fldChar w:fldCharType="separate"/>
-      </w:r>
-      <w:r>
-        <w:t>1</w:t>
-      </w:r>
-      <w:r>
-        <w:fldChar w:fldCharType="end"/>
-      </w:r>
+      <w:fldSimple w:instr=" REF _Ref125306779 \w ">
+        <w:r>
+          <w:t>1</w:t>
+        </w:r>
+      </w:fldSimple>
       <w:r>
         <w:tab/>
       </w:r>
@@ -7386,22 +7375,11 @@
       <w:pPr>
         <w:pStyle w:val="FolhadeRostodosCaptulos"/>
       </w:pPr>
-      <w:r>
-        <w:lastRenderedPageBreak/>
-        <w:fldChar w:fldCharType="begin"/>
-      </w:r>
-      <w:r>
-        <w:instrText xml:space="preserve"> REF _Ref125306944 \w </w:instrText>
-      </w:r>
-      <w:r>
-        <w:fldChar w:fldCharType="separate"/>
-      </w:r>
-      <w:r>
-        <w:t>3</w:t>
-      </w:r>
-      <w:r>
-        <w:fldChar w:fldCharType="end"/>
-      </w:r>
+      <w:fldSimple w:instr=" REF _Ref125306944 \w ">
+        <w:r>
+          <w:t>3</w:t>
+        </w:r>
+      </w:fldSimple>
       <w:r>
         <w:tab/>
       </w:r>
@@ -8415,33 +8393,6 @@
         <w:t>Manual de Instalação da solução</w:t>
       </w:r>
       <w:bookmarkEnd w:id="24"/>
-      <w:r>
-        <w:rPr>
-          <w:b/>
-        </w:rPr>
-        <w:t xml:space="preserve"> </w:t>
-      </w:r>
-      <w:r>
-        <w:rPr>
-          <w:b/>
-          <w:color w:val="FF0000"/>
-        </w:rPr>
-        <w:t>(fazer)</w:t>
-      </w:r>
-    </w:p>
-    <w:p>
-      <w:r>
-        <w:tab/>
-      </w:r>
-      <w:r>
-        <w:t>Descritivo básico da instalação da solução e principais cuidados</w:t>
-      </w:r>
-      <w:r>
-        <w:t>. Guia de instalação</w:t>
-      </w:r>
-      <w:r>
-        <w:t xml:space="preserve"> e uso.</w:t>
-      </w:r>
     </w:p>
     <w:p>
       <w:pPr>
@@ -8454,39 +8405,154 @@
           <w:color w:val="000000"/>
         </w:rPr>
       </w:pPr>
+      <w:r>
+        <w:t>Conectar o arduino com o computador pelo cabo serial</w:t>
+      </w:r>
+      <w:r>
+        <w:t xml:space="preserve"> na porta usb</w:t>
+      </w:r>
+      <w:r>
+        <w:t xml:space="preserve">; </w:t>
+      </w:r>
     </w:p>
     <w:p>
       <w:pPr>
         <w:spacing w:line="240" w:lineRule="auto"/>
         <w:jc w:val="left"/>
-        <w:rPr>
-          <w:rFonts w:cs="Arial"/>
+      </w:pPr>
+      <w:r>
+        <w:t>Inserir o código do arduino para a capitação de temperatura e umidade;</w:t>
+      </w:r>
+    </w:p>
+    <w:p>
+      <w:pPr>
+        <w:spacing w:line="240" w:lineRule="auto"/>
+        <w:jc w:val="left"/>
+      </w:pPr>
+      <w:r>
+        <w:t>Dar npm install para instalar as dependências do código do sistema;</w:t>
+      </w:r>
+    </w:p>
+    <w:p>
+      <w:pPr>
+        <w:spacing w:line="240" w:lineRule="auto"/>
+        <w:jc w:val="left"/>
+      </w:pPr>
+      <w:r>
+        <w:t>Dar npm start para startar o servidor do sistema;</w:t>
+      </w:r>
+    </w:p>
+    <w:p>
+      <w:pPr>
+        <w:spacing w:line="240" w:lineRule="auto"/>
+        <w:jc w:val="left"/>
+      </w:pPr>
+      <w:r>
+        <w:t xml:space="preserve">Ir para </w:t>
+      </w:r>
+      <w:r>
+        <w:rPr>
+          <w:u w:val="single"/>
+        </w:rPr>
+        <w:t>https://insensorweb.azurewebsites.net</w:t>
+      </w:r>
+      <w:bookmarkStart w:id="25" w:name="_GoBack"/>
+      <w:bookmarkEnd w:id="25"/>
+      <w:r>
+        <w:t>;</w:t>
+      </w:r>
+    </w:p>
+    <w:p>
+      <w:pPr>
+        <w:spacing w:line="240" w:lineRule="auto"/>
+        <w:jc w:val="left"/>
+      </w:pPr>
+      <w:r>
+        <w:t>Fazer login com email e senha;</w:t>
+      </w:r>
+    </w:p>
+    <w:p>
+      <w:pPr>
+        <w:spacing w:line="240" w:lineRule="auto"/>
+        <w:jc w:val="left"/>
+      </w:pPr>
+      <w:r>
+        <w:t>V</w:t>
+      </w:r>
+      <w:r>
+        <w:t>erificar se os gráficos estão exibindo dados</w:t>
+      </w:r>
+      <w:r>
+        <w:t xml:space="preserve"> clicando em incubadoras&gt;detalhes</w:t>
+      </w:r>
+      <w:r>
+        <w:t>;</w:t>
+      </w:r>
+    </w:p>
+    <w:p>
+      <w:r>
+        <w:t>Verificar se esta inserindo novas incubadoras</w:t>
+      </w:r>
+      <w:r>
+        <w:t xml:space="preserve"> em incubadoras&gt;adicionar incubadoras, digitar a descrição da incubadora;</w:t>
+      </w:r>
+    </w:p>
+    <w:p>
+      <w:r>
+        <w:t>Verificar se esta fa</w:t>
+      </w:r>
+      <w:r>
+        <w:t xml:space="preserve">zendo registro de </w:t>
+      </w:r>
+      <w:r>
+        <w:t>Recé</w:t>
+      </w:r>
+      <w:r>
+        <w:t>m-nascido</w:t>
+      </w:r>
+      <w:r>
+        <w:t xml:space="preserve"> clicando em Recém-Nascidos&gt;</w:t>
+      </w:r>
+      <w:r>
+        <w:t>adicionar novo Recém-nascido</w:t>
+      </w:r>
+      <w:r>
+        <w:t>;</w:t>
+      </w:r>
+    </w:p>
+    <w:p>
+      <w:r>
+        <w:t xml:space="preserve">Para inserir mais de uma paessoa para utilizar o sistema ir em usuários e clicar em adicionar usuários; </w:t>
+      </w:r>
+    </w:p>
+    <w:p>
+      <w:r>
+        <w:t>Para um atendimento de suporte por chat ir em incubadoras, clicar no ícone de atendimento localizado abaixo do ícone de inserir incubadoras;</w:t>
+      </w:r>
+    </w:p>
+    <w:p/>
+    <w:p/>
+    <w:p/>
+    <w:p/>
+    <w:p>
+      <w:pPr>
+        <w:pStyle w:val="Ttulo2"/>
+        <w:rPr>
           <w:b/>
-          <w:bCs/>
-          <w:color w:val="000000"/>
-        </w:rPr>
-      </w:pPr>
-    </w:p>
-    <w:p/>
-    <w:p>
-      <w:pPr>
-        <w:pStyle w:val="Ttulo2"/>
+        </w:rPr>
+      </w:pPr>
+      <w:bookmarkStart w:id="26" w:name="_Toc512519607"/>
+      <w:r>
         <w:rPr>
           <w:b/>
         </w:rPr>
-      </w:pPr>
-      <w:bookmarkStart w:id="25" w:name="_Toc512519607"/>
+        <w:t>Processo de Atendimento e Suporte</w:t>
+      </w:r>
+      <w:bookmarkEnd w:id="26"/>
       <w:r>
         <w:rPr>
           <w:b/>
         </w:rPr>
-        <w:t>Processo de Atendimento e Suporte</w:t>
-      </w:r>
-      <w:bookmarkEnd w:id="25"/>
-      <w:r>
-        <w:rPr>
-          <w:b/>
-        </w:rPr>
         <w:t xml:space="preserve"> </w:t>
       </w:r>
     </w:p>
@@ -8540,7 +8606,11 @@
     </w:p>
     <w:p>
       <w:r>
-        <w:t xml:space="preserve">Temos um atendimento preparado para suporte com ferramenta de help desk e uma base de erros conhecida, esse atendimento pode ser realizado tanto por chat quanto por telefonema, quando notificado o atendimento inicialmente sera direcionado ao nível 1 de suporte aonde sera requerido do cliente a identificação do cliente e a identificação do incidente </w:t>
+        <w:t xml:space="preserve">Temos um atendimento preparado para suporte com ferramenta de help desk e uma base de erros conhecida, esse atendimento pode ser realizado tanto por chat quanto por telefonema, quando notificado o atendimento inicialmente sera direcionado ao nível 1 de suporte aonde sera requerido do cliente a identificação do cliente e a </w:t>
+      </w:r>
+      <w:r>
+        <w:lastRenderedPageBreak/>
+        <w:t xml:space="preserve">identificação do incidente </w:t>
       </w:r>
       <w:r>
         <w:t>e o seu CNPJ com esses 3 passos realizados sera feito uma sserie de perguntas reperentes ao problema para ver se alguma destas perguntas sejam a causa do ocorrido esse sera o processo de atendimento no primeiro nível :</w:t>
@@ -8716,7 +8786,6 @@
         <w:rPr>
           <w:noProof/>
         </w:rPr>
-        <w:lastRenderedPageBreak/>
         <w:t>Caso o incidente/problema do cliente não for solucionado o atendimento sera repassado para o  nivel junto das informações adiquiridas com o nivel 1 para facilitar a solução do problema no nivel 2.</w:t>
       </w:r>
     </w:p>
@@ -8995,6 +9064,7 @@
           <w:szCs w:val="18"/>
           <w:lang w:eastAsia="pt-BR"/>
         </w:rPr>
+        <w:lastRenderedPageBreak/>
         <w:t>Verificar código de conexão com o banco.</w:t>
       </w:r>
     </w:p>
@@ -9168,13 +9238,23 @@
           <w:szCs w:val="23"/>
           <w:lang w:eastAsia="pt-BR"/>
         </w:rPr>
+        <w:sectPr>
+          <w:headerReference w:type="default" r:id="rId57"/>
+          <w:footerReference w:type="default" r:id="rId58"/>
+          <w:headerReference w:type="first" r:id="rId59"/>
+          <w:footerReference w:type="first" r:id="rId60"/>
+          <w:pgSz w:w="11907" w:h="16840" w:code="9"/>
+          <w:pgMar w:top="1701" w:right="1134" w:bottom="1531" w:left="1701" w:header="720" w:footer="720" w:gutter="0"/>
+          <w:cols w:space="708"/>
+          <w:titlePg/>
+          <w:docGrid w:linePitch="360"/>
+        </w:sectPr>
       </w:pPr>
       <w:r>
         <w:rPr>
           <w:noProof/>
           <w:lang w:eastAsia="pt-BR"/>
         </w:rPr>
-        <w:lastRenderedPageBreak/>
         <w:drawing>
           <wp:inline distT="0" distB="0" distL="0" distR="0" wp14:anchorId="62D04688" wp14:editId="4FB958A7">
             <wp:extent cx="5760720" cy="2957830"/>
@@ -9191,7 +9271,7 @@
                     <pic:cNvPicPr/>
                   </pic:nvPicPr>
                   <pic:blipFill>
-                    <a:blip r:embed="rId57"/>
+                    <a:blip r:embed="rId61"/>
                     <a:stretch>
                       <a:fillRect/>
                     </a:stretch>
@@ -9214,84 +9294,39 @@
     </w:p>
     <w:p>
       <w:pPr>
-        <w:rPr>
-          <w:noProof/>
-        </w:rPr>
-      </w:pPr>
-    </w:p>
-    <w:p>
-      <w:pPr>
-        <w:rPr>
-          <w:noProof/>
-        </w:rPr>
-        <w:sectPr>
-          <w:headerReference w:type="default" r:id="rId58"/>
-          <w:footerReference w:type="default" r:id="rId59"/>
-          <w:headerReference w:type="first" r:id="rId60"/>
-          <w:footerReference w:type="first" r:id="rId61"/>
-          <w:pgSz w:w="11907" w:h="16840" w:code="9"/>
-          <w:pgMar w:top="1701" w:right="1134" w:bottom="1531" w:left="1701" w:header="720" w:footer="720" w:gutter="0"/>
-          <w:cols w:space="708"/>
-          <w:titlePg/>
-          <w:docGrid w:linePitch="360"/>
-        </w:sectPr>
-      </w:pPr>
-    </w:p>
-    <w:p>
-      <w:pPr>
         <w:pStyle w:val="FolhadeRostodosCaptulos"/>
-      </w:pPr>
-      <w:r>
-        <w:lastRenderedPageBreak/>
-        <w:fldChar w:fldCharType="begin"/>
-      </w:r>
-      <w:r>
-        <w:instrText xml:space="preserve"> REF _Ref125307146 \w </w:instrText>
-      </w:r>
-      <w:r>
-        <w:fldChar w:fldCharType="separate"/>
-      </w:r>
-      <w:r>
-        <w:t>5</w:t>
-      </w:r>
-      <w:r>
-        <w:fldChar w:fldCharType="end"/>
-      </w:r>
+        <w:jc w:val="both"/>
+      </w:pPr>
+      <w:fldSimple w:instr=" REF _Ref125307146 \w ">
+        <w:r>
+          <w:t>5</w:t>
+        </w:r>
+      </w:fldSimple>
       <w:r>
         <w:tab/>
       </w:r>
-      <w:r>
-        <w:fldChar w:fldCharType="begin"/>
-      </w:r>
-      <w:r>
-        <w:instrText xml:space="preserve"> REF _Ref125307146 </w:instrText>
-      </w:r>
-      <w:r>
-        <w:fldChar w:fldCharType="separate"/>
-      </w:r>
-      <w:r>
-        <w:t>CONCLUSÕES</w:t>
-      </w:r>
-      <w:r>
-        <w:fldChar w:fldCharType="end"/>
-      </w:r>
+      <w:fldSimple w:instr=" REF _Ref125307146 ">
+        <w:r>
+          <w:t>CONCLUSÕES</w:t>
+        </w:r>
+      </w:fldSimple>
     </w:p>
     <w:p>
       <w:pPr>
         <w:pStyle w:val="Ttulo1"/>
       </w:pPr>
-      <w:bookmarkStart w:id="26" w:name="_Ref125307146"/>
-      <w:bookmarkStart w:id="27" w:name="_Toc125374527"/>
-      <w:bookmarkStart w:id="28" w:name="_Toc156754424"/>
-      <w:bookmarkStart w:id="29" w:name="_Toc512519608"/>
+      <w:bookmarkStart w:id="27" w:name="_Ref125307146"/>
+      <w:bookmarkStart w:id="28" w:name="_Toc125374527"/>
+      <w:bookmarkStart w:id="29" w:name="_Toc156754424"/>
+      <w:bookmarkStart w:id="30" w:name="_Toc512519608"/>
       <w:r>
         <w:lastRenderedPageBreak/>
         <w:t>CONCLUSÕES</w:t>
       </w:r>
-      <w:bookmarkEnd w:id="26"/>
       <w:bookmarkEnd w:id="27"/>
       <w:bookmarkEnd w:id="28"/>
       <w:bookmarkEnd w:id="29"/>
+      <w:bookmarkEnd w:id="30"/>
     </w:p>
     <w:p>
       <w:pPr>
@@ -9300,14 +9335,14 @@
           <w:b/>
         </w:rPr>
       </w:pPr>
-      <w:bookmarkStart w:id="30" w:name="_Toc512519609"/>
+      <w:bookmarkStart w:id="31" w:name="_Toc512519609"/>
       <w:r>
         <w:rPr>
           <w:b/>
         </w:rPr>
         <w:t>resultados</w:t>
       </w:r>
-      <w:bookmarkEnd w:id="30"/>
+      <w:bookmarkEnd w:id="31"/>
       <w:r>
         <w:rPr>
           <w:b/>
@@ -9353,16 +9388,14 @@
           <w:b/>
         </w:rPr>
       </w:pPr>
-      <w:bookmarkStart w:id="31" w:name="_Toc512519610"/>
-      <w:bookmarkStart w:id="32" w:name="_GoBack"/>
+      <w:bookmarkStart w:id="32" w:name="_Toc512519610"/>
+      <w:r>
+        <w:rPr>
+          <w:b/>
+        </w:rPr>
+        <w:t>Processo de aprendizado com o projeto</w:t>
+      </w:r>
       <w:bookmarkEnd w:id="32"/>
-      <w:r>
-        <w:rPr>
-          <w:b/>
-        </w:rPr>
-        <w:t>Processo de aprendizado com o projeto</w:t>
-      </w:r>
-      <w:bookmarkEnd w:id="31"/>
       <w:r>
         <w:rPr>
           <w:b/>
@@ -21273,7 +21306,7 @@
 </file>
 
 <file path=customXml/itemProps1.xml><?xml version="1.0" encoding="utf-8"?>
-<ds:datastoreItem xmlns:ds="http://schemas.openxmlformats.org/officeDocument/2006/customXml" ds:itemID="{2CECE4DB-1153-4DCF-8470-CF097E56CD8D}">
+<ds:datastoreItem xmlns:ds="http://schemas.openxmlformats.org/officeDocument/2006/customXml" ds:itemID="{7B5FBBFC-3B2A-42BD-8821-A33D7E47CD9A}">
   <ds:schemaRefs>
     <ds:schemaRef ds:uri="http://schemas.openxmlformats.org/officeDocument/2006/bibliography"/>
   </ds:schemaRefs>

</xml_diff>

<commit_message>
atualização do printe de processo de suporte
</commit_message>
<xml_diff>
--- a/Documentação/modelo Documento do Projeto GF 1o Semestre - v01.docx
+++ b/Documentação/modelo Documento do Projeto GF 1o Semestre - v01.docx
@@ -8311,18 +8311,6 @@
     </w:p>
     <w:p>
       <w:pPr>
-        <w:spacing w:line="240" w:lineRule="auto"/>
-        <w:jc w:val="left"/>
-        <w:rPr>
-          <w:rFonts w:cs="Arial"/>
-          <w:b/>
-          <w:bCs/>
-          <w:color w:val="000000"/>
-        </w:rPr>
-      </w:pPr>
-    </w:p>
-    <w:p>
-      <w:pPr>
         <w:sectPr>
           <w:headerReference w:type="even" r:id="rId51"/>
           <w:headerReference w:type="default" r:id="rId52"/>
@@ -8337,6 +8325,8 @@
           <w:docGrid w:linePitch="360"/>
         </w:sectPr>
       </w:pPr>
+      <w:bookmarkStart w:id="23" w:name="_GoBack"/>
+      <w:bookmarkEnd w:id="23"/>
     </w:p>
     <w:bookmarkEnd w:id="19"/>
     <w:p>
@@ -8370,12 +8360,12 @@
       <w:pPr>
         <w:pStyle w:val="Ttulo1"/>
       </w:pPr>
-      <w:bookmarkStart w:id="23" w:name="_Toc512519605"/>
+      <w:bookmarkStart w:id="24" w:name="_Toc512519605"/>
       <w:r>
         <w:lastRenderedPageBreak/>
         <w:t>implantação do projeto</w:t>
       </w:r>
-      <w:bookmarkEnd w:id="23"/>
+      <w:bookmarkEnd w:id="24"/>
     </w:p>
     <w:p/>
     <w:p>
@@ -8385,14 +8375,14 @@
           <w:b/>
         </w:rPr>
       </w:pPr>
-      <w:bookmarkStart w:id="24" w:name="_Toc512519606"/>
+      <w:bookmarkStart w:id="25" w:name="_Toc512519606"/>
       <w:r>
         <w:rPr>
           <w:b/>
         </w:rPr>
         <w:t>Manual de Instalação da solução</w:t>
       </w:r>
-      <w:bookmarkEnd w:id="24"/>
+      <w:bookmarkEnd w:id="25"/>
     </w:p>
     <w:p>
       <w:pPr>
@@ -8491,8 +8481,6 @@
       <w:r>
         <w:t xml:space="preserve"> e clique em acessar o sistema;</w:t>
       </w:r>
-      <w:bookmarkStart w:id="25" w:name="_GoBack"/>
-      <w:bookmarkEnd w:id="25"/>
     </w:p>
     <w:p>
       <w:pPr>
@@ -8531,7 +8519,10 @@
     </w:p>
     <w:p>
       <w:r>
-        <w:t>Verificar se esta fa</w:t>
+        <w:t xml:space="preserve">Verificar </w:t>
+      </w:r>
+      <w:r>
+        <w:t>se esta fa</w:t>
       </w:r>
       <w:r>
         <w:t xml:space="preserve">zendo registro de </w:t>
@@ -10571,7 +10562,7 @@
         <w:rStyle w:val="Nmerodepgina"/>
         <w:noProof/>
       </w:rPr>
-      <w:t>25</w:t>
+      <w:t>27</w:t>
     </w:r>
     <w:r>
       <w:rPr>
@@ -21338,7 +21329,7 @@
 </file>
 
 <file path=customXml/itemProps1.xml><?xml version="1.0" encoding="utf-8"?>
-<ds:datastoreItem xmlns:ds="http://schemas.openxmlformats.org/officeDocument/2006/customXml" ds:itemID="{EF2F4319-56D2-4B3A-BB9F-AFBA8643CD35}">
+<ds:datastoreItem xmlns:ds="http://schemas.openxmlformats.org/officeDocument/2006/customXml" ds:itemID="{CBCDC23A-0081-4FD3-93A5-79371CBC0503}">
   <ds:schemaRefs>
     <ds:schemaRef ds:uri="http://schemas.openxmlformats.org/officeDocument/2006/bibliography"/>
   </ds:schemaRefs>

</xml_diff>

<commit_message>
Print atualizado das modelagem
</commit_message>
<xml_diff>
--- a/Documentação/modelo Documento do Projeto GF 1o Semestre - v01.docx
+++ b/Documentação/modelo Documento do Projeto GF 1o Semestre - v01.docx
@@ -2249,11 +2249,22 @@
       <w:pPr>
         <w:pStyle w:val="FolhadeRostodosCaptulos"/>
       </w:pPr>
-      <w:fldSimple w:instr=" REF _Ref125306779 \w ">
-        <w:r>
-          <w:t>1</w:t>
-        </w:r>
-      </w:fldSimple>
+      <w:r>
+        <w:lastRenderedPageBreak/>
+        <w:fldChar w:fldCharType="begin"/>
+      </w:r>
+      <w:r>
+        <w:instrText xml:space="preserve"> REF _Ref125306779 \w </w:instrText>
+      </w:r>
+      <w:r>
+        <w:fldChar w:fldCharType="separate"/>
+      </w:r>
+      <w:r>
+        <w:t>1</w:t>
+      </w:r>
+      <w:r>
+        <w:fldChar w:fldCharType="end"/>
+      </w:r>
       <w:r>
         <w:tab/>
       </w:r>
@@ -7375,11 +7386,22 @@
       <w:pPr>
         <w:pStyle w:val="FolhadeRostodosCaptulos"/>
       </w:pPr>
-      <w:fldSimple w:instr=" REF _Ref125306944 \w ">
-        <w:r>
-          <w:t>3</w:t>
-        </w:r>
-      </w:fldSimple>
+      <w:r>
+        <w:lastRenderedPageBreak/>
+        <w:fldChar w:fldCharType="begin"/>
+      </w:r>
+      <w:r>
+        <w:instrText xml:space="preserve"> REF _Ref125306944 \w </w:instrText>
+      </w:r>
+      <w:r>
+        <w:fldChar w:fldCharType="separate"/>
+      </w:r>
+      <w:r>
+        <w:t>3</w:t>
+      </w:r>
+      <w:r>
+        <w:fldChar w:fldCharType="end"/>
+      </w:r>
       <w:r>
         <w:tab/>
       </w:r>
@@ -7983,10 +8005,19 @@
         </w:rPr>
         <w:t xml:space="preserve">Modelo Logico: </w:t>
       </w:r>
-      <w:r>
-        <w:pict w14:anchorId="37B6F16D">
-          <v:shape id="_x0000_i1030" type="#_x0000_t75" style="width:411pt;height:271.5pt">
-            <v:imagedata r:id="rId42" o:title="Modelo Logico"/>
+    </w:p>
+    <w:p>
+      <w:pPr>
+        <w:pStyle w:val="PargrafodaLista"/>
+        <w:jc w:val="left"/>
+      </w:pPr>
+      <w:r>
+        <w:rPr>
+          <w:b/>
+        </w:rPr>
+        <w:pict w14:anchorId="4A8AFBC4">
+          <v:shape id="_x0000_i1040" type="#_x0000_t75" style="width:305.25pt;height:294pt">
+            <v:imagedata r:id="rId42" o:title="Modelo_Logico"/>
           </v:shape>
         </w:pict>
       </w:r>
@@ -8007,16 +8038,66 @@
         <w:lastRenderedPageBreak/>
         <w:t xml:space="preserve">Modelo Conceitual: </w:t>
       </w:r>
-      <w:r>
-        <w:pict w14:anchorId="6F06A0ED">
-          <v:shape id="_x0000_i1031" type="#_x0000_t75" style="width:435.75pt;height:201.75pt">
-            <v:imagedata r:id="rId43" o:title="modeloconceitual"/>
-          </v:shape>
-        </w:pict>
-      </w:r>
+      <w:bookmarkStart w:id="22" w:name="_GoBack"/>
+      <w:r>
+        <w:rPr>
+          <w:b/>
+          <w:noProof/>
+          <w:lang w:eastAsia="pt-BR"/>
+        </w:rPr>
+        <w:drawing>
+          <wp:inline distT="0" distB="0" distL="0" distR="0" wp14:anchorId="1CC7927F" wp14:editId="2DA98685">
+            <wp:extent cx="4810125" cy="3074020"/>
+            <wp:effectExtent l="0" t="0" r="0" b="0"/>
+            <wp:docPr id="21" name="Imagem 21" descr="C:\Users\aluno\AppData\Local\Microsoft\Windows\INetCache\Content.Word\Modelo_Conceitual.png"/>
+            <wp:cNvGraphicFramePr>
+              <a:graphicFrameLocks xmlns:a="http://schemas.openxmlformats.org/drawingml/2006/main" noChangeAspect="1"/>
+            </wp:cNvGraphicFramePr>
+            <a:graphic xmlns:a="http://schemas.openxmlformats.org/drawingml/2006/main">
+              <a:graphicData uri="http://schemas.openxmlformats.org/drawingml/2006/picture">
+                <pic:pic xmlns:pic="http://schemas.openxmlformats.org/drawingml/2006/picture">
+                  <pic:nvPicPr>
+                    <pic:cNvPr id="0" name="Picture 30" descr="C:\Users\aluno\AppData\Local\Microsoft\Windows\INetCache\Content.Word\Modelo_Conceitual.png"/>
+                    <pic:cNvPicPr>
+                      <a:picLocks noChangeAspect="1" noChangeArrowheads="1"/>
+                    </pic:cNvPicPr>
+                  </pic:nvPicPr>
+                  <pic:blipFill>
+                    <a:blip r:embed="rId43">
+                      <a:extLst>
+                        <a:ext uri="{28A0092B-C50C-407E-A947-70E740481C1C}">
+                          <a14:useLocalDpi xmlns:a14="http://schemas.microsoft.com/office/drawing/2010/main" val="0"/>
+                        </a:ext>
+                      </a:extLst>
+                    </a:blip>
+                    <a:srcRect/>
+                    <a:stretch>
+                      <a:fillRect/>
+                    </a:stretch>
+                  </pic:blipFill>
+                  <pic:spPr bwMode="auto">
+                    <a:xfrm>
+                      <a:off x="0" y="0"/>
+                      <a:ext cx="4813690" cy="3076298"/>
+                    </a:xfrm>
+                    <a:prstGeom prst="rect">
+                      <a:avLst/>
+                    </a:prstGeom>
+                    <a:noFill/>
+                    <a:ln>
+                      <a:noFill/>
+                    </a:ln>
+                  </pic:spPr>
+                </pic:pic>
+              </a:graphicData>
+            </a:graphic>
+          </wp:inline>
+        </w:drawing>
+      </w:r>
+      <w:bookmarkEnd w:id="22"/>
       <w:r>
         <w:pict w14:anchorId="4169D359">
-          <v:shape id="_x0000_i1032" type="#_x0000_t75" style="width:402pt;height:102.75pt">
+          <v:shape id="_x0000_i1032" type="#_x0000_t75" style="width:390pt;height:99.75pt">
             <v:imagedata r:id="rId44" o:title="Conceitual _usuario"/>
           </v:shape>
         </w:pict>
@@ -8123,7 +8204,6 @@
         <w:rPr>
           <w:b/>
         </w:rPr>
-        <w:lastRenderedPageBreak/>
         <w:t xml:space="preserve">Dicionario de Dados: </w:t>
       </w:r>
     </w:p>
@@ -8255,14 +8335,14 @@
           <w:b/>
         </w:rPr>
       </w:pPr>
-      <w:bookmarkStart w:id="22" w:name="_Toc512519603"/>
+      <w:bookmarkStart w:id="23" w:name="_Toc512519603"/>
       <w:r>
         <w:rPr>
           <w:b/>
         </w:rPr>
         <w:t>Protótipo das telas, lógica e usabilidade</w:t>
       </w:r>
-      <w:bookmarkEnd w:id="22"/>
+      <w:bookmarkEnd w:id="23"/>
       <w:r>
         <w:rPr>
           <w:b/>
@@ -8325,8 +8405,6 @@
           <w:docGrid w:linePitch="360"/>
         </w:sectPr>
       </w:pPr>
-      <w:bookmarkStart w:id="23" w:name="_GoBack"/>
-      <w:bookmarkEnd w:id="23"/>
     </w:p>
     <w:bookmarkEnd w:id="19"/>
     <w:p>
@@ -8448,31 +8526,7 @@
           <w:rPr>
             <w:rStyle w:val="Hyperlink"/>
           </w:rPr>
-          <w:t>https://insensorweb.a</w:t>
-        </w:r>
-        <w:r>
-          <w:rPr>
-            <w:rStyle w:val="Hyperlink"/>
-          </w:rPr>
-          <w:t>z</w:t>
-        </w:r>
-        <w:r>
-          <w:rPr>
-            <w:rStyle w:val="Hyperlink"/>
-          </w:rPr>
-          <w:t>urewebsite</w:t>
-        </w:r>
-        <w:r>
-          <w:rPr>
-            <w:rStyle w:val="Hyperlink"/>
-          </w:rPr>
-          <w:t>s</w:t>
-        </w:r>
-        <w:r>
-          <w:rPr>
-            <w:rStyle w:val="Hyperlink"/>
-          </w:rPr>
-          <w:t>.net</w:t>
+          <w:t>https://insensorweb.azurewebsites.net</w:t>
         </w:r>
       </w:hyperlink>
       <w:r>
@@ -8528,13 +8582,7 @@
         <w:t xml:space="preserve">zendo registro de </w:t>
       </w:r>
       <w:r>
-        <w:t>Recé</w:t>
-      </w:r>
-      <w:r>
-        <w:t>m-nascido</w:t>
-      </w:r>
-      <w:r>
-        <w:t xml:space="preserve"> clicando em Recém-Nascidos&gt;</w:t>
+        <w:t>Recém-nascido clicando em Recém-Nascidos&gt;</w:t>
       </w:r>
       <w:r>
         <w:t>adicionar novo Recém-nascido</w:t>
@@ -9320,19 +9368,40 @@
         <w:pStyle w:val="FolhadeRostodosCaptulos"/>
         <w:jc w:val="both"/>
       </w:pPr>
-      <w:fldSimple w:instr=" REF _Ref125307146 \w ">
-        <w:r>
-          <w:t>5</w:t>
-        </w:r>
-      </w:fldSimple>
+      <w:r>
+        <w:lastRenderedPageBreak/>
+        <w:fldChar w:fldCharType="begin"/>
+      </w:r>
+      <w:r>
+        <w:instrText xml:space="preserve"> REF _Ref125307146 \w </w:instrText>
+      </w:r>
+      <w:r>
+        <w:fldChar w:fldCharType="separate"/>
+      </w:r>
+      <w:r>
+        <w:t>5</w:t>
+      </w:r>
+      <w:r>
+        <w:fldChar w:fldCharType="end"/>
+      </w:r>
       <w:r>
         <w:tab/>
       </w:r>
-      <w:fldSimple w:instr=" REF _Ref125307146 ">
-        <w:r>
-          <w:t>CONCLUSÕES</w:t>
-        </w:r>
-      </w:fldSimple>
+      <w:r>
+        <w:fldChar w:fldCharType="begin"/>
+      </w:r>
+      <w:r>
+        <w:instrText xml:space="preserve"> REF _Ref125307146 </w:instrText>
+      </w:r>
+      <w:r>
+        <w:fldChar w:fldCharType="separate"/>
+      </w:r>
+      <w:r>
+        <w:t>CONCLUSÕES</w:t>
+      </w:r>
+      <w:r>
+        <w:fldChar w:fldCharType="end"/>
+      </w:r>
     </w:p>
     <w:p>
       <w:pPr>
@@ -11411,7 +11480,7 @@
         <w:rStyle w:val="Nmerodepgina"/>
         <w:noProof/>
       </w:rPr>
-      <w:t>23</w:t>
+      <w:t>20</w:t>
     </w:r>
     <w:r>
       <w:rPr>
@@ -21329,7 +21398,7 @@
 </file>
 
 <file path=customXml/itemProps1.xml><?xml version="1.0" encoding="utf-8"?>
-<ds:datastoreItem xmlns:ds="http://schemas.openxmlformats.org/officeDocument/2006/customXml" ds:itemID="{CBCDC23A-0081-4FD3-93A5-79371CBC0503}">
+<ds:datastoreItem xmlns:ds="http://schemas.openxmlformats.org/officeDocument/2006/customXml" ds:itemID="{376A45F8-5E98-4870-8962-B5B3A33D5BDC}">
   <ds:schemaRefs>
     <ds:schemaRef ds:uri="http://schemas.openxmlformats.org/officeDocument/2006/bibliography"/>
   </ds:schemaRefs>

</xml_diff>

<commit_message>
apre fix e doc att
</commit_message>
<xml_diff>
--- a/Documentação/modelo Documento do Projeto GF 1o Semestre - v01.docx
+++ b/Documentação/modelo Documento do Projeto GF 1o Semestre - v01.docx
@@ -2249,22 +2249,11 @@
       <w:pPr>
         <w:pStyle w:val="FolhadeRostodosCaptulos"/>
       </w:pPr>
-      <w:r>
-        <w:lastRenderedPageBreak/>
-        <w:fldChar w:fldCharType="begin"/>
-      </w:r>
-      <w:r>
-        <w:instrText xml:space="preserve"> REF _Ref125306779 \w </w:instrText>
-      </w:r>
-      <w:r>
-        <w:fldChar w:fldCharType="separate"/>
-      </w:r>
-      <w:r>
-        <w:t>1</w:t>
-      </w:r>
-      <w:r>
-        <w:fldChar w:fldCharType="end"/>
-      </w:r>
+      <w:fldSimple w:instr=" REF _Ref125306779 \w ">
+        <w:r>
+          <w:t>1</w:t>
+        </w:r>
+      </w:fldSimple>
       <w:r>
         <w:tab/>
       </w:r>
@@ -7386,22 +7375,11 @@
       <w:pPr>
         <w:pStyle w:val="FolhadeRostodosCaptulos"/>
       </w:pPr>
-      <w:r>
-        <w:lastRenderedPageBreak/>
-        <w:fldChar w:fldCharType="begin"/>
-      </w:r>
-      <w:r>
-        <w:instrText xml:space="preserve"> REF _Ref125306944 \w </w:instrText>
-      </w:r>
-      <w:r>
-        <w:fldChar w:fldCharType="separate"/>
-      </w:r>
-      <w:r>
-        <w:t>3</w:t>
-      </w:r>
-      <w:r>
-        <w:fldChar w:fldCharType="end"/>
-      </w:r>
+      <w:fldSimple w:instr=" REF _Ref125306944 \w ">
+        <w:r>
+          <w:t>3</w:t>
+        </w:r>
+      </w:fldSimple>
       <w:r>
         <w:tab/>
       </w:r>
@@ -7790,13 +7768,6 @@
         </w:rPr>
         <w:t xml:space="preserve"> </w:t>
       </w:r>
-      <w:r>
-        <w:rPr>
-          <w:b/>
-          <w:color w:val="FF0000"/>
-        </w:rPr>
-        <w:t>(FALTA ARQUITETURA)</w:t>
-      </w:r>
     </w:p>
     <w:p>
       <w:r>
@@ -7909,17 +7880,16 @@
       </w:pPr>
       <w:r>
         <w:tab/>
-        <w:t xml:space="preserve">O sistema será exibido ao usuário através da aplicação web, que foi desenvolvida em HTML, CSS e Javascript. </w:t>
-      </w:r>
-    </w:p>
-    <w:p>
-      <w:pPr>
-        <w:pStyle w:val="Ttulo2"/>
-        <w:rPr>
-          <w:b/>
-        </w:rPr>
-      </w:pPr>
-      <w:bookmarkStart w:id="21" w:name="_Toc512519602"/>
+        <w:t>O sistema será exibido ao usuário através da aplicação web, que foi desenvol</w:t>
+      </w:r>
+      <w:r>
+        <w:t>vida em HTML, CSS e Javascript.</w:t>
+      </w:r>
+    </w:p>
+    <w:p>
+      <w:pPr>
+        <w:ind w:left="360"/>
+      </w:pPr>
       <w:r>
         <w:rPr>
           <w:noProof/>
@@ -7927,18 +7897,18 @@
         </w:rPr>
         <w:lastRenderedPageBreak/>
         <w:drawing>
-          <wp:anchor distT="0" distB="0" distL="114300" distR="114300" simplePos="0" relativeHeight="251657216" behindDoc="0" locked="0" layoutInCell="1" allowOverlap="1" wp14:anchorId="483E7C4E" wp14:editId="0FC71CE8">
-            <wp:simplePos x="0" y="0"/>
-            <wp:positionH relativeFrom="column">
-              <wp:posOffset>186690</wp:posOffset>
+          <wp:anchor distT="0" distB="0" distL="114300" distR="114300" simplePos="0" relativeHeight="251663360" behindDoc="0" locked="0" layoutInCell="1" allowOverlap="1" wp14:anchorId="3363C23F" wp14:editId="7BF965B3">
+            <wp:simplePos x="1304925" y="1076325"/>
+            <wp:positionH relativeFrom="margin">
+              <wp:align>center</wp:align>
             </wp:positionH>
-            <wp:positionV relativeFrom="paragraph">
-              <wp:posOffset>-3810</wp:posOffset>
+            <wp:positionV relativeFrom="margin">
+              <wp:align>top</wp:align>
             </wp:positionV>
-            <wp:extent cx="5029200" cy="3301365"/>
+            <wp:extent cx="5760720" cy="3172460"/>
             <wp:effectExtent l="0" t="0" r="0" b="0"/>
-            <wp:wrapTopAndBottom/>
-            <wp:docPr id="20" name="Imagem 20"/>
+            <wp:wrapSquare wrapText="bothSides"/>
+            <wp:docPr id="52" name="Imagem 52"/>
             <wp:cNvGraphicFramePr>
               <a:graphicFrameLocks xmlns:a="http://schemas.openxmlformats.org/drawingml/2006/main" noChangeAspect="1"/>
             </wp:cNvGraphicFramePr>
@@ -7950,7 +7920,13 @@
                     <pic:cNvPicPr/>
                   </pic:nvPicPr>
                   <pic:blipFill>
-                    <a:blip r:embed="rId41"/>
+                    <a:blip r:embed="rId41">
+                      <a:extLst>
+                        <a:ext uri="{28A0092B-C50C-407E-A947-70E740481C1C}">
+                          <a14:useLocalDpi xmlns:a14="http://schemas.microsoft.com/office/drawing/2010/main" val="0"/>
+                        </a:ext>
+                      </a:extLst>
+                    </a:blip>
                     <a:stretch>
                       <a:fillRect/>
                     </a:stretch>
@@ -7958,7 +7934,7 @@
                   <pic:spPr>
                     <a:xfrm>
                       <a:off x="0" y="0"/>
-                      <a:ext cx="5029200" cy="3301365"/>
+                      <a:ext cx="5760720" cy="3172460"/>
                     </a:xfrm>
                     <a:prstGeom prst="rect">
                       <a:avLst/>
@@ -7967,15 +7943,18 @@
                 </pic:pic>
               </a:graphicData>
             </a:graphic>
-            <wp14:sizeRelH relativeFrom="page">
-              <wp14:pctWidth>0</wp14:pctWidth>
-            </wp14:sizeRelH>
-            <wp14:sizeRelV relativeFrom="page">
-              <wp14:pctHeight>0</wp14:pctHeight>
-            </wp14:sizeRelV>
           </wp:anchor>
         </w:drawing>
       </w:r>
+    </w:p>
+    <w:p>
+      <w:pPr>
+        <w:pStyle w:val="Ttulo2"/>
+        <w:rPr>
+          <w:b/>
+        </w:rPr>
+      </w:pPr>
+      <w:bookmarkStart w:id="21" w:name="_Toc512519602"/>
       <w:r>
         <w:rPr>
           <w:b/>
@@ -8016,7 +7995,7 @@
           <w:b/>
         </w:rPr>
         <w:pict w14:anchorId="4A8AFBC4">
-          <v:shape id="_x0000_i1040" type="#_x0000_t75" style="width:305.25pt;height:294pt">
+          <v:shape id="_x0000_i1030" type="#_x0000_t75" style="width:305.25pt;height:294pt">
             <v:imagedata r:id="rId42" o:title="Modelo_Logico"/>
           </v:shape>
         </w:pict>
@@ -8038,7 +8017,6 @@
         <w:lastRenderedPageBreak/>
         <w:t xml:space="preserve">Modelo Conceitual: </w:t>
       </w:r>
-      <w:bookmarkStart w:id="22" w:name="_GoBack"/>
       <w:r>
         <w:rPr>
           <w:b/>
@@ -8094,10 +8072,9 @@
           </wp:inline>
         </w:drawing>
       </w:r>
-      <w:bookmarkEnd w:id="22"/>
       <w:r>
         <w:pict w14:anchorId="4169D359">
-          <v:shape id="_x0000_i1032" type="#_x0000_t75" style="width:390pt;height:99.75pt">
+          <v:shape id="_x0000_i1031" type="#_x0000_t75" style="width:390pt;height:99.75pt">
             <v:imagedata r:id="rId44" o:title="Conceitual _usuario"/>
           </v:shape>
         </w:pict>
@@ -8281,7 +8258,7 @@
           <w:color w:val="000000"/>
         </w:rPr>
         <w:pict w14:anchorId="0B3AD852">
-          <v:shape id="_x0000_i1033" type="#_x0000_t75" style="width:413.25pt;height:144.75pt">
+          <v:shape id="_x0000_i1032" type="#_x0000_t75" style="width:413.25pt;height:144.75pt">
             <v:imagedata r:id="rId46" o:title="Usuario"/>
           </v:shape>
         </w:pict>
@@ -8294,7 +8271,7 @@
           <w:color w:val="000000"/>
         </w:rPr>
         <w:pict w14:anchorId="2A3E6D8C">
-          <v:shape id="_x0000_i1034" type="#_x0000_t75" style="width:413.25pt;height:154.5pt">
+          <v:shape id="_x0000_i1033" type="#_x0000_t75" style="width:413.25pt;height:154.5pt">
             <v:imagedata r:id="rId47" o:title="Internação"/>
           </v:shape>
         </w:pict>
@@ -8307,7 +8284,7 @@
           <w:color w:val="000000"/>
         </w:rPr>
         <w:pict w14:anchorId="04403726">
-          <v:shape id="_x0000_i1035" type="#_x0000_t75" style="width:413.25pt;height:174.75pt">
+          <v:shape id="_x0000_i1034" type="#_x0000_t75" style="width:413.25pt;height:174.75pt">
             <v:imagedata r:id="rId48" o:title="Recem-Nascido"/>
           </v:shape>
         </w:pict>
@@ -8315,14 +8292,14 @@
       <w:r>
         <w:lastRenderedPageBreak/>
         <w:pict w14:anchorId="2EC8AA00">
-          <v:shape id="_x0000_i1036" type="#_x0000_t75" style="width:414.75pt;height:225pt">
+          <v:shape id="_x0000_i1035" type="#_x0000_t75" style="width:414.75pt;height:225pt">
             <v:imagedata r:id="rId49" o:title="Estatistica"/>
           </v:shape>
         </w:pict>
       </w:r>
       <w:r>
         <w:pict w14:anchorId="556E14EA">
-          <v:shape id="_x0000_i1037" type="#_x0000_t75" style="width:414.75pt;height:165pt">
+          <v:shape id="_x0000_i1036" type="#_x0000_t75" style="width:414.75pt;height:165pt">
             <v:imagedata r:id="rId50" o:title="Medição"/>
           </v:shape>
         </w:pict>
@@ -8335,14 +8312,14 @@
           <w:b/>
         </w:rPr>
       </w:pPr>
-      <w:bookmarkStart w:id="23" w:name="_Toc512519603"/>
+      <w:bookmarkStart w:id="22" w:name="_Toc512519603"/>
       <w:r>
         <w:rPr>
           <w:b/>
         </w:rPr>
         <w:t>Protótipo das telas, lógica e usabilidade</w:t>
       </w:r>
-      <w:bookmarkEnd w:id="23"/>
+      <w:bookmarkEnd w:id="22"/>
       <w:r>
         <w:rPr>
           <w:b/>
@@ -8438,29 +8415,29 @@
       <w:pPr>
         <w:pStyle w:val="Ttulo1"/>
       </w:pPr>
-      <w:bookmarkStart w:id="24" w:name="_Toc512519605"/>
+      <w:bookmarkStart w:id="23" w:name="_Toc512519605"/>
       <w:r>
         <w:lastRenderedPageBreak/>
         <w:t>implantação do projeto</w:t>
       </w:r>
+      <w:bookmarkEnd w:id="23"/>
+    </w:p>
+    <w:p/>
+    <w:p>
+      <w:pPr>
+        <w:pStyle w:val="Ttulo2"/>
+        <w:rPr>
+          <w:b/>
+        </w:rPr>
+      </w:pPr>
+      <w:bookmarkStart w:id="24" w:name="_Toc512519606"/>
+      <w:r>
+        <w:rPr>
+          <w:b/>
+        </w:rPr>
+        <w:t>Manual de Instalação da solução</w:t>
+      </w:r>
       <w:bookmarkEnd w:id="24"/>
-    </w:p>
-    <w:p/>
-    <w:p>
-      <w:pPr>
-        <w:pStyle w:val="Ttulo2"/>
-        <w:rPr>
-          <w:b/>
-        </w:rPr>
-      </w:pPr>
-      <w:bookmarkStart w:id="25" w:name="_Toc512519606"/>
-      <w:r>
-        <w:rPr>
-          <w:b/>
-        </w:rPr>
-        <w:t>Manual de Instalação da solução</w:t>
-      </w:r>
-      <w:bookmarkEnd w:id="25"/>
     </w:p>
     <w:p>
       <w:pPr>
@@ -8612,14 +8589,14 @@
           <w:b/>
         </w:rPr>
       </w:pPr>
-      <w:bookmarkStart w:id="26" w:name="_Toc512519607"/>
+      <w:bookmarkStart w:id="25" w:name="_Toc512519607"/>
       <w:r>
         <w:rPr>
           <w:b/>
         </w:rPr>
         <w:t>Processo de Atendimento e Suporte</w:t>
       </w:r>
-      <w:bookmarkEnd w:id="26"/>
+      <w:bookmarkEnd w:id="25"/>
       <w:r>
         <w:rPr>
           <w:b/>
@@ -9368,73 +9345,54 @@
         <w:pStyle w:val="FolhadeRostodosCaptulos"/>
         <w:jc w:val="both"/>
       </w:pPr>
-      <w:r>
-        <w:lastRenderedPageBreak/>
-        <w:fldChar w:fldCharType="begin"/>
-      </w:r>
-      <w:r>
-        <w:instrText xml:space="preserve"> REF _Ref125307146 \w </w:instrText>
-      </w:r>
-      <w:r>
-        <w:fldChar w:fldCharType="separate"/>
-      </w:r>
-      <w:r>
-        <w:t>5</w:t>
-      </w:r>
-      <w:r>
-        <w:fldChar w:fldCharType="end"/>
-      </w:r>
+      <w:fldSimple w:instr=" REF _Ref125307146 \w ">
+        <w:r>
+          <w:t>5</w:t>
+        </w:r>
+      </w:fldSimple>
       <w:r>
         <w:tab/>
       </w:r>
-      <w:r>
-        <w:fldChar w:fldCharType="begin"/>
-      </w:r>
-      <w:r>
-        <w:instrText xml:space="preserve"> REF _Ref125307146 </w:instrText>
-      </w:r>
-      <w:r>
-        <w:fldChar w:fldCharType="separate"/>
-      </w:r>
-      <w:r>
-        <w:t>CONCLUSÕES</w:t>
-      </w:r>
-      <w:r>
-        <w:fldChar w:fldCharType="end"/>
-      </w:r>
+      <w:fldSimple w:instr=" REF _Ref125307146 ">
+        <w:r>
+          <w:t>CONCLUSÕES</w:t>
+        </w:r>
+      </w:fldSimple>
     </w:p>
     <w:p>
       <w:pPr>
         <w:pStyle w:val="Ttulo1"/>
       </w:pPr>
-      <w:bookmarkStart w:id="27" w:name="_Ref125307146"/>
-      <w:bookmarkStart w:id="28" w:name="_Toc125374527"/>
-      <w:bookmarkStart w:id="29" w:name="_Toc156754424"/>
-      <w:bookmarkStart w:id="30" w:name="_Toc512519608"/>
+      <w:bookmarkStart w:id="26" w:name="_Ref125307146"/>
+      <w:bookmarkStart w:id="27" w:name="_Toc125374527"/>
+      <w:bookmarkStart w:id="28" w:name="_Toc156754424"/>
+      <w:bookmarkStart w:id="29" w:name="_Toc512519608"/>
       <w:r>
         <w:lastRenderedPageBreak/>
         <w:t>CONCLUSÕES</w:t>
       </w:r>
+      <w:bookmarkEnd w:id="26"/>
       <w:bookmarkEnd w:id="27"/>
       <w:bookmarkEnd w:id="28"/>
       <w:bookmarkEnd w:id="29"/>
+    </w:p>
+    <w:p>
+      <w:pPr>
+        <w:pStyle w:val="Ttulo2"/>
+        <w:rPr>
+          <w:b/>
+        </w:rPr>
+      </w:pPr>
+      <w:bookmarkStart w:id="30" w:name="_Toc512519609"/>
+      <w:bookmarkStart w:id="31" w:name="_GoBack"/>
+      <w:bookmarkEnd w:id="31"/>
+      <w:r>
+        <w:rPr>
+          <w:b/>
+        </w:rPr>
+        <w:t>resultados</w:t>
+      </w:r>
       <w:bookmarkEnd w:id="30"/>
-    </w:p>
-    <w:p>
-      <w:pPr>
-        <w:pStyle w:val="Ttulo2"/>
-        <w:rPr>
-          <w:b/>
-        </w:rPr>
-      </w:pPr>
-      <w:bookmarkStart w:id="31" w:name="_Toc512519609"/>
-      <w:r>
-        <w:rPr>
-          <w:b/>
-        </w:rPr>
-        <w:t>resultados</w:t>
-      </w:r>
-      <w:bookmarkEnd w:id="31"/>
       <w:r>
         <w:rPr>
           <w:b/>
@@ -11480,7 +11438,7 @@
         <w:rStyle w:val="Nmerodepgina"/>
         <w:noProof/>
       </w:rPr>
-      <w:t>20</w:t>
+      <w:t>23</w:t>
     </w:r>
     <w:r>
       <w:rPr>
@@ -21398,7 +21356,7 @@
 </file>
 
 <file path=customXml/itemProps1.xml><?xml version="1.0" encoding="utf-8"?>
-<ds:datastoreItem xmlns:ds="http://schemas.openxmlformats.org/officeDocument/2006/customXml" ds:itemID="{376A45F8-5E98-4870-8962-B5B3A33D5BDC}">
+<ds:datastoreItem xmlns:ds="http://schemas.openxmlformats.org/officeDocument/2006/customXml" ds:itemID="{5B001065-5686-45AB-B53D-69528D3A1228}">
   <ds:schemaRefs>
     <ds:schemaRef ds:uri="http://schemas.openxmlformats.org/officeDocument/2006/bibliography"/>
   </ds:schemaRefs>

</xml_diff>

<commit_message>
doc instalacao e apre instalacao
</commit_message>
<xml_diff>
--- a/Documentação/modelo Documento do Projeto GF 1o Semestre - v01.docx
+++ b/Documentação/modelo Documento do Projeto GF 1o Semestre - v01.docx
@@ -2249,11 +2249,22 @@
       <w:pPr>
         <w:pStyle w:val="FolhadeRostodosCaptulos"/>
       </w:pPr>
-      <w:fldSimple w:instr=" REF _Ref125306779 \w ">
-        <w:r>
-          <w:t>1</w:t>
-        </w:r>
-      </w:fldSimple>
+      <w:r>
+        <w:lastRenderedPageBreak/>
+        <w:fldChar w:fldCharType="begin"/>
+      </w:r>
+      <w:r>
+        <w:instrText xml:space="preserve"> REF _Ref125306779 \w </w:instrText>
+      </w:r>
+      <w:r>
+        <w:fldChar w:fldCharType="separate"/>
+      </w:r>
+      <w:r>
+        <w:t>1</w:t>
+      </w:r>
+      <w:r>
+        <w:fldChar w:fldCharType="end"/>
+      </w:r>
       <w:r>
         <w:tab/>
       </w:r>
@@ -7375,11 +7386,22 @@
       <w:pPr>
         <w:pStyle w:val="FolhadeRostodosCaptulos"/>
       </w:pPr>
-      <w:fldSimple w:instr=" REF _Ref125306944 \w ">
-        <w:r>
-          <w:t>3</w:t>
-        </w:r>
-      </w:fldSimple>
+      <w:r>
+        <w:lastRenderedPageBreak/>
+        <w:fldChar w:fldCharType="begin"/>
+      </w:r>
+      <w:r>
+        <w:instrText xml:space="preserve"> REF _Ref125306944 \w </w:instrText>
+      </w:r>
+      <w:r>
+        <w:fldChar w:fldCharType="separate"/>
+      </w:r>
+      <w:r>
+        <w:t>3</w:t>
+      </w:r>
+      <w:r>
+        <w:fldChar w:fldCharType="end"/>
+      </w:r>
       <w:r>
         <w:tab/>
       </w:r>
@@ -8578,10 +8600,53 @@
         <w:t>Para um atendimento de suporte por chat ir em incubadoras, clicar no ícone de atendimento localizado abaixo do ícone de inserir incubadoras;</w:t>
       </w:r>
     </w:p>
-    <w:p/>
-    <w:p/>
-    <w:p/>
-    <w:p/>
+    <w:p>
+      <w:r>
+        <w:rPr>
+          <w:noProof/>
+          <w:lang w:eastAsia="pt-BR"/>
+        </w:rPr>
+        <w:drawing>
+          <wp:inline distT="0" distB="0" distL="0" distR="0" wp14:anchorId="4484985B" wp14:editId="2955A583">
+            <wp:extent cx="5760720" cy="2539365"/>
+            <wp:effectExtent l="0" t="0" r="0" b="0"/>
+            <wp:docPr id="20" name="Imagem 20"/>
+            <wp:cNvGraphicFramePr>
+              <a:graphicFrameLocks xmlns:a="http://schemas.openxmlformats.org/drawingml/2006/main" noChangeAspect="1"/>
+            </wp:cNvGraphicFramePr>
+            <a:graphic xmlns:a="http://schemas.openxmlformats.org/drawingml/2006/main">
+              <a:graphicData uri="http://schemas.openxmlformats.org/drawingml/2006/picture">
+                <pic:pic xmlns:pic="http://schemas.openxmlformats.org/drawingml/2006/picture">
+                  <pic:nvPicPr>
+                    <pic:cNvPr id="1" name=""/>
+                    <pic:cNvPicPr/>
+                  </pic:nvPicPr>
+                  <pic:blipFill>
+                    <a:blip r:embed="rId58"/>
+                    <a:stretch>
+                      <a:fillRect/>
+                    </a:stretch>
+                  </pic:blipFill>
+                  <pic:spPr>
+                    <a:xfrm>
+                      <a:off x="0" y="0"/>
+                      <a:ext cx="5760720" cy="2539365"/>
+                    </a:xfrm>
+                    <a:prstGeom prst="rect">
+                      <a:avLst/>
+                    </a:prstGeom>
+                  </pic:spPr>
+                </pic:pic>
+              </a:graphicData>
+            </a:graphic>
+          </wp:inline>
+        </w:drawing>
+      </w:r>
+    </w:p>
+    <w:p>
+      <w:bookmarkStart w:id="25" w:name="_GoBack"/>
+      <w:bookmarkEnd w:id="25"/>
+    </w:p>
     <w:p>
       <w:pPr>
         <w:pStyle w:val="Ttulo2"/>
@@ -8589,14 +8654,15 @@
           <w:b/>
         </w:rPr>
       </w:pPr>
-      <w:bookmarkStart w:id="25" w:name="_Toc512519607"/>
+      <w:bookmarkStart w:id="26" w:name="_Toc512519607"/>
       <w:r>
         <w:rPr>
           <w:b/>
         </w:rPr>
+        <w:lastRenderedPageBreak/>
         <w:t>Processo de Atendimento e Suporte</w:t>
       </w:r>
-      <w:bookmarkEnd w:id="25"/>
+      <w:bookmarkEnd w:id="26"/>
       <w:r>
         <w:rPr>
           <w:b/>
@@ -8654,11 +8720,7 @@
     </w:p>
     <w:p>
       <w:r>
-        <w:t xml:space="preserve">Temos um atendimento preparado para suporte com ferramenta de help desk e uma base de erros conhecida, esse atendimento pode ser realizado tanto por chat quanto por telefonema, quando notificado o atendimento inicialmente sera direcionado ao </w:t>
-      </w:r>
-      <w:r>
-        <w:lastRenderedPageBreak/>
-        <w:t xml:space="preserve">nível 1 de suporte aonde sera requerido do cliente a identificação do cliente e a identificação do incidente </w:t>
+        <w:t xml:space="preserve">Temos um atendimento preparado para suporte com ferramenta de help desk e uma base de erros conhecida, esse atendimento pode ser realizado tanto por chat quanto por telefonema, quando notificado o atendimento inicialmente sera direcionado ao nível 1 de suporte aonde sera requerido do cliente a identificação do cliente e a identificação do incidente </w:t>
       </w:r>
       <w:r>
         <w:t>e o seu CNPJ com esses 3 passos realizados sera feito uma sserie de perguntas reperentes ao problema para ver se alguma destas perguntas sejam a causa do ocorrido esse sera o processo de atendimento no primeiro nível :</w:t>
@@ -8988,6 +9050,7 @@
           <w:szCs w:val="18"/>
           <w:lang w:eastAsia="pt-BR"/>
         </w:rPr>
+        <w:lastRenderedPageBreak/>
         <w:t>Verificar se o anti-vírus do cliente está bloqueando o sistema ou a conexão com o banco de dados.</w:t>
       </w:r>
     </w:p>
@@ -9112,7 +9175,6 @@
           <w:szCs w:val="18"/>
           <w:lang w:eastAsia="pt-BR"/>
         </w:rPr>
-        <w:lastRenderedPageBreak/>
         <w:t>Verificar código de conexão com o banco.</w:t>
       </w:r>
     </w:p>
@@ -9287,10 +9349,10 @@
           <w:lang w:eastAsia="pt-BR"/>
         </w:rPr>
         <w:sectPr>
-          <w:headerReference w:type="default" r:id="rId58"/>
-          <w:footerReference w:type="default" r:id="rId59"/>
-          <w:headerReference w:type="first" r:id="rId60"/>
-          <w:footerReference w:type="first" r:id="rId61"/>
+          <w:headerReference w:type="default" r:id="rId59"/>
+          <w:footerReference w:type="default" r:id="rId60"/>
+          <w:headerReference w:type="first" r:id="rId61"/>
+          <w:footerReference w:type="first" r:id="rId62"/>
           <w:pgSz w:w="11907" w:h="16840" w:code="9"/>
           <w:pgMar w:top="1701" w:right="1134" w:bottom="1531" w:left="1701" w:header="720" w:footer="720" w:gutter="0"/>
           <w:cols w:space="708"/>
@@ -9319,7 +9381,7 @@
                     <pic:cNvPicPr/>
                   </pic:nvPicPr>
                   <pic:blipFill>
-                    <a:blip r:embed="rId62"/>
+                    <a:blip r:embed="rId63"/>
                     <a:stretch>
                       <a:fillRect/>
                     </a:stretch>
@@ -9345,36 +9407,57 @@
         <w:pStyle w:val="FolhadeRostodosCaptulos"/>
         <w:jc w:val="both"/>
       </w:pPr>
-      <w:fldSimple w:instr=" REF _Ref125307146 \w ">
-        <w:r>
-          <w:t>5</w:t>
-        </w:r>
-      </w:fldSimple>
+      <w:r>
+        <w:lastRenderedPageBreak/>
+        <w:fldChar w:fldCharType="begin"/>
+      </w:r>
+      <w:r>
+        <w:instrText xml:space="preserve"> REF _Ref125307146 \w </w:instrText>
+      </w:r>
+      <w:r>
+        <w:fldChar w:fldCharType="separate"/>
+      </w:r>
+      <w:r>
+        <w:t>5</w:t>
+      </w:r>
+      <w:r>
+        <w:fldChar w:fldCharType="end"/>
+      </w:r>
       <w:r>
         <w:tab/>
       </w:r>
-      <w:fldSimple w:instr=" REF _Ref125307146 ">
-        <w:r>
-          <w:t>CONCLUSÕES</w:t>
-        </w:r>
-      </w:fldSimple>
+      <w:r>
+        <w:fldChar w:fldCharType="begin"/>
+      </w:r>
+      <w:r>
+        <w:instrText xml:space="preserve"> REF _Ref125307146 </w:instrText>
+      </w:r>
+      <w:r>
+        <w:fldChar w:fldCharType="separate"/>
+      </w:r>
+      <w:r>
+        <w:t>CONCLUSÕES</w:t>
+      </w:r>
+      <w:r>
+        <w:fldChar w:fldCharType="end"/>
+      </w:r>
     </w:p>
     <w:p>
       <w:pPr>
         <w:pStyle w:val="Ttulo1"/>
       </w:pPr>
-      <w:bookmarkStart w:id="26" w:name="_Ref125307146"/>
-      <w:bookmarkStart w:id="27" w:name="_Toc125374527"/>
-      <w:bookmarkStart w:id="28" w:name="_Toc156754424"/>
-      <w:bookmarkStart w:id="29" w:name="_Toc512519608"/>
+      <w:bookmarkStart w:id="27" w:name="_Ref125307146"/>
+      <w:bookmarkStart w:id="28" w:name="_Toc125374527"/>
+      <w:bookmarkStart w:id="29" w:name="_Toc156754424"/>
+      <w:bookmarkStart w:id="30" w:name="_Toc512519608"/>
       <w:r>
         <w:lastRenderedPageBreak/>
         <w:t>CONCLUSÕES</w:t>
       </w:r>
-      <w:bookmarkEnd w:id="26"/>
       <w:bookmarkEnd w:id="27"/>
       <w:bookmarkEnd w:id="28"/>
       <w:bookmarkEnd w:id="29"/>
+      <w:bookmarkEnd w:id="30"/>
     </w:p>
     <w:p>
       <w:pPr>
@@ -9383,16 +9466,14 @@
           <w:b/>
         </w:rPr>
       </w:pPr>
-      <w:bookmarkStart w:id="30" w:name="_Toc512519609"/>
-      <w:bookmarkStart w:id="31" w:name="_GoBack"/>
+      <w:bookmarkStart w:id="31" w:name="_Toc512519609"/>
+      <w:r>
+        <w:rPr>
+          <w:b/>
+        </w:rPr>
+        <w:t>resultados</w:t>
+      </w:r>
       <w:bookmarkEnd w:id="31"/>
-      <w:r>
-        <w:rPr>
-          <w:b/>
-        </w:rPr>
-        <w:t>resultados</w:t>
-      </w:r>
-      <w:bookmarkEnd w:id="30"/>
       <w:r>
         <w:rPr>
           <w:b/>
@@ -9600,11 +9681,11 @@
           <w:tab w:val="clear" w:pos="851"/>
         </w:tabs>
         <w:sectPr>
-          <w:headerReference w:type="even" r:id="rId63"/>
-          <w:headerReference w:type="default" r:id="rId64"/>
-          <w:footerReference w:type="default" r:id="rId65"/>
-          <w:headerReference w:type="first" r:id="rId66"/>
-          <w:footerReference w:type="first" r:id="rId67"/>
+          <w:headerReference w:type="even" r:id="rId64"/>
+          <w:headerReference w:type="default" r:id="rId65"/>
+          <w:footerReference w:type="default" r:id="rId66"/>
+          <w:headerReference w:type="first" r:id="rId67"/>
+          <w:footerReference w:type="first" r:id="rId68"/>
           <w:type w:val="continuous"/>
           <w:pgSz w:w="11907" w:h="16840" w:code="9"/>
           <w:pgMar w:top="1701" w:right="1134" w:bottom="1531" w:left="1701" w:header="720" w:footer="720" w:gutter="0"/>
@@ -9692,7 +9773,7 @@
         </w:rPr>
         <w:t xml:space="preserve">v. 32, n. 3, p. 635-40, Apr-May 2004. ISSN 0363-5465 (Print). Disponível em: &lt; </w:t>
       </w:r>
-      <w:hyperlink r:id="rId68" w:history="1">
+      <w:hyperlink r:id="rId69" w:history="1">
         <w:r>
           <w:rPr>
             <w:rStyle w:val="Hyperlink"/>
@@ -9975,7 +10056,7 @@
         </w:rPr>
         <w:t xml:space="preserve">Disponível em: &lt; </w:t>
       </w:r>
-      <w:hyperlink r:id="rId69" w:history="1">
+      <w:hyperlink r:id="rId70" w:history="1">
         <w:r>
           <w:rPr>
             <w:rStyle w:val="Hyperlink"/>
@@ -10036,11 +10117,11 @@
       <w:pPr>
         <w:pStyle w:val="Referncias"/>
         <w:sectPr>
-          <w:headerReference w:type="even" r:id="rId70"/>
-          <w:headerReference w:type="default" r:id="rId71"/>
-          <w:footerReference w:type="default" r:id="rId72"/>
-          <w:headerReference w:type="first" r:id="rId73"/>
-          <w:footerReference w:type="first" r:id="rId74"/>
+          <w:headerReference w:type="even" r:id="rId71"/>
+          <w:headerReference w:type="default" r:id="rId72"/>
+          <w:footerReference w:type="default" r:id="rId73"/>
+          <w:headerReference w:type="first" r:id="rId74"/>
+          <w:footerReference w:type="first" r:id="rId75"/>
           <w:pgSz w:w="11907" w:h="16840" w:code="9"/>
           <w:pgMar w:top="1701" w:right="1134" w:bottom="1531" w:left="1701" w:header="709" w:footer="709" w:gutter="0"/>
           <w:cols w:space="708"/>
@@ -10054,10 +10135,10 @@
       </w:pPr>
     </w:p>
     <w:sectPr>
-      <w:headerReference w:type="default" r:id="rId75"/>
-      <w:footerReference w:type="default" r:id="rId76"/>
-      <w:headerReference w:type="first" r:id="rId77"/>
-      <w:footerReference w:type="first" r:id="rId78"/>
+      <w:headerReference w:type="default" r:id="rId76"/>
+      <w:footerReference w:type="default" r:id="rId77"/>
+      <w:headerReference w:type="first" r:id="rId78"/>
+      <w:footerReference w:type="first" r:id="rId79"/>
       <w:pgSz w:w="11907" w:h="16840" w:code="9"/>
       <w:pgMar w:top="1701" w:right="1134" w:bottom="1531" w:left="1701" w:header="709" w:footer="709" w:gutter="0"/>
       <w:cols w:space="708"/>
@@ -10589,7 +10670,7 @@
         <w:rStyle w:val="Nmerodepgina"/>
         <w:noProof/>
       </w:rPr>
-      <w:t>27</w:t>
+      <w:t>25</w:t>
     </w:r>
     <w:r>
       <w:rPr>
@@ -21356,7 +21437,7 @@
 </file>
 
 <file path=customXml/itemProps1.xml><?xml version="1.0" encoding="utf-8"?>
-<ds:datastoreItem xmlns:ds="http://schemas.openxmlformats.org/officeDocument/2006/customXml" ds:itemID="{5B001065-5686-45AB-B53D-69528D3A1228}">
+<ds:datastoreItem xmlns:ds="http://schemas.openxmlformats.org/officeDocument/2006/customXml" ds:itemID="{ACDB48F7-292B-4393-992B-7BBA17A2A5A4}">
   <ds:schemaRefs>
     <ds:schemaRef ds:uri="http://schemas.openxmlformats.org/officeDocument/2006/bibliography"/>
   </ds:schemaRefs>

</xml_diff>

<commit_message>
apre e doc att
</commit_message>
<xml_diff>
--- a/Documentação/modelo Documento do Projeto GF 1o Semestre - v01.docx
+++ b/Documentação/modelo Documento do Projeto GF 1o Semestre - v01.docx
@@ -2950,26 +2950,26 @@
           <w:lang w:eastAsia="pt-BR"/>
         </w:rPr>
         <w:drawing>
-          <wp:anchor distT="0" distB="0" distL="114300" distR="114300" simplePos="0" relativeHeight="251649024" behindDoc="1" locked="0" layoutInCell="1" allowOverlap="1" wp14:anchorId="34AB9573" wp14:editId="3591283B">
+          <wp:anchor distT="0" distB="0" distL="114300" distR="114300" simplePos="0" relativeHeight="251664384" behindDoc="1" locked="0" layoutInCell="1" allowOverlap="1" wp14:anchorId="7B0712A2" wp14:editId="5BF8ACF4">
             <wp:simplePos x="0" y="0"/>
             <wp:positionH relativeFrom="column">
               <wp:posOffset>-3810</wp:posOffset>
             </wp:positionH>
             <wp:positionV relativeFrom="paragraph">
-              <wp:posOffset>13335</wp:posOffset>
+              <wp:posOffset>-1905</wp:posOffset>
             </wp:positionV>
-            <wp:extent cx="1514475" cy="2000250"/>
+            <wp:extent cx="1514475" cy="1514475"/>
             <wp:effectExtent l="0" t="0" r="0" b="0"/>
             <wp:wrapTight wrapText="bothSides">
               <wp:wrapPolygon edited="0">
                 <wp:start x="0" y="0"/>
-                <wp:lineTo x="0" y="21394"/>
-                <wp:lineTo x="21464" y="21394"/>
+                <wp:lineTo x="0" y="21464"/>
+                <wp:lineTo x="21464" y="21464"/>
                 <wp:lineTo x="21464" y="0"/>
                 <wp:lineTo x="0" y="0"/>
               </wp:wrapPolygon>
             </wp:wrapTight>
-            <wp:docPr id="10" name="Imagem 10" descr="Resultado de imagem para foto de perfil facebook"/>
+            <wp:docPr id="10" name="Imagem 10"/>
             <wp:cNvGraphicFramePr>
               <a:graphicFrameLocks xmlns:a="http://schemas.openxmlformats.org/drawingml/2006/main" noChangeAspect="1"/>
             </wp:cNvGraphicFramePr>
@@ -2990,7 +2990,6 @@
                         </a:ext>
                       </a:extLst>
                     </a:blip>
-                    <a:srcRect/>
                     <a:stretch>
                       <a:fillRect/>
                     </a:stretch>
@@ -2998,7 +2997,7 @@
                   <pic:spPr bwMode="auto">
                     <a:xfrm>
                       <a:off x="0" y="0"/>
-                      <a:ext cx="1514475" cy="2000250"/>
+                      <a:ext cx="1514475" cy="1514475"/>
                     </a:xfrm>
                     <a:prstGeom prst="rect">
                       <a:avLst/>
@@ -3011,12 +3010,6 @@
                 </pic:pic>
               </a:graphicData>
             </a:graphic>
-            <wp14:sizeRelH relativeFrom="margin">
-              <wp14:pctWidth>0</wp14:pctWidth>
-            </wp14:sizeRelH>
-            <wp14:sizeRelV relativeFrom="margin">
-              <wp14:pctHeight>0</wp14:pctHeight>
-            </wp14:sizeRelV>
           </wp:anchor>
         </w:drawing>
       </w:r>
@@ -3090,26 +3083,26 @@
           <w:lang w:eastAsia="pt-BR"/>
         </w:rPr>
         <w:drawing>
-          <wp:anchor distT="0" distB="0" distL="114300" distR="114300" simplePos="0" relativeHeight="251650048" behindDoc="1" locked="0" layoutInCell="1" allowOverlap="1" wp14:anchorId="1CC135E7" wp14:editId="3B3DA9EC">
+          <wp:anchor distT="0" distB="0" distL="114300" distR="114300" simplePos="0" relativeHeight="251665408" behindDoc="1" locked="0" layoutInCell="1" allowOverlap="1" wp14:anchorId="37CDDA98" wp14:editId="745B6158">
             <wp:simplePos x="0" y="0"/>
             <wp:positionH relativeFrom="column">
-              <wp:posOffset>0</wp:posOffset>
+              <wp:posOffset>-3810</wp:posOffset>
             </wp:positionH>
             <wp:positionV relativeFrom="paragraph">
-              <wp:posOffset>8890</wp:posOffset>
+              <wp:posOffset>0</wp:posOffset>
             </wp:positionV>
-            <wp:extent cx="1514475" cy="2000250"/>
+            <wp:extent cx="1514475" cy="1514475"/>
             <wp:effectExtent l="0" t="0" r="0" b="0"/>
             <wp:wrapTight wrapText="bothSides">
               <wp:wrapPolygon edited="0">
                 <wp:start x="0" y="0"/>
-                <wp:lineTo x="0" y="21394"/>
-                <wp:lineTo x="21464" y="21394"/>
+                <wp:lineTo x="0" y="21464"/>
+                <wp:lineTo x="21464" y="21464"/>
                 <wp:lineTo x="21464" y="0"/>
                 <wp:lineTo x="0" y="0"/>
               </wp:wrapPolygon>
             </wp:wrapTight>
-            <wp:docPr id="11" name="Imagem 11" descr="Resultado de imagem para foto de perfil facebook"/>
+            <wp:docPr id="11" name="Imagem 11"/>
             <wp:cNvGraphicFramePr>
               <a:graphicFrameLocks xmlns:a="http://schemas.openxmlformats.org/drawingml/2006/main" noChangeAspect="1"/>
             </wp:cNvGraphicFramePr>
@@ -3123,14 +3116,13 @@
                     </pic:cNvPicPr>
                   </pic:nvPicPr>
                   <pic:blipFill>
-                    <a:blip r:embed="rId20">
+                    <a:blip r:embed="rId21">
                       <a:extLst>
                         <a:ext uri="{28A0092B-C50C-407E-A947-70E740481C1C}">
                           <a14:useLocalDpi xmlns:a14="http://schemas.microsoft.com/office/drawing/2010/main" val="0"/>
                         </a:ext>
                       </a:extLst>
                     </a:blip>
-                    <a:srcRect/>
                     <a:stretch>
                       <a:fillRect/>
                     </a:stretch>
@@ -3138,7 +3130,7 @@
                   <pic:spPr bwMode="auto">
                     <a:xfrm>
                       <a:off x="0" y="0"/>
-                      <a:ext cx="1514475" cy="2000250"/>
+                      <a:ext cx="1514475" cy="1514475"/>
                     </a:xfrm>
                     <a:prstGeom prst="rect">
                       <a:avLst/>
@@ -3151,12 +3143,6 @@
                 </pic:pic>
               </a:graphicData>
             </a:graphic>
-            <wp14:sizeRelH relativeFrom="margin">
-              <wp14:pctWidth>0</wp14:pctWidth>
-            </wp14:sizeRelH>
-            <wp14:sizeRelV relativeFrom="margin">
-              <wp14:pctHeight>0</wp14:pctHeight>
-            </wp14:sizeRelV>
           </wp:anchor>
         </w:drawing>
       </w:r>
@@ -3208,26 +3194,26 @@
           <w:lang w:eastAsia="pt-BR"/>
         </w:rPr>
         <w:drawing>
-          <wp:anchor distT="0" distB="0" distL="114300" distR="114300" simplePos="0" relativeHeight="251651072" behindDoc="1" locked="0" layoutInCell="1" allowOverlap="1" wp14:anchorId="47AC95C1" wp14:editId="42F9F0D8">
+          <wp:anchor distT="0" distB="0" distL="114300" distR="114300" simplePos="0" relativeHeight="251666432" behindDoc="1" locked="0" layoutInCell="1" allowOverlap="1" wp14:anchorId="47A6D205" wp14:editId="142DD298">
             <wp:simplePos x="0" y="0"/>
             <wp:positionH relativeFrom="column">
-              <wp:posOffset>0</wp:posOffset>
+              <wp:posOffset>-3810</wp:posOffset>
             </wp:positionH>
             <wp:positionV relativeFrom="paragraph">
-              <wp:posOffset>9525</wp:posOffset>
+              <wp:posOffset>2540</wp:posOffset>
             </wp:positionV>
-            <wp:extent cx="1514475" cy="2000250"/>
+            <wp:extent cx="1514475" cy="1514475"/>
             <wp:effectExtent l="0" t="0" r="0" b="0"/>
             <wp:wrapTight wrapText="bothSides">
               <wp:wrapPolygon edited="0">
                 <wp:start x="0" y="0"/>
-                <wp:lineTo x="0" y="21394"/>
-                <wp:lineTo x="21464" y="21394"/>
+                <wp:lineTo x="0" y="21464"/>
+                <wp:lineTo x="21464" y="21464"/>
                 <wp:lineTo x="21464" y="0"/>
                 <wp:lineTo x="0" y="0"/>
               </wp:wrapPolygon>
             </wp:wrapTight>
-            <wp:docPr id="13" name="Imagem 13" descr="Resultado de imagem para foto de perfil facebook"/>
+            <wp:docPr id="13" name="Imagem 13"/>
             <wp:cNvGraphicFramePr>
               <a:graphicFrameLocks xmlns:a="http://schemas.openxmlformats.org/drawingml/2006/main" noChangeAspect="1"/>
             </wp:cNvGraphicFramePr>
@@ -3241,14 +3227,13 @@
                     </pic:cNvPicPr>
                   </pic:nvPicPr>
                   <pic:blipFill>
-                    <a:blip r:embed="rId20">
+                    <a:blip r:embed="rId22">
                       <a:extLst>
                         <a:ext uri="{28A0092B-C50C-407E-A947-70E740481C1C}">
                           <a14:useLocalDpi xmlns:a14="http://schemas.microsoft.com/office/drawing/2010/main" val="0"/>
                         </a:ext>
                       </a:extLst>
                     </a:blip>
-                    <a:srcRect/>
                     <a:stretch>
                       <a:fillRect/>
                     </a:stretch>
@@ -3256,7 +3241,7 @@
                   <pic:spPr bwMode="auto">
                     <a:xfrm>
                       <a:off x="0" y="0"/>
-                      <a:ext cx="1514475" cy="2000250"/>
+                      <a:ext cx="1514475" cy="1514475"/>
                     </a:xfrm>
                     <a:prstGeom prst="rect">
                       <a:avLst/>
@@ -3269,12 +3254,6 @@
                 </pic:pic>
               </a:graphicData>
             </a:graphic>
-            <wp14:sizeRelH relativeFrom="margin">
-              <wp14:pctWidth>0</wp14:pctWidth>
-            </wp14:sizeRelH>
-            <wp14:sizeRelV relativeFrom="margin">
-              <wp14:pctHeight>0</wp14:pctHeight>
-            </wp14:sizeRelV>
           </wp:anchor>
         </w:drawing>
       </w:r>
@@ -3351,7 +3330,7 @@
           <w:lang w:eastAsia="pt-BR"/>
         </w:rPr>
         <w:drawing>
-          <wp:anchor distT="0" distB="0" distL="114300" distR="114300" simplePos="0" relativeHeight="251656192" behindDoc="1" locked="0" layoutInCell="1" allowOverlap="1" wp14:anchorId="09995F3F" wp14:editId="5BE7A005">
+          <wp:anchor distT="0" distB="0" distL="114300" distR="114300" simplePos="0" relativeHeight="251667456" behindDoc="1" locked="0" layoutInCell="1" allowOverlap="1" wp14:anchorId="0F926537" wp14:editId="0254552D">
             <wp:simplePos x="0" y="0"/>
             <wp:positionH relativeFrom="column">
               <wp:posOffset>-3810</wp:posOffset>
@@ -3359,18 +3338,18 @@
             <wp:positionV relativeFrom="paragraph">
               <wp:posOffset>13970</wp:posOffset>
             </wp:positionV>
-            <wp:extent cx="1514475" cy="2000250"/>
+            <wp:extent cx="1514475" cy="1514475"/>
             <wp:effectExtent l="0" t="0" r="0" b="0"/>
             <wp:wrapTight wrapText="bothSides">
               <wp:wrapPolygon edited="0">
                 <wp:start x="0" y="0"/>
-                <wp:lineTo x="0" y="21394"/>
-                <wp:lineTo x="21464" y="21394"/>
+                <wp:lineTo x="0" y="21464"/>
+                <wp:lineTo x="21464" y="21464"/>
                 <wp:lineTo x="21464" y="0"/>
                 <wp:lineTo x="0" y="0"/>
               </wp:wrapPolygon>
             </wp:wrapTight>
-            <wp:docPr id="15" name="Imagem 15" descr="Resultado de imagem para foto de perfil facebook"/>
+            <wp:docPr id="15" name="Imagem 15"/>
             <wp:cNvGraphicFramePr>
               <a:graphicFrameLocks xmlns:a="http://schemas.openxmlformats.org/drawingml/2006/main" noChangeAspect="1"/>
             </wp:cNvGraphicFramePr>
@@ -3384,14 +3363,13 @@
                     </pic:cNvPicPr>
                   </pic:nvPicPr>
                   <pic:blipFill>
-                    <a:blip r:embed="rId20">
+                    <a:blip r:embed="rId23">
                       <a:extLst>
                         <a:ext uri="{28A0092B-C50C-407E-A947-70E740481C1C}">
                           <a14:useLocalDpi xmlns:a14="http://schemas.microsoft.com/office/drawing/2010/main" val="0"/>
                         </a:ext>
                       </a:extLst>
                     </a:blip>
-                    <a:srcRect/>
                     <a:stretch>
                       <a:fillRect/>
                     </a:stretch>
@@ -3399,7 +3377,7 @@
                   <pic:spPr bwMode="auto">
                     <a:xfrm>
                       <a:off x="0" y="0"/>
-                      <a:ext cx="1514475" cy="2000250"/>
+                      <a:ext cx="1514475" cy="1514475"/>
                     </a:xfrm>
                     <a:prstGeom prst="rect">
                       <a:avLst/>
@@ -3412,12 +3390,6 @@
                 </pic:pic>
               </a:graphicData>
             </a:graphic>
-            <wp14:sizeRelH relativeFrom="margin">
-              <wp14:pctWidth>0</wp14:pctWidth>
-            </wp14:sizeRelH>
-            <wp14:sizeRelV relativeFrom="margin">
-              <wp14:pctHeight>0</wp14:pctHeight>
-            </wp14:sizeRelV>
           </wp:anchor>
         </w:drawing>
       </w:r>
@@ -3465,7 +3437,18 @@
         <w:ind w:left="1"/>
       </w:pPr>
       <w:r>
+        <w:t>Desenvolvimento dos processos de help desk;</w:t>
+      </w:r>
+    </w:p>
+    <w:p>
+      <w:pPr>
+        <w:ind w:left="1"/>
+      </w:pPr>
+      <w:r>
         <w:t>Desenvolvimento</w:t>
+      </w:r>
+      <w:r>
+        <w:t>;</w:t>
       </w:r>
     </w:p>
     <w:p>
@@ -3544,7 +3527,7 @@
                     <pic:cNvPicPr/>
                   </pic:nvPicPr>
                   <pic:blipFill>
-                    <a:blip r:embed="rId21"/>
+                    <a:blip r:embed="rId24"/>
                     <a:stretch>
                       <a:fillRect/>
                     </a:stretch>
@@ -6974,7 +6957,7 @@
                     <pic:cNvPicPr/>
                   </pic:nvPicPr>
                   <pic:blipFill>
-                    <a:blip r:embed="rId22">
+                    <a:blip r:embed="rId25">
                       <a:extLst>
                         <a:ext uri="{28A0092B-C50C-407E-A947-70E740481C1C}">
                           <a14:useLocalDpi xmlns:a14="http://schemas.microsoft.com/office/drawing/2010/main" val="0"/>
@@ -7031,7 +7014,7 @@
       <w:r>
         <w:pict w14:anchorId="5A7940FA">
           <v:shape id="_x0000_i1026" type="#_x0000_t75" style="width:340.5pt;height:183.75pt">
-            <v:imagedata r:id="rId23" o:title="1-login"/>
+            <v:imagedata r:id="rId26" o:title="1-login"/>
           </v:shape>
         </w:pict>
       </w:r>
@@ -7058,7 +7041,7 @@
         </w:rPr>
         <w:pict w14:anchorId="38799798">
           <v:shape id="_x0000_s1041" type="#_x0000_t75" style="position:absolute;left:0;text-align:left;margin-left:.05pt;margin-top:.8pt;width:340.35pt;height:185.15pt;z-index:251662336;mso-position-horizontal-relative:text;mso-position-vertical-relative:text;mso-width-relative:page;mso-height-relative:page">
-            <v:imagedata r:id="rId24" o:title="2-home"/>
+            <v:imagedata r:id="rId27" o:title="2-home"/>
             <w10:wrap type="square"/>
           </v:shape>
         </w:pict>
@@ -7091,7 +7074,7 @@
         </w:rPr>
         <w:pict w14:anchorId="40EA241F">
           <v:shape id="_x0000_s1034" type="#_x0000_t75" style="position:absolute;left:0;text-align:left;margin-left:-.3pt;margin-top:8.4pt;width:340.5pt;height:188.25pt;z-index:-251655168;mso-position-horizontal-relative:text;mso-position-vertical-relative:text;mso-width-relative:page;mso-height-relative:page" wrapcoords="-48 0 -48 21514 21600 21514 21600 0 -48 0">
-            <v:imagedata r:id="rId25" o:title="3-incubadoras"/>
+            <v:imagedata r:id="rId28" o:title="3-incubadoras"/>
             <w10:wrap type="tight"/>
           </v:shape>
         </w:pict>
@@ -7137,7 +7120,7 @@
       <w:r>
         <w:pict w14:anchorId="6EE36296">
           <v:shape id="_x0000_i1027" type="#_x0000_t75" style="width:340.5pt;height:188.25pt">
-            <v:imagedata r:id="rId26" o:title="4-detalhes"/>
+            <v:imagedata r:id="rId29" o:title="4-detalhes"/>
           </v:shape>
         </w:pict>
       </w:r>
@@ -7160,7 +7143,7 @@
       <w:r>
         <w:pict w14:anchorId="008A9EDD">
           <v:shape id="_x0000_i1028" type="#_x0000_t75" style="width:340.5pt;height:184.5pt">
-            <v:imagedata r:id="rId27" o:title="5-dados"/>
+            <v:imagedata r:id="rId30" o:title="5-dados"/>
           </v:shape>
         </w:pict>
       </w:r>
@@ -7181,7 +7164,7 @@
       <w:r>
         <w:pict w14:anchorId="0449ECE6">
           <v:shape id="_x0000_i1029" type="#_x0000_t75" style="width:340.5pt;height:184.5pt">
-            <v:imagedata r:id="rId28" o:title="6-configuraçoes"/>
+            <v:imagedata r:id="rId31" o:title="6-configuraçoes"/>
           </v:shape>
         </w:pict>
       </w:r>
@@ -7232,7 +7215,7 @@
                     <pic:cNvPicPr/>
                   </pic:nvPicPr>
                   <pic:blipFill rotWithShape="1">
-                    <a:blip r:embed="rId29">
+                    <a:blip r:embed="rId32">
                       <a:extLst>
                         <a:ext uri="{28A0092B-C50C-407E-A947-70E740481C1C}">
                           <a14:useLocalDpi xmlns:a14="http://schemas.microsoft.com/office/drawing/2010/main" val="0"/>
@@ -7305,7 +7288,7 @@
                     <pic:cNvPicPr/>
                   </pic:nvPicPr>
                   <pic:blipFill rotWithShape="1">
-                    <a:blip r:embed="rId29">
+                    <a:blip r:embed="rId32">
                       <a:extLst>
                         <a:ext uri="{28A0092B-C50C-407E-A947-70E740481C1C}">
                           <a14:useLocalDpi xmlns:a14="http://schemas.microsoft.com/office/drawing/2010/main" val="0"/>
@@ -7357,12 +7340,12 @@
     <w:p>
       <w:pPr>
         <w:sectPr>
-          <w:headerReference w:type="even" r:id="rId30"/>
-          <w:headerReference w:type="default" r:id="rId31"/>
-          <w:footerReference w:type="even" r:id="rId32"/>
-          <w:footerReference w:type="default" r:id="rId33"/>
-          <w:headerReference w:type="first" r:id="rId34"/>
-          <w:footerReference w:type="first" r:id="rId35"/>
+          <w:headerReference w:type="even" r:id="rId33"/>
+          <w:headerReference w:type="default" r:id="rId34"/>
+          <w:footerReference w:type="even" r:id="rId35"/>
+          <w:footerReference w:type="default" r:id="rId36"/>
+          <w:headerReference w:type="first" r:id="rId37"/>
+          <w:footerReference w:type="first" r:id="rId38"/>
           <w:pgSz w:w="11907" w:h="16840" w:code="9"/>
           <w:pgMar w:top="1701" w:right="1134" w:bottom="1531" w:left="1701" w:header="709" w:footer="709" w:gutter="0"/>
           <w:cols w:space="708"/>
@@ -7457,7 +7440,7 @@
                     </pic:cNvPicPr>
                   </pic:nvPicPr>
                   <pic:blipFill>
-                    <a:blip r:embed="rId36">
+                    <a:blip r:embed="rId39">
                       <a:extLst>
                         <a:ext uri="{28A0092B-C50C-407E-A947-70E740481C1C}">
                           <a14:useLocalDpi xmlns:a14="http://schemas.microsoft.com/office/drawing/2010/main" val="0"/>
@@ -7522,7 +7505,7 @@
                     </pic:cNvPicPr>
                   </pic:nvPicPr>
                   <pic:blipFill>
-                    <a:blip r:embed="rId37">
+                    <a:blip r:embed="rId40">
                       <a:extLst>
                         <a:ext uri="{28A0092B-C50C-407E-A947-70E740481C1C}">
                           <a14:useLocalDpi xmlns:a14="http://schemas.microsoft.com/office/drawing/2010/main" val="0"/>
@@ -7582,7 +7565,7 @@
                     </pic:cNvPicPr>
                   </pic:nvPicPr>
                   <pic:blipFill>
-                    <a:blip r:embed="rId38">
+                    <a:blip r:embed="rId41">
                       <a:extLst>
                         <a:ext uri="{28A0092B-C50C-407E-A947-70E740481C1C}">
                           <a14:useLocalDpi xmlns:a14="http://schemas.microsoft.com/office/drawing/2010/main" val="0"/>
@@ -7647,7 +7630,7 @@
                     </pic:cNvPicPr>
                   </pic:nvPicPr>
                   <pic:blipFill>
-                    <a:blip r:embed="rId39">
+                    <a:blip r:embed="rId42">
                       <a:extLst>
                         <a:ext uri="{28A0092B-C50C-407E-A947-70E740481C1C}">
                           <a14:useLocalDpi xmlns:a14="http://schemas.microsoft.com/office/drawing/2010/main" val="0"/>
@@ -7711,7 +7694,7 @@
                     <pic:cNvPicPr/>
                   </pic:nvPicPr>
                   <pic:blipFill>
-                    <a:blip r:embed="rId40"/>
+                    <a:blip r:embed="rId43"/>
                     <a:stretch>
                       <a:fillRect/>
                     </a:stretch>
@@ -7920,7 +7903,7 @@
                     <pic:cNvPicPr/>
                   </pic:nvPicPr>
                   <pic:blipFill>
-                    <a:blip r:embed="rId41">
+                    <a:blip r:embed="rId44">
                       <a:extLst>
                         <a:ext uri="{28A0092B-C50C-407E-A947-70E740481C1C}">
                           <a14:useLocalDpi xmlns:a14="http://schemas.microsoft.com/office/drawing/2010/main" val="0"/>
@@ -7995,8 +7978,8 @@
           <w:b/>
         </w:rPr>
         <w:pict w14:anchorId="0EDE35B5">
-          <v:shape id="_x0000_i1038" type="#_x0000_t75" style="width:374.25pt;height:242.25pt">
-            <v:imagedata r:id="rId42" o:title="ModeloLogico"/>
+          <v:shape id="_x0000_i1030" type="#_x0000_t75" style="width:374.25pt;height:242.25pt">
+            <v:imagedata r:id="rId45" o:title="ModeloLogico"/>
           </v:shape>
         </w:pict>
       </w:r>
@@ -8019,8 +8002,8 @@
       </w:r>
       <w:r>
         <w:pict w14:anchorId="7388C6C4">
-          <v:shape id="_x0000_i1044" type="#_x0000_t75" style="width:369.75pt;height:302.25pt">
-            <v:imagedata r:id="rId43" o:title="conceitualcerto"/>
+          <v:shape id="_x0000_i1031" type="#_x0000_t75" style="width:369.75pt;height:302.25pt">
+            <v:imagedata r:id="rId46" o:title="conceitualcerto"/>
           </v:shape>
         </w:pict>
       </w:r>
@@ -8148,8 +8131,8 @@
           <w:lang w:eastAsia="pt-BR"/>
         </w:rPr>
         <w:pict w14:anchorId="66460181">
-          <v:shape id="_x0000_i1047" type="#_x0000_t75" style="width:413.25pt;height:205.5pt">
-            <v:imagedata r:id="rId44" o:title="Incubadora-Dicionario"/>
+          <v:shape id="_x0000_i1032" type="#_x0000_t75" style="width:413.25pt;height:205.5pt">
+            <v:imagedata r:id="rId47" o:title="Incubadora-Dicionario"/>
           </v:shape>
         </w:pict>
       </w:r>
@@ -8161,13 +8144,11 @@
           <w:color w:val="000000"/>
         </w:rPr>
         <w:pict w14:anchorId="0B3AD852">
-          <v:shape id="_x0000_i1032" type="#_x0000_t75" style="width:413.25pt;height:144.75pt">
-            <v:imagedata r:id="rId45" o:title="Usuario"/>
+          <v:shape id="_x0000_i1033" type="#_x0000_t75" style="width:413.25pt;height:144.75pt">
+            <v:imagedata r:id="rId48" o:title="Usuario"/>
           </v:shape>
         </w:pict>
       </w:r>
-      <w:bookmarkStart w:id="22" w:name="_GoBack"/>
-      <w:bookmarkEnd w:id="22"/>
       <w:r>
         <w:rPr>
           <w:rFonts w:cs="Arial"/>
@@ -8178,14 +8159,14 @@
         <w:lastRenderedPageBreak/>
         <w:pict w14:anchorId="04403726">
           <v:shape id="_x0000_i1034" type="#_x0000_t75" style="width:413.25pt;height:174.75pt">
-            <v:imagedata r:id="rId46" o:title="Recem-Nascido"/>
+            <v:imagedata r:id="rId49" o:title="Recem-Nascido"/>
           </v:shape>
         </w:pict>
       </w:r>
       <w:r>
         <w:pict w14:anchorId="556E14EA">
-          <v:shape id="_x0000_i1036" type="#_x0000_t75" style="width:414.75pt;height:165pt">
-            <v:imagedata r:id="rId47" o:title="Medição"/>
+          <v:shape id="_x0000_i1035" type="#_x0000_t75" style="width:414.75pt;height:165pt">
+            <v:imagedata r:id="rId50" o:title="Medição"/>
           </v:shape>
         </w:pict>
       </w:r>
@@ -8197,14 +8178,14 @@
           <w:b/>
         </w:rPr>
       </w:pPr>
-      <w:bookmarkStart w:id="23" w:name="_Toc512519603"/>
+      <w:bookmarkStart w:id="22" w:name="_Toc512519603"/>
       <w:r>
         <w:rPr>
           <w:b/>
         </w:rPr>
         <w:t>Protótipo das telas, lógica e usabilidade</w:t>
       </w:r>
-      <w:bookmarkEnd w:id="23"/>
+      <w:bookmarkEnd w:id="22"/>
       <w:r>
         <w:rPr>
           <w:b/>
@@ -8254,12 +8235,12 @@
     <w:p>
       <w:pPr>
         <w:sectPr>
-          <w:headerReference w:type="even" r:id="rId48"/>
-          <w:headerReference w:type="default" r:id="rId49"/>
-          <w:footerReference w:type="even" r:id="rId50"/>
-          <w:footerReference w:type="default" r:id="rId51"/>
-          <w:headerReference w:type="first" r:id="rId52"/>
-          <w:footerReference w:type="first" r:id="rId53"/>
+          <w:headerReference w:type="even" r:id="rId51"/>
+          <w:headerReference w:type="default" r:id="rId52"/>
+          <w:footerReference w:type="even" r:id="rId53"/>
+          <w:footerReference w:type="default" r:id="rId54"/>
+          <w:headerReference w:type="first" r:id="rId55"/>
+          <w:footerReference w:type="first" r:id="rId56"/>
           <w:pgSz w:w="11907" w:h="16840" w:code="9"/>
           <w:pgMar w:top="1701" w:right="1134" w:bottom="1531" w:left="1701" w:header="720" w:footer="720" w:gutter="0"/>
           <w:cols w:space="708"/>
@@ -8300,29 +8281,29 @@
       <w:pPr>
         <w:pStyle w:val="Ttulo1"/>
       </w:pPr>
-      <w:bookmarkStart w:id="24" w:name="_Toc512519605"/>
+      <w:bookmarkStart w:id="23" w:name="_Toc512519605"/>
       <w:r>
         <w:lastRenderedPageBreak/>
         <w:t>implantação do projeto</w:t>
       </w:r>
+      <w:bookmarkEnd w:id="23"/>
+    </w:p>
+    <w:p/>
+    <w:p>
+      <w:pPr>
+        <w:pStyle w:val="Ttulo2"/>
+        <w:rPr>
+          <w:b/>
+        </w:rPr>
+      </w:pPr>
+      <w:bookmarkStart w:id="24" w:name="_Toc512519606"/>
+      <w:r>
+        <w:rPr>
+          <w:b/>
+        </w:rPr>
+        <w:t>Manual de Instalação da solução</w:t>
+      </w:r>
       <w:bookmarkEnd w:id="24"/>
-    </w:p>
-    <w:p/>
-    <w:p>
-      <w:pPr>
-        <w:pStyle w:val="Ttulo2"/>
-        <w:rPr>
-          <w:b/>
-        </w:rPr>
-      </w:pPr>
-      <w:bookmarkStart w:id="25" w:name="_Toc512519606"/>
-      <w:r>
-        <w:rPr>
-          <w:b/>
-        </w:rPr>
-        <w:t>Manual de Instalação da solução</w:t>
-      </w:r>
-      <w:bookmarkEnd w:id="25"/>
     </w:p>
     <w:p>
       <w:pPr>
@@ -8383,7 +8364,7 @@
       <w:r>
         <w:t xml:space="preserve"> </w:t>
       </w:r>
-      <w:hyperlink r:id="rId54" w:history="1">
+      <w:hyperlink r:id="rId57" w:history="1">
         <w:r>
           <w:rPr>
             <w:rStyle w:val="Hyperlink"/>
@@ -8485,7 +8466,7 @@
                     <pic:cNvPicPr/>
                   </pic:nvPicPr>
                   <pic:blipFill>
-                    <a:blip r:embed="rId55"/>
+                    <a:blip r:embed="rId58"/>
                     <a:stretch>
                       <a:fillRect/>
                     </a:stretch>
@@ -8514,7 +8495,7 @@
           <w:b/>
         </w:rPr>
       </w:pPr>
-      <w:bookmarkStart w:id="26" w:name="_Toc512519607"/>
+      <w:bookmarkStart w:id="25" w:name="_Toc512519607"/>
       <w:r>
         <w:rPr>
           <w:b/>
@@ -8522,7 +8503,7 @@
         <w:lastRenderedPageBreak/>
         <w:t>Processo de Atendimento e Suporte</w:t>
       </w:r>
-      <w:bookmarkEnd w:id="26"/>
+      <w:bookmarkEnd w:id="25"/>
       <w:r>
         <w:rPr>
           <w:b/>
@@ -9209,10 +9190,10 @@
           <w:lang w:eastAsia="pt-BR"/>
         </w:rPr>
         <w:sectPr>
-          <w:headerReference w:type="default" r:id="rId56"/>
-          <w:footerReference w:type="default" r:id="rId57"/>
-          <w:headerReference w:type="first" r:id="rId58"/>
-          <w:footerReference w:type="first" r:id="rId59"/>
+          <w:headerReference w:type="default" r:id="rId59"/>
+          <w:footerReference w:type="default" r:id="rId60"/>
+          <w:headerReference w:type="first" r:id="rId61"/>
+          <w:footerReference w:type="first" r:id="rId62"/>
           <w:pgSz w:w="11907" w:h="16840" w:code="9"/>
           <w:pgMar w:top="1701" w:right="1134" w:bottom="1531" w:left="1701" w:header="720" w:footer="720" w:gutter="0"/>
           <w:cols w:space="708"/>
@@ -9226,10 +9207,10 @@
           <w:lang w:eastAsia="pt-BR"/>
         </w:rPr>
         <w:drawing>
-          <wp:inline distT="0" distB="0" distL="0" distR="0" wp14:anchorId="62D04688" wp14:editId="4FB958A7">
-            <wp:extent cx="5760720" cy="2957830"/>
+          <wp:inline distT="0" distB="0" distL="0" distR="0" wp14:anchorId="6CF909E2" wp14:editId="1AA74540">
+            <wp:extent cx="5760720" cy="3232150"/>
             <wp:effectExtent l="0" t="0" r="0" b="0"/>
-            <wp:docPr id="17" name="Imagem 17"/>
+            <wp:docPr id="21" name="Imagem 1"/>
             <wp:cNvGraphicFramePr>
               <a:graphicFrameLocks xmlns:a="http://schemas.openxmlformats.org/drawingml/2006/main" noChangeAspect="1"/>
             </wp:cNvGraphicFramePr>
@@ -9237,11 +9218,13 @@
               <a:graphicData uri="http://schemas.openxmlformats.org/drawingml/2006/picture">
                 <pic:pic xmlns:pic="http://schemas.openxmlformats.org/drawingml/2006/picture">
                   <pic:nvPicPr>
-                    <pic:cNvPr id="1" name=""/>
-                    <pic:cNvPicPr/>
+                    <pic:cNvPr id="2" name="Imagem 1"/>
+                    <pic:cNvPicPr>
+                      <a:picLocks noChangeAspect="1"/>
+                    </pic:cNvPicPr>
                   </pic:nvPicPr>
                   <pic:blipFill>
-                    <a:blip r:embed="rId60"/>
+                    <a:blip r:embed="rId63"/>
                     <a:stretch>
                       <a:fillRect/>
                     </a:stretch>
@@ -9249,7 +9232,7 @@
                   <pic:spPr>
                     <a:xfrm>
                       <a:off x="0" y="0"/>
-                      <a:ext cx="5760720" cy="2957830"/>
+                      <a:ext cx="5760720" cy="3232150"/>
                     </a:xfrm>
                     <a:prstGeom prst="rect">
                       <a:avLst/>
@@ -9285,70 +9268,113 @@
       <w:pPr>
         <w:pStyle w:val="Ttulo1"/>
       </w:pPr>
-      <w:bookmarkStart w:id="27" w:name="_Ref125307146"/>
-      <w:bookmarkStart w:id="28" w:name="_Toc125374527"/>
-      <w:bookmarkStart w:id="29" w:name="_Toc156754424"/>
-      <w:bookmarkStart w:id="30" w:name="_Toc512519608"/>
+      <w:bookmarkStart w:id="26" w:name="_Ref125307146"/>
+      <w:bookmarkStart w:id="27" w:name="_Toc125374527"/>
+      <w:bookmarkStart w:id="28" w:name="_Toc156754424"/>
+      <w:bookmarkStart w:id="29" w:name="_Toc512519608"/>
       <w:r>
         <w:lastRenderedPageBreak/>
         <w:t>CONCLUSÕES</w:t>
       </w:r>
+      <w:bookmarkEnd w:id="26"/>
       <w:bookmarkEnd w:id="27"/>
       <w:bookmarkEnd w:id="28"/>
       <w:bookmarkEnd w:id="29"/>
+    </w:p>
+    <w:p>
+      <w:pPr>
+        <w:pStyle w:val="Ttulo2"/>
+        <w:rPr>
+          <w:b/>
+        </w:rPr>
+      </w:pPr>
+      <w:bookmarkStart w:id="30" w:name="_Toc512519609"/>
+      <w:r>
+        <w:rPr>
+          <w:b/>
+        </w:rPr>
+        <w:t>resultados</w:t>
+      </w:r>
       <w:bookmarkEnd w:id="30"/>
-    </w:p>
-    <w:p>
-      <w:pPr>
-        <w:pStyle w:val="Ttulo2"/>
+      <w:r>
         <w:rPr>
           <w:b/>
         </w:rPr>
-      </w:pPr>
-      <w:bookmarkStart w:id="31" w:name="_Toc512519609"/>
-      <w:r>
-        <w:rPr>
-          <w:b/>
-        </w:rPr>
-        <w:t>resultados</w:t>
-      </w:r>
-      <w:bookmarkEnd w:id="31"/>
-      <w:r>
-        <w:rPr>
-          <w:b/>
-        </w:rPr>
         <w:t xml:space="preserve"> </w:t>
       </w:r>
-      <w:r>
-        <w:rPr>
-          <w:b/>
-          <w:color w:val="FF0000"/>
-        </w:rPr>
-        <w:t>(fazer)</w:t>
-      </w:r>
-    </w:p>
-    <w:p>
-      <w:r>
-        <w:tab/>
-      </w:r>
-      <w:r>
-        <w:t>Cumprimento dos requisitos, performance, usabilidade</w:t>
-      </w:r>
-      <w:r>
-        <w:t>.</w:t>
-      </w:r>
     </w:p>
     <w:p>
       <w:pPr>
         <w:spacing w:line="240" w:lineRule="auto"/>
-        <w:jc w:val="left"/>
+        <w:rPr>
+          <w:rFonts w:cs="Arial"/>
+          <w:bCs/>
+          <w:color w:val="000000"/>
+        </w:rPr>
+      </w:pPr>
+      <w:r>
         <w:rPr>
           <w:rFonts w:cs="Arial"/>
           <w:b/>
           <w:bCs/>
           <w:color w:val="000000"/>
         </w:rPr>
-      </w:pPr>
+        <w:tab/>
+      </w:r>
+      <w:r>
+        <w:rPr>
+          <w:rFonts w:cs="Arial"/>
+          <w:bCs/>
+          <w:color w:val="000000"/>
+        </w:rPr>
+        <w:t>Com base nos requisitos que foram levantados no início do projeto, os resultados foram satisfatórios. Todos os requisitos funcionais foram cumpridos.</w:t>
+      </w:r>
+    </w:p>
+    <w:p>
+      <w:pPr>
+        <w:spacing w:line="240" w:lineRule="auto"/>
+        <w:rPr>
+          <w:rFonts w:cs="Arial"/>
+          <w:bCs/>
+          <w:color w:val="000000"/>
+        </w:rPr>
+      </w:pPr>
+      <w:r>
+        <w:rPr>
+          <w:rFonts w:cs="Arial"/>
+          <w:bCs/>
+          <w:color w:val="000000"/>
+        </w:rPr>
+        <w:tab/>
+        <w:t>A performance do sistema alcançou as nossas expec</w:t>
+      </w:r>
+      <w:r>
+        <w:rPr>
+          <w:rFonts w:cs="Arial"/>
+          <w:bCs/>
+          <w:color w:val="000000"/>
+        </w:rPr>
+        <w:t>tativas. Conseguimos desenvolver uma aplicação web totalmente funcional, que realiza o gerenciamento de incubadoras, recém-nascidos e usuários, além de exibir os dados de temperatura e umidade do sensor DH11 do Arduíno e transformá-los em gráficos, estatísticas e relatórios.</w:t>
+      </w:r>
+    </w:p>
+    <w:p>
+      <w:pPr>
+        <w:spacing w:line="240" w:lineRule="auto"/>
+        <w:rPr>
+          <w:rFonts w:cs="Arial"/>
+          <w:bCs/>
+          <w:color w:val="000000"/>
+        </w:rPr>
+      </w:pPr>
+      <w:r>
+        <w:rPr>
+          <w:rFonts w:cs="Arial"/>
+          <w:bCs/>
+          <w:color w:val="000000"/>
+        </w:rPr>
+        <w:tab/>
+        <w:t>Além disso, o sistema também ficou completamente responsivo através do uso do Bootstrap, sendo possível ser utilizado em qualquer resolução, seja de smartphone, tablet ou computadores.</w:t>
+      </w:r>
     </w:p>
     <w:p/>
     <w:p>
@@ -9358,14 +9384,14 @@
           <w:b/>
         </w:rPr>
       </w:pPr>
-      <w:bookmarkStart w:id="32" w:name="_Toc512519610"/>
+      <w:bookmarkStart w:id="31" w:name="_Toc512519610"/>
       <w:r>
         <w:rPr>
           <w:b/>
         </w:rPr>
         <w:t>Processo de aprendizado com o projeto</w:t>
       </w:r>
-      <w:bookmarkEnd w:id="32"/>
+      <w:bookmarkEnd w:id="31"/>
       <w:r>
         <w:rPr>
           <w:b/>
@@ -9400,14 +9426,31 @@
     <w:p>
       <w:pPr>
         <w:spacing w:line="240" w:lineRule="auto"/>
-        <w:jc w:val="left"/>
+        <w:rPr>
+          <w:rFonts w:cs="Arial"/>
+          <w:bCs/>
+          <w:color w:val="000000"/>
+        </w:rPr>
+      </w:pPr>
+      <w:r>
         <w:rPr>
           <w:rFonts w:cs="Arial"/>
           <w:b/>
           <w:bCs/>
           <w:color w:val="000000"/>
         </w:rPr>
-      </w:pPr>
+        <w:tab/>
+      </w:r>
+      <w:r>
+        <w:rPr>
+          <w:rFonts w:cs="Arial"/>
+          <w:bCs/>
+          <w:color w:val="000000"/>
+        </w:rPr>
+        <w:t>No início do semestre, os membros do grupo estavam em diferentes níveis de conhecimento.</w:t>
+      </w:r>
+      <w:bookmarkStart w:id="32" w:name="_GoBack"/>
+      <w:bookmarkEnd w:id="32"/>
     </w:p>
     <w:p>
       <w:pPr>
@@ -9520,11 +9563,11 @@
           <w:tab w:val="clear" w:pos="851"/>
         </w:tabs>
         <w:sectPr>
-          <w:headerReference w:type="even" r:id="rId61"/>
-          <w:headerReference w:type="default" r:id="rId62"/>
-          <w:footerReference w:type="default" r:id="rId63"/>
-          <w:headerReference w:type="first" r:id="rId64"/>
-          <w:footerReference w:type="first" r:id="rId65"/>
+          <w:headerReference w:type="even" r:id="rId64"/>
+          <w:headerReference w:type="default" r:id="rId65"/>
+          <w:footerReference w:type="default" r:id="rId66"/>
+          <w:headerReference w:type="first" r:id="rId67"/>
+          <w:footerReference w:type="first" r:id="rId68"/>
           <w:type w:val="continuous"/>
           <w:pgSz w:w="11907" w:h="16840" w:code="9"/>
           <w:pgMar w:top="1701" w:right="1134" w:bottom="1531" w:left="1701" w:header="720" w:footer="720" w:gutter="0"/>
@@ -9612,7 +9655,7 @@
         </w:rPr>
         <w:t xml:space="preserve">v. 32, n. 3, p. 635-40, Apr-May 2004. ISSN 0363-5465 (Print). Disponível em: &lt; </w:t>
       </w:r>
-      <w:hyperlink r:id="rId66" w:history="1">
+      <w:hyperlink r:id="rId69" w:history="1">
         <w:r>
           <w:rPr>
             <w:rStyle w:val="Hyperlink"/>
@@ -9895,7 +9938,7 @@
         </w:rPr>
         <w:t xml:space="preserve">Disponível em: &lt; </w:t>
       </w:r>
-      <w:hyperlink r:id="rId67" w:history="1">
+      <w:hyperlink r:id="rId70" w:history="1">
         <w:r>
           <w:rPr>
             <w:rStyle w:val="Hyperlink"/>
@@ -9956,11 +9999,11 @@
       <w:pPr>
         <w:pStyle w:val="Referncias"/>
         <w:sectPr>
-          <w:headerReference w:type="even" r:id="rId68"/>
-          <w:headerReference w:type="default" r:id="rId69"/>
-          <w:footerReference w:type="default" r:id="rId70"/>
-          <w:headerReference w:type="first" r:id="rId71"/>
-          <w:footerReference w:type="first" r:id="rId72"/>
+          <w:headerReference w:type="even" r:id="rId71"/>
+          <w:headerReference w:type="default" r:id="rId72"/>
+          <w:footerReference w:type="default" r:id="rId73"/>
+          <w:headerReference w:type="first" r:id="rId74"/>
+          <w:footerReference w:type="first" r:id="rId75"/>
           <w:pgSz w:w="11907" w:h="16840" w:code="9"/>
           <w:pgMar w:top="1701" w:right="1134" w:bottom="1531" w:left="1701" w:header="709" w:footer="709" w:gutter="0"/>
           <w:cols w:space="708"/>
@@ -9974,10 +10017,10 @@
       </w:pPr>
     </w:p>
     <w:sectPr>
-      <w:headerReference w:type="default" r:id="rId73"/>
-      <w:footerReference w:type="default" r:id="rId74"/>
-      <w:headerReference w:type="first" r:id="rId75"/>
-      <w:footerReference w:type="first" r:id="rId76"/>
+      <w:headerReference w:type="default" r:id="rId76"/>
+      <w:footerReference w:type="default" r:id="rId77"/>
+      <w:headerReference w:type="first" r:id="rId78"/>
+      <w:footerReference w:type="first" r:id="rId79"/>
       <w:pgSz w:w="11907" w:h="16840" w:code="9"/>
       <w:pgMar w:top="1701" w:right="1134" w:bottom="1531" w:left="1701" w:header="709" w:footer="709" w:gutter="0"/>
       <w:cols w:space="708"/>
@@ -11358,7 +11401,7 @@
         <w:rStyle w:val="Nmerodepgina"/>
         <w:noProof/>
       </w:rPr>
-      <w:t>22</w:t>
+      <w:t>23</w:t>
     </w:r>
     <w:r>
       <w:rPr>
@@ -21276,7 +21319,7 @@
 </file>
 
 <file path=customXml/itemProps1.xml><?xml version="1.0" encoding="utf-8"?>
-<ds:datastoreItem xmlns:ds="http://schemas.openxmlformats.org/officeDocument/2006/customXml" ds:itemID="{ADF9FD51-959B-4E65-9717-5B982A23DDE7}">
+<ds:datastoreItem xmlns:ds="http://schemas.openxmlformats.org/officeDocument/2006/customXml" ds:itemID="{65880197-74AB-48C0-B745-B53689164716}">
   <ds:schemaRefs>
     <ds:schemaRef ds:uri="http://schemas.openxmlformats.org/officeDocument/2006/bibliography"/>
   </ds:schemaRefs>

</xml_diff>

<commit_message>
doc fix e apre att
</commit_message>
<xml_diff>
--- a/Documentação/modelo Documento do Projeto GF 1o Semestre - v01.docx
+++ b/Documentação/modelo Documento do Projeto GF 1o Semestre - v01.docx
@@ -1,6 +1,6 @@
 
 <file path=word/document.xml><?xml version="1.0" encoding="utf-8"?>
-<w:document xmlns:wpc="http://schemas.microsoft.com/office/word/2010/wordprocessingCanvas" xmlns:mc="http://schemas.openxmlformats.org/markup-compatibility/2006" xmlns:o="urn:schemas-microsoft-com:office:office" xmlns:r="http://schemas.openxmlformats.org/officeDocument/2006/relationships" xmlns:m="http://schemas.openxmlformats.org/officeDocument/2006/math" xmlns:v="urn:schemas-microsoft-com:vml" xmlns:wp14="http://schemas.microsoft.com/office/word/2010/wordprocessingDrawing" xmlns:wp="http://schemas.openxmlformats.org/drawingml/2006/wordprocessingDrawing" xmlns:w10="urn:schemas-microsoft-com:office:word" xmlns:w="http://schemas.openxmlformats.org/wordprocessingml/2006/main" xmlns:w14="http://schemas.microsoft.com/office/word/2010/wordml" xmlns:wpg="http://schemas.microsoft.com/office/word/2010/wordprocessingGroup" xmlns:wpi="http://schemas.microsoft.com/office/word/2010/wordprocessingInk" xmlns:wne="http://schemas.microsoft.com/office/word/2006/wordml" xmlns:wps="http://schemas.microsoft.com/office/word/2010/wordprocessingShape" mc:Ignorable="w14 wp14">
+<w:document xmlns:wpc="http://schemas.microsoft.com/office/word/2010/wordprocessingCanvas" xmlns:cx="http://schemas.microsoft.com/office/drawing/2014/chartex" xmlns:cx1="http://schemas.microsoft.com/office/drawing/2015/9/8/chartex" xmlns:cx2="http://schemas.microsoft.com/office/drawing/2015/10/21/chartex" xmlns:cx3="http://schemas.microsoft.com/office/drawing/2016/5/9/chartex" xmlns:cx4="http://schemas.microsoft.com/office/drawing/2016/5/10/chartex" xmlns:cx5="http://schemas.microsoft.com/office/drawing/2016/5/11/chartex" xmlns:cx6="http://schemas.microsoft.com/office/drawing/2016/5/12/chartex" xmlns:cx7="http://schemas.microsoft.com/office/drawing/2016/5/13/chartex" xmlns:cx8="http://schemas.microsoft.com/office/drawing/2016/5/14/chartex" xmlns:mc="http://schemas.openxmlformats.org/markup-compatibility/2006" xmlns:aink="http://schemas.microsoft.com/office/drawing/2016/ink" xmlns:am3d="http://schemas.microsoft.com/office/drawing/2017/model3d" xmlns:o="urn:schemas-microsoft-com:office:office" xmlns:r="http://schemas.openxmlformats.org/officeDocument/2006/relationships" xmlns:m="http://schemas.openxmlformats.org/officeDocument/2006/math" xmlns:v="urn:schemas-microsoft-com:vml" xmlns:wp14="http://schemas.microsoft.com/office/word/2010/wordprocessingDrawing" xmlns:wp="http://schemas.openxmlformats.org/drawingml/2006/wordprocessingDrawing" xmlns:w10="urn:schemas-microsoft-com:office:word" xmlns:w="http://schemas.openxmlformats.org/wordprocessingml/2006/main" xmlns:w14="http://schemas.microsoft.com/office/word/2010/wordml" xmlns:w15="http://schemas.microsoft.com/office/word/2012/wordml" xmlns:w16cid="http://schemas.microsoft.com/office/word/2016/wordml/cid" xmlns:w16se="http://schemas.microsoft.com/office/word/2015/wordml/symex" xmlns:wpg="http://schemas.microsoft.com/office/word/2010/wordprocessingGroup" xmlns:wpi="http://schemas.microsoft.com/office/word/2010/wordprocessingInk" xmlns:wne="http://schemas.microsoft.com/office/word/2006/wordml" xmlns:wps="http://schemas.microsoft.com/office/word/2010/wordprocessingShape" mc:Ignorable="w14 w15 w16se w16cid wp14">
   <w:body>
     <w:p>
       <w:pPr>
@@ -2234,9 +2234,9 @@
           <w:lang w:val="en-US"/>
         </w:rPr>
         <w:sectPr>
-          <w:headerReference w:type="default" r:id="rId10"/>
-          <w:footerReference w:type="even" r:id="rId11"/>
-          <w:footerReference w:type="default" r:id="rId12"/>
+          <w:headerReference w:type="default" r:id="rId9"/>
+          <w:footerReference w:type="even" r:id="rId10"/>
+          <w:footerReference w:type="default" r:id="rId11"/>
           <w:pgSz w:w="11907" w:h="16840" w:code="9"/>
           <w:pgMar w:top="1701" w:right="1134" w:bottom="1531" w:left="1701" w:header="709" w:footer="709" w:gutter="0"/>
           <w:pgNumType w:fmt="lowerRoman" w:start="2"/>
@@ -2249,24 +2249,11 @@
       <w:pPr>
         <w:pStyle w:val="FolhadeRostodosCaptulos"/>
       </w:pPr>
-      <w:r>
-        <w:lastRenderedPageBreak/>
-        <w:fldChar w:fldCharType="begin"/>
-      </w:r>
-      <w:r>
-        <w:instrText xml:space="preserve"> REF _Ref125306779 \w </w:instrText>
-      </w:r>
-      <w:r>
-        <w:fldChar w:fldCharType="separate"/>
-      </w:r>
-      <w:proofErr w:type="gramStart"/>
-      <w:r>
-        <w:t>1</w:t>
-      </w:r>
-      <w:proofErr w:type="gramEnd"/>
-      <w:r>
-        <w:fldChar w:fldCharType="end"/>
-      </w:r>
+      <w:fldSimple w:instr=" REF _Ref125306779 \w ">
+        <w:r>
+          <w:t>1</w:t>
+        </w:r>
+      </w:fldSimple>
       <w:r>
         <w:tab/>
       </w:r>
@@ -2372,7 +2359,7 @@
                     </pic:cNvPicPr>
                   </pic:nvPicPr>
                   <pic:blipFill>
-                    <a:blip r:embed="rId13">
+                    <a:blip r:embed="rId12">
                       <a:extLst>
                         <a:ext uri="{28A0092B-C50C-407E-A947-70E740481C1C}">
                           <a14:useLocalDpi xmlns:a14="http://schemas.microsoft.com/office/drawing/2010/main" val="0"/>
@@ -2580,7 +2567,7 @@
                     </pic:cNvPicPr>
                   </pic:nvPicPr>
                   <pic:blipFill>
-                    <a:blip r:embed="rId14">
+                    <a:blip r:embed="rId13">
                       <a:extLst>
                         <a:ext uri="{28A0092B-C50C-407E-A947-70E740481C1C}">
                           <a14:useLocalDpi xmlns:a14="http://schemas.microsoft.com/office/drawing/2010/main" val="0"/>
@@ -2646,23 +2633,7 @@
         <w:tab/>
       </w:r>
       <w:r>
-        <w:t xml:space="preserve">Os bebês nascidos prematuramente são </w:t>
-      </w:r>
-      <w:proofErr w:type="gramStart"/>
-      <w:r>
-        <w:t>colocados em incubadoras neonatal para completar seu desenvolvimento</w:t>
-      </w:r>
-      <w:proofErr w:type="gramEnd"/>
-      <w:r>
-        <w:t xml:space="preserve">. Porém, estes recém-nascidos ainda não possuem mecanismos de regulação </w:t>
-      </w:r>
-      <w:proofErr w:type="gramStart"/>
-      <w:r>
-        <w:t>térmica completamente desenvolvidos</w:t>
-      </w:r>
-      <w:proofErr w:type="gramEnd"/>
-      <w:r>
-        <w:t>, o que dificulta a análise de seu bem-estar em relação à temperatura e umidade do local, tendo em vista que a sensação térmica sentida pelos bebês pode ser bem diferente da temperatura real. Segundo pesquisas realizadas por estudantes da UFPB (Universidade Federal da Paraíba), há casos em que a sensação térmica sentida por um recém-nascido pode ser superior a 40°C, quando a temperatura no ar da incubadora é inferior a 33°C.</w:t>
+        <w:t>Os bebês nascidos prematuramente são colocados em incubadoras neonatal para completar seu desenvolvimento. Porém, estes recém-nascidos ainda não possuem mecanismos de regulação térmica completamente desenvolvidos, o que dificulta a análise de seu bem-estar em relação à temperatura e umidade do local, tendo em vista que a sensação térmica sentida pelos bebês pode ser bem diferente da temperatura real. Segundo pesquisas realizadas por estudantes da UFPB (Universidade Federal da Paraíba), há casos em que a sensação térmica sentida por um recém-nascido pode ser superior a 40°C, quando a temperatura no ar da incubadora é inferior a 33°C.</w:t>
       </w:r>
     </w:p>
     <w:p>
@@ -2764,12 +2735,10 @@
         <w:t>O mercado de saúde está mudando de forma exponencial por causa da ascensão da internet das coisas. A Internet das Coisas (</w:t>
       </w:r>
       <w:proofErr w:type="spellStart"/>
-      <w:proofErr w:type="gramStart"/>
       <w:r>
         <w:t>IoT</w:t>
       </w:r>
       <w:proofErr w:type="spellEnd"/>
-      <w:proofErr w:type="gramEnd"/>
       <w:r>
         <w:t>) é um termo criado em sete</w:t>
       </w:r>
@@ -2810,12 +2779,10 @@
         <w:t xml:space="preserve">No mercado de saúde por meio da </w:t>
       </w:r>
       <w:proofErr w:type="spellStart"/>
-      <w:proofErr w:type="gramStart"/>
       <w:r>
         <w:t>IoT</w:t>
       </w:r>
       <w:proofErr w:type="spellEnd"/>
-      <w:proofErr w:type="gramEnd"/>
       <w:r>
         <w:t xml:space="preserve"> acontece desde a simples notificação para que enfermeiros atualizem o prontuário de um paciente, às tomadas de decisões ou orientações de médicos a pacientes antes ou depois de consultas médicas. Um exemplo de case é uma pulseira inteligente desenvolvida por cientistas israelenses que armazena todas as informações de saúde do paciente um mapa GPS do local de onde o um soldado está ferido.</w:t>
       </w:r>
@@ -2831,12 +2798,10 @@
         <w:t xml:space="preserve">Ademais, o mercado de </w:t>
       </w:r>
       <w:proofErr w:type="spellStart"/>
-      <w:proofErr w:type="gramStart"/>
       <w:r>
         <w:t>IoT</w:t>
       </w:r>
       <w:proofErr w:type="spellEnd"/>
-      <w:proofErr w:type="gramEnd"/>
       <w:r>
         <w:t xml:space="preserve"> </w:t>
       </w:r>
@@ -2880,32 +2845,16 @@
         <w:t>Coletar e gerenciar os dados de temperatura e umidade das incubadoras neonatal,</w:t>
       </w:r>
       <w:r>
-        <w:t xml:space="preserve"> deixando </w:t>
-      </w:r>
-      <w:proofErr w:type="gramStart"/>
-      <w:r>
-        <w:t>claro a relação dos dados do ar dentro da incubadora e do corpo dos bebês,</w:t>
-      </w:r>
-      <w:r>
-        <w:t xml:space="preserve"> apresentando as informações em um sistema web centralizador amigável e de rápido uso, dessa forma garantindo o bem-estar dos bebês prematuros</w:t>
-      </w:r>
-      <w:proofErr w:type="gramEnd"/>
-      <w:r>
-        <w:t>.</w:t>
+        <w:t xml:space="preserve"> deixando claro a relação dos dados do ar dentro da incubadora e do corpo dos bebês,</w:t>
+      </w:r>
+      <w:r>
+        <w:t xml:space="preserve"> apresentando as informações em um sistema web centralizador amigável e de rápido uso, dessa forma garantindo o bem-estar dos bebês prematuros.</w:t>
       </w:r>
     </w:p>
     <w:p>
       <w:r>
         <w:tab/>
-        <w:t xml:space="preserve">Além disso, fornecer ferramentas de gerenciamento de </w:t>
-      </w:r>
-      <w:proofErr w:type="gramStart"/>
-      <w:r>
-        <w:t>recém-nascidos e incubadoras</w:t>
-      </w:r>
-      <w:proofErr w:type="gramEnd"/>
-      <w:r>
-        <w:t>.</w:t>
+        <w:t>Além disso, fornecer ferramentas de gerenciamento de recém-nascidos e incubadoras.</w:t>
       </w:r>
     </w:p>
     <w:p>
@@ -2927,11 +2876,11 @@
     <w:p>
       <w:pPr>
         <w:sectPr>
-          <w:headerReference w:type="even" r:id="rId15"/>
-          <w:headerReference w:type="default" r:id="rId16"/>
-          <w:footerReference w:type="even" r:id="rId17"/>
-          <w:footerReference w:type="default" r:id="rId18"/>
-          <w:headerReference w:type="first" r:id="rId19"/>
+          <w:headerReference w:type="even" r:id="rId14"/>
+          <w:headerReference w:type="default" r:id="rId15"/>
+          <w:footerReference w:type="even" r:id="rId16"/>
+          <w:footerReference w:type="default" r:id="rId17"/>
+          <w:headerReference w:type="first" r:id="rId18"/>
           <w:pgSz w:w="11907" w:h="16840" w:code="9"/>
           <w:pgMar w:top="1701" w:right="1134" w:bottom="1531" w:left="1701" w:header="709" w:footer="709" w:gutter="0"/>
           <w:cols w:space="708"/>
@@ -2961,7 +2910,7 @@
             <o:lock v:ext="edit" aspectratio="t"/>
           </v:shapetype>
           <v:shape id="_x0000_i1025" type="#_x0000_t75" style="width:432.75pt;height:187.5pt">
-            <v:imagedata r:id="rId20" o:title="arqLowLevel" croptop="8674f" cropbottom="8674f" cropleft="1628f" cropright="1302f"/>
+            <v:imagedata r:id="rId19" o:title="arqLowLevel" croptop="8674f" cropbottom="8674f" cropleft="1628f" cropright="1302f"/>
           </v:shape>
         </w:pict>
       </w:r>
@@ -2981,11 +2930,9 @@
       <w:r>
         <w:fldChar w:fldCharType="separate"/>
       </w:r>
-      <w:proofErr w:type="gramStart"/>
       <w:r>
         <w:t>2</w:t>
       </w:r>
-      <w:proofErr w:type="gramEnd"/>
       <w:r>
         <w:fldChar w:fldCharType="end"/>
       </w:r>
@@ -3068,6 +3015,155 @@
               </wp:wrapPolygon>
             </wp:wrapTight>
             <wp:docPr id="10" name="Imagem 10"/>
+            <wp:cNvGraphicFramePr>
+              <a:graphicFrameLocks xmlns:a="http://schemas.openxmlformats.org/drawingml/2006/main" noChangeAspect="1"/>
+            </wp:cNvGraphicFramePr>
+            <a:graphic xmlns:a="http://schemas.openxmlformats.org/drawingml/2006/main">
+              <a:graphicData uri="http://schemas.openxmlformats.org/drawingml/2006/picture">
+                <pic:pic xmlns:pic="http://schemas.openxmlformats.org/drawingml/2006/picture">
+                  <pic:nvPicPr>
+                    <pic:cNvPr id="0" name="Picture 11" descr="Resultado de imagem para foto de perfil facebook"/>
+                    <pic:cNvPicPr>
+                      <a:picLocks noChangeAspect="1" noChangeArrowheads="1"/>
+                    </pic:cNvPicPr>
+                  </pic:nvPicPr>
+                  <pic:blipFill>
+                    <a:blip r:embed="rId20">
+                      <a:extLst>
+                        <a:ext uri="{28A0092B-C50C-407E-A947-70E740481C1C}">
+                          <a14:useLocalDpi xmlns:a14="http://schemas.microsoft.com/office/drawing/2010/main" val="0"/>
+                        </a:ext>
+                      </a:extLst>
+                    </a:blip>
+                    <a:stretch>
+                      <a:fillRect/>
+                    </a:stretch>
+                  </pic:blipFill>
+                  <pic:spPr bwMode="auto">
+                    <a:xfrm>
+                      <a:off x="0" y="0"/>
+                      <a:ext cx="1514475" cy="1514475"/>
+                    </a:xfrm>
+                    <a:prstGeom prst="rect">
+                      <a:avLst/>
+                    </a:prstGeom>
+                    <a:noFill/>
+                    <a:ln>
+                      <a:noFill/>
+                    </a:ln>
+                  </pic:spPr>
+                </pic:pic>
+              </a:graphicData>
+            </a:graphic>
+          </wp:anchor>
+        </w:drawing>
+      </w:r>
+      <w:r>
+        <w:rPr>
+          <w:b/>
+          <w:lang w:val="en-US"/>
+        </w:rPr>
+        <w:t>L</w:t>
+      </w:r>
+      <w:r>
+        <w:rPr>
+          <w:b/>
+          <w:lang w:val="en-US"/>
+        </w:rPr>
+        <w:t xml:space="preserve">ucas Yudi Ganeko </w:t>
+      </w:r>
+      <w:r>
+        <w:rPr>
+          <w:b/>
+          <w:lang w:val="en-US"/>
+        </w:rPr>
+        <w:t>-</w:t>
+      </w:r>
+      <w:r>
+        <w:rPr>
+          <w:b/>
+          <w:lang w:val="en-US"/>
+        </w:rPr>
+        <w:t xml:space="preserve"> Product Owner e Front-End</w:t>
+      </w:r>
+    </w:p>
+    <w:p>
+      <w:r>
+        <w:t>E</w:t>
+      </w:r>
+      <w:r>
+        <w:t xml:space="preserve">laboração do </w:t>
+      </w:r>
+      <w:proofErr w:type="spellStart"/>
+      <w:r>
+        <w:t>product</w:t>
+      </w:r>
+      <w:proofErr w:type="spellEnd"/>
+      <w:r>
+        <w:t xml:space="preserve"> b</w:t>
+      </w:r>
+      <w:r>
+        <w:t>acklog e dos sprints;</w:t>
+      </w:r>
+    </w:p>
+    <w:p>
+      <w:r>
+        <w:t>Desenvolvimento com foco no front-</w:t>
+      </w:r>
+      <w:proofErr w:type="spellStart"/>
+      <w:r>
+        <w:t>end</w:t>
+      </w:r>
+      <w:proofErr w:type="spellEnd"/>
+      <w:r>
+        <w:t>;</w:t>
+      </w:r>
+    </w:p>
+    <w:p>
+      <w:r>
+        <w:t>Documentaçã</w:t>
+      </w:r>
+      <w:r>
+        <w:t>o;</w:t>
+      </w:r>
+    </w:p>
+    <w:p/>
+    <w:p/>
+    <w:p/>
+    <w:p/>
+    <w:p>
+      <w:pPr>
+        <w:rPr>
+          <w:b/>
+        </w:rPr>
+      </w:pPr>
+      <w:r>
+        <w:rPr>
+          <w:b/>
+          <w:noProof/>
+          <w:lang w:eastAsia="pt-BR"/>
+        </w:rPr>
+        <w:drawing>
+          <wp:anchor distT="0" distB="0" distL="114300" distR="114300" simplePos="0" relativeHeight="251665408" behindDoc="1" locked="0" layoutInCell="1" allowOverlap="1" wp14:anchorId="37CDDA98" wp14:editId="745B6158">
+            <wp:simplePos x="0" y="0"/>
+            <wp:positionH relativeFrom="column">
+              <wp:posOffset>-3810</wp:posOffset>
+            </wp:positionH>
+            <wp:positionV relativeFrom="paragraph">
+              <wp:posOffset>0</wp:posOffset>
+            </wp:positionV>
+            <wp:extent cx="1514475" cy="1514475"/>
+            <wp:effectExtent l="0" t="0" r="0" b="0"/>
+            <wp:wrapTight wrapText="bothSides">
+              <wp:wrapPolygon edited="0">
+                <wp:start x="0" y="0"/>
+                <wp:lineTo x="0" y="21464"/>
+                <wp:lineTo x="21464" y="21464"/>
+                <wp:lineTo x="21464" y="0"/>
+                <wp:lineTo x="0" y="0"/>
+              </wp:wrapPolygon>
+            </wp:wrapTight>
+            <wp:docPr id="11" name="Imagem 11"/>
             <wp:cNvGraphicFramePr>
               <a:graphicFrameLocks xmlns:a="http://schemas.openxmlformats.org/drawingml/2006/main" noChangeAspect="1"/>
             </wp:cNvGraphicFramePr>
@@ -3114,110 +3210,40 @@
       <w:r>
         <w:rPr>
           <w:b/>
-          <w:lang w:val="en-US"/>
-        </w:rPr>
-        <w:t>L</w:t>
+        </w:rPr>
+        <w:t>R</w:t>
       </w:r>
       <w:r>
         <w:rPr>
           <w:b/>
-          <w:lang w:val="en-US"/>
-        </w:rPr>
-        <w:t xml:space="preserve">ucas </w:t>
+        </w:rPr>
+        <w:t>odolfo Gregório Alves de Lima - Scrum Master e Back-</w:t>
       </w:r>
       <w:proofErr w:type="spellStart"/>
       <w:r>
         <w:rPr>
           <w:b/>
-          <w:lang w:val="en-US"/>
-        </w:rPr>
-        <w:t>Yudi</w:t>
+        </w:rPr>
+        <w:t>End</w:t>
       </w:r>
       <w:proofErr w:type="spellEnd"/>
-      <w:r>
-        <w:rPr>
-          <w:b/>
-          <w:lang w:val="en-US"/>
-        </w:rPr>
-        <w:t xml:space="preserve"> </w:t>
+    </w:p>
+    <w:p>
+      <w:r>
+        <w:t xml:space="preserve">Desenvolvimento com foco no </w:t>
       </w:r>
       <w:proofErr w:type="spellStart"/>
       <w:r>
-        <w:rPr>
-          <w:b/>
-          <w:lang w:val="en-US"/>
-        </w:rPr>
-        <w:t>Ganeko</w:t>
+        <w:t>back-end</w:t>
       </w:r>
       <w:proofErr w:type="spellEnd"/>
       <w:r>
-        <w:rPr>
-          <w:b/>
-          <w:lang w:val="en-US"/>
-        </w:rPr>
-        <w:t xml:space="preserve"> </w:t>
-      </w:r>
-      <w:r>
-        <w:rPr>
-          <w:b/>
-          <w:lang w:val="en-US"/>
-        </w:rPr>
-        <w:t>-</w:t>
-      </w:r>
-      <w:r>
-        <w:rPr>
-          <w:b/>
-          <w:lang w:val="en-US"/>
-        </w:rPr>
-        <w:t xml:space="preserve"> Product Owner e Front-End</w:t>
-      </w:r>
-    </w:p>
-    <w:p>
-      <w:r>
-        <w:t>E</w:t>
-      </w:r>
-      <w:r>
-        <w:t xml:space="preserve">laboração do </w:t>
-      </w:r>
-      <w:proofErr w:type="spellStart"/>
-      <w:r>
-        <w:t>product</w:t>
-      </w:r>
-      <w:proofErr w:type="spellEnd"/>
-      <w:r>
-        <w:t xml:space="preserve"> </w:t>
-      </w:r>
-      <w:proofErr w:type="spellStart"/>
-      <w:r>
-        <w:t>b</w:t>
-      </w:r>
-      <w:r>
-        <w:t>acklog</w:t>
-      </w:r>
-      <w:proofErr w:type="spellEnd"/>
-      <w:r>
-        <w:t xml:space="preserve"> e dos </w:t>
-      </w:r>
-      <w:proofErr w:type="spellStart"/>
-      <w:r>
-        <w:t>sprints</w:t>
-      </w:r>
-      <w:proofErr w:type="spellEnd"/>
-      <w:r>
         <w:t>;</w:t>
       </w:r>
     </w:p>
     <w:p>
       <w:r>
-        <w:t>Desenvolvimento com foco no front-</w:t>
-      </w:r>
-      <w:proofErr w:type="spellStart"/>
-      <w:r>
-        <w:t>end</w:t>
-      </w:r>
-      <w:proofErr w:type="spellEnd"/>
-      <w:r>
-        <w:t>;</w:t>
+        <w:t>Liderança de desenvolvimento;</w:t>
       </w:r>
     </w:p>
     <w:p>
@@ -3231,9 +3257,9 @@
     <w:p/>
     <w:p/>
     <w:p/>
-    <w:p/>
-    <w:p>
-      <w:pPr>
+    <w:p>
+      <w:pPr>
+        <w:ind w:left="1"/>
         <w:rPr>
           <w:b/>
         </w:rPr>
@@ -3245,13 +3271,13 @@
           <w:lang w:eastAsia="pt-BR"/>
         </w:rPr>
         <w:drawing>
-          <wp:anchor distT="0" distB="0" distL="114300" distR="114300" simplePos="0" relativeHeight="251665408" behindDoc="1" locked="0" layoutInCell="1" allowOverlap="1" wp14:anchorId="37CDDA98" wp14:editId="745B6158">
+          <wp:anchor distT="0" distB="0" distL="114300" distR="114300" simplePos="0" relativeHeight="251666432" behindDoc="1" locked="0" layoutInCell="1" allowOverlap="1" wp14:anchorId="47A6D205" wp14:editId="142DD298">
             <wp:simplePos x="0" y="0"/>
             <wp:positionH relativeFrom="column">
               <wp:posOffset>-3810</wp:posOffset>
             </wp:positionH>
             <wp:positionV relativeFrom="paragraph">
-              <wp:posOffset>0</wp:posOffset>
+              <wp:posOffset>2540</wp:posOffset>
             </wp:positionV>
             <wp:extent cx="1514475" cy="1514475"/>
             <wp:effectExtent l="0" t="0" r="0" b="0"/>
@@ -3264,7 +3290,7 @@
                 <wp:lineTo x="0" y="0"/>
               </wp:wrapPolygon>
             </wp:wrapTight>
-            <wp:docPr id="11" name="Imagem 11"/>
+            <wp:docPr id="13" name="Imagem 13"/>
             <wp:cNvGraphicFramePr>
               <a:graphicFrameLocks xmlns:a="http://schemas.openxmlformats.org/drawingml/2006/main" noChangeAspect="1"/>
             </wp:cNvGraphicFramePr>
@@ -3312,87 +3338,96 @@
         <w:rPr>
           <w:b/>
         </w:rPr>
-        <w:t>R</w:t>
+        <w:t xml:space="preserve">Lucas Bezerra de Souza </w:t>
       </w:r>
       <w:r>
         <w:rPr>
           <w:b/>
         </w:rPr>
-        <w:t xml:space="preserve">odolfo Gregório Alves de Lima - </w:t>
+        <w:t>-</w:t>
+      </w:r>
+      <w:r>
+        <w:rPr>
+          <w:b/>
+        </w:rPr>
+        <w:t xml:space="preserve"> </w:t>
       </w:r>
       <w:proofErr w:type="spellStart"/>
       <w:r>
         <w:rPr>
           <w:b/>
         </w:rPr>
-        <w:t>Scrum</w:t>
+        <w:t>Dev</w:t>
       </w:r>
       <w:proofErr w:type="spellEnd"/>
       <w:r>
         <w:rPr>
           <w:b/>
         </w:rPr>
-        <w:t xml:space="preserve"> Master e Back-</w:t>
-      </w:r>
-      <w:proofErr w:type="spellStart"/>
-      <w:r>
+        <w:t xml:space="preserve"> Team</w:t>
+      </w:r>
+    </w:p>
+    <w:p>
+      <w:pPr>
+        <w:ind w:left="1"/>
+      </w:pPr>
+      <w:r>
+        <w:t>Modelagem do banco de dados;</w:t>
+      </w:r>
+    </w:p>
+    <w:p>
+      <w:pPr>
+        <w:ind w:left="1"/>
+      </w:pPr>
+      <w:r>
+        <w:t>Desenvolvimento;</w:t>
+      </w:r>
+    </w:p>
+    <w:p>
+      <w:r>
+        <w:t>Documentaçã</w:t>
+      </w:r>
+      <w:r>
+        <w:t>o;</w:t>
+      </w:r>
+    </w:p>
+    <w:p>
+      <w:pPr>
+        <w:ind w:left="1"/>
+      </w:pPr>
+    </w:p>
+    <w:p>
+      <w:pPr>
+        <w:ind w:left="1"/>
+      </w:pPr>
+    </w:p>
+    <w:p>
+      <w:pPr>
+        <w:ind w:left="1"/>
+      </w:pPr>
+    </w:p>
+    <w:p/>
+    <w:p>
+      <w:pPr>
+        <w:ind w:left="1"/>
         <w:rPr>
           <w:b/>
         </w:rPr>
-        <w:t>End</w:t>
-      </w:r>
-      <w:proofErr w:type="spellEnd"/>
-    </w:p>
-    <w:p>
-      <w:r>
-        <w:t xml:space="preserve">Desenvolvimento com foco no </w:t>
-      </w:r>
-      <w:proofErr w:type="spellStart"/>
-      <w:r>
-        <w:t>back-end</w:t>
-      </w:r>
-      <w:proofErr w:type="spellEnd"/>
-      <w:r>
-        <w:t>;</w:t>
-      </w:r>
-    </w:p>
-    <w:p>
-      <w:r>
-        <w:t>Liderança de desenvolvimento;</w:t>
-      </w:r>
-    </w:p>
-    <w:p>
-      <w:r>
-        <w:t>Documentaçã</w:t>
-      </w:r>
-      <w:r>
-        <w:t>o;</w:t>
-      </w:r>
-    </w:p>
-    <w:p/>
-    <w:p/>
-    <w:p/>
-    <w:p>
-      <w:pPr>
-        <w:ind w:left="1"/>
+      </w:pPr>
+      <w:r>
         <w:rPr>
           <w:b/>
-        </w:rPr>
-      </w:pPr>
-      <w:r>
-        <w:rPr>
-          <w:b/>
           <w:noProof/>
           <w:lang w:eastAsia="pt-BR"/>
         </w:rPr>
         <w:drawing>
-          <wp:anchor distT="0" distB="0" distL="114300" distR="114300" simplePos="0" relativeHeight="251666432" behindDoc="1" locked="0" layoutInCell="1" allowOverlap="1" wp14:anchorId="47A6D205" wp14:editId="142DD298">
+          <wp:anchor distT="0" distB="0" distL="114300" distR="114300" simplePos="0" relativeHeight="251667456" behindDoc="1" locked="0" layoutInCell="1" allowOverlap="1" wp14:anchorId="0F926537" wp14:editId="0254552D">
             <wp:simplePos x="0" y="0"/>
             <wp:positionH relativeFrom="column">
               <wp:posOffset>-3810</wp:posOffset>
             </wp:positionH>
             <wp:positionV relativeFrom="paragraph">
-              <wp:posOffset>2540</wp:posOffset>
+              <wp:posOffset>13970</wp:posOffset>
             </wp:positionV>
             <wp:extent cx="1514475" cy="1514475"/>
             <wp:effectExtent l="0" t="0" r="0" b="0"/>
@@ -3405,7 +3440,7 @@
                 <wp:lineTo x="0" y="0"/>
               </wp:wrapPolygon>
             </wp:wrapTight>
-            <wp:docPr id="13" name="Imagem 13"/>
+            <wp:docPr id="15" name="Imagem 15"/>
             <wp:cNvGraphicFramePr>
               <a:graphicFrameLocks xmlns:a="http://schemas.openxmlformats.org/drawingml/2006/main" noChangeAspect="1"/>
             </wp:cNvGraphicFramePr>
@@ -3453,18 +3488,30 @@
         <w:rPr>
           <w:b/>
         </w:rPr>
-        <w:t xml:space="preserve">Lucas Bezerra de Souza </w:t>
+        <w:t xml:space="preserve"> </w:t>
       </w:r>
       <w:r>
         <w:rPr>
           <w:b/>
         </w:rPr>
-        <w:t>-</w:t>
+        <w:t>M</w:t>
       </w:r>
       <w:r>
         <w:rPr>
           <w:b/>
         </w:rPr>
+        <w:t>atheus de Oliveira Rodrigues</w:t>
+      </w:r>
+      <w:r>
+        <w:rPr>
+          <w:b/>
+        </w:rPr>
+        <w:t xml:space="preserve"> -</w:t>
+      </w:r>
+      <w:r>
+        <w:rPr>
+          <w:b/>
+        </w:rPr>
         <w:t xml:space="preserve"> </w:t>
       </w:r>
       <w:proofErr w:type="spellStart"/>
@@ -3487,174 +3534,7 @@
         <w:ind w:left="1"/>
       </w:pPr>
       <w:r>
-        <w:t>Modelagem do banco de dados;</w:t>
-      </w:r>
-    </w:p>
-    <w:p>
-      <w:pPr>
-        <w:ind w:left="1"/>
-      </w:pPr>
-      <w:r>
-        <w:t>Desenvolvimento;</w:t>
-      </w:r>
-    </w:p>
-    <w:p>
-      <w:r>
-        <w:t>Documentaçã</w:t>
-      </w:r>
-      <w:r>
-        <w:t>o;</w:t>
-      </w:r>
-    </w:p>
-    <w:p>
-      <w:pPr>
-        <w:ind w:left="1"/>
-      </w:pPr>
-    </w:p>
-    <w:p>
-      <w:pPr>
-        <w:ind w:left="1"/>
-      </w:pPr>
-    </w:p>
-    <w:p>
-      <w:pPr>
-        <w:ind w:left="1"/>
-      </w:pPr>
-    </w:p>
-    <w:p/>
-    <w:p>
-      <w:pPr>
-        <w:ind w:left="1"/>
-        <w:rPr>
-          <w:b/>
-        </w:rPr>
-      </w:pPr>
-      <w:r>
-        <w:rPr>
-          <w:b/>
-          <w:noProof/>
-          <w:lang w:eastAsia="pt-BR"/>
-        </w:rPr>
-        <w:drawing>
-          <wp:anchor distT="0" distB="0" distL="114300" distR="114300" simplePos="0" relativeHeight="251667456" behindDoc="1" locked="0" layoutInCell="1" allowOverlap="1" wp14:anchorId="0F926537" wp14:editId="0254552D">
-            <wp:simplePos x="0" y="0"/>
-            <wp:positionH relativeFrom="column">
-              <wp:posOffset>-3810</wp:posOffset>
-            </wp:positionH>
-            <wp:positionV relativeFrom="paragraph">
-              <wp:posOffset>13970</wp:posOffset>
-            </wp:positionV>
-            <wp:extent cx="1514475" cy="1514475"/>
-            <wp:effectExtent l="0" t="0" r="0" b="0"/>
-            <wp:wrapTight wrapText="bothSides">
-              <wp:wrapPolygon edited="0">
-                <wp:start x="0" y="0"/>
-                <wp:lineTo x="0" y="21464"/>
-                <wp:lineTo x="21464" y="21464"/>
-                <wp:lineTo x="21464" y="0"/>
-                <wp:lineTo x="0" y="0"/>
-              </wp:wrapPolygon>
-            </wp:wrapTight>
-            <wp:docPr id="15" name="Imagem 15"/>
-            <wp:cNvGraphicFramePr>
-              <a:graphicFrameLocks xmlns:a="http://schemas.openxmlformats.org/drawingml/2006/main" noChangeAspect="1"/>
-            </wp:cNvGraphicFramePr>
-            <a:graphic xmlns:a="http://schemas.openxmlformats.org/drawingml/2006/main">
-              <a:graphicData uri="http://schemas.openxmlformats.org/drawingml/2006/picture">
-                <pic:pic xmlns:pic="http://schemas.openxmlformats.org/drawingml/2006/picture">
-                  <pic:nvPicPr>
-                    <pic:cNvPr id="0" name="Picture 11" descr="Resultado de imagem para foto de perfil facebook"/>
-                    <pic:cNvPicPr>
-                      <a:picLocks noChangeAspect="1" noChangeArrowheads="1"/>
-                    </pic:cNvPicPr>
-                  </pic:nvPicPr>
-                  <pic:blipFill>
-                    <a:blip r:embed="rId24">
-                      <a:extLst>
-                        <a:ext uri="{28A0092B-C50C-407E-A947-70E740481C1C}">
-                          <a14:useLocalDpi xmlns:a14="http://schemas.microsoft.com/office/drawing/2010/main" val="0"/>
-                        </a:ext>
-                      </a:extLst>
-                    </a:blip>
-                    <a:stretch>
-                      <a:fillRect/>
-                    </a:stretch>
-                  </pic:blipFill>
-                  <pic:spPr bwMode="auto">
-                    <a:xfrm>
-                      <a:off x="0" y="0"/>
-                      <a:ext cx="1514475" cy="1514475"/>
-                    </a:xfrm>
-                    <a:prstGeom prst="rect">
-                      <a:avLst/>
-                    </a:prstGeom>
-                    <a:noFill/>
-                    <a:ln>
-                      <a:noFill/>
-                    </a:ln>
-                  </pic:spPr>
-                </pic:pic>
-              </a:graphicData>
-            </a:graphic>
-          </wp:anchor>
-        </w:drawing>
-      </w:r>
-      <w:r>
-        <w:rPr>
-          <w:b/>
-        </w:rPr>
-        <w:t xml:space="preserve"> </w:t>
-      </w:r>
-      <w:r>
-        <w:rPr>
-          <w:b/>
-        </w:rPr>
-        <w:t>M</w:t>
-      </w:r>
-      <w:r>
-        <w:rPr>
-          <w:b/>
-        </w:rPr>
-        <w:t>atheus de Oliveira Rodrigues</w:t>
-      </w:r>
-      <w:r>
-        <w:rPr>
-          <w:b/>
-        </w:rPr>
-        <w:t xml:space="preserve"> -</w:t>
-      </w:r>
-      <w:r>
-        <w:rPr>
-          <w:b/>
-        </w:rPr>
-        <w:t xml:space="preserve"> </w:t>
-      </w:r>
-      <w:proofErr w:type="spellStart"/>
-      <w:r>
-        <w:rPr>
-          <w:b/>
-        </w:rPr>
-        <w:t>Dev</w:t>
-      </w:r>
-      <w:proofErr w:type="spellEnd"/>
-      <w:r>
-        <w:rPr>
-          <w:b/>
-        </w:rPr>
-        <w:t xml:space="preserve"> Team</w:t>
-      </w:r>
-    </w:p>
-    <w:p>
-      <w:pPr>
-        <w:ind w:left="1"/>
-      </w:pPr>
-      <w:proofErr w:type="gramStart"/>
-      <w:r>
-        <w:t>Implementação</w:t>
-      </w:r>
-      <w:proofErr w:type="gramEnd"/>
-      <w:r>
-        <w:t xml:space="preserve"> do banco de dados;</w:t>
+        <w:t>Implementação do banco de dados;</w:t>
       </w:r>
     </w:p>
     <w:p>
@@ -3760,7 +3640,7 @@
                     <pic:cNvPicPr/>
                   </pic:nvPicPr>
                   <pic:blipFill>
-                    <a:blip r:embed="rId25"/>
+                    <a:blip r:embed="rId24"/>
                     <a:stretch>
                       <a:fillRect/>
                     </a:stretch>
@@ -3869,15 +3749,7 @@
       </w:pPr>
       <w:r>
         <w:tab/>
-        <w:t xml:space="preserve">Através do recurso de designar responsáveis para cada atividade do projeto, foi garantido o benefício de que cada membro pôde acessar a plataforma a qualquer momento e checar qual tarefa estava </w:t>
-      </w:r>
-      <w:proofErr w:type="gramStart"/>
-      <w:r>
-        <w:t>designada</w:t>
-      </w:r>
-      <w:proofErr w:type="gramEnd"/>
-      <w:r>
-        <w:t xml:space="preserve"> para ele.</w:t>
+        <w:t>Através do recurso de designar responsáveis para cada atividade do projeto, foi garantido o benefício de que cada membro pôde acessar a plataforma a qualquer momento e checar qual tarefa estava designada para ele.</w:t>
       </w:r>
     </w:p>
     <w:p>
@@ -3986,6 +3858,7 @@
                 <w:b/>
               </w:rPr>
             </w:pPr>
+            <w:bookmarkStart w:id="16" w:name="_GoBack"/>
           </w:p>
           <w:p>
             <w:pPr>
@@ -4161,11 +4034,9 @@
             <w:pPr>
               <w:spacing w:before="600"/>
             </w:pPr>
-            <w:proofErr w:type="gramStart"/>
             <w:r>
               <w:t>1</w:t>
             </w:r>
-            <w:proofErr w:type="gramEnd"/>
           </w:p>
         </w:tc>
         <w:tc>
@@ -4240,14 +4111,12 @@
                 <w:rFonts w:asciiTheme="minorHAnsi" w:hAnsiTheme="minorHAnsi" w:cstheme="minorHAnsi"/>
               </w:rPr>
             </w:pPr>
-            <w:proofErr w:type="gramStart"/>
             <w:r>
               <w:rPr>
                 <w:rFonts w:asciiTheme="minorHAnsi" w:hAnsiTheme="minorHAnsi" w:cstheme="minorHAnsi"/>
               </w:rPr>
               <w:t>3</w:t>
             </w:r>
-            <w:proofErr w:type="gramEnd"/>
           </w:p>
         </w:tc>
         <w:tc>
@@ -4304,11 +4173,9 @@
               <w:spacing w:before="600"/>
               <w:jc w:val="center"/>
             </w:pPr>
-            <w:proofErr w:type="gramStart"/>
             <w:r>
               <w:t>2</w:t>
             </w:r>
-            <w:proofErr w:type="gramEnd"/>
           </w:p>
         </w:tc>
         <w:tc>
@@ -4390,14 +4257,12 @@
                 <w:rFonts w:asciiTheme="minorHAnsi" w:hAnsiTheme="minorHAnsi" w:cstheme="minorHAnsi"/>
               </w:rPr>
             </w:pPr>
-            <w:proofErr w:type="gramStart"/>
             <w:r>
               <w:rPr>
                 <w:rFonts w:asciiTheme="minorHAnsi" w:hAnsiTheme="minorHAnsi" w:cstheme="minorHAnsi"/>
               </w:rPr>
               <w:t>1</w:t>
             </w:r>
-            <w:proofErr w:type="gramEnd"/>
           </w:p>
         </w:tc>
         <w:tc>
@@ -4462,11 +4327,9 @@
               <w:spacing w:before="360"/>
               <w:jc w:val="center"/>
             </w:pPr>
-            <w:proofErr w:type="gramStart"/>
             <w:r>
               <w:t>3</w:t>
             </w:r>
-            <w:proofErr w:type="gramEnd"/>
           </w:p>
         </w:tc>
         <w:tc>
@@ -4541,14 +4404,12 @@
                 <w:rFonts w:asciiTheme="minorHAnsi" w:hAnsiTheme="minorHAnsi" w:cstheme="minorHAnsi"/>
               </w:rPr>
             </w:pPr>
-            <w:proofErr w:type="gramStart"/>
             <w:r>
               <w:rPr>
                 <w:rFonts w:asciiTheme="minorHAnsi" w:hAnsiTheme="minorHAnsi" w:cstheme="minorHAnsi"/>
               </w:rPr>
               <w:t>4</w:t>
             </w:r>
-            <w:proofErr w:type="gramEnd"/>
           </w:p>
         </w:tc>
         <w:tc>
@@ -4605,11 +4466,9 @@
               <w:spacing w:before="240"/>
               <w:jc w:val="center"/>
             </w:pPr>
-            <w:proofErr w:type="gramStart"/>
             <w:r>
               <w:t>4</w:t>
             </w:r>
-            <w:proofErr w:type="gramEnd"/>
           </w:p>
         </w:tc>
         <w:tc>
@@ -4692,14 +4551,12 @@
                 <w:rFonts w:asciiTheme="minorHAnsi" w:hAnsiTheme="minorHAnsi" w:cstheme="minorHAnsi"/>
               </w:rPr>
             </w:pPr>
-            <w:proofErr w:type="gramStart"/>
             <w:r>
               <w:rPr>
                 <w:rFonts w:asciiTheme="minorHAnsi" w:hAnsiTheme="minorHAnsi" w:cstheme="minorHAnsi"/>
               </w:rPr>
               <w:t>3</w:t>
             </w:r>
-            <w:proofErr w:type="gramEnd"/>
           </w:p>
         </w:tc>
         <w:tc>
@@ -4756,11 +4613,9 @@
               <w:spacing w:before="240"/>
               <w:jc w:val="center"/>
             </w:pPr>
-            <w:proofErr w:type="gramStart"/>
             <w:r>
               <w:t>5</w:t>
             </w:r>
-            <w:proofErr w:type="gramEnd"/>
           </w:p>
         </w:tc>
         <w:tc>
@@ -4835,14 +4690,12 @@
                 <w:rFonts w:asciiTheme="minorHAnsi" w:hAnsiTheme="minorHAnsi" w:cstheme="minorHAnsi"/>
               </w:rPr>
             </w:pPr>
-            <w:proofErr w:type="gramStart"/>
             <w:r>
               <w:rPr>
                 <w:rFonts w:asciiTheme="minorHAnsi" w:hAnsiTheme="minorHAnsi" w:cstheme="minorHAnsi"/>
               </w:rPr>
               <w:t>4</w:t>
             </w:r>
-            <w:proofErr w:type="gramEnd"/>
           </w:p>
         </w:tc>
         <w:tc>
@@ -4899,11 +4752,9 @@
               <w:spacing w:before="480"/>
               <w:jc w:val="center"/>
             </w:pPr>
-            <w:proofErr w:type="gramStart"/>
             <w:r>
               <w:t>6</w:t>
             </w:r>
-            <w:proofErr w:type="gramEnd"/>
           </w:p>
         </w:tc>
         <w:tc>
@@ -4978,14 +4829,12 @@
                 <w:rFonts w:asciiTheme="minorHAnsi" w:hAnsiTheme="minorHAnsi" w:cstheme="minorHAnsi"/>
               </w:rPr>
             </w:pPr>
-            <w:proofErr w:type="gramStart"/>
             <w:r>
               <w:rPr>
                 <w:rFonts w:asciiTheme="minorHAnsi" w:hAnsiTheme="minorHAnsi" w:cstheme="minorHAnsi"/>
               </w:rPr>
               <w:t>6</w:t>
             </w:r>
-            <w:proofErr w:type="gramEnd"/>
           </w:p>
         </w:tc>
         <w:tc>
@@ -5042,11 +4891,9 @@
               <w:spacing w:before="240"/>
               <w:jc w:val="center"/>
             </w:pPr>
-            <w:proofErr w:type="gramStart"/>
             <w:r>
               <w:t>7</w:t>
             </w:r>
-            <w:proofErr w:type="gramEnd"/>
           </w:p>
         </w:tc>
         <w:tc>
@@ -5129,14 +4976,12 @@
                 <w:rFonts w:asciiTheme="minorHAnsi" w:hAnsiTheme="minorHAnsi" w:cstheme="minorHAnsi"/>
               </w:rPr>
             </w:pPr>
-            <w:proofErr w:type="gramStart"/>
             <w:r>
               <w:rPr>
                 <w:rFonts w:asciiTheme="minorHAnsi" w:hAnsiTheme="minorHAnsi" w:cstheme="minorHAnsi"/>
               </w:rPr>
               <w:t>6</w:t>
             </w:r>
-            <w:proofErr w:type="gramEnd"/>
           </w:p>
         </w:tc>
         <w:tc>
@@ -5202,6 +5047,7 @@
           </w:p>
         </w:tc>
       </w:tr>
+      <w:bookmarkEnd w:id="16"/>
     </w:tbl>
     <w:p>
       <w:pPr>
@@ -5398,7 +5244,6 @@
                 <w:lang w:eastAsia="pt-BR"/>
               </w:rPr>
             </w:pPr>
-            <w:proofErr w:type="gramStart"/>
             <w:r>
               <w:rPr>
                 <w:rFonts w:ascii="Calibri Light" w:eastAsia="Calibri" w:hAnsi="Calibri Light" w:cs="Calibri Light"/>
@@ -5407,7 +5252,6 @@
               </w:rPr>
               <w:t>1</w:t>
             </w:r>
-            <w:proofErr w:type="gramEnd"/>
           </w:p>
         </w:tc>
         <w:tc>
@@ -5441,18 +5285,8 @@
                 <w:color w:val="000000"/>
                 <w:lang w:eastAsia="pt-BR"/>
               </w:rPr>
-              <w:t xml:space="preserve">A aplicação web terá sistema de </w:t>
+              <w:t>A aplicação web terá sistema de login</w:t>
             </w:r>
-            <w:proofErr w:type="spellStart"/>
-            <w:r>
-              <w:rPr>
-                <w:rFonts w:ascii="Calibri Light" w:hAnsi="Calibri Light" w:cs="Calibri Light"/>
-                <w:color w:val="000000"/>
-                <w:lang w:eastAsia="pt-BR"/>
-              </w:rPr>
-              <w:t>login</w:t>
-            </w:r>
-            <w:proofErr w:type="spellEnd"/>
           </w:p>
         </w:tc>
         <w:tc>
@@ -5521,7 +5355,6 @@
                 <w:lang w:eastAsia="pt-BR"/>
               </w:rPr>
             </w:pPr>
-            <w:proofErr w:type="gramStart"/>
             <w:r>
               <w:rPr>
                 <w:rFonts w:ascii="Calibri Light" w:eastAsia="Calibri" w:hAnsi="Calibri Light" w:cs="Calibri Light"/>
@@ -5530,7 +5363,6 @@
               </w:rPr>
               <w:t>2</w:t>
             </w:r>
-            <w:proofErr w:type="gramEnd"/>
           </w:p>
         </w:tc>
         <w:tc>
@@ -5634,7 +5466,6 @@
                 <w:lang w:eastAsia="pt-BR"/>
               </w:rPr>
             </w:pPr>
-            <w:proofErr w:type="gramStart"/>
             <w:r>
               <w:rPr>
                 <w:rFonts w:ascii="Calibri Light" w:eastAsia="Calibri" w:hAnsi="Calibri Light" w:cs="Calibri Light"/>
@@ -5643,7 +5474,6 @@
               </w:rPr>
               <w:t>3</w:t>
             </w:r>
-            <w:proofErr w:type="gramEnd"/>
           </w:p>
         </w:tc>
         <w:tc>
@@ -5750,7 +5580,6 @@
                 <w:lang w:eastAsia="pt-BR"/>
               </w:rPr>
             </w:pPr>
-            <w:proofErr w:type="gramStart"/>
             <w:r>
               <w:rPr>
                 <w:rFonts w:ascii="Calibri Light" w:eastAsia="Calibri" w:hAnsi="Calibri Light" w:cs="Calibri Light"/>
@@ -5759,7 +5588,6 @@
               </w:rPr>
               <w:t>4</w:t>
             </w:r>
-            <w:proofErr w:type="gramEnd"/>
           </w:p>
         </w:tc>
         <w:tc>
@@ -5956,7 +5784,6 @@
                 <w:lang w:eastAsia="pt-BR"/>
               </w:rPr>
             </w:pPr>
-            <w:proofErr w:type="gramStart"/>
             <w:r>
               <w:rPr>
                 <w:rFonts w:ascii="Calibri Light" w:eastAsia="Calibri" w:hAnsi="Calibri Light" w:cs="Calibri Light"/>
@@ -5965,7 +5792,6 @@
               </w:rPr>
               <w:t>5</w:t>
             </w:r>
-            <w:proofErr w:type="gramEnd"/>
           </w:p>
         </w:tc>
         <w:tc>
@@ -6071,7 +5897,6 @@
                 <w:lang w:eastAsia="pt-BR"/>
               </w:rPr>
             </w:pPr>
-            <w:proofErr w:type="gramStart"/>
             <w:r>
               <w:rPr>
                 <w:rFonts w:ascii="Calibri Light" w:eastAsia="Calibri" w:hAnsi="Calibri Light" w:cs="Calibri Light"/>
@@ -6080,7 +5905,6 @@
               </w:rPr>
               <w:t>6</w:t>
             </w:r>
-            <w:proofErr w:type="gramEnd"/>
           </w:p>
         </w:tc>
         <w:tc>
@@ -6114,7 +5938,7 @@
                 <w:color w:val="000000"/>
                 <w:lang w:eastAsia="pt-BR"/>
               </w:rPr>
-              <w:t>O sistema deverá obter temperatura e umidade das incubadoras físicas relacionadas</w:t>
+              <w:t xml:space="preserve">O sistema deverá obter temperatura e umidade das incubadoras físicas </w:t>
             </w:r>
             <w:proofErr w:type="gramStart"/>
             <w:r>
@@ -6123,7 +5947,7 @@
                 <w:color w:val="000000"/>
                 <w:lang w:eastAsia="pt-BR"/>
               </w:rPr>
-              <w:t xml:space="preserve">  </w:t>
+              <w:t>relacionadas  a</w:t>
             </w:r>
             <w:proofErr w:type="gramEnd"/>
             <w:r>
@@ -6132,7 +5956,7 @@
                 <w:color w:val="000000"/>
                 <w:lang w:eastAsia="pt-BR"/>
               </w:rPr>
-              <w:t>a cada incubadora cadastrada;</w:t>
+              <w:t xml:space="preserve"> cada incubadora cadastrada;</w:t>
             </w:r>
           </w:p>
         </w:tc>
@@ -6203,7 +6027,6 @@
                 <w:lang w:eastAsia="pt-BR"/>
               </w:rPr>
             </w:pPr>
-            <w:proofErr w:type="gramStart"/>
             <w:r>
               <w:rPr>
                 <w:rFonts w:ascii="Calibri Light" w:eastAsia="Calibri" w:hAnsi="Calibri Light" w:cs="Calibri Light"/>
@@ -6212,7 +6035,6 @@
               </w:rPr>
               <w:t>7</w:t>
             </w:r>
-            <w:proofErr w:type="gramEnd"/>
           </w:p>
         </w:tc>
         <w:tc>
@@ -6317,7 +6139,6 @@
                 <w:lang w:eastAsia="pt-BR"/>
               </w:rPr>
             </w:pPr>
-            <w:proofErr w:type="gramStart"/>
             <w:r>
               <w:rPr>
                 <w:rFonts w:ascii="Calibri Light" w:eastAsia="Calibri" w:hAnsi="Calibri Light" w:cs="Calibri Light"/>
@@ -6326,7 +6147,6 @@
               </w:rPr>
               <w:t>8</w:t>
             </w:r>
-            <w:proofErr w:type="gramEnd"/>
           </w:p>
         </w:tc>
         <w:tc>
@@ -6430,7 +6250,6 @@
                 <w:lang w:eastAsia="pt-BR"/>
               </w:rPr>
             </w:pPr>
-            <w:proofErr w:type="gramStart"/>
             <w:r>
               <w:rPr>
                 <w:rFonts w:ascii="Calibri Light" w:eastAsia="Calibri" w:hAnsi="Calibri Light" w:cs="Calibri Light"/>
@@ -6439,7 +6258,6 @@
               </w:rPr>
               <w:t>9</w:t>
             </w:r>
-            <w:proofErr w:type="gramEnd"/>
           </w:p>
         </w:tc>
         <w:tc>
@@ -6696,7 +6514,6 @@
                 <w:lang w:eastAsia="pt-BR"/>
               </w:rPr>
             </w:pPr>
-            <w:proofErr w:type="gramStart"/>
             <w:r>
               <w:rPr>
                 <w:rFonts w:ascii="Calibri Light" w:eastAsia="Calibri" w:hAnsi="Calibri Light" w:cs="Calibri Light"/>
@@ -6705,7 +6522,6 @@
               </w:rPr>
               <w:t>1</w:t>
             </w:r>
-            <w:proofErr w:type="gramEnd"/>
           </w:p>
         </w:tc>
         <w:tc>
@@ -6742,7 +6558,6 @@
               </w:rPr>
               <w:t xml:space="preserve">O sistema ficará em produção em plataforma </w:t>
             </w:r>
-            <w:proofErr w:type="spellStart"/>
             <w:r>
               <w:rPr>
                 <w:rFonts w:ascii="Calibri Light" w:eastAsia="Calibri" w:hAnsi="Calibri Light" w:cs="Calibri Light"/>
@@ -6753,7 +6568,6 @@
               </w:rPr>
               <w:t>Cloud</w:t>
             </w:r>
-            <w:proofErr w:type="spellEnd"/>
             <w:r>
               <w:rPr>
                 <w:rFonts w:ascii="Calibri Light" w:eastAsia="Calibri" w:hAnsi="Calibri Light" w:cs="Calibri Light"/>
@@ -6762,20 +6576,8 @@
                 <w:color w:val="000000"/>
                 <w:lang w:eastAsia="pt-BR"/>
               </w:rPr>
-              <w:t xml:space="preserve"> </w:t>
+              <w:t xml:space="preserve"> Azure</w:t>
             </w:r>
-            <w:proofErr w:type="spellStart"/>
-            <w:r>
-              <w:rPr>
-                <w:rFonts w:ascii="Calibri Light" w:eastAsia="Calibri" w:hAnsi="Calibri Light" w:cs="Calibri Light"/>
-                <w:i/>
-                <w:iCs/>
-                <w:color w:val="000000"/>
-                <w:lang w:eastAsia="pt-BR"/>
-              </w:rPr>
-              <w:t>Azure</w:t>
-            </w:r>
-            <w:proofErr w:type="spellEnd"/>
             <w:r>
               <w:rPr>
                 <w:rFonts w:ascii="Calibri Light" w:eastAsia="Calibri" w:hAnsi="Calibri Light" w:cs="Calibri Light"/>
@@ -6863,7 +6665,6 @@
                 <w:lang w:eastAsia="pt-BR"/>
               </w:rPr>
             </w:pPr>
-            <w:proofErr w:type="gramStart"/>
             <w:r>
               <w:rPr>
                 <w:rFonts w:ascii="Calibri Light" w:eastAsia="Calibri" w:hAnsi="Calibri Light" w:cs="Calibri Light"/>
@@ -6872,7 +6673,6 @@
               </w:rPr>
               <w:t>2</w:t>
             </w:r>
-            <w:proofErr w:type="gramEnd"/>
           </w:p>
         </w:tc>
         <w:tc>
@@ -6907,25 +6707,7 @@
                 <w:color w:val="000000"/>
                 <w:lang w:eastAsia="pt-BR"/>
               </w:rPr>
-              <w:t xml:space="preserve">O sistema contará com um </w:t>
-            </w:r>
-            <w:proofErr w:type="spellStart"/>
-            <w:r>
-              <w:rPr>
-                <w:rFonts w:ascii="Calibri Light" w:eastAsia="Calibri" w:hAnsi="Calibri Light" w:cs="Calibri Light"/>
-                <w:color w:val="000000"/>
-                <w:lang w:eastAsia="pt-BR"/>
-              </w:rPr>
-              <w:t>Arduino</w:t>
-            </w:r>
-            <w:proofErr w:type="spellEnd"/>
-            <w:r>
-              <w:rPr>
-                <w:rFonts w:ascii="Calibri Light" w:eastAsia="Calibri" w:hAnsi="Calibri Light" w:cs="Calibri Light"/>
-                <w:color w:val="000000"/>
-                <w:lang w:eastAsia="pt-BR"/>
-              </w:rPr>
-              <w:t xml:space="preserve"> UNO e um sensor DHT11;</w:t>
+              <w:t>O sistema contará com um Arduino UNO e um sensor DHT11;</w:t>
             </w:r>
           </w:p>
         </w:tc>
@@ -6996,7 +6778,6 @@
                 <w:lang w:eastAsia="pt-BR"/>
               </w:rPr>
             </w:pPr>
-            <w:proofErr w:type="gramStart"/>
             <w:r>
               <w:rPr>
                 <w:rFonts w:ascii="Calibri Light" w:eastAsia="Calibri" w:hAnsi="Calibri Light" w:cs="Calibri Light"/>
@@ -7005,7 +6786,6 @@
               </w:rPr>
               <w:t>3</w:t>
             </w:r>
-            <w:proofErr w:type="gramEnd"/>
           </w:p>
         </w:tc>
         <w:tc>
@@ -7049,7 +6829,7 @@
                 <w:color w:val="000000"/>
                 <w:lang w:eastAsia="pt-BR"/>
               </w:rPr>
-              <w:t>performance</w:t>
+              <w:t>performance  deverá</w:t>
             </w:r>
             <w:proofErr w:type="gramEnd"/>
             <w:r>
@@ -7058,7 +6838,7 @@
                 <w:color w:val="000000"/>
                 <w:lang w:eastAsia="pt-BR"/>
               </w:rPr>
-              <w:t xml:space="preserve">  deverá estar conectado a uma rede 4MB (Mínimo) via </w:t>
+              <w:t xml:space="preserve"> estar conectado a uma rede 4MB (Mínimo) via </w:t>
             </w:r>
             <w:proofErr w:type="spellStart"/>
             <w:r>
@@ -7147,7 +6927,6 @@
                 <w:lang w:eastAsia="pt-BR"/>
               </w:rPr>
             </w:pPr>
-            <w:proofErr w:type="gramStart"/>
             <w:r>
               <w:rPr>
                 <w:rFonts w:ascii="Calibri Light" w:eastAsia="Calibri" w:hAnsi="Calibri Light" w:cs="Calibri Light"/>
@@ -7156,7 +6935,6 @@
               </w:rPr>
               <w:t>4</w:t>
             </w:r>
-            <w:proofErr w:type="gramEnd"/>
           </w:p>
         </w:tc>
         <w:tc>
@@ -7209,27 +6987,8 @@
                 <w:color w:val="000000"/>
                 <w:lang w:eastAsia="pt-BR"/>
               </w:rPr>
-              <w:t xml:space="preserve"> 2.0, RAM </w:t>
+              <w:t xml:space="preserve"> 2.0, RAM 4 GB, Armazenamento 1 GB escalável (Mínimo) em </w:t>
             </w:r>
-            <w:proofErr w:type="gramStart"/>
-            <w:r>
-              <w:rPr>
-                <w:rFonts w:ascii="Calibri Light" w:eastAsia="Calibri" w:hAnsi="Calibri Light" w:cs="Calibri Light"/>
-                <w:color w:val="000000"/>
-                <w:lang w:eastAsia="pt-BR"/>
-              </w:rPr>
-              <w:t>4</w:t>
-            </w:r>
-            <w:proofErr w:type="gramEnd"/>
-            <w:r>
-              <w:rPr>
-                <w:rFonts w:ascii="Calibri Light" w:eastAsia="Calibri" w:hAnsi="Calibri Light" w:cs="Calibri Light"/>
-                <w:color w:val="000000"/>
-                <w:lang w:eastAsia="pt-BR"/>
-              </w:rPr>
-              <w:t xml:space="preserve"> GB, Armazenamento 1 GB escalável (Mínimo) em </w:t>
-            </w:r>
-            <w:proofErr w:type="spellStart"/>
             <w:r>
               <w:rPr>
                 <w:rFonts w:ascii="Calibri Light" w:eastAsia="Calibri" w:hAnsi="Calibri Light" w:cs="Calibri Light"/>
@@ -7240,7 +6999,6 @@
               </w:rPr>
               <w:t>Cloud</w:t>
             </w:r>
-            <w:proofErr w:type="spellEnd"/>
             <w:r>
               <w:rPr>
                 <w:rFonts w:ascii="Calibri Light" w:eastAsia="Calibri" w:hAnsi="Calibri Light" w:cs="Calibri Light"/>
@@ -7318,7 +7076,6 @@
                 <w:lang w:eastAsia="pt-BR"/>
               </w:rPr>
             </w:pPr>
-            <w:proofErr w:type="gramStart"/>
             <w:r>
               <w:rPr>
                 <w:rFonts w:ascii="Calibri Light" w:eastAsia="Calibri" w:hAnsi="Calibri Light" w:cs="Calibri Light"/>
@@ -7327,7 +7084,6 @@
               </w:rPr>
               <w:t>5</w:t>
             </w:r>
-            <w:proofErr w:type="gramEnd"/>
           </w:p>
         </w:tc>
         <w:tc>
@@ -7362,43 +7118,7 @@
                 <w:color w:val="000000"/>
                 <w:lang w:eastAsia="pt-BR"/>
               </w:rPr>
-              <w:t xml:space="preserve">O Sistema poderá ser executado em navegadores: </w:t>
-            </w:r>
-            <w:proofErr w:type="gramStart"/>
-            <w:r>
-              <w:rPr>
-                <w:rFonts w:ascii="Calibri Light" w:eastAsia="Calibri" w:hAnsi="Calibri Light" w:cs="Calibri Light"/>
-                <w:color w:val="000000"/>
-                <w:lang w:eastAsia="pt-BR"/>
-              </w:rPr>
-              <w:t>Opera,</w:t>
-            </w:r>
-            <w:proofErr w:type="gramEnd"/>
-            <w:r>
-              <w:rPr>
-                <w:rFonts w:ascii="Calibri Light" w:eastAsia="Calibri" w:hAnsi="Calibri Light" w:cs="Calibri Light"/>
-                <w:color w:val="000000"/>
-                <w:lang w:eastAsia="pt-BR"/>
-              </w:rPr>
-              <w:t xml:space="preserve"> </w:t>
-            </w:r>
-            <w:proofErr w:type="spellStart"/>
-            <w:r>
-              <w:rPr>
-                <w:rFonts w:ascii="Calibri Light" w:eastAsia="Calibri" w:hAnsi="Calibri Light" w:cs="Calibri Light"/>
-                <w:color w:val="000000"/>
-                <w:lang w:eastAsia="pt-BR"/>
-              </w:rPr>
-              <w:t>Chrome</w:t>
-            </w:r>
-            <w:proofErr w:type="spellEnd"/>
-            <w:r>
-              <w:rPr>
-                <w:rFonts w:ascii="Calibri Light" w:eastAsia="Calibri" w:hAnsi="Calibri Light" w:cs="Calibri Light"/>
-                <w:color w:val="000000"/>
-                <w:lang w:eastAsia="pt-BR"/>
-              </w:rPr>
-              <w:t>, Edge, Firefox. O sistema não dará suporte ao navegador Internet Explorer;</w:t>
+              <w:t>O Sistema poderá ser executado em navegadores: Opera, Chrome, Edge, Firefox. O sistema não dará suporte ao navegador Internet Explorer;</w:t>
             </w:r>
           </w:p>
         </w:tc>
@@ -7456,13 +7176,8 @@
       </w:r>
       <w:proofErr w:type="spellEnd"/>
       <w:r>
-        <w:t xml:space="preserve"> </w:t>
-      </w:r>
-      <w:proofErr w:type="spellStart"/>
-      <w:r>
-        <w:t>Backlog</w:t>
-      </w:r>
-      <w:proofErr w:type="spellEnd"/>
+        <w:t xml:space="preserve"> Backlog</w:t>
+      </w:r>
       <w:r>
         <w:rPr>
           <w:noProof/>
@@ -7492,7 +7207,7 @@
                     <pic:cNvPicPr/>
                   </pic:nvPicPr>
                   <pic:blipFill>
-                    <a:blip r:embed="rId26">
+                    <a:blip r:embed="rId25">
                       <a:extLst>
                         <a:ext uri="{28A0092B-C50C-407E-A947-70E740481C1C}">
                           <a14:useLocalDpi xmlns:a14="http://schemas.microsoft.com/office/drawing/2010/main" val="0"/>
@@ -7541,20 +7256,15 @@
         </w:numPr>
       </w:pPr>
       <w:r>
-        <w:t xml:space="preserve"> Tela de </w:t>
-      </w:r>
-      <w:proofErr w:type="spellStart"/>
-      <w:r>
-        <w:t>login</w:t>
-      </w:r>
-      <w:proofErr w:type="spellEnd"/>
+        <w:t xml:space="preserve"> Tela de login</w:t>
+      </w:r>
     </w:p>
     <w:p/>
     <w:p>
       <w:r>
         <w:pict w14:anchorId="5A7940FA">
           <v:shape id="_x0000_i1026" type="#_x0000_t75" style="width:340.5pt;height:183.75pt">
-            <v:imagedata r:id="rId27" o:title="1-login"/>
+            <v:imagedata r:id="rId26" o:title="1-login"/>
           </v:shape>
         </w:pict>
       </w:r>
@@ -7581,7 +7291,7 @@
         </w:rPr>
         <w:pict w14:anchorId="38799798">
           <v:shape id="_x0000_s1041" type="#_x0000_t75" style="position:absolute;left:0;text-align:left;margin-left:.05pt;margin-top:.8pt;width:340.35pt;height:185.15pt;z-index:251662336;mso-position-horizontal-relative:text;mso-position-vertical-relative:text;mso-width-relative:page;mso-height-relative:page">
-            <v:imagedata r:id="rId28" o:title="2-home"/>
+            <v:imagedata r:id="rId27" o:title="2-home"/>
             <w10:wrap type="square"/>
           </v:shape>
         </w:pict>
@@ -7614,7 +7324,7 @@
         </w:rPr>
         <w:pict w14:anchorId="40EA241F">
           <v:shape id="_x0000_s1034" type="#_x0000_t75" style="position:absolute;left:0;text-align:left;margin-left:-.3pt;margin-top:8.4pt;width:340.5pt;height:188.25pt;z-index:-251655168;mso-position-horizontal-relative:text;mso-position-vertical-relative:text;mso-width-relative:page;mso-height-relative:page" wrapcoords="-48 0 -48 21514 21600 21514 21600 0 -48 0">
-            <v:imagedata r:id="rId29" o:title="3-incubadoras"/>
+            <v:imagedata r:id="rId28" o:title="3-incubadoras"/>
             <w10:wrap type="tight"/>
           </v:shape>
         </w:pict>
@@ -7660,7 +7370,7 @@
       <w:r>
         <w:pict w14:anchorId="6EE36296">
           <v:shape id="_x0000_i1027" type="#_x0000_t75" style="width:340.5pt;height:188.25pt">
-            <v:imagedata r:id="rId30" o:title="4-detalhes"/>
+            <v:imagedata r:id="rId29" o:title="4-detalhes"/>
           </v:shape>
         </w:pict>
       </w:r>
@@ -7683,7 +7393,7 @@
       <w:r>
         <w:pict w14:anchorId="008A9EDD">
           <v:shape id="_x0000_i1028" type="#_x0000_t75" style="width:340.5pt;height:184.5pt">
-            <v:imagedata r:id="rId31" o:title="5-dados"/>
+            <v:imagedata r:id="rId30" o:title="5-dados"/>
           </v:shape>
         </w:pict>
       </w:r>
@@ -7704,7 +7414,7 @@
       <w:r>
         <w:pict w14:anchorId="0449ECE6">
           <v:shape id="_x0000_i1029" type="#_x0000_t75" style="width:340.5pt;height:184.5pt">
-            <v:imagedata r:id="rId32" o:title="6-configuraçoes"/>
+            <v:imagedata r:id="rId31" o:title="6-configuraçoes"/>
           </v:shape>
         </w:pict>
       </w:r>
@@ -7716,7 +7426,7 @@
           <w:b/>
         </w:rPr>
       </w:pPr>
-      <w:bookmarkStart w:id="16" w:name="_Toc512519598"/>
+      <w:bookmarkStart w:id="17" w:name="_Toc512519598"/>
       <w:r>
         <w:rPr>
           <w:noProof/>
@@ -7755,7 +7465,7 @@
                     <pic:cNvPicPr/>
                   </pic:nvPicPr>
                   <pic:blipFill rotWithShape="1">
-                    <a:blip r:embed="rId33">
+                    <a:blip r:embed="rId32">
                       <a:extLst>
                         <a:ext uri="{28A0092B-C50C-407E-A947-70E740481C1C}">
                           <a14:useLocalDpi xmlns:a14="http://schemas.microsoft.com/office/drawing/2010/main" val="0"/>
@@ -7828,7 +7538,7 @@
                     <pic:cNvPicPr/>
                   </pic:nvPicPr>
                   <pic:blipFill rotWithShape="1">
-                    <a:blip r:embed="rId33">
+                    <a:blip r:embed="rId32">
                       <a:extLst>
                         <a:ext uri="{28A0092B-C50C-407E-A947-70E740481C1C}">
                           <a14:useLocalDpi xmlns:a14="http://schemas.microsoft.com/office/drawing/2010/main" val="0"/>
@@ -7867,7 +7577,7 @@
         </w:rPr>
         <w:t>Sprints / sprint backlog</w:t>
       </w:r>
-      <w:bookmarkEnd w:id="16"/>
+      <w:bookmarkEnd w:id="17"/>
       <w:r>
         <w:rPr>
           <w:b/>
@@ -7880,12 +7590,12 @@
     <w:p>
       <w:pPr>
         <w:sectPr>
-          <w:headerReference w:type="even" r:id="rId34"/>
-          <w:headerReference w:type="default" r:id="rId35"/>
-          <w:footerReference w:type="even" r:id="rId36"/>
-          <w:footerReference w:type="default" r:id="rId37"/>
-          <w:headerReference w:type="first" r:id="rId38"/>
-          <w:footerReference w:type="first" r:id="rId39"/>
+          <w:headerReference w:type="even" r:id="rId33"/>
+          <w:headerReference w:type="default" r:id="rId34"/>
+          <w:footerReference w:type="even" r:id="rId35"/>
+          <w:footerReference w:type="default" r:id="rId36"/>
+          <w:headerReference w:type="first" r:id="rId37"/>
+          <w:footerReference w:type="first" r:id="rId38"/>
           <w:pgSz w:w="11907" w:h="16840" w:code="9"/>
           <w:pgMar w:top="1701" w:right="1134" w:bottom="1531" w:left="1701" w:header="709" w:footer="709" w:gutter="0"/>
           <w:cols w:space="708"/>
@@ -7898,24 +7608,11 @@
       <w:pPr>
         <w:pStyle w:val="FolhadeRostodosCaptulos"/>
       </w:pPr>
-      <w:r>
-        <w:lastRenderedPageBreak/>
-        <w:fldChar w:fldCharType="begin"/>
-      </w:r>
-      <w:r>
-        <w:instrText xml:space="preserve"> REF _Ref125306944 \w </w:instrText>
-      </w:r>
-      <w:r>
-        <w:fldChar w:fldCharType="separate"/>
-      </w:r>
-      <w:proofErr w:type="gramStart"/>
-      <w:r>
-        <w:t>3</w:t>
-      </w:r>
-      <w:proofErr w:type="gramEnd"/>
-      <w:r>
-        <w:fldChar w:fldCharType="end"/>
-      </w:r>
+      <w:fldSimple w:instr=" REF _Ref125306944 \w ">
+        <w:r>
+          <w:t>3</w:t>
+        </w:r>
+      </w:fldSimple>
       <w:r>
         <w:tab/>
       </w:r>
@@ -7930,7 +7627,7 @@
           <w:color w:val="000000"/>
         </w:rPr>
       </w:pPr>
-      <w:bookmarkStart w:id="17" w:name="_Toc512519599"/>
+      <w:bookmarkStart w:id="18" w:name="_Toc512519599"/>
       <w:r>
         <w:rPr>
           <w:color w:val="000000"/>
@@ -7938,7 +7635,7 @@
         <w:lastRenderedPageBreak/>
         <w:t>desenvolvimento do projeto</w:t>
       </w:r>
-      <w:bookmarkEnd w:id="17"/>
+      <w:bookmarkEnd w:id="18"/>
     </w:p>
     <w:p/>
     <w:p>
@@ -7948,14 +7645,14 @@
           <w:b/>
         </w:rPr>
       </w:pPr>
-      <w:bookmarkStart w:id="18" w:name="_Toc512519600"/>
+      <w:bookmarkStart w:id="19" w:name="_Toc512519600"/>
       <w:r>
         <w:rPr>
           <w:b/>
         </w:rPr>
         <w:t>Solução Técnica – Aquisição de dados via Arduino</w:t>
       </w:r>
-      <w:bookmarkEnd w:id="18"/>
+      <w:bookmarkEnd w:id="19"/>
       <w:r>
         <w:rPr>
           <w:b/>
@@ -7974,23 +7671,13 @@
       </w:r>
       <w:proofErr w:type="spellEnd"/>
       <w:r>
-        <w:t xml:space="preserve"> </w:t>
+        <w:t xml:space="preserve"> Arduino UNO obtém os dados de temperatura e umidade do ar, que são enviados através de uma conexão USB para um computador e então para um banco de dados em nuvem utilizando </w:t>
       </w:r>
       <w:proofErr w:type="spellStart"/>
       <w:r>
-        <w:t>Arduino</w:t>
+        <w:t>NodeJS</w:t>
       </w:r>
       <w:proofErr w:type="spellEnd"/>
-      <w:r>
-        <w:t xml:space="preserve"> UNO obtém os dados de temperatura e umidade do ar, que são enviados através de uma conexão USB para um computador e então para um banco de dados em nuvem utilizando </w:t>
-      </w:r>
-      <w:proofErr w:type="spellStart"/>
-      <w:proofErr w:type="gramStart"/>
-      <w:r>
-        <w:t>NodeJS</w:t>
-      </w:r>
-      <w:proofErr w:type="spellEnd"/>
-      <w:proofErr w:type="gramEnd"/>
       <w:r>
         <w:t>.</w:t>
       </w:r>
@@ -8019,7 +7706,7 @@
                     </pic:cNvPicPr>
                   </pic:nvPicPr>
                   <pic:blipFill>
-                    <a:blip r:embed="rId40">
+                    <a:blip r:embed="rId39">
                       <a:extLst>
                         <a:ext uri="{28A0092B-C50C-407E-A947-70E740481C1C}">
                           <a14:useLocalDpi xmlns:a14="http://schemas.microsoft.com/office/drawing/2010/main" val="0"/>
@@ -8050,21 +7737,8 @@
           </wp:inline>
         </w:drawing>
       </w:r>
-      <w:proofErr w:type="gramStart"/>
-      <w:r>
-        <w:t>1</w:t>
-      </w:r>
-      <w:proofErr w:type="gramEnd"/>
-      <w:r>
-        <w:t xml:space="preserve"> </w:t>
-      </w:r>
-      <w:proofErr w:type="spellStart"/>
-      <w:r>
-        <w:t>Arduino</w:t>
-      </w:r>
-      <w:proofErr w:type="spellEnd"/>
-      <w:r>
-        <w:t xml:space="preserve"> UNO.</w:t>
+      <w:r>
+        <w:t>1 Arduino UNO.</w:t>
       </w:r>
     </w:p>
     <w:p>
@@ -8092,6 +7766,66 @@
                 <pic:pic xmlns:pic="http://schemas.openxmlformats.org/drawingml/2006/picture">
                   <pic:nvPicPr>
                     <pic:cNvPr id="0" name="Picture 6" descr="Resultado de imagem para dht11"/>
+                    <pic:cNvPicPr>
+                      <a:picLocks noChangeAspect="1" noChangeArrowheads="1"/>
+                    </pic:cNvPicPr>
+                  </pic:nvPicPr>
+                  <pic:blipFill>
+                    <a:blip r:embed="rId40">
+                      <a:extLst>
+                        <a:ext uri="{28A0092B-C50C-407E-A947-70E740481C1C}">
+                          <a14:useLocalDpi xmlns:a14="http://schemas.microsoft.com/office/drawing/2010/main" val="0"/>
+                        </a:ext>
+                      </a:extLst>
+                    </a:blip>
+                    <a:srcRect/>
+                    <a:stretch>
+                      <a:fillRect/>
+                    </a:stretch>
+                  </pic:blipFill>
+                  <pic:spPr bwMode="auto">
+                    <a:xfrm>
+                      <a:off x="0" y="0"/>
+                      <a:ext cx="1184275" cy="1184275"/>
+                    </a:xfrm>
+                    <a:prstGeom prst="rect">
+                      <a:avLst/>
+                    </a:prstGeom>
+                    <a:noFill/>
+                    <a:ln>
+                      <a:noFill/>
+                    </a:ln>
+                  </pic:spPr>
+                </pic:pic>
+              </a:graphicData>
+            </a:graphic>
+          </wp:inline>
+        </w:drawing>
+      </w:r>
+      <w:r>
+        <w:t>1 DHT11 – Sensor de temperatura e umidade.</w:t>
+      </w:r>
+      <w:r>
+        <w:br w:type="textWrapping" w:clear="all"/>
+      </w:r>
+      <w:r>
+        <w:rPr>
+          <w:noProof/>
+          <w:lang w:eastAsia="pt-BR"/>
+        </w:rPr>
+        <w:drawing>
+          <wp:inline distT="0" distB="0" distL="0" distR="0" wp14:anchorId="56A55CAA" wp14:editId="7A7E7EEB">
+            <wp:extent cx="1184275" cy="1184275"/>
+            <wp:effectExtent l="0" t="0" r="0" b="0"/>
+            <wp:docPr id="12" name="Imagem 12" descr="Resultado de imagem para jumper arduino"/>
+            <wp:cNvGraphicFramePr>
+              <a:graphicFrameLocks xmlns:a="http://schemas.openxmlformats.org/drawingml/2006/main" noChangeAspect="1"/>
+            </wp:cNvGraphicFramePr>
+            <a:graphic xmlns:a="http://schemas.openxmlformats.org/drawingml/2006/main">
+              <a:graphicData uri="http://schemas.openxmlformats.org/drawingml/2006/picture">
+                <pic:pic xmlns:pic="http://schemas.openxmlformats.org/drawingml/2006/picture">
+                  <pic:nvPicPr>
+                    <pic:cNvPr id="0" name="Picture 8" descr="Resultado de imagem para jumper arduino"/>
                     <pic:cNvPicPr>
                       <a:picLocks noChangeAspect="1" noChangeArrowheads="1"/>
                     </pic:cNvPicPr>
@@ -8128,71 +7862,6 @@
           </wp:inline>
         </w:drawing>
       </w:r>
-      <w:proofErr w:type="gramStart"/>
-      <w:r>
-        <w:t>1</w:t>
-      </w:r>
-      <w:proofErr w:type="gramEnd"/>
-      <w:r>
-        <w:t xml:space="preserve"> DHT11 – Sensor de temperatura e umidade.</w:t>
-      </w:r>
-      <w:r>
-        <w:br w:type="textWrapping" w:clear="all"/>
-      </w:r>
-      <w:r>
-        <w:rPr>
-          <w:noProof/>
-          <w:lang w:eastAsia="pt-BR"/>
-        </w:rPr>
-        <w:drawing>
-          <wp:inline distT="0" distB="0" distL="0" distR="0" wp14:anchorId="56A55CAA" wp14:editId="7A7E7EEB">
-            <wp:extent cx="1184275" cy="1184275"/>
-            <wp:effectExtent l="0" t="0" r="0" b="0"/>
-            <wp:docPr id="12" name="Imagem 12" descr="Resultado de imagem para jumper arduino"/>
-            <wp:cNvGraphicFramePr>
-              <a:graphicFrameLocks xmlns:a="http://schemas.openxmlformats.org/drawingml/2006/main" noChangeAspect="1"/>
-            </wp:cNvGraphicFramePr>
-            <a:graphic xmlns:a="http://schemas.openxmlformats.org/drawingml/2006/main">
-              <a:graphicData uri="http://schemas.openxmlformats.org/drawingml/2006/picture">
-                <pic:pic xmlns:pic="http://schemas.openxmlformats.org/drawingml/2006/picture">
-                  <pic:nvPicPr>
-                    <pic:cNvPr id="0" name="Picture 8" descr="Resultado de imagem para jumper arduino"/>
-                    <pic:cNvPicPr>
-                      <a:picLocks noChangeAspect="1" noChangeArrowheads="1"/>
-                    </pic:cNvPicPr>
-                  </pic:nvPicPr>
-                  <pic:blipFill>
-                    <a:blip r:embed="rId42">
-                      <a:extLst>
-                        <a:ext uri="{28A0092B-C50C-407E-A947-70E740481C1C}">
-                          <a14:useLocalDpi xmlns:a14="http://schemas.microsoft.com/office/drawing/2010/main" val="0"/>
-                        </a:ext>
-                      </a:extLst>
-                    </a:blip>
-                    <a:srcRect/>
-                    <a:stretch>
-                      <a:fillRect/>
-                    </a:stretch>
-                  </pic:blipFill>
-                  <pic:spPr bwMode="auto">
-                    <a:xfrm>
-                      <a:off x="0" y="0"/>
-                      <a:ext cx="1184275" cy="1184275"/>
-                    </a:xfrm>
-                    <a:prstGeom prst="rect">
-                      <a:avLst/>
-                    </a:prstGeom>
-                    <a:noFill/>
-                    <a:ln>
-                      <a:noFill/>
-                    </a:ln>
-                  </pic:spPr>
-                </pic:pic>
-              </a:graphicData>
-            </a:graphic>
-          </wp:inline>
-        </w:drawing>
-      </w:r>
       <w:r>
         <w:t>3 Jumpers macho-macho.</w:t>
       </w:r>
@@ -8227,7 +7896,7 @@
                     </pic:cNvPicPr>
                   </pic:nvPicPr>
                   <pic:blipFill>
-                    <a:blip r:embed="rId43">
+                    <a:blip r:embed="rId42">
                       <a:extLst>
                         <a:ext uri="{28A0092B-C50C-407E-A947-70E740481C1C}">
                           <a14:useLocalDpi xmlns:a14="http://schemas.microsoft.com/office/drawing/2010/main" val="0"/>
@@ -8258,13 +7927,8 @@
           </wp:inline>
         </w:drawing>
       </w:r>
-      <w:proofErr w:type="gramStart"/>
-      <w:r>
-        <w:t>1</w:t>
-      </w:r>
-      <w:proofErr w:type="gramEnd"/>
-      <w:r>
-        <w:t xml:space="preserve"> Resistor.</w:t>
+      <w:r>
+        <w:t>1 Resistor.</w:t>
       </w:r>
     </w:p>
     <w:p>
@@ -8296,7 +7960,7 @@
                     <pic:cNvPicPr/>
                   </pic:nvPicPr>
                   <pic:blipFill>
-                    <a:blip r:embed="rId44"/>
+                    <a:blip r:embed="rId43"/>
                     <a:stretch>
                       <a:fillRect/>
                     </a:stretch>
@@ -8330,7 +7994,7 @@
       </w:pPr>
     </w:p>
     <w:p>
-      <w:bookmarkStart w:id="19" w:name="_Toc154569928"/>
+      <w:bookmarkStart w:id="20" w:name="_Toc154569928"/>
     </w:p>
     <w:p>
       <w:pPr>
@@ -8339,14 +8003,14 @@
           <w:b/>
         </w:rPr>
       </w:pPr>
-      <w:bookmarkStart w:id="20" w:name="_Toc512519601"/>
+      <w:bookmarkStart w:id="21" w:name="_Toc512519601"/>
       <w:r>
         <w:rPr>
           <w:b/>
         </w:rPr>
         <w:t>Solução Técnica - Aplicação</w:t>
       </w:r>
-      <w:bookmarkEnd w:id="20"/>
+      <w:bookmarkEnd w:id="21"/>
       <w:r>
         <w:rPr>
           <w:b/>
@@ -8370,23 +8034,16 @@
         <w:tab/>
       </w:r>
       <w:r>
-        <w:t xml:space="preserve">Com os dados armazenados em nuvem no Microsoft </w:t>
+        <w:t>Com os dados armazenados em nuvem no Microsoft Azure</w:t>
+      </w:r>
+      <w:r>
+        <w:t xml:space="preserve">, a aplicação web pode recolhê-los através de consultas com </w:t>
       </w:r>
       <w:proofErr w:type="spellStart"/>
       <w:r>
-        <w:t>Azure</w:t>
+        <w:t>NodeJS</w:t>
       </w:r>
       <w:proofErr w:type="spellEnd"/>
-      <w:r>
-        <w:t xml:space="preserve">, a aplicação web pode recolhê-los através de consultas com </w:t>
-      </w:r>
-      <w:proofErr w:type="spellStart"/>
-      <w:proofErr w:type="gramStart"/>
-      <w:r>
-        <w:t>NodeJS</w:t>
-      </w:r>
-      <w:proofErr w:type="spellEnd"/>
-      <w:proofErr w:type="gramEnd"/>
       <w:r>
         <w:t xml:space="preserve"> para então </w:t>
       </w:r>
@@ -8420,16 +8077,8 @@
         <w:rPr>
           <w:b/>
         </w:rPr>
-        <w:t xml:space="preserve">Microsoft </w:t>
-      </w:r>
-      <w:proofErr w:type="spellStart"/>
-      <w:r>
-        <w:rPr>
-          <w:b/>
-        </w:rPr>
-        <w:t>Azure</w:t>
-      </w:r>
-      <w:proofErr w:type="spellEnd"/>
+        <w:t>Microsoft Azure</w:t>
+      </w:r>
     </w:p>
     <w:p>
       <w:pPr>
@@ -8439,23 +8088,10 @@
         <w:tab/>
       </w:r>
       <w:r>
-        <w:t xml:space="preserve">A plataforma nuvem utilizada no projeto é o Microsoft </w:t>
-      </w:r>
-      <w:proofErr w:type="spellStart"/>
-      <w:r>
-        <w:t>Azure</w:t>
-      </w:r>
-      <w:proofErr w:type="spellEnd"/>
-      <w:r>
-        <w:t xml:space="preserve">, que possibilitou a implementação de um banco de dados gerenciado com </w:t>
-      </w:r>
-      <w:proofErr w:type="gramStart"/>
-      <w:r>
-        <w:t>o Microsoft</w:t>
-      </w:r>
-      <w:proofErr w:type="gramEnd"/>
-      <w:r>
-        <w:t xml:space="preserve"> SQL Server, e a hospedagem da aplicação web na nuvem.</w:t>
+        <w:t>A plataforma nuvem utilizada no projeto é o Microsoft Azure</w:t>
+      </w:r>
+      <w:r>
+        <w:t>, que possibilitou a implementação de um banco de dados gerenciado com o Microsoft SQL Server, e a hospedagem da aplicação web na nuvem.</w:t>
       </w:r>
     </w:p>
     <w:p>
@@ -8470,7 +8106,6 @@
         </w:rPr>
       </w:pPr>
       <w:proofErr w:type="spellStart"/>
-      <w:proofErr w:type="gramStart"/>
       <w:r>
         <w:rPr>
           <w:b/>
@@ -8478,7 +8113,6 @@
         <w:t>NodeJS</w:t>
       </w:r>
       <w:proofErr w:type="spellEnd"/>
-      <w:proofErr w:type="gramEnd"/>
     </w:p>
     <w:p>
       <w:pPr>
@@ -8486,31 +8120,13 @@
       </w:pPr>
       <w:r>
         <w:tab/>
-        <w:t xml:space="preserve">Além de ter sido utilizado para realizar o envio dos dados do </w:t>
+        <w:t xml:space="preserve">Além de ter sido utilizado para realizar o envio dos dados do Arduino para o Microsoft Azure, o </w:t>
       </w:r>
       <w:proofErr w:type="spellStart"/>
       <w:r>
-        <w:t>Arduino</w:t>
+        <w:t>NodeJS</w:t>
       </w:r>
       <w:proofErr w:type="spellEnd"/>
-      <w:r>
-        <w:t xml:space="preserve"> para o Microsoft </w:t>
-      </w:r>
-      <w:proofErr w:type="spellStart"/>
-      <w:r>
-        <w:t>Azure</w:t>
-      </w:r>
-      <w:proofErr w:type="spellEnd"/>
-      <w:r>
-        <w:t xml:space="preserve">, o </w:t>
-      </w:r>
-      <w:proofErr w:type="spellStart"/>
-      <w:proofErr w:type="gramStart"/>
-      <w:r>
-        <w:t>NodeJS</w:t>
-      </w:r>
-      <w:proofErr w:type="spellEnd"/>
-      <w:proofErr w:type="gramEnd"/>
       <w:r>
         <w:t xml:space="preserve"> também foi utilizado em todo o </w:t>
       </w:r>
@@ -8595,7 +8211,7 @@
                     <pic:cNvPicPr/>
                   </pic:nvPicPr>
                   <pic:blipFill>
-                    <a:blip r:embed="rId45">
+                    <a:blip r:embed="rId44">
                       <a:extLst>
                         <a:ext uri="{28A0092B-C50C-407E-A947-70E740481C1C}">
                           <a14:useLocalDpi xmlns:a14="http://schemas.microsoft.com/office/drawing/2010/main" val="0"/>
@@ -8629,14 +8245,14 @@
           <w:b/>
         </w:rPr>
       </w:pPr>
-      <w:bookmarkStart w:id="21" w:name="_Toc512519602"/>
+      <w:bookmarkStart w:id="22" w:name="_Toc512519602"/>
       <w:r>
         <w:rPr>
           <w:b/>
         </w:rPr>
         <w:t>Banco de Dados</w:t>
       </w:r>
-      <w:bookmarkEnd w:id="21"/>
+      <w:bookmarkEnd w:id="22"/>
       <w:r>
         <w:rPr>
           <w:b/>
@@ -8671,7 +8287,7 @@
         </w:rPr>
         <w:pict w14:anchorId="0EDE35B5">
           <v:shape id="_x0000_i1030" type="#_x0000_t75" style="width:374.25pt;height:242.25pt">
-            <v:imagedata r:id="rId46" o:title="ModeloLogico"/>
+            <v:imagedata r:id="rId45" o:title="ModeloLogico"/>
           </v:shape>
         </w:pict>
       </w:r>
@@ -8695,7 +8311,7 @@
       <w:r>
         <w:pict w14:anchorId="7388C6C4">
           <v:shape id="_x0000_i1031" type="#_x0000_t75" style="width:369.75pt;height:302.25pt">
-            <v:imagedata r:id="rId47" o:title="conceitualcerto"/>
+            <v:imagedata r:id="rId46" o:title="conceitualcerto"/>
           </v:shape>
         </w:pict>
       </w:r>
@@ -8832,7 +8448,7 @@
         </w:rPr>
         <w:pict w14:anchorId="66460181">
           <v:shape id="_x0000_i1032" type="#_x0000_t75" style="width:413.25pt;height:205.5pt">
-            <v:imagedata r:id="rId48" o:title="Incubadora-Dicionario"/>
+            <v:imagedata r:id="rId47" o:title="Incubadora-Dicionario"/>
           </v:shape>
         </w:pict>
       </w:r>
@@ -8845,7 +8461,7 @@
         </w:rPr>
         <w:pict w14:anchorId="0B3AD852">
           <v:shape id="_x0000_i1033" type="#_x0000_t75" style="width:413.25pt;height:144.75pt">
-            <v:imagedata r:id="rId49" o:title="Usuario"/>
+            <v:imagedata r:id="rId48" o:title="Usuario"/>
           </v:shape>
         </w:pict>
       </w:r>
@@ -8859,14 +8475,14 @@
         <w:lastRenderedPageBreak/>
         <w:pict w14:anchorId="04403726">
           <v:shape id="_x0000_i1034" type="#_x0000_t75" style="width:413.25pt;height:174.75pt">
-            <v:imagedata r:id="rId50" o:title="Recem-Nascido"/>
+            <v:imagedata r:id="rId49" o:title="Recem-Nascido"/>
           </v:shape>
         </w:pict>
       </w:r>
       <w:r>
         <w:pict w14:anchorId="556E14EA">
           <v:shape id="_x0000_i1035" type="#_x0000_t75" style="width:414.75pt;height:165pt">
-            <v:imagedata r:id="rId51" o:title="Medição"/>
+            <v:imagedata r:id="rId50" o:title="Medição"/>
           </v:shape>
         </w:pict>
       </w:r>
@@ -8878,14 +8494,14 @@
           <w:b/>
         </w:rPr>
       </w:pPr>
-      <w:bookmarkStart w:id="22" w:name="_Toc512519603"/>
+      <w:bookmarkStart w:id="23" w:name="_Toc512519603"/>
       <w:r>
         <w:rPr>
           <w:b/>
         </w:rPr>
         <w:t>Protótipo das telas, lógica e usabilidade</w:t>
       </w:r>
-      <w:bookmarkEnd w:id="22"/>
+      <w:bookmarkEnd w:id="23"/>
       <w:r>
         <w:rPr>
           <w:b/>
@@ -8897,17 +8513,8 @@
           <w:b/>
           <w:color w:val="FF0000"/>
         </w:rPr>
-        <w:t>(fazer</w:t>
-      </w:r>
-      <w:proofErr w:type="gramStart"/>
-      <w:r>
-        <w:rPr>
-          <w:b/>
-          <w:color w:val="FF0000"/>
-        </w:rPr>
-        <w:t>)</w:t>
-      </w:r>
-      <w:proofErr w:type="gramEnd"/>
+        <w:t>(fazer)</w:t>
+      </w:r>
     </w:p>
     <w:p>
       <w:r>
@@ -8944,12 +8551,12 @@
     <w:p>
       <w:pPr>
         <w:sectPr>
-          <w:headerReference w:type="even" r:id="rId52"/>
-          <w:headerReference w:type="default" r:id="rId53"/>
-          <w:footerReference w:type="even" r:id="rId54"/>
-          <w:footerReference w:type="default" r:id="rId55"/>
-          <w:headerReference w:type="first" r:id="rId56"/>
-          <w:footerReference w:type="first" r:id="rId57"/>
+          <w:headerReference w:type="even" r:id="rId51"/>
+          <w:headerReference w:type="default" r:id="rId52"/>
+          <w:footerReference w:type="even" r:id="rId53"/>
+          <w:footerReference w:type="default" r:id="rId54"/>
+          <w:headerReference w:type="first" r:id="rId55"/>
+          <w:footerReference w:type="first" r:id="rId56"/>
           <w:pgSz w:w="11907" w:h="16840" w:code="9"/>
           <w:pgMar w:top="1701" w:right="1134" w:bottom="1531" w:left="1701" w:header="720" w:footer="720" w:gutter="0"/>
           <w:cols w:space="708"/>
@@ -8958,7 +8565,7 @@
         </w:sectPr>
       </w:pPr>
     </w:p>
-    <w:bookmarkEnd w:id="19"/>
+    <w:bookmarkEnd w:id="20"/>
     <w:p>
       <w:pPr>
         <w:pStyle w:val="FolhadeRostodosCaptulos"/>
@@ -8973,11 +8580,9 @@
       <w:r>
         <w:fldChar w:fldCharType="separate"/>
       </w:r>
-      <w:proofErr w:type="gramStart"/>
       <w:r>
         <w:t>4</w:t>
       </w:r>
-      <w:proofErr w:type="gramEnd"/>
       <w:r>
         <w:fldChar w:fldCharType="end"/>
       </w:r>
@@ -8992,12 +8597,12 @@
       <w:pPr>
         <w:pStyle w:val="Ttulo1"/>
       </w:pPr>
-      <w:bookmarkStart w:id="23" w:name="_Toc512519605"/>
+      <w:bookmarkStart w:id="24" w:name="_Toc512519605"/>
       <w:r>
         <w:lastRenderedPageBreak/>
         <w:t>implantação do projeto</w:t>
       </w:r>
-      <w:bookmarkEnd w:id="23"/>
+      <w:bookmarkEnd w:id="24"/>
     </w:p>
     <w:p/>
     <w:p>
@@ -9007,14 +8612,14 @@
           <w:b/>
         </w:rPr>
       </w:pPr>
-      <w:bookmarkStart w:id="24" w:name="_Toc512519606"/>
+      <w:bookmarkStart w:id="25" w:name="_Toc512519606"/>
       <w:r>
         <w:rPr>
           <w:b/>
         </w:rPr>
         <w:t>Manual de Instalação da solução</w:t>
       </w:r>
-      <w:bookmarkEnd w:id="24"/>
+      <w:bookmarkEnd w:id="25"/>
     </w:p>
     <w:p>
       <w:pPr>
@@ -9042,12 +8647,10 @@
         <w:t xml:space="preserve"> na porta </w:t>
       </w:r>
       <w:proofErr w:type="spellStart"/>
-      <w:proofErr w:type="gramStart"/>
       <w:r>
         <w:t>usb</w:t>
       </w:r>
       <w:proofErr w:type="spellEnd"/>
-      <w:proofErr w:type="gramEnd"/>
       <w:r>
         <w:t xml:space="preserve">; </w:t>
       </w:r>
@@ -9130,7 +8733,7 @@
       <w:r>
         <w:t xml:space="preserve"> </w:t>
       </w:r>
-      <w:hyperlink r:id="rId58" w:history="1">
+      <w:hyperlink r:id="rId57" w:history="1">
         <w:r>
           <w:rPr>
             <w:rStyle w:val="Hyperlink"/>
@@ -9151,15 +8754,7 @@
         <w:jc w:val="left"/>
       </w:pPr>
       <w:r>
-        <w:t xml:space="preserve">Fazer </w:t>
-      </w:r>
-      <w:proofErr w:type="spellStart"/>
-      <w:r>
-        <w:t>login</w:t>
-      </w:r>
-      <w:proofErr w:type="spellEnd"/>
-      <w:r>
-        <w:t xml:space="preserve"> com </w:t>
+        <w:t xml:space="preserve">Fazer login com </w:t>
       </w:r>
       <w:proofErr w:type="spellStart"/>
       <w:r>
@@ -9190,18 +8785,18 @@
     </w:p>
     <w:p>
       <w:r>
-        <w:t>Verificar se esta inserindo novas incubadoras</w:t>
-      </w:r>
-      <w:r>
-        <w:t xml:space="preserve"> em incubadoras&gt;adicionar incubadoras</w:t>
+        <w:t xml:space="preserve">Verificar se </w:t>
       </w:r>
       <w:proofErr w:type="gramStart"/>
       <w:r>
-        <w:t>, digitar</w:t>
+        <w:t>esta</w:t>
       </w:r>
       <w:proofErr w:type="gramEnd"/>
       <w:r>
-        <w:t xml:space="preserve"> a descrição da incubadora;</w:t>
+        <w:t xml:space="preserve"> inserindo novas incubadoras</w:t>
+      </w:r>
+      <w:r>
+        <w:t xml:space="preserve"> em incubadoras&gt;adicionar incubadoras, digitar a descrição da incubadora;</w:t>
       </w:r>
     </w:p>
     <w:p>
@@ -9234,28 +8829,12 @@
       </w:r>
       <w:proofErr w:type="spellEnd"/>
       <w:r>
-        <w:t xml:space="preserve"> para utilizar o sistema </w:t>
-      </w:r>
-      <w:proofErr w:type="gramStart"/>
-      <w:r>
-        <w:t>ir em</w:t>
-      </w:r>
-      <w:proofErr w:type="gramEnd"/>
-      <w:r>
-        <w:t xml:space="preserve"> usuários e clicar em adicionar usuários; </w:t>
-      </w:r>
-    </w:p>
-    <w:p>
-      <w:r>
-        <w:t xml:space="preserve">Para um atendimento de suporte por chat </w:t>
-      </w:r>
-      <w:proofErr w:type="gramStart"/>
-      <w:r>
-        <w:t>ir em</w:t>
-      </w:r>
-      <w:proofErr w:type="gramEnd"/>
-      <w:r>
-        <w:t xml:space="preserve"> incubadoras, clicar no ícone de atendimento localizado abaixo do ícone de inserir incubadoras;</w:t>
+        <w:t xml:space="preserve"> para utilizar o sistema ir em usuários e clicar em adicionar usuários; </w:t>
+      </w:r>
+    </w:p>
+    <w:p>
+      <w:r>
+        <w:t>Para um atendimento de suporte por chat ir em incubadoras, clicar no ícone de atendimento localizado abaixo do ícone de inserir incubadoras;</w:t>
       </w:r>
     </w:p>
     <w:p>
@@ -9280,7 +8859,7 @@
                     <pic:cNvPicPr/>
                   </pic:nvPicPr>
                   <pic:blipFill>
-                    <a:blip r:embed="rId59"/>
+                    <a:blip r:embed="rId58"/>
                     <a:stretch>
                       <a:fillRect/>
                     </a:stretch>
@@ -9309,7 +8888,7 @@
           <w:b/>
         </w:rPr>
       </w:pPr>
-      <w:bookmarkStart w:id="25" w:name="_Toc512519607"/>
+      <w:bookmarkStart w:id="26" w:name="_Toc512519607"/>
       <w:r>
         <w:rPr>
           <w:b/>
@@ -9317,7 +8896,7 @@
         <w:lastRenderedPageBreak/>
         <w:t>Processo de Atendimento e Suporte</w:t>
       </w:r>
-      <w:bookmarkEnd w:id="25"/>
+      <w:bookmarkEnd w:id="26"/>
       <w:r>
         <w:rPr>
           <w:b/>
@@ -9391,15 +8970,7 @@
       </w:r>
       <w:proofErr w:type="spellEnd"/>
       <w:r>
-        <w:t xml:space="preserve"> direcionado ao nível </w:t>
-      </w:r>
-      <w:proofErr w:type="gramStart"/>
-      <w:r>
-        <w:t>1</w:t>
-      </w:r>
-      <w:proofErr w:type="gramEnd"/>
-      <w:r>
-        <w:t xml:space="preserve"> de suporte aonde </w:t>
+        <w:t xml:space="preserve"> direcionado ao nível 1 de suporte aonde </w:t>
       </w:r>
       <w:proofErr w:type="spellStart"/>
       <w:r>
@@ -9498,27 +9069,7 @@
           <w:szCs w:val="18"/>
           <w:lang w:eastAsia="pt-BR"/>
         </w:rPr>
-        <w:t xml:space="preserve">Verifique se o </w:t>
-      </w:r>
-      <w:proofErr w:type="spellStart"/>
-      <w:r>
-        <w:rPr>
-          <w:rFonts w:cs="Arial"/>
-          <w:color w:val="000000"/>
-          <w:szCs w:val="18"/>
-          <w:lang w:eastAsia="pt-BR"/>
-        </w:rPr>
-        <w:t>Arduino</w:t>
-      </w:r>
-      <w:proofErr w:type="spellEnd"/>
-      <w:r>
-        <w:rPr>
-          <w:rFonts w:cs="Arial"/>
-          <w:color w:val="000000"/>
-          <w:szCs w:val="18"/>
-          <w:lang w:eastAsia="pt-BR"/>
-        </w:rPr>
-        <w:t xml:space="preserve"> está conectado e recebendo energia.</w:t>
+        <w:t>Verifique se o Arduino está conectado e recebendo energia.</w:t>
       </w:r>
     </w:p>
     <w:p>
@@ -9755,7 +9306,6 @@
         <w:t xml:space="preserve">Caso atendimento remoto não resolva o problema, agendar visita técnica, aonde o técnico iria tentar resolver o problema de </w:t>
       </w:r>
       <w:proofErr w:type="spellStart"/>
-      <w:proofErr w:type="gramStart"/>
       <w:r>
         <w:rPr>
           <w:rFonts w:cs="Arial"/>
@@ -9766,7 +9316,6 @@
         <w:t>la</w:t>
       </w:r>
       <w:proofErr w:type="spellEnd"/>
-      <w:proofErr w:type="gramEnd"/>
       <w:r>
         <w:rPr>
           <w:rFonts w:cs="Arial"/>
@@ -9835,7 +9384,6 @@
         <w:t xml:space="preserve">Verificar se o </w:t>
       </w:r>
       <w:proofErr w:type="spellStart"/>
-      <w:proofErr w:type="gramStart"/>
       <w:r>
         <w:rPr>
           <w:rFonts w:cs="Arial"/>
@@ -9846,7 +9394,6 @@
         <w:t>anti-vírus</w:t>
       </w:r>
       <w:proofErr w:type="spellEnd"/>
-      <w:proofErr w:type="gramEnd"/>
       <w:r>
         <w:rPr>
           <w:rFonts w:cs="Arial"/>
@@ -9950,27 +9497,7 @@
           <w:szCs w:val="23"/>
           <w:lang w:eastAsia="pt-BR"/>
         </w:rPr>
-        <w:t xml:space="preserve">Agora se houver um problema no sistema geral aonde afetaria o funcionamento de todo o sistema e seria um problema para os clientes e para a empresa o atendimento seria com o suporte nível </w:t>
-      </w:r>
-      <w:proofErr w:type="gramStart"/>
-      <w:r>
-        <w:rPr>
-          <w:rFonts w:cs="Arial"/>
-          <w:color w:val="000000"/>
-          <w:szCs w:val="23"/>
-          <w:lang w:eastAsia="pt-BR"/>
-        </w:rPr>
-        <w:t>3</w:t>
-      </w:r>
-      <w:proofErr w:type="gramEnd"/>
-      <w:r>
-        <w:rPr>
-          <w:rFonts w:cs="Arial"/>
-          <w:color w:val="000000"/>
-          <w:szCs w:val="23"/>
-          <w:lang w:eastAsia="pt-BR"/>
-        </w:rPr>
-        <w:t xml:space="preserve"> que seriam pessoas com um cargo mais alto na empresa como um analista aonde ele seguiria o roteiro </w:t>
+        <w:t xml:space="preserve">Agora se houver um problema no sistema geral aonde afetaria o funcionamento de todo o sistema e seria um problema para os clientes e para a empresa o atendimento seria com o suporte nível 3 que seriam pessoas com um cargo mais alto na empresa como um analista aonde ele seguiria o roteiro </w:t>
       </w:r>
       <w:proofErr w:type="spellStart"/>
       <w:r>
@@ -10192,10 +9719,10 @@
           <w:lang w:eastAsia="pt-BR"/>
         </w:rPr>
         <w:sectPr>
-          <w:headerReference w:type="default" r:id="rId60"/>
-          <w:footerReference w:type="default" r:id="rId61"/>
-          <w:headerReference w:type="first" r:id="rId62"/>
-          <w:footerReference w:type="first" r:id="rId63"/>
+          <w:headerReference w:type="default" r:id="rId59"/>
+          <w:footerReference w:type="default" r:id="rId60"/>
+          <w:headerReference w:type="first" r:id="rId61"/>
+          <w:footerReference w:type="first" r:id="rId62"/>
           <w:pgSz w:w="11907" w:h="16840" w:code="9"/>
           <w:pgMar w:top="1701" w:right="1134" w:bottom="1531" w:left="1701" w:header="720" w:footer="720" w:gutter="0"/>
           <w:cols w:space="708"/>
@@ -10226,7 +9753,7 @@
                     </pic:cNvPicPr>
                   </pic:nvPicPr>
                   <pic:blipFill>
-                    <a:blip r:embed="rId64"/>
+                    <a:blip r:embed="rId63"/>
                     <a:stretch>
                       <a:fillRect/>
                     </a:stretch>
@@ -10252,49 +9779,46 @@
         <w:pStyle w:val="FolhadeRostodosCaptulos"/>
         <w:jc w:val="both"/>
       </w:pPr>
-      <w:r>
-        <w:lastRenderedPageBreak/>
-        <w:fldChar w:fldCharType="begin"/>
-      </w:r>
-      <w:r>
-        <w:instrText xml:space="preserve"> REF _Ref125307146 \w </w:instrText>
-      </w:r>
-      <w:r>
-        <w:fldChar w:fldCharType="separate"/>
-      </w:r>
-      <w:proofErr w:type="gramStart"/>
-      <w:r>
-        <w:t>5</w:t>
-      </w:r>
-      <w:proofErr w:type="gramEnd"/>
-      <w:r>
-        <w:fldChar w:fldCharType="end"/>
-      </w:r>
-      <w:r>
-        <w:tab/>
-      </w:r>
-      <w:fldSimple w:instr=" REF _Ref125307146 ">
+      <w:fldSimple w:instr=" REF _Ref125307146 \w ">
         <w:r>
-          <w:t>CONCLUSÕES</w:t>
+          <w:t>5</w:t>
         </w:r>
       </w:fldSimple>
+      <w:r>
+        <w:tab/>
+      </w:r>
+      <w:r>
+        <w:fldChar w:fldCharType="begin"/>
+      </w:r>
+      <w:r>
+        <w:instrText xml:space="preserve"> REF _Ref125307146 </w:instrText>
+      </w:r>
+      <w:r>
+        <w:fldChar w:fldCharType="separate"/>
+      </w:r>
+      <w:r>
+        <w:t>CONCLUSÕES</w:t>
+      </w:r>
+      <w:r>
+        <w:fldChar w:fldCharType="end"/>
+      </w:r>
     </w:p>
     <w:p>
       <w:pPr>
         <w:pStyle w:val="Ttulo1"/>
       </w:pPr>
-      <w:bookmarkStart w:id="26" w:name="_Ref125307146"/>
-      <w:bookmarkStart w:id="27" w:name="_Toc125374527"/>
-      <w:bookmarkStart w:id="28" w:name="_Toc156754424"/>
-      <w:bookmarkStart w:id="29" w:name="_Toc512519608"/>
+      <w:bookmarkStart w:id="27" w:name="_Ref125307146"/>
+      <w:bookmarkStart w:id="28" w:name="_Toc125374527"/>
+      <w:bookmarkStart w:id="29" w:name="_Toc156754424"/>
+      <w:bookmarkStart w:id="30" w:name="_Toc512519608"/>
       <w:r>
         <w:lastRenderedPageBreak/>
         <w:t>CONCLUSÕES</w:t>
       </w:r>
-      <w:bookmarkEnd w:id="26"/>
       <w:bookmarkEnd w:id="27"/>
       <w:bookmarkEnd w:id="28"/>
       <w:bookmarkEnd w:id="29"/>
+      <w:bookmarkEnd w:id="30"/>
     </w:p>
     <w:p>
       <w:pPr>
@@ -10303,14 +9827,14 @@
           <w:b/>
         </w:rPr>
       </w:pPr>
-      <w:bookmarkStart w:id="30" w:name="_Toc512519609"/>
+      <w:bookmarkStart w:id="31" w:name="_Toc512519609"/>
       <w:r>
         <w:rPr>
           <w:b/>
         </w:rPr>
         <w:t>resultados</w:t>
       </w:r>
-      <w:bookmarkEnd w:id="30"/>
+      <w:bookmarkEnd w:id="31"/>
       <w:r>
         <w:rPr>
           <w:b/>
@@ -10361,88 +9885,121 @@
           <w:color w:val="000000"/>
         </w:rPr>
         <w:tab/>
-        <w:t xml:space="preserve">A </w:t>
-      </w:r>
-      <w:proofErr w:type="gramStart"/>
+        <w:t>A performance do sistema alcançou as nossas expec</w:t>
+      </w:r>
       <w:r>
         <w:rPr>
           <w:rFonts w:cs="Arial"/>
           <w:bCs/>
           <w:color w:val="000000"/>
         </w:rPr>
-        <w:t>performance</w:t>
-      </w:r>
-      <w:proofErr w:type="gramEnd"/>
+        <w:t xml:space="preserve">tativas. Conseguimos desenvolver uma aplicação web totalmente funcional, que realiza o gerenciamento de incubadoras, recém-nascidos e usuários, além de exibir os dados de temperatura e umidade do sensor DH11 do </w:t>
+      </w:r>
+      <w:proofErr w:type="spellStart"/>
       <w:r>
         <w:rPr>
           <w:rFonts w:cs="Arial"/>
           <w:bCs/>
           <w:color w:val="000000"/>
         </w:rPr>
-        <w:t xml:space="preserve"> do sistema alcançou as nossas expec</w:t>
-      </w:r>
+        <w:t>Arduíno</w:t>
+      </w:r>
+      <w:proofErr w:type="spellEnd"/>
       <w:r>
         <w:rPr>
           <w:rFonts w:cs="Arial"/>
           <w:bCs/>
           <w:color w:val="000000"/>
         </w:rPr>
-        <w:t xml:space="preserve">tativas. Conseguimos desenvolver uma aplicação web totalmente funcional, que realiza o gerenciamento de incubadoras, recém-nascidos e usuários, além de exibir os dados de temperatura e umidade do sensor DH11 do </w:t>
-      </w:r>
-      <w:proofErr w:type="spellStart"/>
-      <w:r>
+        <w:t xml:space="preserve"> e transformá-los em gráficos, estatísticas e relatórios.</w:t>
+      </w:r>
+    </w:p>
+    <w:p>
+      <w:pPr>
+        <w:spacing w:line="240" w:lineRule="auto"/>
         <w:rPr>
           <w:rFonts w:cs="Arial"/>
           <w:bCs/>
           <w:color w:val="000000"/>
         </w:rPr>
-        <w:t>Arduíno</w:t>
-      </w:r>
-      <w:proofErr w:type="spellEnd"/>
+      </w:pPr>
       <w:r>
         <w:rPr>
           <w:rFonts w:cs="Arial"/>
           <w:bCs/>
           <w:color w:val="000000"/>
         </w:rPr>
-        <w:t xml:space="preserve"> e transformá-los em gráficos, estatísticas e relatórios.</w:t>
-      </w:r>
-    </w:p>
-    <w:p>
-      <w:pPr>
-        <w:spacing w:line="240" w:lineRule="auto"/>
+        <w:tab/>
+        <w:t xml:space="preserve">Além disso, o sistema também ficou completamente responsivo através do uso do </w:t>
+      </w:r>
+      <w:proofErr w:type="spellStart"/>
+      <w:r>
         <w:rPr>
           <w:rFonts w:cs="Arial"/>
           <w:bCs/>
           <w:color w:val="000000"/>
         </w:rPr>
-      </w:pPr>
+        <w:t>Bootstrap</w:t>
+      </w:r>
+      <w:proofErr w:type="spellEnd"/>
       <w:r>
         <w:rPr>
           <w:rFonts w:cs="Arial"/>
           <w:bCs/>
           <w:color w:val="000000"/>
         </w:rPr>
-        <w:tab/>
-        <w:t xml:space="preserve">Além disso, o sistema também ficou completamente responsivo através do uso do </w:t>
-      </w:r>
-      <w:proofErr w:type="spellStart"/>
-      <w:r>
+        <w:t>, sendo possível ser utilizado em qualquer resolução, seja de smartphone, tablet ou computadores.</w:t>
+      </w:r>
+    </w:p>
+    <w:p/>
+    <w:p>
+      <w:pPr>
+        <w:pStyle w:val="Ttulo2"/>
+        <w:rPr>
+          <w:b/>
+        </w:rPr>
+      </w:pPr>
+      <w:bookmarkStart w:id="32" w:name="_Toc512519610"/>
+      <w:r>
+        <w:rPr>
+          <w:b/>
+        </w:rPr>
+        <w:t>Processo de aprendizado com o projeto</w:t>
+      </w:r>
+      <w:bookmarkEnd w:id="32"/>
+      <w:r>
+        <w:rPr>
+          <w:b/>
+        </w:rPr>
+        <w:t xml:space="preserve"> </w:t>
+      </w:r>
+      <w:r>
+        <w:rPr>
+          <w:b/>
+          <w:color w:val="FF0000"/>
+        </w:rPr>
+        <w:t>(fazer)</w:t>
+      </w:r>
+    </w:p>
+    <w:p>
+      <w:pPr>
+        <w:spacing w:line="240" w:lineRule="auto"/>
         <w:rPr>
           <w:rFonts w:cs="Arial"/>
           <w:bCs/>
           <w:color w:val="000000"/>
         </w:rPr>
-        <w:t>Bootstrap</w:t>
-      </w:r>
-      <w:proofErr w:type="spellEnd"/>
+      </w:pPr>
+      <w:r>
+        <w:tab/>
+      </w:r>
       <w:r>
         <w:rPr>
           <w:rFonts w:cs="Arial"/>
           <w:bCs/>
           <w:color w:val="000000"/>
         </w:rPr>
-        <w:t xml:space="preserve">, sendo possível ser utilizado em qualquer resolução, seja de smartphone, </w:t>
+        <w:t xml:space="preserve">O projeto com viés de pesquisa e por embarcar diferentes tecnologias e métodos, foi um ambiente </w:t>
       </w:r>
       <w:proofErr w:type="spellStart"/>
       <w:r>
@@ -10451,7 +10008,7 @@
           <w:bCs/>
           <w:color w:val="000000"/>
         </w:rPr>
-        <w:t>tablet</w:t>
+        <w:t>execepcional</w:t>
       </w:r>
       <w:proofErr w:type="spellEnd"/>
       <w:r>
@@ -10460,50 +10017,15 @@
           <w:bCs/>
           <w:color w:val="000000"/>
         </w:rPr>
-        <w:t xml:space="preserve"> ou computadores.</w:t>
-      </w:r>
-    </w:p>
-    <w:p/>
-    <w:p>
-      <w:pPr>
-        <w:pStyle w:val="Ttulo2"/>
-        <w:rPr>
-          <w:b/>
-        </w:rPr>
-      </w:pPr>
-      <w:bookmarkStart w:id="31" w:name="_Toc512519610"/>
-      <w:r>
-        <w:rPr>
-          <w:b/>
-        </w:rPr>
-        <w:t>Processo de aprendizado com o projeto</w:t>
-      </w:r>
-      <w:bookmarkEnd w:id="31"/>
-      <w:r>
-        <w:rPr>
-          <w:b/>
-        </w:rPr>
-        <w:t xml:space="preserve"> </w:t>
-      </w:r>
-      <w:r>
-        <w:rPr>
-          <w:b/>
-          <w:color w:val="FF0000"/>
-        </w:rPr>
-        <w:t>(fazer)</w:t>
-      </w:r>
-    </w:p>
-    <w:p>
-      <w:pPr>
-        <w:spacing w:line="240" w:lineRule="auto"/>
+        <w:t xml:space="preserve"> para irmos além do que nos era </w:t>
+      </w:r>
+      <w:r>
         <w:rPr>
           <w:rFonts w:cs="Arial"/>
           <w:bCs/>
           <w:color w:val="000000"/>
         </w:rPr>
-      </w:pPr>
-      <w:r>
-        <w:tab/>
+        <w:t>ensinado e c</w:t>
       </w:r>
       <w:r>
         <w:rPr>
@@ -10511,7 +10033,7 @@
           <w:bCs/>
           <w:color w:val="000000"/>
         </w:rPr>
-        <w:t>O projeto com viés de pesquis</w:t>
+        <w:t>onseguir</w:t>
       </w:r>
       <w:r>
         <w:rPr>
@@ -10519,7 +10041,7 @@
           <w:bCs/>
           <w:color w:val="000000"/>
         </w:rPr>
-        <w:t>a e</w:t>
+        <w:t xml:space="preserve"> unir nosso grupo</w:t>
       </w:r>
       <w:r>
         <w:rPr>
@@ -10527,25 +10049,25 @@
           <w:bCs/>
           <w:color w:val="000000"/>
         </w:rPr>
-        <w:t xml:space="preserve"> por embarcar diferentes tecnologias e métodos, foi um ambiente </w:t>
-      </w:r>
-      <w:proofErr w:type="spellStart"/>
-      <w:r>
+        <w:t xml:space="preserve"> em um objetivo comum.</w:t>
+      </w:r>
+    </w:p>
+    <w:p>
+      <w:pPr>
+        <w:spacing w:line="240" w:lineRule="auto"/>
         <w:rPr>
           <w:rFonts w:cs="Arial"/>
           <w:bCs/>
           <w:color w:val="000000"/>
         </w:rPr>
-        <w:t>execepcional</w:t>
-      </w:r>
-      <w:proofErr w:type="spellEnd"/>
+      </w:pPr>
       <w:r>
         <w:rPr>
           <w:rFonts w:cs="Arial"/>
           <w:bCs/>
           <w:color w:val="000000"/>
         </w:rPr>
-        <w:t xml:space="preserve"> para irmos além do que nos era </w:t>
+        <w:tab/>
       </w:r>
       <w:r>
         <w:rPr>
@@ -10553,7 +10075,7 @@
           <w:bCs/>
           <w:color w:val="000000"/>
         </w:rPr>
-        <w:t>ensinando e c</w:t>
+        <w:t xml:space="preserve">No início </w:t>
       </w:r>
       <w:r>
         <w:rPr>
@@ -10561,7 +10083,7 @@
           <w:bCs/>
           <w:color w:val="000000"/>
         </w:rPr>
-        <w:t>onseguir</w:t>
+        <w:t>do semestre, os membros do grupo</w:t>
       </w:r>
       <w:r>
         <w:rPr>
@@ -10569,7 +10091,7 @@
           <w:bCs/>
           <w:color w:val="000000"/>
         </w:rPr>
-        <w:t xml:space="preserve"> unir nosso grupo</w:t>
+        <w:t xml:space="preserve"> estavam em diferentes níveis de conhecimento.</w:t>
       </w:r>
       <w:r>
         <w:rPr>
@@ -10577,51 +10099,49 @@
           <w:bCs/>
           <w:color w:val="000000"/>
         </w:rPr>
-        <w:t xml:space="preserve"> em um objetivo comum.</w:t>
-      </w:r>
-    </w:p>
-    <w:p>
-      <w:pPr>
-        <w:spacing w:line="240" w:lineRule="auto"/>
+        <w:t xml:space="preserve"> Porém, com o passar dos meses, conseguimos evoluir nosso time de forma homogênea</w:t>
+      </w:r>
+      <w:r>
         <w:rPr>
           <w:rFonts w:cs="Arial"/>
           <w:bCs/>
           <w:color w:val="000000"/>
         </w:rPr>
-      </w:pPr>
-    </w:p>
-    <w:p>
-      <w:pPr>
-        <w:spacing w:line="240" w:lineRule="auto"/>
+        <w:t>. O</w:t>
+      </w:r>
+      <w:r>
         <w:rPr>
           <w:rFonts w:cs="Arial"/>
           <w:bCs/>
           <w:color w:val="000000"/>
         </w:rPr>
-      </w:pPr>
+        <w:t xml:space="preserve">s que não tinham conhecimento técnico </w:t>
+      </w:r>
       <w:r>
         <w:rPr>
           <w:rFonts w:cs="Arial"/>
           <w:bCs/>
           <w:color w:val="000000"/>
         </w:rPr>
-        <w:tab/>
-      </w:r>
-      <w:r>
+        <w:t>foram aos poucos adquirindo, e os que já tinham evoluíram como liderança de projeto e liderança técnica. Ademais, após perdermos um membro da equipe, nos aproximamos para garantir a permanência de todos e disseminar conhecimento.</w:t>
+      </w:r>
+    </w:p>
+    <w:p>
+      <w:pPr>
+        <w:spacing w:line="240" w:lineRule="auto"/>
         <w:rPr>
           <w:rFonts w:cs="Arial"/>
           <w:bCs/>
           <w:color w:val="000000"/>
         </w:rPr>
-        <w:t xml:space="preserve">No início </w:t>
-      </w:r>
+      </w:pPr>
       <w:r>
         <w:rPr>
           <w:rFonts w:cs="Arial"/>
           <w:bCs/>
           <w:color w:val="000000"/>
         </w:rPr>
-        <w:t>do semestre, os membros do grupo</w:t>
+        <w:tab/>
       </w:r>
       <w:r>
         <w:rPr>
@@ -10629,234 +10149,105 @@
           <w:bCs/>
           <w:color w:val="000000"/>
         </w:rPr>
-        <w:t xml:space="preserve"> estavam em diferentes níveis de conhecimento.</w:t>
-      </w:r>
+        <w:t xml:space="preserve">Todos passamos a conhecer a plataforma de prototipagem de sistemas embarcados chamada </w:t>
+      </w:r>
+      <w:proofErr w:type="spellStart"/>
       <w:r>
         <w:rPr>
           <w:rFonts w:cs="Arial"/>
           <w:bCs/>
           <w:color w:val="000000"/>
         </w:rPr>
-        <w:t xml:space="preserve"> Porém, com o passar dos meses, conseguimos evoluir nosso time de forma homogênea</w:t>
-      </w:r>
+        <w:t>arduino</w:t>
+      </w:r>
+      <w:proofErr w:type="spellEnd"/>
       <w:r>
         <w:rPr>
           <w:rFonts w:cs="Arial"/>
           <w:bCs/>
           <w:color w:val="000000"/>
         </w:rPr>
-        <w:t>. O</w:t>
-      </w:r>
+        <w:t xml:space="preserve">, como também lidamos com a forma de trabalhar assíncrona do node </w:t>
+      </w:r>
+      <w:proofErr w:type="spellStart"/>
       <w:r>
         <w:rPr>
           <w:rFonts w:cs="Arial"/>
           <w:bCs/>
           <w:color w:val="000000"/>
         </w:rPr>
-        <w:t xml:space="preserve">s que não tinham conhecimento técnico </w:t>
-      </w:r>
+        <w:t>js</w:t>
+      </w:r>
+      <w:proofErr w:type="spellEnd"/>
       <w:r>
         <w:rPr>
           <w:rFonts w:cs="Arial"/>
           <w:bCs/>
           <w:color w:val="000000"/>
         </w:rPr>
-        <w:t>foram aos poucos adquirindo, e os que já tinham evoluíram como liderança de projeto e liderança técnica. Ademais, após perdermos um membro da equipe, nos aproximamos para garantir a permanência de todos e disseminar conhecimento.</w:t>
-      </w:r>
-    </w:p>
-    <w:p>
-      <w:pPr>
-        <w:spacing w:line="240" w:lineRule="auto"/>
+        <w:t xml:space="preserve"> e com telas responsivas</w:t>
+      </w:r>
+      <w:r>
         <w:rPr>
           <w:rFonts w:cs="Arial"/>
           <w:bCs/>
           <w:color w:val="000000"/>
         </w:rPr>
-      </w:pPr>
+        <w:t xml:space="preserve"> e protocolos HTTP</w:t>
+      </w:r>
       <w:r>
         <w:rPr>
           <w:rFonts w:cs="Arial"/>
           <w:bCs/>
           <w:color w:val="000000"/>
         </w:rPr>
-        <w:tab/>
-      </w:r>
-      <w:proofErr w:type="gramStart"/>
-      <w:r>
+        <w:t>.</w:t>
+      </w:r>
+    </w:p>
+    <w:p>
+      <w:pPr>
+        <w:spacing w:line="240" w:lineRule="auto"/>
         <w:rPr>
           <w:rFonts w:cs="Arial"/>
           <w:bCs/>
           <w:color w:val="000000"/>
         </w:rPr>
-        <w:t>Todos passamos</w:t>
-      </w:r>
-      <w:proofErr w:type="gramEnd"/>
+      </w:pPr>
       <w:r>
         <w:rPr>
           <w:rFonts w:cs="Arial"/>
           <w:bCs/>
           <w:color w:val="000000"/>
         </w:rPr>
-        <w:t xml:space="preserve"> a conhecer a plataforma de prototipagem de sistemas embarcados chamada </w:t>
-      </w:r>
-      <w:proofErr w:type="spellStart"/>
-      <w:r>
-        <w:rPr>
-          <w:rFonts w:cs="Arial"/>
-          <w:bCs/>
-          <w:color w:val="000000"/>
-        </w:rPr>
-        <w:t>arduino</w:t>
-      </w:r>
-      <w:proofErr w:type="spellEnd"/>
-      <w:r>
-        <w:rPr>
-          <w:rFonts w:cs="Arial"/>
-          <w:bCs/>
-          <w:color w:val="000000"/>
-        </w:rPr>
-        <w:t xml:space="preserve">, como também lidamos com a forma de trabalhar assíncrona do node </w:t>
-      </w:r>
-      <w:proofErr w:type="spellStart"/>
-      <w:r>
-        <w:rPr>
-          <w:rFonts w:cs="Arial"/>
-          <w:bCs/>
-          <w:color w:val="000000"/>
-        </w:rPr>
-        <w:t>js</w:t>
-      </w:r>
-      <w:proofErr w:type="spellEnd"/>
-      <w:r>
-        <w:rPr>
-          <w:rFonts w:cs="Arial"/>
-          <w:bCs/>
-          <w:color w:val="000000"/>
-        </w:rPr>
-        <w:t xml:space="preserve"> e com telas responsivas</w:t>
-      </w:r>
-      <w:r>
-        <w:rPr>
-          <w:rFonts w:cs="Arial"/>
-          <w:bCs/>
-          <w:color w:val="000000"/>
-        </w:rPr>
-        <w:t xml:space="preserve"> e protocolos HTTP</w:t>
-      </w:r>
-      <w:bookmarkStart w:id="32" w:name="_GoBack"/>
-      <w:bookmarkEnd w:id="32"/>
-      <w:r>
-        <w:rPr>
-          <w:rFonts w:cs="Arial"/>
-          <w:bCs/>
-          <w:color w:val="000000"/>
-        </w:rPr>
-        <w:t>.</w:t>
-      </w:r>
-    </w:p>
-    <w:p>
-      <w:pPr>
-        <w:spacing w:line="240" w:lineRule="auto"/>
-        <w:rPr>
-          <w:rFonts w:cs="Arial"/>
-          <w:bCs/>
-          <w:color w:val="000000"/>
-        </w:rPr>
-      </w:pPr>
-    </w:p>
-    <w:p>
-      <w:pPr>
-        <w:spacing w:line="240" w:lineRule="auto"/>
-        <w:rPr>
-          <w:rFonts w:cs="Arial"/>
-          <w:bCs/>
-          <w:color w:val="000000"/>
-        </w:rPr>
-      </w:pPr>
-      <w:r>
-        <w:rPr>
-          <w:rFonts w:cs="Arial"/>
-          <w:bCs/>
-          <w:color w:val="000000"/>
-        </w:rPr>
         <w:tab/>
-        <w:t>Por fim, no final fincamos com o sentimento de dever cumprido, e levamos diversas lições seja técnica como emocional, para o próximo semestre.</w:t>
-      </w:r>
-    </w:p>
-    <w:p>
-      <w:pPr>
-        <w:spacing w:line="240" w:lineRule="auto"/>
-        <w:rPr>
-          <w:rFonts w:cs="Arial"/>
-          <w:bCs/>
-          <w:color w:val="000000"/>
-        </w:rPr>
-      </w:pPr>
-      <w:r>
-        <w:rPr>
-          <w:rFonts w:cs="Arial"/>
-          <w:bCs/>
-          <w:color w:val="000000"/>
-        </w:rPr>
-        <w:tab/>
-      </w:r>
-    </w:p>
-    <w:p>
-      <w:pPr>
-        <w:spacing w:line="240" w:lineRule="auto"/>
-        <w:rPr>
-          <w:rFonts w:cs="Arial"/>
-          <w:bCs/>
-          <w:color w:val="000000"/>
-        </w:rPr>
-      </w:pPr>
-      <w:r>
-        <w:rPr>
-          <w:rFonts w:cs="Arial"/>
-          <w:bCs/>
-          <w:color w:val="000000"/>
-        </w:rPr>
-        <w:tab/>
-      </w:r>
-    </w:p>
-    <w:p>
-      <w:pPr>
-        <w:spacing w:line="240" w:lineRule="auto"/>
-        <w:jc w:val="left"/>
-        <w:rPr>
-          <w:rFonts w:cs="Arial"/>
+        <w:t>Por fim, fincamos com o sentimento de dever cumprido, e levamos diversas lições seja técnica como emocional, para o próximo semestre.</w:t>
+      </w:r>
+    </w:p>
+    <w:p>
+      <w:pPr>
+        <w:pStyle w:val="Ttulo2"/>
+        <w:rPr>
           <w:b/>
-          <w:bCs/>
-          <w:color w:val="000000"/>
-        </w:rPr>
-      </w:pPr>
-    </w:p>
-    <w:p/>
-    <w:p>
-      <w:pPr>
-        <w:pStyle w:val="Ttulo2"/>
+        </w:rPr>
+      </w:pPr>
+      <w:bookmarkStart w:id="33" w:name="_Toc512519611"/>
+      <w:r>
         <w:rPr>
           <w:b/>
         </w:rPr>
-      </w:pPr>
-      <w:bookmarkStart w:id="33" w:name="_Toc512519611"/>
+        <w:t xml:space="preserve">Considerações finais sobre </w:t>
+      </w:r>
       <w:r>
         <w:rPr>
           <w:b/>
         </w:rPr>
-        <w:t xml:space="preserve">Considerações finais sobre </w:t>
+        <w:t xml:space="preserve">A </w:t>
       </w:r>
       <w:r>
         <w:rPr>
           <w:b/>
         </w:rPr>
-        <w:t xml:space="preserve">A </w:t>
-      </w:r>
-      <w:r>
-        <w:rPr>
-          <w:b/>
-        </w:rPr>
-        <w:t>evolução da solução</w:t>
+        <w:t>evolução dasolução</w:t>
       </w:r>
       <w:bookmarkEnd w:id="33"/>
       <w:r>
@@ -10884,11 +10275,7 @@
         <w:tab/>
       </w:r>
       <w:r>
-        <w:t xml:space="preserve">Nosso grupo tem uma visão bastante abrangente para este projeto. Neste momento ele gerencia </w:t>
-      </w:r>
-      <w:proofErr w:type="gramStart"/>
-      <w:r>
-        <w:t>recém</w:t>
+        <w:t>Nosso grupo tem uma visão bastante abrangente para este projeto. Neste momento ele gerencia recém</w:t>
       </w:r>
       <w:r>
         <w:t>-</w:t>
@@ -10909,11 +10296,7 @@
         <w:t xml:space="preserve"> </w:t>
       </w:r>
       <w:r>
-        <w:t>medindo temperatura e umidade do ar</w:t>
-      </w:r>
-      <w:proofErr w:type="gramEnd"/>
-      <w:r>
-        <w:t xml:space="preserve">, pretendemos medir também a temperatura da pele do </w:t>
+        <w:t xml:space="preserve">medindo temperatura e umidade do ar, pretendemos medir também a temperatura da pele do </w:t>
       </w:r>
       <w:proofErr w:type="spellStart"/>
       <w:r>
@@ -10924,7 +10307,6 @@
         <w:t xml:space="preserve"> </w:t>
       </w:r>
       <w:r>
-        <w:lastRenderedPageBreak/>
         <w:t>e fazer gráficos comparativos e de evolução. N</w:t>
       </w:r>
       <w:r>
@@ -10950,40 +10332,6 @@
       <w:r>
         <w:t xml:space="preserve"> de gerencia hospitalar. Pretendemos gerir médicos, enfermeiros, e demais funcionários envolvidos nas atividades técnicas em um hospital. </w:t>
       </w:r>
-    </w:p>
-    <w:p>
-      <w:pPr>
-        <w:spacing w:line="240" w:lineRule="auto"/>
-        <w:jc w:val="left"/>
-        <w:rPr>
-          <w:rFonts w:cs="Arial"/>
-          <w:b/>
-          <w:bCs/>
-          <w:color w:val="000000"/>
-        </w:rPr>
-      </w:pPr>
-    </w:p>
-    <w:p>
-      <w:pPr>
-        <w:spacing w:line="240" w:lineRule="auto"/>
-        <w:jc w:val="left"/>
-        <w:rPr>
-          <w:rFonts w:cs="Arial"/>
-          <w:b/>
-          <w:bCs/>
-          <w:color w:val="000000"/>
-        </w:rPr>
-      </w:pPr>
-    </w:p>
-    <w:p>
-      <w:pPr>
-        <w:tabs>
-          <w:tab w:val="clear" w:pos="851"/>
-        </w:tabs>
-      </w:pPr>
-      <w:bookmarkStart w:id="34" w:name="_Toc124080469"/>
-      <w:bookmarkStart w:id="35" w:name="_Toc125201972"/>
-      <w:bookmarkStart w:id="36" w:name="_Toc125374528"/>
     </w:p>
     <w:p>
       <w:pPr>
@@ -10991,11 +10339,11 @@
           <w:tab w:val="clear" w:pos="851"/>
         </w:tabs>
         <w:sectPr>
-          <w:headerReference w:type="even" r:id="rId65"/>
-          <w:headerReference w:type="default" r:id="rId66"/>
-          <w:footerReference w:type="default" r:id="rId67"/>
-          <w:headerReference w:type="first" r:id="rId68"/>
-          <w:footerReference w:type="first" r:id="rId69"/>
+          <w:headerReference w:type="even" r:id="rId64"/>
+          <w:headerReference w:type="default" r:id="rId65"/>
+          <w:footerReference w:type="default" r:id="rId66"/>
+          <w:headerReference w:type="first" r:id="rId67"/>
+          <w:footerReference w:type="first" r:id="rId68"/>
           <w:type w:val="continuous"/>
           <w:pgSz w:w="11907" w:h="16840" w:code="9"/>
           <w:pgMar w:top="1701" w:right="1134" w:bottom="1531" w:left="1701" w:header="720" w:footer="720" w:gutter="0"/>
@@ -11004,6 +10352,9 @@
           <w:docGrid w:linePitch="360"/>
         </w:sectPr>
       </w:pPr>
+      <w:bookmarkStart w:id="34" w:name="_Toc124080469"/>
+      <w:bookmarkStart w:id="35" w:name="_Toc125201972"/>
+      <w:bookmarkStart w:id="36" w:name="_Toc125374528"/>
     </w:p>
     <w:p>
       <w:pPr>
@@ -11083,7 +10434,7 @@
         </w:rPr>
         <w:t xml:space="preserve">v. 32, n. 3, p. 635-40, Apr-May 2004. ISSN 0363-5465 (Print). Disponível em: &lt; </w:t>
       </w:r>
-      <w:hyperlink r:id="rId70" w:history="1">
+      <w:hyperlink r:id="rId69" w:history="1">
         <w:r>
           <w:rPr>
             <w:rStyle w:val="Hyperlink"/>
@@ -11366,7 +10717,7 @@
         </w:rPr>
         <w:t xml:space="preserve">Disponível em: &lt; </w:t>
       </w:r>
-      <w:hyperlink r:id="rId71" w:history="1">
+      <w:hyperlink r:id="rId70" w:history="1">
         <w:r>
           <w:rPr>
             <w:rStyle w:val="Hyperlink"/>
@@ -11415,29 +10766,24 @@
         <w:rPr>
           <w:lang w:val="pt-BR"/>
         </w:rPr>
-      </w:pPr>
-      <w:r>
-        <w:rPr>
-          <w:lang w:val="pt-BR"/>
-        </w:rPr>
-        <w:fldChar w:fldCharType="end"/>
-      </w:r>
-    </w:p>
-    <w:p>
-      <w:pPr>
-        <w:pStyle w:val="Referncias"/>
         <w:sectPr>
-          <w:headerReference w:type="even" r:id="rId72"/>
-          <w:headerReference w:type="default" r:id="rId73"/>
-          <w:footerReference w:type="default" r:id="rId74"/>
-          <w:headerReference w:type="first" r:id="rId75"/>
-          <w:footerReference w:type="first" r:id="rId76"/>
+          <w:headerReference w:type="even" r:id="rId71"/>
+          <w:headerReference w:type="default" r:id="rId72"/>
+          <w:footerReference w:type="default" r:id="rId73"/>
+          <w:headerReference w:type="first" r:id="rId74"/>
+          <w:footerReference w:type="first" r:id="rId75"/>
           <w:pgSz w:w="11907" w:h="16840" w:code="9"/>
           <w:pgMar w:top="1701" w:right="1134" w:bottom="1531" w:left="1701" w:header="709" w:footer="709" w:gutter="0"/>
           <w:cols w:space="708"/>
           <w:docGrid w:linePitch="360"/>
         </w:sectPr>
       </w:pPr>
+      <w:r>
+        <w:rPr>
+          <w:lang w:val="pt-BR"/>
+        </w:rPr>
+        <w:fldChar w:fldCharType="end"/>
+      </w:r>
     </w:p>
     <w:p>
       <w:pPr>
@@ -11445,10 +10791,10 @@
       </w:pPr>
     </w:p>
     <w:sectPr>
-      <w:headerReference w:type="default" r:id="rId77"/>
-      <w:footerReference w:type="default" r:id="rId78"/>
-      <w:headerReference w:type="first" r:id="rId79"/>
-      <w:footerReference w:type="first" r:id="rId80"/>
+      <w:headerReference w:type="default" r:id="rId76"/>
+      <w:footerReference w:type="default" r:id="rId77"/>
+      <w:headerReference w:type="first" r:id="rId78"/>
+      <w:footerReference w:type="first" r:id="rId79"/>
       <w:pgSz w:w="11907" w:h="16840" w:code="9"/>
       <w:pgMar w:top="1701" w:right="1134" w:bottom="1531" w:left="1701" w:header="709" w:footer="709" w:gutter="0"/>
       <w:cols w:space="708"/>
@@ -11488,7 +10834,7 @@
 </file>
 
 <file path=word/endnotes.xml><?xml version="1.0" encoding="utf-8"?>
-<w:endnotes xmlns:wpc="http://schemas.microsoft.com/office/word/2010/wordprocessingCanvas" xmlns:mc="http://schemas.openxmlformats.org/markup-compatibility/2006" xmlns:o="urn:schemas-microsoft-com:office:office" xmlns:r="http://schemas.openxmlformats.org/officeDocument/2006/relationships" xmlns:m="http://schemas.openxmlformats.org/officeDocument/2006/math" xmlns:v="urn:schemas-microsoft-com:vml" xmlns:wp14="http://schemas.microsoft.com/office/word/2010/wordprocessingDrawing" xmlns:wp="http://schemas.openxmlformats.org/drawingml/2006/wordprocessingDrawing" xmlns:w10="urn:schemas-microsoft-com:office:word" xmlns:w="http://schemas.openxmlformats.org/wordprocessingml/2006/main" xmlns:w14="http://schemas.microsoft.com/office/word/2010/wordml" xmlns:wpg="http://schemas.microsoft.com/office/word/2010/wordprocessingGroup" xmlns:wpi="http://schemas.microsoft.com/office/word/2010/wordprocessingInk" xmlns:wne="http://schemas.microsoft.com/office/word/2006/wordml" xmlns:wps="http://schemas.microsoft.com/office/word/2010/wordprocessingShape" mc:Ignorable="w14 wp14">
+<w:endnotes xmlns:wpc="http://schemas.microsoft.com/office/word/2010/wordprocessingCanvas" xmlns:cx="http://schemas.microsoft.com/office/drawing/2014/chartex" xmlns:cx1="http://schemas.microsoft.com/office/drawing/2015/9/8/chartex" xmlns:cx2="http://schemas.microsoft.com/office/drawing/2015/10/21/chartex" xmlns:cx3="http://schemas.microsoft.com/office/drawing/2016/5/9/chartex" xmlns:cx4="http://schemas.microsoft.com/office/drawing/2016/5/10/chartex" xmlns:cx5="http://schemas.microsoft.com/office/drawing/2016/5/11/chartex" xmlns:cx6="http://schemas.microsoft.com/office/drawing/2016/5/12/chartex" xmlns:cx7="http://schemas.microsoft.com/office/drawing/2016/5/13/chartex" xmlns:cx8="http://schemas.microsoft.com/office/drawing/2016/5/14/chartex" xmlns:mc="http://schemas.openxmlformats.org/markup-compatibility/2006" xmlns:aink="http://schemas.microsoft.com/office/drawing/2016/ink" xmlns:am3d="http://schemas.microsoft.com/office/drawing/2017/model3d" xmlns:o="urn:schemas-microsoft-com:office:office" xmlns:r="http://schemas.openxmlformats.org/officeDocument/2006/relationships" xmlns:m="http://schemas.openxmlformats.org/officeDocument/2006/math" xmlns:v="urn:schemas-microsoft-com:vml" xmlns:wp14="http://schemas.microsoft.com/office/word/2010/wordprocessingDrawing" xmlns:wp="http://schemas.openxmlformats.org/drawingml/2006/wordprocessingDrawing" xmlns:w10="urn:schemas-microsoft-com:office:word" xmlns:w="http://schemas.openxmlformats.org/wordprocessingml/2006/main" xmlns:w14="http://schemas.microsoft.com/office/word/2010/wordml" xmlns:w15="http://schemas.microsoft.com/office/word/2012/wordml" xmlns:w16cid="http://schemas.microsoft.com/office/word/2016/wordml/cid" xmlns:w16se="http://schemas.microsoft.com/office/word/2015/wordml/symex" xmlns:wpg="http://schemas.microsoft.com/office/word/2010/wordprocessingGroup" xmlns:wpi="http://schemas.microsoft.com/office/word/2010/wordprocessingInk" xmlns:wne="http://schemas.microsoft.com/office/word/2006/wordml" xmlns:wps="http://schemas.microsoft.com/office/word/2010/wordprocessingShape" mc:Ignorable="w14 w15 w16se w16cid wp14">
   <w:endnote w:type="separator" w:id="-1">
     <w:p>
       <w:r>
@@ -11513,7 +10859,7 @@
 </file>
 
 <file path=word/footer1.xml><?xml version="1.0" encoding="utf-8"?>
-<w:ftr xmlns:wpc="http://schemas.microsoft.com/office/word/2010/wordprocessingCanvas" xmlns:mc="http://schemas.openxmlformats.org/markup-compatibility/2006" xmlns:o="urn:schemas-microsoft-com:office:office" xmlns:r="http://schemas.openxmlformats.org/officeDocument/2006/relationships" xmlns:m="http://schemas.openxmlformats.org/officeDocument/2006/math" xmlns:v="urn:schemas-microsoft-com:vml" xmlns:wp14="http://schemas.microsoft.com/office/word/2010/wordprocessingDrawing" xmlns:wp="http://schemas.openxmlformats.org/drawingml/2006/wordprocessingDrawing" xmlns:w10="urn:schemas-microsoft-com:office:word" xmlns:w="http://schemas.openxmlformats.org/wordprocessingml/2006/main" xmlns:w14="http://schemas.microsoft.com/office/word/2010/wordml" xmlns:wpg="http://schemas.microsoft.com/office/word/2010/wordprocessingGroup" xmlns:wpi="http://schemas.microsoft.com/office/word/2010/wordprocessingInk" xmlns:wne="http://schemas.microsoft.com/office/word/2006/wordml" xmlns:wps="http://schemas.microsoft.com/office/word/2010/wordprocessingShape" mc:Ignorable="w14 wp14">
+<w:ftr xmlns:wpc="http://schemas.microsoft.com/office/word/2010/wordprocessingCanvas" xmlns:cx="http://schemas.microsoft.com/office/drawing/2014/chartex" xmlns:cx1="http://schemas.microsoft.com/office/drawing/2015/9/8/chartex" xmlns:cx2="http://schemas.microsoft.com/office/drawing/2015/10/21/chartex" xmlns:cx3="http://schemas.microsoft.com/office/drawing/2016/5/9/chartex" xmlns:cx4="http://schemas.microsoft.com/office/drawing/2016/5/10/chartex" xmlns:cx5="http://schemas.microsoft.com/office/drawing/2016/5/11/chartex" xmlns:cx6="http://schemas.microsoft.com/office/drawing/2016/5/12/chartex" xmlns:cx7="http://schemas.microsoft.com/office/drawing/2016/5/13/chartex" xmlns:cx8="http://schemas.microsoft.com/office/drawing/2016/5/14/chartex" xmlns:mc="http://schemas.openxmlformats.org/markup-compatibility/2006" xmlns:aink="http://schemas.microsoft.com/office/drawing/2016/ink" xmlns:am3d="http://schemas.microsoft.com/office/drawing/2017/model3d" xmlns:o="urn:schemas-microsoft-com:office:office" xmlns:r="http://schemas.openxmlformats.org/officeDocument/2006/relationships" xmlns:m="http://schemas.openxmlformats.org/officeDocument/2006/math" xmlns:v="urn:schemas-microsoft-com:vml" xmlns:wp14="http://schemas.microsoft.com/office/word/2010/wordprocessingDrawing" xmlns:wp="http://schemas.openxmlformats.org/drawingml/2006/wordprocessingDrawing" xmlns:w10="urn:schemas-microsoft-com:office:word" xmlns:w="http://schemas.openxmlformats.org/wordprocessingml/2006/main" xmlns:w14="http://schemas.microsoft.com/office/word/2010/wordml" xmlns:w15="http://schemas.microsoft.com/office/word/2012/wordml" xmlns:w16cid="http://schemas.microsoft.com/office/word/2016/wordml/cid" xmlns:w16se="http://schemas.microsoft.com/office/word/2015/wordml/symex" xmlns:wpg="http://schemas.microsoft.com/office/word/2010/wordprocessingGroup" xmlns:wpi="http://schemas.microsoft.com/office/word/2010/wordprocessingInk" xmlns:wne="http://schemas.microsoft.com/office/word/2006/wordml" xmlns:wps="http://schemas.microsoft.com/office/word/2010/wordprocessingShape" mc:Ignorable="w14 w15 w16se w16cid wp14">
   <w:p>
     <w:pPr>
       <w:pStyle w:val="Rodap"/>
@@ -11564,7 +10910,7 @@
 </file>
 
 <file path=word/footer10.xml><?xml version="1.0" encoding="utf-8"?>
-<w:ftr xmlns:wpc="http://schemas.microsoft.com/office/word/2010/wordprocessingCanvas" xmlns:mc="http://schemas.openxmlformats.org/markup-compatibility/2006" xmlns:o="urn:schemas-microsoft-com:office:office" xmlns:r="http://schemas.openxmlformats.org/officeDocument/2006/relationships" xmlns:m="http://schemas.openxmlformats.org/officeDocument/2006/math" xmlns:v="urn:schemas-microsoft-com:vml" xmlns:wp14="http://schemas.microsoft.com/office/word/2010/wordprocessingDrawing" xmlns:wp="http://schemas.openxmlformats.org/drawingml/2006/wordprocessingDrawing" xmlns:w10="urn:schemas-microsoft-com:office:word" xmlns:w="http://schemas.openxmlformats.org/wordprocessingml/2006/main" xmlns:w14="http://schemas.microsoft.com/office/word/2010/wordml" xmlns:wpg="http://schemas.microsoft.com/office/word/2010/wordprocessingGroup" xmlns:wpi="http://schemas.microsoft.com/office/word/2010/wordprocessingInk" xmlns:wne="http://schemas.microsoft.com/office/word/2006/wordml" xmlns:wps="http://schemas.microsoft.com/office/word/2010/wordprocessingShape" mc:Ignorable="w14 wp14">
+<w:ftr xmlns:wpc="http://schemas.microsoft.com/office/word/2010/wordprocessingCanvas" xmlns:cx="http://schemas.microsoft.com/office/drawing/2014/chartex" xmlns:cx1="http://schemas.microsoft.com/office/drawing/2015/9/8/chartex" xmlns:cx2="http://schemas.microsoft.com/office/drawing/2015/10/21/chartex" xmlns:cx3="http://schemas.microsoft.com/office/drawing/2016/5/9/chartex" xmlns:cx4="http://schemas.microsoft.com/office/drawing/2016/5/10/chartex" xmlns:cx5="http://schemas.microsoft.com/office/drawing/2016/5/11/chartex" xmlns:cx6="http://schemas.microsoft.com/office/drawing/2016/5/12/chartex" xmlns:cx7="http://schemas.microsoft.com/office/drawing/2016/5/13/chartex" xmlns:cx8="http://schemas.microsoft.com/office/drawing/2016/5/14/chartex" xmlns:mc="http://schemas.openxmlformats.org/markup-compatibility/2006" xmlns:aink="http://schemas.microsoft.com/office/drawing/2016/ink" xmlns:am3d="http://schemas.microsoft.com/office/drawing/2017/model3d" xmlns:o="urn:schemas-microsoft-com:office:office" xmlns:r="http://schemas.openxmlformats.org/officeDocument/2006/relationships" xmlns:m="http://schemas.openxmlformats.org/officeDocument/2006/math" xmlns:v="urn:schemas-microsoft-com:vml" xmlns:wp14="http://schemas.microsoft.com/office/word/2010/wordprocessingDrawing" xmlns:wp="http://schemas.openxmlformats.org/drawingml/2006/wordprocessingDrawing" xmlns:w10="urn:schemas-microsoft-com:office:word" xmlns:w="http://schemas.openxmlformats.org/wordprocessingml/2006/main" xmlns:w14="http://schemas.microsoft.com/office/word/2010/wordml" xmlns:w15="http://schemas.microsoft.com/office/word/2012/wordml" xmlns:w16cid="http://schemas.microsoft.com/office/word/2016/wordml/cid" xmlns:w16se="http://schemas.microsoft.com/office/word/2015/wordml/symex" xmlns:wpg="http://schemas.microsoft.com/office/word/2010/wordprocessingGroup" xmlns:wpi="http://schemas.microsoft.com/office/word/2010/wordprocessingInk" xmlns:wne="http://schemas.microsoft.com/office/word/2006/wordml" xmlns:wps="http://schemas.microsoft.com/office/word/2010/wordprocessingShape" mc:Ignorable="w14 w15 w16se w16cid wp14">
   <w:p>
     <w:pPr>
       <w:pStyle w:val="Rodap"/>
@@ -11574,7 +10920,7 @@
 </file>
 
 <file path=word/footer11.xml><?xml version="1.0" encoding="utf-8"?>
-<w:ftr xmlns:wpc="http://schemas.microsoft.com/office/word/2010/wordprocessingCanvas" xmlns:mc="http://schemas.openxmlformats.org/markup-compatibility/2006" xmlns:o="urn:schemas-microsoft-com:office:office" xmlns:r="http://schemas.openxmlformats.org/officeDocument/2006/relationships" xmlns:m="http://schemas.openxmlformats.org/officeDocument/2006/math" xmlns:v="urn:schemas-microsoft-com:vml" xmlns:wp14="http://schemas.microsoft.com/office/word/2010/wordprocessingDrawing" xmlns:wp="http://schemas.openxmlformats.org/drawingml/2006/wordprocessingDrawing" xmlns:w10="urn:schemas-microsoft-com:office:word" xmlns:w="http://schemas.openxmlformats.org/wordprocessingml/2006/main" xmlns:w14="http://schemas.microsoft.com/office/word/2010/wordml" xmlns:wpg="http://schemas.microsoft.com/office/word/2010/wordprocessingGroup" xmlns:wpi="http://schemas.microsoft.com/office/word/2010/wordprocessingInk" xmlns:wne="http://schemas.microsoft.com/office/word/2006/wordml" xmlns:wps="http://schemas.microsoft.com/office/word/2010/wordprocessingShape" mc:Ignorable="w14 wp14">
+<w:ftr xmlns:wpc="http://schemas.microsoft.com/office/word/2010/wordprocessingCanvas" xmlns:cx="http://schemas.microsoft.com/office/drawing/2014/chartex" xmlns:cx1="http://schemas.microsoft.com/office/drawing/2015/9/8/chartex" xmlns:cx2="http://schemas.microsoft.com/office/drawing/2015/10/21/chartex" xmlns:cx3="http://schemas.microsoft.com/office/drawing/2016/5/9/chartex" xmlns:cx4="http://schemas.microsoft.com/office/drawing/2016/5/10/chartex" xmlns:cx5="http://schemas.microsoft.com/office/drawing/2016/5/11/chartex" xmlns:cx6="http://schemas.microsoft.com/office/drawing/2016/5/12/chartex" xmlns:cx7="http://schemas.microsoft.com/office/drawing/2016/5/13/chartex" xmlns:cx8="http://schemas.microsoft.com/office/drawing/2016/5/14/chartex" xmlns:mc="http://schemas.openxmlformats.org/markup-compatibility/2006" xmlns:aink="http://schemas.microsoft.com/office/drawing/2016/ink" xmlns:am3d="http://schemas.microsoft.com/office/drawing/2017/model3d" xmlns:o="urn:schemas-microsoft-com:office:office" xmlns:r="http://schemas.openxmlformats.org/officeDocument/2006/relationships" xmlns:m="http://schemas.openxmlformats.org/officeDocument/2006/math" xmlns:v="urn:schemas-microsoft-com:vml" xmlns:wp14="http://schemas.microsoft.com/office/word/2010/wordprocessingDrawing" xmlns:wp="http://schemas.openxmlformats.org/drawingml/2006/wordprocessingDrawing" xmlns:w10="urn:schemas-microsoft-com:office:word" xmlns:w="http://schemas.openxmlformats.org/wordprocessingml/2006/main" xmlns:w14="http://schemas.microsoft.com/office/word/2010/wordml" xmlns:w15="http://schemas.microsoft.com/office/word/2012/wordml" xmlns:w16cid="http://schemas.microsoft.com/office/word/2016/wordml/cid" xmlns:w16se="http://schemas.microsoft.com/office/word/2015/wordml/symex" xmlns:wpg="http://schemas.microsoft.com/office/word/2010/wordprocessingGroup" xmlns:wpi="http://schemas.microsoft.com/office/word/2010/wordprocessingInk" xmlns:wne="http://schemas.microsoft.com/office/word/2006/wordml" xmlns:wps="http://schemas.microsoft.com/office/word/2010/wordprocessingShape" mc:Ignorable="w14 w15 w16se w16cid wp14">
   <w:p>
     <w:pPr>
       <w:pStyle w:val="Rodap"/>
@@ -11584,7 +10930,7 @@
 </file>
 
 <file path=word/footer12.xml><?xml version="1.0" encoding="utf-8"?>
-<w:ftr xmlns:wpc="http://schemas.microsoft.com/office/word/2010/wordprocessingCanvas" xmlns:mc="http://schemas.openxmlformats.org/markup-compatibility/2006" xmlns:o="urn:schemas-microsoft-com:office:office" xmlns:r="http://schemas.openxmlformats.org/officeDocument/2006/relationships" xmlns:m="http://schemas.openxmlformats.org/officeDocument/2006/math" xmlns:v="urn:schemas-microsoft-com:vml" xmlns:wp14="http://schemas.microsoft.com/office/word/2010/wordprocessingDrawing" xmlns:wp="http://schemas.openxmlformats.org/drawingml/2006/wordprocessingDrawing" xmlns:w10="urn:schemas-microsoft-com:office:word" xmlns:w="http://schemas.openxmlformats.org/wordprocessingml/2006/main" xmlns:w14="http://schemas.microsoft.com/office/word/2010/wordml" xmlns:wpg="http://schemas.microsoft.com/office/word/2010/wordprocessingGroup" xmlns:wpi="http://schemas.microsoft.com/office/word/2010/wordprocessingInk" xmlns:wne="http://schemas.microsoft.com/office/word/2006/wordml" xmlns:wps="http://schemas.microsoft.com/office/word/2010/wordprocessingShape" mc:Ignorable="w14 wp14">
+<w:ftr xmlns:wpc="http://schemas.microsoft.com/office/word/2010/wordprocessingCanvas" xmlns:cx="http://schemas.microsoft.com/office/drawing/2014/chartex" xmlns:cx1="http://schemas.microsoft.com/office/drawing/2015/9/8/chartex" xmlns:cx2="http://schemas.microsoft.com/office/drawing/2015/10/21/chartex" xmlns:cx3="http://schemas.microsoft.com/office/drawing/2016/5/9/chartex" xmlns:cx4="http://schemas.microsoft.com/office/drawing/2016/5/10/chartex" xmlns:cx5="http://schemas.microsoft.com/office/drawing/2016/5/11/chartex" xmlns:cx6="http://schemas.microsoft.com/office/drawing/2016/5/12/chartex" xmlns:cx7="http://schemas.microsoft.com/office/drawing/2016/5/13/chartex" xmlns:cx8="http://schemas.microsoft.com/office/drawing/2016/5/14/chartex" xmlns:mc="http://schemas.openxmlformats.org/markup-compatibility/2006" xmlns:aink="http://schemas.microsoft.com/office/drawing/2016/ink" xmlns:am3d="http://schemas.microsoft.com/office/drawing/2017/model3d" xmlns:o="urn:schemas-microsoft-com:office:office" xmlns:r="http://schemas.openxmlformats.org/officeDocument/2006/relationships" xmlns:m="http://schemas.openxmlformats.org/officeDocument/2006/math" xmlns:v="urn:schemas-microsoft-com:vml" xmlns:wp14="http://schemas.microsoft.com/office/word/2010/wordprocessingDrawing" xmlns:wp="http://schemas.openxmlformats.org/drawingml/2006/wordprocessingDrawing" xmlns:w10="urn:schemas-microsoft-com:office:word" xmlns:w="http://schemas.openxmlformats.org/wordprocessingml/2006/main" xmlns:w14="http://schemas.microsoft.com/office/word/2010/wordml" xmlns:w15="http://schemas.microsoft.com/office/word/2012/wordml" xmlns:w16cid="http://schemas.microsoft.com/office/word/2016/wordml/cid" xmlns:w16se="http://schemas.microsoft.com/office/word/2015/wordml/symex" xmlns:wpg="http://schemas.microsoft.com/office/word/2010/wordprocessingGroup" xmlns:wpi="http://schemas.microsoft.com/office/word/2010/wordprocessingInk" xmlns:wne="http://schemas.microsoft.com/office/word/2006/wordml" xmlns:wps="http://schemas.microsoft.com/office/word/2010/wordprocessingShape" mc:Ignorable="w14 w15 w16se w16cid wp14">
   <w:p>
     <w:pPr>
       <w:pStyle w:val="Rodap"/>
@@ -11594,7 +10940,7 @@
 </file>
 
 <file path=word/footer13.xml><?xml version="1.0" encoding="utf-8"?>
-<w:ftr xmlns:wpc="http://schemas.microsoft.com/office/word/2010/wordprocessingCanvas" xmlns:mc="http://schemas.openxmlformats.org/markup-compatibility/2006" xmlns:o="urn:schemas-microsoft-com:office:office" xmlns:r="http://schemas.openxmlformats.org/officeDocument/2006/relationships" xmlns:m="http://schemas.openxmlformats.org/officeDocument/2006/math" xmlns:v="urn:schemas-microsoft-com:vml" xmlns:wp14="http://schemas.microsoft.com/office/word/2010/wordprocessingDrawing" xmlns:wp="http://schemas.openxmlformats.org/drawingml/2006/wordprocessingDrawing" xmlns:w10="urn:schemas-microsoft-com:office:word" xmlns:w="http://schemas.openxmlformats.org/wordprocessingml/2006/main" xmlns:w14="http://schemas.microsoft.com/office/word/2010/wordml" xmlns:wpg="http://schemas.microsoft.com/office/word/2010/wordprocessingGroup" xmlns:wpi="http://schemas.microsoft.com/office/word/2010/wordprocessingInk" xmlns:wne="http://schemas.microsoft.com/office/word/2006/wordml" xmlns:wps="http://schemas.microsoft.com/office/word/2010/wordprocessingShape" mc:Ignorable="w14 wp14">
+<w:ftr xmlns:wpc="http://schemas.microsoft.com/office/word/2010/wordprocessingCanvas" xmlns:cx="http://schemas.microsoft.com/office/drawing/2014/chartex" xmlns:cx1="http://schemas.microsoft.com/office/drawing/2015/9/8/chartex" xmlns:cx2="http://schemas.microsoft.com/office/drawing/2015/10/21/chartex" xmlns:cx3="http://schemas.microsoft.com/office/drawing/2016/5/9/chartex" xmlns:cx4="http://schemas.microsoft.com/office/drawing/2016/5/10/chartex" xmlns:cx5="http://schemas.microsoft.com/office/drawing/2016/5/11/chartex" xmlns:cx6="http://schemas.microsoft.com/office/drawing/2016/5/12/chartex" xmlns:cx7="http://schemas.microsoft.com/office/drawing/2016/5/13/chartex" xmlns:cx8="http://schemas.microsoft.com/office/drawing/2016/5/14/chartex" xmlns:mc="http://schemas.openxmlformats.org/markup-compatibility/2006" xmlns:aink="http://schemas.microsoft.com/office/drawing/2016/ink" xmlns:am3d="http://schemas.microsoft.com/office/drawing/2017/model3d" xmlns:o="urn:schemas-microsoft-com:office:office" xmlns:r="http://schemas.openxmlformats.org/officeDocument/2006/relationships" xmlns:m="http://schemas.openxmlformats.org/officeDocument/2006/math" xmlns:v="urn:schemas-microsoft-com:vml" xmlns:wp14="http://schemas.microsoft.com/office/word/2010/wordprocessingDrawing" xmlns:wp="http://schemas.openxmlformats.org/drawingml/2006/wordprocessingDrawing" xmlns:w10="urn:schemas-microsoft-com:office:word" xmlns:w="http://schemas.openxmlformats.org/wordprocessingml/2006/main" xmlns:w14="http://schemas.microsoft.com/office/word/2010/wordml" xmlns:w15="http://schemas.microsoft.com/office/word/2012/wordml" xmlns:w16cid="http://schemas.microsoft.com/office/word/2016/wordml/cid" xmlns:w16se="http://schemas.microsoft.com/office/word/2015/wordml/symex" xmlns:wpg="http://schemas.microsoft.com/office/word/2010/wordprocessingGroup" xmlns:wpi="http://schemas.microsoft.com/office/word/2010/wordprocessingInk" xmlns:wne="http://schemas.microsoft.com/office/word/2006/wordml" xmlns:wps="http://schemas.microsoft.com/office/word/2010/wordprocessingShape" mc:Ignorable="w14 w15 w16se w16cid wp14">
   <w:p>
     <w:pPr>
       <w:pStyle w:val="Rodap"/>
@@ -11605,7 +10951,7 @@
 </file>
 
 <file path=word/footer14.xml><?xml version="1.0" encoding="utf-8"?>
-<w:ftr xmlns:wpc="http://schemas.microsoft.com/office/word/2010/wordprocessingCanvas" xmlns:mc="http://schemas.openxmlformats.org/markup-compatibility/2006" xmlns:o="urn:schemas-microsoft-com:office:office" xmlns:r="http://schemas.openxmlformats.org/officeDocument/2006/relationships" xmlns:m="http://schemas.openxmlformats.org/officeDocument/2006/math" xmlns:v="urn:schemas-microsoft-com:vml" xmlns:wp14="http://schemas.microsoft.com/office/word/2010/wordprocessingDrawing" xmlns:wp="http://schemas.openxmlformats.org/drawingml/2006/wordprocessingDrawing" xmlns:w10="urn:schemas-microsoft-com:office:word" xmlns:w="http://schemas.openxmlformats.org/wordprocessingml/2006/main" xmlns:w14="http://schemas.microsoft.com/office/word/2010/wordml" xmlns:wpg="http://schemas.microsoft.com/office/word/2010/wordprocessingGroup" xmlns:wpi="http://schemas.microsoft.com/office/word/2010/wordprocessingInk" xmlns:wne="http://schemas.microsoft.com/office/word/2006/wordml" xmlns:wps="http://schemas.microsoft.com/office/word/2010/wordprocessingShape" mc:Ignorable="w14 wp14">
+<w:ftr xmlns:wpc="http://schemas.microsoft.com/office/word/2010/wordprocessingCanvas" xmlns:cx="http://schemas.microsoft.com/office/drawing/2014/chartex" xmlns:cx1="http://schemas.microsoft.com/office/drawing/2015/9/8/chartex" xmlns:cx2="http://schemas.microsoft.com/office/drawing/2015/10/21/chartex" xmlns:cx3="http://schemas.microsoft.com/office/drawing/2016/5/9/chartex" xmlns:cx4="http://schemas.microsoft.com/office/drawing/2016/5/10/chartex" xmlns:cx5="http://schemas.microsoft.com/office/drawing/2016/5/11/chartex" xmlns:cx6="http://schemas.microsoft.com/office/drawing/2016/5/12/chartex" xmlns:cx7="http://schemas.microsoft.com/office/drawing/2016/5/13/chartex" xmlns:cx8="http://schemas.microsoft.com/office/drawing/2016/5/14/chartex" xmlns:mc="http://schemas.openxmlformats.org/markup-compatibility/2006" xmlns:aink="http://schemas.microsoft.com/office/drawing/2016/ink" xmlns:am3d="http://schemas.microsoft.com/office/drawing/2017/model3d" xmlns:o="urn:schemas-microsoft-com:office:office" xmlns:r="http://schemas.openxmlformats.org/officeDocument/2006/relationships" xmlns:m="http://schemas.openxmlformats.org/officeDocument/2006/math" xmlns:v="urn:schemas-microsoft-com:vml" xmlns:wp14="http://schemas.microsoft.com/office/word/2010/wordprocessingDrawing" xmlns:wp="http://schemas.openxmlformats.org/drawingml/2006/wordprocessingDrawing" xmlns:w10="urn:schemas-microsoft-com:office:word" xmlns:w="http://schemas.openxmlformats.org/wordprocessingml/2006/main" xmlns:w14="http://schemas.microsoft.com/office/word/2010/wordml" xmlns:w15="http://schemas.microsoft.com/office/word/2012/wordml" xmlns:w16cid="http://schemas.microsoft.com/office/word/2016/wordml/cid" xmlns:w16se="http://schemas.microsoft.com/office/word/2015/wordml/symex" xmlns:wpg="http://schemas.microsoft.com/office/word/2010/wordprocessingGroup" xmlns:wpi="http://schemas.microsoft.com/office/word/2010/wordprocessingInk" xmlns:wne="http://schemas.microsoft.com/office/word/2006/wordml" xmlns:wps="http://schemas.microsoft.com/office/word/2010/wordprocessingShape" mc:Ignorable="w14 w15 w16se w16cid wp14">
   <w:p>
     <w:pPr>
       <w:pStyle w:val="Rodap"/>
@@ -11615,7 +10961,7 @@
 </file>
 
 <file path=word/footer15.xml><?xml version="1.0" encoding="utf-8"?>
-<w:ftr xmlns:wpc="http://schemas.microsoft.com/office/word/2010/wordprocessingCanvas" xmlns:mc="http://schemas.openxmlformats.org/markup-compatibility/2006" xmlns:o="urn:schemas-microsoft-com:office:office" xmlns:r="http://schemas.openxmlformats.org/officeDocument/2006/relationships" xmlns:m="http://schemas.openxmlformats.org/officeDocument/2006/math" xmlns:v="urn:schemas-microsoft-com:vml" xmlns:wp14="http://schemas.microsoft.com/office/word/2010/wordprocessingDrawing" xmlns:wp="http://schemas.openxmlformats.org/drawingml/2006/wordprocessingDrawing" xmlns:w10="urn:schemas-microsoft-com:office:word" xmlns:w="http://schemas.openxmlformats.org/wordprocessingml/2006/main" xmlns:w14="http://schemas.microsoft.com/office/word/2010/wordml" xmlns:wpg="http://schemas.microsoft.com/office/word/2010/wordprocessingGroup" xmlns:wpi="http://schemas.microsoft.com/office/word/2010/wordprocessingInk" xmlns:wne="http://schemas.microsoft.com/office/word/2006/wordml" xmlns:wps="http://schemas.microsoft.com/office/word/2010/wordprocessingShape" mc:Ignorable="w14 wp14">
+<w:ftr xmlns:wpc="http://schemas.microsoft.com/office/word/2010/wordprocessingCanvas" xmlns:cx="http://schemas.microsoft.com/office/drawing/2014/chartex" xmlns:cx1="http://schemas.microsoft.com/office/drawing/2015/9/8/chartex" xmlns:cx2="http://schemas.microsoft.com/office/drawing/2015/10/21/chartex" xmlns:cx3="http://schemas.microsoft.com/office/drawing/2016/5/9/chartex" xmlns:cx4="http://schemas.microsoft.com/office/drawing/2016/5/10/chartex" xmlns:cx5="http://schemas.microsoft.com/office/drawing/2016/5/11/chartex" xmlns:cx6="http://schemas.microsoft.com/office/drawing/2016/5/12/chartex" xmlns:cx7="http://schemas.microsoft.com/office/drawing/2016/5/13/chartex" xmlns:cx8="http://schemas.microsoft.com/office/drawing/2016/5/14/chartex" xmlns:mc="http://schemas.openxmlformats.org/markup-compatibility/2006" xmlns:aink="http://schemas.microsoft.com/office/drawing/2016/ink" xmlns:am3d="http://schemas.microsoft.com/office/drawing/2017/model3d" xmlns:o="urn:schemas-microsoft-com:office:office" xmlns:r="http://schemas.openxmlformats.org/officeDocument/2006/relationships" xmlns:m="http://schemas.openxmlformats.org/officeDocument/2006/math" xmlns:v="urn:schemas-microsoft-com:vml" xmlns:wp14="http://schemas.microsoft.com/office/word/2010/wordprocessingDrawing" xmlns:wp="http://schemas.openxmlformats.org/drawingml/2006/wordprocessingDrawing" xmlns:w10="urn:schemas-microsoft-com:office:word" xmlns:w="http://schemas.openxmlformats.org/wordprocessingml/2006/main" xmlns:w14="http://schemas.microsoft.com/office/word/2010/wordml" xmlns:w15="http://schemas.microsoft.com/office/word/2012/wordml" xmlns:w16cid="http://schemas.microsoft.com/office/word/2016/wordml/cid" xmlns:w16se="http://schemas.microsoft.com/office/word/2015/wordml/symex" xmlns:wpg="http://schemas.microsoft.com/office/word/2010/wordprocessingGroup" xmlns:wpi="http://schemas.microsoft.com/office/word/2010/wordprocessingInk" xmlns:wne="http://schemas.microsoft.com/office/word/2006/wordml" xmlns:wps="http://schemas.microsoft.com/office/word/2010/wordprocessingShape" mc:Ignorable="w14 w15 w16se w16cid wp14">
   <w:p>
     <w:pPr>
       <w:pStyle w:val="Rodap"/>
@@ -11626,7 +10972,7 @@
 </file>
 
 <file path=word/footer16.xml><?xml version="1.0" encoding="utf-8"?>
-<w:ftr xmlns:wpc="http://schemas.microsoft.com/office/word/2010/wordprocessingCanvas" xmlns:mc="http://schemas.openxmlformats.org/markup-compatibility/2006" xmlns:o="urn:schemas-microsoft-com:office:office" xmlns:r="http://schemas.openxmlformats.org/officeDocument/2006/relationships" xmlns:m="http://schemas.openxmlformats.org/officeDocument/2006/math" xmlns:v="urn:schemas-microsoft-com:vml" xmlns:wp14="http://schemas.microsoft.com/office/word/2010/wordprocessingDrawing" xmlns:wp="http://schemas.openxmlformats.org/drawingml/2006/wordprocessingDrawing" xmlns:w10="urn:schemas-microsoft-com:office:word" xmlns:w="http://schemas.openxmlformats.org/wordprocessingml/2006/main" xmlns:w14="http://schemas.microsoft.com/office/word/2010/wordml" xmlns:wpg="http://schemas.microsoft.com/office/word/2010/wordprocessingGroup" xmlns:wpi="http://schemas.microsoft.com/office/word/2010/wordprocessingInk" xmlns:wne="http://schemas.microsoft.com/office/word/2006/wordml" xmlns:wps="http://schemas.microsoft.com/office/word/2010/wordprocessingShape" mc:Ignorable="w14 wp14">
+<w:ftr xmlns:wpc="http://schemas.microsoft.com/office/word/2010/wordprocessingCanvas" xmlns:cx="http://schemas.microsoft.com/office/drawing/2014/chartex" xmlns:cx1="http://schemas.microsoft.com/office/drawing/2015/9/8/chartex" xmlns:cx2="http://schemas.microsoft.com/office/drawing/2015/10/21/chartex" xmlns:cx3="http://schemas.microsoft.com/office/drawing/2016/5/9/chartex" xmlns:cx4="http://schemas.microsoft.com/office/drawing/2016/5/10/chartex" xmlns:cx5="http://schemas.microsoft.com/office/drawing/2016/5/11/chartex" xmlns:cx6="http://schemas.microsoft.com/office/drawing/2016/5/12/chartex" xmlns:cx7="http://schemas.microsoft.com/office/drawing/2016/5/13/chartex" xmlns:cx8="http://schemas.microsoft.com/office/drawing/2016/5/14/chartex" xmlns:mc="http://schemas.openxmlformats.org/markup-compatibility/2006" xmlns:aink="http://schemas.microsoft.com/office/drawing/2016/ink" xmlns:am3d="http://schemas.microsoft.com/office/drawing/2017/model3d" xmlns:o="urn:schemas-microsoft-com:office:office" xmlns:r="http://schemas.openxmlformats.org/officeDocument/2006/relationships" xmlns:m="http://schemas.openxmlformats.org/officeDocument/2006/math" xmlns:v="urn:schemas-microsoft-com:vml" xmlns:wp14="http://schemas.microsoft.com/office/word/2010/wordprocessingDrawing" xmlns:wp="http://schemas.openxmlformats.org/drawingml/2006/wordprocessingDrawing" xmlns:w10="urn:schemas-microsoft-com:office:word" xmlns:w="http://schemas.openxmlformats.org/wordprocessingml/2006/main" xmlns:w14="http://schemas.microsoft.com/office/word/2010/wordml" xmlns:w15="http://schemas.microsoft.com/office/word/2012/wordml" xmlns:w16cid="http://schemas.microsoft.com/office/word/2016/wordml/cid" xmlns:w16se="http://schemas.microsoft.com/office/word/2015/wordml/symex" xmlns:wpg="http://schemas.microsoft.com/office/word/2010/wordprocessingGroup" xmlns:wpi="http://schemas.microsoft.com/office/word/2010/wordprocessingInk" xmlns:wne="http://schemas.microsoft.com/office/word/2006/wordml" xmlns:wps="http://schemas.microsoft.com/office/word/2010/wordprocessingShape" mc:Ignorable="w14 w15 w16se w16cid wp14">
   <w:p>
     <w:pPr>
       <w:pStyle w:val="Rodap"/>
@@ -11636,7 +10982,7 @@
 </file>
 
 <file path=word/footer17.xml><?xml version="1.0" encoding="utf-8"?>
-<w:ftr xmlns:wpc="http://schemas.microsoft.com/office/word/2010/wordprocessingCanvas" xmlns:mc="http://schemas.openxmlformats.org/markup-compatibility/2006" xmlns:o="urn:schemas-microsoft-com:office:office" xmlns:r="http://schemas.openxmlformats.org/officeDocument/2006/relationships" xmlns:m="http://schemas.openxmlformats.org/officeDocument/2006/math" xmlns:v="urn:schemas-microsoft-com:vml" xmlns:wp14="http://schemas.microsoft.com/office/word/2010/wordprocessingDrawing" xmlns:wp="http://schemas.openxmlformats.org/drawingml/2006/wordprocessingDrawing" xmlns:w10="urn:schemas-microsoft-com:office:word" xmlns:w="http://schemas.openxmlformats.org/wordprocessingml/2006/main" xmlns:w14="http://schemas.microsoft.com/office/word/2010/wordml" xmlns:wpg="http://schemas.microsoft.com/office/word/2010/wordprocessingGroup" xmlns:wpi="http://schemas.microsoft.com/office/word/2010/wordprocessingInk" xmlns:wne="http://schemas.microsoft.com/office/word/2006/wordml" xmlns:wps="http://schemas.microsoft.com/office/word/2010/wordprocessingShape" mc:Ignorable="w14 wp14">
+<w:ftr xmlns:wpc="http://schemas.microsoft.com/office/word/2010/wordprocessingCanvas" xmlns:cx="http://schemas.microsoft.com/office/drawing/2014/chartex" xmlns:cx1="http://schemas.microsoft.com/office/drawing/2015/9/8/chartex" xmlns:cx2="http://schemas.microsoft.com/office/drawing/2015/10/21/chartex" xmlns:cx3="http://schemas.microsoft.com/office/drawing/2016/5/9/chartex" xmlns:cx4="http://schemas.microsoft.com/office/drawing/2016/5/10/chartex" xmlns:cx5="http://schemas.microsoft.com/office/drawing/2016/5/11/chartex" xmlns:cx6="http://schemas.microsoft.com/office/drawing/2016/5/12/chartex" xmlns:cx7="http://schemas.microsoft.com/office/drawing/2016/5/13/chartex" xmlns:cx8="http://schemas.microsoft.com/office/drawing/2016/5/14/chartex" xmlns:mc="http://schemas.openxmlformats.org/markup-compatibility/2006" xmlns:aink="http://schemas.microsoft.com/office/drawing/2016/ink" xmlns:am3d="http://schemas.microsoft.com/office/drawing/2017/model3d" xmlns:o="urn:schemas-microsoft-com:office:office" xmlns:r="http://schemas.openxmlformats.org/officeDocument/2006/relationships" xmlns:m="http://schemas.openxmlformats.org/officeDocument/2006/math" xmlns:v="urn:schemas-microsoft-com:vml" xmlns:wp14="http://schemas.microsoft.com/office/word/2010/wordprocessingDrawing" xmlns:wp="http://schemas.openxmlformats.org/drawingml/2006/wordprocessingDrawing" xmlns:w10="urn:schemas-microsoft-com:office:word" xmlns:w="http://schemas.openxmlformats.org/wordprocessingml/2006/main" xmlns:w14="http://schemas.microsoft.com/office/word/2010/wordml" xmlns:w15="http://schemas.microsoft.com/office/word/2012/wordml" xmlns:w16cid="http://schemas.microsoft.com/office/word/2016/wordml/cid" xmlns:w16se="http://schemas.microsoft.com/office/word/2015/wordml/symex" xmlns:wpg="http://schemas.microsoft.com/office/word/2010/wordprocessingGroup" xmlns:wpi="http://schemas.microsoft.com/office/word/2010/wordprocessingInk" xmlns:wne="http://schemas.microsoft.com/office/word/2006/wordml" xmlns:wps="http://schemas.microsoft.com/office/word/2010/wordprocessingShape" mc:Ignorable="w14 w15 w16se w16cid wp14">
   <w:p>
     <w:pPr>
       <w:pStyle w:val="Rodap"/>
@@ -11647,7 +10993,7 @@
 </file>
 
 <file path=word/footer18.xml><?xml version="1.0" encoding="utf-8"?>
-<w:ftr xmlns:wpc="http://schemas.microsoft.com/office/word/2010/wordprocessingCanvas" xmlns:mc="http://schemas.openxmlformats.org/markup-compatibility/2006" xmlns:o="urn:schemas-microsoft-com:office:office" xmlns:r="http://schemas.openxmlformats.org/officeDocument/2006/relationships" xmlns:m="http://schemas.openxmlformats.org/officeDocument/2006/math" xmlns:v="urn:schemas-microsoft-com:vml" xmlns:wp14="http://schemas.microsoft.com/office/word/2010/wordprocessingDrawing" xmlns:wp="http://schemas.openxmlformats.org/drawingml/2006/wordprocessingDrawing" xmlns:w10="urn:schemas-microsoft-com:office:word" xmlns:w="http://schemas.openxmlformats.org/wordprocessingml/2006/main" xmlns:w14="http://schemas.microsoft.com/office/word/2010/wordml" xmlns:wpg="http://schemas.microsoft.com/office/word/2010/wordprocessingGroup" xmlns:wpi="http://schemas.microsoft.com/office/word/2010/wordprocessingInk" xmlns:wne="http://schemas.microsoft.com/office/word/2006/wordml" xmlns:wps="http://schemas.microsoft.com/office/word/2010/wordprocessingShape" mc:Ignorable="w14 wp14">
+<w:ftr xmlns:wpc="http://schemas.microsoft.com/office/word/2010/wordprocessingCanvas" xmlns:cx="http://schemas.microsoft.com/office/drawing/2014/chartex" xmlns:cx1="http://schemas.microsoft.com/office/drawing/2015/9/8/chartex" xmlns:cx2="http://schemas.microsoft.com/office/drawing/2015/10/21/chartex" xmlns:cx3="http://schemas.microsoft.com/office/drawing/2016/5/9/chartex" xmlns:cx4="http://schemas.microsoft.com/office/drawing/2016/5/10/chartex" xmlns:cx5="http://schemas.microsoft.com/office/drawing/2016/5/11/chartex" xmlns:cx6="http://schemas.microsoft.com/office/drawing/2016/5/12/chartex" xmlns:cx7="http://schemas.microsoft.com/office/drawing/2016/5/13/chartex" xmlns:cx8="http://schemas.microsoft.com/office/drawing/2016/5/14/chartex" xmlns:mc="http://schemas.openxmlformats.org/markup-compatibility/2006" xmlns:aink="http://schemas.microsoft.com/office/drawing/2016/ink" xmlns:am3d="http://schemas.microsoft.com/office/drawing/2017/model3d" xmlns:o="urn:schemas-microsoft-com:office:office" xmlns:r="http://schemas.openxmlformats.org/officeDocument/2006/relationships" xmlns:m="http://schemas.openxmlformats.org/officeDocument/2006/math" xmlns:v="urn:schemas-microsoft-com:vml" xmlns:wp14="http://schemas.microsoft.com/office/word/2010/wordprocessingDrawing" xmlns:wp="http://schemas.openxmlformats.org/drawingml/2006/wordprocessingDrawing" xmlns:w10="urn:schemas-microsoft-com:office:word" xmlns:w="http://schemas.openxmlformats.org/wordprocessingml/2006/main" xmlns:w14="http://schemas.microsoft.com/office/word/2010/wordml" xmlns:w15="http://schemas.microsoft.com/office/word/2012/wordml" xmlns:w16cid="http://schemas.microsoft.com/office/word/2016/wordml/cid" xmlns:w16se="http://schemas.microsoft.com/office/word/2015/wordml/symex" xmlns:wpg="http://schemas.microsoft.com/office/word/2010/wordprocessingGroup" xmlns:wpi="http://schemas.microsoft.com/office/word/2010/wordprocessingInk" xmlns:wne="http://schemas.microsoft.com/office/word/2006/wordml" xmlns:wps="http://schemas.microsoft.com/office/word/2010/wordprocessingShape" mc:Ignorable="w14 w15 w16se w16cid wp14">
   <w:p>
     <w:pPr>
       <w:pStyle w:val="Rodap"/>
@@ -11657,7 +11003,7 @@
 </file>
 
 <file path=word/footer2.xml><?xml version="1.0" encoding="utf-8"?>
-<w:ftr xmlns:wpc="http://schemas.microsoft.com/office/word/2010/wordprocessingCanvas" xmlns:mc="http://schemas.openxmlformats.org/markup-compatibility/2006" xmlns:o="urn:schemas-microsoft-com:office:office" xmlns:r="http://schemas.openxmlformats.org/officeDocument/2006/relationships" xmlns:m="http://schemas.openxmlformats.org/officeDocument/2006/math" xmlns:v="urn:schemas-microsoft-com:vml" xmlns:wp14="http://schemas.microsoft.com/office/word/2010/wordprocessingDrawing" xmlns:wp="http://schemas.openxmlformats.org/drawingml/2006/wordprocessingDrawing" xmlns:w10="urn:schemas-microsoft-com:office:word" xmlns:w="http://schemas.openxmlformats.org/wordprocessingml/2006/main" xmlns:w14="http://schemas.microsoft.com/office/word/2010/wordml" xmlns:wpg="http://schemas.microsoft.com/office/word/2010/wordprocessingGroup" xmlns:wpi="http://schemas.microsoft.com/office/word/2010/wordprocessingInk" xmlns:wne="http://schemas.microsoft.com/office/word/2006/wordml" xmlns:wps="http://schemas.microsoft.com/office/word/2010/wordprocessingShape" mc:Ignorable="w14 wp14">
+<w:ftr xmlns:wpc="http://schemas.microsoft.com/office/word/2010/wordprocessingCanvas" xmlns:cx="http://schemas.microsoft.com/office/drawing/2014/chartex" xmlns:cx1="http://schemas.microsoft.com/office/drawing/2015/9/8/chartex" xmlns:cx2="http://schemas.microsoft.com/office/drawing/2015/10/21/chartex" xmlns:cx3="http://schemas.microsoft.com/office/drawing/2016/5/9/chartex" xmlns:cx4="http://schemas.microsoft.com/office/drawing/2016/5/10/chartex" xmlns:cx5="http://schemas.microsoft.com/office/drawing/2016/5/11/chartex" xmlns:cx6="http://schemas.microsoft.com/office/drawing/2016/5/12/chartex" xmlns:cx7="http://schemas.microsoft.com/office/drawing/2016/5/13/chartex" xmlns:cx8="http://schemas.microsoft.com/office/drawing/2016/5/14/chartex" xmlns:mc="http://schemas.openxmlformats.org/markup-compatibility/2006" xmlns:aink="http://schemas.microsoft.com/office/drawing/2016/ink" xmlns:am3d="http://schemas.microsoft.com/office/drawing/2017/model3d" xmlns:o="urn:schemas-microsoft-com:office:office" xmlns:r="http://schemas.openxmlformats.org/officeDocument/2006/relationships" xmlns:m="http://schemas.openxmlformats.org/officeDocument/2006/math" xmlns:v="urn:schemas-microsoft-com:vml" xmlns:wp14="http://schemas.microsoft.com/office/word/2010/wordprocessingDrawing" xmlns:wp="http://schemas.openxmlformats.org/drawingml/2006/wordprocessingDrawing" xmlns:w10="urn:schemas-microsoft-com:office:word" xmlns:w="http://schemas.openxmlformats.org/wordprocessingml/2006/main" xmlns:w14="http://schemas.microsoft.com/office/word/2010/wordml" xmlns:w15="http://schemas.microsoft.com/office/word/2012/wordml" xmlns:w16cid="http://schemas.microsoft.com/office/word/2016/wordml/cid" xmlns:w16se="http://schemas.microsoft.com/office/word/2015/wordml/symex" xmlns:wpg="http://schemas.microsoft.com/office/word/2010/wordprocessingGroup" xmlns:wpi="http://schemas.microsoft.com/office/word/2010/wordprocessingInk" xmlns:wne="http://schemas.microsoft.com/office/word/2006/wordml" xmlns:wps="http://schemas.microsoft.com/office/word/2010/wordprocessingShape" mc:Ignorable="w14 w15 w16se w16cid wp14">
   <w:p>
     <w:pPr>
       <w:pStyle w:val="Rodap"/>
@@ -11668,7 +11014,7 @@
 </file>
 
 <file path=word/footer3.xml><?xml version="1.0" encoding="utf-8"?>
-<w:ftr xmlns:wpc="http://schemas.microsoft.com/office/word/2010/wordprocessingCanvas" xmlns:mc="http://schemas.openxmlformats.org/markup-compatibility/2006" xmlns:o="urn:schemas-microsoft-com:office:office" xmlns:r="http://schemas.openxmlformats.org/officeDocument/2006/relationships" xmlns:m="http://schemas.openxmlformats.org/officeDocument/2006/math" xmlns:v="urn:schemas-microsoft-com:vml" xmlns:wp14="http://schemas.microsoft.com/office/word/2010/wordprocessingDrawing" xmlns:wp="http://schemas.openxmlformats.org/drawingml/2006/wordprocessingDrawing" xmlns:w10="urn:schemas-microsoft-com:office:word" xmlns:w="http://schemas.openxmlformats.org/wordprocessingml/2006/main" xmlns:w14="http://schemas.microsoft.com/office/word/2010/wordml" xmlns:wpg="http://schemas.microsoft.com/office/word/2010/wordprocessingGroup" xmlns:wpi="http://schemas.microsoft.com/office/word/2010/wordprocessingInk" xmlns:wne="http://schemas.microsoft.com/office/word/2006/wordml" xmlns:wps="http://schemas.microsoft.com/office/word/2010/wordprocessingShape" mc:Ignorable="w14 wp14">
+<w:ftr xmlns:wpc="http://schemas.microsoft.com/office/word/2010/wordprocessingCanvas" xmlns:cx="http://schemas.microsoft.com/office/drawing/2014/chartex" xmlns:cx1="http://schemas.microsoft.com/office/drawing/2015/9/8/chartex" xmlns:cx2="http://schemas.microsoft.com/office/drawing/2015/10/21/chartex" xmlns:cx3="http://schemas.microsoft.com/office/drawing/2016/5/9/chartex" xmlns:cx4="http://schemas.microsoft.com/office/drawing/2016/5/10/chartex" xmlns:cx5="http://schemas.microsoft.com/office/drawing/2016/5/11/chartex" xmlns:cx6="http://schemas.microsoft.com/office/drawing/2016/5/12/chartex" xmlns:cx7="http://schemas.microsoft.com/office/drawing/2016/5/13/chartex" xmlns:cx8="http://schemas.microsoft.com/office/drawing/2016/5/14/chartex" xmlns:mc="http://schemas.openxmlformats.org/markup-compatibility/2006" xmlns:aink="http://schemas.microsoft.com/office/drawing/2016/ink" xmlns:am3d="http://schemas.microsoft.com/office/drawing/2017/model3d" xmlns:o="urn:schemas-microsoft-com:office:office" xmlns:r="http://schemas.openxmlformats.org/officeDocument/2006/relationships" xmlns:m="http://schemas.openxmlformats.org/officeDocument/2006/math" xmlns:v="urn:schemas-microsoft-com:vml" xmlns:wp14="http://schemas.microsoft.com/office/word/2010/wordprocessingDrawing" xmlns:wp="http://schemas.openxmlformats.org/drawingml/2006/wordprocessingDrawing" xmlns:w10="urn:schemas-microsoft-com:office:word" xmlns:w="http://schemas.openxmlformats.org/wordprocessingml/2006/main" xmlns:w14="http://schemas.microsoft.com/office/word/2010/wordml" xmlns:w15="http://schemas.microsoft.com/office/word/2012/wordml" xmlns:w16cid="http://schemas.microsoft.com/office/word/2016/wordml/cid" xmlns:w16se="http://schemas.microsoft.com/office/word/2015/wordml/symex" xmlns:wpg="http://schemas.microsoft.com/office/word/2010/wordprocessingGroup" xmlns:wpi="http://schemas.microsoft.com/office/word/2010/wordprocessingInk" xmlns:wne="http://schemas.microsoft.com/office/word/2006/wordml" xmlns:wps="http://schemas.microsoft.com/office/word/2010/wordprocessingShape" mc:Ignorable="w14 w15 w16se w16cid wp14">
   <w:p>
     <w:pPr>
       <w:pStyle w:val="Rodap"/>
@@ -11679,7 +11025,7 @@
 </file>
 
 <file path=word/footer4.xml><?xml version="1.0" encoding="utf-8"?>
-<w:ftr xmlns:wpc="http://schemas.microsoft.com/office/word/2010/wordprocessingCanvas" xmlns:mc="http://schemas.openxmlformats.org/markup-compatibility/2006" xmlns:o="urn:schemas-microsoft-com:office:office" xmlns:r="http://schemas.openxmlformats.org/officeDocument/2006/relationships" xmlns:m="http://schemas.openxmlformats.org/officeDocument/2006/math" xmlns:v="urn:schemas-microsoft-com:vml" xmlns:wp14="http://schemas.microsoft.com/office/word/2010/wordprocessingDrawing" xmlns:wp="http://schemas.openxmlformats.org/drawingml/2006/wordprocessingDrawing" xmlns:w10="urn:schemas-microsoft-com:office:word" xmlns:w="http://schemas.openxmlformats.org/wordprocessingml/2006/main" xmlns:w14="http://schemas.microsoft.com/office/word/2010/wordml" xmlns:wpg="http://schemas.microsoft.com/office/word/2010/wordprocessingGroup" xmlns:wpi="http://schemas.microsoft.com/office/word/2010/wordprocessingInk" xmlns:wne="http://schemas.microsoft.com/office/word/2006/wordml" xmlns:wps="http://schemas.microsoft.com/office/word/2010/wordprocessingShape" mc:Ignorable="w14 wp14">
+<w:ftr xmlns:wpc="http://schemas.microsoft.com/office/word/2010/wordprocessingCanvas" xmlns:cx="http://schemas.microsoft.com/office/drawing/2014/chartex" xmlns:cx1="http://schemas.microsoft.com/office/drawing/2015/9/8/chartex" xmlns:cx2="http://schemas.microsoft.com/office/drawing/2015/10/21/chartex" xmlns:cx3="http://schemas.microsoft.com/office/drawing/2016/5/9/chartex" xmlns:cx4="http://schemas.microsoft.com/office/drawing/2016/5/10/chartex" xmlns:cx5="http://schemas.microsoft.com/office/drawing/2016/5/11/chartex" xmlns:cx6="http://schemas.microsoft.com/office/drawing/2016/5/12/chartex" xmlns:cx7="http://schemas.microsoft.com/office/drawing/2016/5/13/chartex" xmlns:cx8="http://schemas.microsoft.com/office/drawing/2016/5/14/chartex" xmlns:mc="http://schemas.openxmlformats.org/markup-compatibility/2006" xmlns:aink="http://schemas.microsoft.com/office/drawing/2016/ink" xmlns:am3d="http://schemas.microsoft.com/office/drawing/2017/model3d" xmlns:o="urn:schemas-microsoft-com:office:office" xmlns:r="http://schemas.openxmlformats.org/officeDocument/2006/relationships" xmlns:m="http://schemas.openxmlformats.org/officeDocument/2006/math" xmlns:v="urn:schemas-microsoft-com:vml" xmlns:wp14="http://schemas.microsoft.com/office/word/2010/wordprocessingDrawing" xmlns:wp="http://schemas.openxmlformats.org/drawingml/2006/wordprocessingDrawing" xmlns:w10="urn:schemas-microsoft-com:office:word" xmlns:w="http://schemas.openxmlformats.org/wordprocessingml/2006/main" xmlns:w14="http://schemas.microsoft.com/office/word/2010/wordml" xmlns:w15="http://schemas.microsoft.com/office/word/2012/wordml" xmlns:w16cid="http://schemas.microsoft.com/office/word/2016/wordml/cid" xmlns:w16se="http://schemas.microsoft.com/office/word/2015/wordml/symex" xmlns:wpg="http://schemas.microsoft.com/office/word/2010/wordprocessingGroup" xmlns:wpi="http://schemas.microsoft.com/office/word/2010/wordprocessingInk" xmlns:wne="http://schemas.microsoft.com/office/word/2006/wordml" xmlns:wps="http://schemas.microsoft.com/office/word/2010/wordprocessingShape" mc:Ignorable="w14 w15 w16se w16cid wp14">
   <w:p>
     <w:pPr>
       <w:pStyle w:val="Rodap"/>
@@ -11689,7 +11035,7 @@
 </file>
 
 <file path=word/footer5.xml><?xml version="1.0" encoding="utf-8"?>
-<w:ftr xmlns:wpc="http://schemas.microsoft.com/office/word/2010/wordprocessingCanvas" xmlns:mc="http://schemas.openxmlformats.org/markup-compatibility/2006" xmlns:o="urn:schemas-microsoft-com:office:office" xmlns:r="http://schemas.openxmlformats.org/officeDocument/2006/relationships" xmlns:m="http://schemas.openxmlformats.org/officeDocument/2006/math" xmlns:v="urn:schemas-microsoft-com:vml" xmlns:wp14="http://schemas.microsoft.com/office/word/2010/wordprocessingDrawing" xmlns:wp="http://schemas.openxmlformats.org/drawingml/2006/wordprocessingDrawing" xmlns:w10="urn:schemas-microsoft-com:office:word" xmlns:w="http://schemas.openxmlformats.org/wordprocessingml/2006/main" xmlns:w14="http://schemas.microsoft.com/office/word/2010/wordml" xmlns:wpg="http://schemas.microsoft.com/office/word/2010/wordprocessingGroup" xmlns:wpi="http://schemas.microsoft.com/office/word/2010/wordprocessingInk" xmlns:wne="http://schemas.microsoft.com/office/word/2006/wordml" xmlns:wps="http://schemas.microsoft.com/office/word/2010/wordprocessingShape" mc:Ignorable="w14 wp14">
+<w:ftr xmlns:wpc="http://schemas.microsoft.com/office/word/2010/wordprocessingCanvas" xmlns:cx="http://schemas.microsoft.com/office/drawing/2014/chartex" xmlns:cx1="http://schemas.microsoft.com/office/drawing/2015/9/8/chartex" xmlns:cx2="http://schemas.microsoft.com/office/drawing/2015/10/21/chartex" xmlns:cx3="http://schemas.microsoft.com/office/drawing/2016/5/9/chartex" xmlns:cx4="http://schemas.microsoft.com/office/drawing/2016/5/10/chartex" xmlns:cx5="http://schemas.microsoft.com/office/drawing/2016/5/11/chartex" xmlns:cx6="http://schemas.microsoft.com/office/drawing/2016/5/12/chartex" xmlns:cx7="http://schemas.microsoft.com/office/drawing/2016/5/13/chartex" xmlns:cx8="http://schemas.microsoft.com/office/drawing/2016/5/14/chartex" xmlns:mc="http://schemas.openxmlformats.org/markup-compatibility/2006" xmlns:aink="http://schemas.microsoft.com/office/drawing/2016/ink" xmlns:am3d="http://schemas.microsoft.com/office/drawing/2017/model3d" xmlns:o="urn:schemas-microsoft-com:office:office" xmlns:r="http://schemas.openxmlformats.org/officeDocument/2006/relationships" xmlns:m="http://schemas.openxmlformats.org/officeDocument/2006/math" xmlns:v="urn:schemas-microsoft-com:vml" xmlns:wp14="http://schemas.microsoft.com/office/word/2010/wordprocessingDrawing" xmlns:wp="http://schemas.openxmlformats.org/drawingml/2006/wordprocessingDrawing" xmlns:w10="urn:schemas-microsoft-com:office:word" xmlns:w="http://schemas.openxmlformats.org/wordprocessingml/2006/main" xmlns:w14="http://schemas.microsoft.com/office/word/2010/wordml" xmlns:w15="http://schemas.microsoft.com/office/word/2012/wordml" xmlns:w16cid="http://schemas.microsoft.com/office/word/2016/wordml/cid" xmlns:w16se="http://schemas.microsoft.com/office/word/2015/wordml/symex" xmlns:wpg="http://schemas.microsoft.com/office/word/2010/wordprocessingGroup" xmlns:wpi="http://schemas.microsoft.com/office/word/2010/wordprocessingInk" xmlns:wne="http://schemas.microsoft.com/office/word/2006/wordml" xmlns:wps="http://schemas.microsoft.com/office/word/2010/wordprocessingShape" mc:Ignorable="w14 w15 w16se w16cid wp14">
   <w:p>
     <w:pPr>
       <w:pStyle w:val="Rodap"/>
@@ -11700,7 +11046,7 @@
 </file>
 
 <file path=word/footer6.xml><?xml version="1.0" encoding="utf-8"?>
-<w:ftr xmlns:wpc="http://schemas.microsoft.com/office/word/2010/wordprocessingCanvas" xmlns:mc="http://schemas.openxmlformats.org/markup-compatibility/2006" xmlns:o="urn:schemas-microsoft-com:office:office" xmlns:r="http://schemas.openxmlformats.org/officeDocument/2006/relationships" xmlns:m="http://schemas.openxmlformats.org/officeDocument/2006/math" xmlns:v="urn:schemas-microsoft-com:vml" xmlns:wp14="http://schemas.microsoft.com/office/word/2010/wordprocessingDrawing" xmlns:wp="http://schemas.openxmlformats.org/drawingml/2006/wordprocessingDrawing" xmlns:w10="urn:schemas-microsoft-com:office:word" xmlns:w="http://schemas.openxmlformats.org/wordprocessingml/2006/main" xmlns:w14="http://schemas.microsoft.com/office/word/2010/wordml" xmlns:wpg="http://schemas.microsoft.com/office/word/2010/wordprocessingGroup" xmlns:wpi="http://schemas.microsoft.com/office/word/2010/wordprocessingInk" xmlns:wne="http://schemas.microsoft.com/office/word/2006/wordml" xmlns:wps="http://schemas.microsoft.com/office/word/2010/wordprocessingShape" mc:Ignorable="w14 wp14">
+<w:ftr xmlns:wpc="http://schemas.microsoft.com/office/word/2010/wordprocessingCanvas" xmlns:cx="http://schemas.microsoft.com/office/drawing/2014/chartex" xmlns:cx1="http://schemas.microsoft.com/office/drawing/2015/9/8/chartex" xmlns:cx2="http://schemas.microsoft.com/office/drawing/2015/10/21/chartex" xmlns:cx3="http://schemas.microsoft.com/office/drawing/2016/5/9/chartex" xmlns:cx4="http://schemas.microsoft.com/office/drawing/2016/5/10/chartex" xmlns:cx5="http://schemas.microsoft.com/office/drawing/2016/5/11/chartex" xmlns:cx6="http://schemas.microsoft.com/office/drawing/2016/5/12/chartex" xmlns:cx7="http://schemas.microsoft.com/office/drawing/2016/5/13/chartex" xmlns:cx8="http://schemas.microsoft.com/office/drawing/2016/5/14/chartex" xmlns:mc="http://schemas.openxmlformats.org/markup-compatibility/2006" xmlns:aink="http://schemas.microsoft.com/office/drawing/2016/ink" xmlns:am3d="http://schemas.microsoft.com/office/drawing/2017/model3d" xmlns:o="urn:schemas-microsoft-com:office:office" xmlns:r="http://schemas.openxmlformats.org/officeDocument/2006/relationships" xmlns:m="http://schemas.openxmlformats.org/officeDocument/2006/math" xmlns:v="urn:schemas-microsoft-com:vml" xmlns:wp14="http://schemas.microsoft.com/office/word/2010/wordprocessingDrawing" xmlns:wp="http://schemas.openxmlformats.org/drawingml/2006/wordprocessingDrawing" xmlns:w10="urn:schemas-microsoft-com:office:word" xmlns:w="http://schemas.openxmlformats.org/wordprocessingml/2006/main" xmlns:w14="http://schemas.microsoft.com/office/word/2010/wordml" xmlns:w15="http://schemas.microsoft.com/office/word/2012/wordml" xmlns:w16cid="http://schemas.microsoft.com/office/word/2016/wordml/cid" xmlns:w16se="http://schemas.microsoft.com/office/word/2015/wordml/symex" xmlns:wpg="http://schemas.microsoft.com/office/word/2010/wordprocessingGroup" xmlns:wpi="http://schemas.microsoft.com/office/word/2010/wordprocessingInk" xmlns:wne="http://schemas.microsoft.com/office/word/2006/wordml" xmlns:wps="http://schemas.microsoft.com/office/word/2010/wordprocessingShape" mc:Ignorable="w14 w15 w16se w16cid wp14">
   <w:p>
     <w:pPr>
       <w:pStyle w:val="Rodap"/>
@@ -11710,7 +11056,7 @@
 </file>
 
 <file path=word/footer7.xml><?xml version="1.0" encoding="utf-8"?>
-<w:ftr xmlns:wpc="http://schemas.microsoft.com/office/word/2010/wordprocessingCanvas" xmlns:mc="http://schemas.openxmlformats.org/markup-compatibility/2006" xmlns:o="urn:schemas-microsoft-com:office:office" xmlns:r="http://schemas.openxmlformats.org/officeDocument/2006/relationships" xmlns:m="http://schemas.openxmlformats.org/officeDocument/2006/math" xmlns:v="urn:schemas-microsoft-com:vml" xmlns:wp14="http://schemas.microsoft.com/office/word/2010/wordprocessingDrawing" xmlns:wp="http://schemas.openxmlformats.org/drawingml/2006/wordprocessingDrawing" xmlns:w10="urn:schemas-microsoft-com:office:word" xmlns:w="http://schemas.openxmlformats.org/wordprocessingml/2006/main" xmlns:w14="http://schemas.microsoft.com/office/word/2010/wordml" xmlns:wpg="http://schemas.microsoft.com/office/word/2010/wordprocessingGroup" xmlns:wpi="http://schemas.microsoft.com/office/word/2010/wordprocessingInk" xmlns:wne="http://schemas.microsoft.com/office/word/2006/wordml" xmlns:wps="http://schemas.microsoft.com/office/word/2010/wordprocessingShape" mc:Ignorable="w14 wp14">
+<w:ftr xmlns:wpc="http://schemas.microsoft.com/office/word/2010/wordprocessingCanvas" xmlns:cx="http://schemas.microsoft.com/office/drawing/2014/chartex" xmlns:cx1="http://schemas.microsoft.com/office/drawing/2015/9/8/chartex" xmlns:cx2="http://schemas.microsoft.com/office/drawing/2015/10/21/chartex" xmlns:cx3="http://schemas.microsoft.com/office/drawing/2016/5/9/chartex" xmlns:cx4="http://schemas.microsoft.com/office/drawing/2016/5/10/chartex" xmlns:cx5="http://schemas.microsoft.com/office/drawing/2016/5/11/chartex" xmlns:cx6="http://schemas.microsoft.com/office/drawing/2016/5/12/chartex" xmlns:cx7="http://schemas.microsoft.com/office/drawing/2016/5/13/chartex" xmlns:cx8="http://schemas.microsoft.com/office/drawing/2016/5/14/chartex" xmlns:mc="http://schemas.openxmlformats.org/markup-compatibility/2006" xmlns:aink="http://schemas.microsoft.com/office/drawing/2016/ink" xmlns:am3d="http://schemas.microsoft.com/office/drawing/2017/model3d" xmlns:o="urn:schemas-microsoft-com:office:office" xmlns:r="http://schemas.openxmlformats.org/officeDocument/2006/relationships" xmlns:m="http://schemas.openxmlformats.org/officeDocument/2006/math" xmlns:v="urn:schemas-microsoft-com:vml" xmlns:wp14="http://schemas.microsoft.com/office/word/2010/wordprocessingDrawing" xmlns:wp="http://schemas.openxmlformats.org/drawingml/2006/wordprocessingDrawing" xmlns:w10="urn:schemas-microsoft-com:office:word" xmlns:w="http://schemas.openxmlformats.org/wordprocessingml/2006/main" xmlns:w14="http://schemas.microsoft.com/office/word/2010/wordml" xmlns:w15="http://schemas.microsoft.com/office/word/2012/wordml" xmlns:w16cid="http://schemas.microsoft.com/office/word/2016/wordml/cid" xmlns:w16se="http://schemas.microsoft.com/office/word/2015/wordml/symex" xmlns:wpg="http://schemas.microsoft.com/office/word/2010/wordprocessingGroup" xmlns:wpi="http://schemas.microsoft.com/office/word/2010/wordprocessingInk" xmlns:wne="http://schemas.microsoft.com/office/word/2006/wordml" xmlns:wps="http://schemas.microsoft.com/office/word/2010/wordprocessingShape" mc:Ignorable="w14 w15 w16se w16cid wp14">
   <w:p>
     <w:pPr>
       <w:pStyle w:val="Rodap"/>
@@ -11720,7 +11066,7 @@
 </file>
 
 <file path=word/footer8.xml><?xml version="1.0" encoding="utf-8"?>
-<w:ftr xmlns:wpc="http://schemas.microsoft.com/office/word/2010/wordprocessingCanvas" xmlns:mc="http://schemas.openxmlformats.org/markup-compatibility/2006" xmlns:o="urn:schemas-microsoft-com:office:office" xmlns:r="http://schemas.openxmlformats.org/officeDocument/2006/relationships" xmlns:m="http://schemas.openxmlformats.org/officeDocument/2006/math" xmlns:v="urn:schemas-microsoft-com:vml" xmlns:wp14="http://schemas.microsoft.com/office/word/2010/wordprocessingDrawing" xmlns:wp="http://schemas.openxmlformats.org/drawingml/2006/wordprocessingDrawing" xmlns:w10="urn:schemas-microsoft-com:office:word" xmlns:w="http://schemas.openxmlformats.org/wordprocessingml/2006/main" xmlns:w14="http://schemas.microsoft.com/office/word/2010/wordml" xmlns:wpg="http://schemas.microsoft.com/office/word/2010/wordprocessingGroup" xmlns:wpi="http://schemas.microsoft.com/office/word/2010/wordprocessingInk" xmlns:wne="http://schemas.microsoft.com/office/word/2006/wordml" xmlns:wps="http://schemas.microsoft.com/office/word/2010/wordprocessingShape" mc:Ignorable="w14 wp14">
+<w:ftr xmlns:wpc="http://schemas.microsoft.com/office/word/2010/wordprocessingCanvas" xmlns:cx="http://schemas.microsoft.com/office/drawing/2014/chartex" xmlns:cx1="http://schemas.microsoft.com/office/drawing/2015/9/8/chartex" xmlns:cx2="http://schemas.microsoft.com/office/drawing/2015/10/21/chartex" xmlns:cx3="http://schemas.microsoft.com/office/drawing/2016/5/9/chartex" xmlns:cx4="http://schemas.microsoft.com/office/drawing/2016/5/10/chartex" xmlns:cx5="http://schemas.microsoft.com/office/drawing/2016/5/11/chartex" xmlns:cx6="http://schemas.microsoft.com/office/drawing/2016/5/12/chartex" xmlns:cx7="http://schemas.microsoft.com/office/drawing/2016/5/13/chartex" xmlns:cx8="http://schemas.microsoft.com/office/drawing/2016/5/14/chartex" xmlns:mc="http://schemas.openxmlformats.org/markup-compatibility/2006" xmlns:aink="http://schemas.microsoft.com/office/drawing/2016/ink" xmlns:am3d="http://schemas.microsoft.com/office/drawing/2017/model3d" xmlns:o="urn:schemas-microsoft-com:office:office" xmlns:r="http://schemas.openxmlformats.org/officeDocument/2006/relationships" xmlns:m="http://schemas.openxmlformats.org/officeDocument/2006/math" xmlns:v="urn:schemas-microsoft-com:vml" xmlns:wp14="http://schemas.microsoft.com/office/word/2010/wordprocessingDrawing" xmlns:wp="http://schemas.openxmlformats.org/drawingml/2006/wordprocessingDrawing" xmlns:w10="urn:schemas-microsoft-com:office:word" xmlns:w="http://schemas.openxmlformats.org/wordprocessingml/2006/main" xmlns:w14="http://schemas.microsoft.com/office/word/2010/wordml" xmlns:w15="http://schemas.microsoft.com/office/word/2012/wordml" xmlns:w16cid="http://schemas.microsoft.com/office/word/2016/wordml/cid" xmlns:w16se="http://schemas.microsoft.com/office/word/2015/wordml/symex" xmlns:wpg="http://schemas.microsoft.com/office/word/2010/wordprocessingGroup" xmlns:wpi="http://schemas.microsoft.com/office/word/2010/wordprocessingInk" xmlns:wne="http://schemas.microsoft.com/office/word/2006/wordml" xmlns:wps="http://schemas.microsoft.com/office/word/2010/wordprocessingShape" mc:Ignorable="w14 w15 w16se w16cid wp14">
   <w:p>
     <w:pPr>
       <w:pStyle w:val="Rodap"/>
@@ -11731,7 +11077,7 @@
 </file>
 
 <file path=word/footer9.xml><?xml version="1.0" encoding="utf-8"?>
-<w:ftr xmlns:wpc="http://schemas.microsoft.com/office/word/2010/wordprocessingCanvas" xmlns:mc="http://schemas.openxmlformats.org/markup-compatibility/2006" xmlns:o="urn:schemas-microsoft-com:office:office" xmlns:r="http://schemas.openxmlformats.org/officeDocument/2006/relationships" xmlns:m="http://schemas.openxmlformats.org/officeDocument/2006/math" xmlns:v="urn:schemas-microsoft-com:vml" xmlns:wp14="http://schemas.microsoft.com/office/word/2010/wordprocessingDrawing" xmlns:wp="http://schemas.openxmlformats.org/drawingml/2006/wordprocessingDrawing" xmlns:w10="urn:schemas-microsoft-com:office:word" xmlns:w="http://schemas.openxmlformats.org/wordprocessingml/2006/main" xmlns:w14="http://schemas.microsoft.com/office/word/2010/wordml" xmlns:wpg="http://schemas.microsoft.com/office/word/2010/wordprocessingGroup" xmlns:wpi="http://schemas.microsoft.com/office/word/2010/wordprocessingInk" xmlns:wne="http://schemas.microsoft.com/office/word/2006/wordml" xmlns:wps="http://schemas.microsoft.com/office/word/2010/wordprocessingShape" mc:Ignorable="w14 wp14">
+<w:ftr xmlns:wpc="http://schemas.microsoft.com/office/word/2010/wordprocessingCanvas" xmlns:cx="http://schemas.microsoft.com/office/drawing/2014/chartex" xmlns:cx1="http://schemas.microsoft.com/office/drawing/2015/9/8/chartex" xmlns:cx2="http://schemas.microsoft.com/office/drawing/2015/10/21/chartex" xmlns:cx3="http://schemas.microsoft.com/office/drawing/2016/5/9/chartex" xmlns:cx4="http://schemas.microsoft.com/office/drawing/2016/5/10/chartex" xmlns:cx5="http://schemas.microsoft.com/office/drawing/2016/5/11/chartex" xmlns:cx6="http://schemas.microsoft.com/office/drawing/2016/5/12/chartex" xmlns:cx7="http://schemas.microsoft.com/office/drawing/2016/5/13/chartex" xmlns:cx8="http://schemas.microsoft.com/office/drawing/2016/5/14/chartex" xmlns:mc="http://schemas.openxmlformats.org/markup-compatibility/2006" xmlns:aink="http://schemas.microsoft.com/office/drawing/2016/ink" xmlns:am3d="http://schemas.microsoft.com/office/drawing/2017/model3d" xmlns:o="urn:schemas-microsoft-com:office:office" xmlns:r="http://schemas.openxmlformats.org/officeDocument/2006/relationships" xmlns:m="http://schemas.openxmlformats.org/officeDocument/2006/math" xmlns:v="urn:schemas-microsoft-com:vml" xmlns:wp14="http://schemas.microsoft.com/office/word/2010/wordprocessingDrawing" xmlns:wp="http://schemas.openxmlformats.org/drawingml/2006/wordprocessingDrawing" xmlns:w10="urn:schemas-microsoft-com:office:word" xmlns:w="http://schemas.openxmlformats.org/wordprocessingml/2006/main" xmlns:w14="http://schemas.microsoft.com/office/word/2010/wordml" xmlns:w15="http://schemas.microsoft.com/office/word/2012/wordml" xmlns:w16cid="http://schemas.microsoft.com/office/word/2016/wordml/cid" xmlns:w16se="http://schemas.microsoft.com/office/word/2015/wordml/symex" xmlns:wpg="http://schemas.microsoft.com/office/word/2010/wordprocessingGroup" xmlns:wpi="http://schemas.microsoft.com/office/word/2010/wordprocessingInk" xmlns:wne="http://schemas.microsoft.com/office/word/2006/wordml" xmlns:wps="http://schemas.microsoft.com/office/word/2010/wordprocessingShape" mc:Ignorable="w14 w15 w16se w16cid wp14">
   <w:p>
     <w:pPr>
       <w:pStyle w:val="Rodap"/>
@@ -11741,7 +11087,7 @@
 </file>
 
 <file path=word/footnotes.xml><?xml version="1.0" encoding="utf-8"?>
-<w:footnotes xmlns:wpc="http://schemas.microsoft.com/office/word/2010/wordprocessingCanvas" xmlns:mc="http://schemas.openxmlformats.org/markup-compatibility/2006" xmlns:o="urn:schemas-microsoft-com:office:office" xmlns:r="http://schemas.openxmlformats.org/officeDocument/2006/relationships" xmlns:m="http://schemas.openxmlformats.org/officeDocument/2006/math" xmlns:v="urn:schemas-microsoft-com:vml" xmlns:wp14="http://schemas.microsoft.com/office/word/2010/wordprocessingDrawing" xmlns:wp="http://schemas.openxmlformats.org/drawingml/2006/wordprocessingDrawing" xmlns:w10="urn:schemas-microsoft-com:office:word" xmlns:w="http://schemas.openxmlformats.org/wordprocessingml/2006/main" xmlns:w14="http://schemas.microsoft.com/office/word/2010/wordml" xmlns:wpg="http://schemas.microsoft.com/office/word/2010/wordprocessingGroup" xmlns:wpi="http://schemas.microsoft.com/office/word/2010/wordprocessingInk" xmlns:wne="http://schemas.microsoft.com/office/word/2006/wordml" xmlns:wps="http://schemas.microsoft.com/office/word/2010/wordprocessingShape" mc:Ignorable="w14 wp14">
+<w:footnotes xmlns:wpc="http://schemas.microsoft.com/office/word/2010/wordprocessingCanvas" xmlns:cx="http://schemas.microsoft.com/office/drawing/2014/chartex" xmlns:cx1="http://schemas.microsoft.com/office/drawing/2015/9/8/chartex" xmlns:cx2="http://schemas.microsoft.com/office/drawing/2015/10/21/chartex" xmlns:cx3="http://schemas.microsoft.com/office/drawing/2016/5/9/chartex" xmlns:cx4="http://schemas.microsoft.com/office/drawing/2016/5/10/chartex" xmlns:cx5="http://schemas.microsoft.com/office/drawing/2016/5/11/chartex" xmlns:cx6="http://schemas.microsoft.com/office/drawing/2016/5/12/chartex" xmlns:cx7="http://schemas.microsoft.com/office/drawing/2016/5/13/chartex" xmlns:cx8="http://schemas.microsoft.com/office/drawing/2016/5/14/chartex" xmlns:mc="http://schemas.openxmlformats.org/markup-compatibility/2006" xmlns:aink="http://schemas.microsoft.com/office/drawing/2016/ink" xmlns:am3d="http://schemas.microsoft.com/office/drawing/2017/model3d" xmlns:o="urn:schemas-microsoft-com:office:office" xmlns:r="http://schemas.openxmlformats.org/officeDocument/2006/relationships" xmlns:m="http://schemas.openxmlformats.org/officeDocument/2006/math" xmlns:v="urn:schemas-microsoft-com:vml" xmlns:wp14="http://schemas.microsoft.com/office/word/2010/wordprocessingDrawing" xmlns:wp="http://schemas.openxmlformats.org/drawingml/2006/wordprocessingDrawing" xmlns:w10="urn:schemas-microsoft-com:office:word" xmlns:w="http://schemas.openxmlformats.org/wordprocessingml/2006/main" xmlns:w14="http://schemas.microsoft.com/office/word/2010/wordml" xmlns:w15="http://schemas.microsoft.com/office/word/2012/wordml" xmlns:w16cid="http://schemas.microsoft.com/office/word/2016/wordml/cid" xmlns:w16se="http://schemas.microsoft.com/office/word/2015/wordml/symex" xmlns:wpg="http://schemas.microsoft.com/office/word/2010/wordprocessingGroup" xmlns:wpi="http://schemas.microsoft.com/office/word/2010/wordprocessingInk" xmlns:wne="http://schemas.microsoft.com/office/word/2006/wordml" xmlns:wps="http://schemas.microsoft.com/office/word/2010/wordprocessingShape" mc:Ignorable="w14 w15 w16se w16cid wp14">
   <w:footnote w:type="separator" w:id="-1">
     <w:p>
       <w:r>
@@ -11766,7 +11112,7 @@
 </file>
 
 <file path=word/header1.xml><?xml version="1.0" encoding="utf-8"?>
-<w:hdr xmlns:wpc="http://schemas.microsoft.com/office/word/2010/wordprocessingCanvas" xmlns:mc="http://schemas.openxmlformats.org/markup-compatibility/2006" xmlns:o="urn:schemas-microsoft-com:office:office" xmlns:r="http://schemas.openxmlformats.org/officeDocument/2006/relationships" xmlns:m="http://schemas.openxmlformats.org/officeDocument/2006/math" xmlns:v="urn:schemas-microsoft-com:vml" xmlns:wp14="http://schemas.microsoft.com/office/word/2010/wordprocessingDrawing" xmlns:wp="http://schemas.openxmlformats.org/drawingml/2006/wordprocessingDrawing" xmlns:w10="urn:schemas-microsoft-com:office:word" xmlns:w="http://schemas.openxmlformats.org/wordprocessingml/2006/main" xmlns:w14="http://schemas.microsoft.com/office/word/2010/wordml" xmlns:wpg="http://schemas.microsoft.com/office/word/2010/wordprocessingGroup" xmlns:wpi="http://schemas.microsoft.com/office/word/2010/wordprocessingInk" xmlns:wne="http://schemas.microsoft.com/office/word/2006/wordml" xmlns:wps="http://schemas.microsoft.com/office/word/2010/wordprocessingShape" mc:Ignorable="w14 wp14">
+<w:hdr xmlns:wpc="http://schemas.microsoft.com/office/word/2010/wordprocessingCanvas" xmlns:cx="http://schemas.microsoft.com/office/drawing/2014/chartex" xmlns:cx1="http://schemas.microsoft.com/office/drawing/2015/9/8/chartex" xmlns:cx2="http://schemas.microsoft.com/office/drawing/2015/10/21/chartex" xmlns:cx3="http://schemas.microsoft.com/office/drawing/2016/5/9/chartex" xmlns:cx4="http://schemas.microsoft.com/office/drawing/2016/5/10/chartex" xmlns:cx5="http://schemas.microsoft.com/office/drawing/2016/5/11/chartex" xmlns:cx6="http://schemas.microsoft.com/office/drawing/2016/5/12/chartex" xmlns:cx7="http://schemas.microsoft.com/office/drawing/2016/5/13/chartex" xmlns:cx8="http://schemas.microsoft.com/office/drawing/2016/5/14/chartex" xmlns:mc="http://schemas.openxmlformats.org/markup-compatibility/2006" xmlns:aink="http://schemas.microsoft.com/office/drawing/2016/ink" xmlns:am3d="http://schemas.microsoft.com/office/drawing/2017/model3d" xmlns:o="urn:schemas-microsoft-com:office:office" xmlns:r="http://schemas.openxmlformats.org/officeDocument/2006/relationships" xmlns:m="http://schemas.openxmlformats.org/officeDocument/2006/math" xmlns:v="urn:schemas-microsoft-com:vml" xmlns:wp14="http://schemas.microsoft.com/office/word/2010/wordprocessingDrawing" xmlns:wp="http://schemas.openxmlformats.org/drawingml/2006/wordprocessingDrawing" xmlns:w10="urn:schemas-microsoft-com:office:word" xmlns:w="http://schemas.openxmlformats.org/wordprocessingml/2006/main" xmlns:w14="http://schemas.microsoft.com/office/word/2010/wordml" xmlns:w15="http://schemas.microsoft.com/office/word/2012/wordml" xmlns:w16cid="http://schemas.microsoft.com/office/word/2016/wordml/cid" xmlns:w16se="http://schemas.microsoft.com/office/word/2015/wordml/symex" xmlns:wpg="http://schemas.microsoft.com/office/word/2010/wordprocessingGroup" xmlns:wpi="http://schemas.microsoft.com/office/word/2010/wordprocessingInk" xmlns:wne="http://schemas.microsoft.com/office/word/2006/wordml" xmlns:wps="http://schemas.microsoft.com/office/word/2010/wordprocessingShape" mc:Ignorable="w14 w15 w16se w16cid wp14">
   <w:p>
     <w:pPr>
       <w:tabs>
@@ -11938,7 +11284,7 @@
 </file>
 
 <file path=word/header10.xml><?xml version="1.0" encoding="utf-8"?>
-<w:hdr xmlns:wpc="http://schemas.microsoft.com/office/word/2010/wordprocessingCanvas" xmlns:mc="http://schemas.openxmlformats.org/markup-compatibility/2006" xmlns:o="urn:schemas-microsoft-com:office:office" xmlns:r="http://schemas.openxmlformats.org/officeDocument/2006/relationships" xmlns:m="http://schemas.openxmlformats.org/officeDocument/2006/math" xmlns:v="urn:schemas-microsoft-com:vml" xmlns:wp14="http://schemas.microsoft.com/office/word/2010/wordprocessingDrawing" xmlns:wp="http://schemas.openxmlformats.org/drawingml/2006/wordprocessingDrawing" xmlns:w10="urn:schemas-microsoft-com:office:word" xmlns:w="http://schemas.openxmlformats.org/wordprocessingml/2006/main" xmlns:w14="http://schemas.microsoft.com/office/word/2010/wordml" xmlns:wpg="http://schemas.microsoft.com/office/word/2010/wordprocessingGroup" xmlns:wpi="http://schemas.microsoft.com/office/word/2010/wordprocessingInk" xmlns:wne="http://schemas.microsoft.com/office/word/2006/wordml" xmlns:wps="http://schemas.microsoft.com/office/word/2010/wordprocessingShape" mc:Ignorable="w14 wp14">
+<w:hdr xmlns:wpc="http://schemas.microsoft.com/office/word/2010/wordprocessingCanvas" xmlns:cx="http://schemas.microsoft.com/office/drawing/2014/chartex" xmlns:cx1="http://schemas.microsoft.com/office/drawing/2015/9/8/chartex" xmlns:cx2="http://schemas.microsoft.com/office/drawing/2015/10/21/chartex" xmlns:cx3="http://schemas.microsoft.com/office/drawing/2016/5/9/chartex" xmlns:cx4="http://schemas.microsoft.com/office/drawing/2016/5/10/chartex" xmlns:cx5="http://schemas.microsoft.com/office/drawing/2016/5/11/chartex" xmlns:cx6="http://schemas.microsoft.com/office/drawing/2016/5/12/chartex" xmlns:cx7="http://schemas.microsoft.com/office/drawing/2016/5/13/chartex" xmlns:cx8="http://schemas.microsoft.com/office/drawing/2016/5/14/chartex" xmlns:mc="http://schemas.openxmlformats.org/markup-compatibility/2006" xmlns:aink="http://schemas.microsoft.com/office/drawing/2016/ink" xmlns:am3d="http://schemas.microsoft.com/office/drawing/2017/model3d" xmlns:o="urn:schemas-microsoft-com:office:office" xmlns:r="http://schemas.openxmlformats.org/officeDocument/2006/relationships" xmlns:m="http://schemas.openxmlformats.org/officeDocument/2006/math" xmlns:v="urn:schemas-microsoft-com:vml" xmlns:wp14="http://schemas.microsoft.com/office/word/2010/wordprocessingDrawing" xmlns:wp="http://schemas.openxmlformats.org/drawingml/2006/wordprocessingDrawing" xmlns:w10="urn:schemas-microsoft-com:office:word" xmlns:w="http://schemas.openxmlformats.org/wordprocessingml/2006/main" xmlns:w14="http://schemas.microsoft.com/office/word/2010/wordml" xmlns:w15="http://schemas.microsoft.com/office/word/2012/wordml" xmlns:w16cid="http://schemas.microsoft.com/office/word/2016/wordml/cid" xmlns:w16se="http://schemas.microsoft.com/office/word/2015/wordml/symex" xmlns:wpg="http://schemas.microsoft.com/office/word/2010/wordprocessingGroup" xmlns:wpi="http://schemas.microsoft.com/office/word/2010/wordprocessingInk" xmlns:wne="http://schemas.microsoft.com/office/word/2006/wordml" xmlns:wps="http://schemas.microsoft.com/office/word/2010/wordprocessingShape" mc:Ignorable="w14 w15 w16se w16cid wp14">
   <w:p>
     <w:pPr>
       <w:pStyle w:val="Cabealho"/>
@@ -11948,7 +11294,7 @@
 </file>
 
 <file path=word/header11.xml><?xml version="1.0" encoding="utf-8"?>
-<w:hdr xmlns:wpc="http://schemas.microsoft.com/office/word/2010/wordprocessingCanvas" xmlns:mc="http://schemas.openxmlformats.org/markup-compatibility/2006" xmlns:o="urn:schemas-microsoft-com:office:office" xmlns:r="http://schemas.openxmlformats.org/officeDocument/2006/relationships" xmlns:m="http://schemas.openxmlformats.org/officeDocument/2006/math" xmlns:v="urn:schemas-microsoft-com:vml" xmlns:wp14="http://schemas.microsoft.com/office/word/2010/wordprocessingDrawing" xmlns:wp="http://schemas.openxmlformats.org/drawingml/2006/wordprocessingDrawing" xmlns:w10="urn:schemas-microsoft-com:office:word" xmlns:w="http://schemas.openxmlformats.org/wordprocessingml/2006/main" xmlns:w14="http://schemas.microsoft.com/office/word/2010/wordml" xmlns:wpg="http://schemas.microsoft.com/office/word/2010/wordprocessingGroup" xmlns:wpi="http://schemas.microsoft.com/office/word/2010/wordprocessingInk" xmlns:wne="http://schemas.microsoft.com/office/word/2006/wordml" xmlns:wps="http://schemas.microsoft.com/office/word/2010/wordprocessingShape" mc:Ignorable="w14 wp14">
+<w:hdr xmlns:wpc="http://schemas.microsoft.com/office/word/2010/wordprocessingCanvas" xmlns:cx="http://schemas.microsoft.com/office/drawing/2014/chartex" xmlns:cx1="http://schemas.microsoft.com/office/drawing/2015/9/8/chartex" xmlns:cx2="http://schemas.microsoft.com/office/drawing/2015/10/21/chartex" xmlns:cx3="http://schemas.microsoft.com/office/drawing/2016/5/9/chartex" xmlns:cx4="http://schemas.microsoft.com/office/drawing/2016/5/10/chartex" xmlns:cx5="http://schemas.microsoft.com/office/drawing/2016/5/11/chartex" xmlns:cx6="http://schemas.microsoft.com/office/drawing/2016/5/12/chartex" xmlns:cx7="http://schemas.microsoft.com/office/drawing/2016/5/13/chartex" xmlns:cx8="http://schemas.microsoft.com/office/drawing/2016/5/14/chartex" xmlns:mc="http://schemas.openxmlformats.org/markup-compatibility/2006" xmlns:aink="http://schemas.microsoft.com/office/drawing/2016/ink" xmlns:am3d="http://schemas.microsoft.com/office/drawing/2017/model3d" xmlns:o="urn:schemas-microsoft-com:office:office" xmlns:r="http://schemas.openxmlformats.org/officeDocument/2006/relationships" xmlns:m="http://schemas.openxmlformats.org/officeDocument/2006/math" xmlns:v="urn:schemas-microsoft-com:vml" xmlns:wp14="http://schemas.microsoft.com/office/word/2010/wordprocessingDrawing" xmlns:wp="http://schemas.openxmlformats.org/drawingml/2006/wordprocessingDrawing" xmlns:w10="urn:schemas-microsoft-com:office:word" xmlns:w="http://schemas.openxmlformats.org/wordprocessingml/2006/main" xmlns:w14="http://schemas.microsoft.com/office/word/2010/wordml" xmlns:w15="http://schemas.microsoft.com/office/word/2012/wordml" xmlns:w16cid="http://schemas.microsoft.com/office/word/2016/wordml/cid" xmlns:w16se="http://schemas.microsoft.com/office/word/2015/wordml/symex" xmlns:wpg="http://schemas.microsoft.com/office/word/2010/wordprocessingGroup" xmlns:wpi="http://schemas.microsoft.com/office/word/2010/wordprocessingInk" xmlns:wne="http://schemas.microsoft.com/office/word/2006/wordml" xmlns:wps="http://schemas.microsoft.com/office/word/2010/wordprocessingShape" mc:Ignorable="w14 w15 w16se w16cid wp14">
   <w:p>
     <w:pPr>
       <w:pStyle w:val="Cabealho"/>
@@ -12004,7 +11350,7 @@
 </file>
 
 <file path=word/header12.xml><?xml version="1.0" encoding="utf-8"?>
-<w:hdr xmlns:wpc="http://schemas.microsoft.com/office/word/2010/wordprocessingCanvas" xmlns:mc="http://schemas.openxmlformats.org/markup-compatibility/2006" xmlns:o="urn:schemas-microsoft-com:office:office" xmlns:r="http://schemas.openxmlformats.org/officeDocument/2006/relationships" xmlns:m="http://schemas.openxmlformats.org/officeDocument/2006/math" xmlns:v="urn:schemas-microsoft-com:vml" xmlns:wp14="http://schemas.microsoft.com/office/word/2010/wordprocessingDrawing" xmlns:wp="http://schemas.openxmlformats.org/drawingml/2006/wordprocessingDrawing" xmlns:w10="urn:schemas-microsoft-com:office:word" xmlns:w="http://schemas.openxmlformats.org/wordprocessingml/2006/main" xmlns:w14="http://schemas.microsoft.com/office/word/2010/wordml" xmlns:wpg="http://schemas.microsoft.com/office/word/2010/wordprocessingGroup" xmlns:wpi="http://schemas.microsoft.com/office/word/2010/wordprocessingInk" xmlns:wne="http://schemas.microsoft.com/office/word/2006/wordml" xmlns:wps="http://schemas.microsoft.com/office/word/2010/wordprocessingShape" mc:Ignorable="w14 wp14">
+<w:hdr xmlns:wpc="http://schemas.microsoft.com/office/word/2010/wordprocessingCanvas" xmlns:cx="http://schemas.microsoft.com/office/drawing/2014/chartex" xmlns:cx1="http://schemas.microsoft.com/office/drawing/2015/9/8/chartex" xmlns:cx2="http://schemas.microsoft.com/office/drawing/2015/10/21/chartex" xmlns:cx3="http://schemas.microsoft.com/office/drawing/2016/5/9/chartex" xmlns:cx4="http://schemas.microsoft.com/office/drawing/2016/5/10/chartex" xmlns:cx5="http://schemas.microsoft.com/office/drawing/2016/5/11/chartex" xmlns:cx6="http://schemas.microsoft.com/office/drawing/2016/5/12/chartex" xmlns:cx7="http://schemas.microsoft.com/office/drawing/2016/5/13/chartex" xmlns:cx8="http://schemas.microsoft.com/office/drawing/2016/5/14/chartex" xmlns:mc="http://schemas.openxmlformats.org/markup-compatibility/2006" xmlns:aink="http://schemas.microsoft.com/office/drawing/2016/ink" xmlns:am3d="http://schemas.microsoft.com/office/drawing/2017/model3d" xmlns:o="urn:schemas-microsoft-com:office:office" xmlns:r="http://schemas.openxmlformats.org/officeDocument/2006/relationships" xmlns:m="http://schemas.openxmlformats.org/officeDocument/2006/math" xmlns:v="urn:schemas-microsoft-com:vml" xmlns:wp14="http://schemas.microsoft.com/office/word/2010/wordprocessingDrawing" xmlns:wp="http://schemas.openxmlformats.org/drawingml/2006/wordprocessingDrawing" xmlns:w10="urn:schemas-microsoft-com:office:word" xmlns:w="http://schemas.openxmlformats.org/wordprocessingml/2006/main" xmlns:w14="http://schemas.microsoft.com/office/word/2010/wordml" xmlns:w15="http://schemas.microsoft.com/office/word/2012/wordml" xmlns:w16cid="http://schemas.microsoft.com/office/word/2016/wordml/cid" xmlns:w16se="http://schemas.microsoft.com/office/word/2015/wordml/symex" xmlns:wpg="http://schemas.microsoft.com/office/word/2010/wordprocessingGroup" xmlns:wpi="http://schemas.microsoft.com/office/word/2010/wordprocessingInk" xmlns:wne="http://schemas.microsoft.com/office/word/2006/wordml" xmlns:wps="http://schemas.microsoft.com/office/word/2010/wordprocessingShape" mc:Ignorable="w14 w15 w16se w16cid wp14">
   <w:p>
     <w:pPr>
       <w:pStyle w:val="Cabealho"/>
@@ -12014,7 +11360,7 @@
 </file>
 
 <file path=word/header13.xml><?xml version="1.0" encoding="utf-8"?>
-<w:hdr xmlns:wpc="http://schemas.microsoft.com/office/word/2010/wordprocessingCanvas" xmlns:mc="http://schemas.openxmlformats.org/markup-compatibility/2006" xmlns:o="urn:schemas-microsoft-com:office:office" xmlns:r="http://schemas.openxmlformats.org/officeDocument/2006/relationships" xmlns:m="http://schemas.openxmlformats.org/officeDocument/2006/math" xmlns:v="urn:schemas-microsoft-com:vml" xmlns:wp14="http://schemas.microsoft.com/office/word/2010/wordprocessingDrawing" xmlns:wp="http://schemas.openxmlformats.org/drawingml/2006/wordprocessingDrawing" xmlns:w10="urn:schemas-microsoft-com:office:word" xmlns:w="http://schemas.openxmlformats.org/wordprocessingml/2006/main" xmlns:w14="http://schemas.microsoft.com/office/word/2010/wordml" xmlns:wpg="http://schemas.microsoft.com/office/word/2010/wordprocessingGroup" xmlns:wpi="http://schemas.microsoft.com/office/word/2010/wordprocessingInk" xmlns:wne="http://schemas.microsoft.com/office/word/2006/wordml" xmlns:wps="http://schemas.microsoft.com/office/word/2010/wordprocessingShape" mc:Ignorable="w14 wp14">
+<w:hdr xmlns:wpc="http://schemas.microsoft.com/office/word/2010/wordprocessingCanvas" xmlns:cx="http://schemas.microsoft.com/office/drawing/2014/chartex" xmlns:cx1="http://schemas.microsoft.com/office/drawing/2015/9/8/chartex" xmlns:cx2="http://schemas.microsoft.com/office/drawing/2015/10/21/chartex" xmlns:cx3="http://schemas.microsoft.com/office/drawing/2016/5/9/chartex" xmlns:cx4="http://schemas.microsoft.com/office/drawing/2016/5/10/chartex" xmlns:cx5="http://schemas.microsoft.com/office/drawing/2016/5/11/chartex" xmlns:cx6="http://schemas.microsoft.com/office/drawing/2016/5/12/chartex" xmlns:cx7="http://schemas.microsoft.com/office/drawing/2016/5/13/chartex" xmlns:cx8="http://schemas.microsoft.com/office/drawing/2016/5/14/chartex" xmlns:mc="http://schemas.openxmlformats.org/markup-compatibility/2006" xmlns:aink="http://schemas.microsoft.com/office/drawing/2016/ink" xmlns:am3d="http://schemas.microsoft.com/office/drawing/2017/model3d" xmlns:o="urn:schemas-microsoft-com:office:office" xmlns:r="http://schemas.openxmlformats.org/officeDocument/2006/relationships" xmlns:m="http://schemas.openxmlformats.org/officeDocument/2006/math" xmlns:v="urn:schemas-microsoft-com:vml" xmlns:wp14="http://schemas.microsoft.com/office/word/2010/wordprocessingDrawing" xmlns:wp="http://schemas.openxmlformats.org/drawingml/2006/wordprocessingDrawing" xmlns:w10="urn:schemas-microsoft-com:office:word" xmlns:w="http://schemas.openxmlformats.org/wordprocessingml/2006/main" xmlns:w14="http://schemas.microsoft.com/office/word/2010/wordml" xmlns:w15="http://schemas.microsoft.com/office/word/2012/wordml" xmlns:w16cid="http://schemas.microsoft.com/office/word/2016/wordml/cid" xmlns:w16se="http://schemas.microsoft.com/office/word/2015/wordml/symex" xmlns:wpg="http://schemas.microsoft.com/office/word/2010/wordprocessingGroup" xmlns:wpi="http://schemas.microsoft.com/office/word/2010/wordprocessingInk" xmlns:wne="http://schemas.microsoft.com/office/word/2006/wordml" xmlns:wps="http://schemas.microsoft.com/office/word/2010/wordprocessingShape" mc:Ignorable="w14 w15 w16se w16cid wp14">
   <w:p>
     <w:pPr>
       <w:pStyle w:val="Cabealho"/>
@@ -12081,7 +11427,6 @@
         <v:line id="_x0000_s2058" style="position:absolute;left:0;text-align:left;z-index:251660800;mso-position-horizontal-relative:text;mso-position-vertical-relative:text" from="0,13.6pt" to="433.7pt,13.6pt" o:allowincell="f"/>
       </w:pict>
     </w:r>
-    <w:proofErr w:type="gramStart"/>
     <w:r>
       <w:rPr>
         <w:b/>
@@ -12090,7 +11435,6 @@
       </w:rPr>
       <w:t>2</w:t>
     </w:r>
-    <w:proofErr w:type="gramEnd"/>
   </w:p>
   <w:p>
     <w:pPr>
@@ -12101,7 +11445,7 @@
 </file>
 
 <file path=word/header14.xml><?xml version="1.0" encoding="utf-8"?>
-<w:hdr xmlns:wpc="http://schemas.microsoft.com/office/word/2010/wordprocessingCanvas" xmlns:mc="http://schemas.openxmlformats.org/markup-compatibility/2006" xmlns:o="urn:schemas-microsoft-com:office:office" xmlns:r="http://schemas.openxmlformats.org/officeDocument/2006/relationships" xmlns:m="http://schemas.openxmlformats.org/officeDocument/2006/math" xmlns:v="urn:schemas-microsoft-com:vml" xmlns:wp14="http://schemas.microsoft.com/office/word/2010/wordprocessingDrawing" xmlns:wp="http://schemas.openxmlformats.org/drawingml/2006/wordprocessingDrawing" xmlns:w10="urn:schemas-microsoft-com:office:word" xmlns:w="http://schemas.openxmlformats.org/wordprocessingml/2006/main" xmlns:w14="http://schemas.microsoft.com/office/word/2010/wordml" xmlns:wpg="http://schemas.microsoft.com/office/word/2010/wordprocessingGroup" xmlns:wpi="http://schemas.microsoft.com/office/word/2010/wordprocessingInk" xmlns:wne="http://schemas.microsoft.com/office/word/2006/wordml" xmlns:wps="http://schemas.microsoft.com/office/word/2010/wordprocessingShape" mc:Ignorable="w14 wp14">
+<w:hdr xmlns:wpc="http://schemas.microsoft.com/office/word/2010/wordprocessingCanvas" xmlns:cx="http://schemas.microsoft.com/office/drawing/2014/chartex" xmlns:cx1="http://schemas.microsoft.com/office/drawing/2015/9/8/chartex" xmlns:cx2="http://schemas.microsoft.com/office/drawing/2015/10/21/chartex" xmlns:cx3="http://schemas.microsoft.com/office/drawing/2016/5/9/chartex" xmlns:cx4="http://schemas.microsoft.com/office/drawing/2016/5/10/chartex" xmlns:cx5="http://schemas.microsoft.com/office/drawing/2016/5/11/chartex" xmlns:cx6="http://schemas.microsoft.com/office/drawing/2016/5/12/chartex" xmlns:cx7="http://schemas.microsoft.com/office/drawing/2016/5/13/chartex" xmlns:cx8="http://schemas.microsoft.com/office/drawing/2016/5/14/chartex" xmlns:mc="http://schemas.openxmlformats.org/markup-compatibility/2006" xmlns:aink="http://schemas.microsoft.com/office/drawing/2016/ink" xmlns:am3d="http://schemas.microsoft.com/office/drawing/2017/model3d" xmlns:o="urn:schemas-microsoft-com:office:office" xmlns:r="http://schemas.openxmlformats.org/officeDocument/2006/relationships" xmlns:m="http://schemas.openxmlformats.org/officeDocument/2006/math" xmlns:v="urn:schemas-microsoft-com:vml" xmlns:wp14="http://schemas.microsoft.com/office/word/2010/wordprocessingDrawing" xmlns:wp="http://schemas.openxmlformats.org/drawingml/2006/wordprocessingDrawing" xmlns:w10="urn:schemas-microsoft-com:office:word" xmlns:w="http://schemas.openxmlformats.org/wordprocessingml/2006/main" xmlns:w14="http://schemas.microsoft.com/office/word/2010/wordml" xmlns:w15="http://schemas.microsoft.com/office/word/2012/wordml" xmlns:w16cid="http://schemas.microsoft.com/office/word/2016/wordml/cid" xmlns:w16se="http://schemas.microsoft.com/office/word/2015/wordml/symex" xmlns:wpg="http://schemas.microsoft.com/office/word/2010/wordprocessingGroup" xmlns:wpi="http://schemas.microsoft.com/office/word/2010/wordprocessingInk" xmlns:wne="http://schemas.microsoft.com/office/word/2006/wordml" xmlns:wps="http://schemas.microsoft.com/office/word/2010/wordprocessingShape" mc:Ignorable="w14 w15 w16se w16cid wp14">
   <w:p>
     <w:pPr>
       <w:pStyle w:val="Cabealho"/>
@@ -12157,7 +11501,7 @@
 </file>
 
 <file path=word/header15.xml><?xml version="1.0" encoding="utf-8"?>
-<w:hdr xmlns:wpc="http://schemas.microsoft.com/office/word/2010/wordprocessingCanvas" xmlns:mc="http://schemas.openxmlformats.org/markup-compatibility/2006" xmlns:o="urn:schemas-microsoft-com:office:office" xmlns:r="http://schemas.openxmlformats.org/officeDocument/2006/relationships" xmlns:m="http://schemas.openxmlformats.org/officeDocument/2006/math" xmlns:v="urn:schemas-microsoft-com:vml" xmlns:wp14="http://schemas.microsoft.com/office/word/2010/wordprocessingDrawing" xmlns:wp="http://schemas.openxmlformats.org/drawingml/2006/wordprocessingDrawing" xmlns:w10="urn:schemas-microsoft-com:office:word" xmlns:w="http://schemas.openxmlformats.org/wordprocessingml/2006/main" xmlns:w14="http://schemas.microsoft.com/office/word/2010/wordml" xmlns:wpg="http://schemas.microsoft.com/office/word/2010/wordprocessingGroup" xmlns:wpi="http://schemas.microsoft.com/office/word/2010/wordprocessingInk" xmlns:wne="http://schemas.microsoft.com/office/word/2006/wordml" xmlns:wps="http://schemas.microsoft.com/office/word/2010/wordprocessingShape" mc:Ignorable="w14 wp14">
+<w:hdr xmlns:wpc="http://schemas.microsoft.com/office/word/2010/wordprocessingCanvas" xmlns:cx="http://schemas.microsoft.com/office/drawing/2014/chartex" xmlns:cx1="http://schemas.microsoft.com/office/drawing/2015/9/8/chartex" xmlns:cx2="http://schemas.microsoft.com/office/drawing/2015/10/21/chartex" xmlns:cx3="http://schemas.microsoft.com/office/drawing/2016/5/9/chartex" xmlns:cx4="http://schemas.microsoft.com/office/drawing/2016/5/10/chartex" xmlns:cx5="http://schemas.microsoft.com/office/drawing/2016/5/11/chartex" xmlns:cx6="http://schemas.microsoft.com/office/drawing/2016/5/12/chartex" xmlns:cx7="http://schemas.microsoft.com/office/drawing/2016/5/13/chartex" xmlns:cx8="http://schemas.microsoft.com/office/drawing/2016/5/14/chartex" xmlns:mc="http://schemas.openxmlformats.org/markup-compatibility/2006" xmlns:aink="http://schemas.microsoft.com/office/drawing/2016/ink" xmlns:am3d="http://schemas.microsoft.com/office/drawing/2017/model3d" xmlns:o="urn:schemas-microsoft-com:office:office" xmlns:r="http://schemas.openxmlformats.org/officeDocument/2006/relationships" xmlns:m="http://schemas.openxmlformats.org/officeDocument/2006/math" xmlns:v="urn:schemas-microsoft-com:vml" xmlns:wp14="http://schemas.microsoft.com/office/word/2010/wordprocessingDrawing" xmlns:wp="http://schemas.openxmlformats.org/drawingml/2006/wordprocessingDrawing" xmlns:w10="urn:schemas-microsoft-com:office:word" xmlns:w="http://schemas.openxmlformats.org/wordprocessingml/2006/main" xmlns:w14="http://schemas.microsoft.com/office/word/2010/wordml" xmlns:w15="http://schemas.microsoft.com/office/word/2012/wordml" xmlns:w16cid="http://schemas.microsoft.com/office/word/2016/wordml/cid" xmlns:w16se="http://schemas.microsoft.com/office/word/2015/wordml/symex" xmlns:wpg="http://schemas.microsoft.com/office/word/2010/wordprocessingGroup" xmlns:wpi="http://schemas.microsoft.com/office/word/2010/wordprocessingInk" xmlns:wne="http://schemas.microsoft.com/office/word/2006/wordml" xmlns:wps="http://schemas.microsoft.com/office/word/2010/wordprocessingShape" mc:Ignorable="w14 w15 w16se w16cid wp14">
   <w:p>
     <w:pPr>
       <w:pStyle w:val="Cabealho"/>
@@ -12167,7 +11511,7 @@
 </file>
 
 <file path=word/header16.xml><?xml version="1.0" encoding="utf-8"?>
-<w:hdr xmlns:wpc="http://schemas.microsoft.com/office/word/2010/wordprocessingCanvas" xmlns:mc="http://schemas.openxmlformats.org/markup-compatibility/2006" xmlns:o="urn:schemas-microsoft-com:office:office" xmlns:r="http://schemas.openxmlformats.org/officeDocument/2006/relationships" xmlns:m="http://schemas.openxmlformats.org/officeDocument/2006/math" xmlns:v="urn:schemas-microsoft-com:vml" xmlns:wp14="http://schemas.microsoft.com/office/word/2010/wordprocessingDrawing" xmlns:wp="http://schemas.openxmlformats.org/drawingml/2006/wordprocessingDrawing" xmlns:w10="urn:schemas-microsoft-com:office:word" xmlns:w="http://schemas.openxmlformats.org/wordprocessingml/2006/main" xmlns:w14="http://schemas.microsoft.com/office/word/2010/wordml" xmlns:wpg="http://schemas.microsoft.com/office/word/2010/wordprocessingGroup" xmlns:wpi="http://schemas.microsoft.com/office/word/2010/wordprocessingInk" xmlns:wne="http://schemas.microsoft.com/office/word/2006/wordml" xmlns:wps="http://schemas.microsoft.com/office/word/2010/wordprocessingShape" mc:Ignorable="w14 wp14">
+<w:hdr xmlns:wpc="http://schemas.microsoft.com/office/word/2010/wordprocessingCanvas" xmlns:cx="http://schemas.microsoft.com/office/drawing/2014/chartex" xmlns:cx1="http://schemas.microsoft.com/office/drawing/2015/9/8/chartex" xmlns:cx2="http://schemas.microsoft.com/office/drawing/2015/10/21/chartex" xmlns:cx3="http://schemas.microsoft.com/office/drawing/2016/5/9/chartex" xmlns:cx4="http://schemas.microsoft.com/office/drawing/2016/5/10/chartex" xmlns:cx5="http://schemas.microsoft.com/office/drawing/2016/5/11/chartex" xmlns:cx6="http://schemas.microsoft.com/office/drawing/2016/5/12/chartex" xmlns:cx7="http://schemas.microsoft.com/office/drawing/2016/5/13/chartex" xmlns:cx8="http://schemas.microsoft.com/office/drawing/2016/5/14/chartex" xmlns:mc="http://schemas.openxmlformats.org/markup-compatibility/2006" xmlns:aink="http://schemas.microsoft.com/office/drawing/2016/ink" xmlns:am3d="http://schemas.microsoft.com/office/drawing/2017/model3d" xmlns:o="urn:schemas-microsoft-com:office:office" xmlns:r="http://schemas.openxmlformats.org/officeDocument/2006/relationships" xmlns:m="http://schemas.openxmlformats.org/officeDocument/2006/math" xmlns:v="urn:schemas-microsoft-com:vml" xmlns:wp14="http://schemas.microsoft.com/office/word/2010/wordprocessingDrawing" xmlns:wp="http://schemas.openxmlformats.org/drawingml/2006/wordprocessingDrawing" xmlns:w10="urn:schemas-microsoft-com:office:word" xmlns:w="http://schemas.openxmlformats.org/wordprocessingml/2006/main" xmlns:w14="http://schemas.microsoft.com/office/word/2010/wordml" xmlns:w15="http://schemas.microsoft.com/office/word/2012/wordml" xmlns:w16cid="http://schemas.microsoft.com/office/word/2016/wordml/cid" xmlns:w16se="http://schemas.microsoft.com/office/word/2015/wordml/symex" xmlns:wpg="http://schemas.microsoft.com/office/word/2010/wordprocessingGroup" xmlns:wpi="http://schemas.microsoft.com/office/word/2010/wordprocessingInk" xmlns:wne="http://schemas.microsoft.com/office/word/2006/wordml" xmlns:wps="http://schemas.microsoft.com/office/word/2010/wordprocessingShape" mc:Ignorable="w14 w15 w16se w16cid wp14">
   <w:p>
     <w:pPr>
       <w:pStyle w:val="Cabealho"/>
@@ -12237,7 +11581,6 @@
         <v:line id="_x0000_s2060" style="position:absolute;left:0;text-align:left;z-index:251657728;mso-position-horizontal-relative:text;mso-position-vertical-relative:text" from="0,13.6pt" to="433.7pt,13.6pt"/>
       </w:pict>
     </w:r>
-    <w:proofErr w:type="gramStart"/>
     <w:r>
       <w:rPr>
         <w:b/>
@@ -12247,7 +11590,6 @@
       </w:rPr>
       <w:t>2</w:t>
     </w:r>
-    <w:proofErr w:type="gramEnd"/>
   </w:p>
   <w:p>
     <w:pPr>
@@ -12258,7 +11600,7 @@
 </file>
 
 <file path=word/header17.xml><?xml version="1.0" encoding="utf-8"?>
-<w:hdr xmlns:wpc="http://schemas.microsoft.com/office/word/2010/wordprocessingCanvas" xmlns:mc="http://schemas.openxmlformats.org/markup-compatibility/2006" xmlns:o="urn:schemas-microsoft-com:office:office" xmlns:r="http://schemas.openxmlformats.org/officeDocument/2006/relationships" xmlns:m="http://schemas.openxmlformats.org/officeDocument/2006/math" xmlns:v="urn:schemas-microsoft-com:vml" xmlns:wp14="http://schemas.microsoft.com/office/word/2010/wordprocessingDrawing" xmlns:wp="http://schemas.openxmlformats.org/drawingml/2006/wordprocessingDrawing" xmlns:w10="urn:schemas-microsoft-com:office:word" xmlns:w="http://schemas.openxmlformats.org/wordprocessingml/2006/main" xmlns:w14="http://schemas.microsoft.com/office/word/2010/wordml" xmlns:wpg="http://schemas.microsoft.com/office/word/2010/wordprocessingGroup" xmlns:wpi="http://schemas.microsoft.com/office/word/2010/wordprocessingInk" xmlns:wne="http://schemas.microsoft.com/office/word/2006/wordml" xmlns:wps="http://schemas.microsoft.com/office/word/2010/wordprocessingShape" mc:Ignorable="w14 wp14">
+<w:hdr xmlns:wpc="http://schemas.microsoft.com/office/word/2010/wordprocessingCanvas" xmlns:cx="http://schemas.microsoft.com/office/drawing/2014/chartex" xmlns:cx1="http://schemas.microsoft.com/office/drawing/2015/9/8/chartex" xmlns:cx2="http://schemas.microsoft.com/office/drawing/2015/10/21/chartex" xmlns:cx3="http://schemas.microsoft.com/office/drawing/2016/5/9/chartex" xmlns:cx4="http://schemas.microsoft.com/office/drawing/2016/5/10/chartex" xmlns:cx5="http://schemas.microsoft.com/office/drawing/2016/5/11/chartex" xmlns:cx6="http://schemas.microsoft.com/office/drawing/2016/5/12/chartex" xmlns:cx7="http://schemas.microsoft.com/office/drawing/2016/5/13/chartex" xmlns:cx8="http://schemas.microsoft.com/office/drawing/2016/5/14/chartex" xmlns:mc="http://schemas.openxmlformats.org/markup-compatibility/2006" xmlns:aink="http://schemas.microsoft.com/office/drawing/2016/ink" xmlns:am3d="http://schemas.microsoft.com/office/drawing/2017/model3d" xmlns:o="urn:schemas-microsoft-com:office:office" xmlns:r="http://schemas.openxmlformats.org/officeDocument/2006/relationships" xmlns:m="http://schemas.openxmlformats.org/officeDocument/2006/math" xmlns:v="urn:schemas-microsoft-com:vml" xmlns:wp14="http://schemas.microsoft.com/office/word/2010/wordprocessingDrawing" xmlns:wp="http://schemas.openxmlformats.org/drawingml/2006/wordprocessingDrawing" xmlns:w10="urn:schemas-microsoft-com:office:word" xmlns:w="http://schemas.openxmlformats.org/wordprocessingml/2006/main" xmlns:w14="http://schemas.microsoft.com/office/word/2010/wordml" xmlns:w15="http://schemas.microsoft.com/office/word/2012/wordml" xmlns:w16cid="http://schemas.microsoft.com/office/word/2016/wordml/cid" xmlns:w16se="http://schemas.microsoft.com/office/word/2015/wordml/symex" xmlns:wpg="http://schemas.microsoft.com/office/word/2010/wordprocessingGroup" xmlns:wpi="http://schemas.microsoft.com/office/word/2010/wordprocessingInk" xmlns:wne="http://schemas.microsoft.com/office/word/2006/wordml" xmlns:wps="http://schemas.microsoft.com/office/word/2010/wordprocessingShape" mc:Ignorable="w14 w15 w16se w16cid wp14">
   <w:p>
     <w:pPr>
       <w:pStyle w:val="Cabealho"/>
@@ -12315,7 +11657,7 @@
 </file>
 
 <file path=word/header18.xml><?xml version="1.0" encoding="utf-8"?>
-<w:hdr xmlns:wpc="http://schemas.microsoft.com/office/word/2010/wordprocessingCanvas" xmlns:mc="http://schemas.openxmlformats.org/markup-compatibility/2006" xmlns:o="urn:schemas-microsoft-com:office:office" xmlns:r="http://schemas.openxmlformats.org/officeDocument/2006/relationships" xmlns:m="http://schemas.openxmlformats.org/officeDocument/2006/math" xmlns:v="urn:schemas-microsoft-com:vml" xmlns:wp14="http://schemas.microsoft.com/office/word/2010/wordprocessingDrawing" xmlns:wp="http://schemas.openxmlformats.org/drawingml/2006/wordprocessingDrawing" xmlns:w10="urn:schemas-microsoft-com:office:word" xmlns:w="http://schemas.openxmlformats.org/wordprocessingml/2006/main" xmlns:w14="http://schemas.microsoft.com/office/word/2010/wordml" xmlns:wpg="http://schemas.microsoft.com/office/word/2010/wordprocessingGroup" xmlns:wpi="http://schemas.microsoft.com/office/word/2010/wordprocessingInk" xmlns:wne="http://schemas.microsoft.com/office/word/2006/wordml" xmlns:wps="http://schemas.microsoft.com/office/word/2010/wordprocessingShape" mc:Ignorable="w14 wp14">
+<w:hdr xmlns:wpc="http://schemas.microsoft.com/office/word/2010/wordprocessingCanvas" xmlns:cx="http://schemas.microsoft.com/office/drawing/2014/chartex" xmlns:cx1="http://schemas.microsoft.com/office/drawing/2015/9/8/chartex" xmlns:cx2="http://schemas.microsoft.com/office/drawing/2015/10/21/chartex" xmlns:cx3="http://schemas.microsoft.com/office/drawing/2016/5/9/chartex" xmlns:cx4="http://schemas.microsoft.com/office/drawing/2016/5/10/chartex" xmlns:cx5="http://schemas.microsoft.com/office/drawing/2016/5/11/chartex" xmlns:cx6="http://schemas.microsoft.com/office/drawing/2016/5/12/chartex" xmlns:cx7="http://schemas.microsoft.com/office/drawing/2016/5/13/chartex" xmlns:cx8="http://schemas.microsoft.com/office/drawing/2016/5/14/chartex" xmlns:mc="http://schemas.openxmlformats.org/markup-compatibility/2006" xmlns:aink="http://schemas.microsoft.com/office/drawing/2016/ink" xmlns:am3d="http://schemas.microsoft.com/office/drawing/2017/model3d" xmlns:o="urn:schemas-microsoft-com:office:office" xmlns:r="http://schemas.openxmlformats.org/officeDocument/2006/relationships" xmlns:m="http://schemas.openxmlformats.org/officeDocument/2006/math" xmlns:v="urn:schemas-microsoft-com:vml" xmlns:wp14="http://schemas.microsoft.com/office/word/2010/wordprocessingDrawing" xmlns:wp="http://schemas.openxmlformats.org/drawingml/2006/wordprocessingDrawing" xmlns:w10="urn:schemas-microsoft-com:office:word" xmlns:w="http://schemas.openxmlformats.org/wordprocessingml/2006/main" xmlns:w14="http://schemas.microsoft.com/office/word/2010/wordml" xmlns:w15="http://schemas.microsoft.com/office/word/2012/wordml" xmlns:w16cid="http://schemas.microsoft.com/office/word/2016/wordml/cid" xmlns:w16se="http://schemas.microsoft.com/office/word/2015/wordml/symex" xmlns:wpg="http://schemas.microsoft.com/office/word/2010/wordprocessingGroup" xmlns:wpi="http://schemas.microsoft.com/office/word/2010/wordprocessingInk" xmlns:wne="http://schemas.microsoft.com/office/word/2006/wordml" xmlns:wps="http://schemas.microsoft.com/office/word/2010/wordprocessingShape" mc:Ignorable="w14 w15 w16se w16cid wp14">
   <w:p>
     <w:pPr>
       <w:ind w:right="397" w:firstLine="360"/>
@@ -12353,7 +11695,7 @@
 </file>
 
 <file path=word/header19.xml><?xml version="1.0" encoding="utf-8"?>
-<w:hdr xmlns:wpc="http://schemas.microsoft.com/office/word/2010/wordprocessingCanvas" xmlns:mc="http://schemas.openxmlformats.org/markup-compatibility/2006" xmlns:o="urn:schemas-microsoft-com:office:office" xmlns:r="http://schemas.openxmlformats.org/officeDocument/2006/relationships" xmlns:m="http://schemas.openxmlformats.org/officeDocument/2006/math" xmlns:v="urn:schemas-microsoft-com:vml" xmlns:wp14="http://schemas.microsoft.com/office/word/2010/wordprocessingDrawing" xmlns:wp="http://schemas.openxmlformats.org/drawingml/2006/wordprocessingDrawing" xmlns:w10="urn:schemas-microsoft-com:office:word" xmlns:w="http://schemas.openxmlformats.org/wordprocessingml/2006/main" xmlns:w14="http://schemas.microsoft.com/office/word/2010/wordml" xmlns:wpg="http://schemas.microsoft.com/office/word/2010/wordprocessingGroup" xmlns:wpi="http://schemas.microsoft.com/office/word/2010/wordprocessingInk" xmlns:wne="http://schemas.microsoft.com/office/word/2006/wordml" xmlns:wps="http://schemas.microsoft.com/office/word/2010/wordprocessingShape" mc:Ignorable="w14 wp14">
+<w:hdr xmlns:wpc="http://schemas.microsoft.com/office/word/2010/wordprocessingCanvas" xmlns:cx="http://schemas.microsoft.com/office/drawing/2014/chartex" xmlns:cx1="http://schemas.microsoft.com/office/drawing/2015/9/8/chartex" xmlns:cx2="http://schemas.microsoft.com/office/drawing/2015/10/21/chartex" xmlns:cx3="http://schemas.microsoft.com/office/drawing/2016/5/9/chartex" xmlns:cx4="http://schemas.microsoft.com/office/drawing/2016/5/10/chartex" xmlns:cx5="http://schemas.microsoft.com/office/drawing/2016/5/11/chartex" xmlns:cx6="http://schemas.microsoft.com/office/drawing/2016/5/12/chartex" xmlns:cx7="http://schemas.microsoft.com/office/drawing/2016/5/13/chartex" xmlns:cx8="http://schemas.microsoft.com/office/drawing/2016/5/14/chartex" xmlns:mc="http://schemas.openxmlformats.org/markup-compatibility/2006" xmlns:aink="http://schemas.microsoft.com/office/drawing/2016/ink" xmlns:am3d="http://schemas.microsoft.com/office/drawing/2017/model3d" xmlns:o="urn:schemas-microsoft-com:office:office" xmlns:r="http://schemas.openxmlformats.org/officeDocument/2006/relationships" xmlns:m="http://schemas.openxmlformats.org/officeDocument/2006/math" xmlns:v="urn:schemas-microsoft-com:vml" xmlns:wp14="http://schemas.microsoft.com/office/word/2010/wordprocessingDrawing" xmlns:wp="http://schemas.openxmlformats.org/drawingml/2006/wordprocessingDrawing" xmlns:w10="urn:schemas-microsoft-com:office:word" xmlns:w="http://schemas.openxmlformats.org/wordprocessingml/2006/main" xmlns:w14="http://schemas.microsoft.com/office/word/2010/wordml" xmlns:w15="http://schemas.microsoft.com/office/word/2012/wordml" xmlns:w16cid="http://schemas.microsoft.com/office/word/2016/wordml/cid" xmlns:w16se="http://schemas.microsoft.com/office/word/2015/wordml/symex" xmlns:wpg="http://schemas.microsoft.com/office/word/2010/wordprocessingGroup" xmlns:wpi="http://schemas.microsoft.com/office/word/2010/wordprocessingInk" xmlns:wne="http://schemas.microsoft.com/office/word/2006/wordml" xmlns:wps="http://schemas.microsoft.com/office/word/2010/wordprocessingShape" mc:Ignorable="w14 w15 w16se w16cid wp14">
   <w:p>
     <w:pPr>
       <w:pStyle w:val="Cabealho"/>
@@ -12421,25 +11763,14 @@
         <w:sz w:val="20"/>
         <w:szCs w:val="20"/>
       </w:rPr>
-      <w:t xml:space="preserve">ANEXO </w:t>
+      <w:t>ANEXO 2</w:t>
     </w:r>
-    <w:proofErr w:type="gramStart"/>
-    <w:r>
-      <w:rPr>
-        <w:b/>
-        <w:color w:val="999999"/>
-        <w:sz w:val="20"/>
-        <w:szCs w:val="20"/>
-      </w:rPr>
-      <w:t>2</w:t>
-    </w:r>
-    <w:proofErr w:type="gramEnd"/>
   </w:p>
 </w:hdr>
 </file>
 
 <file path=word/header2.xml><?xml version="1.0" encoding="utf-8"?>
-<w:hdr xmlns:wpc="http://schemas.microsoft.com/office/word/2010/wordprocessingCanvas" xmlns:mc="http://schemas.openxmlformats.org/markup-compatibility/2006" xmlns:o="urn:schemas-microsoft-com:office:office" xmlns:r="http://schemas.openxmlformats.org/officeDocument/2006/relationships" xmlns:m="http://schemas.openxmlformats.org/officeDocument/2006/math" xmlns:v="urn:schemas-microsoft-com:vml" xmlns:wp14="http://schemas.microsoft.com/office/word/2010/wordprocessingDrawing" xmlns:wp="http://schemas.openxmlformats.org/drawingml/2006/wordprocessingDrawing" xmlns:w10="urn:schemas-microsoft-com:office:word" xmlns:w="http://schemas.openxmlformats.org/wordprocessingml/2006/main" xmlns:w14="http://schemas.microsoft.com/office/word/2010/wordml" xmlns:wpg="http://schemas.microsoft.com/office/word/2010/wordprocessingGroup" xmlns:wpi="http://schemas.microsoft.com/office/word/2010/wordprocessingInk" xmlns:wne="http://schemas.microsoft.com/office/word/2006/wordml" xmlns:wps="http://schemas.microsoft.com/office/word/2010/wordprocessingShape" mc:Ignorable="w14 wp14">
+<w:hdr xmlns:wpc="http://schemas.microsoft.com/office/word/2010/wordprocessingCanvas" xmlns:cx="http://schemas.microsoft.com/office/drawing/2014/chartex" xmlns:cx1="http://schemas.microsoft.com/office/drawing/2015/9/8/chartex" xmlns:cx2="http://schemas.microsoft.com/office/drawing/2015/10/21/chartex" xmlns:cx3="http://schemas.microsoft.com/office/drawing/2016/5/9/chartex" xmlns:cx4="http://schemas.microsoft.com/office/drawing/2016/5/10/chartex" xmlns:cx5="http://schemas.microsoft.com/office/drawing/2016/5/11/chartex" xmlns:cx6="http://schemas.microsoft.com/office/drawing/2016/5/12/chartex" xmlns:cx7="http://schemas.microsoft.com/office/drawing/2016/5/13/chartex" xmlns:cx8="http://schemas.microsoft.com/office/drawing/2016/5/14/chartex" xmlns:mc="http://schemas.openxmlformats.org/markup-compatibility/2006" xmlns:aink="http://schemas.microsoft.com/office/drawing/2016/ink" xmlns:am3d="http://schemas.microsoft.com/office/drawing/2017/model3d" xmlns:o="urn:schemas-microsoft-com:office:office" xmlns:r="http://schemas.openxmlformats.org/officeDocument/2006/relationships" xmlns:m="http://schemas.openxmlformats.org/officeDocument/2006/math" xmlns:v="urn:schemas-microsoft-com:vml" xmlns:wp14="http://schemas.microsoft.com/office/word/2010/wordprocessingDrawing" xmlns:wp="http://schemas.openxmlformats.org/drawingml/2006/wordprocessingDrawing" xmlns:w10="urn:schemas-microsoft-com:office:word" xmlns:w="http://schemas.openxmlformats.org/wordprocessingml/2006/main" xmlns:w14="http://schemas.microsoft.com/office/word/2010/wordml" xmlns:w15="http://schemas.microsoft.com/office/word/2012/wordml" xmlns:w16cid="http://schemas.microsoft.com/office/word/2016/wordml/cid" xmlns:w16se="http://schemas.microsoft.com/office/word/2015/wordml/symex" xmlns:wpg="http://schemas.microsoft.com/office/word/2010/wordprocessingGroup" xmlns:wpi="http://schemas.microsoft.com/office/word/2010/wordprocessingInk" xmlns:wne="http://schemas.microsoft.com/office/word/2006/wordml" xmlns:wps="http://schemas.microsoft.com/office/word/2010/wordprocessingShape" mc:Ignorable="w14 w15 w16se w16cid wp14">
   <w:p>
     <w:pPr>
       <w:pStyle w:val="Cabealho"/>
@@ -12515,7 +11846,7 @@
 </file>
 
 <file path=word/header20.xml><?xml version="1.0" encoding="utf-8"?>
-<w:hdr xmlns:wpc="http://schemas.microsoft.com/office/word/2010/wordprocessingCanvas" xmlns:mc="http://schemas.openxmlformats.org/markup-compatibility/2006" xmlns:o="urn:schemas-microsoft-com:office:office" xmlns:r="http://schemas.openxmlformats.org/officeDocument/2006/relationships" xmlns:m="http://schemas.openxmlformats.org/officeDocument/2006/math" xmlns:v="urn:schemas-microsoft-com:vml" xmlns:wp14="http://schemas.microsoft.com/office/word/2010/wordprocessingDrawing" xmlns:wp="http://schemas.openxmlformats.org/drawingml/2006/wordprocessingDrawing" xmlns:w10="urn:schemas-microsoft-com:office:word" xmlns:w="http://schemas.openxmlformats.org/wordprocessingml/2006/main" xmlns:w14="http://schemas.microsoft.com/office/word/2010/wordml" xmlns:wpg="http://schemas.microsoft.com/office/word/2010/wordprocessingGroup" xmlns:wpi="http://schemas.microsoft.com/office/word/2010/wordprocessingInk" xmlns:wne="http://schemas.microsoft.com/office/word/2006/wordml" xmlns:wps="http://schemas.microsoft.com/office/word/2010/wordprocessingShape" mc:Ignorable="w14 wp14">
+<w:hdr xmlns:wpc="http://schemas.microsoft.com/office/word/2010/wordprocessingCanvas" xmlns:cx="http://schemas.microsoft.com/office/drawing/2014/chartex" xmlns:cx1="http://schemas.microsoft.com/office/drawing/2015/9/8/chartex" xmlns:cx2="http://schemas.microsoft.com/office/drawing/2015/10/21/chartex" xmlns:cx3="http://schemas.microsoft.com/office/drawing/2016/5/9/chartex" xmlns:cx4="http://schemas.microsoft.com/office/drawing/2016/5/10/chartex" xmlns:cx5="http://schemas.microsoft.com/office/drawing/2016/5/11/chartex" xmlns:cx6="http://schemas.microsoft.com/office/drawing/2016/5/12/chartex" xmlns:cx7="http://schemas.microsoft.com/office/drawing/2016/5/13/chartex" xmlns:cx8="http://schemas.microsoft.com/office/drawing/2016/5/14/chartex" xmlns:mc="http://schemas.openxmlformats.org/markup-compatibility/2006" xmlns:aink="http://schemas.microsoft.com/office/drawing/2016/ink" xmlns:am3d="http://schemas.microsoft.com/office/drawing/2017/model3d" xmlns:o="urn:schemas-microsoft-com:office:office" xmlns:r="http://schemas.openxmlformats.org/officeDocument/2006/relationships" xmlns:m="http://schemas.openxmlformats.org/officeDocument/2006/math" xmlns:v="urn:schemas-microsoft-com:vml" xmlns:wp14="http://schemas.microsoft.com/office/word/2010/wordprocessingDrawing" xmlns:wp="http://schemas.openxmlformats.org/drawingml/2006/wordprocessingDrawing" xmlns:w10="urn:schemas-microsoft-com:office:word" xmlns:w="http://schemas.openxmlformats.org/wordprocessingml/2006/main" xmlns:w14="http://schemas.microsoft.com/office/word/2010/wordml" xmlns:w15="http://schemas.microsoft.com/office/word/2012/wordml" xmlns:w16cid="http://schemas.microsoft.com/office/word/2016/wordml/cid" xmlns:w16se="http://schemas.microsoft.com/office/word/2015/wordml/symex" xmlns:wpg="http://schemas.microsoft.com/office/word/2010/wordprocessingGroup" xmlns:wpi="http://schemas.microsoft.com/office/word/2010/wordprocessingInk" xmlns:wne="http://schemas.microsoft.com/office/word/2006/wordml" xmlns:wps="http://schemas.microsoft.com/office/word/2010/wordprocessingShape" mc:Ignorable="w14 w15 w16se w16cid wp14">
   <w:p>
     <w:pPr>
       <w:pStyle w:val="Cabealho"/>
@@ -12525,7 +11856,7 @@
 </file>
 
 <file path=word/header3.xml><?xml version="1.0" encoding="utf-8"?>
-<w:hdr xmlns:wpc="http://schemas.microsoft.com/office/word/2010/wordprocessingCanvas" xmlns:mc="http://schemas.openxmlformats.org/markup-compatibility/2006" xmlns:o="urn:schemas-microsoft-com:office:office" xmlns:r="http://schemas.openxmlformats.org/officeDocument/2006/relationships" xmlns:m="http://schemas.openxmlformats.org/officeDocument/2006/math" xmlns:v="urn:schemas-microsoft-com:vml" xmlns:wp14="http://schemas.microsoft.com/office/word/2010/wordprocessingDrawing" xmlns:wp="http://schemas.openxmlformats.org/drawingml/2006/wordprocessingDrawing" xmlns:w10="urn:schemas-microsoft-com:office:word" xmlns:w="http://schemas.openxmlformats.org/wordprocessingml/2006/main" xmlns:w14="http://schemas.microsoft.com/office/word/2010/wordml" xmlns:wpg="http://schemas.microsoft.com/office/word/2010/wordprocessingGroup" xmlns:wpi="http://schemas.microsoft.com/office/word/2010/wordprocessingInk" xmlns:wne="http://schemas.microsoft.com/office/word/2006/wordml" xmlns:wps="http://schemas.microsoft.com/office/word/2010/wordprocessingShape" mc:Ignorable="w14 wp14">
+<w:hdr xmlns:wpc="http://schemas.microsoft.com/office/word/2010/wordprocessingCanvas" xmlns:cx="http://schemas.microsoft.com/office/drawing/2014/chartex" xmlns:cx1="http://schemas.microsoft.com/office/drawing/2015/9/8/chartex" xmlns:cx2="http://schemas.microsoft.com/office/drawing/2015/10/21/chartex" xmlns:cx3="http://schemas.microsoft.com/office/drawing/2016/5/9/chartex" xmlns:cx4="http://schemas.microsoft.com/office/drawing/2016/5/10/chartex" xmlns:cx5="http://schemas.microsoft.com/office/drawing/2016/5/11/chartex" xmlns:cx6="http://schemas.microsoft.com/office/drawing/2016/5/12/chartex" xmlns:cx7="http://schemas.microsoft.com/office/drawing/2016/5/13/chartex" xmlns:cx8="http://schemas.microsoft.com/office/drawing/2016/5/14/chartex" xmlns:mc="http://schemas.openxmlformats.org/markup-compatibility/2006" xmlns:aink="http://schemas.microsoft.com/office/drawing/2016/ink" xmlns:am3d="http://schemas.microsoft.com/office/drawing/2017/model3d" xmlns:o="urn:schemas-microsoft-com:office:office" xmlns:r="http://schemas.openxmlformats.org/officeDocument/2006/relationships" xmlns:m="http://schemas.openxmlformats.org/officeDocument/2006/math" xmlns:v="urn:schemas-microsoft-com:vml" xmlns:wp14="http://schemas.microsoft.com/office/word/2010/wordprocessingDrawing" xmlns:wp="http://schemas.openxmlformats.org/drawingml/2006/wordprocessingDrawing" xmlns:w10="urn:schemas-microsoft-com:office:word" xmlns:w="http://schemas.openxmlformats.org/wordprocessingml/2006/main" xmlns:w14="http://schemas.microsoft.com/office/word/2010/wordml" xmlns:w15="http://schemas.microsoft.com/office/word/2012/wordml" xmlns:w16cid="http://schemas.microsoft.com/office/word/2016/wordml/cid" xmlns:w16se="http://schemas.microsoft.com/office/word/2015/wordml/symex" xmlns:wpg="http://schemas.microsoft.com/office/word/2010/wordprocessingGroup" xmlns:wpi="http://schemas.microsoft.com/office/word/2010/wordprocessingInk" xmlns:wne="http://schemas.microsoft.com/office/word/2006/wordml" xmlns:wps="http://schemas.microsoft.com/office/word/2010/wordprocessingShape" mc:Ignorable="w14 w15 w16se w16cid wp14">
   <w:p>
     <w:pPr>
       <w:pStyle w:val="Cabealho"/>
@@ -12582,7 +11913,7 @@
 </file>
 
 <file path=word/header4.xml><?xml version="1.0" encoding="utf-8"?>
-<w:hdr xmlns:wpc="http://schemas.microsoft.com/office/word/2010/wordprocessingCanvas" xmlns:mc="http://schemas.openxmlformats.org/markup-compatibility/2006" xmlns:o="urn:schemas-microsoft-com:office:office" xmlns:r="http://schemas.openxmlformats.org/officeDocument/2006/relationships" xmlns:m="http://schemas.openxmlformats.org/officeDocument/2006/math" xmlns:v="urn:schemas-microsoft-com:vml" xmlns:wp14="http://schemas.microsoft.com/office/word/2010/wordprocessingDrawing" xmlns:wp="http://schemas.openxmlformats.org/drawingml/2006/wordprocessingDrawing" xmlns:w10="urn:schemas-microsoft-com:office:word" xmlns:w="http://schemas.openxmlformats.org/wordprocessingml/2006/main" xmlns:w14="http://schemas.microsoft.com/office/word/2010/wordml" xmlns:wpg="http://schemas.microsoft.com/office/word/2010/wordprocessingGroup" xmlns:wpi="http://schemas.microsoft.com/office/word/2010/wordprocessingInk" xmlns:wne="http://schemas.microsoft.com/office/word/2006/wordml" xmlns:wps="http://schemas.microsoft.com/office/word/2010/wordprocessingShape" mc:Ignorable="w14 wp14">
+<w:hdr xmlns:wpc="http://schemas.microsoft.com/office/word/2010/wordprocessingCanvas" xmlns:cx="http://schemas.microsoft.com/office/drawing/2014/chartex" xmlns:cx1="http://schemas.microsoft.com/office/drawing/2015/9/8/chartex" xmlns:cx2="http://schemas.microsoft.com/office/drawing/2015/10/21/chartex" xmlns:cx3="http://schemas.microsoft.com/office/drawing/2016/5/9/chartex" xmlns:cx4="http://schemas.microsoft.com/office/drawing/2016/5/10/chartex" xmlns:cx5="http://schemas.microsoft.com/office/drawing/2016/5/11/chartex" xmlns:cx6="http://schemas.microsoft.com/office/drawing/2016/5/12/chartex" xmlns:cx7="http://schemas.microsoft.com/office/drawing/2016/5/13/chartex" xmlns:cx8="http://schemas.microsoft.com/office/drawing/2016/5/14/chartex" xmlns:mc="http://schemas.openxmlformats.org/markup-compatibility/2006" xmlns:aink="http://schemas.microsoft.com/office/drawing/2016/ink" xmlns:am3d="http://schemas.microsoft.com/office/drawing/2017/model3d" xmlns:o="urn:schemas-microsoft-com:office:office" xmlns:r="http://schemas.openxmlformats.org/officeDocument/2006/relationships" xmlns:m="http://schemas.openxmlformats.org/officeDocument/2006/math" xmlns:v="urn:schemas-microsoft-com:vml" xmlns:wp14="http://schemas.microsoft.com/office/word/2010/wordprocessingDrawing" xmlns:wp="http://schemas.openxmlformats.org/drawingml/2006/wordprocessingDrawing" xmlns:w10="urn:schemas-microsoft-com:office:word" xmlns:w="http://schemas.openxmlformats.org/wordprocessingml/2006/main" xmlns:w14="http://schemas.microsoft.com/office/word/2010/wordml" xmlns:w15="http://schemas.microsoft.com/office/word/2012/wordml" xmlns:w16cid="http://schemas.microsoft.com/office/word/2016/wordml/cid" xmlns:w16se="http://schemas.microsoft.com/office/word/2015/wordml/symex" xmlns:wpg="http://schemas.microsoft.com/office/word/2010/wordprocessingGroup" xmlns:wpi="http://schemas.microsoft.com/office/word/2010/wordprocessingInk" xmlns:wne="http://schemas.microsoft.com/office/word/2006/wordml" xmlns:wps="http://schemas.microsoft.com/office/word/2010/wordprocessingShape" mc:Ignorable="w14 w15 w16se w16cid wp14">
   <w:p>
     <w:pPr>
       <w:pStyle w:val="Cabealho"/>
@@ -12593,7 +11924,7 @@
 </file>
 
 <file path=word/header5.xml><?xml version="1.0" encoding="utf-8"?>
-<w:hdr xmlns:wpc="http://schemas.microsoft.com/office/word/2010/wordprocessingCanvas" xmlns:mc="http://schemas.openxmlformats.org/markup-compatibility/2006" xmlns:o="urn:schemas-microsoft-com:office:office" xmlns:r="http://schemas.openxmlformats.org/officeDocument/2006/relationships" xmlns:m="http://schemas.openxmlformats.org/officeDocument/2006/math" xmlns:v="urn:schemas-microsoft-com:vml" xmlns:wp14="http://schemas.microsoft.com/office/word/2010/wordprocessingDrawing" xmlns:wp="http://schemas.openxmlformats.org/drawingml/2006/wordprocessingDrawing" xmlns:w10="urn:schemas-microsoft-com:office:word" xmlns:w="http://schemas.openxmlformats.org/wordprocessingml/2006/main" xmlns:w14="http://schemas.microsoft.com/office/word/2010/wordml" xmlns:wpg="http://schemas.microsoft.com/office/word/2010/wordprocessingGroup" xmlns:wpi="http://schemas.microsoft.com/office/word/2010/wordprocessingInk" xmlns:wne="http://schemas.microsoft.com/office/word/2006/wordml" xmlns:wps="http://schemas.microsoft.com/office/word/2010/wordprocessingShape" mc:Ignorable="w14 wp14">
+<w:hdr xmlns:wpc="http://schemas.microsoft.com/office/word/2010/wordprocessingCanvas" xmlns:cx="http://schemas.microsoft.com/office/drawing/2014/chartex" xmlns:cx1="http://schemas.microsoft.com/office/drawing/2015/9/8/chartex" xmlns:cx2="http://schemas.microsoft.com/office/drawing/2015/10/21/chartex" xmlns:cx3="http://schemas.microsoft.com/office/drawing/2016/5/9/chartex" xmlns:cx4="http://schemas.microsoft.com/office/drawing/2016/5/10/chartex" xmlns:cx5="http://schemas.microsoft.com/office/drawing/2016/5/11/chartex" xmlns:cx6="http://schemas.microsoft.com/office/drawing/2016/5/12/chartex" xmlns:cx7="http://schemas.microsoft.com/office/drawing/2016/5/13/chartex" xmlns:cx8="http://schemas.microsoft.com/office/drawing/2016/5/14/chartex" xmlns:mc="http://schemas.openxmlformats.org/markup-compatibility/2006" xmlns:aink="http://schemas.microsoft.com/office/drawing/2016/ink" xmlns:am3d="http://schemas.microsoft.com/office/drawing/2017/model3d" xmlns:o="urn:schemas-microsoft-com:office:office" xmlns:r="http://schemas.openxmlformats.org/officeDocument/2006/relationships" xmlns:m="http://schemas.openxmlformats.org/officeDocument/2006/math" xmlns:v="urn:schemas-microsoft-com:vml" xmlns:wp14="http://schemas.microsoft.com/office/word/2010/wordprocessingDrawing" xmlns:wp="http://schemas.openxmlformats.org/drawingml/2006/wordprocessingDrawing" xmlns:w10="urn:schemas-microsoft-com:office:word" xmlns:w="http://schemas.openxmlformats.org/wordprocessingml/2006/main" xmlns:w14="http://schemas.microsoft.com/office/word/2010/wordml" xmlns:w15="http://schemas.microsoft.com/office/word/2012/wordml" xmlns:w16cid="http://schemas.microsoft.com/office/word/2016/wordml/cid" xmlns:w16se="http://schemas.microsoft.com/office/word/2015/wordml/symex" xmlns:wpg="http://schemas.microsoft.com/office/word/2010/wordprocessingGroup" xmlns:wpi="http://schemas.microsoft.com/office/word/2010/wordprocessingInk" xmlns:wne="http://schemas.microsoft.com/office/word/2006/wordml" xmlns:wps="http://schemas.microsoft.com/office/word/2010/wordprocessingShape" mc:Ignorable="w14 w15 w16se w16cid wp14">
   <w:p>
     <w:pPr>
       <w:pStyle w:val="Cabealho"/>
@@ -12673,7 +12004,7 @@
 </file>
 
 <file path=word/header6.xml><?xml version="1.0" encoding="utf-8"?>
-<w:hdr xmlns:wpc="http://schemas.microsoft.com/office/word/2010/wordprocessingCanvas" xmlns:mc="http://schemas.openxmlformats.org/markup-compatibility/2006" xmlns:o="urn:schemas-microsoft-com:office:office" xmlns:r="http://schemas.openxmlformats.org/officeDocument/2006/relationships" xmlns:m="http://schemas.openxmlformats.org/officeDocument/2006/math" xmlns:v="urn:schemas-microsoft-com:vml" xmlns:wp14="http://schemas.microsoft.com/office/word/2010/wordprocessingDrawing" xmlns:wp="http://schemas.openxmlformats.org/drawingml/2006/wordprocessingDrawing" xmlns:w10="urn:schemas-microsoft-com:office:word" xmlns:w="http://schemas.openxmlformats.org/wordprocessingml/2006/main" xmlns:w14="http://schemas.microsoft.com/office/word/2010/wordml" xmlns:wpg="http://schemas.microsoft.com/office/word/2010/wordprocessingGroup" xmlns:wpi="http://schemas.microsoft.com/office/word/2010/wordprocessingInk" xmlns:wne="http://schemas.microsoft.com/office/word/2006/wordml" xmlns:wps="http://schemas.microsoft.com/office/word/2010/wordprocessingShape" mc:Ignorable="w14 wp14">
+<w:hdr xmlns:wpc="http://schemas.microsoft.com/office/word/2010/wordprocessingCanvas" xmlns:cx="http://schemas.microsoft.com/office/drawing/2014/chartex" xmlns:cx1="http://schemas.microsoft.com/office/drawing/2015/9/8/chartex" xmlns:cx2="http://schemas.microsoft.com/office/drawing/2015/10/21/chartex" xmlns:cx3="http://schemas.microsoft.com/office/drawing/2016/5/9/chartex" xmlns:cx4="http://schemas.microsoft.com/office/drawing/2016/5/10/chartex" xmlns:cx5="http://schemas.microsoft.com/office/drawing/2016/5/11/chartex" xmlns:cx6="http://schemas.microsoft.com/office/drawing/2016/5/12/chartex" xmlns:cx7="http://schemas.microsoft.com/office/drawing/2016/5/13/chartex" xmlns:cx8="http://schemas.microsoft.com/office/drawing/2016/5/14/chartex" xmlns:mc="http://schemas.openxmlformats.org/markup-compatibility/2006" xmlns:aink="http://schemas.microsoft.com/office/drawing/2016/ink" xmlns:am3d="http://schemas.microsoft.com/office/drawing/2017/model3d" xmlns:o="urn:schemas-microsoft-com:office:office" xmlns:r="http://schemas.openxmlformats.org/officeDocument/2006/relationships" xmlns:m="http://schemas.openxmlformats.org/officeDocument/2006/math" xmlns:v="urn:schemas-microsoft-com:vml" xmlns:wp14="http://schemas.microsoft.com/office/word/2010/wordprocessingDrawing" xmlns:wp="http://schemas.openxmlformats.org/drawingml/2006/wordprocessingDrawing" xmlns:w10="urn:schemas-microsoft-com:office:word" xmlns:w="http://schemas.openxmlformats.org/wordprocessingml/2006/main" xmlns:w14="http://schemas.microsoft.com/office/word/2010/wordml" xmlns:w15="http://schemas.microsoft.com/office/word/2012/wordml" xmlns:w16cid="http://schemas.microsoft.com/office/word/2016/wordml/cid" xmlns:w16se="http://schemas.microsoft.com/office/word/2015/wordml/symex" xmlns:wpg="http://schemas.microsoft.com/office/word/2010/wordprocessingGroup" xmlns:wpi="http://schemas.microsoft.com/office/word/2010/wordprocessingInk" xmlns:wne="http://schemas.microsoft.com/office/word/2006/wordml" xmlns:wps="http://schemas.microsoft.com/office/word/2010/wordprocessingShape" mc:Ignorable="w14 w15 w16se w16cid wp14">
   <w:p>
     <w:pPr>
       <w:pStyle w:val="Cabealho"/>
@@ -12730,7 +12061,7 @@
 </file>
 
 <file path=word/header7.xml><?xml version="1.0" encoding="utf-8"?>
-<w:hdr xmlns:wpc="http://schemas.microsoft.com/office/word/2010/wordprocessingCanvas" xmlns:mc="http://schemas.openxmlformats.org/markup-compatibility/2006" xmlns:o="urn:schemas-microsoft-com:office:office" xmlns:r="http://schemas.openxmlformats.org/officeDocument/2006/relationships" xmlns:m="http://schemas.openxmlformats.org/officeDocument/2006/math" xmlns:v="urn:schemas-microsoft-com:vml" xmlns:wp14="http://schemas.microsoft.com/office/word/2010/wordprocessingDrawing" xmlns:wp="http://schemas.openxmlformats.org/drawingml/2006/wordprocessingDrawing" xmlns:w10="urn:schemas-microsoft-com:office:word" xmlns:w="http://schemas.openxmlformats.org/wordprocessingml/2006/main" xmlns:w14="http://schemas.microsoft.com/office/word/2010/wordml" xmlns:wpg="http://schemas.microsoft.com/office/word/2010/wordprocessingGroup" xmlns:wpi="http://schemas.microsoft.com/office/word/2010/wordprocessingInk" xmlns:wne="http://schemas.microsoft.com/office/word/2006/wordml" xmlns:wps="http://schemas.microsoft.com/office/word/2010/wordprocessingShape" mc:Ignorable="w14 wp14">
+<w:hdr xmlns:wpc="http://schemas.microsoft.com/office/word/2010/wordprocessingCanvas" xmlns:cx="http://schemas.microsoft.com/office/drawing/2014/chartex" xmlns:cx1="http://schemas.microsoft.com/office/drawing/2015/9/8/chartex" xmlns:cx2="http://schemas.microsoft.com/office/drawing/2015/10/21/chartex" xmlns:cx3="http://schemas.microsoft.com/office/drawing/2016/5/9/chartex" xmlns:cx4="http://schemas.microsoft.com/office/drawing/2016/5/10/chartex" xmlns:cx5="http://schemas.microsoft.com/office/drawing/2016/5/11/chartex" xmlns:cx6="http://schemas.microsoft.com/office/drawing/2016/5/12/chartex" xmlns:cx7="http://schemas.microsoft.com/office/drawing/2016/5/13/chartex" xmlns:cx8="http://schemas.microsoft.com/office/drawing/2016/5/14/chartex" xmlns:mc="http://schemas.openxmlformats.org/markup-compatibility/2006" xmlns:aink="http://schemas.microsoft.com/office/drawing/2016/ink" xmlns:am3d="http://schemas.microsoft.com/office/drawing/2017/model3d" xmlns:o="urn:schemas-microsoft-com:office:office" xmlns:r="http://schemas.openxmlformats.org/officeDocument/2006/relationships" xmlns:m="http://schemas.openxmlformats.org/officeDocument/2006/math" xmlns:v="urn:schemas-microsoft-com:vml" xmlns:wp14="http://schemas.microsoft.com/office/word/2010/wordprocessingDrawing" xmlns:wp="http://schemas.openxmlformats.org/drawingml/2006/wordprocessingDrawing" xmlns:w10="urn:schemas-microsoft-com:office:word" xmlns:w="http://schemas.openxmlformats.org/wordprocessingml/2006/main" xmlns:w14="http://schemas.microsoft.com/office/word/2010/wordml" xmlns:w15="http://schemas.microsoft.com/office/word/2012/wordml" xmlns:w16cid="http://schemas.microsoft.com/office/word/2016/wordml/cid" xmlns:w16se="http://schemas.microsoft.com/office/word/2015/wordml/symex" xmlns:wpg="http://schemas.microsoft.com/office/word/2010/wordprocessingGroup" xmlns:wpi="http://schemas.microsoft.com/office/word/2010/wordprocessingInk" xmlns:wne="http://schemas.microsoft.com/office/word/2006/wordml" xmlns:wps="http://schemas.microsoft.com/office/word/2010/wordprocessingShape" mc:Ignorable="w14 w15 w16se w16cid wp14">
   <w:p>
     <w:pPr>
       <w:pStyle w:val="Cabealho"/>
@@ -12740,7 +12071,7 @@
 </file>
 
 <file path=word/header8.xml><?xml version="1.0" encoding="utf-8"?>
-<w:hdr xmlns:wpc="http://schemas.microsoft.com/office/word/2010/wordprocessingCanvas" xmlns:mc="http://schemas.openxmlformats.org/markup-compatibility/2006" xmlns:o="urn:schemas-microsoft-com:office:office" xmlns:r="http://schemas.openxmlformats.org/officeDocument/2006/relationships" xmlns:m="http://schemas.openxmlformats.org/officeDocument/2006/math" xmlns:v="urn:schemas-microsoft-com:vml" xmlns:wp14="http://schemas.microsoft.com/office/word/2010/wordprocessingDrawing" xmlns:wp="http://schemas.openxmlformats.org/drawingml/2006/wordprocessingDrawing" xmlns:w10="urn:schemas-microsoft-com:office:word" xmlns:w="http://schemas.openxmlformats.org/wordprocessingml/2006/main" xmlns:w14="http://schemas.microsoft.com/office/word/2010/wordml" xmlns:wpg="http://schemas.microsoft.com/office/word/2010/wordprocessingGroup" xmlns:wpi="http://schemas.microsoft.com/office/word/2010/wordprocessingInk" xmlns:wne="http://schemas.microsoft.com/office/word/2006/wordml" xmlns:wps="http://schemas.microsoft.com/office/word/2010/wordprocessingShape" mc:Ignorable="w14 wp14">
+<w:hdr xmlns:wpc="http://schemas.microsoft.com/office/word/2010/wordprocessingCanvas" xmlns:cx="http://schemas.microsoft.com/office/drawing/2014/chartex" xmlns:cx1="http://schemas.microsoft.com/office/drawing/2015/9/8/chartex" xmlns:cx2="http://schemas.microsoft.com/office/drawing/2015/10/21/chartex" xmlns:cx3="http://schemas.microsoft.com/office/drawing/2016/5/9/chartex" xmlns:cx4="http://schemas.microsoft.com/office/drawing/2016/5/10/chartex" xmlns:cx5="http://schemas.microsoft.com/office/drawing/2016/5/11/chartex" xmlns:cx6="http://schemas.microsoft.com/office/drawing/2016/5/12/chartex" xmlns:cx7="http://schemas.microsoft.com/office/drawing/2016/5/13/chartex" xmlns:cx8="http://schemas.microsoft.com/office/drawing/2016/5/14/chartex" xmlns:mc="http://schemas.openxmlformats.org/markup-compatibility/2006" xmlns:aink="http://schemas.microsoft.com/office/drawing/2016/ink" xmlns:am3d="http://schemas.microsoft.com/office/drawing/2017/model3d" xmlns:o="urn:schemas-microsoft-com:office:office" xmlns:r="http://schemas.openxmlformats.org/officeDocument/2006/relationships" xmlns:m="http://schemas.openxmlformats.org/officeDocument/2006/math" xmlns:v="urn:schemas-microsoft-com:vml" xmlns:wp14="http://schemas.microsoft.com/office/word/2010/wordprocessingDrawing" xmlns:wp="http://schemas.openxmlformats.org/drawingml/2006/wordprocessingDrawing" xmlns:w10="urn:schemas-microsoft-com:office:word" xmlns:w="http://schemas.openxmlformats.org/wordprocessingml/2006/main" xmlns:w14="http://schemas.microsoft.com/office/word/2010/wordml" xmlns:w15="http://schemas.microsoft.com/office/word/2012/wordml" xmlns:w16cid="http://schemas.microsoft.com/office/word/2016/wordml/cid" xmlns:w16se="http://schemas.microsoft.com/office/word/2015/wordml/symex" xmlns:wpg="http://schemas.microsoft.com/office/word/2010/wordprocessingGroup" xmlns:wpi="http://schemas.microsoft.com/office/word/2010/wordprocessingInk" xmlns:wne="http://schemas.microsoft.com/office/word/2006/wordml" xmlns:wps="http://schemas.microsoft.com/office/word/2010/wordprocessingShape" mc:Ignorable="w14 w15 w16se w16cid wp14">
   <w:p>
     <w:pPr>
       <w:pStyle w:val="Cabealho"/>
@@ -12812,7 +12143,7 @@
 </file>
 
 <file path=word/header9.xml><?xml version="1.0" encoding="utf-8"?>
-<w:hdr xmlns:wpc="http://schemas.microsoft.com/office/word/2010/wordprocessingCanvas" xmlns:mc="http://schemas.openxmlformats.org/markup-compatibility/2006" xmlns:o="urn:schemas-microsoft-com:office:office" xmlns:r="http://schemas.openxmlformats.org/officeDocument/2006/relationships" xmlns:m="http://schemas.openxmlformats.org/officeDocument/2006/math" xmlns:v="urn:schemas-microsoft-com:vml" xmlns:wp14="http://schemas.microsoft.com/office/word/2010/wordprocessingDrawing" xmlns:wp="http://schemas.openxmlformats.org/drawingml/2006/wordprocessingDrawing" xmlns:w10="urn:schemas-microsoft-com:office:word" xmlns:w="http://schemas.openxmlformats.org/wordprocessingml/2006/main" xmlns:w14="http://schemas.microsoft.com/office/word/2010/wordml" xmlns:wpg="http://schemas.microsoft.com/office/word/2010/wordprocessingGroup" xmlns:wpi="http://schemas.microsoft.com/office/word/2010/wordprocessingInk" xmlns:wne="http://schemas.microsoft.com/office/word/2006/wordml" xmlns:wps="http://schemas.microsoft.com/office/word/2010/wordprocessingShape" mc:Ignorable="w14 wp14">
+<w:hdr xmlns:wpc="http://schemas.microsoft.com/office/word/2010/wordprocessingCanvas" xmlns:cx="http://schemas.microsoft.com/office/drawing/2014/chartex" xmlns:cx1="http://schemas.microsoft.com/office/drawing/2015/9/8/chartex" xmlns:cx2="http://schemas.microsoft.com/office/drawing/2015/10/21/chartex" xmlns:cx3="http://schemas.microsoft.com/office/drawing/2016/5/9/chartex" xmlns:cx4="http://schemas.microsoft.com/office/drawing/2016/5/10/chartex" xmlns:cx5="http://schemas.microsoft.com/office/drawing/2016/5/11/chartex" xmlns:cx6="http://schemas.microsoft.com/office/drawing/2016/5/12/chartex" xmlns:cx7="http://schemas.microsoft.com/office/drawing/2016/5/13/chartex" xmlns:cx8="http://schemas.microsoft.com/office/drawing/2016/5/14/chartex" xmlns:mc="http://schemas.openxmlformats.org/markup-compatibility/2006" xmlns:aink="http://schemas.microsoft.com/office/drawing/2016/ink" xmlns:am3d="http://schemas.microsoft.com/office/drawing/2017/model3d" xmlns:o="urn:schemas-microsoft-com:office:office" xmlns:r="http://schemas.openxmlformats.org/officeDocument/2006/relationships" xmlns:m="http://schemas.openxmlformats.org/officeDocument/2006/math" xmlns:v="urn:schemas-microsoft-com:vml" xmlns:wp14="http://schemas.microsoft.com/office/word/2010/wordprocessingDrawing" xmlns:wp="http://schemas.openxmlformats.org/drawingml/2006/wordprocessingDrawing" xmlns:w10="urn:schemas-microsoft-com:office:word" xmlns:w="http://schemas.openxmlformats.org/wordprocessingml/2006/main" xmlns:w14="http://schemas.microsoft.com/office/word/2010/wordml" xmlns:w15="http://schemas.microsoft.com/office/word/2012/wordml" xmlns:w16cid="http://schemas.microsoft.com/office/word/2016/wordml/cid" xmlns:w16se="http://schemas.microsoft.com/office/word/2015/wordml/symex" xmlns:wpg="http://schemas.microsoft.com/office/word/2010/wordprocessingGroup" xmlns:wpi="http://schemas.microsoft.com/office/word/2010/wordprocessingInk" xmlns:wne="http://schemas.microsoft.com/office/word/2006/wordml" xmlns:wps="http://schemas.microsoft.com/office/word/2010/wordprocessingShape" mc:Ignorable="w14 w15 w16se w16cid wp14">
   <w:p>
     <w:pPr>
       <w:pStyle w:val="Cabealho"/>
@@ -12868,8 +12199,8 @@
 </file>
 
 <file path=word/numbering.xml><?xml version="1.0" encoding="utf-8"?>
-<w:numbering xmlns:wpc="http://schemas.microsoft.com/office/word/2010/wordprocessingCanvas" xmlns:mc="http://schemas.openxmlformats.org/markup-compatibility/2006" xmlns:o="urn:schemas-microsoft-com:office:office" xmlns:r="http://schemas.openxmlformats.org/officeDocument/2006/relationships" xmlns:m="http://schemas.openxmlformats.org/officeDocument/2006/math" xmlns:v="urn:schemas-microsoft-com:vml" xmlns:wp14="http://schemas.microsoft.com/office/word/2010/wordprocessingDrawing" xmlns:wp="http://schemas.openxmlformats.org/drawingml/2006/wordprocessingDrawing" xmlns:w10="urn:schemas-microsoft-com:office:word" xmlns:w="http://schemas.openxmlformats.org/wordprocessingml/2006/main" xmlns:w14="http://schemas.microsoft.com/office/word/2010/wordml" xmlns:wpg="http://schemas.microsoft.com/office/word/2010/wordprocessingGroup" xmlns:wpi="http://schemas.microsoft.com/office/word/2010/wordprocessingInk" xmlns:wne="http://schemas.microsoft.com/office/word/2006/wordml" xmlns:wps="http://schemas.microsoft.com/office/word/2010/wordprocessingShape" mc:Ignorable="w14 wp14">
-  <w:abstractNum w:abstractNumId="0">
+<w:numbering xmlns:wpc="http://schemas.microsoft.com/office/word/2010/wordprocessingCanvas" xmlns:cx="http://schemas.microsoft.com/office/drawing/2014/chartex" xmlns:cx1="http://schemas.microsoft.com/office/drawing/2015/9/8/chartex" xmlns:cx2="http://schemas.microsoft.com/office/drawing/2015/10/21/chartex" xmlns:cx3="http://schemas.microsoft.com/office/drawing/2016/5/9/chartex" xmlns:cx4="http://schemas.microsoft.com/office/drawing/2016/5/10/chartex" xmlns:cx5="http://schemas.microsoft.com/office/drawing/2016/5/11/chartex" xmlns:cx6="http://schemas.microsoft.com/office/drawing/2016/5/12/chartex" xmlns:cx7="http://schemas.microsoft.com/office/drawing/2016/5/13/chartex" xmlns:cx8="http://schemas.microsoft.com/office/drawing/2016/5/14/chartex" xmlns:mc="http://schemas.openxmlformats.org/markup-compatibility/2006" xmlns:aink="http://schemas.microsoft.com/office/drawing/2016/ink" xmlns:am3d="http://schemas.microsoft.com/office/drawing/2017/model3d" xmlns:o="urn:schemas-microsoft-com:office:office" xmlns:r="http://schemas.openxmlformats.org/officeDocument/2006/relationships" xmlns:m="http://schemas.openxmlformats.org/officeDocument/2006/math" xmlns:v="urn:schemas-microsoft-com:vml" xmlns:wp14="http://schemas.microsoft.com/office/word/2010/wordprocessingDrawing" xmlns:wp="http://schemas.openxmlformats.org/drawingml/2006/wordprocessingDrawing" xmlns:w10="urn:schemas-microsoft-com:office:word" xmlns:w="http://schemas.openxmlformats.org/wordprocessingml/2006/main" xmlns:w14="http://schemas.microsoft.com/office/word/2010/wordml" xmlns:w15="http://schemas.microsoft.com/office/word/2012/wordml" xmlns:w16cid="http://schemas.microsoft.com/office/word/2016/wordml/cid" xmlns:w16se="http://schemas.microsoft.com/office/word/2015/wordml/symex" xmlns:wpg="http://schemas.microsoft.com/office/word/2010/wordprocessingGroup" xmlns:wpi="http://schemas.microsoft.com/office/word/2010/wordprocessingInk" xmlns:wne="http://schemas.microsoft.com/office/word/2006/wordml" xmlns:wps="http://schemas.microsoft.com/office/word/2010/wordprocessingShape" mc:Ignorable="w14 w15 w16se w16cid wp14">
+  <w:abstractNum w:abstractNumId="0" w15:restartNumberingAfterBreak="0">
     <w:nsid w:val="0A494A6A"/>
     <w:multiLevelType w:val="multilevel"/>
     <w:tmpl w:val="B8D66354"/>
@@ -13015,7 +12346,7 @@
       </w:rPr>
     </w:lvl>
   </w:abstractNum>
-  <w:abstractNum w:abstractNumId="1">
+  <w:abstractNum w:abstractNumId="1" w15:restartNumberingAfterBreak="0">
     <w:nsid w:val="105247D9"/>
     <w:multiLevelType w:val="multilevel"/>
     <w:tmpl w:val="199613C4"/>
@@ -13164,7 +12495,7 @@
       </w:rPr>
     </w:lvl>
   </w:abstractNum>
-  <w:abstractNum w:abstractNumId="2">
+  <w:abstractNum w:abstractNumId="2" w15:restartNumberingAfterBreak="0">
     <w:nsid w:val="18163C36"/>
     <w:multiLevelType w:val="hybridMultilevel"/>
     <w:tmpl w:val="48542B08"/>
@@ -13277,7 +12608,7 @@
       </w:rPr>
     </w:lvl>
   </w:abstractNum>
-  <w:abstractNum w:abstractNumId="3">
+  <w:abstractNum w:abstractNumId="3" w15:restartNumberingAfterBreak="0">
     <w:nsid w:val="18B6213B"/>
     <w:multiLevelType w:val="multilevel"/>
     <w:tmpl w:val="0416001D"/>
@@ -13418,7 +12749,7 @@
       </w:rPr>
     </w:lvl>
   </w:abstractNum>
-  <w:abstractNum w:abstractNumId="4">
+  <w:abstractNum w:abstractNumId="4" w15:restartNumberingAfterBreak="0">
     <w:nsid w:val="1AC126DD"/>
     <w:multiLevelType w:val="hybridMultilevel"/>
     <w:tmpl w:val="65FCD904"/>
@@ -13531,7 +12862,7 @@
       </w:rPr>
     </w:lvl>
   </w:abstractNum>
-  <w:abstractNum w:abstractNumId="5">
+  <w:abstractNum w:abstractNumId="5" w15:restartNumberingAfterBreak="0">
     <w:nsid w:val="1C941E4D"/>
     <w:multiLevelType w:val="hybridMultilevel"/>
     <w:tmpl w:val="69881F70"/>
@@ -13644,7 +12975,7 @@
       </w:rPr>
     </w:lvl>
   </w:abstractNum>
-  <w:abstractNum w:abstractNumId="6">
+  <w:abstractNum w:abstractNumId="6" w15:restartNumberingAfterBreak="0">
     <w:nsid w:val="1E531D6C"/>
     <w:multiLevelType w:val="multilevel"/>
     <w:tmpl w:val="D8EA3752"/>
@@ -13785,7 +13116,7 @@
       </w:rPr>
     </w:lvl>
   </w:abstractNum>
-  <w:abstractNum w:abstractNumId="7">
+  <w:abstractNum w:abstractNumId="7" w15:restartNumberingAfterBreak="0">
     <w:nsid w:val="1F6B7663"/>
     <w:multiLevelType w:val="hybridMultilevel"/>
     <w:tmpl w:val="511882E6"/>
@@ -13926,7 +13257,7 @@
       </w:rPr>
     </w:lvl>
   </w:abstractNum>
-  <w:abstractNum w:abstractNumId="8">
+  <w:abstractNum w:abstractNumId="8" w15:restartNumberingAfterBreak="0">
     <w:nsid w:val="36B45280"/>
     <w:multiLevelType w:val="multilevel"/>
     <w:tmpl w:val="8ED050BE"/>
@@ -14075,7 +13406,7 @@
       </w:rPr>
     </w:lvl>
   </w:abstractNum>
-  <w:abstractNum w:abstractNumId="9">
+  <w:abstractNum w:abstractNumId="9" w15:restartNumberingAfterBreak="0">
     <w:nsid w:val="384E5756"/>
     <w:multiLevelType w:val="hybridMultilevel"/>
     <w:tmpl w:val="8BC48512"/>
@@ -14188,7 +13519,7 @@
       </w:rPr>
     </w:lvl>
   </w:abstractNum>
-  <w:abstractNum w:abstractNumId="10">
+  <w:abstractNum w:abstractNumId="10" w15:restartNumberingAfterBreak="0">
     <w:nsid w:val="38CC3943"/>
     <w:multiLevelType w:val="multilevel"/>
     <w:tmpl w:val="BE04529C"/>
@@ -14325,7 +13656,7 @@
       </w:rPr>
     </w:lvl>
   </w:abstractNum>
-  <w:abstractNum w:abstractNumId="11">
+  <w:abstractNum w:abstractNumId="11" w15:restartNumberingAfterBreak="0">
     <w:nsid w:val="3D5D4A42"/>
     <w:multiLevelType w:val="hybridMultilevel"/>
     <w:tmpl w:val="B8285692"/>
@@ -14481,7 +13812,7 @@
       </w:rPr>
     </w:lvl>
   </w:abstractNum>
-  <w:abstractNum w:abstractNumId="12">
+  <w:abstractNum w:abstractNumId="12" w15:restartNumberingAfterBreak="0">
     <w:nsid w:val="3F0B46CB"/>
     <w:multiLevelType w:val="multilevel"/>
     <w:tmpl w:val="2ECA7A96"/>
@@ -14630,7 +13961,7 @@
       </w:rPr>
     </w:lvl>
   </w:abstractNum>
-  <w:abstractNum w:abstractNumId="13">
+  <w:abstractNum w:abstractNumId="13" w15:restartNumberingAfterBreak="0">
     <w:nsid w:val="411621EE"/>
     <w:multiLevelType w:val="multilevel"/>
     <w:tmpl w:val="04160023"/>
@@ -14770,7 +14101,7 @@
       </w:rPr>
     </w:lvl>
   </w:abstractNum>
-  <w:abstractNum w:abstractNumId="14">
+  <w:abstractNum w:abstractNumId="14" w15:restartNumberingAfterBreak="0">
     <w:nsid w:val="412739F0"/>
     <w:multiLevelType w:val="hybridMultilevel"/>
     <w:tmpl w:val="726E78F0"/>
@@ -14911,7 +14242,7 @@
       </w:rPr>
     </w:lvl>
   </w:abstractNum>
-  <w:abstractNum w:abstractNumId="15">
+  <w:abstractNum w:abstractNumId="15" w15:restartNumberingAfterBreak="0">
     <w:nsid w:val="47513A0D"/>
     <w:multiLevelType w:val="multilevel"/>
     <w:tmpl w:val="788032AC"/>
@@ -15060,7 +14391,7 @@
       </w:rPr>
     </w:lvl>
   </w:abstractNum>
-  <w:abstractNum w:abstractNumId="16">
+  <w:abstractNum w:abstractNumId="16" w15:restartNumberingAfterBreak="0">
     <w:nsid w:val="548B23ED"/>
     <w:multiLevelType w:val="hybridMultilevel"/>
     <w:tmpl w:val="4D6A42C2"/>
@@ -15173,7 +14504,7 @@
       </w:rPr>
     </w:lvl>
   </w:abstractNum>
-  <w:abstractNum w:abstractNumId="17">
+  <w:abstractNum w:abstractNumId="17" w15:restartNumberingAfterBreak="0">
     <w:nsid w:val="58A85D81"/>
     <w:multiLevelType w:val="hybridMultilevel"/>
     <w:tmpl w:val="F4B6A2D4"/>
@@ -15262,7 +14593,7 @@
       </w:pPr>
     </w:lvl>
   </w:abstractNum>
-  <w:abstractNum w:abstractNumId="18">
+  <w:abstractNum w:abstractNumId="18" w15:restartNumberingAfterBreak="0">
     <w:nsid w:val="60D21E28"/>
     <w:multiLevelType w:val="hybridMultilevel"/>
     <w:tmpl w:val="435215CC"/>
@@ -15403,7 +14734,7 @@
       </w:rPr>
     </w:lvl>
   </w:abstractNum>
-  <w:abstractNum w:abstractNumId="19">
+  <w:abstractNum w:abstractNumId="19" w15:restartNumberingAfterBreak="0">
     <w:nsid w:val="6CE02215"/>
     <w:multiLevelType w:val="multilevel"/>
     <w:tmpl w:val="0416001F"/>
@@ -15544,7 +14875,7 @@
       </w:rPr>
     </w:lvl>
   </w:abstractNum>
-  <w:abstractNum w:abstractNumId="20">
+  <w:abstractNum w:abstractNumId="20" w15:restartNumberingAfterBreak="0">
     <w:nsid w:val="728410E5"/>
     <w:multiLevelType w:val="hybridMultilevel"/>
     <w:tmpl w:val="9E28CB10"/>
@@ -15685,7 +15016,7 @@
       </w:rPr>
     </w:lvl>
   </w:abstractNum>
-  <w:abstractNum w:abstractNumId="21">
+  <w:abstractNum w:abstractNumId="21" w15:restartNumberingAfterBreak="0">
     <w:nsid w:val="7A7A7378"/>
     <w:multiLevelType w:val="hybridMultilevel"/>
     <w:tmpl w:val="1A9C2790"/>
@@ -15826,7 +15157,7 @@
       </w:rPr>
     </w:lvl>
   </w:abstractNum>
-  <w:abstractNum w:abstractNumId="22">
+  <w:abstractNum w:abstractNumId="22" w15:restartNumberingAfterBreak="0">
     <w:nsid w:val="7D894F0D"/>
     <w:multiLevelType w:val="hybridMultilevel"/>
     <w:tmpl w:val="C88C452C"/>
@@ -16016,7 +15347,7 @@
 </file>
 
 <file path=word/styles.xml><?xml version="1.0" encoding="utf-8"?>
-<w:styles xmlns:mc="http://schemas.openxmlformats.org/markup-compatibility/2006" xmlns:r="http://schemas.openxmlformats.org/officeDocument/2006/relationships" xmlns:w="http://schemas.openxmlformats.org/wordprocessingml/2006/main" xmlns:w14="http://schemas.microsoft.com/office/word/2010/wordml" mc:Ignorable="w14">
+<w:styles xmlns:mc="http://schemas.openxmlformats.org/markup-compatibility/2006" xmlns:r="http://schemas.openxmlformats.org/officeDocument/2006/relationships" xmlns:w="http://schemas.openxmlformats.org/wordprocessingml/2006/main" xmlns:w14="http://schemas.microsoft.com/office/word/2010/wordml" xmlns:w15="http://schemas.microsoft.com/office/word/2012/wordml" xmlns:w16cid="http://schemas.microsoft.com/office/word/2016/wordml/cid" xmlns:w16se="http://schemas.microsoft.com/office/word/2015/wordml/symex" mc:Ignorable="w14 w15 w16se w16cid">
   <w:docDefaults>
     <w:rPrDefault>
       <w:rPr>
@@ -16026,148 +15357,382 @@
     </w:rPrDefault>
     <w:pPrDefault/>
   </w:docDefaults>
-  <w:latentStyles w:defLockedState="1" w:defUIPriority="99" w:defSemiHidden="1" w:defUnhideWhenUsed="1" w:defQFormat="0" w:count="267">
-    <w:lsdException w:name="Normal" w:semiHidden="0" w:uiPriority="0" w:unhideWhenUsed="0" w:qFormat="1"/>
-    <w:lsdException w:name="heading 1" w:semiHidden="0" w:uiPriority="9" w:unhideWhenUsed="0" w:qFormat="1"/>
-    <w:lsdException w:name="heading 2" w:semiHidden="0" w:uiPriority="9" w:unhideWhenUsed="0" w:qFormat="1"/>
-    <w:lsdException w:name="heading 3" w:semiHidden="0" w:uiPriority="9" w:unhideWhenUsed="0" w:qFormat="1"/>
-    <w:lsdException w:name="heading 4" w:semiHidden="0" w:uiPriority="9" w:unhideWhenUsed="0" w:qFormat="1"/>
-    <w:lsdException w:name="heading 5" w:semiHidden="0" w:uiPriority="9" w:unhideWhenUsed="0" w:qFormat="1"/>
-    <w:lsdException w:name="heading 6" w:semiHidden="0" w:uiPriority="9" w:unhideWhenUsed="0" w:qFormat="1"/>
-    <w:lsdException w:name="heading 7" w:semiHidden="0" w:uiPriority="9" w:unhideWhenUsed="0" w:qFormat="1"/>
-    <w:lsdException w:name="heading 8" w:semiHidden="0" w:uiPriority="9" w:unhideWhenUsed="0" w:qFormat="1"/>
-    <w:lsdException w:name="heading 9" w:semiHidden="0" w:uiPriority="9" w:unhideWhenUsed="0" w:qFormat="1"/>
-    <w:lsdException w:name="toc 1" w:uiPriority="39"/>
-    <w:lsdException w:name="toc 2" w:uiPriority="39"/>
-    <w:lsdException w:name="toc 3" w:uiPriority="39"/>
-    <w:lsdException w:name="toc 4" w:uiPriority="39"/>
-    <w:lsdException w:name="toc 5" w:uiPriority="39"/>
-    <w:lsdException w:name="toc 6" w:uiPriority="39"/>
-    <w:lsdException w:name="toc 7" w:uiPriority="39"/>
-    <w:lsdException w:name="toc 8" w:uiPriority="39"/>
-    <w:lsdException w:name="toc 9" w:uiPriority="39"/>
-    <w:lsdException w:name="header" w:uiPriority="0"/>
-    <w:lsdException w:name="footer" w:uiPriority="0"/>
-    <w:lsdException w:name="caption" w:semiHidden="0" w:uiPriority="35" w:unhideWhenUsed="0" w:qFormat="1"/>
-    <w:lsdException w:name="page number" w:uiPriority="0"/>
-    <w:lsdException w:name="Title" w:semiHidden="0" w:uiPriority="10" w:unhideWhenUsed="0" w:qFormat="1"/>
-    <w:lsdException w:name="Default Paragraph Font" w:uiPriority="1"/>
-    <w:lsdException w:name="Body Text" w:uiPriority="0"/>
-    <w:lsdException w:name="Subtitle" w:semiHidden="0" w:uiPriority="11" w:unhideWhenUsed="0" w:qFormat="1"/>
-    <w:lsdException w:name="Strong" w:semiHidden="0" w:uiPriority="22" w:unhideWhenUsed="0" w:qFormat="1"/>
-    <w:lsdException w:name="Emphasis" w:semiHidden="0" w:uiPriority="20" w:unhideWhenUsed="0" w:qFormat="1"/>
-    <w:lsdException w:name="Table Grid" w:semiHidden="0" w:uiPriority="39" w:unhideWhenUsed="0"/>
-    <w:lsdException w:name="Placeholder Text" w:locked="0" w:unhideWhenUsed="0"/>
-    <w:lsdException w:name="No Spacing" w:locked="0" w:semiHidden="0" w:uiPriority="1" w:unhideWhenUsed="0" w:qFormat="1"/>
-    <w:lsdException w:name="Light Shading" w:locked="0" w:semiHidden="0" w:uiPriority="60" w:unhideWhenUsed="0"/>
-    <w:lsdException w:name="Light List" w:locked="0" w:semiHidden="0" w:uiPriority="61" w:unhideWhenUsed="0"/>
-    <w:lsdException w:name="Light Grid" w:locked="0" w:semiHidden="0" w:uiPriority="62" w:unhideWhenUsed="0"/>
-    <w:lsdException w:name="Medium Shading 1" w:locked="0" w:semiHidden="0" w:uiPriority="63" w:unhideWhenUsed="0"/>
-    <w:lsdException w:name="Medium Shading 2" w:locked="0" w:semiHidden="0" w:uiPriority="64" w:unhideWhenUsed="0"/>
-    <w:lsdException w:name="Medium List 1" w:locked="0" w:semiHidden="0" w:uiPriority="65" w:unhideWhenUsed="0"/>
-    <w:lsdException w:name="Medium List 2" w:locked="0" w:semiHidden="0" w:uiPriority="66" w:unhideWhenUsed="0"/>
-    <w:lsdException w:name="Medium Grid 1" w:locked="0" w:semiHidden="0" w:uiPriority="67" w:unhideWhenUsed="0"/>
-    <w:lsdException w:name="Medium Grid 2" w:locked="0" w:semiHidden="0" w:uiPriority="68" w:unhideWhenUsed="0"/>
-    <w:lsdException w:name="Medium Grid 3" w:locked="0" w:semiHidden="0" w:uiPriority="69" w:unhideWhenUsed="0"/>
-    <w:lsdException w:name="Dark List" w:locked="0" w:semiHidden="0" w:uiPriority="70" w:unhideWhenUsed="0"/>
-    <w:lsdException w:name="Colorful Shading" w:locked="0" w:semiHidden="0" w:uiPriority="71" w:unhideWhenUsed="0"/>
-    <w:lsdException w:name="Colorful List" w:locked="0" w:semiHidden="0" w:uiPriority="72" w:unhideWhenUsed="0"/>
-    <w:lsdException w:name="Colorful Grid" w:locked="0" w:semiHidden="0" w:uiPriority="73" w:unhideWhenUsed="0"/>
-    <w:lsdException w:name="Light Shading Accent 1" w:locked="0" w:semiHidden="0" w:uiPriority="60" w:unhideWhenUsed="0"/>
-    <w:lsdException w:name="Light List Accent 1" w:locked="0" w:semiHidden="0" w:uiPriority="61" w:unhideWhenUsed="0"/>
-    <w:lsdException w:name="Light Grid Accent 1" w:locked="0" w:semiHidden="0" w:uiPriority="62" w:unhideWhenUsed="0"/>
-    <w:lsdException w:name="Medium Shading 1 Accent 1" w:locked="0" w:semiHidden="0" w:uiPriority="63" w:unhideWhenUsed="0"/>
-    <w:lsdException w:name="Medium Shading 2 Accent 1" w:locked="0" w:semiHidden="0" w:uiPriority="64" w:unhideWhenUsed="0"/>
-    <w:lsdException w:name="Medium List 1 Accent 1" w:locked="0" w:semiHidden="0" w:uiPriority="65" w:unhideWhenUsed="0"/>
-    <w:lsdException w:name="Revision" w:locked="0" w:unhideWhenUsed="0"/>
-    <w:lsdException w:name="List Paragraph" w:locked="0" w:semiHidden="0" w:uiPriority="34" w:unhideWhenUsed="0" w:qFormat="1"/>
-    <w:lsdException w:name="Quote" w:locked="0" w:semiHidden="0" w:uiPriority="29" w:unhideWhenUsed="0" w:qFormat="1"/>
-    <w:lsdException w:name="Intense Quote" w:locked="0" w:semiHidden="0" w:uiPriority="30" w:unhideWhenUsed="0" w:qFormat="1"/>
-    <w:lsdException w:name="Medium List 2 Accent 1" w:locked="0" w:semiHidden="0" w:uiPriority="66" w:unhideWhenUsed="0"/>
-    <w:lsdException w:name="Medium Grid 1 Accent 1" w:locked="0" w:semiHidden="0" w:uiPriority="67" w:unhideWhenUsed="0"/>
-    <w:lsdException w:name="Medium Grid 2 Accent 1" w:locked="0" w:semiHidden="0" w:uiPriority="68" w:unhideWhenUsed="0"/>
-    <w:lsdException w:name="Medium Grid 3 Accent 1" w:locked="0" w:semiHidden="0" w:uiPriority="69" w:unhideWhenUsed="0"/>
-    <w:lsdException w:name="Dark List Accent 1" w:locked="0" w:semiHidden="0" w:uiPriority="70" w:unhideWhenUsed="0"/>
-    <w:lsdException w:name="Colorful Shading Accent 1" w:locked="0" w:semiHidden="0" w:uiPriority="71" w:unhideWhenUsed="0"/>
-    <w:lsdException w:name="Colorful List Accent 1" w:locked="0" w:semiHidden="0" w:uiPriority="72" w:unhideWhenUsed="0"/>
-    <w:lsdException w:name="Colorful Grid Accent 1" w:locked="0" w:semiHidden="0" w:uiPriority="73" w:unhideWhenUsed="0"/>
-    <w:lsdException w:name="Light Shading Accent 2" w:locked="0" w:semiHidden="0" w:uiPriority="60" w:unhideWhenUsed="0"/>
-    <w:lsdException w:name="Light List Accent 2" w:locked="0" w:semiHidden="0" w:uiPriority="61" w:unhideWhenUsed="0"/>
-    <w:lsdException w:name="Light Grid Accent 2" w:locked="0" w:semiHidden="0" w:uiPriority="62" w:unhideWhenUsed="0"/>
-    <w:lsdException w:name="Medium Shading 1 Accent 2" w:locked="0" w:semiHidden="0" w:uiPriority="63" w:unhideWhenUsed="0"/>
-    <w:lsdException w:name="Medium Shading 2 Accent 2" w:locked="0" w:semiHidden="0" w:uiPriority="64" w:unhideWhenUsed="0"/>
-    <w:lsdException w:name="Medium List 1 Accent 2" w:locked="0" w:semiHidden="0" w:uiPriority="65" w:unhideWhenUsed="0"/>
-    <w:lsdException w:name="Medium List 2 Accent 2" w:locked="0" w:semiHidden="0" w:uiPriority="66" w:unhideWhenUsed="0"/>
-    <w:lsdException w:name="Medium Grid 1 Accent 2" w:locked="0" w:semiHidden="0" w:uiPriority="67" w:unhideWhenUsed="0"/>
-    <w:lsdException w:name="Medium Grid 2 Accent 2" w:locked="0" w:semiHidden="0" w:uiPriority="68" w:unhideWhenUsed="0"/>
-    <w:lsdException w:name="Medium Grid 3 Accent 2" w:locked="0" w:semiHidden="0" w:uiPriority="69" w:unhideWhenUsed="0"/>
-    <w:lsdException w:name="Dark List Accent 2" w:locked="0" w:semiHidden="0" w:uiPriority="70" w:unhideWhenUsed="0"/>
-    <w:lsdException w:name="Colorful Shading Accent 2" w:locked="0" w:semiHidden="0" w:uiPriority="71" w:unhideWhenUsed="0"/>
-    <w:lsdException w:name="Colorful List Accent 2" w:locked="0" w:semiHidden="0" w:uiPriority="72" w:unhideWhenUsed="0"/>
-    <w:lsdException w:name="Colorful Grid Accent 2" w:locked="0" w:semiHidden="0" w:uiPriority="73" w:unhideWhenUsed="0"/>
-    <w:lsdException w:name="Light Shading Accent 3" w:locked="0" w:semiHidden="0" w:uiPriority="60" w:unhideWhenUsed="0"/>
-    <w:lsdException w:name="Light List Accent 3" w:locked="0" w:semiHidden="0" w:uiPriority="61" w:unhideWhenUsed="0"/>
-    <w:lsdException w:name="Light Grid Accent 3" w:locked="0" w:semiHidden="0" w:uiPriority="62" w:unhideWhenUsed="0"/>
-    <w:lsdException w:name="Medium Shading 1 Accent 3" w:locked="0" w:semiHidden="0" w:uiPriority="63" w:unhideWhenUsed="0"/>
-    <w:lsdException w:name="Medium Shading 2 Accent 3" w:locked="0" w:semiHidden="0" w:uiPriority="64" w:unhideWhenUsed="0"/>
-    <w:lsdException w:name="Medium List 1 Accent 3" w:locked="0" w:semiHidden="0" w:uiPriority="65" w:unhideWhenUsed="0"/>
-    <w:lsdException w:name="Medium List 2 Accent 3" w:locked="0" w:semiHidden="0" w:uiPriority="66" w:unhideWhenUsed="0"/>
-    <w:lsdException w:name="Medium Grid 1 Accent 3" w:locked="0" w:semiHidden="0" w:uiPriority="67" w:unhideWhenUsed="0"/>
-    <w:lsdException w:name="Medium Grid 2 Accent 3" w:locked="0" w:semiHidden="0" w:uiPriority="68" w:unhideWhenUsed="0"/>
-    <w:lsdException w:name="Medium Grid 3 Accent 3" w:locked="0" w:semiHidden="0" w:uiPriority="69" w:unhideWhenUsed="0"/>
-    <w:lsdException w:name="Dark List Accent 3" w:locked="0" w:semiHidden="0" w:uiPriority="70" w:unhideWhenUsed="0"/>
-    <w:lsdException w:name="Colorful Shading Accent 3" w:locked="0" w:semiHidden="0" w:uiPriority="71" w:unhideWhenUsed="0"/>
-    <w:lsdException w:name="Colorful List Accent 3" w:locked="0" w:semiHidden="0" w:uiPriority="72" w:unhideWhenUsed="0"/>
-    <w:lsdException w:name="Colorful Grid Accent 3" w:locked="0" w:semiHidden="0" w:uiPriority="73" w:unhideWhenUsed="0"/>
-    <w:lsdException w:name="Light Shading Accent 4" w:locked="0" w:semiHidden="0" w:uiPriority="60" w:unhideWhenUsed="0"/>
-    <w:lsdException w:name="Light List Accent 4" w:locked="0" w:semiHidden="0" w:uiPriority="61" w:unhideWhenUsed="0"/>
-    <w:lsdException w:name="Light Grid Accent 4" w:locked="0" w:semiHidden="0" w:uiPriority="62" w:unhideWhenUsed="0"/>
-    <w:lsdException w:name="Medium Shading 1 Accent 4" w:locked="0" w:semiHidden="0" w:uiPriority="63" w:unhideWhenUsed="0"/>
-    <w:lsdException w:name="Medium Shading 2 Accent 4" w:locked="0" w:semiHidden="0" w:uiPriority="64" w:unhideWhenUsed="0"/>
-    <w:lsdException w:name="Medium List 1 Accent 4" w:locked="0" w:semiHidden="0" w:uiPriority="65" w:unhideWhenUsed="0"/>
-    <w:lsdException w:name="Medium List 2 Accent 4" w:locked="0" w:semiHidden="0" w:uiPriority="66" w:unhideWhenUsed="0"/>
-    <w:lsdException w:name="Medium Grid 1 Accent 4" w:locked="0" w:semiHidden="0" w:uiPriority="67" w:unhideWhenUsed="0"/>
-    <w:lsdException w:name="Medium Grid 2 Accent 4" w:locked="0" w:semiHidden="0" w:uiPriority="68" w:unhideWhenUsed="0"/>
-    <w:lsdException w:name="Medium Grid 3 Accent 4" w:locked="0" w:semiHidden="0" w:uiPriority="69" w:unhideWhenUsed="0"/>
-    <w:lsdException w:name="Dark List Accent 4" w:locked="0" w:semiHidden="0" w:uiPriority="70" w:unhideWhenUsed="0"/>
-    <w:lsdException w:name="Colorful Shading Accent 4" w:locked="0" w:semiHidden="0" w:uiPriority="71" w:unhideWhenUsed="0"/>
-    <w:lsdException w:name="Colorful List Accent 4" w:locked="0" w:semiHidden="0" w:uiPriority="72" w:unhideWhenUsed="0"/>
-    <w:lsdException w:name="Colorful Grid Accent 4" w:locked="0" w:semiHidden="0" w:uiPriority="73" w:unhideWhenUsed="0"/>
-    <w:lsdException w:name="Light Shading Accent 5" w:locked="0" w:semiHidden="0" w:uiPriority="60" w:unhideWhenUsed="0"/>
-    <w:lsdException w:name="Light List Accent 5" w:locked="0" w:semiHidden="0" w:uiPriority="61" w:unhideWhenUsed="0"/>
-    <w:lsdException w:name="Light Grid Accent 5" w:locked="0" w:semiHidden="0" w:uiPriority="62" w:unhideWhenUsed="0"/>
-    <w:lsdException w:name="Medium Shading 1 Accent 5" w:locked="0" w:semiHidden="0" w:uiPriority="63" w:unhideWhenUsed="0"/>
-    <w:lsdException w:name="Medium Shading 2 Accent 5" w:locked="0" w:semiHidden="0" w:uiPriority="64" w:unhideWhenUsed="0"/>
-    <w:lsdException w:name="Medium List 1 Accent 5" w:locked="0" w:semiHidden="0" w:uiPriority="65" w:unhideWhenUsed="0"/>
-    <w:lsdException w:name="Medium List 2 Accent 5" w:locked="0" w:semiHidden="0" w:uiPriority="66" w:unhideWhenUsed="0"/>
-    <w:lsdException w:name="Medium Grid 1 Accent 5" w:locked="0" w:semiHidden="0" w:uiPriority="67" w:unhideWhenUsed="0"/>
-    <w:lsdException w:name="Medium Grid 2 Accent 5" w:locked="0" w:semiHidden="0" w:uiPriority="68" w:unhideWhenUsed="0"/>
-    <w:lsdException w:name="Medium Grid 3 Accent 5" w:locked="0" w:semiHidden="0" w:uiPriority="69" w:unhideWhenUsed="0"/>
-    <w:lsdException w:name="Dark List Accent 5" w:locked="0" w:semiHidden="0" w:uiPriority="70" w:unhideWhenUsed="0"/>
-    <w:lsdException w:name="Colorful Shading Accent 5" w:locked="0" w:semiHidden="0" w:uiPriority="71" w:unhideWhenUsed="0"/>
-    <w:lsdException w:name="Colorful List Accent 5" w:locked="0" w:semiHidden="0" w:uiPriority="72" w:unhideWhenUsed="0"/>
-    <w:lsdException w:name="Colorful Grid Accent 5" w:locked="0" w:semiHidden="0" w:uiPriority="73" w:unhideWhenUsed="0"/>
-    <w:lsdException w:name="Light Shading Accent 6" w:locked="0" w:semiHidden="0" w:uiPriority="60" w:unhideWhenUsed="0"/>
-    <w:lsdException w:name="Light List Accent 6" w:locked="0" w:semiHidden="0" w:uiPriority="61" w:unhideWhenUsed="0"/>
-    <w:lsdException w:name="Light Grid Accent 6" w:locked="0" w:semiHidden="0" w:uiPriority="62" w:unhideWhenUsed="0"/>
-    <w:lsdException w:name="Medium Shading 1 Accent 6" w:locked="0" w:semiHidden="0" w:uiPriority="63" w:unhideWhenUsed="0"/>
-    <w:lsdException w:name="Medium Shading 2 Accent 6" w:locked="0" w:semiHidden="0" w:uiPriority="64" w:unhideWhenUsed="0"/>
-    <w:lsdException w:name="Medium List 1 Accent 6" w:locked="0" w:semiHidden="0" w:uiPriority="65" w:unhideWhenUsed="0"/>
-    <w:lsdException w:name="Medium List 2 Accent 6" w:locked="0" w:semiHidden="0" w:uiPriority="66" w:unhideWhenUsed="0"/>
-    <w:lsdException w:name="Medium Grid 1 Accent 6" w:locked="0" w:semiHidden="0" w:uiPriority="67" w:unhideWhenUsed="0"/>
-    <w:lsdException w:name="Medium Grid 2 Accent 6" w:locked="0" w:semiHidden="0" w:uiPriority="68" w:unhideWhenUsed="0"/>
-    <w:lsdException w:name="Medium Grid 3 Accent 6" w:locked="0" w:semiHidden="0" w:uiPriority="69" w:unhideWhenUsed="0"/>
-    <w:lsdException w:name="Dark List Accent 6" w:locked="0" w:semiHidden="0" w:uiPriority="70" w:unhideWhenUsed="0"/>
-    <w:lsdException w:name="Colorful Shading Accent 6" w:locked="0" w:semiHidden="0" w:uiPriority="71" w:unhideWhenUsed="0"/>
-    <w:lsdException w:name="Colorful List Accent 6" w:locked="0" w:semiHidden="0" w:uiPriority="72" w:unhideWhenUsed="0"/>
-    <w:lsdException w:name="Colorful Grid Accent 6" w:locked="0" w:semiHidden="0" w:uiPriority="73" w:unhideWhenUsed="0"/>
-    <w:lsdException w:name="Subtle Emphasis" w:locked="0" w:semiHidden="0" w:uiPriority="19" w:unhideWhenUsed="0" w:qFormat="1"/>
-    <w:lsdException w:name="Intense Emphasis" w:locked="0" w:semiHidden="0" w:uiPriority="21" w:unhideWhenUsed="0" w:qFormat="1"/>
-    <w:lsdException w:name="Subtle Reference" w:locked="0" w:semiHidden="0" w:uiPriority="31" w:unhideWhenUsed="0" w:qFormat="1"/>
-    <w:lsdException w:name="Intense Reference" w:locked="0" w:semiHidden="0" w:uiPriority="32" w:unhideWhenUsed="0" w:qFormat="1"/>
-    <w:lsdException w:name="Book Title" w:locked="0" w:semiHidden="0" w:uiPriority="33" w:unhideWhenUsed="0" w:qFormat="1"/>
-    <w:lsdException w:name="Bibliography" w:locked="0" w:uiPriority="37"/>
-    <w:lsdException w:name="TOC Heading" w:locked="0" w:uiPriority="39" w:qFormat="1"/>
+  <w:latentStyles w:defLockedState="0" w:defUIPriority="99" w:defSemiHidden="0" w:defUnhideWhenUsed="0" w:defQFormat="0" w:count="375">
+    <w:lsdException w:name="Normal" w:locked="1" w:uiPriority="0" w:qFormat="1"/>
+    <w:lsdException w:name="heading 1" w:locked="1" w:uiPriority="9" w:qFormat="1"/>
+    <w:lsdException w:name="heading 2" w:locked="1" w:uiPriority="9" w:qFormat="1"/>
+    <w:lsdException w:name="heading 3" w:locked="1" w:uiPriority="9" w:qFormat="1"/>
+    <w:lsdException w:name="heading 4" w:locked="1" w:uiPriority="9" w:qFormat="1"/>
+    <w:lsdException w:name="heading 5" w:locked="1" w:uiPriority="9" w:qFormat="1"/>
+    <w:lsdException w:name="heading 6" w:locked="1" w:uiPriority="9" w:qFormat="1"/>
+    <w:lsdException w:name="heading 7" w:locked="1" w:uiPriority="9" w:qFormat="1"/>
+    <w:lsdException w:name="heading 8" w:locked="1" w:uiPriority="9" w:qFormat="1"/>
+    <w:lsdException w:name="heading 9" w:locked="1" w:uiPriority="9" w:qFormat="1"/>
+    <w:lsdException w:name="index 1" w:locked="1" w:semiHidden="1" w:unhideWhenUsed="1"/>
+    <w:lsdException w:name="index 2" w:locked="1" w:semiHidden="1" w:unhideWhenUsed="1"/>
+    <w:lsdException w:name="index 3" w:locked="1" w:semiHidden="1" w:unhideWhenUsed="1"/>
+    <w:lsdException w:name="index 4" w:locked="1" w:semiHidden="1" w:unhideWhenUsed="1"/>
+    <w:lsdException w:name="index 5" w:locked="1" w:semiHidden="1" w:unhideWhenUsed="1"/>
+    <w:lsdException w:name="index 6" w:locked="1" w:semiHidden="1" w:unhideWhenUsed="1"/>
+    <w:lsdException w:name="index 7" w:locked="1" w:semiHidden="1" w:unhideWhenUsed="1"/>
+    <w:lsdException w:name="index 8" w:locked="1" w:semiHidden="1" w:unhideWhenUsed="1"/>
+    <w:lsdException w:name="index 9" w:locked="1" w:semiHidden="1" w:unhideWhenUsed="1"/>
+    <w:lsdException w:name="toc 1" w:locked="1" w:semiHidden="1" w:uiPriority="39" w:unhideWhenUsed="1"/>
+    <w:lsdException w:name="toc 2" w:locked="1" w:semiHidden="1" w:uiPriority="39" w:unhideWhenUsed="1"/>
+    <w:lsdException w:name="toc 3" w:locked="1" w:semiHidden="1" w:uiPriority="39" w:unhideWhenUsed="1"/>
+    <w:lsdException w:name="toc 4" w:locked="1" w:semiHidden="1" w:uiPriority="39" w:unhideWhenUsed="1"/>
+    <w:lsdException w:name="toc 5" w:locked="1" w:semiHidden="1" w:uiPriority="39" w:unhideWhenUsed="1"/>
+    <w:lsdException w:name="toc 6" w:locked="1" w:semiHidden="1" w:uiPriority="39" w:unhideWhenUsed="1"/>
+    <w:lsdException w:name="toc 7" w:locked="1" w:semiHidden="1" w:uiPriority="39" w:unhideWhenUsed="1"/>
+    <w:lsdException w:name="toc 8" w:locked="1" w:semiHidden="1" w:uiPriority="39" w:unhideWhenUsed="1"/>
+    <w:lsdException w:name="toc 9" w:locked="1" w:semiHidden="1" w:uiPriority="39" w:unhideWhenUsed="1"/>
+    <w:lsdException w:name="Normal Indent" w:locked="1" w:semiHidden="1" w:unhideWhenUsed="1"/>
+    <w:lsdException w:name="footnote text" w:locked="1" w:semiHidden="1" w:unhideWhenUsed="1"/>
+    <w:lsdException w:name="annotation text" w:locked="1" w:semiHidden="1" w:unhideWhenUsed="1"/>
+    <w:lsdException w:name="header" w:locked="1" w:semiHidden="1" w:uiPriority="0" w:unhideWhenUsed="1"/>
+    <w:lsdException w:name="footer" w:locked="1" w:semiHidden="1" w:uiPriority="0" w:unhideWhenUsed="1"/>
+    <w:lsdException w:name="index heading" w:locked="1" w:semiHidden="1" w:unhideWhenUsed="1"/>
+    <w:lsdException w:name="caption" w:locked="1" w:uiPriority="35" w:qFormat="1"/>
+    <w:lsdException w:name="table of figures" w:locked="1" w:semiHidden="1" w:unhideWhenUsed="1"/>
+    <w:lsdException w:name="envelope address" w:locked="1" w:semiHidden="1" w:unhideWhenUsed="1"/>
+    <w:lsdException w:name="envelope return" w:locked="1" w:semiHidden="1" w:unhideWhenUsed="1"/>
+    <w:lsdException w:name="footnote reference" w:locked="1" w:semiHidden="1" w:unhideWhenUsed="1"/>
+    <w:lsdException w:name="annotation reference" w:locked="1" w:semiHidden="1" w:unhideWhenUsed="1"/>
+    <w:lsdException w:name="line number" w:locked="1" w:semiHidden="1" w:unhideWhenUsed="1"/>
+    <w:lsdException w:name="page number" w:locked="1" w:semiHidden="1" w:uiPriority="0" w:unhideWhenUsed="1"/>
+    <w:lsdException w:name="endnote reference" w:locked="1" w:semiHidden="1" w:unhideWhenUsed="1"/>
+    <w:lsdException w:name="endnote text" w:locked="1" w:semiHidden="1" w:unhideWhenUsed="1"/>
+    <w:lsdException w:name="table of authorities" w:locked="1" w:semiHidden="1" w:unhideWhenUsed="1"/>
+    <w:lsdException w:name="macro" w:locked="1" w:semiHidden="1" w:unhideWhenUsed="1"/>
+    <w:lsdException w:name="toa heading" w:locked="1" w:semiHidden="1" w:unhideWhenUsed="1"/>
+    <w:lsdException w:name="List" w:locked="1" w:semiHidden="1" w:unhideWhenUsed="1"/>
+    <w:lsdException w:name="List Bullet" w:locked="1" w:semiHidden="1" w:unhideWhenUsed="1"/>
+    <w:lsdException w:name="List Number" w:locked="1" w:semiHidden="1" w:unhideWhenUsed="1"/>
+    <w:lsdException w:name="List 2" w:locked="1" w:semiHidden="1" w:unhideWhenUsed="1"/>
+    <w:lsdException w:name="List 3" w:locked="1" w:semiHidden="1" w:unhideWhenUsed="1"/>
+    <w:lsdException w:name="List 4" w:locked="1" w:semiHidden="1" w:unhideWhenUsed="1"/>
+    <w:lsdException w:name="List 5" w:locked="1" w:semiHidden="1" w:unhideWhenUsed="1"/>
+    <w:lsdException w:name="List Bullet 2" w:locked="1" w:semiHidden="1" w:unhideWhenUsed="1"/>
+    <w:lsdException w:name="List Bullet 3" w:locked="1" w:semiHidden="1" w:unhideWhenUsed="1"/>
+    <w:lsdException w:name="List Bullet 4" w:locked="1" w:semiHidden="1" w:unhideWhenUsed="1"/>
+    <w:lsdException w:name="List Bullet 5" w:locked="1" w:semiHidden="1" w:unhideWhenUsed="1"/>
+    <w:lsdException w:name="List Number 2" w:locked="1" w:semiHidden="1" w:unhideWhenUsed="1"/>
+    <w:lsdException w:name="List Number 3" w:locked="1" w:semiHidden="1" w:unhideWhenUsed="1"/>
+    <w:lsdException w:name="List Number 4" w:locked="1" w:semiHidden="1" w:unhideWhenUsed="1"/>
+    <w:lsdException w:name="List Number 5" w:locked="1" w:semiHidden="1" w:unhideWhenUsed="1"/>
+    <w:lsdException w:name="Title" w:locked="1" w:uiPriority="10" w:qFormat="1"/>
+    <w:lsdException w:name="Closing" w:locked="1" w:semiHidden="1" w:unhideWhenUsed="1"/>
+    <w:lsdException w:name="Signature" w:locked="1" w:semiHidden="1" w:unhideWhenUsed="1"/>
+    <w:lsdException w:name="Default Paragraph Font" w:locked="1" w:semiHidden="1" w:uiPriority="1" w:unhideWhenUsed="1"/>
+    <w:lsdException w:name="Body Text" w:locked="1" w:semiHidden="1" w:uiPriority="0" w:unhideWhenUsed="1"/>
+    <w:lsdException w:name="Body Text Indent" w:locked="1" w:semiHidden="1" w:unhideWhenUsed="1"/>
+    <w:lsdException w:name="List Continue" w:locked="1" w:semiHidden="1" w:unhideWhenUsed="1"/>
+    <w:lsdException w:name="List Continue 2" w:locked="1" w:semiHidden="1" w:unhideWhenUsed="1"/>
+    <w:lsdException w:name="List Continue 3" w:locked="1" w:semiHidden="1" w:unhideWhenUsed="1"/>
+    <w:lsdException w:name="List Continue 4" w:locked="1" w:semiHidden="1" w:unhideWhenUsed="1"/>
+    <w:lsdException w:name="List Continue 5" w:locked="1" w:semiHidden="1" w:unhideWhenUsed="1"/>
+    <w:lsdException w:name="Message Header" w:locked="1" w:semiHidden="1" w:unhideWhenUsed="1"/>
+    <w:lsdException w:name="Subtitle" w:locked="1" w:uiPriority="11" w:qFormat="1"/>
+    <w:lsdException w:name="Salutation" w:locked="1" w:semiHidden="1" w:unhideWhenUsed="1"/>
+    <w:lsdException w:name="Date" w:locked="1" w:semiHidden="1" w:unhideWhenUsed="1"/>
+    <w:lsdException w:name="Body Text First Indent" w:locked="1" w:semiHidden="1" w:unhideWhenUsed="1"/>
+    <w:lsdException w:name="Body Text First Indent 2" w:locked="1" w:semiHidden="1" w:unhideWhenUsed="1"/>
+    <w:lsdException w:name="Note Heading" w:locked="1" w:semiHidden="1" w:unhideWhenUsed="1"/>
+    <w:lsdException w:name="Body Text 2" w:locked="1" w:semiHidden="1" w:unhideWhenUsed="1"/>
+    <w:lsdException w:name="Body Text 3" w:locked="1" w:semiHidden="1" w:unhideWhenUsed="1"/>
+    <w:lsdException w:name="Body Text Indent 2" w:locked="1" w:semiHidden="1" w:unhideWhenUsed="1"/>
+    <w:lsdException w:name="Body Text Indent 3" w:locked="1" w:semiHidden="1" w:unhideWhenUsed="1"/>
+    <w:lsdException w:name="Block Text" w:locked="1" w:semiHidden="1" w:unhideWhenUsed="1"/>
+    <w:lsdException w:name="Hyperlink" w:locked="1" w:semiHidden="1" w:unhideWhenUsed="1"/>
+    <w:lsdException w:name="FollowedHyperlink" w:locked="1" w:semiHidden="1" w:unhideWhenUsed="1"/>
+    <w:lsdException w:name="Strong" w:locked="1" w:uiPriority="22" w:qFormat="1"/>
+    <w:lsdException w:name="Emphasis" w:locked="1" w:uiPriority="20" w:qFormat="1"/>
+    <w:lsdException w:name="Document Map" w:locked="1" w:semiHidden="1" w:unhideWhenUsed="1"/>
+    <w:lsdException w:name="Plain Text" w:locked="1" w:semiHidden="1" w:unhideWhenUsed="1"/>
+    <w:lsdException w:name="E-mail Signature" w:locked="1" w:semiHidden="1" w:unhideWhenUsed="1"/>
+    <w:lsdException w:name="HTML Top of Form" w:locked="1" w:semiHidden="1" w:unhideWhenUsed="1"/>
+    <w:lsdException w:name="HTML Bottom of Form" w:locked="1" w:semiHidden="1" w:unhideWhenUsed="1"/>
+    <w:lsdException w:name="Normal (Web)" w:locked="1" w:semiHidden="1" w:unhideWhenUsed="1"/>
+    <w:lsdException w:name="HTML Acronym" w:locked="1" w:semiHidden="1" w:unhideWhenUsed="1"/>
+    <w:lsdException w:name="HTML Address" w:locked="1" w:semiHidden="1" w:unhideWhenUsed="1"/>
+    <w:lsdException w:name="HTML Cite" w:locked="1" w:semiHidden="1" w:unhideWhenUsed="1"/>
+    <w:lsdException w:name="HTML Code" w:locked="1" w:semiHidden="1" w:unhideWhenUsed="1"/>
+    <w:lsdException w:name="HTML Definition" w:locked="1" w:semiHidden="1" w:unhideWhenUsed="1"/>
+    <w:lsdException w:name="HTML Keyboard" w:locked="1" w:semiHidden="1" w:unhideWhenUsed="1"/>
+    <w:lsdException w:name="HTML Preformatted" w:locked="1" w:semiHidden="1" w:unhideWhenUsed="1"/>
+    <w:lsdException w:name="HTML Sample" w:locked="1" w:semiHidden="1" w:unhideWhenUsed="1"/>
+    <w:lsdException w:name="HTML Typewriter" w:locked="1" w:semiHidden="1" w:unhideWhenUsed="1"/>
+    <w:lsdException w:name="HTML Variable" w:locked="1" w:semiHidden="1" w:unhideWhenUsed="1"/>
+    <w:lsdException w:name="Normal Table" w:locked="1" w:semiHidden="1" w:unhideWhenUsed="1"/>
+    <w:lsdException w:name="annotation subject" w:locked="1" w:semiHidden="1" w:unhideWhenUsed="1"/>
+    <w:lsdException w:name="No List" w:locked="1" w:semiHidden="1" w:unhideWhenUsed="1"/>
+    <w:lsdException w:name="Outline List 1" w:locked="1" w:semiHidden="1" w:unhideWhenUsed="1"/>
+    <w:lsdException w:name="Outline List 2" w:locked="1" w:semiHidden="1" w:unhideWhenUsed="1"/>
+    <w:lsdException w:name="Outline List 3" w:locked="1" w:semiHidden="1" w:unhideWhenUsed="1"/>
+    <w:lsdException w:name="Table Simple 1" w:locked="1" w:semiHidden="1" w:unhideWhenUsed="1"/>
+    <w:lsdException w:name="Table Simple 2" w:locked="1" w:semiHidden="1" w:unhideWhenUsed="1"/>
+    <w:lsdException w:name="Table Simple 3" w:locked="1" w:semiHidden="1" w:unhideWhenUsed="1"/>
+    <w:lsdException w:name="Table Classic 1" w:locked="1" w:semiHidden="1" w:unhideWhenUsed="1"/>
+    <w:lsdException w:name="Table Classic 2" w:locked="1" w:semiHidden="1" w:unhideWhenUsed="1"/>
+    <w:lsdException w:name="Table Classic 3" w:locked="1" w:semiHidden="1" w:unhideWhenUsed="1"/>
+    <w:lsdException w:name="Table Classic 4" w:locked="1" w:semiHidden="1" w:unhideWhenUsed="1"/>
+    <w:lsdException w:name="Table Colorful 1" w:locked="1" w:semiHidden="1" w:unhideWhenUsed="1"/>
+    <w:lsdException w:name="Table Colorful 2" w:locked="1" w:semiHidden="1" w:unhideWhenUsed="1"/>
+    <w:lsdException w:name="Table Colorful 3" w:locked="1" w:semiHidden="1" w:unhideWhenUsed="1"/>
+    <w:lsdException w:name="Table Columns 1" w:locked="1" w:semiHidden="1" w:unhideWhenUsed="1"/>
+    <w:lsdException w:name="Table Columns 2" w:locked="1" w:semiHidden="1" w:unhideWhenUsed="1"/>
+    <w:lsdException w:name="Table Columns 3" w:locked="1" w:semiHidden="1" w:unhideWhenUsed="1"/>
+    <w:lsdException w:name="Table Columns 4" w:locked="1" w:semiHidden="1" w:unhideWhenUsed="1"/>
+    <w:lsdException w:name="Table Columns 5" w:locked="1" w:semiHidden="1" w:unhideWhenUsed="1"/>
+    <w:lsdException w:name="Table Grid 1" w:locked="1" w:semiHidden="1" w:unhideWhenUsed="1"/>
+    <w:lsdException w:name="Table Grid 2" w:locked="1" w:semiHidden="1" w:unhideWhenUsed="1"/>
+    <w:lsdException w:name="Table Grid 3" w:locked="1" w:semiHidden="1" w:unhideWhenUsed="1"/>
+    <w:lsdException w:name="Table Grid 4" w:locked="1" w:semiHidden="1" w:unhideWhenUsed="1"/>
+    <w:lsdException w:name="Table Grid 5" w:locked="1" w:semiHidden="1" w:unhideWhenUsed="1"/>
+    <w:lsdException w:name="Table Grid 6" w:locked="1" w:semiHidden="1" w:unhideWhenUsed="1"/>
+    <w:lsdException w:name="Table Grid 7" w:locked="1" w:semiHidden="1" w:unhideWhenUsed="1"/>
+    <w:lsdException w:name="Table Grid 8" w:locked="1" w:semiHidden="1" w:unhideWhenUsed="1"/>
+    <w:lsdException w:name="Table List 1" w:locked="1" w:semiHidden="1" w:unhideWhenUsed="1"/>
+    <w:lsdException w:name="Table List 2" w:locked="1" w:semiHidden="1" w:unhideWhenUsed="1"/>
+    <w:lsdException w:name="Table List 3" w:locked="1" w:semiHidden="1" w:unhideWhenUsed="1"/>
+    <w:lsdException w:name="Table List 4" w:locked="1" w:semiHidden="1" w:unhideWhenUsed="1"/>
+    <w:lsdException w:name="Table List 5" w:locked="1" w:semiHidden="1" w:unhideWhenUsed="1"/>
+    <w:lsdException w:name="Table List 6" w:locked="1" w:semiHidden="1" w:unhideWhenUsed="1"/>
+    <w:lsdException w:name="Table List 7" w:locked="1" w:semiHidden="1" w:unhideWhenUsed="1"/>
+    <w:lsdException w:name="Table List 8" w:locked="1" w:semiHidden="1" w:unhideWhenUsed="1"/>
+    <w:lsdException w:name="Table 3D effects 1" w:locked="1" w:semiHidden="1" w:unhideWhenUsed="1"/>
+    <w:lsdException w:name="Table 3D effects 2" w:locked="1" w:semiHidden="1" w:unhideWhenUsed="1"/>
+    <w:lsdException w:name="Table 3D effects 3" w:locked="1" w:semiHidden="1" w:unhideWhenUsed="1"/>
+    <w:lsdException w:name="Table Contemporary" w:locked="1" w:semiHidden="1" w:unhideWhenUsed="1"/>
+    <w:lsdException w:name="Table Elegant" w:locked="1" w:semiHidden="1" w:unhideWhenUsed="1"/>
+    <w:lsdException w:name="Table Professional" w:locked="1" w:semiHidden="1" w:unhideWhenUsed="1"/>
+    <w:lsdException w:name="Table Subtle 1" w:locked="1" w:semiHidden="1" w:unhideWhenUsed="1"/>
+    <w:lsdException w:name="Table Subtle 2" w:locked="1" w:semiHidden="1" w:unhideWhenUsed="1"/>
+    <w:lsdException w:name="Table Web 1" w:locked="1" w:semiHidden="1" w:unhideWhenUsed="1"/>
+    <w:lsdException w:name="Table Web 2" w:locked="1" w:semiHidden="1" w:unhideWhenUsed="1"/>
+    <w:lsdException w:name="Table Web 3" w:locked="1" w:semiHidden="1" w:unhideWhenUsed="1"/>
+    <w:lsdException w:name="Balloon Text" w:locked="1" w:semiHidden="1" w:unhideWhenUsed="1"/>
+    <w:lsdException w:name="Table Grid" w:locked="1" w:semiHidden="1" w:uiPriority="39" w:unhideWhenUsed="1"/>
+    <w:lsdException w:name="Table Theme" w:locked="1" w:semiHidden="1" w:unhideWhenUsed="1"/>
+    <w:lsdException w:name="Placeholder Text" w:semiHidden="1"/>
+    <w:lsdException w:name="No Spacing" w:uiPriority="1" w:qFormat="1"/>
+    <w:lsdException w:name="Light Shading" w:uiPriority="60"/>
+    <w:lsdException w:name="Light List" w:uiPriority="61"/>
+    <w:lsdException w:name="Light Grid" w:uiPriority="62"/>
+    <w:lsdException w:name="Medium Shading 1" w:uiPriority="63"/>
+    <w:lsdException w:name="Medium Shading 2" w:uiPriority="64"/>
+    <w:lsdException w:name="Medium List 1" w:uiPriority="65"/>
+    <w:lsdException w:name="Medium List 2" w:uiPriority="66"/>
+    <w:lsdException w:name="Medium Grid 1" w:uiPriority="67"/>
+    <w:lsdException w:name="Medium Grid 2" w:uiPriority="68"/>
+    <w:lsdException w:name="Medium Grid 3" w:uiPriority="69"/>
+    <w:lsdException w:name="Dark List" w:uiPriority="70"/>
+    <w:lsdException w:name="Colorful Shading" w:uiPriority="71"/>
+    <w:lsdException w:name="Colorful List" w:uiPriority="72"/>
+    <w:lsdException w:name="Colorful Grid" w:uiPriority="73"/>
+    <w:lsdException w:name="Light Shading Accent 1" w:uiPriority="60"/>
+    <w:lsdException w:name="Light List Accent 1" w:uiPriority="61"/>
+    <w:lsdException w:name="Light Grid Accent 1" w:uiPriority="62"/>
+    <w:lsdException w:name="Medium Shading 1 Accent 1" w:uiPriority="63"/>
+    <w:lsdException w:name="Medium Shading 2 Accent 1" w:uiPriority="64"/>
+    <w:lsdException w:name="Medium List 1 Accent 1" w:uiPriority="65"/>
+    <w:lsdException w:name="Revision" w:semiHidden="1"/>
+    <w:lsdException w:name="List Paragraph" w:uiPriority="34" w:qFormat="1"/>
+    <w:lsdException w:name="Quote" w:uiPriority="29" w:qFormat="1"/>
+    <w:lsdException w:name="Intense Quote" w:uiPriority="30" w:qFormat="1"/>
+    <w:lsdException w:name="Medium List 2 Accent 1" w:uiPriority="66"/>
+    <w:lsdException w:name="Medium Grid 1 Accent 1" w:uiPriority="67"/>
+    <w:lsdException w:name="Medium Grid 2 Accent 1" w:uiPriority="68"/>
+    <w:lsdException w:name="Medium Grid 3 Accent 1" w:uiPriority="69"/>
+    <w:lsdException w:name="Dark List Accent 1" w:uiPriority="70"/>
+    <w:lsdException w:name="Colorful Shading Accent 1" w:uiPriority="71"/>
+    <w:lsdException w:name="Colorful List Accent 1" w:uiPriority="72"/>
+    <w:lsdException w:name="Colorful Grid Accent 1" w:uiPriority="73"/>
+    <w:lsdException w:name="Light Shading Accent 2" w:uiPriority="60"/>
+    <w:lsdException w:name="Light List Accent 2" w:uiPriority="61"/>
+    <w:lsdException w:name="Light Grid Accent 2" w:uiPriority="62"/>
+    <w:lsdException w:name="Medium Shading 1 Accent 2" w:uiPriority="63"/>
+    <w:lsdException w:name="Medium Shading 2 Accent 2" w:uiPriority="64"/>
+    <w:lsdException w:name="Medium List 1 Accent 2" w:uiPriority="65"/>
+    <w:lsdException w:name="Medium List 2 Accent 2" w:uiPriority="66"/>
+    <w:lsdException w:name="Medium Grid 1 Accent 2" w:uiPriority="67"/>
+    <w:lsdException w:name="Medium Grid 2 Accent 2" w:uiPriority="68"/>
+    <w:lsdException w:name="Medium Grid 3 Accent 2" w:uiPriority="69"/>
+    <w:lsdException w:name="Dark List Accent 2" w:uiPriority="70"/>
+    <w:lsdException w:name="Colorful Shading Accent 2" w:uiPriority="71"/>
+    <w:lsdException w:name="Colorful List Accent 2" w:uiPriority="72"/>
+    <w:lsdException w:name="Colorful Grid Accent 2" w:uiPriority="73"/>
+    <w:lsdException w:name="Light Shading Accent 3" w:uiPriority="60"/>
+    <w:lsdException w:name="Light List Accent 3" w:uiPriority="61"/>
+    <w:lsdException w:name="Light Grid Accent 3" w:uiPriority="62"/>
+    <w:lsdException w:name="Medium Shading 1 Accent 3" w:uiPriority="63"/>
+    <w:lsdException w:name="Medium Shading 2 Accent 3" w:uiPriority="64"/>
+    <w:lsdException w:name="Medium List 1 Accent 3" w:uiPriority="65"/>
+    <w:lsdException w:name="Medium List 2 Accent 3" w:uiPriority="66"/>
+    <w:lsdException w:name="Medium Grid 1 Accent 3" w:uiPriority="67"/>
+    <w:lsdException w:name="Medium Grid 2 Accent 3" w:uiPriority="68"/>
+    <w:lsdException w:name="Medium Grid 3 Accent 3" w:uiPriority="69"/>
+    <w:lsdException w:name="Dark List Accent 3" w:uiPriority="70"/>
+    <w:lsdException w:name="Colorful Shading Accent 3" w:uiPriority="71"/>
+    <w:lsdException w:name="Colorful List Accent 3" w:uiPriority="72"/>
+    <w:lsdException w:name="Colorful Grid Accent 3" w:uiPriority="73"/>
+    <w:lsdException w:name="Light Shading Accent 4" w:uiPriority="60"/>
+    <w:lsdException w:name="Light List Accent 4" w:uiPriority="61"/>
+    <w:lsdException w:name="Light Grid Accent 4" w:uiPriority="62"/>
+    <w:lsdException w:name="Medium Shading 1 Accent 4" w:uiPriority="63"/>
+    <w:lsdException w:name="Medium Shading 2 Accent 4" w:uiPriority="64"/>
+    <w:lsdException w:name="Medium List 1 Accent 4" w:uiPriority="65"/>
+    <w:lsdException w:name="Medium List 2 Accent 4" w:uiPriority="66"/>
+    <w:lsdException w:name="Medium Grid 1 Accent 4" w:uiPriority="67"/>
+    <w:lsdException w:name="Medium Grid 2 Accent 4" w:uiPriority="68"/>
+    <w:lsdException w:name="Medium Grid 3 Accent 4" w:uiPriority="69"/>
+    <w:lsdException w:name="Dark List Accent 4" w:uiPriority="70"/>
+    <w:lsdException w:name="Colorful Shading Accent 4" w:uiPriority="71"/>
+    <w:lsdException w:name="Colorful List Accent 4" w:uiPriority="72"/>
+    <w:lsdException w:name="Colorful Grid Accent 4" w:uiPriority="73"/>
+    <w:lsdException w:name="Light Shading Accent 5" w:uiPriority="60"/>
+    <w:lsdException w:name="Light List Accent 5" w:uiPriority="61"/>
+    <w:lsdException w:name="Light Grid Accent 5" w:uiPriority="62"/>
+    <w:lsdException w:name="Medium Shading 1 Accent 5" w:uiPriority="63"/>
+    <w:lsdException w:name="Medium Shading 2 Accent 5" w:uiPriority="64"/>
+    <w:lsdException w:name="Medium List 1 Accent 5" w:uiPriority="65"/>
+    <w:lsdException w:name="Medium List 2 Accent 5" w:uiPriority="66"/>
+    <w:lsdException w:name="Medium Grid 1 Accent 5" w:uiPriority="67"/>
+    <w:lsdException w:name="Medium Grid 2 Accent 5" w:uiPriority="68"/>
+    <w:lsdException w:name="Medium Grid 3 Accent 5" w:uiPriority="69"/>
+    <w:lsdException w:name="Dark List Accent 5" w:uiPriority="70"/>
+    <w:lsdException w:name="Colorful Shading Accent 5" w:uiPriority="71"/>
+    <w:lsdException w:name="Colorful List Accent 5" w:uiPriority="72"/>
+    <w:lsdException w:name="Colorful Grid Accent 5" w:uiPriority="73"/>
+    <w:lsdException w:name="Light Shading Accent 6" w:uiPriority="60"/>
+    <w:lsdException w:name="Light List Accent 6" w:uiPriority="61"/>
+    <w:lsdException w:name="Light Grid Accent 6" w:uiPriority="62"/>
+    <w:lsdException w:name="Medium Shading 1 Accent 6" w:uiPriority="63"/>
+    <w:lsdException w:name="Medium Shading 2 Accent 6" w:uiPriority="64"/>
+    <w:lsdException w:name="Medium List 1 Accent 6" w:uiPriority="65"/>
+    <w:lsdException w:name="Medium List 2 Accent 6" w:uiPriority="66"/>
+    <w:lsdException w:name="Medium Grid 1 Accent 6" w:uiPriority="67"/>
+    <w:lsdException w:name="Medium Grid 2 Accent 6" w:uiPriority="68"/>
+    <w:lsdException w:name="Medium Grid 3 Accent 6" w:uiPriority="69"/>
+    <w:lsdException w:name="Dark List Accent 6" w:uiPriority="70"/>
+    <w:lsdException w:name="Colorful Shading Accent 6" w:uiPriority="71"/>
+    <w:lsdException w:name="Colorful List Accent 6" w:uiPriority="72"/>
+    <w:lsdException w:name="Colorful Grid Accent 6" w:uiPriority="73"/>
+    <w:lsdException w:name="Subtle Emphasis" w:uiPriority="19" w:qFormat="1"/>
+    <w:lsdException w:name="Intense Emphasis" w:uiPriority="21" w:qFormat="1"/>
+    <w:lsdException w:name="Subtle Reference" w:uiPriority="31" w:qFormat="1"/>
+    <w:lsdException w:name="Intense Reference" w:uiPriority="32" w:qFormat="1"/>
+    <w:lsdException w:name="Book Title" w:uiPriority="33" w:qFormat="1"/>
+    <w:lsdException w:name="Bibliography" w:semiHidden="1" w:uiPriority="37" w:unhideWhenUsed="1"/>
+    <w:lsdException w:name="TOC Heading" w:semiHidden="1" w:uiPriority="39" w:unhideWhenUsed="1" w:qFormat="1"/>
+    <w:lsdException w:name="Plain Table 1" w:uiPriority="41"/>
+    <w:lsdException w:name="Plain Table 2" w:uiPriority="42"/>
+    <w:lsdException w:name="Plain Table 3" w:uiPriority="43"/>
+    <w:lsdException w:name="Plain Table 4" w:uiPriority="44"/>
+    <w:lsdException w:name="Plain Table 5" w:uiPriority="45"/>
+    <w:lsdException w:name="Grid Table Light" w:uiPriority="40"/>
+    <w:lsdException w:name="Grid Table 1 Light" w:uiPriority="46"/>
+    <w:lsdException w:name="Grid Table 2" w:uiPriority="47"/>
+    <w:lsdException w:name="Grid Table 3" w:uiPriority="48"/>
+    <w:lsdException w:name="Grid Table 4" w:uiPriority="49"/>
+    <w:lsdException w:name="Grid Table 5 Dark" w:uiPriority="50"/>
+    <w:lsdException w:name="Grid Table 6 Colorful" w:uiPriority="51"/>
+    <w:lsdException w:name="Grid Table 7 Colorful" w:uiPriority="52"/>
+    <w:lsdException w:name="Grid Table 1 Light Accent 1" w:uiPriority="46"/>
+    <w:lsdException w:name="Grid Table 2 Accent 1" w:uiPriority="47"/>
+    <w:lsdException w:name="Grid Table 3 Accent 1" w:uiPriority="48"/>
+    <w:lsdException w:name="Grid Table 4 Accent 1" w:uiPriority="49"/>
+    <w:lsdException w:name="Grid Table 5 Dark Accent 1" w:uiPriority="50"/>
+    <w:lsdException w:name="Grid Table 6 Colorful Accent 1" w:uiPriority="51"/>
+    <w:lsdException w:name="Grid Table 7 Colorful Accent 1" w:uiPriority="52"/>
+    <w:lsdException w:name="Grid Table 1 Light Accent 2" w:uiPriority="46"/>
+    <w:lsdException w:name="Grid Table 2 Accent 2" w:uiPriority="47"/>
+    <w:lsdException w:name="Grid Table 3 Accent 2" w:uiPriority="48"/>
+    <w:lsdException w:name="Grid Table 4 Accent 2" w:uiPriority="49"/>
+    <w:lsdException w:name="Grid Table 5 Dark Accent 2" w:uiPriority="50"/>
+    <w:lsdException w:name="Grid Table 6 Colorful Accent 2" w:uiPriority="51"/>
+    <w:lsdException w:name="Grid Table 7 Colorful Accent 2" w:uiPriority="52"/>
+    <w:lsdException w:name="Grid Table 1 Light Accent 3" w:uiPriority="46"/>
+    <w:lsdException w:name="Grid Table 2 Accent 3" w:uiPriority="47"/>
+    <w:lsdException w:name="Grid Table 3 Accent 3" w:uiPriority="48"/>
+    <w:lsdException w:name="Grid Table 4 Accent 3" w:uiPriority="49"/>
+    <w:lsdException w:name="Grid Table 5 Dark Accent 3" w:uiPriority="50"/>
+    <w:lsdException w:name="Grid Table 6 Colorful Accent 3" w:uiPriority="51"/>
+    <w:lsdException w:name="Grid Table 7 Colorful Accent 3" w:uiPriority="52"/>
+    <w:lsdException w:name="Grid Table 1 Light Accent 4" w:uiPriority="46"/>
+    <w:lsdException w:name="Grid Table 2 Accent 4" w:uiPriority="47"/>
+    <w:lsdException w:name="Grid Table 3 Accent 4" w:uiPriority="48"/>
+    <w:lsdException w:name="Grid Table 4 Accent 4" w:uiPriority="49"/>
+    <w:lsdException w:name="Grid Table 5 Dark Accent 4" w:uiPriority="50"/>
+    <w:lsdException w:name="Grid Table 6 Colorful Accent 4" w:uiPriority="51"/>
+    <w:lsdException w:name="Grid Table 7 Colorful Accent 4" w:uiPriority="52"/>
+    <w:lsdException w:name="Grid Table 1 Light Accent 5" w:uiPriority="46"/>
+    <w:lsdException w:name="Grid Table 2 Accent 5" w:uiPriority="47"/>
+    <w:lsdException w:name="Grid Table 3 Accent 5" w:uiPriority="48"/>
+    <w:lsdException w:name="Grid Table 4 Accent 5" w:uiPriority="49"/>
+    <w:lsdException w:name="Grid Table 5 Dark Accent 5" w:uiPriority="50"/>
+    <w:lsdException w:name="Grid Table 6 Colorful Accent 5" w:uiPriority="51"/>
+    <w:lsdException w:name="Grid Table 7 Colorful Accent 5" w:uiPriority="52"/>
+    <w:lsdException w:name="Grid Table 1 Light Accent 6" w:uiPriority="46"/>
+    <w:lsdException w:name="Grid Table 2 Accent 6" w:uiPriority="47"/>
+    <w:lsdException w:name="Grid Table 3 Accent 6" w:uiPriority="48"/>
+    <w:lsdException w:name="Grid Table 4 Accent 6" w:uiPriority="49"/>
+    <w:lsdException w:name="Grid Table 5 Dark Accent 6" w:uiPriority="50"/>
+    <w:lsdException w:name="Grid Table 6 Colorful Accent 6" w:uiPriority="51"/>
+    <w:lsdException w:name="Grid Table 7 Colorful Accent 6" w:uiPriority="52"/>
+    <w:lsdException w:name="List Table 1 Light" w:uiPriority="46"/>
+    <w:lsdException w:name="List Table 2" w:uiPriority="47"/>
+    <w:lsdException w:name="List Table 3" w:uiPriority="48"/>
+    <w:lsdException w:name="List Table 4" w:uiPriority="49"/>
+    <w:lsdException w:name="List Table 5 Dark" w:uiPriority="50"/>
+    <w:lsdException w:name="List Table 6 Colorful" w:uiPriority="51"/>
+    <w:lsdException w:name="List Table 7 Colorful" w:uiPriority="52"/>
+    <w:lsdException w:name="List Table 1 Light Accent 1" w:uiPriority="46"/>
+    <w:lsdException w:name="List Table 2 Accent 1" w:uiPriority="47"/>
+    <w:lsdException w:name="List Table 3 Accent 1" w:uiPriority="48"/>
+    <w:lsdException w:name="List Table 4 Accent 1" w:uiPriority="49"/>
+    <w:lsdException w:name="List Table 5 Dark Accent 1" w:uiPriority="50"/>
+    <w:lsdException w:name="List Table 6 Colorful Accent 1" w:uiPriority="51"/>
+    <w:lsdException w:name="List Table 7 Colorful Accent 1" w:uiPriority="52"/>
+    <w:lsdException w:name="List Table 1 Light Accent 2" w:uiPriority="46"/>
+    <w:lsdException w:name="List Table 2 Accent 2" w:uiPriority="47"/>
+    <w:lsdException w:name="List Table 3 Accent 2" w:uiPriority="48"/>
+    <w:lsdException w:name="List Table 4 Accent 2" w:uiPriority="49"/>
+    <w:lsdException w:name="List Table 5 Dark Accent 2" w:uiPriority="50"/>
+    <w:lsdException w:name="List Table 6 Colorful Accent 2" w:uiPriority="51"/>
+    <w:lsdException w:name="List Table 7 Colorful Accent 2" w:uiPriority="52"/>
+    <w:lsdException w:name="List Table 1 Light Accent 3" w:uiPriority="46"/>
+    <w:lsdException w:name="List Table 2 Accent 3" w:uiPriority="47"/>
+    <w:lsdException w:name="List Table 3 Accent 3" w:uiPriority="48"/>
+    <w:lsdException w:name="List Table 4 Accent 3" w:uiPriority="49"/>
+    <w:lsdException w:name="List Table 5 Dark Accent 3" w:uiPriority="50"/>
+    <w:lsdException w:name="List Table 6 Colorful Accent 3" w:uiPriority="51"/>
+    <w:lsdException w:name="List Table 7 Colorful Accent 3" w:uiPriority="52"/>
+    <w:lsdException w:name="List Table 1 Light Accent 4" w:uiPriority="46"/>
+    <w:lsdException w:name="List Table 2 Accent 4" w:uiPriority="47"/>
+    <w:lsdException w:name="List Table 3 Accent 4" w:uiPriority="48"/>
+    <w:lsdException w:name="List Table 4 Accent 4" w:uiPriority="49"/>
+    <w:lsdException w:name="List Table 5 Dark Accent 4" w:uiPriority="50"/>
+    <w:lsdException w:name="List Table 6 Colorful Accent 4" w:uiPriority="51"/>
+    <w:lsdException w:name="List Table 7 Colorful Accent 4" w:uiPriority="52"/>
+    <w:lsdException w:name="List Table 1 Light Accent 5" w:uiPriority="46"/>
+    <w:lsdException w:name="List Table 2 Accent 5" w:uiPriority="47"/>
+    <w:lsdException w:name="List Table 3 Accent 5" w:uiPriority="48"/>
+    <w:lsdException w:name="List Table 4 Accent 5" w:uiPriority="49"/>
+    <w:lsdException w:name="List Table 5 Dark Accent 5" w:uiPriority="50"/>
+    <w:lsdException w:name="List Table 6 Colorful Accent 5" w:uiPriority="51"/>
+    <w:lsdException w:name="List Table 7 Colorful Accent 5" w:uiPriority="52"/>
+    <w:lsdException w:name="List Table 1 Light Accent 6" w:uiPriority="46"/>
+    <w:lsdException w:name="List Table 2 Accent 6" w:uiPriority="47"/>
+    <w:lsdException w:name="List Table 3 Accent 6" w:uiPriority="48"/>
+    <w:lsdException w:name="List Table 4 Accent 6" w:uiPriority="49"/>
+    <w:lsdException w:name="List Table 5 Dark Accent 6" w:uiPriority="50"/>
+    <w:lsdException w:name="List Table 6 Colorful Accent 6" w:uiPriority="51"/>
+    <w:lsdException w:name="List Table 7 Colorful Accent 6" w:uiPriority="52"/>
+    <w:lsdException w:name="Mention" w:semiHidden="1" w:unhideWhenUsed="1"/>
+    <w:lsdException w:name="Smart Hyperlink" w:semiHidden="1" w:unhideWhenUsed="1"/>
+    <w:lsdException w:name="Hashtag" w:semiHidden="1" w:unhideWhenUsed="1"/>
+    <w:lsdException w:name="Unresolved Mention" w:semiHidden="1" w:unhideWhenUsed="1"/>
   </w:latentStyles>
   <w:style w:type="paragraph" w:default="1" w:styleId="Normal">
     <w:name w:val="Normal"/>
@@ -22244,196 +21809,6 @@
 </w:styles>
 </file>
 
-<file path=word/stylesWithEffects.xml><?xml version="1.0" encoding="utf-8"?>
-<w:styles xmlns:wpc="http://schemas.microsoft.com/office/word/2010/wordprocessingCanvas" xmlns:mc="http://schemas.openxmlformats.org/markup-compatibility/2006" xmlns:o="urn:schemas-microsoft-com:office:office" xmlns:r="http://schemas.openxmlformats.org/officeDocument/2006/relationships" xmlns:m="http://schemas.openxmlformats.org/officeDocument/2006/math" xmlns:v="urn:schemas-microsoft-com:vml" xmlns:wp14="http://schemas.microsoft.com/office/word/2010/wordprocessingDrawing" xmlns:wp="http://schemas.openxmlformats.org/drawingml/2006/wordprocessingDrawing" xmlns:w10="urn:schemas-microsoft-com:office:word" xmlns:w="http://schemas.openxmlformats.org/wordprocessingml/2006/main" xmlns:w14="http://schemas.microsoft.com/office/word/2010/wordml" xmlns:wpg="http://schemas.microsoft.com/office/word/2010/wordprocessingGroup" xmlns:wpi="http://schemas.microsoft.com/office/word/2010/wordprocessingInk" xmlns:wne="http://schemas.microsoft.com/office/word/2006/wordml" xmlns:wps="http://schemas.microsoft.com/office/word/2010/wordprocessingShape" mc:Ignorable="w14 wp14">
-  <w:docDefaults>
-    <w:rPrDefault>
-      <w:rPr>
-        <w:rFonts w:asciiTheme="minorHAnsi" w:eastAsiaTheme="minorEastAsia" w:hAnsiTheme="minorHAnsi" w:cstheme="minorBidi"/>
-        <w:sz w:val="22"/>
-        <w:szCs w:val="22"/>
-        <w:lang w:val="pt-BR" w:eastAsia="pt-BR" w:bidi="ar-SA"/>
-      </w:rPr>
-    </w:rPrDefault>
-    <w:pPrDefault>
-      <w:pPr>
-        <w:spacing w:after="200" w:line="276" w:lineRule="auto"/>
-      </w:pPr>
-    </w:pPrDefault>
-  </w:docDefaults>
-  <w:latentStyles w:defLockedState="0" w:defUIPriority="99" w:defSemiHidden="1" w:defUnhideWhenUsed="1" w:defQFormat="0" w:count="267">
-    <w:lsdException w:name="Normal" w:semiHidden="0" w:uiPriority="0" w:unhideWhenUsed="0" w:qFormat="1"/>
-    <w:lsdException w:name="heading 1" w:semiHidden="0" w:uiPriority="9" w:unhideWhenUsed="0" w:qFormat="1"/>
-    <w:lsdException w:name="heading 2" w:uiPriority="9" w:qFormat="1"/>
-    <w:lsdException w:name="heading 3" w:uiPriority="9" w:qFormat="1"/>
-    <w:lsdException w:name="heading 4" w:uiPriority="9" w:qFormat="1"/>
-    <w:lsdException w:name="heading 5" w:uiPriority="9" w:qFormat="1"/>
-    <w:lsdException w:name="heading 6" w:uiPriority="9" w:qFormat="1"/>
-    <w:lsdException w:name="heading 7" w:uiPriority="9" w:qFormat="1"/>
-    <w:lsdException w:name="heading 8" w:uiPriority="9" w:qFormat="1"/>
-    <w:lsdException w:name="heading 9" w:uiPriority="9" w:qFormat="1"/>
-    <w:lsdException w:name="toc 1" w:uiPriority="39"/>
-    <w:lsdException w:name="toc 2" w:uiPriority="39"/>
-    <w:lsdException w:name="toc 3" w:uiPriority="39"/>
-    <w:lsdException w:name="toc 4" w:uiPriority="39"/>
-    <w:lsdException w:name="toc 5" w:uiPriority="39"/>
-    <w:lsdException w:name="toc 6" w:uiPriority="39"/>
-    <w:lsdException w:name="toc 7" w:uiPriority="39"/>
-    <w:lsdException w:name="toc 8" w:uiPriority="39"/>
-    <w:lsdException w:name="toc 9" w:uiPriority="39"/>
-    <w:lsdException w:name="caption" w:uiPriority="35" w:qFormat="1"/>
-    <w:lsdException w:name="Title" w:semiHidden="0" w:uiPriority="10" w:unhideWhenUsed="0" w:qFormat="1"/>
-    <w:lsdException w:name="Default Paragraph Font" w:uiPriority="1"/>
-    <w:lsdException w:name="Subtitle" w:semiHidden="0" w:uiPriority="11" w:unhideWhenUsed="0" w:qFormat="1"/>
-    <w:lsdException w:name="Strong" w:semiHidden="0" w:uiPriority="22" w:unhideWhenUsed="0" w:qFormat="1"/>
-    <w:lsdException w:name="Emphasis" w:semiHidden="0" w:uiPriority="20" w:unhideWhenUsed="0" w:qFormat="1"/>
-    <w:lsdException w:name="Table Grid" w:semiHidden="0" w:uiPriority="59" w:unhideWhenUsed="0"/>
-    <w:lsdException w:name="Placeholder Text" w:unhideWhenUsed="0"/>
-    <w:lsdException w:name="No Spacing" w:semiHidden="0" w:uiPriority="1" w:unhideWhenUsed="0" w:qFormat="1"/>
-    <w:lsdException w:name="Light Shading" w:semiHidden="0" w:uiPriority="60" w:unhideWhenUsed="0"/>
-    <w:lsdException w:name="Light List" w:semiHidden="0" w:uiPriority="61" w:unhideWhenUsed="0"/>
-    <w:lsdException w:name="Light Grid" w:semiHidden="0" w:uiPriority="62" w:unhideWhenUsed="0"/>
-    <w:lsdException w:name="Medium Shading 1" w:semiHidden="0" w:uiPriority="63" w:unhideWhenUsed="0"/>
-    <w:lsdException w:name="Medium Shading 2" w:semiHidden="0" w:uiPriority="64" w:unhideWhenUsed="0"/>
-    <w:lsdException w:name="Medium List 1" w:semiHidden="0" w:uiPriority="65" w:unhideWhenUsed="0"/>
-    <w:lsdException w:name="Medium List 2" w:semiHidden="0" w:uiPriority="66" w:unhideWhenUsed="0"/>
-    <w:lsdException w:name="Medium Grid 1" w:semiHidden="0" w:uiPriority="67" w:unhideWhenUsed="0"/>
-    <w:lsdException w:name="Medium Grid 2" w:semiHidden="0" w:uiPriority="68" w:unhideWhenUsed="0"/>
-    <w:lsdException w:name="Medium Grid 3" w:semiHidden="0" w:uiPriority="69" w:unhideWhenUsed="0"/>
-    <w:lsdException w:name="Dark List" w:semiHidden="0" w:uiPriority="70" w:unhideWhenUsed="0"/>
-    <w:lsdException w:name="Colorful Shading" w:semiHidden="0" w:uiPriority="71" w:unhideWhenUsed="0"/>
-    <w:lsdException w:name="Colorful List" w:semiHidden="0" w:uiPriority="72" w:unhideWhenUsed="0"/>
-    <w:lsdException w:name="Colorful Grid" w:semiHidden="0" w:uiPriority="73" w:unhideWhenUsed="0"/>
-    <w:lsdException w:name="Light Shading Accent 1" w:semiHidden="0" w:uiPriority="60" w:unhideWhenUsed="0"/>
-    <w:lsdException w:name="Light List Accent 1" w:semiHidden="0" w:uiPriority="61" w:unhideWhenUsed="0"/>
-    <w:lsdException w:name="Light Grid Accent 1" w:semiHidden="0" w:uiPriority="62" w:unhideWhenUsed="0"/>
-    <w:lsdException w:name="Medium Shading 1 Accent 1" w:semiHidden="0" w:uiPriority="63" w:unhideWhenUsed="0"/>
-    <w:lsdException w:name="Medium Shading 2 Accent 1" w:semiHidden="0" w:uiPriority="64" w:unhideWhenUsed="0"/>
-    <w:lsdException w:name="Medium List 1 Accent 1" w:semiHidden="0" w:uiPriority="65" w:unhideWhenUsed="0"/>
-    <w:lsdException w:name="Revision" w:unhideWhenUsed="0"/>
-    <w:lsdException w:name="List Paragraph" w:semiHidden="0" w:uiPriority="34" w:unhideWhenUsed="0" w:qFormat="1"/>
-    <w:lsdException w:name="Quote" w:semiHidden="0" w:uiPriority="29" w:unhideWhenUsed="0" w:qFormat="1"/>
-    <w:lsdException w:name="Intense Quote" w:semiHidden="0" w:uiPriority="30" w:unhideWhenUsed="0" w:qFormat="1"/>
-    <w:lsdException w:name="Medium List 2 Accent 1" w:semiHidden="0" w:uiPriority="66" w:unhideWhenUsed="0"/>
-    <w:lsdException w:name="Medium Grid 1 Accent 1" w:semiHidden="0" w:uiPriority="67" w:unhideWhenUsed="0"/>
-    <w:lsdException w:name="Medium Grid 2 Accent 1" w:semiHidden="0" w:uiPriority="68" w:unhideWhenUsed="0"/>
-    <w:lsdException w:name="Medium Grid 3 Accent 1" w:semiHidden="0" w:uiPriority="69" w:unhideWhenUsed="0"/>
-    <w:lsdException w:name="Dark List Accent 1" w:semiHidden="0" w:uiPriority="70" w:unhideWhenUsed="0"/>
-    <w:lsdException w:name="Colorful Shading Accent 1" w:semiHidden="0" w:uiPriority="71" w:unhideWhenUsed="0"/>
-    <w:lsdException w:name="Colorful List Accent 1" w:semiHidden="0" w:uiPriority="72" w:unhideWhenUsed="0"/>
-    <w:lsdException w:name="Colorful Grid Accent 1" w:semiHidden="0" w:uiPriority="73" w:unhideWhenUsed="0"/>
-    <w:lsdException w:name="Light Shading Accent 2" w:semiHidden="0" w:uiPriority="60" w:unhideWhenUsed="0"/>
-    <w:lsdException w:name="Light List Accent 2" w:semiHidden="0" w:uiPriority="61" w:unhideWhenUsed="0"/>
-    <w:lsdException w:name="Light Grid Accent 2" w:semiHidden="0" w:uiPriority="62" w:unhideWhenUsed="0"/>
-    <w:lsdException w:name="Medium Shading 1 Accent 2" w:semiHidden="0" w:uiPriority="63" w:unhideWhenUsed="0"/>
-    <w:lsdException w:name="Medium Shading 2 Accent 2" w:semiHidden="0" w:uiPriority="64" w:unhideWhenUsed="0"/>
-    <w:lsdException w:name="Medium List 1 Accent 2" w:semiHidden="0" w:uiPriority="65" w:unhideWhenUsed="0"/>
-    <w:lsdException w:name="Medium List 2 Accent 2" w:semiHidden="0" w:uiPriority="66" w:unhideWhenUsed="0"/>
-    <w:lsdException w:name="Medium Grid 1 Accent 2" w:semiHidden="0" w:uiPriority="67" w:unhideWhenUsed="0"/>
-    <w:lsdException w:name="Medium Grid 2 Accent 2" w:semiHidden="0" w:uiPriority="68" w:unhideWhenUsed="0"/>
-    <w:lsdException w:name="Medium Grid 3 Accent 2" w:semiHidden="0" w:uiPriority="69" w:unhideWhenUsed="0"/>
-    <w:lsdException w:name="Dark List Accent 2" w:semiHidden="0" w:uiPriority="70" w:unhideWhenUsed="0"/>
-    <w:lsdException w:name="Colorful Shading Accent 2" w:semiHidden="0" w:uiPriority="71" w:unhideWhenUsed="0"/>
-    <w:lsdException w:name="Colorful List Accent 2" w:semiHidden="0" w:uiPriority="72" w:unhideWhenUsed="0"/>
-    <w:lsdException w:name="Colorful Grid Accent 2" w:semiHidden="0" w:uiPriority="73" w:unhideWhenUsed="0"/>
-    <w:lsdException w:name="Light Shading Accent 3" w:semiHidden="0" w:uiPriority="60" w:unhideWhenUsed="0"/>
-    <w:lsdException w:name="Light List Accent 3" w:semiHidden="0" w:uiPriority="61" w:unhideWhenUsed="0"/>
-    <w:lsdException w:name="Light Grid Accent 3" w:semiHidden="0" w:uiPriority="62" w:unhideWhenUsed="0"/>
-    <w:lsdException w:name="Medium Shading 1 Accent 3" w:semiHidden="0" w:uiPriority="63" w:unhideWhenUsed="0"/>
-    <w:lsdException w:name="Medium Shading 2 Accent 3" w:semiHidden="0" w:uiPriority="64" w:unhideWhenUsed="0"/>
-    <w:lsdException w:name="Medium List 1 Accent 3" w:semiHidden="0" w:uiPriority="65" w:unhideWhenUsed="0"/>
-    <w:lsdException w:name="Medium List 2 Accent 3" w:semiHidden="0" w:uiPriority="66" w:unhideWhenUsed="0"/>
-    <w:lsdException w:name="Medium Grid 1 Accent 3" w:semiHidden="0" w:uiPriority="67" w:unhideWhenUsed="0"/>
-    <w:lsdException w:name="Medium Grid 2 Accent 3" w:semiHidden="0" w:uiPriority="68" w:unhideWhenUsed="0"/>
-    <w:lsdException w:name="Medium Grid 3 Accent 3" w:semiHidden="0" w:uiPriority="69" w:unhideWhenUsed="0"/>
-    <w:lsdException w:name="Dark List Accent 3" w:semiHidden="0" w:uiPriority="70" w:unhideWhenUsed="0"/>
-    <w:lsdException w:name="Colorful Shading Accent 3" w:semiHidden="0" w:uiPriority="71" w:unhideWhenUsed="0"/>
-    <w:lsdException w:name="Colorful List Accent 3" w:semiHidden="0" w:uiPriority="72" w:unhideWhenUsed="0"/>
-    <w:lsdException w:name="Colorful Grid Accent 3" w:semiHidden="0" w:uiPriority="73" w:unhideWhenUsed="0"/>
-    <w:lsdException w:name="Light Shading Accent 4" w:semiHidden="0" w:uiPriority="60" w:unhideWhenUsed="0"/>
-    <w:lsdException w:name="Light List Accent 4" w:semiHidden="0" w:uiPriority="61" w:unhideWhenUsed="0"/>
-    <w:lsdException w:name="Light Grid Accent 4" w:semiHidden="0" w:uiPriority="62" w:unhideWhenUsed="0"/>
-    <w:lsdException w:name="Medium Shading 1 Accent 4" w:semiHidden="0" w:uiPriority="63" w:unhideWhenUsed="0"/>
-    <w:lsdException w:name="Medium Shading 2 Accent 4" w:semiHidden="0" w:uiPriority="64" w:unhideWhenUsed="0"/>
-    <w:lsdException w:name="Medium List 1 Accent 4" w:semiHidden="0" w:uiPriority="65" w:unhideWhenUsed="0"/>
-    <w:lsdException w:name="Medium List 2 Accent 4" w:semiHidden="0" w:uiPriority="66" w:unhideWhenUsed="0"/>
-    <w:lsdException w:name="Medium Grid 1 Accent 4" w:semiHidden="0" w:uiPriority="67" w:unhideWhenUsed="0"/>
-    <w:lsdException w:name="Medium Grid 2 Accent 4" w:semiHidden="0" w:uiPriority="68" w:unhideWhenUsed="0"/>
-    <w:lsdException w:name="Medium Grid 3 Accent 4" w:semiHidden="0" w:uiPriority="69" w:unhideWhenUsed="0"/>
-    <w:lsdException w:name="Dark List Accent 4" w:semiHidden="0" w:uiPriority="70" w:unhideWhenUsed="0"/>
-    <w:lsdException w:name="Colorful Shading Accent 4" w:semiHidden="0" w:uiPriority="71" w:unhideWhenUsed="0"/>
-    <w:lsdException w:name="Colorful List Accent 4" w:semiHidden="0" w:uiPriority="72" w:unhideWhenUsed="0"/>
-    <w:lsdException w:name="Colorful Grid Accent 4" w:semiHidden="0" w:uiPriority="73" w:unhideWhenUsed="0"/>
-    <w:lsdException w:name="Light Shading Accent 5" w:semiHidden="0" w:uiPriority="60" w:unhideWhenUsed="0"/>
-    <w:lsdException w:name="Light List Accent 5" w:semiHidden="0" w:uiPriority="61" w:unhideWhenUsed="0"/>
-    <w:lsdException w:name="Light Grid Accent 5" w:semiHidden="0" w:uiPriority="62" w:unhideWhenUsed="0"/>
-    <w:lsdException w:name="Medium Shading 1 Accent 5" w:semiHidden="0" w:uiPriority="63" w:unhideWhenUsed="0"/>
-    <w:lsdException w:name="Medium Shading 2 Accent 5" w:semiHidden="0" w:uiPriority="64" w:unhideWhenUsed="0"/>
-    <w:lsdException w:name="Medium List 1 Accent 5" w:semiHidden="0" w:uiPriority="65" w:unhideWhenUsed="0"/>
-    <w:lsdException w:name="Medium List 2 Accent 5" w:semiHidden="0" w:uiPriority="66" w:unhideWhenUsed="0"/>
-    <w:lsdException w:name="Medium Grid 1 Accent 5" w:semiHidden="0" w:uiPriority="67" w:unhideWhenUsed="0"/>
-    <w:lsdException w:name="Medium Grid 2 Accent 5" w:semiHidden="0" w:uiPriority="68" w:unhideWhenUsed="0"/>
-    <w:lsdException w:name="Medium Grid 3 Accent 5" w:semiHidden="0" w:uiPriority="69" w:unhideWhenUsed="0"/>
-    <w:lsdException w:name="Dark List Accent 5" w:semiHidden="0" w:uiPriority="70" w:unhideWhenUsed="0"/>
-    <w:lsdException w:name="Colorful Shading Accent 5" w:semiHidden="0" w:uiPriority="71" w:unhideWhenUsed="0"/>
-    <w:lsdException w:name="Colorful List Accent 5" w:semiHidden="0" w:uiPriority="72" w:unhideWhenUsed="0"/>
-    <w:lsdException w:name="Colorful Grid Accent 5" w:semiHidden="0" w:uiPriority="73" w:unhideWhenUsed="0"/>
-    <w:lsdException w:name="Light Shading Accent 6" w:semiHidden="0" w:uiPriority="60" w:unhideWhenUsed="0"/>
-    <w:lsdException w:name="Light List Accent 6" w:semiHidden="0" w:uiPriority="61" w:unhideWhenUsed="0"/>
-    <w:lsdException w:name="Light Grid Accent 6" w:semiHidden="0" w:uiPriority="62" w:unhideWhenUsed="0"/>
-    <w:lsdException w:name="Medium Shading 1 Accent 6" w:semiHidden="0" w:uiPriority="63" w:unhideWhenUsed="0"/>
-    <w:lsdException w:name="Medium Shading 2 Accent 6" w:semiHidden="0" w:uiPriority="64" w:unhideWhenUsed="0"/>
-    <w:lsdException w:name="Medium List 1 Accent 6" w:semiHidden="0" w:uiPriority="65" w:unhideWhenUsed="0"/>
-    <w:lsdException w:name="Medium List 2 Accent 6" w:semiHidden="0" w:uiPriority="66" w:unhideWhenUsed="0"/>
-    <w:lsdException w:name="Medium Grid 1 Accent 6" w:semiHidden="0" w:uiPriority="67" w:unhideWhenUsed="0"/>
-    <w:lsdException w:name="Medium Grid 2 Accent 6" w:semiHidden="0" w:uiPriority="68" w:unhideWhenUsed="0"/>
-    <w:lsdException w:name="Medium Grid 3 Accent 6" w:semiHidden="0" w:uiPriority="69" w:unhideWhenUsed="0"/>
-    <w:lsdException w:name="Dark List Accent 6" w:semiHidden="0" w:uiPriority="70" w:unhideWhenUsed="0"/>
-    <w:lsdException w:name="Colorful Shading Accent 6" w:semiHidden="0" w:uiPriority="71" w:unhideWhenUsed="0"/>
-    <w:lsdException w:name="Colorful List Accent 6" w:semiHidden="0" w:uiPriority="72" w:unhideWhenUsed="0"/>
-    <w:lsdException w:name="Colorful Grid Accent 6" w:semiHidden="0" w:uiPriority="73" w:unhideWhenUsed="0"/>
-    <w:lsdException w:name="Subtle Emphasis" w:semiHidden="0" w:uiPriority="19" w:unhideWhenUsed="0" w:qFormat="1"/>
-    <w:lsdException w:name="Intense Emphasis" w:semiHidden="0" w:uiPriority="21" w:unhideWhenUsed="0" w:qFormat="1"/>
-    <w:lsdException w:name="Subtle Reference" w:semiHidden="0" w:uiPriority="31" w:unhideWhenUsed="0" w:qFormat="1"/>
-    <w:lsdException w:name="Intense Reference" w:semiHidden="0" w:uiPriority="32" w:unhideWhenUsed="0" w:qFormat="1"/>
-    <w:lsdException w:name="Book Title" w:semiHidden="0" w:uiPriority="33" w:unhideWhenUsed="0" w:qFormat="1"/>
-    <w:lsdException w:name="Bibliography" w:uiPriority="37"/>
-    <w:lsdException w:name="TOC Heading" w:uiPriority="39" w:qFormat="1"/>
-  </w:latentStyles>
-  <w:style w:type="paragraph" w:default="1" w:styleId="Normal">
-    <w:name w:val="Normal"/>
-    <w:qFormat/>
-  </w:style>
-  <w:style w:type="character" w:default="1" w:styleId="Fontepargpadro">
-    <w:name w:val="Default Paragraph Font"/>
-    <w:uiPriority w:val="1"/>
-    <w:semiHidden/>
-    <w:unhideWhenUsed/>
-  </w:style>
-  <w:style w:type="table" w:default="1" w:styleId="Tabelanormal">
-    <w:name w:val="Normal Table"/>
-    <w:uiPriority w:val="99"/>
-    <w:semiHidden/>
-    <w:unhideWhenUsed/>
-    <w:tblPr>
-      <w:tblInd w:w="0" w:type="dxa"/>
-      <w:tblCellMar>
-        <w:top w:w="0" w:type="dxa"/>
-        <w:left w:w="108" w:type="dxa"/>
-        <w:bottom w:w="0" w:type="dxa"/>
-        <w:right w:w="108" w:type="dxa"/>
-      </w:tblCellMar>
-    </w:tblPr>
-  </w:style>
-  <w:style w:type="numbering" w:default="1" w:styleId="Semlista">
-    <w:name w:val="No List"/>
-    <w:uiPriority w:val="99"/>
-    <w:semiHidden/>
-    <w:unhideWhenUsed/>
-  </w:style>
-</w:styles>
-</file>
-
 <file path=word/theme/theme1.xml><?xml version="1.0" encoding="utf-8"?>
 <a:theme xmlns:a="http://schemas.openxmlformats.org/drawingml/2006/main" name="Office Theme">
   <a:themeElements>
@@ -22722,7 +22097,7 @@
 </file>
 
 <file path=customXml/itemProps1.xml><?xml version="1.0" encoding="utf-8"?>
-<ds:datastoreItem xmlns:ds="http://schemas.openxmlformats.org/officeDocument/2006/customXml" ds:itemID="{968EB093-2B76-41E5-87AA-6AA1CDB2C2EB}">
+<ds:datastoreItem xmlns:ds="http://schemas.openxmlformats.org/officeDocument/2006/customXml" ds:itemID="{CEDF2D22-9FE8-4035-8139-006FB8A2E066}">
   <ds:schemaRefs>
     <ds:schemaRef ds:uri="http://schemas.openxmlformats.org/officeDocument/2006/bibliography"/>
   </ds:schemaRefs>

</xml_diff>